<commit_message>
doc: update TODO documentation and phases files
</commit_message>
<xml_diff>
--- a/Doc/SMASHBOX.docx
+++ b/Doc/SMASHBOX.docx
@@ -65,14 +65,12 @@
           <w:lang w:val="it-IT"/>
         </w:rPr>
       </w:pPr>
-      <w:proofErr w:type="gramStart"/>
-      <w:r>
-        <w:rPr>
-          <w:lang w:val="it-IT"/>
-        </w:rPr>
-        <w:t>LOCAL :</w:t>
-      </w:r>
-      <w:proofErr w:type="gramEnd"/>
+      <w:r>
+        <w:rPr>
+          <w:lang w:val="it-IT"/>
+        </w:rPr>
+        <w:t>LOCAL:</w:t>
+      </w:r>
       <w:r>
         <w:rPr>
           <w:lang w:val="it-IT"/>
@@ -426,6 +424,56 @@
       <w:pPr>
         <w:ind w:left="360"/>
         <w:rPr>
+          <w:lang w:val="it-IT"/>
+        </w:rPr>
+      </w:pPr>
+    </w:p>
+    <w:p>
+      <w:pPr>
+        <w:ind w:left="360"/>
+        <w:rPr>
+          <w:lang w:val="it-IT"/>
+        </w:rPr>
+      </w:pPr>
+    </w:p>
+    <w:p>
+      <w:pPr>
+        <w:ind w:left="360"/>
+        <w:rPr>
+          <w:lang w:val="it-IT"/>
+        </w:rPr>
+      </w:pPr>
+    </w:p>
+    <w:p>
+      <w:pPr>
+        <w:ind w:left="360"/>
+        <w:rPr>
+          <w:lang w:val="it-IT"/>
+        </w:rPr>
+      </w:pPr>
+    </w:p>
+    <w:p>
+      <w:pPr>
+        <w:ind w:left="360"/>
+        <w:rPr>
+          <w:lang w:val="it-IT"/>
+        </w:rPr>
+      </w:pPr>
+    </w:p>
+    <w:p>
+      <w:pPr>
+        <w:ind w:left="360"/>
+        <w:rPr>
+          <w:lang w:val="it-IT"/>
+        </w:rPr>
+      </w:pPr>
+    </w:p>
+    <w:p>
+      <w:pPr>
+        <w:ind w:left="360"/>
+        <w:rPr>
+          <w:b/>
+          <w:bCs/>
           <w:i/>
           <w:iCs/>
           <w:lang w:val="it-IT"/>
@@ -433,14 +481,19 @@
       </w:pPr>
       <w:r>
         <w:rPr>
+          <w:b/>
+          <w:bCs/>
           <w:i/>
           <w:iCs/>
           <w:lang w:val="it-IT"/>
         </w:rPr>
+        <w:lastRenderedPageBreak/>
         <w:t>BRIDGE</w:t>
       </w:r>
       <w:r>
         <w:rPr>
+          <w:b/>
+          <w:bCs/>
           <w:i/>
           <w:iCs/>
           <w:lang w:val="it-IT"/>
@@ -484,22 +537,8 @@
       <w:pPr>
         <w:ind w:left="360"/>
         <w:rPr>
-          <w:lang w:val="it-IT"/>
-        </w:rPr>
-      </w:pPr>
-    </w:p>
-    <w:p>
-      <w:pPr>
-        <w:ind w:left="360"/>
-        <w:rPr>
-          <w:lang w:val="it-IT"/>
-        </w:rPr>
-      </w:pPr>
-    </w:p>
-    <w:p>
-      <w:pPr>
-        <w:ind w:left="360"/>
-        <w:rPr>
+          <w:b/>
+          <w:bCs/>
           <w:i/>
           <w:iCs/>
           <w:lang w:val="it-IT"/>
@@ -507,6 +546,8 @@
       </w:pPr>
       <w:r>
         <w:rPr>
+          <w:b/>
+          <w:bCs/>
           <w:i/>
           <w:iCs/>
           <w:lang w:val="it-IT"/>
@@ -515,6 +556,8 @@
       </w:r>
       <w:r>
         <w:rPr>
+          <w:b/>
+          <w:bCs/>
           <w:i/>
           <w:iCs/>
           <w:lang w:val="it-IT"/>
@@ -568,6 +611,8 @@
       <w:pPr>
         <w:ind w:left="360"/>
         <w:rPr>
+          <w:b/>
+          <w:bCs/>
           <w:i/>
           <w:iCs/>
           <w:lang w:val="it-IT"/>
@@ -575,6 +620,8 @@
       </w:pPr>
       <w:r>
         <w:rPr>
+          <w:b/>
+          <w:bCs/>
           <w:i/>
           <w:iCs/>
           <w:lang w:val="it-IT"/>
@@ -583,6 +630,8 @@
       </w:r>
       <w:r>
         <w:rPr>
+          <w:b/>
+          <w:bCs/>
           <w:i/>
           <w:iCs/>
           <w:lang w:val="it-IT"/>
@@ -591,6 +640,8 @@
       </w:r>
       <w:r>
         <w:rPr>
+          <w:b/>
+          <w:bCs/>
           <w:i/>
           <w:iCs/>
           <w:lang w:val="it-IT"/>
@@ -836,7 +887,19 @@
         <w:rPr>
           <w:lang w:val="it-IT"/>
         </w:rPr>
-        <w:t xml:space="preserve"> il BRIDGE legge la risposta e manda l’update al CENTRAL, che passa in stato OPEN nel momento in cui c’è una cassetta aperta. Lato ACQUISITION, BRIDGE manderà lo sblocco solo alla cassetta associata con l’ID</w:t>
+        <w:t xml:space="preserve"> il BRIDGE legge la risposta e manda l’update al CENTRAL, che passa in stato </w:t>
+      </w:r>
+      <w:r>
+        <w:rPr>
+          <w:lang w:val="it-IT"/>
+        </w:rPr>
+        <w:t>VALID</w:t>
+      </w:r>
+      <w:r>
+        <w:rPr>
+          <w:lang w:val="it-IT"/>
+        </w:rPr>
+        <w:t xml:space="preserve"> nel momento in cui c’è una cassetta aperta. Lato ACQUISITION, BRIDGE manderà lo sblocco solo alla cassetta associata con l’ID</w:t>
       </w:r>
       <w:r>
         <w:rPr>
@@ -882,6 +945,54 @@
         <w:rPr>
           <w:lang w:val="it-IT"/>
         </w:rPr>
+        <w:t xml:space="preserve">// TODO: Descrivere la parte di validazione </w:t>
+      </w:r>
+      <w:proofErr w:type="spellStart"/>
+      <w:r>
+        <w:rPr>
+          <w:lang w:val="it-IT"/>
+        </w:rPr>
+        <w:t>Fingerprint</w:t>
+      </w:r>
+      <w:proofErr w:type="spellEnd"/>
+      <w:r>
+        <w:rPr>
+          <w:lang w:val="it-IT"/>
+        </w:rPr>
+        <w:t xml:space="preserve"> e quindi segnalazione del numero</w:t>
+      </w:r>
+      <w:r>
+        <w:rPr>
+          <w:lang w:val="it-IT"/>
+        </w:rPr>
+        <w:t xml:space="preserve"> nel caso di corretta identificazione di SERVER CUST (coppia </w:t>
+      </w:r>
+      <w:proofErr w:type="spellStart"/>
+      <w:r>
+        <w:rPr>
+          <w:lang w:val="it-IT"/>
+        </w:rPr>
+        <w:t>Fingerpint</w:t>
+      </w:r>
+      <w:proofErr w:type="spellEnd"/>
+      <w:r>
+        <w:rPr>
+          <w:lang w:val="it-IT"/>
+        </w:rPr>
+        <w:t>, numero di cassetta)</w:t>
+      </w:r>
+    </w:p>
+    <w:p>
+      <w:pPr>
+        <w:ind w:left="360"/>
+        <w:rPr>
+          <w:lang w:val="it-IT"/>
+        </w:rPr>
+      </w:pPr>
+      <w:r>
+        <w:rPr>
+          <w:lang w:val="it-IT"/>
+        </w:rPr>
         <w:t xml:space="preserve">Quando termina l’operazione e quindi la chiusura manuale, </w:t>
       </w:r>
       <w:r>
@@ -902,7 +1013,19 @@
         <w:rPr>
           <w:lang w:val="it-IT"/>
         </w:rPr>
-        <w:t xml:space="preserve"> di avvenuta chiusura, BRIDGE aggiorna CENTRAL </w:t>
+        <w:t xml:space="preserve"> di avvenuta chiusura</w:t>
+      </w:r>
+      <w:r>
+        <w:rPr>
+          <w:lang w:val="it-IT"/>
+        </w:rPr>
+        <w:t xml:space="preserve"> (tramite sensore di luce?)</w:t>
+      </w:r>
+      <w:r>
+        <w:rPr>
+          <w:lang w:val="it-IT"/>
+        </w:rPr>
+        <w:t xml:space="preserve">, BRIDGE aggiorna CENTRAL </w:t>
       </w:r>
       <w:r>
         <w:rPr>
@@ -955,6 +1078,7 @@
         <w:rPr>
           <w:lang w:val="it-IT"/>
         </w:rPr>
+        <w:lastRenderedPageBreak/>
         <w:t xml:space="preserve">Lo stato di monitoring deve essere sempre attivo. ACQUISITION deve continuamente mandare i dati ogni x secondi (TBD quanti). BRIDGE spacchetta i dati e aggiorna i campi su THINGS. </w:t>
       </w:r>
       <w:r>
@@ -1039,7 +1163,19 @@
         <w:rPr>
           <w:lang w:val="it-IT"/>
         </w:rPr>
-        <w:t xml:space="preserve"> manda una notifica a BRIDGE che sblocca </w:t>
+        <w:t xml:space="preserve"> manda una notifica a BRIDGE che sblocca</w:t>
+      </w:r>
+      <w:r>
+        <w:rPr>
+          <w:lang w:val="it-IT"/>
+        </w:rPr>
+        <w:t xml:space="preserve"> la possibilità di essere aperte</w:t>
+      </w:r>
+      <w:r>
+        <w:rPr>
+          <w:lang w:val="it-IT"/>
+        </w:rPr>
+        <w:t xml:space="preserve"> </w:t>
       </w:r>
       <w:r>
         <w:rPr>
@@ -1051,7 +1187,7 @@
         <w:rPr>
           <w:lang w:val="it-IT"/>
         </w:rPr>
-        <w:t>ASCQUISITION.</w:t>
+        <w:t>ACQUISITION.</w:t>
       </w:r>
       <w:r>
         <w:rPr>
@@ -1089,7 +1225,6 @@
           <w:szCs w:val="32"/>
           <w:lang w:val="it-IT"/>
         </w:rPr>
-        <w:lastRenderedPageBreak/>
         <w:t>PROTOCOLLO ACQUISITION</w:t>
       </w:r>
       <w:r>
@@ -1451,6 +1586,38 @@
           <w:lang w:val="it-IT"/>
         </w:rPr>
       </w:pPr>
+    </w:p>
+    <w:p>
+      <w:pPr>
+        <w:ind w:left="360"/>
+        <w:rPr>
+          <w:lang w:val="it-IT"/>
+        </w:rPr>
+      </w:pPr>
+    </w:p>
+    <w:p>
+      <w:pPr>
+        <w:pStyle w:val="Titolo1"/>
+        <w:numPr>
+          <w:ilvl w:val="0"/>
+          <w:numId w:val="25"/>
+        </w:numPr>
+        <w:rPr>
+          <w:rStyle w:val="Titolodellibro"/>
+          <w:sz w:val="32"/>
+          <w:szCs w:val="32"/>
+          <w:lang w:val="it-IT"/>
+        </w:rPr>
+      </w:pPr>
+      <w:r>
+        <w:rPr>
+          <w:rStyle w:val="Titolodellibro"/>
+          <w:sz w:val="32"/>
+          <w:szCs w:val="32"/>
+          <w:lang w:val="it-IT"/>
+        </w:rPr>
+        <w:t>CLIENT</w:t>
+      </w:r>
     </w:p>
     <w:p>
       <w:pPr>

</xml_diff>

<commit_message>
fix: update with new descr and graph
</commit_message>
<xml_diff>
--- a/Doc/SMASHBOX.docx
+++ b/Doc/SMASHBOX.docx
@@ -1,10 +1,10 @@
 
 <file path=word/document.xml><?xml version="1.0" encoding="utf-8"?>
-<w:document xmlns:wpc="http://schemas.microsoft.com/office/word/2010/wordprocessingCanvas" xmlns:cx="http://schemas.microsoft.com/office/drawing/2014/chartex" xmlns:cx1="http://schemas.microsoft.com/office/drawing/2015/9/8/chartex" xmlns:cx2="http://schemas.microsoft.com/office/drawing/2015/10/21/chartex" xmlns:cx3="http://schemas.microsoft.com/office/drawing/2016/5/9/chartex" xmlns:cx4="http://schemas.microsoft.com/office/drawing/2016/5/10/chartex" xmlns:cx5="http://schemas.microsoft.com/office/drawing/2016/5/11/chartex" xmlns:cx6="http://schemas.microsoft.com/office/drawing/2016/5/12/chartex" xmlns:cx7="http://schemas.microsoft.com/office/drawing/2016/5/13/chartex" xmlns:cx8="http://schemas.microsoft.com/office/drawing/2016/5/14/chartex" xmlns:mc="http://schemas.openxmlformats.org/markup-compatibility/2006" xmlns:aink="http://schemas.microsoft.com/office/drawing/2016/ink" xmlns:am3d="http://schemas.microsoft.com/office/drawing/2017/model3d" xmlns:o="urn:schemas-microsoft-com:office:office" xmlns:oel="http://schemas.microsoft.com/office/2019/extlst" xmlns:r="http://schemas.openxmlformats.org/officeDocument/2006/relationships" xmlns:m="http://schemas.openxmlformats.org/officeDocument/2006/math" xmlns:v="urn:schemas-microsoft-com:vml" xmlns:wp14="http://schemas.microsoft.com/office/word/2010/wordprocessingDrawing" xmlns:wp="http://schemas.openxmlformats.org/drawingml/2006/wordprocessingDrawing" xmlns:w10="urn:schemas-microsoft-com:office:word" xmlns:w="http://schemas.openxmlformats.org/wordprocessingml/2006/main" xmlns:w14="http://schemas.microsoft.com/office/word/2010/wordml" xmlns:w15="http://schemas.microsoft.com/office/word/2012/wordml" xmlns:w16cex="http://schemas.microsoft.com/office/word/2018/wordml/cex" xmlns:w16cid="http://schemas.microsoft.com/office/word/2016/wordml/cid" xmlns:w16="http://schemas.microsoft.com/office/word/2018/wordml" xmlns:w16du="http://schemas.microsoft.com/office/word/2023/wordml/word16du" xmlns:w16sdtdh="http://schemas.microsoft.com/office/word/2020/wordml/sdtdatahash" xmlns:w16se="http://schemas.microsoft.com/office/word/2015/wordml/symex" xmlns:wpg="http://schemas.microsoft.com/office/word/2010/wordprocessingGroup" xmlns:wpi="http://schemas.microsoft.com/office/word/2010/wordprocessingInk" xmlns:wne="http://schemas.microsoft.com/office/word/2006/wordml" xmlns:wps="http://schemas.microsoft.com/office/word/2010/wordprocessingShape" mc:Ignorable="w14 w15 w16se w16cid w16 w16cex w16sdtdh w16du wp14">
+<w:document xmlns:wpc="http://schemas.microsoft.com/office/word/2010/wordprocessingCanvas" xmlns:cx="http://schemas.microsoft.com/office/drawing/2014/chartex" xmlns:cx1="http://schemas.microsoft.com/office/drawing/2015/9/8/chartex" xmlns:cx2="http://schemas.microsoft.com/office/drawing/2015/10/21/chartex" xmlns:cx3="http://schemas.microsoft.com/office/drawing/2016/5/9/chartex" xmlns:cx4="http://schemas.microsoft.com/office/drawing/2016/5/10/chartex" xmlns:cx5="http://schemas.microsoft.com/office/drawing/2016/5/11/chartex" xmlns:cx6="http://schemas.microsoft.com/office/drawing/2016/5/12/chartex" xmlns:cx7="http://schemas.microsoft.com/office/drawing/2016/5/13/chartex" xmlns:cx8="http://schemas.microsoft.com/office/drawing/2016/5/14/chartex" xmlns:mc="http://schemas.openxmlformats.org/markup-compatibility/2006" xmlns:aink="http://schemas.microsoft.com/office/drawing/2016/ink" xmlns:am3d="http://schemas.microsoft.com/office/drawing/2017/model3d" xmlns:o="urn:schemas-microsoft-com:office:office" xmlns:oel="http://schemas.microsoft.com/office/2019/extlst" xmlns:r="http://schemas.openxmlformats.org/officeDocument/2006/relationships" xmlns:m="http://schemas.openxmlformats.org/officeDocument/2006/math" xmlns:v="urn:schemas-microsoft-com:vml" xmlns:wp14="http://schemas.microsoft.com/office/word/2010/wordprocessingDrawing" xmlns:wp="http://schemas.openxmlformats.org/drawingml/2006/wordprocessingDrawing" xmlns:w10="urn:schemas-microsoft-com:office:word" xmlns:w="http://schemas.openxmlformats.org/wordprocessingml/2006/main" xmlns:w14="http://schemas.microsoft.com/office/word/2010/wordml" xmlns:w15="http://schemas.microsoft.com/office/word/2012/wordml" xmlns:w16cex="http://schemas.microsoft.com/office/word/2018/wordml/cex" xmlns:w16cid="http://schemas.microsoft.com/office/word/2016/wordml/cid" xmlns:w16="http://schemas.microsoft.com/office/word/2018/wordml" xmlns:w16sdtdh="http://schemas.microsoft.com/office/word/2020/wordml/sdtdatahash" xmlns:w16se="http://schemas.microsoft.com/office/word/2015/wordml/symex" xmlns:wpg="http://schemas.microsoft.com/office/word/2010/wordprocessingGroup" xmlns:wpi="http://schemas.microsoft.com/office/word/2010/wordprocessingInk" xmlns:wne="http://schemas.microsoft.com/office/word/2006/wordml" xmlns:wps="http://schemas.microsoft.com/office/word/2010/wordprocessingShape" mc:Ignorable="w14 w15 w16se w16cid w16 w16cex w16sdtdh wp14">
   <w:body>
     <w:p>
       <w:pPr>
-        <w:pStyle w:val="Titolo"/>
+        <w:pStyle w:val="Title"/>
         <w:rPr>
           <w:lang w:val="it-IT"/>
         </w:rPr>
@@ -25,13 +25,13 @@
     </w:p>
     <w:p>
       <w:pPr>
-        <w:pStyle w:val="Titolo1"/>
+        <w:pStyle w:val="Heading1"/>
         <w:numPr>
           <w:ilvl w:val="0"/>
           <w:numId w:val="25"/>
         </w:numPr>
         <w:rPr>
-          <w:rStyle w:val="Titolodellibro"/>
+          <w:rStyle w:val="BookTitle"/>
           <w:sz w:val="32"/>
           <w:szCs w:val="32"/>
           <w:lang w:val="it-IT"/>
@@ -39,7 +39,7 @@
       </w:pPr>
       <w:r>
         <w:rPr>
-          <w:rStyle w:val="Titolodellibro"/>
+          <w:rStyle w:val="BookTitle"/>
           <w:sz w:val="32"/>
           <w:szCs w:val="32"/>
           <w:lang w:val="it-IT"/>
@@ -56,7 +56,7 @@
     </w:p>
     <w:p>
       <w:pPr>
-        <w:pStyle w:val="Paragrafoelenco"/>
+        <w:pStyle w:val="ListParagraph"/>
         <w:numPr>
           <w:ilvl w:val="0"/>
           <w:numId w:val="26"/>
@@ -80,7 +80,7 @@
     </w:p>
     <w:p>
       <w:pPr>
-        <w:pStyle w:val="Paragrafoelenco"/>
+        <w:pStyle w:val="ListParagraph"/>
         <w:numPr>
           <w:ilvl w:val="0"/>
           <w:numId w:val="26"/>
@@ -98,7 +98,7 @@
     </w:p>
     <w:p>
       <w:pPr>
-        <w:pStyle w:val="Paragrafoelenco"/>
+        <w:pStyle w:val="ListParagraph"/>
         <w:numPr>
           <w:ilvl w:val="0"/>
           <w:numId w:val="26"/>
@@ -116,7 +116,7 @@
     </w:p>
     <w:p>
       <w:pPr>
-        <w:pStyle w:val="Paragrafoelenco"/>
+        <w:pStyle w:val="ListParagraph"/>
         <w:numPr>
           <w:ilvl w:val="0"/>
           <w:numId w:val="26"/>
@@ -141,13 +141,13 @@
     </w:p>
     <w:p>
       <w:pPr>
-        <w:pStyle w:val="Titolo1"/>
+        <w:pStyle w:val="Heading1"/>
         <w:numPr>
           <w:ilvl w:val="0"/>
           <w:numId w:val="25"/>
         </w:numPr>
         <w:rPr>
-          <w:rStyle w:val="Titolodellibro"/>
+          <w:rStyle w:val="BookTitle"/>
           <w:sz w:val="32"/>
           <w:szCs w:val="32"/>
           <w:lang w:val="it-IT"/>
@@ -155,7 +155,7 @@
       </w:pPr>
       <w:r>
         <w:rPr>
-          <w:rStyle w:val="Titolodellibro"/>
+          <w:rStyle w:val="BookTitle"/>
           <w:sz w:val="32"/>
           <w:szCs w:val="32"/>
           <w:lang w:val="it-IT"/>
@@ -224,7 +224,7 @@
     </w:p>
     <w:p>
       <w:pPr>
-        <w:pStyle w:val="Paragrafoelenco"/>
+        <w:pStyle w:val="ListParagraph"/>
         <w:numPr>
           <w:ilvl w:val="0"/>
           <w:numId w:val="28"/>
@@ -233,24 +233,16 @@
           <w:lang w:val="it-IT"/>
         </w:rPr>
       </w:pPr>
-      <w:proofErr w:type="spellStart"/>
-      <w:r>
-        <w:rPr>
-          <w:lang w:val="it-IT"/>
-        </w:rPr>
-        <w:t>Acquisition</w:t>
-      </w:r>
-      <w:proofErr w:type="spellEnd"/>
-      <w:r>
-        <w:rPr>
-          <w:lang w:val="it-IT"/>
-        </w:rPr>
-        <w:t xml:space="preserve">: dove Arduino legge i dati dai sensori. Gestisce strettamente l’acquisizione dei dati dai sensori e l’inoltro tramite un canale (seriale o Wi-Fi) verso il Bridge. </w:t>
-      </w:r>
-    </w:p>
-    <w:p>
-      <w:pPr>
-        <w:pStyle w:val="Paragrafoelenco"/>
+      <w:r>
+        <w:rPr>
+          <w:lang w:val="it-IT"/>
+        </w:rPr>
+        <w:t xml:space="preserve">Acquisition: dove Arduino legge i dati dai sensori. Gestisce strettamente l’acquisizione dei dati dai sensori e l’inoltro tramite un canale (seriale o Wi-Fi) verso il Bridge. </w:t>
+      </w:r>
+    </w:p>
+    <w:p>
+      <w:pPr>
+        <w:pStyle w:val="ListParagraph"/>
         <w:numPr>
           <w:ilvl w:val="0"/>
           <w:numId w:val="28"/>
@@ -283,26 +275,12 @@
         <w:rPr>
           <w:lang w:val="it-IT"/>
         </w:rPr>
-        <w:t>I dati da acquisire nella parte “</w:t>
-      </w:r>
-      <w:proofErr w:type="spellStart"/>
-      <w:r>
-        <w:rPr>
-          <w:lang w:val="it-IT"/>
-        </w:rPr>
-        <w:t>Acquisition</w:t>
-      </w:r>
-      <w:proofErr w:type="spellEnd"/>
-      <w:r>
-        <w:rPr>
-          <w:lang w:val="it-IT"/>
-        </w:rPr>
-        <w:t>” sono i seguenti:</w:t>
-      </w:r>
-    </w:p>
-    <w:p>
-      <w:pPr>
-        <w:pStyle w:val="Paragrafoelenco"/>
+        <w:t>I dati da acquisire nella parte “Acquisition” sono i seguenti:</w:t>
+      </w:r>
+    </w:p>
+    <w:p>
+      <w:pPr>
+        <w:pStyle w:val="ListParagraph"/>
         <w:numPr>
           <w:ilvl w:val="0"/>
           <w:numId w:val="27"/>
@@ -315,40 +293,12 @@
         <w:rPr>
           <w:lang w:val="it-IT"/>
         </w:rPr>
-        <w:t xml:space="preserve">Temperatura: rilevazione della temperatura tramite il sensore (TODO: inserire il codice </w:t>
-      </w:r>
-      <w:proofErr w:type="spellStart"/>
-      <w:r>
-        <w:rPr>
-          <w:lang w:val="it-IT"/>
-        </w:rPr>
-        <w:t>eprotocollo</w:t>
-      </w:r>
-      <w:proofErr w:type="spellEnd"/>
-      <w:r>
-        <w:rPr>
-          <w:lang w:val="it-IT"/>
-        </w:rPr>
-        <w:t xml:space="preserve"> di comunicazione </w:t>
-      </w:r>
-      <w:proofErr w:type="spellStart"/>
-      <w:r>
-        <w:rPr>
-          <w:lang w:val="it-IT"/>
-        </w:rPr>
-        <w:t>etc</w:t>
-      </w:r>
-      <w:proofErr w:type="spellEnd"/>
-      <w:r>
-        <w:rPr>
-          <w:lang w:val="it-IT"/>
-        </w:rPr>
-        <w:t xml:space="preserve">). </w:t>
-      </w:r>
-    </w:p>
-    <w:p>
-      <w:pPr>
-        <w:pStyle w:val="Paragrafoelenco"/>
+        <w:t xml:space="preserve">Temperatura: rilevazione della temperatura tramite il sensore (TODO: inserire il codice eprotocollo di comunicazione etc). </w:t>
+      </w:r>
+    </w:p>
+    <w:p>
+      <w:pPr>
+        <w:pStyle w:val="ListParagraph"/>
         <w:numPr>
           <w:ilvl w:val="0"/>
           <w:numId w:val="27"/>
@@ -361,21 +311,7 @@
         <w:rPr>
           <w:lang w:val="it-IT"/>
         </w:rPr>
-        <w:t xml:space="preserve">Accelerometro: rilevazione di movimenti della cassetta tramite (TODO: inserire il codice, protocollo di comunicazione </w:t>
-      </w:r>
-      <w:proofErr w:type="spellStart"/>
-      <w:r>
-        <w:rPr>
-          <w:lang w:val="it-IT"/>
-        </w:rPr>
-        <w:t>etc</w:t>
-      </w:r>
-      <w:proofErr w:type="spellEnd"/>
-      <w:r>
-        <w:rPr>
-          <w:lang w:val="it-IT"/>
-        </w:rPr>
-        <w:t>)</w:t>
+        <w:t>Accelerometro: rilevazione di movimenti della cassetta tramite (TODO: inserire il codice, protocollo di comunicazione etc)</w:t>
       </w:r>
     </w:p>
     <w:p>
@@ -576,35 +512,7 @@
         <w:rPr>
           <w:lang w:val="it-IT"/>
         </w:rPr>
-        <w:t xml:space="preserve">La piattaforma scelta per il Cloud è </w:t>
-      </w:r>
-      <w:proofErr w:type="spellStart"/>
-      <w:r>
-        <w:rPr>
-          <w:lang w:val="it-IT"/>
-        </w:rPr>
-        <w:t>Thingsboard</w:t>
-      </w:r>
-      <w:proofErr w:type="spellEnd"/>
-      <w:r>
-        <w:rPr>
-          <w:lang w:val="it-IT"/>
-        </w:rPr>
-        <w:t xml:space="preserve"> (al momento). Qui </w:t>
-      </w:r>
-      <w:proofErr w:type="spellStart"/>
-      <w:r>
-        <w:rPr>
-          <w:lang w:val="it-IT"/>
-        </w:rPr>
-        <w:t>avverà</w:t>
-      </w:r>
-      <w:proofErr w:type="spellEnd"/>
-      <w:r>
-        <w:rPr>
-          <w:lang w:val="it-IT"/>
-        </w:rPr>
-        <w:t xml:space="preserve"> il monitoring dei dati nel corrispondente Digital Twin e la gestione dei trigger scaturiti sulla base dei dati che arrivano dal Bridge. </w:t>
+        <w:t xml:space="preserve">La piattaforma scelta per il Cloud è Thingsboard (al momento). Qui avverà il monitoring dei dati nel corrispondente Digital Twin e la gestione dei trigger scaturiti sulla base dei dati che arrivano dal Bridge. </w:t>
       </w:r>
     </w:p>
     <w:p>
@@ -702,21 +610,7 @@
         <w:rPr>
           <w:lang w:val="it-IT"/>
         </w:rPr>
-        <w:t xml:space="preserve"> Probabilmente questo sarà gestito con </w:t>
-      </w:r>
-      <w:proofErr w:type="spellStart"/>
-      <w:r>
-        <w:rPr>
-          <w:lang w:val="it-IT"/>
-        </w:rPr>
-        <w:t>Flask</w:t>
-      </w:r>
-      <w:proofErr w:type="spellEnd"/>
-      <w:r>
-        <w:rPr>
-          <w:lang w:val="it-IT"/>
-        </w:rPr>
-        <w:t>.</w:t>
+        <w:t xml:space="preserve"> Probabilmente questo sarà gestito con Flask.</w:t>
       </w:r>
     </w:p>
     <w:p>
@@ -730,26 +624,18 @@
         <w:rPr>
           <w:lang w:val="it-IT"/>
         </w:rPr>
-        <w:t>Lo schema generale potrebbe essere quello linkato al repository: \Doc\</w:t>
-      </w:r>
-      <w:proofErr w:type="spellStart"/>
-      <w:r>
-        <w:rPr>
-          <w:lang w:val="it-IT"/>
-        </w:rPr>
-        <w:t>Blocks</w:t>
-      </w:r>
-      <w:proofErr w:type="spellEnd"/>
-    </w:p>
-    <w:p>
-      <w:pPr>
-        <w:pStyle w:val="Titolo1"/>
+        <w:t>Lo schema generale potrebbe essere quello linkato al repository: \Doc\Blocks</w:t>
+      </w:r>
+    </w:p>
+    <w:p>
+      <w:pPr>
+        <w:pStyle w:val="Heading1"/>
         <w:numPr>
           <w:ilvl w:val="0"/>
           <w:numId w:val="25"/>
         </w:numPr>
         <w:rPr>
-          <w:rStyle w:val="Titolodellibro"/>
+          <w:rStyle w:val="BookTitle"/>
           <w:sz w:val="32"/>
           <w:szCs w:val="32"/>
           <w:lang w:val="it-IT"/>
@@ -757,7 +643,7 @@
       </w:pPr>
       <w:r>
         <w:rPr>
-          <w:rStyle w:val="Titolodellibro"/>
+          <w:rStyle w:val="BookTitle"/>
           <w:sz w:val="32"/>
           <w:szCs w:val="32"/>
           <w:lang w:val="it-IT"/>
@@ -835,7 +721,7 @@
     </w:p>
     <w:p>
       <w:pPr>
-        <w:pStyle w:val="Paragrafoelenco"/>
+        <w:pStyle w:val="ListParagraph"/>
         <w:numPr>
           <w:ilvl w:val="0"/>
           <w:numId w:val="27"/>
@@ -853,7 +739,7 @@
     </w:p>
     <w:p>
       <w:pPr>
-        <w:pStyle w:val="Paragrafoelenco"/>
+        <w:pStyle w:val="ListParagraph"/>
         <w:numPr>
           <w:ilvl w:val="0"/>
           <w:numId w:val="27"/>
@@ -887,19 +773,31 @@
         <w:rPr>
           <w:lang w:val="it-IT"/>
         </w:rPr>
-        <w:t xml:space="preserve"> il BRIDGE legge la risposta e manda l’update al CENTRAL, che passa in stato </w:t>
-      </w:r>
-      <w:r>
-        <w:rPr>
-          <w:lang w:val="it-IT"/>
-        </w:rPr>
-        <w:t>VALID</w:t>
-      </w:r>
-      <w:r>
-        <w:rPr>
-          <w:lang w:val="it-IT"/>
-        </w:rPr>
-        <w:t xml:space="preserve"> nel momento in cui c’è una cassetta aperta. Lato ACQUISITION, BRIDGE manderà lo sblocco solo alla cassetta associata con l’ID</w:t>
+        <w:t xml:space="preserve"> il BRIDGE legge la risposta</w:t>
+      </w:r>
+      <w:r>
+        <w:rPr>
+          <w:lang w:val="it-IT"/>
+        </w:rPr>
+        <w:t xml:space="preserve"> che sarà composta da una coppia (ID_CLIENTE + NUMERO CASSETTA) </w:t>
+      </w:r>
+      <w:r>
+        <w:rPr>
+          <w:lang w:val="it-IT"/>
+        </w:rPr>
+        <w:t>e manda l’update al CENTRAL</w:t>
+      </w:r>
+      <w:r>
+        <w:rPr>
+          <w:lang w:val="it-IT"/>
+        </w:rPr>
+        <w:t xml:space="preserve">. Se esiste il cliente, CENTRAL attende il feeback della camera per verificare che effettivamente c’è corrispondenza tra cliente e numero. </w:t>
+      </w:r>
+      <w:r>
+        <w:rPr>
+          <w:lang w:val="it-IT"/>
+        </w:rPr>
+        <w:t>Lato ACQUISITION, BRIDGE manderà lo sblocco solo alla cassetta associata con l’ID</w:t>
       </w:r>
       <w:r>
         <w:rPr>
@@ -917,21 +815,7 @@
         <w:rPr>
           <w:lang w:val="it-IT"/>
         </w:rPr>
-        <w:t xml:space="preserve">. Lato THINGS deve aggiornare lo stato del Digital Twin in maniera che sia notificato il fatto che </w:t>
-      </w:r>
-      <w:proofErr w:type="gramStart"/>
-      <w:r>
-        <w:rPr>
-          <w:lang w:val="it-IT"/>
-        </w:rPr>
-        <w:t>sia</w:t>
-      </w:r>
-      <w:proofErr w:type="gramEnd"/>
-      <w:r>
-        <w:rPr>
-          <w:lang w:val="it-IT"/>
-        </w:rPr>
-        <w:t xml:space="preserve"> aperta.</w:t>
+        <w:t>. Lato THINGS deve aggiornare lo stato del Digital Twin in maniera che sia notificato il fatto che sia aperta.</w:t>
       </w:r>
     </w:p>
     <w:p>
@@ -945,41 +829,43 @@
         <w:rPr>
           <w:lang w:val="it-IT"/>
         </w:rPr>
-        <w:t xml:space="preserve">// TODO: Descrivere la parte di validazione </w:t>
-      </w:r>
-      <w:proofErr w:type="spellStart"/>
-      <w:r>
-        <w:rPr>
-          <w:lang w:val="it-IT"/>
-        </w:rPr>
-        <w:t>Fingerprint</w:t>
-      </w:r>
-      <w:proofErr w:type="spellEnd"/>
-      <w:r>
-        <w:rPr>
-          <w:lang w:val="it-IT"/>
-        </w:rPr>
-        <w:t xml:space="preserve"> e quindi segnalazione del numero</w:t>
-      </w:r>
-      <w:r>
-        <w:rPr>
-          <w:lang w:val="it-IT"/>
-        </w:rPr>
-        <w:t xml:space="preserve"> nel caso di corretta identificazione di SERVER CUST (coppia </w:t>
-      </w:r>
-      <w:proofErr w:type="spellStart"/>
-      <w:r>
-        <w:rPr>
-          <w:lang w:val="it-IT"/>
-        </w:rPr>
-        <w:t>Fingerpint</w:t>
-      </w:r>
-      <w:proofErr w:type="spellEnd"/>
-      <w:r>
-        <w:rPr>
-          <w:lang w:val="it-IT"/>
-        </w:rPr>
-        <w:t>, numero di cassetta)</w:t>
+        <w:t xml:space="preserve">Quando termina l’operazione e quindi la chiusura manuale, </w:t>
+      </w:r>
+      <w:r>
+        <w:rPr>
+          <w:lang w:val="it-IT"/>
+        </w:rPr>
+        <w:t>ACQUISITON_X manda un feedback di avvenuta chiusura</w:t>
+      </w:r>
+      <w:r>
+        <w:rPr>
+          <w:lang w:val="it-IT"/>
+        </w:rPr>
+        <w:t xml:space="preserve"> (tramite sensore di luce?)</w:t>
+      </w:r>
+      <w:r>
+        <w:rPr>
+          <w:lang w:val="it-IT"/>
+        </w:rPr>
+        <w:t xml:space="preserve">, BRIDGE aggiorna CENTRAL </w:t>
+      </w:r>
+      <w:r>
+        <w:rPr>
+          <w:lang w:val="it-IT"/>
+        </w:rPr>
+        <w:t xml:space="preserve">(che torna in stato IDLE) </w:t>
+      </w:r>
+      <w:r>
+        <w:rPr>
+          <w:lang w:val="it-IT"/>
+        </w:rPr>
+        <w:t>e THINGS</w:t>
+      </w:r>
+      <w:r>
+        <w:rPr>
+          <w:lang w:val="it-IT"/>
+        </w:rPr>
+        <w:t>.</w:t>
       </w:r>
     </w:p>
     <w:p>
@@ -991,59 +877,16 @@
       </w:pPr>
       <w:r>
         <w:rPr>
-          <w:lang w:val="it-IT"/>
-        </w:rPr>
-        <w:t xml:space="preserve">Quando termina l’operazione e quindi la chiusura manuale, </w:t>
-      </w:r>
-      <w:r>
-        <w:rPr>
-          <w:lang w:val="it-IT"/>
-        </w:rPr>
-        <w:t xml:space="preserve">ACQUISITON_X manda un </w:t>
-      </w:r>
-      <w:proofErr w:type="gramStart"/>
-      <w:r>
-        <w:rPr>
-          <w:lang w:val="it-IT"/>
-        </w:rPr>
-        <w:t>feedback</w:t>
-      </w:r>
-      <w:proofErr w:type="gramEnd"/>
-      <w:r>
-        <w:rPr>
-          <w:lang w:val="it-IT"/>
-        </w:rPr>
-        <w:t xml:space="preserve"> di avvenuta chiusura</w:t>
-      </w:r>
-      <w:r>
-        <w:rPr>
-          <w:lang w:val="it-IT"/>
-        </w:rPr>
-        <w:t xml:space="preserve"> (tramite sensore di luce?)</w:t>
-      </w:r>
-      <w:r>
-        <w:rPr>
-          <w:lang w:val="it-IT"/>
-        </w:rPr>
-        <w:t xml:space="preserve">, BRIDGE aggiorna CENTRAL </w:t>
-      </w:r>
-      <w:r>
-        <w:rPr>
-          <w:lang w:val="it-IT"/>
-        </w:rPr>
-        <w:t xml:space="preserve">(che torna in stato IDLE) </w:t>
-      </w:r>
-      <w:r>
-        <w:rPr>
-          <w:lang w:val="it-IT"/>
-        </w:rPr>
-        <w:t>e THINGS</w:t>
-      </w:r>
-      <w:r>
-        <w:rPr>
-          <w:lang w:val="it-IT"/>
-        </w:rPr>
-        <w:t>.</w:t>
+          <w:u w:val="single"/>
+          <w:lang w:val="it-IT"/>
+        </w:rPr>
+        <w:t>Nel secondo caso</w:t>
+      </w:r>
+      <w:r>
+        <w:rPr>
+          <w:lang w:val="it-IT"/>
+        </w:rPr>
+        <w:t>, se viene negato l’autorizzazione BRIDGE manda a CENTRAL un errore e viene notificato e torna in IDLE. ACQUISITION non viene coinvolto.</w:t>
       </w:r>
     </w:p>
     <w:p>
@@ -1055,39 +898,23 @@
       </w:pPr>
       <w:r>
         <w:rPr>
-          <w:u w:val="single"/>
-          <w:lang w:val="it-IT"/>
-        </w:rPr>
-        <w:t>Nel secondo caso</w:t>
-      </w:r>
-      <w:r>
-        <w:rPr>
-          <w:lang w:val="it-IT"/>
-        </w:rPr>
-        <w:t>, se viene negato l’autorizzazione BRIDGE manda a CENTRAL un errore e viene notificato e torna in IDLE. ACQUISITION non viene coinvolto.</w:t>
-      </w:r>
-    </w:p>
-    <w:p>
-      <w:pPr>
-        <w:ind w:left="360"/>
-        <w:rPr>
-          <w:lang w:val="it-IT"/>
-        </w:rPr>
-      </w:pPr>
+          <w:lang w:val="it-IT"/>
+        </w:rPr>
+        <w:t xml:space="preserve">Lo stato di monitoring deve essere sempre attivo. ACQUISITION deve continuamente mandare i dati ogni x secondi (TBD quanti). BRIDGE spacchetta i dati e aggiorna i campi su THINGS. </w:t>
+      </w:r>
+      <w:r>
+        <w:rPr>
+          <w:lang w:val="it-IT"/>
+        </w:rPr>
+        <w:t xml:space="preserve">Se viene superata </w:t>
+      </w:r>
       <w:r>
         <w:rPr>
           <w:lang w:val="it-IT"/>
         </w:rPr>
         <w:lastRenderedPageBreak/>
-        <w:t xml:space="preserve">Lo stato di monitoring deve essere sempre attivo. ACQUISITION deve continuamente mandare i dati ogni x secondi (TBD quanti). BRIDGE spacchetta i dati e aggiorna i campi su THINGS. </w:t>
-      </w:r>
-      <w:r>
-        <w:rPr>
-          <w:lang w:val="it-IT"/>
-        </w:rPr>
-        <w:t xml:space="preserve">Se viene superata una qualsiasi soglia si entra in </w:t>
-      </w:r>
-      <w:proofErr w:type="spellStart"/>
+        <w:t xml:space="preserve">una qualsiasi soglia si entra in </w:t>
+      </w:r>
       <w:r>
         <w:rPr>
           <w:i/>
@@ -1096,7 +923,6 @@
         </w:rPr>
         <w:t>SafeMode</w:t>
       </w:r>
-      <w:proofErr w:type="spellEnd"/>
       <w:r>
         <w:rPr>
           <w:lang w:val="it-IT"/>
@@ -1125,16 +951,14 @@
         <w:rPr>
           <w:lang w:val="it-IT"/>
         </w:rPr>
-        <w:t xml:space="preserve">L’innesco provoca un comando da parte di THINGS verso il BRIDGE, che inoltra questo comando a CENTRAL (in stato PROTECTION o BUSY) e tutte le ACQUISITION devono essere </w:t>
-      </w:r>
-      <w:proofErr w:type="spellStart"/>
-      <w:r>
-        <w:rPr>
-          <w:lang w:val="it-IT"/>
-        </w:rPr>
-        <w:t>lockate</w:t>
-      </w:r>
-      <w:proofErr w:type="spellEnd"/>
+        <w:t xml:space="preserve">L’innesco provoca un comando da parte di THINGS verso il BRIDGE, che inoltra questo comando a CENTRAL (in stato PROTECTION o BUSY) e tutte le ACQUISITION devono essere lockate. </w:t>
+      </w:r>
+      <w:r>
+        <w:rPr>
+          <w:lang w:val="it-IT"/>
+        </w:rPr>
+        <w:t>Si esce da questa modalità solo un uno sblocco su CENTRAL (pulsante manuale ad esempio)</w:t>
+      </w:r>
       <w:r>
         <w:rPr>
           <w:lang w:val="it-IT"/>
@@ -1145,18 +969,6 @@
         <w:rPr>
           <w:lang w:val="it-IT"/>
         </w:rPr>
-        <w:t>Si esce da questa modalità solo un uno sblocco su CENTRAL (pulsante manuale ad esempio)</w:t>
-      </w:r>
-      <w:r>
-        <w:rPr>
-          <w:lang w:val="it-IT"/>
-        </w:rPr>
-        <w:t xml:space="preserve">. </w:t>
-      </w:r>
-      <w:r>
-        <w:rPr>
-          <w:lang w:val="it-IT"/>
-        </w:rPr>
         <w:t>Lo sblocco manuale da CENTRAL (stato IDLE a quel punto)</w:t>
       </w:r>
       <w:r>
@@ -1206,13 +1018,13 @@
     </w:p>
     <w:p>
       <w:pPr>
-        <w:pStyle w:val="Titolo1"/>
+        <w:pStyle w:val="Heading1"/>
         <w:numPr>
           <w:ilvl w:val="0"/>
           <w:numId w:val="25"/>
         </w:numPr>
         <w:rPr>
-          <w:rStyle w:val="Titolodellibro"/>
+          <w:rStyle w:val="BookTitle"/>
           <w:sz w:val="32"/>
           <w:szCs w:val="32"/>
           <w:lang w:val="it-IT"/>
@@ -1220,7 +1032,7 @@
       </w:pPr>
       <w:r>
         <w:rPr>
-          <w:rStyle w:val="Titolodellibro"/>
+          <w:rStyle w:val="BookTitle"/>
           <w:sz w:val="32"/>
           <w:szCs w:val="32"/>
           <w:lang w:val="it-IT"/>
@@ -1229,7 +1041,7 @@
       </w:r>
       <w:r>
         <w:rPr>
-          <w:rStyle w:val="Titolodellibro"/>
+          <w:rStyle w:val="BookTitle"/>
           <w:sz w:val="32"/>
           <w:szCs w:val="32"/>
           <w:lang w:val="it-IT"/>
@@ -1597,13 +1409,13 @@
     </w:p>
     <w:p>
       <w:pPr>
-        <w:pStyle w:val="Titolo1"/>
+        <w:pStyle w:val="Heading1"/>
         <w:numPr>
           <w:ilvl w:val="0"/>
           <w:numId w:val="25"/>
         </w:numPr>
         <w:rPr>
-          <w:rStyle w:val="Titolodellibro"/>
+          <w:rStyle w:val="BookTitle"/>
           <w:sz w:val="32"/>
           <w:szCs w:val="32"/>
           <w:lang w:val="it-IT"/>
@@ -1611,7 +1423,7 @@
       </w:pPr>
       <w:r>
         <w:rPr>
-          <w:rStyle w:val="Titolodellibro"/>
+          <w:rStyle w:val="BookTitle"/>
           <w:sz w:val="32"/>
           <w:szCs w:val="32"/>
           <w:lang w:val="it-IT"/>
@@ -1647,7 +1459,7 @@
 </file>
 
 <file path=word/endnotes.xml><?xml version="1.0" encoding="utf-8"?>
-<w:endnotes xmlns:wpc="http://schemas.microsoft.com/office/word/2010/wordprocessingCanvas" xmlns:cx="http://schemas.microsoft.com/office/drawing/2014/chartex" xmlns:cx1="http://schemas.microsoft.com/office/drawing/2015/9/8/chartex" xmlns:cx2="http://schemas.microsoft.com/office/drawing/2015/10/21/chartex" xmlns:cx3="http://schemas.microsoft.com/office/drawing/2016/5/9/chartex" xmlns:cx4="http://schemas.microsoft.com/office/drawing/2016/5/10/chartex" xmlns:cx5="http://schemas.microsoft.com/office/drawing/2016/5/11/chartex" xmlns:cx6="http://schemas.microsoft.com/office/drawing/2016/5/12/chartex" xmlns:cx7="http://schemas.microsoft.com/office/drawing/2016/5/13/chartex" xmlns:cx8="http://schemas.microsoft.com/office/drawing/2016/5/14/chartex" xmlns:mc="http://schemas.openxmlformats.org/markup-compatibility/2006" xmlns:aink="http://schemas.microsoft.com/office/drawing/2016/ink" xmlns:am3d="http://schemas.microsoft.com/office/drawing/2017/model3d" xmlns:o="urn:schemas-microsoft-com:office:office" xmlns:oel="http://schemas.microsoft.com/office/2019/extlst" xmlns:r="http://schemas.openxmlformats.org/officeDocument/2006/relationships" xmlns:m="http://schemas.openxmlformats.org/officeDocument/2006/math" xmlns:v="urn:schemas-microsoft-com:vml" xmlns:wp14="http://schemas.microsoft.com/office/word/2010/wordprocessingDrawing" xmlns:wp="http://schemas.openxmlformats.org/drawingml/2006/wordprocessingDrawing" xmlns:w10="urn:schemas-microsoft-com:office:word" xmlns:w="http://schemas.openxmlformats.org/wordprocessingml/2006/main" xmlns:w14="http://schemas.microsoft.com/office/word/2010/wordml" xmlns:w15="http://schemas.microsoft.com/office/word/2012/wordml" xmlns:w16cex="http://schemas.microsoft.com/office/word/2018/wordml/cex" xmlns:w16cid="http://schemas.microsoft.com/office/word/2016/wordml/cid" xmlns:w16="http://schemas.microsoft.com/office/word/2018/wordml" xmlns:w16du="http://schemas.microsoft.com/office/word/2023/wordml/word16du" xmlns:w16sdtdh="http://schemas.microsoft.com/office/word/2020/wordml/sdtdatahash" xmlns:w16se="http://schemas.microsoft.com/office/word/2015/wordml/symex" xmlns:wpg="http://schemas.microsoft.com/office/word/2010/wordprocessingGroup" xmlns:wpi="http://schemas.microsoft.com/office/word/2010/wordprocessingInk" xmlns:wne="http://schemas.microsoft.com/office/word/2006/wordml" xmlns:wps="http://schemas.microsoft.com/office/word/2010/wordprocessingShape" mc:Ignorable="w14 w15 w16se w16cid w16 w16cex w16sdtdh w16du wp14">
+<w:endnotes xmlns:wpc="http://schemas.microsoft.com/office/word/2010/wordprocessingCanvas" xmlns:cx="http://schemas.microsoft.com/office/drawing/2014/chartex" xmlns:cx1="http://schemas.microsoft.com/office/drawing/2015/9/8/chartex" xmlns:cx2="http://schemas.microsoft.com/office/drawing/2015/10/21/chartex" xmlns:cx3="http://schemas.microsoft.com/office/drawing/2016/5/9/chartex" xmlns:cx4="http://schemas.microsoft.com/office/drawing/2016/5/10/chartex" xmlns:cx5="http://schemas.microsoft.com/office/drawing/2016/5/11/chartex" xmlns:cx6="http://schemas.microsoft.com/office/drawing/2016/5/12/chartex" xmlns:cx7="http://schemas.microsoft.com/office/drawing/2016/5/13/chartex" xmlns:cx8="http://schemas.microsoft.com/office/drawing/2016/5/14/chartex" xmlns:mc="http://schemas.openxmlformats.org/markup-compatibility/2006" xmlns:aink="http://schemas.microsoft.com/office/drawing/2016/ink" xmlns:am3d="http://schemas.microsoft.com/office/drawing/2017/model3d" xmlns:o="urn:schemas-microsoft-com:office:office" xmlns:oel="http://schemas.microsoft.com/office/2019/extlst" xmlns:r="http://schemas.openxmlformats.org/officeDocument/2006/relationships" xmlns:m="http://schemas.openxmlformats.org/officeDocument/2006/math" xmlns:v="urn:schemas-microsoft-com:vml" xmlns:wp14="http://schemas.microsoft.com/office/word/2010/wordprocessingDrawing" xmlns:wp="http://schemas.openxmlformats.org/drawingml/2006/wordprocessingDrawing" xmlns:w10="urn:schemas-microsoft-com:office:word" xmlns:w="http://schemas.openxmlformats.org/wordprocessingml/2006/main" xmlns:w14="http://schemas.microsoft.com/office/word/2010/wordml" xmlns:w15="http://schemas.microsoft.com/office/word/2012/wordml" xmlns:w16cex="http://schemas.microsoft.com/office/word/2018/wordml/cex" xmlns:w16cid="http://schemas.microsoft.com/office/word/2016/wordml/cid" xmlns:w16="http://schemas.microsoft.com/office/word/2018/wordml" xmlns:w16sdtdh="http://schemas.microsoft.com/office/word/2020/wordml/sdtdatahash" xmlns:w16se="http://schemas.microsoft.com/office/word/2015/wordml/symex" xmlns:wpg="http://schemas.microsoft.com/office/word/2010/wordprocessingGroup" xmlns:wpi="http://schemas.microsoft.com/office/word/2010/wordprocessingInk" xmlns:wne="http://schemas.microsoft.com/office/word/2006/wordml" xmlns:wps="http://schemas.microsoft.com/office/word/2010/wordprocessingShape" mc:Ignorable="w14 w15 w16se w16cid w16 w16cex w16sdtdh wp14">
   <w:endnote w:type="separator" w:id="-1">
     <w:p>
       <w:pPr>
@@ -1672,10 +1484,10 @@
 </file>
 
 <file path=word/footer1.xml><?xml version="1.0" encoding="utf-8"?>
-<w:ftr xmlns:wpc="http://schemas.microsoft.com/office/word/2010/wordprocessingCanvas" xmlns:cx="http://schemas.microsoft.com/office/drawing/2014/chartex" xmlns:cx1="http://schemas.microsoft.com/office/drawing/2015/9/8/chartex" xmlns:cx2="http://schemas.microsoft.com/office/drawing/2015/10/21/chartex" xmlns:cx3="http://schemas.microsoft.com/office/drawing/2016/5/9/chartex" xmlns:cx4="http://schemas.microsoft.com/office/drawing/2016/5/10/chartex" xmlns:cx5="http://schemas.microsoft.com/office/drawing/2016/5/11/chartex" xmlns:cx6="http://schemas.microsoft.com/office/drawing/2016/5/12/chartex" xmlns:cx7="http://schemas.microsoft.com/office/drawing/2016/5/13/chartex" xmlns:cx8="http://schemas.microsoft.com/office/drawing/2016/5/14/chartex" xmlns:mc="http://schemas.openxmlformats.org/markup-compatibility/2006" xmlns:aink="http://schemas.microsoft.com/office/drawing/2016/ink" xmlns:am3d="http://schemas.microsoft.com/office/drawing/2017/model3d" xmlns:o="urn:schemas-microsoft-com:office:office" xmlns:oel="http://schemas.microsoft.com/office/2019/extlst" xmlns:r="http://schemas.openxmlformats.org/officeDocument/2006/relationships" xmlns:m="http://schemas.openxmlformats.org/officeDocument/2006/math" xmlns:v="urn:schemas-microsoft-com:vml" xmlns:wp14="http://schemas.microsoft.com/office/word/2010/wordprocessingDrawing" xmlns:wp="http://schemas.openxmlformats.org/drawingml/2006/wordprocessingDrawing" xmlns:w10="urn:schemas-microsoft-com:office:word" xmlns:w="http://schemas.openxmlformats.org/wordprocessingml/2006/main" xmlns:w14="http://schemas.microsoft.com/office/word/2010/wordml" xmlns:w15="http://schemas.microsoft.com/office/word/2012/wordml" xmlns:w16cex="http://schemas.microsoft.com/office/word/2018/wordml/cex" xmlns:w16cid="http://schemas.microsoft.com/office/word/2016/wordml/cid" xmlns:w16="http://schemas.microsoft.com/office/word/2018/wordml" xmlns:w16du="http://schemas.microsoft.com/office/word/2023/wordml/word16du" xmlns:w16sdtdh="http://schemas.microsoft.com/office/word/2020/wordml/sdtdatahash" xmlns:w16se="http://schemas.microsoft.com/office/word/2015/wordml/symex" xmlns:wpg="http://schemas.microsoft.com/office/word/2010/wordprocessingGroup" xmlns:wpi="http://schemas.microsoft.com/office/word/2010/wordprocessingInk" xmlns:wne="http://schemas.microsoft.com/office/word/2006/wordml" xmlns:wps="http://schemas.microsoft.com/office/word/2010/wordprocessingShape" mc:Ignorable="w14 w15 w16se w16cid w16 w16cex w16sdtdh w16du wp14">
+<w:ftr xmlns:wpc="http://schemas.microsoft.com/office/word/2010/wordprocessingCanvas" xmlns:cx="http://schemas.microsoft.com/office/drawing/2014/chartex" xmlns:cx1="http://schemas.microsoft.com/office/drawing/2015/9/8/chartex" xmlns:cx2="http://schemas.microsoft.com/office/drawing/2015/10/21/chartex" xmlns:cx3="http://schemas.microsoft.com/office/drawing/2016/5/9/chartex" xmlns:cx4="http://schemas.microsoft.com/office/drawing/2016/5/10/chartex" xmlns:cx5="http://schemas.microsoft.com/office/drawing/2016/5/11/chartex" xmlns:cx6="http://schemas.microsoft.com/office/drawing/2016/5/12/chartex" xmlns:cx7="http://schemas.microsoft.com/office/drawing/2016/5/13/chartex" xmlns:cx8="http://schemas.microsoft.com/office/drawing/2016/5/14/chartex" xmlns:mc="http://schemas.openxmlformats.org/markup-compatibility/2006" xmlns:aink="http://schemas.microsoft.com/office/drawing/2016/ink" xmlns:am3d="http://schemas.microsoft.com/office/drawing/2017/model3d" xmlns:o="urn:schemas-microsoft-com:office:office" xmlns:oel="http://schemas.microsoft.com/office/2019/extlst" xmlns:r="http://schemas.openxmlformats.org/officeDocument/2006/relationships" xmlns:m="http://schemas.openxmlformats.org/officeDocument/2006/math" xmlns:v="urn:schemas-microsoft-com:vml" xmlns:wp14="http://schemas.microsoft.com/office/word/2010/wordprocessingDrawing" xmlns:wp="http://schemas.openxmlformats.org/drawingml/2006/wordprocessingDrawing" xmlns:w10="urn:schemas-microsoft-com:office:word" xmlns:w="http://schemas.openxmlformats.org/wordprocessingml/2006/main" xmlns:w14="http://schemas.microsoft.com/office/word/2010/wordml" xmlns:w15="http://schemas.microsoft.com/office/word/2012/wordml" xmlns:w16cex="http://schemas.microsoft.com/office/word/2018/wordml/cex" xmlns:w16cid="http://schemas.microsoft.com/office/word/2016/wordml/cid" xmlns:w16="http://schemas.microsoft.com/office/word/2018/wordml" xmlns:w16sdtdh="http://schemas.microsoft.com/office/word/2020/wordml/sdtdatahash" xmlns:w16se="http://schemas.microsoft.com/office/word/2015/wordml/symex" xmlns:wpg="http://schemas.microsoft.com/office/word/2010/wordprocessingGroup" xmlns:wpi="http://schemas.microsoft.com/office/word/2010/wordprocessingInk" xmlns:wne="http://schemas.microsoft.com/office/word/2006/wordml" xmlns:wps="http://schemas.microsoft.com/office/word/2010/wordprocessingShape" mc:Ignorable="w14 w15 w16se w16cid w16 w16cex w16sdtdh wp14">
   <w:p>
     <w:pPr>
-      <w:pStyle w:val="Pidipagina"/>
+      <w:pStyle w:val="Footer"/>
     </w:pPr>
     <w:r>
       <w:rPr>
@@ -1758,7 +1570,7 @@
             </wp:anchor>
           </w:drawing>
         </mc:Choice>
-        <mc:Fallback>
+        <mc:Fallback xmlns:w16du="http://schemas.microsoft.com/office/word/2023/wordml/word16du">
           <w:pict>
             <v:shapetype w14:anchorId="047AE40B" id="_x0000_t202" coordsize="21600,21600" o:spt="202" path="m,l,21600r21600,l21600,xe">
               <v:stroke joinstyle="miter"/>
@@ -1802,10 +1614,10 @@
 </file>
 
 <file path=word/footer2.xml><?xml version="1.0" encoding="utf-8"?>
-<w:ftr xmlns:wpc="http://schemas.microsoft.com/office/word/2010/wordprocessingCanvas" xmlns:cx="http://schemas.microsoft.com/office/drawing/2014/chartex" xmlns:cx1="http://schemas.microsoft.com/office/drawing/2015/9/8/chartex" xmlns:cx2="http://schemas.microsoft.com/office/drawing/2015/10/21/chartex" xmlns:cx3="http://schemas.microsoft.com/office/drawing/2016/5/9/chartex" xmlns:cx4="http://schemas.microsoft.com/office/drawing/2016/5/10/chartex" xmlns:cx5="http://schemas.microsoft.com/office/drawing/2016/5/11/chartex" xmlns:cx6="http://schemas.microsoft.com/office/drawing/2016/5/12/chartex" xmlns:cx7="http://schemas.microsoft.com/office/drawing/2016/5/13/chartex" xmlns:cx8="http://schemas.microsoft.com/office/drawing/2016/5/14/chartex" xmlns:mc="http://schemas.openxmlformats.org/markup-compatibility/2006" xmlns:aink="http://schemas.microsoft.com/office/drawing/2016/ink" xmlns:am3d="http://schemas.microsoft.com/office/drawing/2017/model3d" xmlns:o="urn:schemas-microsoft-com:office:office" xmlns:oel="http://schemas.microsoft.com/office/2019/extlst" xmlns:r="http://schemas.openxmlformats.org/officeDocument/2006/relationships" xmlns:m="http://schemas.openxmlformats.org/officeDocument/2006/math" xmlns:v="urn:schemas-microsoft-com:vml" xmlns:wp14="http://schemas.microsoft.com/office/word/2010/wordprocessingDrawing" xmlns:wp="http://schemas.openxmlformats.org/drawingml/2006/wordprocessingDrawing" xmlns:w10="urn:schemas-microsoft-com:office:word" xmlns:w="http://schemas.openxmlformats.org/wordprocessingml/2006/main" xmlns:w14="http://schemas.microsoft.com/office/word/2010/wordml" xmlns:w15="http://schemas.microsoft.com/office/word/2012/wordml" xmlns:w16cex="http://schemas.microsoft.com/office/word/2018/wordml/cex" xmlns:w16cid="http://schemas.microsoft.com/office/word/2016/wordml/cid" xmlns:w16="http://schemas.microsoft.com/office/word/2018/wordml" xmlns:w16du="http://schemas.microsoft.com/office/word/2023/wordml/word16du" xmlns:w16sdtdh="http://schemas.microsoft.com/office/word/2020/wordml/sdtdatahash" xmlns:w16se="http://schemas.microsoft.com/office/word/2015/wordml/symex" xmlns:wpg="http://schemas.microsoft.com/office/word/2010/wordprocessingGroup" xmlns:wpi="http://schemas.microsoft.com/office/word/2010/wordprocessingInk" xmlns:wne="http://schemas.microsoft.com/office/word/2006/wordml" xmlns:wps="http://schemas.microsoft.com/office/word/2010/wordprocessingShape" mc:Ignorable="w14 w15 w16se w16cid w16 w16cex w16sdtdh w16du wp14">
+<w:ftr xmlns:wpc="http://schemas.microsoft.com/office/word/2010/wordprocessingCanvas" xmlns:cx="http://schemas.microsoft.com/office/drawing/2014/chartex" xmlns:cx1="http://schemas.microsoft.com/office/drawing/2015/9/8/chartex" xmlns:cx2="http://schemas.microsoft.com/office/drawing/2015/10/21/chartex" xmlns:cx3="http://schemas.microsoft.com/office/drawing/2016/5/9/chartex" xmlns:cx4="http://schemas.microsoft.com/office/drawing/2016/5/10/chartex" xmlns:cx5="http://schemas.microsoft.com/office/drawing/2016/5/11/chartex" xmlns:cx6="http://schemas.microsoft.com/office/drawing/2016/5/12/chartex" xmlns:cx7="http://schemas.microsoft.com/office/drawing/2016/5/13/chartex" xmlns:cx8="http://schemas.microsoft.com/office/drawing/2016/5/14/chartex" xmlns:mc="http://schemas.openxmlformats.org/markup-compatibility/2006" xmlns:aink="http://schemas.microsoft.com/office/drawing/2016/ink" xmlns:am3d="http://schemas.microsoft.com/office/drawing/2017/model3d" xmlns:o="urn:schemas-microsoft-com:office:office" xmlns:oel="http://schemas.microsoft.com/office/2019/extlst" xmlns:r="http://schemas.openxmlformats.org/officeDocument/2006/relationships" xmlns:m="http://schemas.openxmlformats.org/officeDocument/2006/math" xmlns:v="urn:schemas-microsoft-com:vml" xmlns:wp14="http://schemas.microsoft.com/office/word/2010/wordprocessingDrawing" xmlns:wp="http://schemas.openxmlformats.org/drawingml/2006/wordprocessingDrawing" xmlns:w10="urn:schemas-microsoft-com:office:word" xmlns:w="http://schemas.openxmlformats.org/wordprocessingml/2006/main" xmlns:w14="http://schemas.microsoft.com/office/word/2010/wordml" xmlns:w15="http://schemas.microsoft.com/office/word/2012/wordml" xmlns:w16cex="http://schemas.microsoft.com/office/word/2018/wordml/cex" xmlns:w16cid="http://schemas.microsoft.com/office/word/2016/wordml/cid" xmlns:w16="http://schemas.microsoft.com/office/word/2018/wordml" xmlns:w16sdtdh="http://schemas.microsoft.com/office/word/2020/wordml/sdtdatahash" xmlns:w16se="http://schemas.microsoft.com/office/word/2015/wordml/symex" xmlns:wpg="http://schemas.microsoft.com/office/word/2010/wordprocessingGroup" xmlns:wpi="http://schemas.microsoft.com/office/word/2010/wordprocessingInk" xmlns:wne="http://schemas.microsoft.com/office/word/2006/wordml" xmlns:wps="http://schemas.microsoft.com/office/word/2010/wordprocessingShape" mc:Ignorable="w14 w15 w16se w16cid w16 w16cex w16sdtdh wp14">
   <w:p>
     <w:pPr>
-      <w:pStyle w:val="Pidipagina"/>
+      <w:pStyle w:val="Footer"/>
     </w:pPr>
     <w:r>
       <w:rPr>
@@ -1888,7 +1700,7 @@
             </wp:anchor>
           </w:drawing>
         </mc:Choice>
-        <mc:Fallback>
+        <mc:Fallback xmlns:w16du="http://schemas.microsoft.com/office/word/2023/wordml/word16du">
           <w:pict>
             <v:shapetype w14:anchorId="55312A15" id="_x0000_t202" coordsize="21600,21600" o:spt="202" path="m,l,21600r21600,l21600,xe">
               <v:stroke joinstyle="miter"/>
@@ -1932,10 +1744,10 @@
 </file>
 
 <file path=word/footer3.xml><?xml version="1.0" encoding="utf-8"?>
-<w:ftr xmlns:wpc="http://schemas.microsoft.com/office/word/2010/wordprocessingCanvas" xmlns:cx="http://schemas.microsoft.com/office/drawing/2014/chartex" xmlns:cx1="http://schemas.microsoft.com/office/drawing/2015/9/8/chartex" xmlns:cx2="http://schemas.microsoft.com/office/drawing/2015/10/21/chartex" xmlns:cx3="http://schemas.microsoft.com/office/drawing/2016/5/9/chartex" xmlns:cx4="http://schemas.microsoft.com/office/drawing/2016/5/10/chartex" xmlns:cx5="http://schemas.microsoft.com/office/drawing/2016/5/11/chartex" xmlns:cx6="http://schemas.microsoft.com/office/drawing/2016/5/12/chartex" xmlns:cx7="http://schemas.microsoft.com/office/drawing/2016/5/13/chartex" xmlns:cx8="http://schemas.microsoft.com/office/drawing/2016/5/14/chartex" xmlns:mc="http://schemas.openxmlformats.org/markup-compatibility/2006" xmlns:aink="http://schemas.microsoft.com/office/drawing/2016/ink" xmlns:am3d="http://schemas.microsoft.com/office/drawing/2017/model3d" xmlns:o="urn:schemas-microsoft-com:office:office" xmlns:oel="http://schemas.microsoft.com/office/2019/extlst" xmlns:r="http://schemas.openxmlformats.org/officeDocument/2006/relationships" xmlns:m="http://schemas.openxmlformats.org/officeDocument/2006/math" xmlns:v="urn:schemas-microsoft-com:vml" xmlns:wp14="http://schemas.microsoft.com/office/word/2010/wordprocessingDrawing" xmlns:wp="http://schemas.openxmlformats.org/drawingml/2006/wordprocessingDrawing" xmlns:w10="urn:schemas-microsoft-com:office:word" xmlns:w="http://schemas.openxmlformats.org/wordprocessingml/2006/main" xmlns:w14="http://schemas.microsoft.com/office/word/2010/wordml" xmlns:w15="http://schemas.microsoft.com/office/word/2012/wordml" xmlns:w16cex="http://schemas.microsoft.com/office/word/2018/wordml/cex" xmlns:w16cid="http://schemas.microsoft.com/office/word/2016/wordml/cid" xmlns:w16="http://schemas.microsoft.com/office/word/2018/wordml" xmlns:w16du="http://schemas.microsoft.com/office/word/2023/wordml/word16du" xmlns:w16sdtdh="http://schemas.microsoft.com/office/word/2020/wordml/sdtdatahash" xmlns:w16se="http://schemas.microsoft.com/office/word/2015/wordml/symex" xmlns:wpg="http://schemas.microsoft.com/office/word/2010/wordprocessingGroup" xmlns:wpi="http://schemas.microsoft.com/office/word/2010/wordprocessingInk" xmlns:wne="http://schemas.microsoft.com/office/word/2006/wordml" xmlns:wps="http://schemas.microsoft.com/office/word/2010/wordprocessingShape" mc:Ignorable="w14 w15 w16se w16cid w16 w16cex w16sdtdh w16du wp14">
+<w:ftr xmlns:wpc="http://schemas.microsoft.com/office/word/2010/wordprocessingCanvas" xmlns:cx="http://schemas.microsoft.com/office/drawing/2014/chartex" xmlns:cx1="http://schemas.microsoft.com/office/drawing/2015/9/8/chartex" xmlns:cx2="http://schemas.microsoft.com/office/drawing/2015/10/21/chartex" xmlns:cx3="http://schemas.microsoft.com/office/drawing/2016/5/9/chartex" xmlns:cx4="http://schemas.microsoft.com/office/drawing/2016/5/10/chartex" xmlns:cx5="http://schemas.microsoft.com/office/drawing/2016/5/11/chartex" xmlns:cx6="http://schemas.microsoft.com/office/drawing/2016/5/12/chartex" xmlns:cx7="http://schemas.microsoft.com/office/drawing/2016/5/13/chartex" xmlns:cx8="http://schemas.microsoft.com/office/drawing/2016/5/14/chartex" xmlns:mc="http://schemas.openxmlformats.org/markup-compatibility/2006" xmlns:aink="http://schemas.microsoft.com/office/drawing/2016/ink" xmlns:am3d="http://schemas.microsoft.com/office/drawing/2017/model3d" xmlns:o="urn:schemas-microsoft-com:office:office" xmlns:oel="http://schemas.microsoft.com/office/2019/extlst" xmlns:r="http://schemas.openxmlformats.org/officeDocument/2006/relationships" xmlns:m="http://schemas.openxmlformats.org/officeDocument/2006/math" xmlns:v="urn:schemas-microsoft-com:vml" xmlns:wp14="http://schemas.microsoft.com/office/word/2010/wordprocessingDrawing" xmlns:wp="http://schemas.openxmlformats.org/drawingml/2006/wordprocessingDrawing" xmlns:w10="urn:schemas-microsoft-com:office:word" xmlns:w="http://schemas.openxmlformats.org/wordprocessingml/2006/main" xmlns:w14="http://schemas.microsoft.com/office/word/2010/wordml" xmlns:w15="http://schemas.microsoft.com/office/word/2012/wordml" xmlns:w16cex="http://schemas.microsoft.com/office/word/2018/wordml/cex" xmlns:w16cid="http://schemas.microsoft.com/office/word/2016/wordml/cid" xmlns:w16="http://schemas.microsoft.com/office/word/2018/wordml" xmlns:w16sdtdh="http://schemas.microsoft.com/office/word/2020/wordml/sdtdatahash" xmlns:w16se="http://schemas.microsoft.com/office/word/2015/wordml/symex" xmlns:wpg="http://schemas.microsoft.com/office/word/2010/wordprocessingGroup" xmlns:wpi="http://schemas.microsoft.com/office/word/2010/wordprocessingInk" xmlns:wne="http://schemas.microsoft.com/office/word/2006/wordml" xmlns:wps="http://schemas.microsoft.com/office/word/2010/wordprocessingShape" mc:Ignorable="w14 w15 w16se w16cid w16 w16cex w16sdtdh wp14">
   <w:p>
     <w:pPr>
-      <w:pStyle w:val="Pidipagina"/>
+      <w:pStyle w:val="Footer"/>
     </w:pPr>
     <w:r>
       <w:rPr>
@@ -2018,7 +1830,7 @@
             </wp:anchor>
           </w:drawing>
         </mc:Choice>
-        <mc:Fallback>
+        <mc:Fallback xmlns:w16du="http://schemas.microsoft.com/office/word/2023/wordml/word16du">
           <w:pict>
             <v:shapetype w14:anchorId="261EF5E5" id="_x0000_t202" coordsize="21600,21600" o:spt="202" path="m,l,21600r21600,l21600,xe">
               <v:stroke joinstyle="miter"/>
@@ -2062,7 +1874,7 @@
 </file>
 
 <file path=word/footnotes.xml><?xml version="1.0" encoding="utf-8"?>
-<w:footnotes xmlns:wpc="http://schemas.microsoft.com/office/word/2010/wordprocessingCanvas" xmlns:cx="http://schemas.microsoft.com/office/drawing/2014/chartex" xmlns:cx1="http://schemas.microsoft.com/office/drawing/2015/9/8/chartex" xmlns:cx2="http://schemas.microsoft.com/office/drawing/2015/10/21/chartex" xmlns:cx3="http://schemas.microsoft.com/office/drawing/2016/5/9/chartex" xmlns:cx4="http://schemas.microsoft.com/office/drawing/2016/5/10/chartex" xmlns:cx5="http://schemas.microsoft.com/office/drawing/2016/5/11/chartex" xmlns:cx6="http://schemas.microsoft.com/office/drawing/2016/5/12/chartex" xmlns:cx7="http://schemas.microsoft.com/office/drawing/2016/5/13/chartex" xmlns:cx8="http://schemas.microsoft.com/office/drawing/2016/5/14/chartex" xmlns:mc="http://schemas.openxmlformats.org/markup-compatibility/2006" xmlns:aink="http://schemas.microsoft.com/office/drawing/2016/ink" xmlns:am3d="http://schemas.microsoft.com/office/drawing/2017/model3d" xmlns:o="urn:schemas-microsoft-com:office:office" xmlns:oel="http://schemas.microsoft.com/office/2019/extlst" xmlns:r="http://schemas.openxmlformats.org/officeDocument/2006/relationships" xmlns:m="http://schemas.openxmlformats.org/officeDocument/2006/math" xmlns:v="urn:schemas-microsoft-com:vml" xmlns:wp14="http://schemas.microsoft.com/office/word/2010/wordprocessingDrawing" xmlns:wp="http://schemas.openxmlformats.org/drawingml/2006/wordprocessingDrawing" xmlns:w10="urn:schemas-microsoft-com:office:word" xmlns:w="http://schemas.openxmlformats.org/wordprocessingml/2006/main" xmlns:w14="http://schemas.microsoft.com/office/word/2010/wordml" xmlns:w15="http://schemas.microsoft.com/office/word/2012/wordml" xmlns:w16cex="http://schemas.microsoft.com/office/word/2018/wordml/cex" xmlns:w16cid="http://schemas.microsoft.com/office/word/2016/wordml/cid" xmlns:w16="http://schemas.microsoft.com/office/word/2018/wordml" xmlns:w16du="http://schemas.microsoft.com/office/word/2023/wordml/word16du" xmlns:w16sdtdh="http://schemas.microsoft.com/office/word/2020/wordml/sdtdatahash" xmlns:w16se="http://schemas.microsoft.com/office/word/2015/wordml/symex" xmlns:wpg="http://schemas.microsoft.com/office/word/2010/wordprocessingGroup" xmlns:wpi="http://schemas.microsoft.com/office/word/2010/wordprocessingInk" xmlns:wne="http://schemas.microsoft.com/office/word/2006/wordml" xmlns:wps="http://schemas.microsoft.com/office/word/2010/wordprocessingShape" mc:Ignorable="w14 w15 w16se w16cid w16 w16cex w16sdtdh w16du wp14">
+<w:footnotes xmlns:wpc="http://schemas.microsoft.com/office/word/2010/wordprocessingCanvas" xmlns:cx="http://schemas.microsoft.com/office/drawing/2014/chartex" xmlns:cx1="http://schemas.microsoft.com/office/drawing/2015/9/8/chartex" xmlns:cx2="http://schemas.microsoft.com/office/drawing/2015/10/21/chartex" xmlns:cx3="http://schemas.microsoft.com/office/drawing/2016/5/9/chartex" xmlns:cx4="http://schemas.microsoft.com/office/drawing/2016/5/10/chartex" xmlns:cx5="http://schemas.microsoft.com/office/drawing/2016/5/11/chartex" xmlns:cx6="http://schemas.microsoft.com/office/drawing/2016/5/12/chartex" xmlns:cx7="http://schemas.microsoft.com/office/drawing/2016/5/13/chartex" xmlns:cx8="http://schemas.microsoft.com/office/drawing/2016/5/14/chartex" xmlns:mc="http://schemas.openxmlformats.org/markup-compatibility/2006" xmlns:aink="http://schemas.microsoft.com/office/drawing/2016/ink" xmlns:am3d="http://schemas.microsoft.com/office/drawing/2017/model3d" xmlns:o="urn:schemas-microsoft-com:office:office" xmlns:oel="http://schemas.microsoft.com/office/2019/extlst" xmlns:r="http://schemas.openxmlformats.org/officeDocument/2006/relationships" xmlns:m="http://schemas.openxmlformats.org/officeDocument/2006/math" xmlns:v="urn:schemas-microsoft-com:vml" xmlns:wp14="http://schemas.microsoft.com/office/word/2010/wordprocessingDrawing" xmlns:wp="http://schemas.openxmlformats.org/drawingml/2006/wordprocessingDrawing" xmlns:w10="urn:schemas-microsoft-com:office:word" xmlns:w="http://schemas.openxmlformats.org/wordprocessingml/2006/main" xmlns:w14="http://schemas.microsoft.com/office/word/2010/wordml" xmlns:w15="http://schemas.microsoft.com/office/word/2012/wordml" xmlns:w16cex="http://schemas.microsoft.com/office/word/2018/wordml/cex" xmlns:w16cid="http://schemas.microsoft.com/office/word/2016/wordml/cid" xmlns:w16="http://schemas.microsoft.com/office/word/2018/wordml" xmlns:w16sdtdh="http://schemas.microsoft.com/office/word/2020/wordml/sdtdatahash" xmlns:w16se="http://schemas.microsoft.com/office/word/2015/wordml/symex" xmlns:wpg="http://schemas.microsoft.com/office/word/2010/wordprocessingGroup" xmlns:wpi="http://schemas.microsoft.com/office/word/2010/wordprocessingInk" xmlns:wne="http://schemas.microsoft.com/office/word/2006/wordml" xmlns:wps="http://schemas.microsoft.com/office/word/2010/wordprocessingShape" mc:Ignorable="w14 w15 w16se w16cid w16 w16cex w16sdtdh wp14">
   <w:footnote w:type="separator" w:id="-1">
     <w:p>
       <w:pPr>
@@ -2087,7 +1899,7 @@
 </file>
 
 <file path=word/numbering.xml><?xml version="1.0" encoding="utf-8"?>
-<w:numbering xmlns:wpc="http://schemas.microsoft.com/office/word/2010/wordprocessingCanvas" xmlns:cx="http://schemas.microsoft.com/office/drawing/2014/chartex" xmlns:cx1="http://schemas.microsoft.com/office/drawing/2015/9/8/chartex" xmlns:cx2="http://schemas.microsoft.com/office/drawing/2015/10/21/chartex" xmlns:cx3="http://schemas.microsoft.com/office/drawing/2016/5/9/chartex" xmlns:cx4="http://schemas.microsoft.com/office/drawing/2016/5/10/chartex" xmlns:cx5="http://schemas.microsoft.com/office/drawing/2016/5/11/chartex" xmlns:cx6="http://schemas.microsoft.com/office/drawing/2016/5/12/chartex" xmlns:cx7="http://schemas.microsoft.com/office/drawing/2016/5/13/chartex" xmlns:cx8="http://schemas.microsoft.com/office/drawing/2016/5/14/chartex" xmlns:mc="http://schemas.openxmlformats.org/markup-compatibility/2006" xmlns:aink="http://schemas.microsoft.com/office/drawing/2016/ink" xmlns:am3d="http://schemas.microsoft.com/office/drawing/2017/model3d" xmlns:o="urn:schemas-microsoft-com:office:office" xmlns:oel="http://schemas.microsoft.com/office/2019/extlst" xmlns:r="http://schemas.openxmlformats.org/officeDocument/2006/relationships" xmlns:m="http://schemas.openxmlformats.org/officeDocument/2006/math" xmlns:v="urn:schemas-microsoft-com:vml" xmlns:wp14="http://schemas.microsoft.com/office/word/2010/wordprocessingDrawing" xmlns:wp="http://schemas.openxmlformats.org/drawingml/2006/wordprocessingDrawing" xmlns:w10="urn:schemas-microsoft-com:office:word" xmlns:w="http://schemas.openxmlformats.org/wordprocessingml/2006/main" xmlns:w14="http://schemas.microsoft.com/office/word/2010/wordml" xmlns:w15="http://schemas.microsoft.com/office/word/2012/wordml" xmlns:w16cex="http://schemas.microsoft.com/office/word/2018/wordml/cex" xmlns:w16cid="http://schemas.microsoft.com/office/word/2016/wordml/cid" xmlns:w16="http://schemas.microsoft.com/office/word/2018/wordml" xmlns:w16du="http://schemas.microsoft.com/office/word/2023/wordml/word16du" xmlns:w16sdtdh="http://schemas.microsoft.com/office/word/2020/wordml/sdtdatahash" xmlns:w16se="http://schemas.microsoft.com/office/word/2015/wordml/symex" xmlns:wpg="http://schemas.microsoft.com/office/word/2010/wordprocessingGroup" xmlns:wpi="http://schemas.microsoft.com/office/word/2010/wordprocessingInk" xmlns:wne="http://schemas.microsoft.com/office/word/2006/wordml" xmlns:wps="http://schemas.microsoft.com/office/word/2010/wordprocessingShape" mc:Ignorable="w14 w15 w16se w16cid w16 w16cex w16sdtdh w16du wp14">
+<w:numbering xmlns:wpc="http://schemas.microsoft.com/office/word/2010/wordprocessingCanvas" xmlns:cx="http://schemas.microsoft.com/office/drawing/2014/chartex" xmlns:cx1="http://schemas.microsoft.com/office/drawing/2015/9/8/chartex" xmlns:cx2="http://schemas.microsoft.com/office/drawing/2015/10/21/chartex" xmlns:cx3="http://schemas.microsoft.com/office/drawing/2016/5/9/chartex" xmlns:cx4="http://schemas.microsoft.com/office/drawing/2016/5/10/chartex" xmlns:cx5="http://schemas.microsoft.com/office/drawing/2016/5/11/chartex" xmlns:cx6="http://schemas.microsoft.com/office/drawing/2016/5/12/chartex" xmlns:cx7="http://schemas.microsoft.com/office/drawing/2016/5/13/chartex" xmlns:cx8="http://schemas.microsoft.com/office/drawing/2016/5/14/chartex" xmlns:mc="http://schemas.openxmlformats.org/markup-compatibility/2006" xmlns:aink="http://schemas.microsoft.com/office/drawing/2016/ink" xmlns:am3d="http://schemas.microsoft.com/office/drawing/2017/model3d" xmlns:o="urn:schemas-microsoft-com:office:office" xmlns:oel="http://schemas.microsoft.com/office/2019/extlst" xmlns:r="http://schemas.openxmlformats.org/officeDocument/2006/relationships" xmlns:m="http://schemas.openxmlformats.org/officeDocument/2006/math" xmlns:v="urn:schemas-microsoft-com:vml" xmlns:wp14="http://schemas.microsoft.com/office/word/2010/wordprocessingDrawing" xmlns:wp="http://schemas.openxmlformats.org/drawingml/2006/wordprocessingDrawing" xmlns:w10="urn:schemas-microsoft-com:office:word" xmlns:w="http://schemas.openxmlformats.org/wordprocessingml/2006/main" xmlns:w14="http://schemas.microsoft.com/office/word/2010/wordml" xmlns:w15="http://schemas.microsoft.com/office/word/2012/wordml" xmlns:w16cex="http://schemas.microsoft.com/office/word/2018/wordml/cex" xmlns:w16cid="http://schemas.microsoft.com/office/word/2016/wordml/cid" xmlns:w16="http://schemas.microsoft.com/office/word/2018/wordml" xmlns:w16sdtdh="http://schemas.microsoft.com/office/word/2020/wordml/sdtdatahash" xmlns:w16se="http://schemas.microsoft.com/office/word/2015/wordml/symex" xmlns:wpg="http://schemas.microsoft.com/office/word/2010/wordprocessingGroup" xmlns:wpi="http://schemas.microsoft.com/office/word/2010/wordprocessingInk" xmlns:wne="http://schemas.microsoft.com/office/word/2006/wordml" xmlns:wps="http://schemas.microsoft.com/office/word/2010/wordprocessingShape" mc:Ignorable="w14 w15 w16se w16cid w16 w16cex w16sdtdh wp14">
   <w:abstractNum w:abstractNumId="0" w15:restartNumberingAfterBreak="0">
     <w:nsid w:val="093D27AD"/>
     <w:multiLevelType w:val="multilevel"/>
@@ -3106,7 +2918,7 @@
 </file>
 
 <file path=word/styles.xml><?xml version="1.0" encoding="utf-8"?>
-<w:styles xmlns:mc="http://schemas.openxmlformats.org/markup-compatibility/2006" xmlns:r="http://schemas.openxmlformats.org/officeDocument/2006/relationships" xmlns:w="http://schemas.openxmlformats.org/wordprocessingml/2006/main" xmlns:w14="http://schemas.microsoft.com/office/word/2010/wordml" xmlns:w15="http://schemas.microsoft.com/office/word/2012/wordml" xmlns:w16cex="http://schemas.microsoft.com/office/word/2018/wordml/cex" xmlns:w16cid="http://schemas.microsoft.com/office/word/2016/wordml/cid" xmlns:w16="http://schemas.microsoft.com/office/word/2018/wordml" xmlns:w16du="http://schemas.microsoft.com/office/word/2023/wordml/word16du" xmlns:w16sdtdh="http://schemas.microsoft.com/office/word/2020/wordml/sdtdatahash" xmlns:w16se="http://schemas.microsoft.com/office/word/2015/wordml/symex" mc:Ignorable="w14 w15 w16se w16cid w16 w16cex w16sdtdh w16du">
+<w:styles xmlns:mc="http://schemas.openxmlformats.org/markup-compatibility/2006" xmlns:r="http://schemas.openxmlformats.org/officeDocument/2006/relationships" xmlns:w="http://schemas.openxmlformats.org/wordprocessingml/2006/main" xmlns:w14="http://schemas.microsoft.com/office/word/2010/wordml" xmlns:w15="http://schemas.microsoft.com/office/word/2012/wordml" xmlns:w16cex="http://schemas.microsoft.com/office/word/2018/wordml/cex" xmlns:w16cid="http://schemas.microsoft.com/office/word/2016/wordml/cid" xmlns:w16="http://schemas.microsoft.com/office/word/2018/wordml" xmlns:w16sdtdh="http://schemas.microsoft.com/office/word/2020/wordml/sdtdatahash" xmlns:w16se="http://schemas.microsoft.com/office/word/2015/wordml/symex" mc:Ignorable="w14 w15 w16se w16cid w16 w16cex w16sdtdh">
   <w:docDefaults>
     <w:rPrDefault>
       <w:rPr>
@@ -3501,16 +3313,16 @@
     <w:lsdException w:name="Unresolved Mention" w:semiHidden="1" w:unhideWhenUsed="1"/>
     <w:lsdException w:name="Smart Link" w:semiHidden="1" w:unhideWhenUsed="1"/>
   </w:latentStyles>
-  <w:style w:type="paragraph" w:default="1" w:styleId="Normale">
+  <w:style w:type="paragraph" w:default="1" w:styleId="Normal">
     <w:name w:val="Normal"/>
     <w:qFormat/>
     <w:rsid w:val="002F5CCB"/>
   </w:style>
-  <w:style w:type="paragraph" w:styleId="Titolo1">
+  <w:style w:type="paragraph" w:styleId="Heading1">
     <w:name w:val="heading 1"/>
-    <w:basedOn w:val="Normale"/>
-    <w:next w:val="Normale"/>
-    <w:link w:val="Titolo1Carattere"/>
+    <w:basedOn w:val="Normal"/>
+    <w:next w:val="Normal"/>
+    <w:link w:val="Heading1Char"/>
     <w:uiPriority w:val="9"/>
     <w:qFormat/>
     <w:rsid w:val="002F5CCB"/>
@@ -3530,11 +3342,11 @@
       <w:szCs w:val="28"/>
     </w:rPr>
   </w:style>
-  <w:style w:type="paragraph" w:styleId="Titolo2">
+  <w:style w:type="paragraph" w:styleId="Heading2">
     <w:name w:val="heading 2"/>
-    <w:basedOn w:val="Normale"/>
-    <w:next w:val="Normale"/>
-    <w:link w:val="Titolo2Carattere"/>
+    <w:basedOn w:val="Normal"/>
+    <w:next w:val="Normal"/>
+    <w:link w:val="Heading2Char"/>
     <w:uiPriority w:val="9"/>
     <w:semiHidden/>
     <w:unhideWhenUsed/>
@@ -3554,11 +3366,11 @@
       <w:szCs w:val="28"/>
     </w:rPr>
   </w:style>
-  <w:style w:type="paragraph" w:styleId="Titolo3">
+  <w:style w:type="paragraph" w:styleId="Heading3">
     <w:name w:val="heading 3"/>
-    <w:basedOn w:val="Normale"/>
-    <w:next w:val="Normale"/>
-    <w:link w:val="Titolo3Carattere"/>
+    <w:basedOn w:val="Normal"/>
+    <w:next w:val="Normal"/>
+    <w:link w:val="Heading3Char"/>
     <w:uiPriority w:val="9"/>
     <w:semiHidden/>
     <w:unhideWhenUsed/>
@@ -3577,11 +3389,11 @@
       <w:szCs w:val="24"/>
     </w:rPr>
   </w:style>
-  <w:style w:type="paragraph" w:styleId="Titolo4">
+  <w:style w:type="paragraph" w:styleId="Heading4">
     <w:name w:val="heading 4"/>
-    <w:basedOn w:val="Normale"/>
-    <w:next w:val="Normale"/>
-    <w:link w:val="Titolo4Carattere"/>
+    <w:basedOn w:val="Normal"/>
+    <w:next w:val="Normal"/>
+    <w:link w:val="Heading4Char"/>
     <w:uiPriority w:val="9"/>
     <w:semiHidden/>
     <w:unhideWhenUsed/>
@@ -3601,11 +3413,11 @@
       <w:szCs w:val="24"/>
     </w:rPr>
   </w:style>
-  <w:style w:type="paragraph" w:styleId="Titolo5">
+  <w:style w:type="paragraph" w:styleId="Heading5">
     <w:name w:val="heading 5"/>
-    <w:basedOn w:val="Normale"/>
-    <w:next w:val="Normale"/>
-    <w:link w:val="Titolo5Carattere"/>
+    <w:basedOn w:val="Normal"/>
+    <w:next w:val="Normal"/>
+    <w:link w:val="Heading5Char"/>
     <w:uiPriority w:val="9"/>
     <w:semiHidden/>
     <w:unhideWhenUsed/>
@@ -3623,11 +3435,11 @@
       <w:bCs/>
     </w:rPr>
   </w:style>
-  <w:style w:type="paragraph" w:styleId="Titolo6">
+  <w:style w:type="paragraph" w:styleId="Heading6">
     <w:name w:val="heading 6"/>
-    <w:basedOn w:val="Normale"/>
-    <w:next w:val="Normale"/>
-    <w:link w:val="Titolo6Carattere"/>
+    <w:basedOn w:val="Normal"/>
+    <w:next w:val="Normal"/>
+    <w:link w:val="Heading6Char"/>
     <w:uiPriority w:val="9"/>
     <w:semiHidden/>
     <w:unhideWhenUsed/>
@@ -3647,11 +3459,11 @@
       <w:iCs/>
     </w:rPr>
   </w:style>
-  <w:style w:type="paragraph" w:styleId="Titolo7">
+  <w:style w:type="paragraph" w:styleId="Heading7">
     <w:name w:val="heading 7"/>
-    <w:basedOn w:val="Normale"/>
-    <w:next w:val="Normale"/>
-    <w:link w:val="Titolo7Carattere"/>
+    <w:basedOn w:val="Normal"/>
+    <w:next w:val="Normal"/>
+    <w:link w:val="Heading7Char"/>
     <w:uiPriority w:val="9"/>
     <w:semiHidden/>
     <w:unhideWhenUsed/>
@@ -3668,11 +3480,11 @@
       <w:iCs/>
     </w:rPr>
   </w:style>
-  <w:style w:type="paragraph" w:styleId="Titolo8">
+  <w:style w:type="paragraph" w:styleId="Heading8">
     <w:name w:val="heading 8"/>
-    <w:basedOn w:val="Normale"/>
-    <w:next w:val="Normale"/>
-    <w:link w:val="Titolo8Carattere"/>
+    <w:basedOn w:val="Normal"/>
+    <w:next w:val="Normal"/>
+    <w:link w:val="Heading8Char"/>
     <w:uiPriority w:val="9"/>
     <w:semiHidden/>
     <w:unhideWhenUsed/>
@@ -3689,11 +3501,11 @@
       <w:bCs/>
     </w:rPr>
   </w:style>
-  <w:style w:type="paragraph" w:styleId="Titolo9">
+  <w:style w:type="paragraph" w:styleId="Heading9">
     <w:name w:val="heading 9"/>
-    <w:basedOn w:val="Normale"/>
-    <w:next w:val="Normale"/>
-    <w:link w:val="Titolo9Carattere"/>
+    <w:basedOn w:val="Normal"/>
+    <w:next w:val="Normal"/>
+    <w:link w:val="Heading9Char"/>
     <w:uiPriority w:val="9"/>
     <w:semiHidden/>
     <w:unhideWhenUsed/>
@@ -3710,13 +3522,13 @@
       <w:iCs/>
     </w:rPr>
   </w:style>
-  <w:style w:type="character" w:default="1" w:styleId="Carpredefinitoparagrafo">
+  <w:style w:type="character" w:default="1" w:styleId="DefaultParagraphFont">
     <w:name w:val="Default Paragraph Font"/>
     <w:uiPriority w:val="1"/>
     <w:semiHidden/>
     <w:unhideWhenUsed/>
   </w:style>
-  <w:style w:type="table" w:default="1" w:styleId="Tabellanormale">
+  <w:style w:type="table" w:default="1" w:styleId="TableNormal">
     <w:name w:val="Normal Table"/>
     <w:uiPriority w:val="99"/>
     <w:semiHidden/>
@@ -3731,16 +3543,16 @@
       </w:tblCellMar>
     </w:tblPr>
   </w:style>
-  <w:style w:type="numbering" w:default="1" w:styleId="Nessunelenco">
+  <w:style w:type="numbering" w:default="1" w:styleId="NoList">
     <w:name w:val="No List"/>
     <w:uiPriority w:val="99"/>
     <w:semiHidden/>
     <w:unhideWhenUsed/>
   </w:style>
-  <w:style w:type="character" w:customStyle="1" w:styleId="Titolo1Carattere">
-    <w:name w:val="Titolo 1 Carattere"/>
-    <w:basedOn w:val="Carpredefinitoparagrafo"/>
-    <w:link w:val="Titolo1"/>
+  <w:style w:type="character" w:customStyle="1" w:styleId="Heading1Char">
+    <w:name w:val="Heading 1 Char"/>
+    <w:basedOn w:val="DefaultParagraphFont"/>
+    <w:link w:val="Heading1"/>
     <w:uiPriority w:val="9"/>
     <w:rsid w:val="002F5CCB"/>
     <w:rPr>
@@ -3753,10 +3565,10 @@
       <w:szCs w:val="28"/>
     </w:rPr>
   </w:style>
-  <w:style w:type="character" w:customStyle="1" w:styleId="Titolo2Carattere">
-    <w:name w:val="Titolo 2 Carattere"/>
-    <w:basedOn w:val="Carpredefinitoparagrafo"/>
-    <w:link w:val="Titolo2"/>
+  <w:style w:type="character" w:customStyle="1" w:styleId="Heading2Char">
+    <w:name w:val="Heading 2 Char"/>
+    <w:basedOn w:val="DefaultParagraphFont"/>
+    <w:link w:val="Heading2"/>
     <w:uiPriority w:val="9"/>
     <w:semiHidden/>
     <w:rsid w:val="002F5CCB"/>
@@ -3768,10 +3580,10 @@
       <w:szCs w:val="28"/>
     </w:rPr>
   </w:style>
-  <w:style w:type="character" w:customStyle="1" w:styleId="Titolo3Carattere">
-    <w:name w:val="Titolo 3 Carattere"/>
-    <w:basedOn w:val="Carpredefinitoparagrafo"/>
-    <w:link w:val="Titolo3"/>
+  <w:style w:type="character" w:customStyle="1" w:styleId="Heading3Char">
+    <w:name w:val="Heading 3 Char"/>
+    <w:basedOn w:val="DefaultParagraphFont"/>
+    <w:link w:val="Heading3"/>
     <w:uiPriority w:val="9"/>
     <w:semiHidden/>
     <w:rsid w:val="002F5CCB"/>
@@ -3782,10 +3594,10 @@
       <w:szCs w:val="24"/>
     </w:rPr>
   </w:style>
-  <w:style w:type="character" w:customStyle="1" w:styleId="Titolo4Carattere">
-    <w:name w:val="Titolo 4 Carattere"/>
-    <w:basedOn w:val="Carpredefinitoparagrafo"/>
-    <w:link w:val="Titolo4"/>
+  <w:style w:type="character" w:customStyle="1" w:styleId="Heading4Char">
+    <w:name w:val="Heading 4 Char"/>
+    <w:basedOn w:val="DefaultParagraphFont"/>
+    <w:link w:val="Heading4"/>
     <w:uiPriority w:val="9"/>
     <w:semiHidden/>
     <w:rsid w:val="002F5CCB"/>
@@ -3797,10 +3609,10 @@
       <w:szCs w:val="24"/>
     </w:rPr>
   </w:style>
-  <w:style w:type="character" w:customStyle="1" w:styleId="Titolo5Carattere">
-    <w:name w:val="Titolo 5 Carattere"/>
-    <w:basedOn w:val="Carpredefinitoparagrafo"/>
-    <w:link w:val="Titolo5"/>
+  <w:style w:type="character" w:customStyle="1" w:styleId="Heading5Char">
+    <w:name w:val="Heading 5 Char"/>
+    <w:basedOn w:val="DefaultParagraphFont"/>
+    <w:link w:val="Heading5"/>
     <w:uiPriority w:val="9"/>
     <w:semiHidden/>
     <w:rsid w:val="002F5CCB"/>
@@ -3810,10 +3622,10 @@
       <w:bCs/>
     </w:rPr>
   </w:style>
-  <w:style w:type="character" w:customStyle="1" w:styleId="Titolo6Carattere">
-    <w:name w:val="Titolo 6 Carattere"/>
-    <w:basedOn w:val="Carpredefinitoparagrafo"/>
-    <w:link w:val="Titolo6"/>
+  <w:style w:type="character" w:customStyle="1" w:styleId="Heading6Char">
+    <w:name w:val="Heading 6 Char"/>
+    <w:basedOn w:val="DefaultParagraphFont"/>
+    <w:link w:val="Heading6"/>
     <w:uiPriority w:val="9"/>
     <w:semiHidden/>
     <w:rsid w:val="002F5CCB"/>
@@ -3825,10 +3637,10 @@
       <w:iCs/>
     </w:rPr>
   </w:style>
-  <w:style w:type="character" w:customStyle="1" w:styleId="Titolo7Carattere">
-    <w:name w:val="Titolo 7 Carattere"/>
-    <w:basedOn w:val="Carpredefinitoparagrafo"/>
-    <w:link w:val="Titolo7"/>
+  <w:style w:type="character" w:customStyle="1" w:styleId="Heading7Char">
+    <w:name w:val="Heading 7 Char"/>
+    <w:basedOn w:val="DefaultParagraphFont"/>
+    <w:link w:val="Heading7"/>
     <w:uiPriority w:val="9"/>
     <w:semiHidden/>
     <w:rsid w:val="002F5CCB"/>
@@ -3837,10 +3649,10 @@
       <w:iCs/>
     </w:rPr>
   </w:style>
-  <w:style w:type="character" w:customStyle="1" w:styleId="Titolo8Carattere">
-    <w:name w:val="Titolo 8 Carattere"/>
-    <w:basedOn w:val="Carpredefinitoparagrafo"/>
-    <w:link w:val="Titolo8"/>
+  <w:style w:type="character" w:customStyle="1" w:styleId="Heading8Char">
+    <w:name w:val="Heading 8 Char"/>
+    <w:basedOn w:val="DefaultParagraphFont"/>
+    <w:link w:val="Heading8"/>
     <w:uiPriority w:val="9"/>
     <w:semiHidden/>
     <w:rsid w:val="002F5CCB"/>
@@ -3849,10 +3661,10 @@
       <w:bCs/>
     </w:rPr>
   </w:style>
-  <w:style w:type="character" w:customStyle="1" w:styleId="Titolo9Carattere">
-    <w:name w:val="Titolo 9 Carattere"/>
-    <w:basedOn w:val="Carpredefinitoparagrafo"/>
-    <w:link w:val="Titolo9"/>
+  <w:style w:type="character" w:customStyle="1" w:styleId="Heading9Char">
+    <w:name w:val="Heading 9 Char"/>
+    <w:basedOn w:val="DefaultParagraphFont"/>
+    <w:link w:val="Heading9"/>
     <w:uiPriority w:val="9"/>
     <w:semiHidden/>
     <w:rsid w:val="002F5CCB"/>
@@ -3861,10 +3673,10 @@
       <w:iCs/>
     </w:rPr>
   </w:style>
-  <w:style w:type="paragraph" w:styleId="Didascalia">
+  <w:style w:type="paragraph" w:styleId="Caption">
     <w:name w:val="caption"/>
-    <w:basedOn w:val="Normale"/>
-    <w:next w:val="Normale"/>
+    <w:basedOn w:val="Normal"/>
+    <w:next w:val="Normal"/>
     <w:uiPriority w:val="35"/>
     <w:semiHidden/>
     <w:unhideWhenUsed/>
@@ -3877,11 +3689,11 @@
       <w:szCs w:val="18"/>
     </w:rPr>
   </w:style>
-  <w:style w:type="paragraph" w:styleId="Titolo">
+  <w:style w:type="paragraph" w:styleId="Title">
     <w:name w:val="Title"/>
-    <w:basedOn w:val="Normale"/>
-    <w:next w:val="Normale"/>
-    <w:link w:val="TitoloCarattere"/>
+    <w:basedOn w:val="Normal"/>
+    <w:next w:val="Normal"/>
+    <w:link w:val="TitleChar"/>
     <w:uiPriority w:val="10"/>
     <w:qFormat/>
     <w:rsid w:val="002F5CCB"/>
@@ -3899,10 +3711,10 @@
       <w:szCs w:val="48"/>
     </w:rPr>
   </w:style>
-  <w:style w:type="character" w:customStyle="1" w:styleId="TitoloCarattere">
-    <w:name w:val="Titolo Carattere"/>
-    <w:basedOn w:val="Carpredefinitoparagrafo"/>
-    <w:link w:val="Titolo"/>
+  <w:style w:type="character" w:customStyle="1" w:styleId="TitleChar">
+    <w:name w:val="Title Char"/>
+    <w:basedOn w:val="DefaultParagraphFont"/>
+    <w:link w:val="Title"/>
     <w:uiPriority w:val="10"/>
     <w:rsid w:val="002F5CCB"/>
     <w:rPr>
@@ -3914,11 +3726,11 @@
       <w:szCs w:val="48"/>
     </w:rPr>
   </w:style>
-  <w:style w:type="paragraph" w:styleId="Sottotitolo">
+  <w:style w:type="paragraph" w:styleId="Subtitle">
     <w:name w:val="Subtitle"/>
-    <w:basedOn w:val="Normale"/>
-    <w:next w:val="Normale"/>
-    <w:link w:val="SottotitoloCarattere"/>
+    <w:basedOn w:val="Normal"/>
+    <w:next w:val="Normal"/>
+    <w:link w:val="SubtitleChar"/>
     <w:uiPriority w:val="11"/>
     <w:qFormat/>
     <w:rsid w:val="002F5CCB"/>
@@ -3935,10 +3747,10 @@
       <w:szCs w:val="24"/>
     </w:rPr>
   </w:style>
-  <w:style w:type="character" w:customStyle="1" w:styleId="SottotitoloCarattere">
-    <w:name w:val="Sottotitolo Carattere"/>
-    <w:basedOn w:val="Carpredefinitoparagrafo"/>
-    <w:link w:val="Sottotitolo"/>
+  <w:style w:type="character" w:customStyle="1" w:styleId="SubtitleChar">
+    <w:name w:val="Subtitle Char"/>
+    <w:basedOn w:val="DefaultParagraphFont"/>
+    <w:link w:val="Subtitle"/>
     <w:uiPriority w:val="11"/>
     <w:rsid w:val="002F5CCB"/>
     <w:rPr>
@@ -3947,9 +3759,9 @@
       <w:szCs w:val="24"/>
     </w:rPr>
   </w:style>
-  <w:style w:type="character" w:styleId="Enfasigrassetto">
+  <w:style w:type="character" w:styleId="Strong">
     <w:name w:val="Strong"/>
-    <w:basedOn w:val="Carpredefinitoparagrafo"/>
+    <w:basedOn w:val="DefaultParagraphFont"/>
     <w:uiPriority w:val="22"/>
     <w:qFormat/>
     <w:rsid w:val="002F5CCB"/>
@@ -3959,9 +3771,9 @@
       <w:color w:val="auto"/>
     </w:rPr>
   </w:style>
-  <w:style w:type="character" w:styleId="Enfasicorsivo">
+  <w:style w:type="character" w:styleId="Emphasis">
     <w:name w:val="Emphasis"/>
-    <w:basedOn w:val="Carpredefinitoparagrafo"/>
+    <w:basedOn w:val="DefaultParagraphFont"/>
     <w:uiPriority w:val="20"/>
     <w:qFormat/>
     <w:rsid w:val="002F5CCB"/>
@@ -3971,7 +3783,7 @@
       <w:color w:val="auto"/>
     </w:rPr>
   </w:style>
-  <w:style w:type="paragraph" w:styleId="Nessunaspaziatura">
+  <w:style w:type="paragraph" w:styleId="NoSpacing">
     <w:name w:val="No Spacing"/>
     <w:uiPriority w:val="1"/>
     <w:qFormat/>
@@ -3980,11 +3792,11 @@
       <w:spacing w:after="0" w:line="240" w:lineRule="auto"/>
     </w:pPr>
   </w:style>
-  <w:style w:type="paragraph" w:styleId="Citazione">
+  <w:style w:type="paragraph" w:styleId="Quote">
     <w:name w:val="Quote"/>
-    <w:basedOn w:val="Normale"/>
-    <w:next w:val="Normale"/>
-    <w:link w:val="CitazioneCarattere"/>
+    <w:basedOn w:val="Normal"/>
+    <w:next w:val="Normal"/>
+    <w:link w:val="QuoteChar"/>
     <w:uiPriority w:val="29"/>
     <w:qFormat/>
     <w:rsid w:val="002F5CCB"/>
@@ -4001,10 +3813,10 @@
       <w:szCs w:val="24"/>
     </w:rPr>
   </w:style>
-  <w:style w:type="character" w:customStyle="1" w:styleId="CitazioneCarattere">
-    <w:name w:val="Citazione Carattere"/>
-    <w:basedOn w:val="Carpredefinitoparagrafo"/>
-    <w:link w:val="Citazione"/>
+  <w:style w:type="character" w:customStyle="1" w:styleId="QuoteChar">
+    <w:name w:val="Quote Char"/>
+    <w:basedOn w:val="DefaultParagraphFont"/>
+    <w:link w:val="Quote"/>
     <w:uiPriority w:val="29"/>
     <w:rsid w:val="002F5CCB"/>
     <w:rPr>
@@ -4015,11 +3827,11 @@
       <w:szCs w:val="24"/>
     </w:rPr>
   </w:style>
-  <w:style w:type="paragraph" w:styleId="Citazioneintensa">
+  <w:style w:type="paragraph" w:styleId="IntenseQuote">
     <w:name w:val="Intense Quote"/>
-    <w:basedOn w:val="Normale"/>
-    <w:next w:val="Normale"/>
-    <w:link w:val="CitazioneintensaCarattere"/>
+    <w:basedOn w:val="Normal"/>
+    <w:next w:val="Normal"/>
+    <w:link w:val="IntenseQuoteChar"/>
     <w:uiPriority w:val="30"/>
     <w:qFormat/>
     <w:rsid w:val="002F5CCB"/>
@@ -4034,10 +3846,10 @@
       <w:szCs w:val="26"/>
     </w:rPr>
   </w:style>
-  <w:style w:type="character" w:customStyle="1" w:styleId="CitazioneintensaCarattere">
-    <w:name w:val="Citazione intensa Carattere"/>
-    <w:basedOn w:val="Carpredefinitoparagrafo"/>
-    <w:link w:val="Citazioneintensa"/>
+  <w:style w:type="character" w:customStyle="1" w:styleId="IntenseQuoteChar">
+    <w:name w:val="Intense Quote Char"/>
+    <w:basedOn w:val="DefaultParagraphFont"/>
+    <w:link w:val="IntenseQuote"/>
     <w:uiPriority w:val="30"/>
     <w:rsid w:val="002F5CCB"/>
     <w:rPr>
@@ -4046,9 +3858,9 @@
       <w:szCs w:val="26"/>
     </w:rPr>
   </w:style>
-  <w:style w:type="character" w:styleId="Enfasidelicata">
+  <w:style w:type="character" w:styleId="SubtleEmphasis">
     <w:name w:val="Subtle Emphasis"/>
-    <w:basedOn w:val="Carpredefinitoparagrafo"/>
+    <w:basedOn w:val="DefaultParagraphFont"/>
     <w:uiPriority w:val="19"/>
     <w:qFormat/>
     <w:rsid w:val="002F5CCB"/>
@@ -4058,9 +3870,9 @@
       <w:color w:val="auto"/>
     </w:rPr>
   </w:style>
-  <w:style w:type="character" w:styleId="Enfasiintensa">
+  <w:style w:type="character" w:styleId="IntenseEmphasis">
     <w:name w:val="Intense Emphasis"/>
-    <w:basedOn w:val="Carpredefinitoparagrafo"/>
+    <w:basedOn w:val="DefaultParagraphFont"/>
     <w:uiPriority w:val="21"/>
     <w:qFormat/>
     <w:rsid w:val="002F5CCB"/>
@@ -4072,9 +3884,9 @@
       <w:color w:val="auto"/>
     </w:rPr>
   </w:style>
-  <w:style w:type="character" w:styleId="Riferimentodelicato">
+  <w:style w:type="character" w:styleId="SubtleReference">
     <w:name w:val="Subtle Reference"/>
-    <w:basedOn w:val="Carpredefinitoparagrafo"/>
+    <w:basedOn w:val="DefaultParagraphFont"/>
     <w:uiPriority w:val="31"/>
     <w:qFormat/>
     <w:rsid w:val="002F5CCB"/>
@@ -4084,9 +3896,9 @@
       <w:u w:val="single" w:color="7F7F7F" w:themeColor="text1" w:themeTint="80"/>
     </w:rPr>
   </w:style>
-  <w:style w:type="character" w:styleId="Riferimentointenso">
+  <w:style w:type="character" w:styleId="IntenseReference">
     <w:name w:val="Intense Reference"/>
-    <w:basedOn w:val="Carpredefinitoparagrafo"/>
+    <w:basedOn w:val="DefaultParagraphFont"/>
     <w:uiPriority w:val="32"/>
     <w:qFormat/>
     <w:rsid w:val="002F5CCB"/>
@@ -4098,9 +3910,9 @@
       <w:u w:val="single"/>
     </w:rPr>
   </w:style>
-  <w:style w:type="character" w:styleId="Titolodellibro">
+  <w:style w:type="character" w:styleId="BookTitle">
     <w:name w:val="Book Title"/>
-    <w:basedOn w:val="Carpredefinitoparagrafo"/>
+    <w:basedOn w:val="DefaultParagraphFont"/>
     <w:uiPriority w:val="33"/>
     <w:qFormat/>
     <w:rsid w:val="002F5CCB"/>
@@ -4111,10 +3923,10 @@
       <w:color w:val="auto"/>
     </w:rPr>
   </w:style>
-  <w:style w:type="paragraph" w:styleId="Titolosommario">
+  <w:style w:type="paragraph" w:styleId="TOCHeading">
     <w:name w:val="TOC Heading"/>
-    <w:basedOn w:val="Titolo1"/>
-    <w:next w:val="Normale"/>
+    <w:basedOn w:val="Heading1"/>
+    <w:next w:val="Normal"/>
     <w:uiPriority w:val="39"/>
     <w:semiHidden/>
     <w:unhideWhenUsed/>
@@ -4124,10 +3936,10 @@
       <w:outlineLvl w:val="9"/>
     </w:pPr>
   </w:style>
-  <w:style w:type="paragraph" w:styleId="Intestazione">
+  <w:style w:type="paragraph" w:styleId="Header">
     <w:name w:val="header"/>
-    <w:basedOn w:val="Normale"/>
-    <w:link w:val="IntestazioneCarattere"/>
+    <w:basedOn w:val="Normal"/>
+    <w:link w:val="HeaderChar"/>
     <w:uiPriority w:val="99"/>
     <w:unhideWhenUsed/>
     <w:rsid w:val="002F5CCB"/>
@@ -4139,17 +3951,17 @@
       <w:spacing w:after="0" w:line="240" w:lineRule="auto"/>
     </w:pPr>
   </w:style>
-  <w:style w:type="character" w:customStyle="1" w:styleId="IntestazioneCarattere">
-    <w:name w:val="Intestazione Carattere"/>
-    <w:basedOn w:val="Carpredefinitoparagrafo"/>
-    <w:link w:val="Intestazione"/>
+  <w:style w:type="character" w:customStyle="1" w:styleId="HeaderChar">
+    <w:name w:val="Header Char"/>
+    <w:basedOn w:val="DefaultParagraphFont"/>
+    <w:link w:val="Header"/>
     <w:uiPriority w:val="99"/>
     <w:rsid w:val="002F5CCB"/>
   </w:style>
-  <w:style w:type="paragraph" w:styleId="Pidipagina">
+  <w:style w:type="paragraph" w:styleId="Footer">
     <w:name w:val="footer"/>
-    <w:basedOn w:val="Normale"/>
-    <w:link w:val="PidipaginaCarattere"/>
+    <w:basedOn w:val="Normal"/>
+    <w:link w:val="FooterChar"/>
     <w:uiPriority w:val="99"/>
     <w:unhideWhenUsed/>
     <w:rsid w:val="002F5CCB"/>
@@ -4161,16 +3973,16 @@
       <w:spacing w:after="0" w:line="240" w:lineRule="auto"/>
     </w:pPr>
   </w:style>
-  <w:style w:type="character" w:customStyle="1" w:styleId="PidipaginaCarattere">
-    <w:name w:val="Piè di pagina Carattere"/>
-    <w:basedOn w:val="Carpredefinitoparagrafo"/>
-    <w:link w:val="Pidipagina"/>
+  <w:style w:type="character" w:customStyle="1" w:styleId="FooterChar">
+    <w:name w:val="Footer Char"/>
+    <w:basedOn w:val="DefaultParagraphFont"/>
+    <w:link w:val="Footer"/>
     <w:uiPriority w:val="99"/>
     <w:rsid w:val="002F5CCB"/>
   </w:style>
-  <w:style w:type="paragraph" w:styleId="Paragrafoelenco">
+  <w:style w:type="paragraph" w:styleId="ListParagraph">
     <w:name w:val="List Paragraph"/>
-    <w:basedOn w:val="Normale"/>
+    <w:basedOn w:val="Normal"/>
     <w:uiPriority w:val="34"/>
     <w:qFormat/>
     <w:rsid w:val="002F5CCB"/>

</xml_diff>

<commit_message>
doc: introduced MQTT block server documentation
</commit_message>
<xml_diff>
--- a/Doc/SMASHBOX.docx
+++ b/Doc/SMASHBOX.docx
@@ -1,10 +1,10 @@
 
 <file path=word/document.xml><?xml version="1.0" encoding="utf-8"?>
-<w:document xmlns:wpc="http://schemas.microsoft.com/office/word/2010/wordprocessingCanvas" xmlns:cx="http://schemas.microsoft.com/office/drawing/2014/chartex" xmlns:cx1="http://schemas.microsoft.com/office/drawing/2015/9/8/chartex" xmlns:cx2="http://schemas.microsoft.com/office/drawing/2015/10/21/chartex" xmlns:cx3="http://schemas.microsoft.com/office/drawing/2016/5/9/chartex" xmlns:cx4="http://schemas.microsoft.com/office/drawing/2016/5/10/chartex" xmlns:cx5="http://schemas.microsoft.com/office/drawing/2016/5/11/chartex" xmlns:cx6="http://schemas.microsoft.com/office/drawing/2016/5/12/chartex" xmlns:cx7="http://schemas.microsoft.com/office/drawing/2016/5/13/chartex" xmlns:cx8="http://schemas.microsoft.com/office/drawing/2016/5/14/chartex" xmlns:mc="http://schemas.openxmlformats.org/markup-compatibility/2006" xmlns:aink="http://schemas.microsoft.com/office/drawing/2016/ink" xmlns:am3d="http://schemas.microsoft.com/office/drawing/2017/model3d" xmlns:o="urn:schemas-microsoft-com:office:office" xmlns:oel="http://schemas.microsoft.com/office/2019/extlst" xmlns:r="http://schemas.openxmlformats.org/officeDocument/2006/relationships" xmlns:m="http://schemas.openxmlformats.org/officeDocument/2006/math" xmlns:v="urn:schemas-microsoft-com:vml" xmlns:wp14="http://schemas.microsoft.com/office/word/2010/wordprocessingDrawing" xmlns:wp="http://schemas.openxmlformats.org/drawingml/2006/wordprocessingDrawing" xmlns:w10="urn:schemas-microsoft-com:office:word" xmlns:w="http://schemas.openxmlformats.org/wordprocessingml/2006/main" xmlns:w14="http://schemas.microsoft.com/office/word/2010/wordml" xmlns:w15="http://schemas.microsoft.com/office/word/2012/wordml" xmlns:w16cex="http://schemas.microsoft.com/office/word/2018/wordml/cex" xmlns:w16cid="http://schemas.microsoft.com/office/word/2016/wordml/cid" xmlns:w16="http://schemas.microsoft.com/office/word/2018/wordml" xmlns:w16sdtdh="http://schemas.microsoft.com/office/word/2020/wordml/sdtdatahash" xmlns:w16se="http://schemas.microsoft.com/office/word/2015/wordml/symex" xmlns:wpg="http://schemas.microsoft.com/office/word/2010/wordprocessingGroup" xmlns:wpi="http://schemas.microsoft.com/office/word/2010/wordprocessingInk" xmlns:wne="http://schemas.microsoft.com/office/word/2006/wordml" xmlns:wps="http://schemas.microsoft.com/office/word/2010/wordprocessingShape" mc:Ignorable="w14 w15 w16se w16cid w16 w16cex w16sdtdh wp14">
+<w:document xmlns:wpc="http://schemas.microsoft.com/office/word/2010/wordprocessingCanvas" xmlns:cx="http://schemas.microsoft.com/office/drawing/2014/chartex" xmlns:cx1="http://schemas.microsoft.com/office/drawing/2015/9/8/chartex" xmlns:cx2="http://schemas.microsoft.com/office/drawing/2015/10/21/chartex" xmlns:cx3="http://schemas.microsoft.com/office/drawing/2016/5/9/chartex" xmlns:cx4="http://schemas.microsoft.com/office/drawing/2016/5/10/chartex" xmlns:cx5="http://schemas.microsoft.com/office/drawing/2016/5/11/chartex" xmlns:cx6="http://schemas.microsoft.com/office/drawing/2016/5/12/chartex" xmlns:cx7="http://schemas.microsoft.com/office/drawing/2016/5/13/chartex" xmlns:cx8="http://schemas.microsoft.com/office/drawing/2016/5/14/chartex" xmlns:mc="http://schemas.openxmlformats.org/markup-compatibility/2006" xmlns:aink="http://schemas.microsoft.com/office/drawing/2016/ink" xmlns:am3d="http://schemas.microsoft.com/office/drawing/2017/model3d" xmlns:o="urn:schemas-microsoft-com:office:office" xmlns:oel="http://schemas.microsoft.com/office/2019/extlst" xmlns:r="http://schemas.openxmlformats.org/officeDocument/2006/relationships" xmlns:m="http://schemas.openxmlformats.org/officeDocument/2006/math" xmlns:v="urn:schemas-microsoft-com:vml" xmlns:wp14="http://schemas.microsoft.com/office/word/2010/wordprocessingDrawing" xmlns:wp="http://schemas.openxmlformats.org/drawingml/2006/wordprocessingDrawing" xmlns:w10="urn:schemas-microsoft-com:office:word" xmlns:w="http://schemas.openxmlformats.org/wordprocessingml/2006/main" xmlns:w14="http://schemas.microsoft.com/office/word/2010/wordml" xmlns:w15="http://schemas.microsoft.com/office/word/2012/wordml" xmlns:w16cex="http://schemas.microsoft.com/office/word/2018/wordml/cex" xmlns:w16cid="http://schemas.microsoft.com/office/word/2016/wordml/cid" xmlns:w16="http://schemas.microsoft.com/office/word/2018/wordml" xmlns:w16du="http://schemas.microsoft.com/office/word/2023/wordml/word16du" xmlns:w16sdtdh="http://schemas.microsoft.com/office/word/2020/wordml/sdtdatahash" xmlns:w16se="http://schemas.microsoft.com/office/word/2015/wordml/symex" xmlns:wpg="http://schemas.microsoft.com/office/word/2010/wordprocessingGroup" xmlns:wpi="http://schemas.microsoft.com/office/word/2010/wordprocessingInk" xmlns:wne="http://schemas.microsoft.com/office/word/2006/wordml" xmlns:wps="http://schemas.microsoft.com/office/word/2010/wordprocessingShape" mc:Ignorable="w14 w15 w16se w16cid w16 w16cex w16sdtdh w16du wp14">
   <w:body>
     <w:p>
       <w:pPr>
-        <w:pStyle w:val="Title"/>
+        <w:pStyle w:val="Titolo"/>
         <w:rPr>
           <w:lang w:val="it-IT"/>
         </w:rPr>
@@ -25,13 +25,13 @@
     </w:p>
     <w:p>
       <w:pPr>
-        <w:pStyle w:val="Heading1"/>
+        <w:pStyle w:val="Titolo1"/>
         <w:numPr>
           <w:ilvl w:val="0"/>
           <w:numId w:val="25"/>
         </w:numPr>
         <w:rPr>
-          <w:rStyle w:val="BookTitle"/>
+          <w:rStyle w:val="Titolodellibro"/>
           <w:sz w:val="32"/>
           <w:szCs w:val="32"/>
           <w:lang w:val="it-IT"/>
@@ -39,7 +39,7 @@
       </w:pPr>
       <w:r>
         <w:rPr>
-          <w:rStyle w:val="BookTitle"/>
+          <w:rStyle w:val="Titolodellibro"/>
           <w:sz w:val="32"/>
           <w:szCs w:val="32"/>
           <w:lang w:val="it-IT"/>
@@ -56,7 +56,7 @@
     </w:p>
     <w:p>
       <w:pPr>
-        <w:pStyle w:val="ListParagraph"/>
+        <w:pStyle w:val="Paragrafoelenco"/>
         <w:numPr>
           <w:ilvl w:val="0"/>
           <w:numId w:val="26"/>
@@ -80,7 +80,7 @@
     </w:p>
     <w:p>
       <w:pPr>
-        <w:pStyle w:val="ListParagraph"/>
+        <w:pStyle w:val="Paragrafoelenco"/>
         <w:numPr>
           <w:ilvl w:val="0"/>
           <w:numId w:val="26"/>
@@ -98,7 +98,7 @@
     </w:p>
     <w:p>
       <w:pPr>
-        <w:pStyle w:val="ListParagraph"/>
+        <w:pStyle w:val="Paragrafoelenco"/>
         <w:numPr>
           <w:ilvl w:val="0"/>
           <w:numId w:val="26"/>
@@ -116,7 +116,7 @@
     </w:p>
     <w:p>
       <w:pPr>
-        <w:pStyle w:val="ListParagraph"/>
+        <w:pStyle w:val="Paragrafoelenco"/>
         <w:numPr>
           <w:ilvl w:val="0"/>
           <w:numId w:val="26"/>
@@ -141,13 +141,13 @@
     </w:p>
     <w:p>
       <w:pPr>
-        <w:pStyle w:val="Heading1"/>
+        <w:pStyle w:val="Titolo1"/>
         <w:numPr>
           <w:ilvl w:val="0"/>
           <w:numId w:val="25"/>
         </w:numPr>
         <w:rPr>
-          <w:rStyle w:val="BookTitle"/>
+          <w:rStyle w:val="Titolodellibro"/>
           <w:sz w:val="32"/>
           <w:szCs w:val="32"/>
           <w:lang w:val="it-IT"/>
@@ -155,7 +155,7 @@
       </w:pPr>
       <w:r>
         <w:rPr>
-          <w:rStyle w:val="BookTitle"/>
+          <w:rStyle w:val="Titolodellibro"/>
           <w:sz w:val="32"/>
           <w:szCs w:val="32"/>
           <w:lang w:val="it-IT"/>
@@ -224,7 +224,7 @@
     </w:p>
     <w:p>
       <w:pPr>
-        <w:pStyle w:val="ListParagraph"/>
+        <w:pStyle w:val="Paragrafoelenco"/>
         <w:numPr>
           <w:ilvl w:val="0"/>
           <w:numId w:val="28"/>
@@ -233,16 +233,24 @@
           <w:lang w:val="it-IT"/>
         </w:rPr>
       </w:pPr>
-      <w:r>
-        <w:rPr>
-          <w:lang w:val="it-IT"/>
-        </w:rPr>
-        <w:t xml:space="preserve">Acquisition: dove Arduino legge i dati dai sensori. Gestisce strettamente l’acquisizione dei dati dai sensori e l’inoltro tramite un canale (seriale o Wi-Fi) verso il Bridge. </w:t>
-      </w:r>
-    </w:p>
-    <w:p>
-      <w:pPr>
-        <w:pStyle w:val="ListParagraph"/>
+      <w:proofErr w:type="spellStart"/>
+      <w:r>
+        <w:rPr>
+          <w:lang w:val="it-IT"/>
+        </w:rPr>
+        <w:t>Acquisition</w:t>
+      </w:r>
+      <w:proofErr w:type="spellEnd"/>
+      <w:r>
+        <w:rPr>
+          <w:lang w:val="it-IT"/>
+        </w:rPr>
+        <w:t xml:space="preserve">: dove Arduino legge i dati dai sensori. Gestisce strettamente l’acquisizione dei dati dai sensori e l’inoltro tramite un canale (seriale o Wi-Fi) verso il Bridge. </w:t>
+      </w:r>
+    </w:p>
+    <w:p>
+      <w:pPr>
+        <w:pStyle w:val="Paragrafoelenco"/>
         <w:numPr>
           <w:ilvl w:val="0"/>
           <w:numId w:val="28"/>
@@ -275,12 +283,26 @@
         <w:rPr>
           <w:lang w:val="it-IT"/>
         </w:rPr>
-        <w:t>I dati da acquisire nella parte “Acquisition” sono i seguenti:</w:t>
-      </w:r>
-    </w:p>
-    <w:p>
-      <w:pPr>
-        <w:pStyle w:val="ListParagraph"/>
+        <w:t>I dati da acquisire nella parte “</w:t>
+      </w:r>
+      <w:proofErr w:type="spellStart"/>
+      <w:r>
+        <w:rPr>
+          <w:lang w:val="it-IT"/>
+        </w:rPr>
+        <w:t>Acquisition</w:t>
+      </w:r>
+      <w:proofErr w:type="spellEnd"/>
+      <w:r>
+        <w:rPr>
+          <w:lang w:val="it-IT"/>
+        </w:rPr>
+        <w:t>” sono i seguenti:</w:t>
+      </w:r>
+    </w:p>
+    <w:p>
+      <w:pPr>
+        <w:pStyle w:val="Paragrafoelenco"/>
         <w:numPr>
           <w:ilvl w:val="0"/>
           <w:numId w:val="27"/>
@@ -293,12 +315,40 @@
         <w:rPr>
           <w:lang w:val="it-IT"/>
         </w:rPr>
-        <w:t xml:space="preserve">Temperatura: rilevazione della temperatura tramite il sensore (TODO: inserire il codice eprotocollo di comunicazione etc). </w:t>
-      </w:r>
-    </w:p>
-    <w:p>
-      <w:pPr>
-        <w:pStyle w:val="ListParagraph"/>
+        <w:t xml:space="preserve">Temperatura: rilevazione della temperatura tramite il sensore (TODO: inserire il codice </w:t>
+      </w:r>
+      <w:proofErr w:type="spellStart"/>
+      <w:r>
+        <w:rPr>
+          <w:lang w:val="it-IT"/>
+        </w:rPr>
+        <w:t>eprotocollo</w:t>
+      </w:r>
+      <w:proofErr w:type="spellEnd"/>
+      <w:r>
+        <w:rPr>
+          <w:lang w:val="it-IT"/>
+        </w:rPr>
+        <w:t xml:space="preserve"> di comunicazione </w:t>
+      </w:r>
+      <w:proofErr w:type="spellStart"/>
+      <w:r>
+        <w:rPr>
+          <w:lang w:val="it-IT"/>
+        </w:rPr>
+        <w:t>etc</w:t>
+      </w:r>
+      <w:proofErr w:type="spellEnd"/>
+      <w:r>
+        <w:rPr>
+          <w:lang w:val="it-IT"/>
+        </w:rPr>
+        <w:t xml:space="preserve">). </w:t>
+      </w:r>
+    </w:p>
+    <w:p>
+      <w:pPr>
+        <w:pStyle w:val="Paragrafoelenco"/>
         <w:numPr>
           <w:ilvl w:val="0"/>
           <w:numId w:val="27"/>
@@ -311,7 +361,21 @@
         <w:rPr>
           <w:lang w:val="it-IT"/>
         </w:rPr>
-        <w:t>Accelerometro: rilevazione di movimenti della cassetta tramite (TODO: inserire il codice, protocollo di comunicazione etc)</w:t>
+        <w:t xml:space="preserve">Accelerometro: rilevazione di movimenti della cassetta tramite (TODO: inserire il codice, protocollo di comunicazione </w:t>
+      </w:r>
+      <w:proofErr w:type="spellStart"/>
+      <w:r>
+        <w:rPr>
+          <w:lang w:val="it-IT"/>
+        </w:rPr>
+        <w:t>etc</w:t>
+      </w:r>
+      <w:proofErr w:type="spellEnd"/>
+      <w:r>
+        <w:rPr>
+          <w:lang w:val="it-IT"/>
+        </w:rPr>
+        <w:t>)</w:t>
       </w:r>
     </w:p>
     <w:p>
@@ -512,7 +576,33 @@
         <w:rPr>
           <w:lang w:val="it-IT"/>
         </w:rPr>
-        <w:t xml:space="preserve">La piattaforma scelta per il Cloud è Thingsboard (al momento). Qui avverà il monitoring dei dati nel corrispondente Digital Twin e la gestione dei trigger scaturiti sulla base dei dati che arrivano dal Bridge. </w:t>
+        <w:t xml:space="preserve">La piattaforma scelta per il Cloud è </w:t>
+      </w:r>
+      <w:proofErr w:type="spellStart"/>
+      <w:r>
+        <w:rPr>
+          <w:lang w:val="it-IT"/>
+        </w:rPr>
+        <w:t>Thingsboard</w:t>
+      </w:r>
+      <w:proofErr w:type="spellEnd"/>
+      <w:r>
+        <w:rPr>
+          <w:lang w:val="it-IT"/>
+        </w:rPr>
+        <w:t xml:space="preserve"> (al momento). Qui </w:t>
+      </w:r>
+      <w:r>
+        <w:rPr>
+          <w:lang w:val="it-IT"/>
+        </w:rPr>
+        <w:t>avverrà</w:t>
+      </w:r>
+      <w:r>
+        <w:rPr>
+          <w:lang w:val="it-IT"/>
+        </w:rPr>
+        <w:t xml:space="preserve"> il monitoring dei dati nel corrispondente Digital Twin e la gestione dei trigger scaturiti sulla base dei dati che arrivano dal Bridge.</w:t>
       </w:r>
     </w:p>
     <w:p>
@@ -523,7 +613,7 @@
           <w:bCs/>
           <w:i/>
           <w:iCs/>
-          <w:lang w:val="it-IT"/>
+          <w:lang w:val="en-GB"/>
         </w:rPr>
       </w:pPr>
       <w:r>
@@ -532,11 +622,62 @@
           <w:bCs/>
           <w:i/>
           <w:iCs/>
-          <w:lang w:val="it-IT"/>
-        </w:rPr>
-        <w:t xml:space="preserve">SERVER </w:t>
-      </w:r>
-      <w:r>
+          <w:lang w:val="en-GB"/>
+        </w:rPr>
+        <w:t>MQTT SERVER(MQTT)</w:t>
+      </w:r>
+    </w:p>
+    <w:p>
+      <w:pPr>
+        <w:ind w:left="360"/>
+        <w:rPr>
+          <w:lang w:val="it-IT"/>
+        </w:rPr>
+      </w:pPr>
+      <w:r>
+        <w:rPr>
+          <w:lang w:val="it-IT"/>
+        </w:rPr>
+        <w:t>C’è un ulteriore blocco</w:t>
+      </w:r>
+      <w:r>
+        <w:rPr>
+          <w:lang w:val="it-IT"/>
+        </w:rPr>
+        <w:t>, che sarà un broker MQTT sul server dove appoggiarsi per scambiare dati tra BRIDGE e THINGS. L’idea è che i trigger di allarme siano mandati su questo server (</w:t>
+      </w:r>
+      <w:r>
+        <w:rPr>
+          <w:i/>
+          <w:iCs/>
+          <w:lang w:val="it-IT"/>
+        </w:rPr>
+        <w:t>test.mosquitto.org</w:t>
+      </w:r>
+      <w:r>
+        <w:rPr>
+          <w:lang w:val="it-IT"/>
+        </w:rPr>
+        <w:t xml:space="preserve">) e recuperati dal BRIDGE sullo stesso. Questo perché </w:t>
+      </w:r>
+      <w:proofErr w:type="spellStart"/>
+      <w:r>
+        <w:rPr>
+          <w:lang w:val="it-IT"/>
+        </w:rPr>
+        <w:t>Thingsboard</w:t>
+      </w:r>
+      <w:proofErr w:type="spellEnd"/>
+      <w:r>
+        <w:rPr>
+          <w:lang w:val="it-IT"/>
+        </w:rPr>
+        <w:t xml:space="preserve"> non ha nella sua versione community un MQTT integrato da poter usare. </w:t>
+      </w:r>
+    </w:p>
+    <w:p>
+      <w:pPr>
+        <w:ind w:left="360"/>
         <w:rPr>
           <w:b/>
           <w:bCs/>
@@ -544,8 +685,7 @@
           <w:iCs/>
           <w:lang w:val="it-IT"/>
         </w:rPr>
-        <w:t>CUSTOMERS</w:t>
-      </w:r>
+      </w:pPr>
       <w:r>
         <w:rPr>
           <w:b/>
@@ -554,6 +694,26 @@
           <w:iCs/>
           <w:lang w:val="it-IT"/>
         </w:rPr>
+        <w:t xml:space="preserve">SERVER </w:t>
+      </w:r>
+      <w:r>
+        <w:rPr>
+          <w:b/>
+          <w:bCs/>
+          <w:i/>
+          <w:iCs/>
+          <w:lang w:val="it-IT"/>
+        </w:rPr>
+        <w:t>CUSTOMERS</w:t>
+      </w:r>
+      <w:r>
+        <w:rPr>
+          <w:b/>
+          <w:bCs/>
+          <w:i/>
+          <w:iCs/>
+          <w:lang w:val="it-IT"/>
+        </w:rPr>
         <w:t xml:space="preserve"> (FLASK)</w:t>
       </w:r>
     </w:p>
@@ -610,7 +770,21 @@
         <w:rPr>
           <w:lang w:val="it-IT"/>
         </w:rPr>
-        <w:t xml:space="preserve"> Probabilmente questo sarà gestito con Flask.</w:t>
+        <w:t xml:space="preserve"> Probabilmente questo sarà gestito con </w:t>
+      </w:r>
+      <w:proofErr w:type="spellStart"/>
+      <w:r>
+        <w:rPr>
+          <w:lang w:val="it-IT"/>
+        </w:rPr>
+        <w:t>Flask</w:t>
+      </w:r>
+      <w:proofErr w:type="spellEnd"/>
+      <w:r>
+        <w:rPr>
+          <w:lang w:val="it-IT"/>
+        </w:rPr>
+        <w:t>.</w:t>
       </w:r>
     </w:p>
     <w:p>
@@ -624,18 +798,26 @@
         <w:rPr>
           <w:lang w:val="it-IT"/>
         </w:rPr>
-        <w:t>Lo schema generale potrebbe essere quello linkato al repository: \Doc\Blocks</w:t>
-      </w:r>
-    </w:p>
-    <w:p>
-      <w:pPr>
-        <w:pStyle w:val="Heading1"/>
+        <w:t>Lo schema generale potrebbe essere quello linkato al repository: \Doc\</w:t>
+      </w:r>
+      <w:proofErr w:type="spellStart"/>
+      <w:r>
+        <w:rPr>
+          <w:lang w:val="it-IT"/>
+        </w:rPr>
+        <w:t>Blocks</w:t>
+      </w:r>
+      <w:proofErr w:type="spellEnd"/>
+    </w:p>
+    <w:p>
+      <w:pPr>
+        <w:pStyle w:val="Titolo1"/>
         <w:numPr>
           <w:ilvl w:val="0"/>
           <w:numId w:val="25"/>
         </w:numPr>
         <w:rPr>
-          <w:rStyle w:val="BookTitle"/>
+          <w:rStyle w:val="Titolodellibro"/>
           <w:sz w:val="32"/>
           <w:szCs w:val="32"/>
           <w:lang w:val="it-IT"/>
@@ -643,7 +825,7 @@
       </w:pPr>
       <w:r>
         <w:rPr>
-          <w:rStyle w:val="BookTitle"/>
+          <w:rStyle w:val="Titolodellibro"/>
           <w:sz w:val="32"/>
           <w:szCs w:val="32"/>
           <w:lang w:val="it-IT"/>
@@ -721,7 +903,7 @@
     </w:p>
     <w:p>
       <w:pPr>
-        <w:pStyle w:val="ListParagraph"/>
+        <w:pStyle w:val="Paragrafoelenco"/>
         <w:numPr>
           <w:ilvl w:val="0"/>
           <w:numId w:val="27"/>
@@ -739,7 +921,7 @@
     </w:p>
     <w:p>
       <w:pPr>
-        <w:pStyle w:val="ListParagraph"/>
+        <w:pStyle w:val="Paragrafoelenco"/>
         <w:numPr>
           <w:ilvl w:val="0"/>
           <w:numId w:val="27"/>
@@ -791,7 +973,21 @@
         <w:rPr>
           <w:lang w:val="it-IT"/>
         </w:rPr>
-        <w:t xml:space="preserve">. Se esiste il cliente, CENTRAL attende il feeback della camera per verificare che effettivamente c’è corrispondenza tra cliente e numero. </w:t>
+        <w:t xml:space="preserve">. Se esiste il cliente, CENTRAL attende il </w:t>
+      </w:r>
+      <w:proofErr w:type="spellStart"/>
+      <w:r>
+        <w:rPr>
+          <w:lang w:val="it-IT"/>
+        </w:rPr>
+        <w:t>feeback</w:t>
+      </w:r>
+      <w:proofErr w:type="spellEnd"/>
+      <w:r>
+        <w:rPr>
+          <w:lang w:val="it-IT"/>
+        </w:rPr>
+        <w:t xml:space="preserve"> della camera per verificare che effettivamente c’è corrispondenza tra cliente e numero. </w:t>
       </w:r>
       <w:r>
         <w:rPr>
@@ -815,7 +1011,21 @@
         <w:rPr>
           <w:lang w:val="it-IT"/>
         </w:rPr>
-        <w:t>. Lato THINGS deve aggiornare lo stato del Digital Twin in maniera che sia notificato il fatto che sia aperta.</w:t>
+        <w:t xml:space="preserve">. Lato THINGS deve aggiornare lo stato del Digital Twin in maniera che sia notificato il fatto che </w:t>
+      </w:r>
+      <w:proofErr w:type="gramStart"/>
+      <w:r>
+        <w:rPr>
+          <w:lang w:val="it-IT"/>
+        </w:rPr>
+        <w:t>sia</w:t>
+      </w:r>
+      <w:proofErr w:type="gramEnd"/>
+      <w:r>
+        <w:rPr>
+          <w:lang w:val="it-IT"/>
+        </w:rPr>
+        <w:t xml:space="preserve"> aperta.</w:t>
       </w:r>
     </w:p>
     <w:p>
@@ -829,13 +1039,28 @@
         <w:rPr>
           <w:lang w:val="it-IT"/>
         </w:rPr>
+        <w:lastRenderedPageBreak/>
         <w:t xml:space="preserve">Quando termina l’operazione e quindi la chiusura manuale, </w:t>
       </w:r>
       <w:r>
         <w:rPr>
           <w:lang w:val="it-IT"/>
         </w:rPr>
-        <w:t>ACQUISITON_X manda un feedback di avvenuta chiusura</w:t>
+        <w:t xml:space="preserve">ACQUISITON_X manda un </w:t>
+      </w:r>
+      <w:proofErr w:type="gramStart"/>
+      <w:r>
+        <w:rPr>
+          <w:lang w:val="it-IT"/>
+        </w:rPr>
+        <w:t>feedback</w:t>
+      </w:r>
+      <w:proofErr w:type="gramEnd"/>
+      <w:r>
+        <w:rPr>
+          <w:lang w:val="it-IT"/>
+        </w:rPr>
+        <w:t xml:space="preserve"> di avvenuta chiusura</w:t>
       </w:r>
       <w:r>
         <w:rPr>
@@ -906,15 +1131,9 @@
         <w:rPr>
           <w:lang w:val="it-IT"/>
         </w:rPr>
-        <w:t xml:space="preserve">Se viene superata </w:t>
-      </w:r>
-      <w:r>
-        <w:rPr>
-          <w:lang w:val="it-IT"/>
-        </w:rPr>
-        <w:lastRenderedPageBreak/>
-        <w:t xml:space="preserve">una qualsiasi soglia si entra in </w:t>
-      </w:r>
+        <w:t xml:space="preserve">Se viene superata una qualsiasi soglia si entra in </w:t>
+      </w:r>
+      <w:proofErr w:type="spellStart"/>
       <w:r>
         <w:rPr>
           <w:i/>
@@ -923,6 +1142,7 @@
         </w:rPr>
         <w:t>SafeMode</w:t>
       </w:r>
+      <w:proofErr w:type="spellEnd"/>
       <w:r>
         <w:rPr>
           <w:lang w:val="it-IT"/>
@@ -951,7 +1171,21 @@
         <w:rPr>
           <w:lang w:val="it-IT"/>
         </w:rPr>
-        <w:t xml:space="preserve">L’innesco provoca un comando da parte di THINGS verso il BRIDGE, che inoltra questo comando a CENTRAL (in stato PROTECTION o BUSY) e tutte le ACQUISITION devono essere lockate. </w:t>
+        <w:t xml:space="preserve">L’innesco provoca un comando da parte di THINGS verso il BRIDGE, che inoltra questo comando a CENTRAL (in stato PROTECTION o BUSY) e tutte le ACQUISITION devono essere </w:t>
+      </w:r>
+      <w:proofErr w:type="spellStart"/>
+      <w:r>
+        <w:rPr>
+          <w:lang w:val="it-IT"/>
+        </w:rPr>
+        <w:t>lockate</w:t>
+      </w:r>
+      <w:proofErr w:type="spellEnd"/>
+      <w:r>
+        <w:rPr>
+          <w:lang w:val="it-IT"/>
+        </w:rPr>
+        <w:t xml:space="preserve">. </w:t>
       </w:r>
       <w:r>
         <w:rPr>
@@ -1018,13 +1252,13 @@
     </w:p>
     <w:p>
       <w:pPr>
-        <w:pStyle w:val="Heading1"/>
+        <w:pStyle w:val="Titolo1"/>
         <w:numPr>
           <w:ilvl w:val="0"/>
           <w:numId w:val="25"/>
         </w:numPr>
         <w:rPr>
-          <w:rStyle w:val="BookTitle"/>
+          <w:rStyle w:val="Titolodellibro"/>
           <w:sz w:val="32"/>
           <w:szCs w:val="32"/>
           <w:lang w:val="it-IT"/>
@@ -1032,7 +1266,7 @@
       </w:pPr>
       <w:r>
         <w:rPr>
-          <w:rStyle w:val="BookTitle"/>
+          <w:rStyle w:val="Titolodellibro"/>
           <w:sz w:val="32"/>
           <w:szCs w:val="32"/>
           <w:lang w:val="it-IT"/>
@@ -1041,7 +1275,7 @@
       </w:r>
       <w:r>
         <w:rPr>
-          <w:rStyle w:val="BookTitle"/>
+          <w:rStyle w:val="Titolodellibro"/>
           <w:sz w:val="32"/>
           <w:szCs w:val="32"/>
           <w:lang w:val="it-IT"/>
@@ -1409,13 +1643,13 @@
     </w:p>
     <w:p>
       <w:pPr>
-        <w:pStyle w:val="Heading1"/>
+        <w:pStyle w:val="Titolo1"/>
         <w:numPr>
           <w:ilvl w:val="0"/>
           <w:numId w:val="25"/>
         </w:numPr>
         <w:rPr>
-          <w:rStyle w:val="BookTitle"/>
+          <w:rStyle w:val="Titolodellibro"/>
           <w:sz w:val="32"/>
           <w:szCs w:val="32"/>
           <w:lang w:val="it-IT"/>
@@ -1423,7 +1657,7 @@
       </w:pPr>
       <w:r>
         <w:rPr>
-          <w:rStyle w:val="BookTitle"/>
+          <w:rStyle w:val="Titolodellibro"/>
           <w:sz w:val="32"/>
           <w:szCs w:val="32"/>
           <w:lang w:val="it-IT"/>
@@ -1459,7 +1693,7 @@
 </file>
 
 <file path=word/endnotes.xml><?xml version="1.0" encoding="utf-8"?>
-<w:endnotes xmlns:wpc="http://schemas.microsoft.com/office/word/2010/wordprocessingCanvas" xmlns:cx="http://schemas.microsoft.com/office/drawing/2014/chartex" xmlns:cx1="http://schemas.microsoft.com/office/drawing/2015/9/8/chartex" xmlns:cx2="http://schemas.microsoft.com/office/drawing/2015/10/21/chartex" xmlns:cx3="http://schemas.microsoft.com/office/drawing/2016/5/9/chartex" xmlns:cx4="http://schemas.microsoft.com/office/drawing/2016/5/10/chartex" xmlns:cx5="http://schemas.microsoft.com/office/drawing/2016/5/11/chartex" xmlns:cx6="http://schemas.microsoft.com/office/drawing/2016/5/12/chartex" xmlns:cx7="http://schemas.microsoft.com/office/drawing/2016/5/13/chartex" xmlns:cx8="http://schemas.microsoft.com/office/drawing/2016/5/14/chartex" xmlns:mc="http://schemas.openxmlformats.org/markup-compatibility/2006" xmlns:aink="http://schemas.microsoft.com/office/drawing/2016/ink" xmlns:am3d="http://schemas.microsoft.com/office/drawing/2017/model3d" xmlns:o="urn:schemas-microsoft-com:office:office" xmlns:oel="http://schemas.microsoft.com/office/2019/extlst" xmlns:r="http://schemas.openxmlformats.org/officeDocument/2006/relationships" xmlns:m="http://schemas.openxmlformats.org/officeDocument/2006/math" xmlns:v="urn:schemas-microsoft-com:vml" xmlns:wp14="http://schemas.microsoft.com/office/word/2010/wordprocessingDrawing" xmlns:wp="http://schemas.openxmlformats.org/drawingml/2006/wordprocessingDrawing" xmlns:w10="urn:schemas-microsoft-com:office:word" xmlns:w="http://schemas.openxmlformats.org/wordprocessingml/2006/main" xmlns:w14="http://schemas.microsoft.com/office/word/2010/wordml" xmlns:w15="http://schemas.microsoft.com/office/word/2012/wordml" xmlns:w16cex="http://schemas.microsoft.com/office/word/2018/wordml/cex" xmlns:w16cid="http://schemas.microsoft.com/office/word/2016/wordml/cid" xmlns:w16="http://schemas.microsoft.com/office/word/2018/wordml" xmlns:w16sdtdh="http://schemas.microsoft.com/office/word/2020/wordml/sdtdatahash" xmlns:w16se="http://schemas.microsoft.com/office/word/2015/wordml/symex" xmlns:wpg="http://schemas.microsoft.com/office/word/2010/wordprocessingGroup" xmlns:wpi="http://schemas.microsoft.com/office/word/2010/wordprocessingInk" xmlns:wne="http://schemas.microsoft.com/office/word/2006/wordml" xmlns:wps="http://schemas.microsoft.com/office/word/2010/wordprocessingShape" mc:Ignorable="w14 w15 w16se w16cid w16 w16cex w16sdtdh wp14">
+<w:endnotes xmlns:wpc="http://schemas.microsoft.com/office/word/2010/wordprocessingCanvas" xmlns:cx="http://schemas.microsoft.com/office/drawing/2014/chartex" xmlns:cx1="http://schemas.microsoft.com/office/drawing/2015/9/8/chartex" xmlns:cx2="http://schemas.microsoft.com/office/drawing/2015/10/21/chartex" xmlns:cx3="http://schemas.microsoft.com/office/drawing/2016/5/9/chartex" xmlns:cx4="http://schemas.microsoft.com/office/drawing/2016/5/10/chartex" xmlns:cx5="http://schemas.microsoft.com/office/drawing/2016/5/11/chartex" xmlns:cx6="http://schemas.microsoft.com/office/drawing/2016/5/12/chartex" xmlns:cx7="http://schemas.microsoft.com/office/drawing/2016/5/13/chartex" xmlns:cx8="http://schemas.microsoft.com/office/drawing/2016/5/14/chartex" xmlns:mc="http://schemas.openxmlformats.org/markup-compatibility/2006" xmlns:aink="http://schemas.microsoft.com/office/drawing/2016/ink" xmlns:am3d="http://schemas.microsoft.com/office/drawing/2017/model3d" xmlns:o="urn:schemas-microsoft-com:office:office" xmlns:oel="http://schemas.microsoft.com/office/2019/extlst" xmlns:r="http://schemas.openxmlformats.org/officeDocument/2006/relationships" xmlns:m="http://schemas.openxmlformats.org/officeDocument/2006/math" xmlns:v="urn:schemas-microsoft-com:vml" xmlns:wp14="http://schemas.microsoft.com/office/word/2010/wordprocessingDrawing" xmlns:wp="http://schemas.openxmlformats.org/drawingml/2006/wordprocessingDrawing" xmlns:w10="urn:schemas-microsoft-com:office:word" xmlns:w="http://schemas.openxmlformats.org/wordprocessingml/2006/main" xmlns:w14="http://schemas.microsoft.com/office/word/2010/wordml" xmlns:w15="http://schemas.microsoft.com/office/word/2012/wordml" xmlns:w16cex="http://schemas.microsoft.com/office/word/2018/wordml/cex" xmlns:w16cid="http://schemas.microsoft.com/office/word/2016/wordml/cid" xmlns:w16="http://schemas.microsoft.com/office/word/2018/wordml" xmlns:w16du="http://schemas.microsoft.com/office/word/2023/wordml/word16du" xmlns:w16sdtdh="http://schemas.microsoft.com/office/word/2020/wordml/sdtdatahash" xmlns:w16se="http://schemas.microsoft.com/office/word/2015/wordml/symex" xmlns:wpg="http://schemas.microsoft.com/office/word/2010/wordprocessingGroup" xmlns:wpi="http://schemas.microsoft.com/office/word/2010/wordprocessingInk" xmlns:wne="http://schemas.microsoft.com/office/word/2006/wordml" xmlns:wps="http://schemas.microsoft.com/office/word/2010/wordprocessingShape" mc:Ignorable="w14 w15 w16se w16cid w16 w16cex w16sdtdh w16du wp14">
   <w:endnote w:type="separator" w:id="-1">
     <w:p>
       <w:pPr>
@@ -1484,10 +1718,10 @@
 </file>
 
 <file path=word/footer1.xml><?xml version="1.0" encoding="utf-8"?>
-<w:ftr xmlns:wpc="http://schemas.microsoft.com/office/word/2010/wordprocessingCanvas" xmlns:cx="http://schemas.microsoft.com/office/drawing/2014/chartex" xmlns:cx1="http://schemas.microsoft.com/office/drawing/2015/9/8/chartex" xmlns:cx2="http://schemas.microsoft.com/office/drawing/2015/10/21/chartex" xmlns:cx3="http://schemas.microsoft.com/office/drawing/2016/5/9/chartex" xmlns:cx4="http://schemas.microsoft.com/office/drawing/2016/5/10/chartex" xmlns:cx5="http://schemas.microsoft.com/office/drawing/2016/5/11/chartex" xmlns:cx6="http://schemas.microsoft.com/office/drawing/2016/5/12/chartex" xmlns:cx7="http://schemas.microsoft.com/office/drawing/2016/5/13/chartex" xmlns:cx8="http://schemas.microsoft.com/office/drawing/2016/5/14/chartex" xmlns:mc="http://schemas.openxmlformats.org/markup-compatibility/2006" xmlns:aink="http://schemas.microsoft.com/office/drawing/2016/ink" xmlns:am3d="http://schemas.microsoft.com/office/drawing/2017/model3d" xmlns:o="urn:schemas-microsoft-com:office:office" xmlns:oel="http://schemas.microsoft.com/office/2019/extlst" xmlns:r="http://schemas.openxmlformats.org/officeDocument/2006/relationships" xmlns:m="http://schemas.openxmlformats.org/officeDocument/2006/math" xmlns:v="urn:schemas-microsoft-com:vml" xmlns:wp14="http://schemas.microsoft.com/office/word/2010/wordprocessingDrawing" xmlns:wp="http://schemas.openxmlformats.org/drawingml/2006/wordprocessingDrawing" xmlns:w10="urn:schemas-microsoft-com:office:word" xmlns:w="http://schemas.openxmlformats.org/wordprocessingml/2006/main" xmlns:w14="http://schemas.microsoft.com/office/word/2010/wordml" xmlns:w15="http://schemas.microsoft.com/office/word/2012/wordml" xmlns:w16cex="http://schemas.microsoft.com/office/word/2018/wordml/cex" xmlns:w16cid="http://schemas.microsoft.com/office/word/2016/wordml/cid" xmlns:w16="http://schemas.microsoft.com/office/word/2018/wordml" xmlns:w16sdtdh="http://schemas.microsoft.com/office/word/2020/wordml/sdtdatahash" xmlns:w16se="http://schemas.microsoft.com/office/word/2015/wordml/symex" xmlns:wpg="http://schemas.microsoft.com/office/word/2010/wordprocessingGroup" xmlns:wpi="http://schemas.microsoft.com/office/word/2010/wordprocessingInk" xmlns:wne="http://schemas.microsoft.com/office/word/2006/wordml" xmlns:wps="http://schemas.microsoft.com/office/word/2010/wordprocessingShape" mc:Ignorable="w14 w15 w16se w16cid w16 w16cex w16sdtdh wp14">
+<w:ftr xmlns:wpc="http://schemas.microsoft.com/office/word/2010/wordprocessingCanvas" xmlns:cx="http://schemas.microsoft.com/office/drawing/2014/chartex" xmlns:cx1="http://schemas.microsoft.com/office/drawing/2015/9/8/chartex" xmlns:cx2="http://schemas.microsoft.com/office/drawing/2015/10/21/chartex" xmlns:cx3="http://schemas.microsoft.com/office/drawing/2016/5/9/chartex" xmlns:cx4="http://schemas.microsoft.com/office/drawing/2016/5/10/chartex" xmlns:cx5="http://schemas.microsoft.com/office/drawing/2016/5/11/chartex" xmlns:cx6="http://schemas.microsoft.com/office/drawing/2016/5/12/chartex" xmlns:cx7="http://schemas.microsoft.com/office/drawing/2016/5/13/chartex" xmlns:cx8="http://schemas.microsoft.com/office/drawing/2016/5/14/chartex" xmlns:mc="http://schemas.openxmlformats.org/markup-compatibility/2006" xmlns:aink="http://schemas.microsoft.com/office/drawing/2016/ink" xmlns:am3d="http://schemas.microsoft.com/office/drawing/2017/model3d" xmlns:o="urn:schemas-microsoft-com:office:office" xmlns:oel="http://schemas.microsoft.com/office/2019/extlst" xmlns:r="http://schemas.openxmlformats.org/officeDocument/2006/relationships" xmlns:m="http://schemas.openxmlformats.org/officeDocument/2006/math" xmlns:v="urn:schemas-microsoft-com:vml" xmlns:wp14="http://schemas.microsoft.com/office/word/2010/wordprocessingDrawing" xmlns:wp="http://schemas.openxmlformats.org/drawingml/2006/wordprocessingDrawing" xmlns:w10="urn:schemas-microsoft-com:office:word" xmlns:w="http://schemas.openxmlformats.org/wordprocessingml/2006/main" xmlns:w14="http://schemas.microsoft.com/office/word/2010/wordml" xmlns:w15="http://schemas.microsoft.com/office/word/2012/wordml" xmlns:w16cex="http://schemas.microsoft.com/office/word/2018/wordml/cex" xmlns:w16cid="http://schemas.microsoft.com/office/word/2016/wordml/cid" xmlns:w16="http://schemas.microsoft.com/office/word/2018/wordml" xmlns:w16du="http://schemas.microsoft.com/office/word/2023/wordml/word16du" xmlns:w16sdtdh="http://schemas.microsoft.com/office/word/2020/wordml/sdtdatahash" xmlns:w16se="http://schemas.microsoft.com/office/word/2015/wordml/symex" xmlns:wpg="http://schemas.microsoft.com/office/word/2010/wordprocessingGroup" xmlns:wpi="http://schemas.microsoft.com/office/word/2010/wordprocessingInk" xmlns:wne="http://schemas.microsoft.com/office/word/2006/wordml" xmlns:wps="http://schemas.microsoft.com/office/word/2010/wordprocessingShape" mc:Ignorable="w14 w15 w16se w16cid w16 w16cex w16sdtdh w16du wp14">
   <w:p>
     <w:pPr>
-      <w:pStyle w:val="Footer"/>
+      <w:pStyle w:val="Pidipagina"/>
     </w:pPr>
     <w:r>
       <w:rPr>
@@ -1570,7 +1804,7 @@
             </wp:anchor>
           </w:drawing>
         </mc:Choice>
-        <mc:Fallback xmlns:w16du="http://schemas.microsoft.com/office/word/2023/wordml/word16du">
+        <mc:Fallback>
           <w:pict>
             <v:shapetype w14:anchorId="047AE40B" id="_x0000_t202" coordsize="21600,21600" o:spt="202" path="m,l,21600r21600,l21600,xe">
               <v:stroke joinstyle="miter"/>
@@ -1614,10 +1848,10 @@
 </file>
 
 <file path=word/footer2.xml><?xml version="1.0" encoding="utf-8"?>
-<w:ftr xmlns:wpc="http://schemas.microsoft.com/office/word/2010/wordprocessingCanvas" xmlns:cx="http://schemas.microsoft.com/office/drawing/2014/chartex" xmlns:cx1="http://schemas.microsoft.com/office/drawing/2015/9/8/chartex" xmlns:cx2="http://schemas.microsoft.com/office/drawing/2015/10/21/chartex" xmlns:cx3="http://schemas.microsoft.com/office/drawing/2016/5/9/chartex" xmlns:cx4="http://schemas.microsoft.com/office/drawing/2016/5/10/chartex" xmlns:cx5="http://schemas.microsoft.com/office/drawing/2016/5/11/chartex" xmlns:cx6="http://schemas.microsoft.com/office/drawing/2016/5/12/chartex" xmlns:cx7="http://schemas.microsoft.com/office/drawing/2016/5/13/chartex" xmlns:cx8="http://schemas.microsoft.com/office/drawing/2016/5/14/chartex" xmlns:mc="http://schemas.openxmlformats.org/markup-compatibility/2006" xmlns:aink="http://schemas.microsoft.com/office/drawing/2016/ink" xmlns:am3d="http://schemas.microsoft.com/office/drawing/2017/model3d" xmlns:o="urn:schemas-microsoft-com:office:office" xmlns:oel="http://schemas.microsoft.com/office/2019/extlst" xmlns:r="http://schemas.openxmlformats.org/officeDocument/2006/relationships" xmlns:m="http://schemas.openxmlformats.org/officeDocument/2006/math" xmlns:v="urn:schemas-microsoft-com:vml" xmlns:wp14="http://schemas.microsoft.com/office/word/2010/wordprocessingDrawing" xmlns:wp="http://schemas.openxmlformats.org/drawingml/2006/wordprocessingDrawing" xmlns:w10="urn:schemas-microsoft-com:office:word" xmlns:w="http://schemas.openxmlformats.org/wordprocessingml/2006/main" xmlns:w14="http://schemas.microsoft.com/office/word/2010/wordml" xmlns:w15="http://schemas.microsoft.com/office/word/2012/wordml" xmlns:w16cex="http://schemas.microsoft.com/office/word/2018/wordml/cex" xmlns:w16cid="http://schemas.microsoft.com/office/word/2016/wordml/cid" xmlns:w16="http://schemas.microsoft.com/office/word/2018/wordml" xmlns:w16sdtdh="http://schemas.microsoft.com/office/word/2020/wordml/sdtdatahash" xmlns:w16se="http://schemas.microsoft.com/office/word/2015/wordml/symex" xmlns:wpg="http://schemas.microsoft.com/office/word/2010/wordprocessingGroup" xmlns:wpi="http://schemas.microsoft.com/office/word/2010/wordprocessingInk" xmlns:wne="http://schemas.microsoft.com/office/word/2006/wordml" xmlns:wps="http://schemas.microsoft.com/office/word/2010/wordprocessingShape" mc:Ignorable="w14 w15 w16se w16cid w16 w16cex w16sdtdh wp14">
+<w:ftr xmlns:wpc="http://schemas.microsoft.com/office/word/2010/wordprocessingCanvas" xmlns:cx="http://schemas.microsoft.com/office/drawing/2014/chartex" xmlns:cx1="http://schemas.microsoft.com/office/drawing/2015/9/8/chartex" xmlns:cx2="http://schemas.microsoft.com/office/drawing/2015/10/21/chartex" xmlns:cx3="http://schemas.microsoft.com/office/drawing/2016/5/9/chartex" xmlns:cx4="http://schemas.microsoft.com/office/drawing/2016/5/10/chartex" xmlns:cx5="http://schemas.microsoft.com/office/drawing/2016/5/11/chartex" xmlns:cx6="http://schemas.microsoft.com/office/drawing/2016/5/12/chartex" xmlns:cx7="http://schemas.microsoft.com/office/drawing/2016/5/13/chartex" xmlns:cx8="http://schemas.microsoft.com/office/drawing/2016/5/14/chartex" xmlns:mc="http://schemas.openxmlformats.org/markup-compatibility/2006" xmlns:aink="http://schemas.microsoft.com/office/drawing/2016/ink" xmlns:am3d="http://schemas.microsoft.com/office/drawing/2017/model3d" xmlns:o="urn:schemas-microsoft-com:office:office" xmlns:oel="http://schemas.microsoft.com/office/2019/extlst" xmlns:r="http://schemas.openxmlformats.org/officeDocument/2006/relationships" xmlns:m="http://schemas.openxmlformats.org/officeDocument/2006/math" xmlns:v="urn:schemas-microsoft-com:vml" xmlns:wp14="http://schemas.microsoft.com/office/word/2010/wordprocessingDrawing" xmlns:wp="http://schemas.openxmlformats.org/drawingml/2006/wordprocessingDrawing" xmlns:w10="urn:schemas-microsoft-com:office:word" xmlns:w="http://schemas.openxmlformats.org/wordprocessingml/2006/main" xmlns:w14="http://schemas.microsoft.com/office/word/2010/wordml" xmlns:w15="http://schemas.microsoft.com/office/word/2012/wordml" xmlns:w16cex="http://schemas.microsoft.com/office/word/2018/wordml/cex" xmlns:w16cid="http://schemas.microsoft.com/office/word/2016/wordml/cid" xmlns:w16="http://schemas.microsoft.com/office/word/2018/wordml" xmlns:w16du="http://schemas.microsoft.com/office/word/2023/wordml/word16du" xmlns:w16sdtdh="http://schemas.microsoft.com/office/word/2020/wordml/sdtdatahash" xmlns:w16se="http://schemas.microsoft.com/office/word/2015/wordml/symex" xmlns:wpg="http://schemas.microsoft.com/office/word/2010/wordprocessingGroup" xmlns:wpi="http://schemas.microsoft.com/office/word/2010/wordprocessingInk" xmlns:wne="http://schemas.microsoft.com/office/word/2006/wordml" xmlns:wps="http://schemas.microsoft.com/office/word/2010/wordprocessingShape" mc:Ignorable="w14 w15 w16se w16cid w16 w16cex w16sdtdh w16du wp14">
   <w:p>
     <w:pPr>
-      <w:pStyle w:val="Footer"/>
+      <w:pStyle w:val="Pidipagina"/>
     </w:pPr>
     <w:r>
       <w:rPr>
@@ -1700,7 +1934,7 @@
             </wp:anchor>
           </w:drawing>
         </mc:Choice>
-        <mc:Fallback xmlns:w16du="http://schemas.microsoft.com/office/word/2023/wordml/word16du">
+        <mc:Fallback>
           <w:pict>
             <v:shapetype w14:anchorId="55312A15" id="_x0000_t202" coordsize="21600,21600" o:spt="202" path="m,l,21600r21600,l21600,xe">
               <v:stroke joinstyle="miter"/>
@@ -1744,10 +1978,10 @@
 </file>
 
 <file path=word/footer3.xml><?xml version="1.0" encoding="utf-8"?>
-<w:ftr xmlns:wpc="http://schemas.microsoft.com/office/word/2010/wordprocessingCanvas" xmlns:cx="http://schemas.microsoft.com/office/drawing/2014/chartex" xmlns:cx1="http://schemas.microsoft.com/office/drawing/2015/9/8/chartex" xmlns:cx2="http://schemas.microsoft.com/office/drawing/2015/10/21/chartex" xmlns:cx3="http://schemas.microsoft.com/office/drawing/2016/5/9/chartex" xmlns:cx4="http://schemas.microsoft.com/office/drawing/2016/5/10/chartex" xmlns:cx5="http://schemas.microsoft.com/office/drawing/2016/5/11/chartex" xmlns:cx6="http://schemas.microsoft.com/office/drawing/2016/5/12/chartex" xmlns:cx7="http://schemas.microsoft.com/office/drawing/2016/5/13/chartex" xmlns:cx8="http://schemas.microsoft.com/office/drawing/2016/5/14/chartex" xmlns:mc="http://schemas.openxmlformats.org/markup-compatibility/2006" xmlns:aink="http://schemas.microsoft.com/office/drawing/2016/ink" xmlns:am3d="http://schemas.microsoft.com/office/drawing/2017/model3d" xmlns:o="urn:schemas-microsoft-com:office:office" xmlns:oel="http://schemas.microsoft.com/office/2019/extlst" xmlns:r="http://schemas.openxmlformats.org/officeDocument/2006/relationships" xmlns:m="http://schemas.openxmlformats.org/officeDocument/2006/math" xmlns:v="urn:schemas-microsoft-com:vml" xmlns:wp14="http://schemas.microsoft.com/office/word/2010/wordprocessingDrawing" xmlns:wp="http://schemas.openxmlformats.org/drawingml/2006/wordprocessingDrawing" xmlns:w10="urn:schemas-microsoft-com:office:word" xmlns:w="http://schemas.openxmlformats.org/wordprocessingml/2006/main" xmlns:w14="http://schemas.microsoft.com/office/word/2010/wordml" xmlns:w15="http://schemas.microsoft.com/office/word/2012/wordml" xmlns:w16cex="http://schemas.microsoft.com/office/word/2018/wordml/cex" xmlns:w16cid="http://schemas.microsoft.com/office/word/2016/wordml/cid" xmlns:w16="http://schemas.microsoft.com/office/word/2018/wordml" xmlns:w16sdtdh="http://schemas.microsoft.com/office/word/2020/wordml/sdtdatahash" xmlns:w16se="http://schemas.microsoft.com/office/word/2015/wordml/symex" xmlns:wpg="http://schemas.microsoft.com/office/word/2010/wordprocessingGroup" xmlns:wpi="http://schemas.microsoft.com/office/word/2010/wordprocessingInk" xmlns:wne="http://schemas.microsoft.com/office/word/2006/wordml" xmlns:wps="http://schemas.microsoft.com/office/word/2010/wordprocessingShape" mc:Ignorable="w14 w15 w16se w16cid w16 w16cex w16sdtdh wp14">
+<w:ftr xmlns:wpc="http://schemas.microsoft.com/office/word/2010/wordprocessingCanvas" xmlns:cx="http://schemas.microsoft.com/office/drawing/2014/chartex" xmlns:cx1="http://schemas.microsoft.com/office/drawing/2015/9/8/chartex" xmlns:cx2="http://schemas.microsoft.com/office/drawing/2015/10/21/chartex" xmlns:cx3="http://schemas.microsoft.com/office/drawing/2016/5/9/chartex" xmlns:cx4="http://schemas.microsoft.com/office/drawing/2016/5/10/chartex" xmlns:cx5="http://schemas.microsoft.com/office/drawing/2016/5/11/chartex" xmlns:cx6="http://schemas.microsoft.com/office/drawing/2016/5/12/chartex" xmlns:cx7="http://schemas.microsoft.com/office/drawing/2016/5/13/chartex" xmlns:cx8="http://schemas.microsoft.com/office/drawing/2016/5/14/chartex" xmlns:mc="http://schemas.openxmlformats.org/markup-compatibility/2006" xmlns:aink="http://schemas.microsoft.com/office/drawing/2016/ink" xmlns:am3d="http://schemas.microsoft.com/office/drawing/2017/model3d" xmlns:o="urn:schemas-microsoft-com:office:office" xmlns:oel="http://schemas.microsoft.com/office/2019/extlst" xmlns:r="http://schemas.openxmlformats.org/officeDocument/2006/relationships" xmlns:m="http://schemas.openxmlformats.org/officeDocument/2006/math" xmlns:v="urn:schemas-microsoft-com:vml" xmlns:wp14="http://schemas.microsoft.com/office/word/2010/wordprocessingDrawing" xmlns:wp="http://schemas.openxmlformats.org/drawingml/2006/wordprocessingDrawing" xmlns:w10="urn:schemas-microsoft-com:office:word" xmlns:w="http://schemas.openxmlformats.org/wordprocessingml/2006/main" xmlns:w14="http://schemas.microsoft.com/office/word/2010/wordml" xmlns:w15="http://schemas.microsoft.com/office/word/2012/wordml" xmlns:w16cex="http://schemas.microsoft.com/office/word/2018/wordml/cex" xmlns:w16cid="http://schemas.microsoft.com/office/word/2016/wordml/cid" xmlns:w16="http://schemas.microsoft.com/office/word/2018/wordml" xmlns:w16du="http://schemas.microsoft.com/office/word/2023/wordml/word16du" xmlns:w16sdtdh="http://schemas.microsoft.com/office/word/2020/wordml/sdtdatahash" xmlns:w16se="http://schemas.microsoft.com/office/word/2015/wordml/symex" xmlns:wpg="http://schemas.microsoft.com/office/word/2010/wordprocessingGroup" xmlns:wpi="http://schemas.microsoft.com/office/word/2010/wordprocessingInk" xmlns:wne="http://schemas.microsoft.com/office/word/2006/wordml" xmlns:wps="http://schemas.microsoft.com/office/word/2010/wordprocessingShape" mc:Ignorable="w14 w15 w16se w16cid w16 w16cex w16sdtdh w16du wp14">
   <w:p>
     <w:pPr>
-      <w:pStyle w:val="Footer"/>
+      <w:pStyle w:val="Pidipagina"/>
     </w:pPr>
     <w:r>
       <w:rPr>
@@ -1830,7 +2064,7 @@
             </wp:anchor>
           </w:drawing>
         </mc:Choice>
-        <mc:Fallback xmlns:w16du="http://schemas.microsoft.com/office/word/2023/wordml/word16du">
+        <mc:Fallback>
           <w:pict>
             <v:shapetype w14:anchorId="261EF5E5" id="_x0000_t202" coordsize="21600,21600" o:spt="202" path="m,l,21600r21600,l21600,xe">
               <v:stroke joinstyle="miter"/>
@@ -1874,7 +2108,7 @@
 </file>
 
 <file path=word/footnotes.xml><?xml version="1.0" encoding="utf-8"?>
-<w:footnotes xmlns:wpc="http://schemas.microsoft.com/office/word/2010/wordprocessingCanvas" xmlns:cx="http://schemas.microsoft.com/office/drawing/2014/chartex" xmlns:cx1="http://schemas.microsoft.com/office/drawing/2015/9/8/chartex" xmlns:cx2="http://schemas.microsoft.com/office/drawing/2015/10/21/chartex" xmlns:cx3="http://schemas.microsoft.com/office/drawing/2016/5/9/chartex" xmlns:cx4="http://schemas.microsoft.com/office/drawing/2016/5/10/chartex" xmlns:cx5="http://schemas.microsoft.com/office/drawing/2016/5/11/chartex" xmlns:cx6="http://schemas.microsoft.com/office/drawing/2016/5/12/chartex" xmlns:cx7="http://schemas.microsoft.com/office/drawing/2016/5/13/chartex" xmlns:cx8="http://schemas.microsoft.com/office/drawing/2016/5/14/chartex" xmlns:mc="http://schemas.openxmlformats.org/markup-compatibility/2006" xmlns:aink="http://schemas.microsoft.com/office/drawing/2016/ink" xmlns:am3d="http://schemas.microsoft.com/office/drawing/2017/model3d" xmlns:o="urn:schemas-microsoft-com:office:office" xmlns:oel="http://schemas.microsoft.com/office/2019/extlst" xmlns:r="http://schemas.openxmlformats.org/officeDocument/2006/relationships" xmlns:m="http://schemas.openxmlformats.org/officeDocument/2006/math" xmlns:v="urn:schemas-microsoft-com:vml" xmlns:wp14="http://schemas.microsoft.com/office/word/2010/wordprocessingDrawing" xmlns:wp="http://schemas.openxmlformats.org/drawingml/2006/wordprocessingDrawing" xmlns:w10="urn:schemas-microsoft-com:office:word" xmlns:w="http://schemas.openxmlformats.org/wordprocessingml/2006/main" xmlns:w14="http://schemas.microsoft.com/office/word/2010/wordml" xmlns:w15="http://schemas.microsoft.com/office/word/2012/wordml" xmlns:w16cex="http://schemas.microsoft.com/office/word/2018/wordml/cex" xmlns:w16cid="http://schemas.microsoft.com/office/word/2016/wordml/cid" xmlns:w16="http://schemas.microsoft.com/office/word/2018/wordml" xmlns:w16sdtdh="http://schemas.microsoft.com/office/word/2020/wordml/sdtdatahash" xmlns:w16se="http://schemas.microsoft.com/office/word/2015/wordml/symex" xmlns:wpg="http://schemas.microsoft.com/office/word/2010/wordprocessingGroup" xmlns:wpi="http://schemas.microsoft.com/office/word/2010/wordprocessingInk" xmlns:wne="http://schemas.microsoft.com/office/word/2006/wordml" xmlns:wps="http://schemas.microsoft.com/office/word/2010/wordprocessingShape" mc:Ignorable="w14 w15 w16se w16cid w16 w16cex w16sdtdh wp14">
+<w:footnotes xmlns:wpc="http://schemas.microsoft.com/office/word/2010/wordprocessingCanvas" xmlns:cx="http://schemas.microsoft.com/office/drawing/2014/chartex" xmlns:cx1="http://schemas.microsoft.com/office/drawing/2015/9/8/chartex" xmlns:cx2="http://schemas.microsoft.com/office/drawing/2015/10/21/chartex" xmlns:cx3="http://schemas.microsoft.com/office/drawing/2016/5/9/chartex" xmlns:cx4="http://schemas.microsoft.com/office/drawing/2016/5/10/chartex" xmlns:cx5="http://schemas.microsoft.com/office/drawing/2016/5/11/chartex" xmlns:cx6="http://schemas.microsoft.com/office/drawing/2016/5/12/chartex" xmlns:cx7="http://schemas.microsoft.com/office/drawing/2016/5/13/chartex" xmlns:cx8="http://schemas.microsoft.com/office/drawing/2016/5/14/chartex" xmlns:mc="http://schemas.openxmlformats.org/markup-compatibility/2006" xmlns:aink="http://schemas.microsoft.com/office/drawing/2016/ink" xmlns:am3d="http://schemas.microsoft.com/office/drawing/2017/model3d" xmlns:o="urn:schemas-microsoft-com:office:office" xmlns:oel="http://schemas.microsoft.com/office/2019/extlst" xmlns:r="http://schemas.openxmlformats.org/officeDocument/2006/relationships" xmlns:m="http://schemas.openxmlformats.org/officeDocument/2006/math" xmlns:v="urn:schemas-microsoft-com:vml" xmlns:wp14="http://schemas.microsoft.com/office/word/2010/wordprocessingDrawing" xmlns:wp="http://schemas.openxmlformats.org/drawingml/2006/wordprocessingDrawing" xmlns:w10="urn:schemas-microsoft-com:office:word" xmlns:w="http://schemas.openxmlformats.org/wordprocessingml/2006/main" xmlns:w14="http://schemas.microsoft.com/office/word/2010/wordml" xmlns:w15="http://schemas.microsoft.com/office/word/2012/wordml" xmlns:w16cex="http://schemas.microsoft.com/office/word/2018/wordml/cex" xmlns:w16cid="http://schemas.microsoft.com/office/word/2016/wordml/cid" xmlns:w16="http://schemas.microsoft.com/office/word/2018/wordml" xmlns:w16du="http://schemas.microsoft.com/office/word/2023/wordml/word16du" xmlns:w16sdtdh="http://schemas.microsoft.com/office/word/2020/wordml/sdtdatahash" xmlns:w16se="http://schemas.microsoft.com/office/word/2015/wordml/symex" xmlns:wpg="http://schemas.microsoft.com/office/word/2010/wordprocessingGroup" xmlns:wpi="http://schemas.microsoft.com/office/word/2010/wordprocessingInk" xmlns:wne="http://schemas.microsoft.com/office/word/2006/wordml" xmlns:wps="http://schemas.microsoft.com/office/word/2010/wordprocessingShape" mc:Ignorable="w14 w15 w16se w16cid w16 w16cex w16sdtdh w16du wp14">
   <w:footnote w:type="separator" w:id="-1">
     <w:p>
       <w:pPr>
@@ -1899,7 +2133,7 @@
 </file>
 
 <file path=word/numbering.xml><?xml version="1.0" encoding="utf-8"?>
-<w:numbering xmlns:wpc="http://schemas.microsoft.com/office/word/2010/wordprocessingCanvas" xmlns:cx="http://schemas.microsoft.com/office/drawing/2014/chartex" xmlns:cx1="http://schemas.microsoft.com/office/drawing/2015/9/8/chartex" xmlns:cx2="http://schemas.microsoft.com/office/drawing/2015/10/21/chartex" xmlns:cx3="http://schemas.microsoft.com/office/drawing/2016/5/9/chartex" xmlns:cx4="http://schemas.microsoft.com/office/drawing/2016/5/10/chartex" xmlns:cx5="http://schemas.microsoft.com/office/drawing/2016/5/11/chartex" xmlns:cx6="http://schemas.microsoft.com/office/drawing/2016/5/12/chartex" xmlns:cx7="http://schemas.microsoft.com/office/drawing/2016/5/13/chartex" xmlns:cx8="http://schemas.microsoft.com/office/drawing/2016/5/14/chartex" xmlns:mc="http://schemas.openxmlformats.org/markup-compatibility/2006" xmlns:aink="http://schemas.microsoft.com/office/drawing/2016/ink" xmlns:am3d="http://schemas.microsoft.com/office/drawing/2017/model3d" xmlns:o="urn:schemas-microsoft-com:office:office" xmlns:oel="http://schemas.microsoft.com/office/2019/extlst" xmlns:r="http://schemas.openxmlformats.org/officeDocument/2006/relationships" xmlns:m="http://schemas.openxmlformats.org/officeDocument/2006/math" xmlns:v="urn:schemas-microsoft-com:vml" xmlns:wp14="http://schemas.microsoft.com/office/word/2010/wordprocessingDrawing" xmlns:wp="http://schemas.openxmlformats.org/drawingml/2006/wordprocessingDrawing" xmlns:w10="urn:schemas-microsoft-com:office:word" xmlns:w="http://schemas.openxmlformats.org/wordprocessingml/2006/main" xmlns:w14="http://schemas.microsoft.com/office/word/2010/wordml" xmlns:w15="http://schemas.microsoft.com/office/word/2012/wordml" xmlns:w16cex="http://schemas.microsoft.com/office/word/2018/wordml/cex" xmlns:w16cid="http://schemas.microsoft.com/office/word/2016/wordml/cid" xmlns:w16="http://schemas.microsoft.com/office/word/2018/wordml" xmlns:w16sdtdh="http://schemas.microsoft.com/office/word/2020/wordml/sdtdatahash" xmlns:w16se="http://schemas.microsoft.com/office/word/2015/wordml/symex" xmlns:wpg="http://schemas.microsoft.com/office/word/2010/wordprocessingGroup" xmlns:wpi="http://schemas.microsoft.com/office/word/2010/wordprocessingInk" xmlns:wne="http://schemas.microsoft.com/office/word/2006/wordml" xmlns:wps="http://schemas.microsoft.com/office/word/2010/wordprocessingShape" mc:Ignorable="w14 w15 w16se w16cid w16 w16cex w16sdtdh wp14">
+<w:numbering xmlns:wpc="http://schemas.microsoft.com/office/word/2010/wordprocessingCanvas" xmlns:cx="http://schemas.microsoft.com/office/drawing/2014/chartex" xmlns:cx1="http://schemas.microsoft.com/office/drawing/2015/9/8/chartex" xmlns:cx2="http://schemas.microsoft.com/office/drawing/2015/10/21/chartex" xmlns:cx3="http://schemas.microsoft.com/office/drawing/2016/5/9/chartex" xmlns:cx4="http://schemas.microsoft.com/office/drawing/2016/5/10/chartex" xmlns:cx5="http://schemas.microsoft.com/office/drawing/2016/5/11/chartex" xmlns:cx6="http://schemas.microsoft.com/office/drawing/2016/5/12/chartex" xmlns:cx7="http://schemas.microsoft.com/office/drawing/2016/5/13/chartex" xmlns:cx8="http://schemas.microsoft.com/office/drawing/2016/5/14/chartex" xmlns:mc="http://schemas.openxmlformats.org/markup-compatibility/2006" xmlns:aink="http://schemas.microsoft.com/office/drawing/2016/ink" xmlns:am3d="http://schemas.microsoft.com/office/drawing/2017/model3d" xmlns:o="urn:schemas-microsoft-com:office:office" xmlns:oel="http://schemas.microsoft.com/office/2019/extlst" xmlns:r="http://schemas.openxmlformats.org/officeDocument/2006/relationships" xmlns:m="http://schemas.openxmlformats.org/officeDocument/2006/math" xmlns:v="urn:schemas-microsoft-com:vml" xmlns:wp14="http://schemas.microsoft.com/office/word/2010/wordprocessingDrawing" xmlns:wp="http://schemas.openxmlformats.org/drawingml/2006/wordprocessingDrawing" xmlns:w10="urn:schemas-microsoft-com:office:word" xmlns:w="http://schemas.openxmlformats.org/wordprocessingml/2006/main" xmlns:w14="http://schemas.microsoft.com/office/word/2010/wordml" xmlns:w15="http://schemas.microsoft.com/office/word/2012/wordml" xmlns:w16cex="http://schemas.microsoft.com/office/word/2018/wordml/cex" xmlns:w16cid="http://schemas.microsoft.com/office/word/2016/wordml/cid" xmlns:w16="http://schemas.microsoft.com/office/word/2018/wordml" xmlns:w16du="http://schemas.microsoft.com/office/word/2023/wordml/word16du" xmlns:w16sdtdh="http://schemas.microsoft.com/office/word/2020/wordml/sdtdatahash" xmlns:w16se="http://schemas.microsoft.com/office/word/2015/wordml/symex" xmlns:wpg="http://schemas.microsoft.com/office/word/2010/wordprocessingGroup" xmlns:wpi="http://schemas.microsoft.com/office/word/2010/wordprocessingInk" xmlns:wne="http://schemas.microsoft.com/office/word/2006/wordml" xmlns:wps="http://schemas.microsoft.com/office/word/2010/wordprocessingShape" mc:Ignorable="w14 w15 w16se w16cid w16 w16cex w16sdtdh w16du wp14">
   <w:abstractNum w:abstractNumId="0" w15:restartNumberingAfterBreak="0">
     <w:nsid w:val="093D27AD"/>
     <w:multiLevelType w:val="multilevel"/>
@@ -2918,7 +3152,7 @@
 </file>
 
 <file path=word/styles.xml><?xml version="1.0" encoding="utf-8"?>
-<w:styles xmlns:mc="http://schemas.openxmlformats.org/markup-compatibility/2006" xmlns:r="http://schemas.openxmlformats.org/officeDocument/2006/relationships" xmlns:w="http://schemas.openxmlformats.org/wordprocessingml/2006/main" xmlns:w14="http://schemas.microsoft.com/office/word/2010/wordml" xmlns:w15="http://schemas.microsoft.com/office/word/2012/wordml" xmlns:w16cex="http://schemas.microsoft.com/office/word/2018/wordml/cex" xmlns:w16cid="http://schemas.microsoft.com/office/word/2016/wordml/cid" xmlns:w16="http://schemas.microsoft.com/office/word/2018/wordml" xmlns:w16sdtdh="http://schemas.microsoft.com/office/word/2020/wordml/sdtdatahash" xmlns:w16se="http://schemas.microsoft.com/office/word/2015/wordml/symex" mc:Ignorable="w14 w15 w16se w16cid w16 w16cex w16sdtdh">
+<w:styles xmlns:mc="http://schemas.openxmlformats.org/markup-compatibility/2006" xmlns:r="http://schemas.openxmlformats.org/officeDocument/2006/relationships" xmlns:w="http://schemas.openxmlformats.org/wordprocessingml/2006/main" xmlns:w14="http://schemas.microsoft.com/office/word/2010/wordml" xmlns:w15="http://schemas.microsoft.com/office/word/2012/wordml" xmlns:w16cex="http://schemas.microsoft.com/office/word/2018/wordml/cex" xmlns:w16cid="http://schemas.microsoft.com/office/word/2016/wordml/cid" xmlns:w16="http://schemas.microsoft.com/office/word/2018/wordml" xmlns:w16du="http://schemas.microsoft.com/office/word/2023/wordml/word16du" xmlns:w16sdtdh="http://schemas.microsoft.com/office/word/2020/wordml/sdtdatahash" xmlns:w16se="http://schemas.microsoft.com/office/word/2015/wordml/symex" mc:Ignorable="w14 w15 w16se w16cid w16 w16cex w16sdtdh w16du">
   <w:docDefaults>
     <w:rPrDefault>
       <w:rPr>
@@ -3313,16 +3547,16 @@
     <w:lsdException w:name="Unresolved Mention" w:semiHidden="1" w:unhideWhenUsed="1"/>
     <w:lsdException w:name="Smart Link" w:semiHidden="1" w:unhideWhenUsed="1"/>
   </w:latentStyles>
-  <w:style w:type="paragraph" w:default="1" w:styleId="Normal">
+  <w:style w:type="paragraph" w:default="1" w:styleId="Normale">
     <w:name w:val="Normal"/>
     <w:qFormat/>
     <w:rsid w:val="002F5CCB"/>
   </w:style>
-  <w:style w:type="paragraph" w:styleId="Heading1">
+  <w:style w:type="paragraph" w:styleId="Titolo1">
     <w:name w:val="heading 1"/>
-    <w:basedOn w:val="Normal"/>
-    <w:next w:val="Normal"/>
-    <w:link w:val="Heading1Char"/>
+    <w:basedOn w:val="Normale"/>
+    <w:next w:val="Normale"/>
+    <w:link w:val="Titolo1Carattere"/>
     <w:uiPriority w:val="9"/>
     <w:qFormat/>
     <w:rsid w:val="002F5CCB"/>
@@ -3342,11 +3576,11 @@
       <w:szCs w:val="28"/>
     </w:rPr>
   </w:style>
-  <w:style w:type="paragraph" w:styleId="Heading2">
+  <w:style w:type="paragraph" w:styleId="Titolo2">
     <w:name w:val="heading 2"/>
-    <w:basedOn w:val="Normal"/>
-    <w:next w:val="Normal"/>
-    <w:link w:val="Heading2Char"/>
+    <w:basedOn w:val="Normale"/>
+    <w:next w:val="Normale"/>
+    <w:link w:val="Titolo2Carattere"/>
     <w:uiPriority w:val="9"/>
     <w:semiHidden/>
     <w:unhideWhenUsed/>
@@ -3366,11 +3600,11 @@
       <w:szCs w:val="28"/>
     </w:rPr>
   </w:style>
-  <w:style w:type="paragraph" w:styleId="Heading3">
+  <w:style w:type="paragraph" w:styleId="Titolo3">
     <w:name w:val="heading 3"/>
-    <w:basedOn w:val="Normal"/>
-    <w:next w:val="Normal"/>
-    <w:link w:val="Heading3Char"/>
+    <w:basedOn w:val="Normale"/>
+    <w:next w:val="Normale"/>
+    <w:link w:val="Titolo3Carattere"/>
     <w:uiPriority w:val="9"/>
     <w:semiHidden/>
     <w:unhideWhenUsed/>
@@ -3389,11 +3623,11 @@
       <w:szCs w:val="24"/>
     </w:rPr>
   </w:style>
-  <w:style w:type="paragraph" w:styleId="Heading4">
+  <w:style w:type="paragraph" w:styleId="Titolo4">
     <w:name w:val="heading 4"/>
-    <w:basedOn w:val="Normal"/>
-    <w:next w:val="Normal"/>
-    <w:link w:val="Heading4Char"/>
+    <w:basedOn w:val="Normale"/>
+    <w:next w:val="Normale"/>
+    <w:link w:val="Titolo4Carattere"/>
     <w:uiPriority w:val="9"/>
     <w:semiHidden/>
     <w:unhideWhenUsed/>
@@ -3413,11 +3647,11 @@
       <w:szCs w:val="24"/>
     </w:rPr>
   </w:style>
-  <w:style w:type="paragraph" w:styleId="Heading5">
+  <w:style w:type="paragraph" w:styleId="Titolo5">
     <w:name w:val="heading 5"/>
-    <w:basedOn w:val="Normal"/>
-    <w:next w:val="Normal"/>
-    <w:link w:val="Heading5Char"/>
+    <w:basedOn w:val="Normale"/>
+    <w:next w:val="Normale"/>
+    <w:link w:val="Titolo5Carattere"/>
     <w:uiPriority w:val="9"/>
     <w:semiHidden/>
     <w:unhideWhenUsed/>
@@ -3435,11 +3669,11 @@
       <w:bCs/>
     </w:rPr>
   </w:style>
-  <w:style w:type="paragraph" w:styleId="Heading6">
+  <w:style w:type="paragraph" w:styleId="Titolo6">
     <w:name w:val="heading 6"/>
-    <w:basedOn w:val="Normal"/>
-    <w:next w:val="Normal"/>
-    <w:link w:val="Heading6Char"/>
+    <w:basedOn w:val="Normale"/>
+    <w:next w:val="Normale"/>
+    <w:link w:val="Titolo6Carattere"/>
     <w:uiPriority w:val="9"/>
     <w:semiHidden/>
     <w:unhideWhenUsed/>
@@ -3459,11 +3693,11 @@
       <w:iCs/>
     </w:rPr>
   </w:style>
-  <w:style w:type="paragraph" w:styleId="Heading7">
+  <w:style w:type="paragraph" w:styleId="Titolo7">
     <w:name w:val="heading 7"/>
-    <w:basedOn w:val="Normal"/>
-    <w:next w:val="Normal"/>
-    <w:link w:val="Heading7Char"/>
+    <w:basedOn w:val="Normale"/>
+    <w:next w:val="Normale"/>
+    <w:link w:val="Titolo7Carattere"/>
     <w:uiPriority w:val="9"/>
     <w:semiHidden/>
     <w:unhideWhenUsed/>
@@ -3480,11 +3714,11 @@
       <w:iCs/>
     </w:rPr>
   </w:style>
-  <w:style w:type="paragraph" w:styleId="Heading8">
+  <w:style w:type="paragraph" w:styleId="Titolo8">
     <w:name w:val="heading 8"/>
-    <w:basedOn w:val="Normal"/>
-    <w:next w:val="Normal"/>
-    <w:link w:val="Heading8Char"/>
+    <w:basedOn w:val="Normale"/>
+    <w:next w:val="Normale"/>
+    <w:link w:val="Titolo8Carattere"/>
     <w:uiPriority w:val="9"/>
     <w:semiHidden/>
     <w:unhideWhenUsed/>
@@ -3501,11 +3735,11 @@
       <w:bCs/>
     </w:rPr>
   </w:style>
-  <w:style w:type="paragraph" w:styleId="Heading9">
+  <w:style w:type="paragraph" w:styleId="Titolo9">
     <w:name w:val="heading 9"/>
-    <w:basedOn w:val="Normal"/>
-    <w:next w:val="Normal"/>
-    <w:link w:val="Heading9Char"/>
+    <w:basedOn w:val="Normale"/>
+    <w:next w:val="Normale"/>
+    <w:link w:val="Titolo9Carattere"/>
     <w:uiPriority w:val="9"/>
     <w:semiHidden/>
     <w:unhideWhenUsed/>
@@ -3522,13 +3756,13 @@
       <w:iCs/>
     </w:rPr>
   </w:style>
-  <w:style w:type="character" w:default="1" w:styleId="DefaultParagraphFont">
+  <w:style w:type="character" w:default="1" w:styleId="Carpredefinitoparagrafo">
     <w:name w:val="Default Paragraph Font"/>
     <w:uiPriority w:val="1"/>
     <w:semiHidden/>
     <w:unhideWhenUsed/>
   </w:style>
-  <w:style w:type="table" w:default="1" w:styleId="TableNormal">
+  <w:style w:type="table" w:default="1" w:styleId="Tabellanormale">
     <w:name w:val="Normal Table"/>
     <w:uiPriority w:val="99"/>
     <w:semiHidden/>
@@ -3543,16 +3777,16 @@
       </w:tblCellMar>
     </w:tblPr>
   </w:style>
-  <w:style w:type="numbering" w:default="1" w:styleId="NoList">
+  <w:style w:type="numbering" w:default="1" w:styleId="Nessunelenco">
     <w:name w:val="No List"/>
     <w:uiPriority w:val="99"/>
     <w:semiHidden/>
     <w:unhideWhenUsed/>
   </w:style>
-  <w:style w:type="character" w:customStyle="1" w:styleId="Heading1Char">
-    <w:name w:val="Heading 1 Char"/>
-    <w:basedOn w:val="DefaultParagraphFont"/>
-    <w:link w:val="Heading1"/>
+  <w:style w:type="character" w:customStyle="1" w:styleId="Titolo1Carattere">
+    <w:name w:val="Titolo 1 Carattere"/>
+    <w:basedOn w:val="Carpredefinitoparagrafo"/>
+    <w:link w:val="Titolo1"/>
     <w:uiPriority w:val="9"/>
     <w:rsid w:val="002F5CCB"/>
     <w:rPr>
@@ -3565,10 +3799,10 @@
       <w:szCs w:val="28"/>
     </w:rPr>
   </w:style>
-  <w:style w:type="character" w:customStyle="1" w:styleId="Heading2Char">
-    <w:name w:val="Heading 2 Char"/>
-    <w:basedOn w:val="DefaultParagraphFont"/>
-    <w:link w:val="Heading2"/>
+  <w:style w:type="character" w:customStyle="1" w:styleId="Titolo2Carattere">
+    <w:name w:val="Titolo 2 Carattere"/>
+    <w:basedOn w:val="Carpredefinitoparagrafo"/>
+    <w:link w:val="Titolo2"/>
     <w:uiPriority w:val="9"/>
     <w:semiHidden/>
     <w:rsid w:val="002F5CCB"/>
@@ -3580,10 +3814,10 @@
       <w:szCs w:val="28"/>
     </w:rPr>
   </w:style>
-  <w:style w:type="character" w:customStyle="1" w:styleId="Heading3Char">
-    <w:name w:val="Heading 3 Char"/>
-    <w:basedOn w:val="DefaultParagraphFont"/>
-    <w:link w:val="Heading3"/>
+  <w:style w:type="character" w:customStyle="1" w:styleId="Titolo3Carattere">
+    <w:name w:val="Titolo 3 Carattere"/>
+    <w:basedOn w:val="Carpredefinitoparagrafo"/>
+    <w:link w:val="Titolo3"/>
     <w:uiPriority w:val="9"/>
     <w:semiHidden/>
     <w:rsid w:val="002F5CCB"/>
@@ -3594,10 +3828,10 @@
       <w:szCs w:val="24"/>
     </w:rPr>
   </w:style>
-  <w:style w:type="character" w:customStyle="1" w:styleId="Heading4Char">
-    <w:name w:val="Heading 4 Char"/>
-    <w:basedOn w:val="DefaultParagraphFont"/>
-    <w:link w:val="Heading4"/>
+  <w:style w:type="character" w:customStyle="1" w:styleId="Titolo4Carattere">
+    <w:name w:val="Titolo 4 Carattere"/>
+    <w:basedOn w:val="Carpredefinitoparagrafo"/>
+    <w:link w:val="Titolo4"/>
     <w:uiPriority w:val="9"/>
     <w:semiHidden/>
     <w:rsid w:val="002F5CCB"/>
@@ -3609,10 +3843,10 @@
       <w:szCs w:val="24"/>
     </w:rPr>
   </w:style>
-  <w:style w:type="character" w:customStyle="1" w:styleId="Heading5Char">
-    <w:name w:val="Heading 5 Char"/>
-    <w:basedOn w:val="DefaultParagraphFont"/>
-    <w:link w:val="Heading5"/>
+  <w:style w:type="character" w:customStyle="1" w:styleId="Titolo5Carattere">
+    <w:name w:val="Titolo 5 Carattere"/>
+    <w:basedOn w:val="Carpredefinitoparagrafo"/>
+    <w:link w:val="Titolo5"/>
     <w:uiPriority w:val="9"/>
     <w:semiHidden/>
     <w:rsid w:val="002F5CCB"/>
@@ -3622,10 +3856,10 @@
       <w:bCs/>
     </w:rPr>
   </w:style>
-  <w:style w:type="character" w:customStyle="1" w:styleId="Heading6Char">
-    <w:name w:val="Heading 6 Char"/>
-    <w:basedOn w:val="DefaultParagraphFont"/>
-    <w:link w:val="Heading6"/>
+  <w:style w:type="character" w:customStyle="1" w:styleId="Titolo6Carattere">
+    <w:name w:val="Titolo 6 Carattere"/>
+    <w:basedOn w:val="Carpredefinitoparagrafo"/>
+    <w:link w:val="Titolo6"/>
     <w:uiPriority w:val="9"/>
     <w:semiHidden/>
     <w:rsid w:val="002F5CCB"/>
@@ -3637,10 +3871,10 @@
       <w:iCs/>
     </w:rPr>
   </w:style>
-  <w:style w:type="character" w:customStyle="1" w:styleId="Heading7Char">
-    <w:name w:val="Heading 7 Char"/>
-    <w:basedOn w:val="DefaultParagraphFont"/>
-    <w:link w:val="Heading7"/>
+  <w:style w:type="character" w:customStyle="1" w:styleId="Titolo7Carattere">
+    <w:name w:val="Titolo 7 Carattere"/>
+    <w:basedOn w:val="Carpredefinitoparagrafo"/>
+    <w:link w:val="Titolo7"/>
     <w:uiPriority w:val="9"/>
     <w:semiHidden/>
     <w:rsid w:val="002F5CCB"/>
@@ -3649,10 +3883,10 @@
       <w:iCs/>
     </w:rPr>
   </w:style>
-  <w:style w:type="character" w:customStyle="1" w:styleId="Heading8Char">
-    <w:name w:val="Heading 8 Char"/>
-    <w:basedOn w:val="DefaultParagraphFont"/>
-    <w:link w:val="Heading8"/>
+  <w:style w:type="character" w:customStyle="1" w:styleId="Titolo8Carattere">
+    <w:name w:val="Titolo 8 Carattere"/>
+    <w:basedOn w:val="Carpredefinitoparagrafo"/>
+    <w:link w:val="Titolo8"/>
     <w:uiPriority w:val="9"/>
     <w:semiHidden/>
     <w:rsid w:val="002F5CCB"/>
@@ -3661,10 +3895,10 @@
       <w:bCs/>
     </w:rPr>
   </w:style>
-  <w:style w:type="character" w:customStyle="1" w:styleId="Heading9Char">
-    <w:name w:val="Heading 9 Char"/>
-    <w:basedOn w:val="DefaultParagraphFont"/>
-    <w:link w:val="Heading9"/>
+  <w:style w:type="character" w:customStyle="1" w:styleId="Titolo9Carattere">
+    <w:name w:val="Titolo 9 Carattere"/>
+    <w:basedOn w:val="Carpredefinitoparagrafo"/>
+    <w:link w:val="Titolo9"/>
     <w:uiPriority w:val="9"/>
     <w:semiHidden/>
     <w:rsid w:val="002F5CCB"/>
@@ -3673,10 +3907,10 @@
       <w:iCs/>
     </w:rPr>
   </w:style>
-  <w:style w:type="paragraph" w:styleId="Caption">
+  <w:style w:type="paragraph" w:styleId="Didascalia">
     <w:name w:val="caption"/>
-    <w:basedOn w:val="Normal"/>
-    <w:next w:val="Normal"/>
+    <w:basedOn w:val="Normale"/>
+    <w:next w:val="Normale"/>
     <w:uiPriority w:val="35"/>
     <w:semiHidden/>
     <w:unhideWhenUsed/>
@@ -3689,11 +3923,11 @@
       <w:szCs w:val="18"/>
     </w:rPr>
   </w:style>
-  <w:style w:type="paragraph" w:styleId="Title">
+  <w:style w:type="paragraph" w:styleId="Titolo">
     <w:name w:val="Title"/>
-    <w:basedOn w:val="Normal"/>
-    <w:next w:val="Normal"/>
-    <w:link w:val="TitleChar"/>
+    <w:basedOn w:val="Normale"/>
+    <w:next w:val="Normale"/>
+    <w:link w:val="TitoloCarattere"/>
     <w:uiPriority w:val="10"/>
     <w:qFormat/>
     <w:rsid w:val="002F5CCB"/>
@@ -3711,10 +3945,10 @@
       <w:szCs w:val="48"/>
     </w:rPr>
   </w:style>
-  <w:style w:type="character" w:customStyle="1" w:styleId="TitleChar">
-    <w:name w:val="Title Char"/>
-    <w:basedOn w:val="DefaultParagraphFont"/>
-    <w:link w:val="Title"/>
+  <w:style w:type="character" w:customStyle="1" w:styleId="TitoloCarattere">
+    <w:name w:val="Titolo Carattere"/>
+    <w:basedOn w:val="Carpredefinitoparagrafo"/>
+    <w:link w:val="Titolo"/>
     <w:uiPriority w:val="10"/>
     <w:rsid w:val="002F5CCB"/>
     <w:rPr>
@@ -3726,11 +3960,11 @@
       <w:szCs w:val="48"/>
     </w:rPr>
   </w:style>
-  <w:style w:type="paragraph" w:styleId="Subtitle">
+  <w:style w:type="paragraph" w:styleId="Sottotitolo">
     <w:name w:val="Subtitle"/>
-    <w:basedOn w:val="Normal"/>
-    <w:next w:val="Normal"/>
-    <w:link w:val="SubtitleChar"/>
+    <w:basedOn w:val="Normale"/>
+    <w:next w:val="Normale"/>
+    <w:link w:val="SottotitoloCarattere"/>
     <w:uiPriority w:val="11"/>
     <w:qFormat/>
     <w:rsid w:val="002F5CCB"/>
@@ -3747,10 +3981,10 @@
       <w:szCs w:val="24"/>
     </w:rPr>
   </w:style>
-  <w:style w:type="character" w:customStyle="1" w:styleId="SubtitleChar">
-    <w:name w:val="Subtitle Char"/>
-    <w:basedOn w:val="DefaultParagraphFont"/>
-    <w:link w:val="Subtitle"/>
+  <w:style w:type="character" w:customStyle="1" w:styleId="SottotitoloCarattere">
+    <w:name w:val="Sottotitolo Carattere"/>
+    <w:basedOn w:val="Carpredefinitoparagrafo"/>
+    <w:link w:val="Sottotitolo"/>
     <w:uiPriority w:val="11"/>
     <w:rsid w:val="002F5CCB"/>
     <w:rPr>
@@ -3759,9 +3993,9 @@
       <w:szCs w:val="24"/>
     </w:rPr>
   </w:style>
-  <w:style w:type="character" w:styleId="Strong">
+  <w:style w:type="character" w:styleId="Enfasigrassetto">
     <w:name w:val="Strong"/>
-    <w:basedOn w:val="DefaultParagraphFont"/>
+    <w:basedOn w:val="Carpredefinitoparagrafo"/>
     <w:uiPriority w:val="22"/>
     <w:qFormat/>
     <w:rsid w:val="002F5CCB"/>
@@ -3771,9 +4005,9 @@
       <w:color w:val="auto"/>
     </w:rPr>
   </w:style>
-  <w:style w:type="character" w:styleId="Emphasis">
+  <w:style w:type="character" w:styleId="Enfasicorsivo">
     <w:name w:val="Emphasis"/>
-    <w:basedOn w:val="DefaultParagraphFont"/>
+    <w:basedOn w:val="Carpredefinitoparagrafo"/>
     <w:uiPriority w:val="20"/>
     <w:qFormat/>
     <w:rsid w:val="002F5CCB"/>
@@ -3783,7 +4017,7 @@
       <w:color w:val="auto"/>
     </w:rPr>
   </w:style>
-  <w:style w:type="paragraph" w:styleId="NoSpacing">
+  <w:style w:type="paragraph" w:styleId="Nessunaspaziatura">
     <w:name w:val="No Spacing"/>
     <w:uiPriority w:val="1"/>
     <w:qFormat/>
@@ -3792,11 +4026,11 @@
       <w:spacing w:after="0" w:line="240" w:lineRule="auto"/>
     </w:pPr>
   </w:style>
-  <w:style w:type="paragraph" w:styleId="Quote">
+  <w:style w:type="paragraph" w:styleId="Citazione">
     <w:name w:val="Quote"/>
-    <w:basedOn w:val="Normal"/>
-    <w:next w:val="Normal"/>
-    <w:link w:val="QuoteChar"/>
+    <w:basedOn w:val="Normale"/>
+    <w:next w:val="Normale"/>
+    <w:link w:val="CitazioneCarattere"/>
     <w:uiPriority w:val="29"/>
     <w:qFormat/>
     <w:rsid w:val="002F5CCB"/>
@@ -3813,10 +4047,10 @@
       <w:szCs w:val="24"/>
     </w:rPr>
   </w:style>
-  <w:style w:type="character" w:customStyle="1" w:styleId="QuoteChar">
-    <w:name w:val="Quote Char"/>
-    <w:basedOn w:val="DefaultParagraphFont"/>
-    <w:link w:val="Quote"/>
+  <w:style w:type="character" w:customStyle="1" w:styleId="CitazioneCarattere">
+    <w:name w:val="Citazione Carattere"/>
+    <w:basedOn w:val="Carpredefinitoparagrafo"/>
+    <w:link w:val="Citazione"/>
     <w:uiPriority w:val="29"/>
     <w:rsid w:val="002F5CCB"/>
     <w:rPr>
@@ -3827,11 +4061,11 @@
       <w:szCs w:val="24"/>
     </w:rPr>
   </w:style>
-  <w:style w:type="paragraph" w:styleId="IntenseQuote">
+  <w:style w:type="paragraph" w:styleId="Citazioneintensa">
     <w:name w:val="Intense Quote"/>
-    <w:basedOn w:val="Normal"/>
-    <w:next w:val="Normal"/>
-    <w:link w:val="IntenseQuoteChar"/>
+    <w:basedOn w:val="Normale"/>
+    <w:next w:val="Normale"/>
+    <w:link w:val="CitazioneintensaCarattere"/>
     <w:uiPriority w:val="30"/>
     <w:qFormat/>
     <w:rsid w:val="002F5CCB"/>
@@ -3846,10 +4080,10 @@
       <w:szCs w:val="26"/>
     </w:rPr>
   </w:style>
-  <w:style w:type="character" w:customStyle="1" w:styleId="IntenseQuoteChar">
-    <w:name w:val="Intense Quote Char"/>
-    <w:basedOn w:val="DefaultParagraphFont"/>
-    <w:link w:val="IntenseQuote"/>
+  <w:style w:type="character" w:customStyle="1" w:styleId="CitazioneintensaCarattere">
+    <w:name w:val="Citazione intensa Carattere"/>
+    <w:basedOn w:val="Carpredefinitoparagrafo"/>
+    <w:link w:val="Citazioneintensa"/>
     <w:uiPriority w:val="30"/>
     <w:rsid w:val="002F5CCB"/>
     <w:rPr>
@@ -3858,9 +4092,9 @@
       <w:szCs w:val="26"/>
     </w:rPr>
   </w:style>
-  <w:style w:type="character" w:styleId="SubtleEmphasis">
+  <w:style w:type="character" w:styleId="Enfasidelicata">
     <w:name w:val="Subtle Emphasis"/>
-    <w:basedOn w:val="DefaultParagraphFont"/>
+    <w:basedOn w:val="Carpredefinitoparagrafo"/>
     <w:uiPriority w:val="19"/>
     <w:qFormat/>
     <w:rsid w:val="002F5CCB"/>
@@ -3870,9 +4104,9 @@
       <w:color w:val="auto"/>
     </w:rPr>
   </w:style>
-  <w:style w:type="character" w:styleId="IntenseEmphasis">
+  <w:style w:type="character" w:styleId="Enfasiintensa">
     <w:name w:val="Intense Emphasis"/>
-    <w:basedOn w:val="DefaultParagraphFont"/>
+    <w:basedOn w:val="Carpredefinitoparagrafo"/>
     <w:uiPriority w:val="21"/>
     <w:qFormat/>
     <w:rsid w:val="002F5CCB"/>
@@ -3884,9 +4118,9 @@
       <w:color w:val="auto"/>
     </w:rPr>
   </w:style>
-  <w:style w:type="character" w:styleId="SubtleReference">
+  <w:style w:type="character" w:styleId="Riferimentodelicato">
     <w:name w:val="Subtle Reference"/>
-    <w:basedOn w:val="DefaultParagraphFont"/>
+    <w:basedOn w:val="Carpredefinitoparagrafo"/>
     <w:uiPriority w:val="31"/>
     <w:qFormat/>
     <w:rsid w:val="002F5CCB"/>
@@ -3896,9 +4130,9 @@
       <w:u w:val="single" w:color="7F7F7F" w:themeColor="text1" w:themeTint="80"/>
     </w:rPr>
   </w:style>
-  <w:style w:type="character" w:styleId="IntenseReference">
+  <w:style w:type="character" w:styleId="Riferimentointenso">
     <w:name w:val="Intense Reference"/>
-    <w:basedOn w:val="DefaultParagraphFont"/>
+    <w:basedOn w:val="Carpredefinitoparagrafo"/>
     <w:uiPriority w:val="32"/>
     <w:qFormat/>
     <w:rsid w:val="002F5CCB"/>
@@ -3910,9 +4144,9 @@
       <w:u w:val="single"/>
     </w:rPr>
   </w:style>
-  <w:style w:type="character" w:styleId="BookTitle">
+  <w:style w:type="character" w:styleId="Titolodellibro">
     <w:name w:val="Book Title"/>
-    <w:basedOn w:val="DefaultParagraphFont"/>
+    <w:basedOn w:val="Carpredefinitoparagrafo"/>
     <w:uiPriority w:val="33"/>
     <w:qFormat/>
     <w:rsid w:val="002F5CCB"/>
@@ -3923,10 +4157,10 @@
       <w:color w:val="auto"/>
     </w:rPr>
   </w:style>
-  <w:style w:type="paragraph" w:styleId="TOCHeading">
+  <w:style w:type="paragraph" w:styleId="Titolosommario">
     <w:name w:val="TOC Heading"/>
-    <w:basedOn w:val="Heading1"/>
-    <w:next w:val="Normal"/>
+    <w:basedOn w:val="Titolo1"/>
+    <w:next w:val="Normale"/>
     <w:uiPriority w:val="39"/>
     <w:semiHidden/>
     <w:unhideWhenUsed/>
@@ -3936,10 +4170,10 @@
       <w:outlineLvl w:val="9"/>
     </w:pPr>
   </w:style>
-  <w:style w:type="paragraph" w:styleId="Header">
+  <w:style w:type="paragraph" w:styleId="Intestazione">
     <w:name w:val="header"/>
-    <w:basedOn w:val="Normal"/>
-    <w:link w:val="HeaderChar"/>
+    <w:basedOn w:val="Normale"/>
+    <w:link w:val="IntestazioneCarattere"/>
     <w:uiPriority w:val="99"/>
     <w:unhideWhenUsed/>
     <w:rsid w:val="002F5CCB"/>
@@ -3951,17 +4185,17 @@
       <w:spacing w:after="0" w:line="240" w:lineRule="auto"/>
     </w:pPr>
   </w:style>
-  <w:style w:type="character" w:customStyle="1" w:styleId="HeaderChar">
-    <w:name w:val="Header Char"/>
-    <w:basedOn w:val="DefaultParagraphFont"/>
-    <w:link w:val="Header"/>
+  <w:style w:type="character" w:customStyle="1" w:styleId="IntestazioneCarattere">
+    <w:name w:val="Intestazione Carattere"/>
+    <w:basedOn w:val="Carpredefinitoparagrafo"/>
+    <w:link w:val="Intestazione"/>
     <w:uiPriority w:val="99"/>
     <w:rsid w:val="002F5CCB"/>
   </w:style>
-  <w:style w:type="paragraph" w:styleId="Footer">
+  <w:style w:type="paragraph" w:styleId="Pidipagina">
     <w:name w:val="footer"/>
-    <w:basedOn w:val="Normal"/>
-    <w:link w:val="FooterChar"/>
+    <w:basedOn w:val="Normale"/>
+    <w:link w:val="PidipaginaCarattere"/>
     <w:uiPriority w:val="99"/>
     <w:unhideWhenUsed/>
     <w:rsid w:val="002F5CCB"/>
@@ -3973,16 +4207,16 @@
       <w:spacing w:after="0" w:line="240" w:lineRule="auto"/>
     </w:pPr>
   </w:style>
-  <w:style w:type="character" w:customStyle="1" w:styleId="FooterChar">
-    <w:name w:val="Footer Char"/>
-    <w:basedOn w:val="DefaultParagraphFont"/>
-    <w:link w:val="Footer"/>
+  <w:style w:type="character" w:customStyle="1" w:styleId="PidipaginaCarattere">
+    <w:name w:val="Piè di pagina Carattere"/>
+    <w:basedOn w:val="Carpredefinitoparagrafo"/>
+    <w:link w:val="Pidipagina"/>
     <w:uiPriority w:val="99"/>
     <w:rsid w:val="002F5CCB"/>
   </w:style>
-  <w:style w:type="paragraph" w:styleId="ListParagraph">
+  <w:style w:type="paragraph" w:styleId="Paragrafoelenco">
     <w:name w:val="List Paragraph"/>
-    <w:basedOn w:val="Normal"/>
+    <w:basedOn w:val="Normale"/>
     <w:uiPriority w:val="34"/>
     <w:qFormat/>
     <w:rsid w:val="002F5CCB"/>

</xml_diff>

<commit_message>
doc: update documentation on different files
</commit_message>
<xml_diff>
--- a/Doc/SMASHBOX.docx
+++ b/Doc/SMASHBOX.docx
@@ -5,6 +5,7 @@
     <w:p>
       <w:pPr>
         <w:pStyle w:val="Titolo"/>
+        <w:jc w:val="both"/>
         <w:rPr>
           <w:lang w:val="it-IT"/>
         </w:rPr>
@@ -939,6 +940,36 @@
     </w:p>
     <w:p>
       <w:pPr>
+        <w:pStyle w:val="Sottotitolo"/>
+        <w:jc w:val="both"/>
+        <w:rPr>
+          <w:lang w:val="it-IT"/>
+        </w:rPr>
+      </w:pPr>
+      <w:r>
+        <w:rPr>
+          <w:lang w:val="it-IT"/>
+        </w:rPr>
+        <w:t xml:space="preserve"> </w:t>
+      </w:r>
+    </w:p>
+    <w:p>
+      <w:pPr>
+        <w:pStyle w:val="Sottotitolo"/>
+        <w:jc w:val="both"/>
+        <w:rPr>
+          <w:lang w:val="it-IT"/>
+        </w:rPr>
+      </w:pPr>
+      <w:r>
+        <w:rPr>
+          <w:lang w:val="it-IT"/>
+        </w:rPr>
+        <w:t xml:space="preserve">      3.1 VALID AUTH</w:t>
+      </w:r>
+    </w:p>
+    <w:p>
+      <w:pPr>
         <w:ind w:left="360"/>
         <w:rPr>
           <w:lang w:val="it-IT"/>
@@ -973,21 +1004,19 @@
         <w:rPr>
           <w:lang w:val="it-IT"/>
         </w:rPr>
-        <w:t xml:space="preserve">. Se esiste il cliente, CENTRAL attende il </w:t>
-      </w:r>
-      <w:proofErr w:type="spellStart"/>
-      <w:r>
-        <w:rPr>
-          <w:lang w:val="it-IT"/>
-        </w:rPr>
-        <w:t>feeback</w:t>
-      </w:r>
-      <w:proofErr w:type="spellEnd"/>
-      <w:r>
-        <w:rPr>
-          <w:lang w:val="it-IT"/>
-        </w:rPr>
-        <w:t xml:space="preserve"> della camera per verificare che effettivamente c’è corrispondenza tra cliente e numero. </w:t>
+        <w:t>. Se esiste il cliente, CENTRAL attende il fee</w:t>
+      </w:r>
+      <w:r>
+        <w:rPr>
+          <w:lang w:val="it-IT"/>
+        </w:rPr>
+        <w:t>d</w:t>
+      </w:r>
+      <w:r>
+        <w:rPr>
+          <w:lang w:val="it-IT"/>
+        </w:rPr>
+        <w:t xml:space="preserve">back della camera per verificare che effettivamente c’è corrispondenza tra cliente e numero. </w:t>
       </w:r>
       <w:r>
         <w:rPr>
@@ -1005,7 +1034,14 @@
         <w:rPr>
           <w:lang w:val="it-IT"/>
         </w:rPr>
-        <w:t>. Lo sblocco può essere soltanto fatto dal BRIDGE, l’utente non può (altrimenti rientriamo in manomissione)</w:t>
+        <w:t xml:space="preserve">. Lo sblocco può </w:t>
+      </w:r>
+      <w:r>
+        <w:rPr>
+          <w:lang w:val="it-IT"/>
+        </w:rPr>
+        <w:lastRenderedPageBreak/>
+        <w:t>essere soltanto fatto dal BRIDGE, l’utente non può (altrimenti rientriamo in manomissione)</w:t>
       </w:r>
       <w:r>
         <w:rPr>
@@ -1039,7 +1075,6 @@
         <w:rPr>
           <w:lang w:val="it-IT"/>
         </w:rPr>
-        <w:lastRenderedPageBreak/>
         <w:t xml:space="preserve">Quando termina l’operazione e quindi la chiusura manuale, </w:t>
       </w:r>
       <w:r>
@@ -1095,6 +1130,53 @@
     </w:p>
     <w:p>
       <w:pPr>
+        <w:pStyle w:val="Sottotitolo"/>
+        <w:jc w:val="both"/>
+        <w:rPr>
+          <w:lang w:val="it-IT"/>
+        </w:rPr>
+      </w:pPr>
+      <w:r>
+        <w:rPr>
+          <w:lang w:val="it-IT"/>
+        </w:rPr>
+        <w:t xml:space="preserve">      </w:t>
+      </w:r>
+      <w:bookmarkStart w:id="0" w:name="_Hlk182730759"/>
+      <w:r>
+        <w:rPr>
+          <w:lang w:val="it-IT"/>
+        </w:rPr>
+        <w:t>3.</w:t>
+      </w:r>
+      <w:r>
+        <w:rPr>
+          <w:lang w:val="it-IT"/>
+        </w:rPr>
+        <w:t>2</w:t>
+      </w:r>
+      <w:r>
+        <w:rPr>
+          <w:lang w:val="it-IT"/>
+        </w:rPr>
+        <w:t xml:space="preserve"> </w:t>
+      </w:r>
+      <w:r>
+        <w:rPr>
+          <w:lang w:val="it-IT"/>
+        </w:rPr>
+        <w:t>IN</w:t>
+      </w:r>
+      <w:r>
+        <w:rPr>
+          <w:lang w:val="it-IT"/>
+        </w:rPr>
+        <w:t>VALID AUTH</w:t>
+      </w:r>
+      <w:bookmarkEnd w:id="0"/>
+    </w:p>
+    <w:p>
+      <w:pPr>
         <w:ind w:left="360"/>
         <w:rPr>
           <w:lang w:val="it-IT"/>
@@ -1112,6 +1194,45 @@
           <w:lang w:val="it-IT"/>
         </w:rPr>
         <w:t>, se viene negato l’autorizzazione BRIDGE manda a CENTRAL un errore e viene notificato e torna in IDLE. ACQUISITION non viene coinvolto.</w:t>
+      </w:r>
+    </w:p>
+    <w:p>
+      <w:pPr>
+        <w:pStyle w:val="Sottotitolo"/>
+        <w:jc w:val="both"/>
+        <w:rPr>
+          <w:lang w:val="it-IT"/>
+        </w:rPr>
+      </w:pPr>
+      <w:r>
+        <w:rPr>
+          <w:lang w:val="it-IT"/>
+        </w:rPr>
+        <w:t xml:space="preserve">       </w:t>
+      </w:r>
+      <w:r>
+        <w:rPr>
+          <w:lang w:val="it-IT"/>
+        </w:rPr>
+        <w:t>3.</w:t>
+      </w:r>
+      <w:r>
+        <w:rPr>
+          <w:lang w:val="it-IT"/>
+        </w:rPr>
+        <w:t>3</w:t>
+      </w:r>
+      <w:r>
+        <w:rPr>
+          <w:lang w:val="it-IT"/>
+        </w:rPr>
+        <w:t xml:space="preserve"> </w:t>
+      </w:r>
+      <w:r>
+        <w:rPr>
+          <w:lang w:val="it-IT"/>
+        </w:rPr>
+        <w:t>SAFE MODE</w:t>
       </w:r>
     </w:p>
     <w:p>
@@ -1147,7 +1268,45 @@
         <w:rPr>
           <w:lang w:val="it-IT"/>
         </w:rPr>
-        <w:t xml:space="preserve">. Quando viene innescata, tutte le cassette devono </w:t>
+        <w:t>.</w:t>
+      </w:r>
+    </w:p>
+    <w:p>
+      <w:pPr>
+        <w:ind w:left="360"/>
+        <w:rPr>
+          <w:lang w:val="it-IT"/>
+        </w:rPr>
+      </w:pPr>
+      <w:r>
+        <w:rPr>
+          <w:lang w:val="it-IT"/>
+        </w:rPr>
+        <w:t>Quando viene innescata,</w:t>
+      </w:r>
+      <w:r>
+        <w:rPr>
+          <w:lang w:val="it-IT"/>
+        </w:rPr>
+        <w:t xml:space="preserve"> </w:t>
+      </w:r>
+      <w:r>
+        <w:rPr>
+          <w:lang w:val="it-IT"/>
+        </w:rPr>
+        <w:t xml:space="preserve">viene inviato un messaggio MQTT su un server esterno (MQTT) che viene prelevato dal bridge. </w:t>
+      </w:r>
+      <w:r>
+        <w:rPr>
+          <w:lang w:val="it-IT"/>
+        </w:rPr>
+        <w:t>A questo punto,</w:t>
+      </w:r>
+      <w:r>
+        <w:rPr>
+          <w:lang w:val="it-IT"/>
+        </w:rPr>
+        <w:t xml:space="preserve"> le cassette devono </w:t>
       </w:r>
       <w:r>
         <w:rPr>
@@ -1171,7 +1330,86 @@
         <w:rPr>
           <w:lang w:val="it-IT"/>
         </w:rPr>
-        <w:t xml:space="preserve">L’innesco provoca un comando da parte di THINGS verso il BRIDGE, che inoltra questo comando a CENTRAL (in stato PROTECTION o BUSY) e tutte le ACQUISITION devono essere </w:t>
+        <w:t xml:space="preserve">L’innesco </w:t>
+      </w:r>
+      <w:r>
+        <w:rPr>
+          <w:lang w:val="it-IT"/>
+        </w:rPr>
+        <w:t xml:space="preserve">provoca un </w:t>
+      </w:r>
+      <w:r>
+        <w:rPr>
+          <w:lang w:val="it-IT"/>
+        </w:rPr>
+        <w:t>inoltr</w:t>
+      </w:r>
+      <w:r>
+        <w:rPr>
+          <w:lang w:val="it-IT"/>
+        </w:rPr>
+        <w:t xml:space="preserve">o del comando ricevuto da BRIDGE verso </w:t>
+      </w:r>
+      <w:r>
+        <w:rPr>
+          <w:lang w:val="it-IT"/>
+        </w:rPr>
+        <w:t>CENTRAL (in stato PROTECTION o BUSY</w:t>
+      </w:r>
+      <w:r>
+        <w:rPr>
+          <w:lang w:val="it-IT"/>
+        </w:rPr>
+        <w:t xml:space="preserve"> in modo che non avvenga nessuna identificazione su FINGERPRINT</w:t>
+      </w:r>
+      <w:r>
+        <w:rPr>
+          <w:lang w:val="it-IT"/>
+        </w:rPr>
+        <w:t xml:space="preserve">) e </w:t>
+      </w:r>
+      <w:r>
+        <w:rPr>
+          <w:lang w:val="it-IT"/>
+        </w:rPr>
+        <w:t>verso</w:t>
+      </w:r>
+      <w:r>
+        <w:rPr>
+          <w:lang w:val="it-IT"/>
+        </w:rPr>
+        <w:t xml:space="preserve"> </w:t>
+      </w:r>
+      <w:r>
+        <w:rPr>
+          <w:u w:val="single"/>
+          <w:lang w:val="it-IT"/>
+        </w:rPr>
+        <w:t>tutte</w:t>
+      </w:r>
+      <w:r>
+        <w:rPr>
+          <w:lang w:val="it-IT"/>
+        </w:rPr>
+        <w:t xml:space="preserve"> </w:t>
+      </w:r>
+      <w:r>
+        <w:rPr>
+          <w:lang w:val="it-IT"/>
+        </w:rPr>
+        <w:t>le ACQUISITION</w:t>
+      </w:r>
+      <w:r>
+        <w:rPr>
+          <w:lang w:val="it-IT"/>
+        </w:rPr>
+        <w:t xml:space="preserve">, che </w:t>
+      </w:r>
+      <w:r>
+        <w:rPr>
+          <w:lang w:val="it-IT"/>
+        </w:rPr>
+        <w:t xml:space="preserve">devono essere </w:t>
       </w:r>
       <w:proofErr w:type="spellStart"/>
       <w:r>
@@ -1239,16 +1477,42 @@
         <w:rPr>
           <w:lang w:val="it-IT"/>
         </w:rPr>
-        <w:t xml:space="preserve"> Contestualmente si aggiorna anche THINGSBOARD.</w:t>
-      </w:r>
-    </w:p>
-    <w:p>
-      <w:pPr>
-        <w:ind w:left="360"/>
-        <w:rPr>
-          <w:lang w:val="it-IT"/>
-        </w:rPr>
-      </w:pPr>
+        <w:t xml:space="preserve"> </w:t>
+      </w:r>
+      <w:r>
+        <w:rPr>
+          <w:lang w:val="it-IT"/>
+        </w:rPr>
+        <w:t xml:space="preserve">Automaticamente, aggiornando lo stato delle </w:t>
+      </w:r>
+      <w:proofErr w:type="spellStart"/>
+      <w:r>
+        <w:rPr>
+          <w:lang w:val="it-IT"/>
+        </w:rPr>
+        <w:t>acquisition</w:t>
+      </w:r>
+      <w:proofErr w:type="spellEnd"/>
+      <w:r>
+        <w:rPr>
+          <w:lang w:val="it-IT"/>
+        </w:rPr>
+        <w:t xml:space="preserve">, </w:t>
+      </w:r>
+      <w:proofErr w:type="spellStart"/>
+      <w:r>
+        <w:rPr>
+          <w:lang w:val="it-IT"/>
+        </w:rPr>
+        <w:t>thingsboard</w:t>
+      </w:r>
+      <w:proofErr w:type="spellEnd"/>
+      <w:r>
+        <w:rPr>
+          <w:lang w:val="it-IT"/>
+        </w:rPr>
+        <w:t xml:space="preserve"> si aggiornerà in automatico.</w:t>
+      </w:r>
     </w:p>
     <w:p>
       <w:pPr>
@@ -1348,7 +1612,6 @@
           </w:tcPr>
           <w:p>
             <w:pPr>
-              <w:jc w:val="center"/>
               <w:rPr>
                 <w:b/>
                 <w:bCs/>
@@ -1358,7 +1621,6 @@
           </w:p>
           <w:p>
             <w:pPr>
-              <w:jc w:val="center"/>
               <w:rPr>
                 <w:b/>
                 <w:bCs/>
@@ -1393,7 +1655,6 @@
           </w:tcPr>
           <w:p>
             <w:pPr>
-              <w:jc w:val="center"/>
               <w:rPr>
                 <w:b/>
                 <w:bCs/>
@@ -1402,7 +1663,6 @@
           </w:p>
           <w:p>
             <w:pPr>
-              <w:jc w:val="center"/>
               <w:rPr>
                 <w:b/>
                 <w:bCs/>
@@ -1416,11 +1676,7 @@
               <w:t>Temperature</w:t>
             </w:r>
           </w:p>
-          <w:p>
-            <w:pPr>
-              <w:jc w:val="center"/>
-            </w:pPr>
-          </w:p>
+          <w:p/>
         </w:tc>
         <w:tc>
           <w:tcPr>
@@ -1434,7 +1690,6 @@
           </w:tcPr>
           <w:p>
             <w:pPr>
-              <w:jc w:val="center"/>
               <w:rPr>
                 <w:b/>
                 <w:bCs/>
@@ -1443,7 +1698,6 @@
           </w:p>
           <w:p>
             <w:pPr>
-              <w:jc w:val="center"/>
               <w:rPr>
                 <w:b/>
                 <w:bCs/>
@@ -1470,7 +1724,6 @@
           </w:tcPr>
           <w:p>
             <w:pPr>
-              <w:jc w:val="center"/>
               <w:rPr>
                 <w:b/>
                 <w:bCs/>
@@ -1479,7 +1732,6 @@
           </w:p>
           <w:p>
             <w:pPr>
-              <w:jc w:val="center"/>
               <w:rPr>
                 <w:b/>
                 <w:bCs/>
@@ -1506,7 +1758,6 @@
           </w:tcPr>
           <w:p>
             <w:pPr>
-              <w:jc w:val="center"/>
               <w:rPr>
                 <w:b/>
                 <w:bCs/>
@@ -1515,7 +1766,6 @@
           </w:p>
           <w:p>
             <w:pPr>
-              <w:jc w:val="center"/>
               <w:rPr>
                 <w:b/>
                 <w:bCs/>
@@ -1542,7 +1792,6 @@
           </w:tcPr>
           <w:p>
             <w:pPr>
-              <w:jc w:val="center"/>
               <w:rPr>
                 <w:b/>
                 <w:bCs/>
@@ -1551,7 +1800,6 @@
           </w:p>
           <w:p>
             <w:pPr>
-              <w:jc w:val="center"/>
               <w:rPr>
                 <w:b/>
                 <w:bCs/>
@@ -1566,9 +1814,6 @@
             </w:r>
           </w:p>
           <w:p>
-            <w:pPr>
-              <w:jc w:val="center"/>
-            </w:pPr>
             <w:r>
               <w:rPr>
                 <w:b/>
@@ -1662,6 +1907,7 @@
           <w:szCs w:val="32"/>
           <w:lang w:val="it-IT"/>
         </w:rPr>
+        <w:lastRenderedPageBreak/>
         <w:t>CLIENT</w:t>
       </w:r>
     </w:p>

</xml_diff>

<commit_message>
doc: update documentation and working block
</commit_message>
<xml_diff>
--- a/Doc/SMASHBOX.docx
+++ b/Doc/SMASHBOX.docx
@@ -17,6 +17,149 @@
         </w:rPr>
         <w:t>SMASHBOX</w:t>
       </w:r>
+    </w:p>
+    <w:p>
+      <w:pPr>
+        <w:rPr>
+          <w:lang w:val="it-IT"/>
+        </w:rPr>
+      </w:pPr>
+      <w:r>
+        <w:rPr>
+          <w:lang w:val="it-IT"/>
+        </w:rPr>
+        <w:tab/>
+      </w:r>
+    </w:p>
+    <w:p>
+      <w:pPr>
+        <w:rPr>
+          <w:b/>
+          <w:bCs/>
+          <w:u w:val="single"/>
+          <w:lang w:val="it-IT"/>
+        </w:rPr>
+      </w:pPr>
+      <w:r>
+        <w:rPr>
+          <w:b/>
+          <w:bCs/>
+          <w:u w:val="single"/>
+          <w:lang w:val="it-IT"/>
+        </w:rPr>
+        <w:t>FUNZIONAMENTO GENERALE:</w:t>
+      </w:r>
+    </w:p>
+    <w:p>
+      <w:pPr>
+        <w:rPr>
+          <w:lang w:val="it-IT"/>
+        </w:rPr>
+      </w:pPr>
+      <w:r>
+        <w:rPr>
+          <w:lang w:val="it-IT"/>
+        </w:rPr>
+        <w:t>SMASHBOX è un sistema che simula l’utilizzo delle classiche cassette di sicurezza della banca in modo più accessibile e smart rispetto allo scenario attuale.</w:t>
+      </w:r>
+    </w:p>
+    <w:p>
+      <w:pPr>
+        <w:rPr>
+          <w:lang w:val="it-IT"/>
+        </w:rPr>
+      </w:pPr>
+      <w:r>
+        <w:rPr>
+          <w:lang w:val="it-IT"/>
+        </w:rPr>
+        <w:t>Si compone di un N cassette di sicurezza (chiamate ACQUISITION) (il nostro prototipo ne comprende 2) e di una supplementare che funge da controllo per le altre (chiamata CENTRAL).</w:t>
+      </w:r>
+    </w:p>
+    <w:p>
+      <w:pPr>
+        <w:rPr>
+          <w:lang w:val="it-IT"/>
+        </w:rPr>
+      </w:pPr>
+      <w:r>
+        <w:rPr>
+          <w:lang w:val="it-IT"/>
+        </w:rPr>
+        <w:t xml:space="preserve">Ogni cassetta di sicurezza può essere registrata da un cliente tramite l’impronta digitale della mano, in modo da avere una chiave univoca e personale. Ogni cassetta ha la possibilità di tracciare lo stato interno della cassetta con dei parametri come temperatura, umidità, verificare se la cassetta è aperta o meno e se c’è stata una tentata manomissione. Il monitoring di questi parametri è utile </w:t>
+      </w:r>
+      <w:r>
+        <w:rPr>
+          <w:lang w:val="it-IT"/>
+        </w:rPr>
+        <w:t xml:space="preserve">per notificare il cliente in caso di tentativo di furto (manomissione) o di pericolo (aumento temperatura). </w:t>
+      </w:r>
+      <w:proofErr w:type="gramStart"/>
+      <w:r>
+        <w:rPr>
+          <w:lang w:val="it-IT"/>
+        </w:rPr>
+        <w:t>Inoltre</w:t>
+      </w:r>
+      <w:proofErr w:type="gramEnd"/>
+      <w:r>
+        <w:rPr>
+          <w:lang w:val="it-IT"/>
+        </w:rPr>
+        <w:t xml:space="preserve"> viene fornito un log con le diverse date e orari di apertura.</w:t>
+      </w:r>
+    </w:p>
+    <w:p>
+      <w:pPr>
+        <w:rPr>
+          <w:lang w:val="it-IT"/>
+        </w:rPr>
+      </w:pPr>
+      <w:r>
+        <w:rPr>
+          <w:lang w:val="it-IT"/>
+        </w:rPr>
+        <w:t>La notifica dei log e degli allarmi sfrutta un bot Telegram che viene registrato nel momento in cui il cliente acquista la possibilità di utilizzare una cassetta.</w:t>
+      </w:r>
+    </w:p>
+    <w:p>
+      <w:pPr>
+        <w:rPr>
+          <w:lang w:val="it-IT"/>
+        </w:rPr>
+      </w:pPr>
+      <w:r>
+        <w:rPr>
+          <w:lang w:val="it-IT"/>
+        </w:rPr>
+        <w:t xml:space="preserve">In caso di allarme il sistema si mette in quella che viene definita “SAFE-MODE”, ovvero tutte le cassette vengono bloccate, e solo un operatore </w:t>
+      </w:r>
+      <w:r>
+        <w:rPr>
+          <w:lang w:val="it-IT"/>
+        </w:rPr>
+        <w:t>può effettuare lo sblocco tramite un pulsante dedicato presente sul CENTRAL.</w:t>
+      </w:r>
+    </w:p>
+    <w:p>
+      <w:pPr>
+        <w:rPr>
+          <w:lang w:val="it-IT"/>
+        </w:rPr>
+      </w:pPr>
+      <w:r>
+        <w:rPr>
+          <w:lang w:val="it-IT"/>
+        </w:rPr>
+        <w:t>(FOTO SMASHBOX)</w:t>
+      </w:r>
+    </w:p>
+    <w:p>
+      <w:pPr>
+        <w:rPr>
+          <w:lang w:val="it-IT"/>
+        </w:rPr>
+      </w:pPr>
     </w:p>
     <w:p>
       <w:pPr>
@@ -261,6 +404,7 @@
         <w:rPr>
           <w:lang w:val="it-IT"/>
         </w:rPr>
+        <w:lastRenderedPageBreak/>
         <w:t>Acquisition</w:t>
       </w:r>
       <w:proofErr w:type="spellEnd"/>
@@ -421,13 +565,7 @@
         <w:rPr>
           <w:lang w:val="it-IT"/>
         </w:rPr>
-        <w:t>Adafruit_AHTX0</w:t>
-      </w:r>
-      <w:r>
-        <w:rPr>
-          <w:lang w:val="it-IT"/>
-        </w:rPr>
-        <w:t>)</w:t>
+        <w:t>Adafruit_AHTX0)</w:t>
       </w:r>
     </w:p>
     <w:p>
@@ -698,7 +836,6 @@
           <w:szCs w:val="24"/>
           <w:lang w:val="it-IT"/>
         </w:rPr>
-        <w:lastRenderedPageBreak/>
         <w:t>BRIDGE</w:t>
       </w:r>
     </w:p>
@@ -895,6 +1032,7 @@
         <w:rPr>
           <w:lang w:val="it-IT"/>
         </w:rPr>
+        <w:lastRenderedPageBreak/>
         <w:t>E’</w:t>
       </w:r>
       <w:proofErr w:type="gramEnd"/>
@@ -1355,7 +1493,6 @@
         <w:rPr>
           <w:lang w:val="it-IT"/>
         </w:rPr>
-        <w:lastRenderedPageBreak/>
         <w:t xml:space="preserve">Allo startup, ACQ si mette in attesa del BRIDGE, mentre CNRTL manda sulla seriale un pacchetto identificativo (7 byte) </w:t>
       </w:r>
       <w:r>
@@ -1569,7 +1706,14 @@
         <w:rPr>
           <w:lang w:val="it-IT"/>
         </w:rPr>
-        <w:t>). Il pacchetto che viene inviato in questo caso sono 10 byte con il meno significativo contenente l’ID. L’ACQ nella sua attesa legge 10 byte sulla serial e quando li riceve (grazie all’</w:t>
+        <w:t xml:space="preserve">). Il pacchetto che viene inviato in questo caso sono 10 </w:t>
+      </w:r>
+      <w:r>
+        <w:rPr>
+          <w:lang w:val="it-IT"/>
+        </w:rPr>
+        <w:lastRenderedPageBreak/>
+        <w:t>byte con il meno significativo contenente l’ID. L’ACQ nella sua attesa legge 10 byte sulla serial e quando li riceve (grazie all’</w:t>
       </w:r>
       <w:proofErr w:type="spellStart"/>
       <w:r>
@@ -1682,13 +1826,7 @@
         <w:rPr>
           <w:lang w:val="it-IT"/>
         </w:rPr>
-        <w:t xml:space="preserve"> </w:t>
-      </w:r>
-      <w:r>
-        <w:rPr>
-          <w:lang w:val="it-IT"/>
-        </w:rPr>
-        <w:t>SAFE MODE</w:t>
+        <w:t xml:space="preserve"> SAFE MODE</w:t>
       </w:r>
     </w:p>
     <w:p>
@@ -1752,14 +1890,7 @@
         <w:rPr>
           <w:lang w:val="it-IT"/>
         </w:rPr>
-        <w:t xml:space="preserve">Il secondo caso viene triggerato dal server: quando i dati di ACQ giungono al server, questi vengono controllati. In particolare, se viene effettuata una manomissione (accelerometro mosso) oppure temperatura e umidità superano alcune soglie, tramite un messaggio MQTT viene inviato al BRIDGE </w:t>
-      </w:r>
-      <w:r>
-        <w:rPr>
-          <w:lang w:val="it-IT"/>
-        </w:rPr>
-        <w:lastRenderedPageBreak/>
-        <w:t xml:space="preserve">che lo raccoglie e questo notifica la parte </w:t>
+        <w:t xml:space="preserve">Il secondo caso viene triggerato dal server: quando i dati di ACQ giungono al server, questi vengono controllati. In particolare, se viene effettuata una manomissione (accelerometro mosso) oppure temperatura e umidità superano alcune soglie, tramite un messaggio MQTT viene inviato al BRIDGE che lo raccoglie e questo notifica la parte </w:t>
       </w:r>
       <w:proofErr w:type="spellStart"/>
       <w:r>
@@ -1866,13 +1997,7 @@
         <w:rPr>
           <w:lang w:val="it-IT"/>
         </w:rPr>
-        <w:t xml:space="preserve"> </w:t>
-      </w:r>
-      <w:r>
-        <w:rPr>
-          <w:lang w:val="it-IT"/>
-        </w:rPr>
-        <w:t>ACQUISITION</w:t>
+        <w:t xml:space="preserve"> ACQUISITION</w:t>
       </w:r>
     </w:p>
     <w:p>
@@ -2015,6 +2140,7 @@
         <w:rPr>
           <w:noProof/>
         </w:rPr>
+        <w:lastRenderedPageBreak/>
         <w:drawing>
           <wp:inline distT="0" distB="0" distL="0" distR="0" wp14:anchorId="25F7E323" wp14:editId="31D18298">
             <wp:extent cx="5638800" cy="866775"/>
@@ -2122,12 +2248,192 @@
     </w:p>
     <w:p>
       <w:pPr>
+        <w:ind w:left="360"/>
+        <w:rPr>
+          <w:lang w:val="it-IT"/>
+        </w:rPr>
+      </w:pPr>
+    </w:p>
+    <w:p>
+      <w:pPr>
         <w:pStyle w:val="Sottotitolo"/>
         <w:jc w:val="both"/>
         <w:rPr>
           <w:lang w:val="it-IT"/>
         </w:rPr>
       </w:pPr>
+      <w:r>
+        <w:rPr>
+          <w:lang w:val="it-IT"/>
+        </w:rPr>
+        <w:t xml:space="preserve">      3.</w:t>
+      </w:r>
+      <w:r>
+        <w:rPr>
+          <w:lang w:val="it-IT"/>
+        </w:rPr>
+        <w:t>4</w:t>
+      </w:r>
+      <w:r>
+        <w:rPr>
+          <w:lang w:val="it-IT"/>
+        </w:rPr>
+        <w:t xml:space="preserve"> FINGERPRINT MODE (CHECK)</w:t>
+      </w:r>
+    </w:p>
+    <w:p>
+      <w:pPr>
+        <w:ind w:left="360"/>
+        <w:rPr>
+          <w:lang w:val="it-IT"/>
+        </w:rPr>
+      </w:pPr>
+      <w:r>
+        <w:rPr>
+          <w:lang w:val="it-IT"/>
+        </w:rPr>
+        <w:t xml:space="preserve">A questo punto </w:t>
+      </w:r>
+      <w:r>
+        <w:rPr>
+          <w:lang w:val="it-IT"/>
+        </w:rPr>
+        <w:t xml:space="preserve">Central </w:t>
+      </w:r>
+      <w:r>
+        <w:rPr>
+          <w:lang w:val="it-IT"/>
+        </w:rPr>
+        <w:t xml:space="preserve">aspetta che qualcuno voglia sbloccare le cassette tramite il </w:t>
+      </w:r>
+      <w:r>
+        <w:rPr>
+          <w:lang w:val="it-IT"/>
+        </w:rPr>
+        <w:t xml:space="preserve">riconoscimento </w:t>
+      </w:r>
+      <w:r>
+        <w:rPr>
+          <w:lang w:val="it-IT"/>
+        </w:rPr>
+        <w:t xml:space="preserve">di un impronta digitale. Una volta appoggiato il dito sul sensore, la cassetta </w:t>
+      </w:r>
+      <w:r>
+        <w:rPr>
+          <w:lang w:val="it-IT"/>
+        </w:rPr>
+        <w:t>verrà</w:t>
+      </w:r>
+      <w:r>
+        <w:rPr>
+          <w:lang w:val="it-IT"/>
+        </w:rPr>
+        <w:t xml:space="preserve"> sbloccata sulla base di quale dito è stato </w:t>
+      </w:r>
+      <w:r>
+        <w:rPr>
+          <w:lang w:val="it-IT"/>
+        </w:rPr>
+        <w:t>registrato</w:t>
+      </w:r>
+      <w:r>
+        <w:rPr>
+          <w:lang w:val="it-IT"/>
+        </w:rPr>
+        <w:t xml:space="preserve"> (ricordando che ogni dito simula un</w:t>
+      </w:r>
+      <w:r>
+        <w:rPr>
+          <w:lang w:val="it-IT"/>
+        </w:rPr>
+        <w:t xml:space="preserve"> cliente di una </w:t>
+      </w:r>
+      <w:r>
+        <w:rPr>
+          <w:lang w:val="it-IT"/>
+        </w:rPr>
+        <w:t>cassetta).</w:t>
+      </w:r>
+    </w:p>
+    <w:p>
+      <w:pPr>
+        <w:ind w:left="360"/>
+        <w:rPr>
+          <w:lang w:val="it-IT"/>
+        </w:rPr>
+      </w:pPr>
+      <w:r>
+        <w:rPr>
+          <w:lang w:val="it-IT"/>
+        </w:rPr>
+        <w:t xml:space="preserve">Una volta sbloccata, una cassetta si apre </w:t>
+      </w:r>
+      <w:r>
+        <w:rPr>
+          <w:lang w:val="it-IT"/>
+        </w:rPr>
+        <w:t>e il LED assegnato a tale cassetta è acceso. Si può simulare la presenza dell’oggetto</w:t>
+      </w:r>
+      <w:r>
+        <w:rPr>
+          <w:lang w:val="it-IT"/>
+        </w:rPr>
+        <w:t xml:space="preserve"> inserendo al proprio interno un ostacolo da rilevare</w:t>
+      </w:r>
+      <w:r>
+        <w:rPr>
+          <w:lang w:val="it-IT"/>
+        </w:rPr>
+        <w:t xml:space="preserve">. La cassetta va aperta (sensore di apertura riconosce che lo sportello è stato aperto solo se è molto aperto) a questo punto il magnete si riattiva, pronto per la richiusura. </w:t>
+      </w:r>
+    </w:p>
+    <w:p>
+      <w:pPr>
+        <w:ind w:left="360"/>
+        <w:rPr>
+          <w:lang w:val="it-IT"/>
+        </w:rPr>
+      </w:pPr>
+    </w:p>
+    <w:p>
+      <w:pPr>
+        <w:ind w:left="360"/>
+        <w:rPr>
+          <w:lang w:val="it-IT"/>
+        </w:rPr>
+      </w:pPr>
+    </w:p>
+    <w:p>
+      <w:pPr>
+        <w:ind w:left="360"/>
+        <w:rPr>
+          <w:lang w:val="it-IT"/>
+        </w:rPr>
+      </w:pPr>
+    </w:p>
+    <w:p>
+      <w:pPr>
+        <w:ind w:left="360"/>
+        <w:rPr>
+          <w:lang w:val="it-IT"/>
+        </w:rPr>
+      </w:pPr>
+    </w:p>
+    <w:p>
+      <w:pPr>
+        <w:ind w:left="360"/>
+        <w:rPr>
+          <w:lang w:val="it-IT"/>
+        </w:rPr>
+      </w:pPr>
+    </w:p>
+    <w:p>
+      <w:pPr>
+        <w:ind w:left="360"/>
+        <w:rPr>
+          <w:lang w:val="it-IT"/>
+        </w:rPr>
+      </w:pPr>
     </w:p>
     <w:p>
       <w:pPr>
@@ -2137,146 +2443,6 @@
           <w:lang w:val="it-IT"/>
         </w:rPr>
       </w:pPr>
-      <w:r>
-        <w:rPr>
-          <w:lang w:val="it-IT"/>
-        </w:rPr>
-        <w:t xml:space="preserve">      3.</w:t>
-      </w:r>
-      <w:r>
-        <w:rPr>
-          <w:lang w:val="it-IT"/>
-        </w:rPr>
-        <w:t>4</w:t>
-      </w:r>
-      <w:r>
-        <w:rPr>
-          <w:lang w:val="it-IT"/>
-        </w:rPr>
-        <w:t xml:space="preserve"> </w:t>
-      </w:r>
-      <w:r>
-        <w:rPr>
-          <w:lang w:val="it-IT"/>
-        </w:rPr>
-        <w:t>FINGERPRINT MODE (CHECK)</w:t>
-      </w:r>
-    </w:p>
-    <w:p>
-      <w:pPr>
-        <w:ind w:left="360"/>
-        <w:rPr>
-          <w:lang w:val="it-IT"/>
-        </w:rPr>
-      </w:pPr>
-      <w:r>
-        <w:rPr>
-          <w:lang w:val="it-IT"/>
-        </w:rPr>
-        <w:t xml:space="preserve">A questo punto </w:t>
-      </w:r>
-      <w:r>
-        <w:rPr>
-          <w:lang w:val="it-IT"/>
-        </w:rPr>
-        <w:t xml:space="preserve">Central è in attesa di </w:t>
-      </w:r>
-      <w:r>
-        <w:rPr>
-          <w:lang w:val="it-IT"/>
-        </w:rPr>
-        <w:t xml:space="preserve">riconoscimento </w:t>
-      </w:r>
-      <w:r>
-        <w:rPr>
-          <w:lang w:val="it-IT"/>
-        </w:rPr>
-        <w:t xml:space="preserve">di un impronta digitale. Una volta appoggiato il dito sul sensore, la cassetta </w:t>
-      </w:r>
-      <w:r>
-        <w:rPr>
-          <w:lang w:val="it-IT"/>
-        </w:rPr>
-        <w:t>verrà</w:t>
-      </w:r>
-      <w:r>
-        <w:rPr>
-          <w:lang w:val="it-IT"/>
-        </w:rPr>
-        <w:t xml:space="preserve"> sbloccata sulla base di quale dito è stato </w:t>
-      </w:r>
-      <w:r>
-        <w:rPr>
-          <w:lang w:val="it-IT"/>
-        </w:rPr>
-        <w:t>registrato</w:t>
-      </w:r>
-      <w:r>
-        <w:rPr>
-          <w:lang w:val="it-IT"/>
-        </w:rPr>
-        <w:t xml:space="preserve"> (ricordando che ogni dito simula una cassetta).</w:t>
-      </w:r>
-    </w:p>
-    <w:p>
-      <w:pPr>
-        <w:ind w:left="360"/>
-        <w:rPr>
-          <w:lang w:val="it-IT"/>
-        </w:rPr>
-      </w:pPr>
-      <w:r>
-        <w:rPr>
-          <w:lang w:val="it-IT"/>
-        </w:rPr>
-        <w:t xml:space="preserve">Una volta sbloccata, una cassetta si apre </w:t>
-      </w:r>
-      <w:r>
-        <w:rPr>
-          <w:lang w:val="it-IT"/>
-        </w:rPr>
-        <w:t xml:space="preserve">e il LED assegnato a tale cassetta è acceso. Si può simulare la presenza dell’oggetto. La cassetta va aperta (sensore di apertura riconosce che lo sportello è stato aperto solo se è molto aperto) a questo punto il magnete si riattiva, pronto per la richiusura. </w:t>
-      </w:r>
-    </w:p>
-    <w:p>
-      <w:pPr>
-        <w:ind w:left="360"/>
-        <w:rPr>
-          <w:lang w:val="it-IT"/>
-        </w:rPr>
-      </w:pPr>
-    </w:p>
-    <w:p>
-      <w:pPr>
-        <w:ind w:left="360"/>
-        <w:rPr>
-          <w:lang w:val="it-IT"/>
-        </w:rPr>
-      </w:pPr>
-    </w:p>
-    <w:p>
-      <w:pPr>
-        <w:ind w:left="360"/>
-        <w:rPr>
-          <w:lang w:val="it-IT"/>
-        </w:rPr>
-      </w:pPr>
-    </w:p>
-    <w:p>
-      <w:pPr>
-        <w:ind w:left="360"/>
-        <w:rPr>
-          <w:lang w:val="it-IT"/>
-        </w:rPr>
-      </w:pPr>
-    </w:p>
-    <w:p>
-      <w:pPr>
-        <w:ind w:left="360"/>
-        <w:rPr>
-          <w:lang w:val="it-IT"/>
-        </w:rPr>
-      </w:pPr>
     </w:p>
     <w:p>
       <w:pPr>
@@ -2286,6 +2452,165 @@
           <w:lang w:val="it-IT"/>
         </w:rPr>
       </w:pPr>
+      <w:r>
+        <w:rPr>
+          <w:lang w:val="it-IT"/>
+        </w:rPr>
+        <w:t xml:space="preserve">      3.1 VALID AUTH</w:t>
+      </w:r>
+    </w:p>
+    <w:p>
+      <w:pPr>
+        <w:ind w:left="360"/>
+        <w:rPr>
+          <w:lang w:val="it-IT"/>
+        </w:rPr>
+      </w:pPr>
+      <w:r>
+        <w:rPr>
+          <w:u w:val="single"/>
+          <w:lang w:val="it-IT"/>
+        </w:rPr>
+        <w:t>Nel primo caso</w:t>
+      </w:r>
+      <w:r>
+        <w:rPr>
+          <w:lang w:val="it-IT"/>
+        </w:rPr>
+        <w:t xml:space="preserve"> il BRIDGE legge la risposta</w:t>
+      </w:r>
+      <w:r>
+        <w:rPr>
+          <w:lang w:val="it-IT"/>
+        </w:rPr>
+        <w:t xml:space="preserve"> che sarà composta da una coppia (ID_CLIENTE + NUMERO CASSETTA) </w:t>
+      </w:r>
+      <w:r>
+        <w:rPr>
+          <w:lang w:val="it-IT"/>
+        </w:rPr>
+        <w:t>e manda l’update al CENTRAL</w:t>
+      </w:r>
+      <w:r>
+        <w:rPr>
+          <w:lang w:val="it-IT"/>
+        </w:rPr>
+        <w:t>. Se esiste il cliente, CENTRAL attende il fee</w:t>
+      </w:r>
+      <w:r>
+        <w:rPr>
+          <w:lang w:val="it-IT"/>
+        </w:rPr>
+        <w:t>d</w:t>
+      </w:r>
+      <w:r>
+        <w:rPr>
+          <w:lang w:val="it-IT"/>
+        </w:rPr>
+        <w:t xml:space="preserve">back della camera per verificare che effettivamente c’è corrispondenza tra cliente e numero. </w:t>
+      </w:r>
+      <w:r>
+        <w:rPr>
+          <w:lang w:val="it-IT"/>
+        </w:rPr>
+        <w:t>Lato ACQUISITION, BRIDGE manderà lo sblocco solo alla cassetta associata con l’ID</w:t>
+      </w:r>
+      <w:r>
+        <w:rPr>
+          <w:lang w:val="it-IT"/>
+        </w:rPr>
+        <w:t>(ACQUISITION_X)</w:t>
+      </w:r>
+      <w:r>
+        <w:rPr>
+          <w:lang w:val="it-IT"/>
+        </w:rPr>
+        <w:t>. Lo sblocco può essere soltanto fatto dal BRIDGE, l’utente non può (altrimenti rientriamo in manomissione)</w:t>
+      </w:r>
+      <w:r>
+        <w:rPr>
+          <w:lang w:val="it-IT"/>
+        </w:rPr>
+        <w:t xml:space="preserve">. Lato THINGS deve aggiornare lo stato del Digital Twin in maniera che sia notificato il fatto che </w:t>
+      </w:r>
+      <w:proofErr w:type="gramStart"/>
+      <w:r>
+        <w:rPr>
+          <w:lang w:val="it-IT"/>
+        </w:rPr>
+        <w:t>sia</w:t>
+      </w:r>
+      <w:proofErr w:type="gramEnd"/>
+      <w:r>
+        <w:rPr>
+          <w:lang w:val="it-IT"/>
+        </w:rPr>
+        <w:t xml:space="preserve"> aperta.</w:t>
+      </w:r>
+    </w:p>
+    <w:p>
+      <w:pPr>
+        <w:ind w:left="360"/>
+        <w:rPr>
+          <w:lang w:val="it-IT"/>
+        </w:rPr>
+      </w:pPr>
+      <w:r>
+        <w:rPr>
+          <w:lang w:val="it-IT"/>
+        </w:rPr>
+        <w:t xml:space="preserve">Quando termina l’operazione e quindi la chiusura manuale, </w:t>
+      </w:r>
+      <w:r>
+        <w:rPr>
+          <w:lang w:val="it-IT"/>
+        </w:rPr>
+        <w:t xml:space="preserve">ACQUISITON_X manda un </w:t>
+      </w:r>
+      <w:proofErr w:type="gramStart"/>
+      <w:r>
+        <w:rPr>
+          <w:lang w:val="it-IT"/>
+        </w:rPr>
+        <w:t>feedback</w:t>
+      </w:r>
+      <w:proofErr w:type="gramEnd"/>
+      <w:r>
+        <w:rPr>
+          <w:lang w:val="it-IT"/>
+        </w:rPr>
+        <w:t xml:space="preserve"> di avvenuta chiusura</w:t>
+      </w:r>
+      <w:r>
+        <w:rPr>
+          <w:lang w:val="it-IT"/>
+        </w:rPr>
+        <w:t xml:space="preserve"> (tramite sensore di luce?)</w:t>
+      </w:r>
+      <w:r>
+        <w:rPr>
+          <w:lang w:val="it-IT"/>
+        </w:rPr>
+        <w:t xml:space="preserve">, BRIDGE aggiorna CENTRAL </w:t>
+      </w:r>
+      <w:r>
+        <w:rPr>
+          <w:lang w:val="it-IT"/>
+        </w:rPr>
+        <w:t xml:space="preserve">(che torna in stato IDLE) </w:t>
+      </w:r>
+      <w:r>
+        <w:rPr>
+          <w:lang w:val="it-IT"/>
+        </w:rPr>
+        <w:t>e THINGS</w:t>
+      </w:r>
+      <w:r>
+        <w:rPr>
+          <w:lang w:val="it-IT"/>
+        </w:rPr>
+        <w:t>.</w:t>
+      </w:r>
     </w:p>
     <w:p>
       <w:pPr>
@@ -2299,174 +2624,7 @@
         <w:rPr>
           <w:lang w:val="it-IT"/>
         </w:rPr>
-        <w:t xml:space="preserve">      3.1 VALID AUTH</w:t>
-      </w:r>
-    </w:p>
-    <w:p>
-      <w:pPr>
-        <w:ind w:left="360"/>
-        <w:rPr>
-          <w:lang w:val="it-IT"/>
-        </w:rPr>
-      </w:pPr>
-      <w:r>
-        <w:rPr>
-          <w:u w:val="single"/>
-          <w:lang w:val="it-IT"/>
-        </w:rPr>
-        <w:t>Nel primo caso</w:t>
-      </w:r>
-      <w:r>
-        <w:rPr>
-          <w:lang w:val="it-IT"/>
-        </w:rPr>
-        <w:t xml:space="preserve"> il BRIDGE legge la risposta</w:t>
-      </w:r>
-      <w:r>
-        <w:rPr>
-          <w:lang w:val="it-IT"/>
-        </w:rPr>
-        <w:t xml:space="preserve"> che sarà composta da una coppia (ID_CLIENTE + NUMERO CASSETTA) </w:t>
-      </w:r>
-      <w:r>
-        <w:rPr>
-          <w:lang w:val="it-IT"/>
-        </w:rPr>
-        <w:t>e manda l’update al CENTRAL</w:t>
-      </w:r>
-      <w:r>
-        <w:rPr>
-          <w:lang w:val="it-IT"/>
-        </w:rPr>
-        <w:t>. Se esiste il cliente, CENTRAL attende il fee</w:t>
-      </w:r>
-      <w:r>
-        <w:rPr>
-          <w:lang w:val="it-IT"/>
-        </w:rPr>
-        <w:t>d</w:t>
-      </w:r>
-      <w:r>
-        <w:rPr>
-          <w:lang w:val="it-IT"/>
-        </w:rPr>
-        <w:t xml:space="preserve">back della camera per verificare che effettivamente c’è corrispondenza tra cliente e numero. </w:t>
-      </w:r>
-      <w:r>
-        <w:rPr>
-          <w:lang w:val="it-IT"/>
-        </w:rPr>
-        <w:t>Lato ACQUISITION, BRIDGE manderà lo sblocco solo alla cassetta associata con l’ID</w:t>
-      </w:r>
-      <w:r>
-        <w:rPr>
-          <w:lang w:val="it-IT"/>
-        </w:rPr>
-        <w:t>(ACQUISITION_X)</w:t>
-      </w:r>
-      <w:r>
-        <w:rPr>
-          <w:lang w:val="it-IT"/>
-        </w:rPr>
-        <w:t>. Lo sblocco può essere soltanto fatto dal BRIDGE, l’utente non può (altrimenti rientriamo in manomissione)</w:t>
-      </w:r>
-      <w:r>
-        <w:rPr>
-          <w:lang w:val="it-IT"/>
-        </w:rPr>
-        <w:t xml:space="preserve">. Lato THINGS deve aggiornare lo stato del Digital Twin in maniera che sia notificato il fatto che </w:t>
-      </w:r>
-      <w:proofErr w:type="gramStart"/>
-      <w:r>
-        <w:rPr>
-          <w:lang w:val="it-IT"/>
-        </w:rPr>
-        <w:t>sia</w:t>
-      </w:r>
-      <w:proofErr w:type="gramEnd"/>
-      <w:r>
-        <w:rPr>
-          <w:lang w:val="it-IT"/>
-        </w:rPr>
-        <w:t xml:space="preserve"> aperta.</w:t>
-      </w:r>
-    </w:p>
-    <w:p>
-      <w:pPr>
-        <w:ind w:left="360"/>
-        <w:rPr>
-          <w:lang w:val="it-IT"/>
-        </w:rPr>
-      </w:pPr>
-      <w:r>
-        <w:rPr>
-          <w:lang w:val="it-IT"/>
-        </w:rPr>
-        <w:t xml:space="preserve">Quando termina l’operazione e quindi la chiusura manuale, </w:t>
-      </w:r>
-      <w:r>
-        <w:rPr>
-          <w:lang w:val="it-IT"/>
-        </w:rPr>
-        <w:t xml:space="preserve">ACQUISITON_X manda un </w:t>
-      </w:r>
-      <w:proofErr w:type="gramStart"/>
-      <w:r>
-        <w:rPr>
-          <w:lang w:val="it-IT"/>
-        </w:rPr>
-        <w:t>feedback</w:t>
-      </w:r>
-      <w:proofErr w:type="gramEnd"/>
-      <w:r>
-        <w:rPr>
-          <w:lang w:val="it-IT"/>
-        </w:rPr>
-        <w:t xml:space="preserve"> di avvenuta chiusura</w:t>
-      </w:r>
-      <w:r>
-        <w:rPr>
-          <w:lang w:val="it-IT"/>
-        </w:rPr>
-        <w:t xml:space="preserve"> (tramite sensore di luce?)</w:t>
-      </w:r>
-      <w:r>
-        <w:rPr>
-          <w:lang w:val="it-IT"/>
-        </w:rPr>
-        <w:t xml:space="preserve">, BRIDGE aggiorna CENTRAL </w:t>
-      </w:r>
-      <w:r>
-        <w:rPr>
-          <w:lang w:val="it-IT"/>
-        </w:rPr>
-        <w:t xml:space="preserve">(che torna in stato IDLE) </w:t>
-      </w:r>
-      <w:r>
-        <w:rPr>
-          <w:lang w:val="it-IT"/>
-        </w:rPr>
-        <w:t>e THINGS</w:t>
-      </w:r>
-      <w:r>
-        <w:rPr>
-          <w:lang w:val="it-IT"/>
-        </w:rPr>
-        <w:t>.</w:t>
-      </w:r>
-    </w:p>
-    <w:p>
-      <w:pPr>
-        <w:pStyle w:val="Sottotitolo"/>
-        <w:jc w:val="both"/>
-        <w:rPr>
-          <w:lang w:val="it-IT"/>
-        </w:rPr>
-      </w:pPr>
-      <w:r>
-        <w:rPr>
-          <w:lang w:val="it-IT"/>
-        </w:rPr>
+        <w:lastRenderedPageBreak/>
         <w:t xml:space="preserve">      </w:t>
       </w:r>
       <w:bookmarkStart w:id="0" w:name="_Hlk182730759"/>
@@ -2910,7 +3068,6 @@
                 <w:b/>
                 <w:bCs/>
               </w:rPr>
-              <w:lastRenderedPageBreak/>
               <w:t>START BYTE</w:t>
             </w:r>
             <w:r>
@@ -3056,7 +3213,6 @@
                 <w:b/>
                 <w:bCs/>
               </w:rPr>
-              <w:lastRenderedPageBreak/>
               <w:t>Lock (1byte)</w:t>
             </w:r>
           </w:p>
@@ -3091,7 +3247,6 @@
                 <w:b/>
                 <w:bCs/>
               </w:rPr>
-              <w:lastRenderedPageBreak/>
               <w:t>END BYTE</w:t>
             </w:r>
           </w:p>
@@ -5287,6 +5442,7 @@
   <w:style w:type="character" w:default="1" w:styleId="Carpredefinitoparagrafo">
     <w:name w:val="Default Paragraph Font"/>
     <w:uiPriority w:val="1"/>
+    <w:semiHidden/>
     <w:unhideWhenUsed/>
   </w:style>
   <w:style w:type="table" w:default="1" w:styleId="Tabellanormale">

</xml_diff>

<commit_message>
doc: update on functionality documentation
</commit_message>
<xml_diff>
--- a/Doc/SMASHBOX.docx
+++ b/Doc/SMASHBOX.docx
@@ -1059,16 +1059,6 @@
     </w:p>
     <w:p>
       <w:pPr>
-        <w:rPr>
-          <w:i/>
-          <w:iCs/>
-          <w:color w:val="70AD47" w:themeColor="accent6"/>
-          <w:lang w:val="it-IT"/>
-        </w:rPr>
-      </w:pPr>
-    </w:p>
-    <w:p>
-      <w:pPr>
         <w:ind w:left="360"/>
         <w:rPr>
           <w:b/>
@@ -1435,82 +1425,414 @@
           <w:numId w:val="25"/>
         </w:numPr>
         <w:rPr>
-          <w:b w:val="0"/>
-          <w:bCs w:val="0"/>
-          <w:smallCaps/>
-          <w:sz w:val="32"/>
-          <w:szCs w:val="32"/>
-          <w:lang w:val="it-IT"/>
-        </w:rPr>
-      </w:pPr>
-      <w:r>
-        <w:rPr>
           <w:rStyle w:val="Titolodellibro"/>
           <w:sz w:val="32"/>
           <w:szCs w:val="32"/>
           <w:lang w:val="it-IT"/>
         </w:rPr>
+      </w:pPr>
+      <w:r>
+        <w:rPr>
+          <w:rStyle w:val="Titolodellibro"/>
+          <w:sz w:val="32"/>
+          <w:szCs w:val="32"/>
+          <w:lang w:val="it-IT"/>
+        </w:rPr>
         <w:t xml:space="preserve">FUNZIONAMENTO </w:t>
       </w:r>
     </w:p>
     <w:p>
       <w:pPr>
-        <w:ind w:left="360"/>
-        <w:rPr>
-          <w:lang w:val="it-IT"/>
-        </w:rPr>
-      </w:pPr>
-      <w:r>
-        <w:rPr>
-          <w:lang w:val="it-IT"/>
-        </w:rPr>
-        <w:t>Il sistema nel prototipo è composto da due cassette di sicurezza (ACQUISITION), e una cassetta centralizzata (CENTRAL), un bridge (script Python) e un bot Telegram.</w:t>
-      </w:r>
-    </w:p>
-    <w:p>
-      <w:pPr>
-        <w:pStyle w:val="Sottotitolo"/>
-        <w:jc w:val="both"/>
-        <w:rPr>
-          <w:lang w:val="it-IT"/>
-        </w:rPr>
-      </w:pPr>
-      <w:r>
-        <w:rPr>
-          <w:lang w:val="it-IT"/>
-        </w:rPr>
-        <w:t xml:space="preserve">      3.1 INIT</w:t>
-      </w:r>
-    </w:p>
-    <w:p>
-      <w:pPr>
-        <w:ind w:left="360"/>
-        <w:rPr>
-          <w:lang w:val="it-IT"/>
-        </w:rPr>
-      </w:pPr>
-      <w:r>
-        <w:rPr>
-          <w:lang w:val="it-IT"/>
-        </w:rPr>
-        <w:t xml:space="preserve">Allo startup, ACQ si mette in attesa del BRIDGE, mentre CNRTL manda sulla seriale un pacchetto identificativo (7 byte) </w:t>
-      </w:r>
-      <w:r>
-        <w:rPr>
-          <w:lang w:val="it-IT"/>
-        </w:rPr>
-        <w:t xml:space="preserve">di tutti 0 </w:t>
-      </w:r>
-      <w:r>
-        <w:rPr>
-          <w:lang w:val="it-IT"/>
-        </w:rPr>
-        <w:t xml:space="preserve">e si mette in attesa del BRIDGE stesso. </w:t>
+        <w:rPr>
+          <w:lang w:val="it-IT"/>
+        </w:rPr>
+      </w:pPr>
+    </w:p>
+    <w:p>
+      <w:pPr>
+        <w:ind w:left="360"/>
+        <w:rPr>
+          <w:b/>
+          <w:bCs/>
+          <w:lang w:val="it-IT"/>
+        </w:rPr>
+      </w:pPr>
+      <w:r>
+        <w:rPr>
+          <w:b/>
+          <w:bCs/>
+          <w:lang w:val="it-IT"/>
+        </w:rPr>
+        <w:t xml:space="preserve">ANALISI GENERALE </w:t>
+      </w:r>
+      <w:r>
+        <w:rPr>
+          <w:b/>
+          <w:bCs/>
+          <w:lang w:val="it-IT"/>
+        </w:rPr>
+        <w:t>DEL SISTEMA:</w:t>
+      </w:r>
+    </w:p>
+    <w:p>
+      <w:pPr>
+        <w:ind w:left="360"/>
+        <w:jc w:val="left"/>
+        <w:rPr>
+          <w:lang w:val="it-IT"/>
+        </w:rPr>
+      </w:pPr>
+      <w:r>
+        <w:rPr>
+          <w:lang w:val="it-IT"/>
+        </w:rPr>
+        <w:t>Il sistema è composto da tre componenti principali: due cassette di sicurezza (ACQUISITION), una cassetta centralizzata (CENTRAL), un bridge software (scritto in Python) e un bot Telegram.</w:t>
+      </w:r>
+      <w:r>
+        <w:rPr>
+          <w:lang w:val="it-IT"/>
+        </w:rPr>
+        <w:br/>
+        <w:t>Quando viene acceso, le cassette ACQ e la centralina CNTRL entrano in una fase di attesa in cui si mettono in comunicazione con il bridge. Il bridge identifica correttamente le unità e abilita la centralina a iniziare il processo di registrazione</w:t>
+      </w:r>
+      <w:r>
+        <w:rPr>
+          <w:lang w:val="it-IT"/>
+        </w:rPr>
+        <w:t xml:space="preserve"> delle impronte digitali</w:t>
+      </w:r>
+      <w:r>
+        <w:rPr>
+          <w:lang w:val="it-IT"/>
+        </w:rPr>
+        <w:t>.</w:t>
+      </w:r>
+      <w:r>
+        <w:rPr>
+          <w:lang w:val="it-IT"/>
+        </w:rPr>
+        <w:br/>
+        <w:t>In questa fase, il sistema associa un'identità a ogni cassetta (simulando la registrazione di un utente) e inizia la comunicazione tra le parti.</w:t>
+      </w:r>
+    </w:p>
+    <w:p>
+      <w:pPr>
+        <w:ind w:left="360"/>
+        <w:jc w:val="left"/>
+        <w:rPr>
+          <w:lang w:val="it-IT"/>
+        </w:rPr>
+      </w:pPr>
+      <w:r>
+        <w:rPr>
+          <w:lang w:val="it-IT"/>
+        </w:rPr>
+        <w:t>Una volta assegnati gli ID, le cassette iniziano a rilevare vari parametri ambientali e di sicurezza. I dati vengono inviati regolarmente al bridge, che li inoltra al server.</w:t>
+      </w:r>
+      <w:r>
+        <w:rPr>
+          <w:lang w:val="it-IT"/>
+        </w:rPr>
+        <w:t xml:space="preserve"> Tali cassette sono sbloccabili tramite il riconoscimento dell’impronta digitale precedentemente registrata.</w:t>
+      </w:r>
+    </w:p>
+    <w:p>
+      <w:pPr>
+        <w:ind w:left="360"/>
+        <w:jc w:val="left"/>
+        <w:rPr>
+          <w:lang w:val="it-IT"/>
+        </w:rPr>
+      </w:pPr>
+      <w:r>
+        <w:rPr>
+          <w:lang w:val="it-IT"/>
+        </w:rPr>
+        <w:t>Il sistema può funzionare in due modalità: normale (IDLE) e di allarme (SAFE MODE). La modalità SAFE MODE viene attivata se vengono rilevati eventi sospetti come urti, aperture non autorizzate, o valori anomali di temperatura/umidità. In tal caso, il sistema reagisce localmente (con LED e blocchi fisici) e invia una notifica anche al bot Telegram.</w:t>
+      </w:r>
+      <w:r>
+        <w:rPr>
+          <w:lang w:val="it-IT"/>
+        </w:rPr>
+        <w:br/>
+      </w:r>
+    </w:p>
+    <w:p>
+      <w:pPr>
+        <w:ind w:left="360"/>
+        <w:jc w:val="left"/>
+        <w:rPr>
+          <w:lang w:val="it-IT"/>
+        </w:rPr>
+      </w:pPr>
+    </w:p>
+    <w:p>
+      <w:pPr>
+        <w:ind w:left="360"/>
+        <w:jc w:val="left"/>
+        <w:rPr>
+          <w:lang w:val="it-IT"/>
+        </w:rPr>
+      </w:pPr>
+    </w:p>
+    <w:p>
+      <w:pPr>
+        <w:jc w:val="left"/>
+        <w:rPr>
+          <w:lang w:val="it-IT"/>
+        </w:rPr>
+      </w:pPr>
+    </w:p>
+    <w:p>
+      <w:pPr>
+        <w:ind w:left="360"/>
+        <w:rPr>
+          <w:b/>
+          <w:bCs/>
+          <w:lang w:val="it-IT"/>
+        </w:rPr>
+      </w:pPr>
+      <w:r>
+        <w:rPr>
+          <w:b/>
+          <w:bCs/>
+          <w:lang w:val="it-IT"/>
+        </w:rPr>
+        <w:lastRenderedPageBreak/>
+        <w:t xml:space="preserve">ANALISI </w:t>
+      </w:r>
+      <w:r>
+        <w:rPr>
+          <w:b/>
+          <w:bCs/>
+          <w:lang w:val="it-IT"/>
+        </w:rPr>
+        <w:t>TENICA</w:t>
+      </w:r>
+      <w:r>
+        <w:rPr>
+          <w:b/>
+          <w:bCs/>
+          <w:lang w:val="it-IT"/>
+        </w:rPr>
+        <w:t xml:space="preserve"> </w:t>
+      </w:r>
+      <w:r>
+        <w:rPr>
+          <w:b/>
+          <w:bCs/>
+          <w:lang w:val="it-IT"/>
+        </w:rPr>
+        <w:t>DEL SISTEMA:</w:t>
+      </w:r>
+    </w:p>
+    <w:p>
+      <w:pPr>
+        <w:ind w:left="360"/>
+        <w:rPr>
+          <w:lang w:val="it-IT"/>
+        </w:rPr>
+      </w:pPr>
+      <w:r>
+        <w:rPr>
+          <w:lang w:val="it-IT"/>
+        </w:rPr>
+        <w:t>Il sistema avviene su fasi che si succedono una dietro l’altra. Il seguente schema a blocchi descrive il processo delle varie parti.</w:t>
+      </w:r>
+    </w:p>
+    <w:p>
+      <w:pPr>
+        <w:ind w:left="360"/>
+        <w:rPr>
+          <w:lang w:val="it-IT"/>
+        </w:rPr>
+      </w:pPr>
+      <w:r>
+        <w:rPr>
+          <w:lang w:val="it-IT"/>
+        </w:rPr>
+        <w:t>// TODO: INSERIRE UNO SCHEMA A BLOCCHI</w:t>
+      </w:r>
+    </w:p>
+    <w:p>
+      <w:pPr>
+        <w:ind w:left="360"/>
+        <w:rPr>
+          <w:b/>
+          <w:bCs/>
+          <w:lang w:val="it-IT"/>
+        </w:rPr>
+      </w:pPr>
+      <w:r>
+        <w:rPr>
+          <w:b/>
+          <w:bCs/>
+          <w:lang w:val="it-IT"/>
+        </w:rPr>
+        <w:t>RECOGNITION</w:t>
+      </w:r>
+    </w:p>
+    <w:p>
+      <w:pPr>
+        <w:ind w:left="360"/>
+        <w:rPr>
+          <w:lang w:val="it-IT"/>
+        </w:rPr>
+      </w:pPr>
+      <w:r>
+        <w:rPr>
+          <w:lang w:val="it-IT"/>
+        </w:rPr>
+        <w:t xml:space="preserve">Allo startup, </w:t>
+      </w:r>
+      <w:r>
+        <w:rPr>
+          <w:lang w:val="it-IT"/>
+        </w:rPr>
+        <w:t xml:space="preserve">il BRIDGE effettua una scansione delle seriali che sono collegate al sistema. L’obiettivo è capire quali delle seriali rappresenta </w:t>
+      </w:r>
+      <w:r>
+        <w:rPr>
+          <w:lang w:val="it-IT"/>
+        </w:rPr>
+        <w:t xml:space="preserve">ACQ </w:t>
+      </w:r>
+      <w:r>
+        <w:rPr>
+          <w:lang w:val="it-IT"/>
+        </w:rPr>
+        <w:t xml:space="preserve">e quale rappresenta CNTRL. </w:t>
+      </w:r>
+    </w:p>
+    <w:p>
+      <w:pPr>
+        <w:ind w:left="360"/>
+        <w:rPr>
+          <w:lang w:val="it-IT"/>
+        </w:rPr>
+      </w:pPr>
+      <w:r>
+        <w:rPr>
+          <w:lang w:val="it-IT"/>
+        </w:rPr>
+        <w:t xml:space="preserve">Per farlo, </w:t>
+      </w:r>
+      <w:r>
+        <w:rPr>
+          <w:lang w:val="it-IT"/>
+        </w:rPr>
+        <w:t>CNRTL manda sull</w:t>
+      </w:r>
+      <w:r>
+        <w:rPr>
+          <w:lang w:val="it-IT"/>
+        </w:rPr>
+        <w:t xml:space="preserve">e </w:t>
+      </w:r>
+      <w:r>
+        <w:rPr>
+          <w:lang w:val="it-IT"/>
+        </w:rPr>
+        <w:t>serial</w:t>
+      </w:r>
+      <w:r>
+        <w:rPr>
+          <w:lang w:val="it-IT"/>
+        </w:rPr>
+        <w:t xml:space="preserve">e </w:t>
+      </w:r>
+      <w:r>
+        <w:rPr>
+          <w:lang w:val="it-IT"/>
+        </w:rPr>
+        <w:t xml:space="preserve">un pacchetto identificativo (7 byte) </w:t>
+      </w:r>
+      <w:r>
+        <w:rPr>
+          <w:lang w:val="it-IT"/>
+        </w:rPr>
+        <w:t>di tutti 0</w:t>
+      </w:r>
+      <w:r>
+        <w:rPr>
+          <w:lang w:val="it-IT"/>
+        </w:rPr>
+        <w:t xml:space="preserve"> e come ACQ si mettono in “ascolto” del BRIDGE stesso. </w:t>
+      </w:r>
+      <w:r>
+        <w:rPr>
+          <w:lang w:val="it-IT"/>
+        </w:rPr>
+        <w:t>Valutando quale serial ha inviato il</w:t>
+      </w:r>
+      <w:r>
+        <w:rPr>
+          <w:lang w:val="it-IT"/>
+        </w:rPr>
+        <w:t xml:space="preserve"> pacchetto identificativo, BRIDGE riesce a capire quali sono le seriali delle cassette, e quale quella di CNTRL.</w:t>
       </w:r>
     </w:p>
     <w:p>
       <w:pPr>
         <w:ind w:firstLine="360"/>
+        <w:rPr>
+          <w:i/>
+          <w:iCs/>
+          <w:color w:val="00B050"/>
+          <w:lang w:val="en-GB"/>
+        </w:rPr>
+      </w:pPr>
+      <w:r>
+        <w:rPr>
+          <w:i/>
+          <w:iCs/>
+          <w:color w:val="00B050"/>
+          <w:lang w:val="en-GB"/>
+        </w:rPr>
+        <w:t xml:space="preserve">from </w:t>
+      </w:r>
+      <w:proofErr w:type="spellStart"/>
+      <w:r>
+        <w:rPr>
+          <w:i/>
+          <w:iCs/>
+          <w:color w:val="00B050"/>
+          <w:lang w:val="en-GB"/>
+        </w:rPr>
+        <w:t>central_proto.in</w:t>
+      </w:r>
+      <w:r>
+        <w:rPr>
+          <w:i/>
+          <w:iCs/>
+          <w:color w:val="00B050"/>
+          <w:lang w:val="en-GB"/>
+        </w:rPr>
+        <w:t>o</w:t>
+      </w:r>
+      <w:proofErr w:type="spellEnd"/>
+      <w:r>
+        <w:rPr>
+          <w:i/>
+          <w:iCs/>
+          <w:color w:val="00B050"/>
+          <w:lang w:val="en-GB"/>
+        </w:rPr>
+        <w:t>, in set</w:t>
+      </w:r>
+      <w:r>
+        <w:rPr>
+          <w:i/>
+          <w:iCs/>
+          <w:color w:val="00B050"/>
+          <w:lang w:val="en-GB"/>
+        </w:rPr>
+        <w:t>up ()</w:t>
+      </w:r>
+    </w:p>
+    <w:p>
+      <w:pPr>
+        <w:ind w:left="360"/>
         <w:rPr>
           <w:color w:val="4472C4" w:themeColor="accent1"/>
           <w:lang w:val="en-GB"/>
@@ -1521,47 +1843,95 @@
           <w:color w:val="4472C4" w:themeColor="accent1"/>
           <w:lang w:val="en-GB"/>
         </w:rPr>
-        <w:t xml:space="preserve">uint8_t </w:t>
-      </w:r>
-      <w:proofErr w:type="spellStart"/>
-      <w:r>
+        <w:t>  /* Sending a "0" to let the bridge recognize Central */</w:t>
+      </w:r>
+    </w:p>
+    <w:p>
+      <w:pPr>
+        <w:ind w:left="360"/>
         <w:rPr>
           <w:color w:val="4472C4" w:themeColor="accent1"/>
           <w:lang w:val="en-GB"/>
         </w:rPr>
-        <w:t>idle_packet_</w:t>
-      </w:r>
-      <w:proofErr w:type="gramStart"/>
+      </w:pPr>
       <w:r>
         <w:rPr>
           <w:color w:val="4472C4" w:themeColor="accent1"/>
           <w:lang w:val="en-GB"/>
         </w:rPr>
-        <w:t>init</w:t>
-      </w:r>
-      <w:proofErr w:type="spellEnd"/>
+        <w:t xml:space="preserve"> </w:t>
+      </w:r>
+      <w:proofErr w:type="spellStart"/>
       <w:r>
         <w:rPr>
           <w:color w:val="4472C4" w:themeColor="accent1"/>
           <w:lang w:val="en-GB"/>
         </w:rPr>
-        <w:t>[</w:t>
-      </w:r>
-      <w:proofErr w:type="gramEnd"/>
+        <w:t>Serial.write</w:t>
+      </w:r>
+      <w:proofErr w:type="spellEnd"/>
       <w:r>
         <w:rPr>
           <w:color w:val="4472C4" w:themeColor="accent1"/>
           <w:lang w:val="en-GB"/>
         </w:rPr>
-        <w:t>PACKET_SIZE] = {0,0,0,0,0,0,0</w:t>
-      </w:r>
-      <w:proofErr w:type="gramStart"/>
+        <w:t>(</w:t>
+      </w:r>
+      <w:proofErr w:type="spellStart"/>
       <w:r>
         <w:rPr>
           <w:color w:val="4472C4" w:themeColor="accent1"/>
           <w:lang w:val="en-GB"/>
         </w:rPr>
-        <w:t>};</w:t>
+        <w:t>idle_packet_init</w:t>
+      </w:r>
+      <w:proofErr w:type="spellEnd"/>
+      <w:r>
+        <w:rPr>
+          <w:color w:val="4472C4" w:themeColor="accent1"/>
+          <w:lang w:val="en-GB"/>
+        </w:rPr>
+        <w:t xml:space="preserve">, </w:t>
+      </w:r>
+      <w:proofErr w:type="spellStart"/>
+      <w:r>
+        <w:rPr>
+          <w:color w:val="4472C4" w:themeColor="accent1"/>
+          <w:lang w:val="en-GB"/>
+        </w:rPr>
+        <w:t>sizeof</w:t>
+      </w:r>
+      <w:proofErr w:type="spellEnd"/>
+      <w:r>
+        <w:rPr>
+          <w:color w:val="4472C4" w:themeColor="accent1"/>
+          <w:lang w:val="en-GB"/>
+        </w:rPr>
+        <w:t>(</w:t>
+      </w:r>
+      <w:proofErr w:type="spellStart"/>
+      <w:r>
+        <w:rPr>
+          <w:color w:val="4472C4" w:themeColor="accent1"/>
+          <w:lang w:val="en-GB"/>
+        </w:rPr>
+        <w:t>idle_packet_init</w:t>
+      </w:r>
+      <w:proofErr w:type="spellEnd"/>
+      <w:r>
+        <w:rPr>
+          <w:color w:val="4472C4" w:themeColor="accent1"/>
+          <w:lang w:val="en-GB"/>
+        </w:rPr>
+        <w:t>)</w:t>
+      </w:r>
+      <w:proofErr w:type="gramStart"/>
+      <w:r>
+        <w:rPr>
+          <w:color w:val="4472C4" w:themeColor="accent1"/>
+          <w:lang w:val="en-GB"/>
+        </w:rPr>
+        <w:t>);</w:t>
       </w:r>
       <w:proofErr w:type="gramEnd"/>
     </w:p>
@@ -1576,21 +1946,13 @@
         <w:rPr>
           <w:lang w:val="it-IT"/>
         </w:rPr>
-        <w:t xml:space="preserve">Il BRIDGE, una volta lanciato, scannerizza tutte le seriali e legge da ognuna. Quando legge il pacchetto identificativo di CRNTL divide in una lista le seriali collegate a ACQ e l’altra legata a CNTRL. </w:t>
-      </w:r>
-    </w:p>
-    <w:p>
-      <w:pPr>
-        <w:ind w:left="360"/>
-        <w:rPr>
-          <w:lang w:val="it-IT"/>
-        </w:rPr>
-      </w:pPr>
-      <w:r>
-        <w:rPr>
-          <w:lang w:val="it-IT"/>
-        </w:rPr>
-        <w:t xml:space="preserve">A questo punto, la parte </w:t>
+        <w:t>A</w:t>
+      </w:r>
+      <w:r>
+        <w:rPr>
+          <w:lang w:val="it-IT"/>
+        </w:rPr>
+        <w:t xml:space="preserve"> questo punto, la parte </w:t>
       </w:r>
       <w:r>
         <w:rPr>
@@ -1608,159 +1970,180 @@
         <w:rPr>
           <w:lang w:val="it-IT"/>
         </w:rPr>
-        <w:t xml:space="preserve">dal bridge tramite l’invio sulla seriale (dedicata a </w:t>
+        <w:t>dal bridge tramite l’invio sulla seriale (</w:t>
+      </w:r>
+      <w:r>
+        <w:rPr>
+          <w:lang w:val="it-IT"/>
+        </w:rPr>
+        <w:t>quella appunto riconosciuta</w:t>
+      </w:r>
+      <w:r>
+        <w:rPr>
+          <w:lang w:val="it-IT"/>
+        </w:rPr>
+        <w:t>) un carattere identificativo per procedere. Le ACQ restano ancora in attesa.</w:t>
+      </w:r>
+    </w:p>
+    <w:p>
+      <w:pPr>
+        <w:ind w:left="360"/>
+        <w:rPr>
+          <w:lang w:val="it-IT"/>
+        </w:rPr>
+      </w:pPr>
+      <w:r>
+        <w:rPr>
+          <w:lang w:val="it-IT"/>
+        </w:rPr>
+        <w:t>Se Central viene alimentato prima dell’avvio del bridge stesso, verrà visualizzato il messaggio seguente sul display di servizio:</w:t>
+      </w:r>
+    </w:p>
+    <w:p>
+      <w:pPr>
+        <w:ind w:left="360"/>
+        <w:rPr>
+          <w:color w:val="4472C4" w:themeColor="accent1"/>
+          <w:lang w:val="en-GB"/>
+        </w:rPr>
+      </w:pPr>
+      <w:r>
+        <w:rPr>
+          <w:color w:val="4472C4" w:themeColor="accent1"/>
+          <w:lang w:val="en-GB"/>
+        </w:rPr>
+        <w:t>“Wait for bridge…”</w:t>
+      </w:r>
+    </w:p>
+    <w:p>
+      <w:pPr>
+        <w:ind w:left="360"/>
+        <w:rPr>
+          <w:b/>
+          <w:bCs/>
+          <w:lang w:val="en-GB"/>
+        </w:rPr>
+      </w:pPr>
+      <w:r>
+        <w:rPr>
+          <w:b/>
+          <w:bCs/>
+          <w:lang w:val="en-GB"/>
+        </w:rPr>
+        <w:t>ENROLL</w:t>
+      </w:r>
+    </w:p>
+    <w:p>
+      <w:pPr>
+        <w:ind w:left="360"/>
+        <w:rPr>
+          <w:lang w:val="it-IT"/>
+        </w:rPr>
+      </w:pPr>
+      <w:r>
+        <w:rPr>
+          <w:lang w:val="it-IT"/>
+        </w:rPr>
+        <w:t xml:space="preserve">Quello che </w:t>
+      </w:r>
+      <w:r>
+        <w:rPr>
+          <w:lang w:val="it-IT"/>
+        </w:rPr>
+        <w:t xml:space="preserve">le ACQ </w:t>
+      </w:r>
+      <w:r>
+        <w:rPr>
+          <w:lang w:val="it-IT"/>
+        </w:rPr>
+        <w:t>stanno attendendo è l’ID. Poiché si sta simulando il primo power</w:t>
+      </w:r>
+      <w:r>
+        <w:rPr>
+          <w:lang w:val="it-IT"/>
+        </w:rPr>
+        <w:t>-</w:t>
+      </w:r>
+      <w:r>
+        <w:rPr>
+          <w:lang w:val="it-IT"/>
+        </w:rPr>
+        <w:t>on del sistema, le cassette fin quando non sono registrate, non possono partire</w:t>
+      </w:r>
+      <w:r>
+        <w:rPr>
+          <w:lang w:val="it-IT"/>
+        </w:rPr>
+        <w:t xml:space="preserve"> ad acquisire i dati. </w:t>
+      </w:r>
+    </w:p>
+    <w:p>
+      <w:pPr>
+        <w:ind w:firstLine="360"/>
+        <w:rPr>
+          <w:i/>
+          <w:iCs/>
+          <w:color w:val="00B050"/>
+          <w:lang w:val="en-GB"/>
+        </w:rPr>
+      </w:pPr>
+      <w:r>
+        <w:rPr>
+          <w:i/>
+          <w:iCs/>
+          <w:color w:val="00B050"/>
+          <w:lang w:val="en-GB"/>
+        </w:rPr>
+        <w:t xml:space="preserve">from </w:t>
       </w:r>
       <w:proofErr w:type="spellStart"/>
       <w:r>
         <w:rPr>
-          <w:lang w:val="it-IT"/>
-        </w:rPr>
-        <w:t>central</w:t>
+          <w:i/>
+          <w:iCs/>
+          <w:color w:val="00B050"/>
+          <w:lang w:val="en-GB"/>
+        </w:rPr>
+        <w:t>acquisition</w:t>
+      </w:r>
+      <w:r>
+        <w:rPr>
+          <w:i/>
+          <w:iCs/>
+          <w:color w:val="00B050"/>
+          <w:lang w:val="en-GB"/>
+        </w:rPr>
+        <w:t>.ino</w:t>
       </w:r>
       <w:proofErr w:type="spellEnd"/>
       <w:r>
         <w:rPr>
-          <w:lang w:val="it-IT"/>
-        </w:rPr>
-        <w:t>) un carattere identificativo per procedere. Le ACQ restano ancora in attesa.</w:t>
-      </w:r>
-    </w:p>
-    <w:p>
-      <w:pPr>
-        <w:ind w:left="360"/>
-        <w:rPr>
-          <w:lang w:val="it-IT"/>
-        </w:rPr>
-      </w:pPr>
-      <w:r>
-        <w:rPr>
-          <w:lang w:val="it-IT"/>
-        </w:rPr>
-        <w:t>Quello che stanno attendendo è l’ID. Poiché si sta simulando il primo power on del sistema, le cassette fin quando non sono registrate, non possono partire. E per partire hanno bisogno di un ID.</w:t>
-      </w:r>
-    </w:p>
-    <w:p>
-      <w:pPr>
-        <w:ind w:left="360"/>
-        <w:rPr>
-          <w:lang w:val="it-IT"/>
-        </w:rPr>
-      </w:pPr>
-      <w:r>
-        <w:rPr>
-          <w:lang w:val="it-IT"/>
-        </w:rPr>
-        <w:t xml:space="preserve">Il CNTRL, risvegliato, entra in fase di </w:t>
-      </w:r>
-      <w:proofErr w:type="spellStart"/>
-      <w:r>
-        <w:rPr>
-          <w:lang w:val="it-IT"/>
-        </w:rPr>
-        <w:t>enroll</w:t>
-      </w:r>
-      <w:proofErr w:type="spellEnd"/>
-      <w:r>
-        <w:rPr>
-          <w:lang w:val="it-IT"/>
-        </w:rPr>
-        <w:t>, dove aspetta due registrazioni (come le cassette del sistema). Si simula a questo punto la registrazione di due dita (che simulano diversi clienti). Ogni volta che viene registrata una cassetta, da CNTRL viene inviato un pacchetto con l’ID verso il bridge (2 byte), uno identifica l’</w:t>
-      </w:r>
-      <w:proofErr w:type="spellStart"/>
-      <w:r>
-        <w:rPr>
-          <w:lang w:val="it-IT"/>
-        </w:rPr>
-        <w:t>header</w:t>
-      </w:r>
-      <w:proofErr w:type="spellEnd"/>
-      <w:r>
-        <w:rPr>
-          <w:lang w:val="it-IT"/>
-        </w:rPr>
-        <w:t xml:space="preserve"> (PACKET_ENROLL) e l’altro byte l’ID stesso.</w:t>
-      </w:r>
-    </w:p>
-    <w:p>
-      <w:pPr>
-        <w:ind w:left="360"/>
-        <w:rPr>
-          <w:lang w:val="it-IT"/>
-        </w:rPr>
-      </w:pPr>
-      <w:r>
-        <w:rPr>
-          <w:lang w:val="it-IT"/>
-        </w:rPr>
-        <w:t xml:space="preserve">Il bridge riceve questo pacchetto con l’ID, lo estrae e la manda ad una delle box non già registrate (questo viene tracciata in un dizionario </w:t>
-      </w:r>
-      <w:proofErr w:type="spellStart"/>
-      <w:r>
-        <w:rPr>
-          <w:lang w:val="it-IT"/>
-        </w:rPr>
-        <w:t>python</w:t>
-      </w:r>
-      <w:proofErr w:type="spellEnd"/>
-      <w:r>
-        <w:rPr>
-          <w:lang w:val="it-IT"/>
-        </w:rPr>
-        <w:t xml:space="preserve">). Il pacchetto che viene inviato in questo caso sono 10 </w:t>
-      </w:r>
-      <w:r>
-        <w:rPr>
-          <w:lang w:val="it-IT"/>
+          <w:i/>
+          <w:iCs/>
+          <w:color w:val="00B050"/>
+          <w:lang w:val="en-GB"/>
+        </w:rPr>
+        <w:t>, in setup ()</w:t>
+      </w:r>
+    </w:p>
+    <w:p>
+      <w:pPr>
+        <w:ind w:left="360"/>
+        <w:jc w:val="center"/>
+        <w:rPr>
+          <w:lang w:val="en-GB"/>
+        </w:rPr>
+      </w:pPr>
+      <w:r>
+        <w:rPr>
+          <w:noProof/>
         </w:rPr>
         <w:lastRenderedPageBreak/>
-        <w:t>byte con il meno significativo contenente l’ID. L’ACQ nella sua attesa legge 10 byte sulla serial e quando li riceve (grazie all’</w:t>
-      </w:r>
-      <w:proofErr w:type="spellStart"/>
-      <w:r>
-        <w:rPr>
-          <w:lang w:val="it-IT"/>
-        </w:rPr>
-        <w:t>enroll</w:t>
-      </w:r>
-      <w:proofErr w:type="spellEnd"/>
-      <w:r>
-        <w:rPr>
-          <w:lang w:val="it-IT"/>
-        </w:rPr>
-        <w:t>) assegna l’ID alla cassetta ed entra in loop.</w:t>
-      </w:r>
-    </w:p>
-    <w:p>
-      <w:pPr>
-        <w:ind w:left="360"/>
-        <w:rPr>
-          <w:lang w:val="it-IT"/>
-        </w:rPr>
-      </w:pPr>
-      <w:r>
-        <w:rPr>
-          <w:lang w:val="it-IT"/>
-        </w:rPr>
-        <w:t>Nel mentre viene ripetuta la seconda registrazione dell’impronta in modo da replicare lo stesso processo per la cassetta non ancora registrata.</w:t>
-      </w:r>
-    </w:p>
-    <w:p>
-      <w:pPr>
-        <w:ind w:left="360"/>
-        <w:jc w:val="center"/>
-        <w:rPr>
-          <w:lang w:val="it-IT"/>
-        </w:rPr>
-      </w:pPr>
-      <w:r>
-        <w:rPr>
-          <w:noProof/>
-        </w:rPr>
         <w:drawing>
-          <wp:inline distT="0" distB="0" distL="0" distR="0" wp14:anchorId="2F2A6842" wp14:editId="0D21D780">
-            <wp:extent cx="2762250" cy="1962150"/>
-            <wp:effectExtent l="0" t="0" r="0" b="0"/>
-            <wp:docPr id="1699746316" name="Immagine 1" descr="Immagine che contiene testo, schermata, Carattere, numero&#10;&#10;Il contenuto generato dall'IA potrebbe non essere corretto."/>
+          <wp:inline distT="0" distB="0" distL="0" distR="0" wp14:anchorId="565541DF" wp14:editId="01766947">
+            <wp:extent cx="3267986" cy="2941912"/>
+            <wp:effectExtent l="0" t="0" r="8890" b="0"/>
+            <wp:docPr id="1573973273" name="Immagine 1" descr="Immagine che contiene testo, schermata, Carattere, software&#10;&#10;Il contenuto generato dall'IA potrebbe non essere corretto."/>
             <wp:cNvGraphicFramePr>
               <a:graphicFrameLocks xmlns:a="http://schemas.openxmlformats.org/drawingml/2006/main" noChangeAspect="1"/>
             </wp:cNvGraphicFramePr>
@@ -1768,7 +2151,7 @@
               <a:graphicData uri="http://schemas.openxmlformats.org/drawingml/2006/picture">
                 <pic:pic xmlns:pic="http://schemas.openxmlformats.org/drawingml/2006/picture">
                   <pic:nvPicPr>
-                    <pic:cNvPr id="1699746316" name="Immagine 1" descr="Immagine che contiene testo, schermata, Carattere, numero&#10;&#10;Il contenuto generato dall'IA potrebbe non essere corretto."/>
+                    <pic:cNvPr id="1573973273" name="Immagine 1" descr="Immagine che contiene testo, schermata, Carattere, software&#10;&#10;Il contenuto generato dall'IA potrebbe non essere corretto."/>
                     <pic:cNvPicPr/>
                   </pic:nvPicPr>
                   <pic:blipFill>
@@ -1780,7 +2163,7 @@
                   <pic:spPr>
                     <a:xfrm>
                       <a:off x="0" y="0"/>
-                      <a:ext cx="2762250" cy="1962150"/>
+                      <a:ext cx="3271777" cy="2945325"/>
                     </a:xfrm>
                     <a:prstGeom prst="rect">
                       <a:avLst/>
@@ -1796,7 +2179,376 @@
     <w:p>
       <w:pPr>
         <w:ind w:left="360"/>
-        <w:jc w:val="center"/>
+        <w:rPr>
+          <w:lang w:val="it-IT"/>
+        </w:rPr>
+      </w:pPr>
+    </w:p>
+    <w:p>
+      <w:pPr>
+        <w:ind w:left="360"/>
+        <w:rPr>
+          <w:lang w:val="it-IT"/>
+        </w:rPr>
+      </w:pPr>
+      <w:r>
+        <w:rPr>
+          <w:lang w:val="it-IT"/>
+        </w:rPr>
+        <w:t>Come si nota, ogni singola ACQ aspetta un pacchetto identificativo di 10 byte da parte del BRIDGE, con il primo valore (</w:t>
+      </w:r>
+      <w:proofErr w:type="gramStart"/>
+      <w:r>
+        <w:rPr>
+          <w:lang w:val="it-IT"/>
+        </w:rPr>
+        <w:t>buffer[</w:t>
+      </w:r>
+      <w:proofErr w:type="gramEnd"/>
+      <w:r>
+        <w:rPr>
+          <w:lang w:val="it-IT"/>
+        </w:rPr>
+        <w:t>0]) contenente l’ID stesso. Fino a quando non arriva questo pacchetto, il sensore non è partito.</w:t>
+      </w:r>
+    </w:p>
+    <w:p>
+      <w:pPr>
+        <w:ind w:left="360"/>
+        <w:rPr>
+          <w:lang w:val="it-IT"/>
+        </w:rPr>
+      </w:pPr>
+      <w:r>
+        <w:rPr>
+          <w:lang w:val="it-IT"/>
+        </w:rPr>
+        <w:t xml:space="preserve">Il CNTRL, risvegliato, entra in fase di </w:t>
+      </w:r>
+      <w:proofErr w:type="spellStart"/>
+      <w:r>
+        <w:rPr>
+          <w:lang w:val="it-IT"/>
+        </w:rPr>
+        <w:t>enroll</w:t>
+      </w:r>
+      <w:proofErr w:type="spellEnd"/>
+      <w:r>
+        <w:rPr>
+          <w:lang w:val="it-IT"/>
+        </w:rPr>
+        <w:t>, dove aspetta due registrazioni</w:t>
+      </w:r>
+      <w:r>
+        <w:rPr>
+          <w:lang w:val="it-IT"/>
+        </w:rPr>
+        <w:t xml:space="preserve"> di due cliente differenti</w:t>
+      </w:r>
+      <w:r>
+        <w:rPr>
+          <w:lang w:val="it-IT"/>
+        </w:rPr>
+        <w:t xml:space="preserve"> (come le cassette del sistema). </w:t>
+      </w:r>
+      <w:r>
+        <w:rPr>
+          <w:lang w:val="it-IT"/>
+        </w:rPr>
+        <w:t>La registrazione avviene tramite impronta digitale, che viene scannerizzata in due passaggi per accertarsi una corretta cattura dell’immagine.</w:t>
+      </w:r>
+    </w:p>
+    <w:p>
+      <w:pPr>
+        <w:ind w:left="360"/>
+        <w:rPr>
+          <w:lang w:val="it-IT"/>
+        </w:rPr>
+      </w:pPr>
+      <w:r>
+        <w:rPr>
+          <w:lang w:val="it-IT"/>
+        </w:rPr>
+        <w:t xml:space="preserve">Ogni volta che viene registrata una cassetta, da CNTRL viene inviato </w:t>
+      </w:r>
+      <w:r>
+        <w:rPr>
+          <w:lang w:val="it-IT"/>
+        </w:rPr>
+        <w:t xml:space="preserve">verso BRIDGE </w:t>
+      </w:r>
+      <w:r>
+        <w:rPr>
+          <w:lang w:val="it-IT"/>
+        </w:rPr>
+        <w:t xml:space="preserve">un pacchetto </w:t>
+      </w:r>
+      <w:proofErr w:type="gramStart"/>
+      <w:r>
+        <w:rPr>
+          <w:lang w:val="it-IT"/>
+        </w:rPr>
+        <w:t xml:space="preserve">con </w:t>
+      </w:r>
+      <w:r>
+        <w:rPr>
+          <w:lang w:val="it-IT"/>
+        </w:rPr>
+        <w:t>di</w:t>
+      </w:r>
+      <w:proofErr w:type="gramEnd"/>
+      <w:r>
+        <w:rPr>
+          <w:lang w:val="it-IT"/>
+        </w:rPr>
+        <w:t xml:space="preserve"> 2</w:t>
+      </w:r>
+      <w:r>
+        <w:rPr>
+          <w:lang w:val="it-IT"/>
+        </w:rPr>
+        <w:t xml:space="preserve">byte, uno </w:t>
+      </w:r>
+      <w:r>
+        <w:rPr>
+          <w:lang w:val="it-IT"/>
+        </w:rPr>
+        <w:t xml:space="preserve">che </w:t>
+      </w:r>
+      <w:r>
+        <w:rPr>
+          <w:lang w:val="it-IT"/>
+        </w:rPr>
+        <w:t>identifica</w:t>
+      </w:r>
+      <w:r>
+        <w:rPr>
+          <w:lang w:val="it-IT"/>
+        </w:rPr>
+        <w:t xml:space="preserve"> </w:t>
+      </w:r>
+      <w:r>
+        <w:rPr>
+          <w:lang w:val="it-IT"/>
+        </w:rPr>
+        <w:t>l’</w:t>
+      </w:r>
+      <w:proofErr w:type="spellStart"/>
+      <w:r>
+        <w:rPr>
+          <w:lang w:val="it-IT"/>
+        </w:rPr>
+        <w:t>header</w:t>
+      </w:r>
+      <w:proofErr w:type="spellEnd"/>
+      <w:r>
+        <w:rPr>
+          <w:lang w:val="it-IT"/>
+        </w:rPr>
+        <w:t xml:space="preserve"> (PACKET_ENROLL) e l’altro byte l’ID stesso.</w:t>
+      </w:r>
+      <w:r>
+        <w:rPr>
+          <w:lang w:val="it-IT"/>
+        </w:rPr>
+        <w:t xml:space="preserve"> Questo ID è generato casualmente all’interno del CNTRL in un range compreso tra 1 e 128.</w:t>
+      </w:r>
+    </w:p>
+    <w:p>
+      <w:pPr>
+        <w:ind w:left="360"/>
+        <w:rPr>
+          <w:lang w:val="it-IT"/>
+        </w:rPr>
+      </w:pPr>
+      <w:r>
+        <w:rPr>
+          <w:lang w:val="it-IT"/>
+        </w:rPr>
+        <w:t>Il bridge riceve questo pacchetto con l’ID, lo estrae</w:t>
+      </w:r>
+      <w:r>
+        <w:rPr>
+          <w:lang w:val="it-IT"/>
+        </w:rPr>
+        <w:t xml:space="preserve"> e lo invia nel pacchetto di 10 byte (tutti 0 tranne il meno significativo contenente proprio l’ID) </w:t>
+      </w:r>
+      <w:r>
+        <w:rPr>
+          <w:lang w:val="it-IT"/>
+        </w:rPr>
+        <w:t xml:space="preserve">ad una delle box non </w:t>
+      </w:r>
+      <w:r>
+        <w:rPr>
+          <w:lang w:val="it-IT"/>
+        </w:rPr>
+        <w:t xml:space="preserve">ancora </w:t>
+      </w:r>
+      <w:r>
+        <w:rPr>
+          <w:lang w:val="it-IT"/>
+        </w:rPr>
+        <w:t>registrate</w:t>
+      </w:r>
+      <w:r>
+        <w:rPr>
+          <w:lang w:val="it-IT"/>
+        </w:rPr>
+        <w:t>. Si traccia quali sono registrate e quali no, tramite un dizionario Python in RAM.</w:t>
+      </w:r>
+    </w:p>
+    <w:p>
+      <w:pPr>
+        <w:ind w:left="360"/>
+        <w:rPr>
+          <w:lang w:val="it-IT"/>
+        </w:rPr>
+      </w:pPr>
+      <w:r>
+        <w:rPr>
+          <w:lang w:val="it-IT"/>
+        </w:rPr>
+        <w:t xml:space="preserve">Successivamente, </w:t>
+      </w:r>
+      <w:r>
+        <w:rPr>
+          <w:lang w:val="it-IT"/>
+        </w:rPr>
+        <w:t>viene ripetuta la registrazione</w:t>
+      </w:r>
+      <w:r>
+        <w:rPr>
+          <w:lang w:val="it-IT"/>
+        </w:rPr>
+        <w:t xml:space="preserve"> di una nuova impronta</w:t>
+      </w:r>
+      <w:r>
+        <w:rPr>
+          <w:lang w:val="it-IT"/>
+        </w:rPr>
+        <w:t xml:space="preserve"> in modo da replicare</w:t>
+      </w:r>
+      <w:r>
+        <w:rPr>
+          <w:lang w:val="it-IT"/>
+        </w:rPr>
+        <w:t xml:space="preserve"> il processo per il secondo cliente/cassetta.</w:t>
+      </w:r>
+    </w:p>
+    <w:p>
+      <w:pPr>
+        <w:ind w:left="360"/>
+        <w:rPr>
+          <w:lang w:val="it-IT"/>
+        </w:rPr>
+      </w:pPr>
+      <w:r>
+        <w:rPr>
+          <w:lang w:val="it-IT"/>
+        </w:rPr>
+        <w:t xml:space="preserve">A questo punto ACQ riceve i 10 byte, assegna </w:t>
+      </w:r>
+      <w:proofErr w:type="gramStart"/>
+      <w:r>
+        <w:rPr>
+          <w:lang w:val="it-IT"/>
+        </w:rPr>
+        <w:t>l’ID  e</w:t>
+      </w:r>
+      <w:proofErr w:type="gramEnd"/>
+      <w:r>
+        <w:rPr>
+          <w:lang w:val="it-IT"/>
+        </w:rPr>
+        <w:t xml:space="preserve"> termine la sua routine di </w:t>
+      </w:r>
+      <w:proofErr w:type="gramStart"/>
+      <w:r>
+        <w:rPr>
+          <w:lang w:val="it-IT"/>
+        </w:rPr>
+        <w:t>setup(</w:t>
+      </w:r>
+      <w:proofErr w:type="gramEnd"/>
+      <w:r>
+        <w:rPr>
+          <w:lang w:val="it-IT"/>
+        </w:rPr>
+        <w:t>).</w:t>
+      </w:r>
+    </w:p>
+    <w:p>
+      <w:pPr>
+        <w:ind w:left="360"/>
+        <w:rPr>
+          <w:lang w:val="it-IT"/>
+        </w:rPr>
+      </w:pPr>
+      <w:r>
+        <w:rPr>
+          <w:lang w:val="it-IT"/>
+        </w:rPr>
+        <w:t xml:space="preserve">Anche CNTRL termina la sua routine di </w:t>
+      </w:r>
+      <w:proofErr w:type="gramStart"/>
+      <w:r>
+        <w:rPr>
+          <w:lang w:val="it-IT"/>
+        </w:rPr>
+        <w:t>setup(</w:t>
+      </w:r>
+      <w:proofErr w:type="gramEnd"/>
+      <w:r>
+        <w:rPr>
+          <w:lang w:val="it-IT"/>
+        </w:rPr>
+        <w:t>).</w:t>
+      </w:r>
+    </w:p>
+    <w:p>
+      <w:pPr>
+        <w:ind w:left="360"/>
+        <w:rPr>
+          <w:lang w:val="it-IT"/>
+        </w:rPr>
+      </w:pPr>
+    </w:p>
+    <w:p>
+      <w:pPr>
+        <w:ind w:left="360"/>
+        <w:rPr>
+          <w:lang w:val="it-IT"/>
+        </w:rPr>
+      </w:pPr>
+    </w:p>
+    <w:p>
+      <w:pPr>
+        <w:ind w:left="360"/>
+        <w:rPr>
+          <w:lang w:val="it-IT"/>
+        </w:rPr>
+      </w:pPr>
+    </w:p>
+    <w:p>
+      <w:pPr>
+        <w:ind w:left="360"/>
+        <w:rPr>
+          <w:lang w:val="it-IT"/>
+        </w:rPr>
+      </w:pPr>
+    </w:p>
+    <w:p>
+      <w:pPr>
+        <w:ind w:left="360"/>
+        <w:rPr>
+          <w:lang w:val="it-IT"/>
+        </w:rPr>
+      </w:pPr>
+    </w:p>
+    <w:p>
+      <w:pPr>
+        <w:ind w:left="360"/>
         <w:rPr>
           <w:lang w:val="it-IT"/>
         </w:rPr>
@@ -1807,40 +2559,64 @@
         <w:pStyle w:val="Sottotitolo"/>
         <w:jc w:val="both"/>
         <w:rPr>
-          <w:lang w:val="it-IT"/>
-        </w:rPr>
-      </w:pPr>
-      <w:r>
-        <w:rPr>
-          <w:lang w:val="it-IT"/>
-        </w:rPr>
-        <w:t xml:space="preserve">      3.</w:t>
-      </w:r>
-      <w:r>
-        <w:rPr>
-          <w:lang w:val="it-IT"/>
-        </w:rPr>
-        <w:t>2</w:t>
-      </w:r>
-      <w:r>
-        <w:rPr>
-          <w:lang w:val="it-IT"/>
-        </w:rPr>
-        <w:t xml:space="preserve"> SAFE MODE</w:t>
-      </w:r>
-    </w:p>
-    <w:p>
-      <w:pPr>
-        <w:ind w:left="360"/>
-        <w:rPr>
-          <w:lang w:val="it-IT"/>
-        </w:rPr>
-      </w:pPr>
-      <w:r>
-        <w:rPr>
-          <w:lang w:val="it-IT"/>
-        </w:rPr>
-        <w:t>Le cassette e il CNTRL funzionano in due modalità</w:t>
+          <w:b/>
+          <w:bCs/>
+          <w:lang w:val="it-IT"/>
+        </w:rPr>
+      </w:pPr>
+      <w:r>
+        <w:rPr>
+          <w:b/>
+          <w:bCs/>
+          <w:lang w:val="it-IT"/>
+        </w:rPr>
+        <w:t xml:space="preserve">      </w:t>
+      </w:r>
+      <w:r>
+        <w:rPr>
+          <w:b/>
+          <w:bCs/>
+          <w:lang w:val="it-IT"/>
+        </w:rPr>
+        <w:t>3.2 SAFE MODE</w:t>
+      </w:r>
+    </w:p>
+    <w:p>
+      <w:pPr>
+        <w:ind w:left="360"/>
+        <w:rPr>
+          <w:lang w:val="it-IT"/>
+        </w:rPr>
+      </w:pPr>
+      <w:r>
+        <w:rPr>
+          <w:lang w:val="it-IT"/>
+        </w:rPr>
+        <w:t>Prima di descrivere cosa fanno nella loro parte applicativa l</w:t>
+      </w:r>
+      <w:r>
+        <w:rPr>
+          <w:lang w:val="it-IT"/>
+        </w:rPr>
+        <w:t xml:space="preserve">e cassette </w:t>
+      </w:r>
+      <w:r>
+        <w:rPr>
+          <w:lang w:val="it-IT"/>
+        </w:rPr>
+        <w:t xml:space="preserve">ACQ </w:t>
+      </w:r>
+      <w:r>
+        <w:rPr>
+          <w:lang w:val="it-IT"/>
+        </w:rPr>
+        <w:t>e il CNTRL</w:t>
+      </w:r>
+      <w:r>
+        <w:rPr>
+          <w:lang w:val="it-IT"/>
+        </w:rPr>
+        <w:t>, è necessario definire in quali modalità il sistema (nell’intero) può ritrovarsi:</w:t>
       </w:r>
     </w:p>
     <w:p>
@@ -1890,7 +2666,49 @@
         <w:rPr>
           <w:lang w:val="it-IT"/>
         </w:rPr>
-        <w:t xml:space="preserve">Il secondo caso viene triggerato dal server: quando i dati di ACQ giungono al server, questi vengono controllati. In particolare, se viene effettuata una manomissione (accelerometro mosso) oppure temperatura e umidità superano alcune soglie, tramite un messaggio MQTT viene inviato al BRIDGE che lo raccoglie e questo notifica la parte </w:t>
+        <w:t xml:space="preserve">Il secondo caso viene triggerato dal server: quando i dati di ACQ giungono </w:t>
+      </w:r>
+      <w:r>
+        <w:rPr>
+          <w:lang w:val="it-IT"/>
+        </w:rPr>
+        <w:t>a questo, vengono elaborati</w:t>
+      </w:r>
+      <w:r>
+        <w:rPr>
+          <w:lang w:val="it-IT"/>
+        </w:rPr>
+        <w:t xml:space="preserve">. In particolare, se viene effettuata una manomissione (accelerometro) oppure temperatura e umidità superano alcune soglie, tramite un </w:t>
+      </w:r>
+      <w:r>
+        <w:rPr>
+          <w:lang w:val="it-IT"/>
+        </w:rPr>
+        <w:t xml:space="preserve">broker </w:t>
+      </w:r>
+      <w:r>
+        <w:rPr>
+          <w:lang w:val="it-IT"/>
+        </w:rPr>
+        <w:t xml:space="preserve">MQTT viene inviato al BRIDGE </w:t>
+      </w:r>
+      <w:r>
+        <w:rPr>
+          <w:lang w:val="it-IT"/>
+        </w:rPr>
+        <w:t xml:space="preserve">un messaggio, il quale </w:t>
+      </w:r>
+      <w:r>
+        <w:rPr>
+          <w:lang w:val="it-IT"/>
+        </w:rPr>
+        <w:t xml:space="preserve">notifica </w:t>
+      </w:r>
+      <w:r>
+        <w:rPr>
+          <w:lang w:val="it-IT"/>
+        </w:rPr>
+        <w:t>l’intera parte “</w:t>
       </w:r>
       <w:proofErr w:type="spellStart"/>
       <w:r>
@@ -1904,7 +2722,49 @@
         <w:rPr>
           <w:lang w:val="it-IT"/>
         </w:rPr>
-        <w:t xml:space="preserve">: sia CNTRL che ACQ. La prima si mette in modalità SAFE MODE da cui si può uscire soltanto con una operazione manuale da parte di un operatore (simulato con un </w:t>
+        <w:t>”</w:t>
+      </w:r>
+      <w:r>
+        <w:rPr>
+          <w:lang w:val="it-IT"/>
+        </w:rPr>
+        <w:t>: sia CNTRL che ACQ.</w:t>
+      </w:r>
+    </w:p>
+    <w:p>
+      <w:pPr>
+        <w:ind w:left="360"/>
+        <w:rPr>
+          <w:lang w:val="it-IT"/>
+        </w:rPr>
+      </w:pPr>
+      <w:proofErr w:type="gramStart"/>
+      <w:r>
+        <w:rPr>
+          <w:lang w:val="it-IT"/>
+        </w:rPr>
+        <w:t>In particolare</w:t>
+      </w:r>
+      <w:proofErr w:type="gramEnd"/>
+      <w:r>
+        <w:rPr>
+          <w:lang w:val="it-IT"/>
+        </w:rPr>
+        <w:t xml:space="preserve"> questo avviene…</w:t>
+      </w:r>
+    </w:p>
+    <w:p>
+      <w:pPr>
+        <w:ind w:left="360"/>
+        <w:rPr>
+          <w:lang w:val="it-IT"/>
+        </w:rPr>
+      </w:pPr>
+      <w:r>
+        <w:rPr>
+          <w:lang w:val="it-IT"/>
+        </w:rPr>
+        <w:t xml:space="preserve"> La prima si mette in modalità SAFE MODE da cui si può uscire soltanto con una operazione manuale da parte di un operatore (simulato con un </w:t>
       </w:r>
       <w:proofErr w:type="spellStart"/>
       <w:r>
@@ -1932,86 +2792,97 @@
         <w:rPr>
           <w:lang w:val="it-IT"/>
         </w:rPr>
-        <w:t xml:space="preserve"> sul retro). Le seconde entrano anch’esse in modalità </w:t>
-      </w:r>
-      <w:r>
-        <w:rPr>
-          <w:lang w:val="it-IT"/>
-        </w:rPr>
-        <w:t>SAFE MODE (led lampeggianti) in cui il pacchetto viene riempito da tutti 0 tranne il Lock.</w:t>
-      </w:r>
-      <w:r>
-        <w:rPr>
-          <w:lang w:val="it-IT"/>
-        </w:rPr>
-        <w:t xml:space="preserve"> </w:t>
-      </w:r>
-    </w:p>
-    <w:p>
-      <w:pPr>
-        <w:ind w:left="360"/>
-        <w:rPr>
-          <w:lang w:val="it-IT"/>
-        </w:rPr>
-      </w:pPr>
-      <w:r>
-        <w:rPr>
-          <w:lang w:val="it-IT"/>
-        </w:rPr>
-        <w:t>Un messaggio di allarme viene inviato anche al BOT</w:t>
-      </w:r>
-      <w:r>
-        <w:rPr>
-          <w:lang w:val="it-IT"/>
-        </w:rPr>
-        <w:t>TG</w:t>
-      </w:r>
-      <w:r>
-        <w:rPr>
-          <w:lang w:val="it-IT"/>
-        </w:rPr>
-        <w:t>.</w:t>
-      </w:r>
+        <w:t xml:space="preserve"> sul retro). Le seconde entrano anch’esse in modalità SAFE MODE (led lampeggianti) in cui il pacchetto viene riempito da tutti 0 tranne il Lock. </w:t>
+      </w:r>
+    </w:p>
+    <w:p>
+      <w:pPr>
+        <w:ind w:left="360"/>
+        <w:rPr>
+          <w:lang w:val="it-IT"/>
+        </w:rPr>
+      </w:pPr>
+      <w:r>
+        <w:rPr>
+          <w:lang w:val="it-IT"/>
+        </w:rPr>
+        <w:t>Un messaggio di allarme viene inviato anche al BOTTG.</w:t>
+      </w:r>
+    </w:p>
+    <w:p>
+      <w:pPr>
+        <w:ind w:left="360"/>
+        <w:rPr>
+          <w:lang w:val="it-IT"/>
+        </w:rPr>
+      </w:pPr>
+    </w:p>
+    <w:p>
+      <w:pPr>
+        <w:ind w:left="360"/>
+        <w:rPr>
+          <w:lang w:val="it-IT"/>
+        </w:rPr>
+      </w:pPr>
+    </w:p>
+    <w:p>
+      <w:pPr>
+        <w:ind w:left="360"/>
+        <w:rPr>
+          <w:lang w:val="it-IT"/>
+        </w:rPr>
+      </w:pPr>
+    </w:p>
+    <w:p>
+      <w:pPr>
+        <w:ind w:left="360"/>
+        <w:rPr>
+          <w:lang w:val="it-IT"/>
+        </w:rPr>
+      </w:pPr>
+    </w:p>
+    <w:p>
+      <w:pPr>
+        <w:ind w:left="360"/>
+        <w:rPr>
+          <w:lang w:val="it-IT"/>
+        </w:rPr>
+      </w:pPr>
     </w:p>
     <w:p>
       <w:pPr>
         <w:pStyle w:val="Sottotitolo"/>
         <w:jc w:val="both"/>
         <w:rPr>
-          <w:lang w:val="it-IT"/>
-        </w:rPr>
-      </w:pPr>
-      <w:r>
-        <w:rPr>
-          <w:lang w:val="it-IT"/>
-        </w:rPr>
-        <w:t xml:space="preserve">      3.</w:t>
-      </w:r>
-      <w:r>
-        <w:rPr>
-          <w:lang w:val="it-IT"/>
-        </w:rPr>
-        <w:t>3</w:t>
-      </w:r>
-      <w:r>
-        <w:rPr>
-          <w:lang w:val="it-IT"/>
-        </w:rPr>
-        <w:t xml:space="preserve"> ACQUISITION</w:t>
-      </w:r>
-    </w:p>
-    <w:p>
-      <w:pPr>
-        <w:rPr>
-          <w:lang w:val="it-IT"/>
-        </w:rPr>
-      </w:pPr>
-      <w:r>
-        <w:rPr>
-          <w:lang w:val="it-IT"/>
-        </w:rPr>
-        <w:t xml:space="preserve">      </w:t>
-      </w:r>
+          <w:b/>
+          <w:bCs/>
+          <w:lang w:val="it-IT"/>
+        </w:rPr>
+      </w:pPr>
+      <w:r>
+        <w:rPr>
+          <w:b/>
+          <w:bCs/>
+          <w:lang w:val="it-IT"/>
+        </w:rPr>
+        <w:t xml:space="preserve">     </w:t>
+      </w:r>
+      <w:r>
+        <w:rPr>
+          <w:b/>
+          <w:bCs/>
+          <w:lang w:val="it-IT"/>
+        </w:rPr>
+        <w:t>MAIN LOOP ACQUISTION:</w:t>
+      </w:r>
+    </w:p>
+    <w:p>
+      <w:pPr>
+        <w:ind w:left="360"/>
+        <w:rPr>
+          <w:lang w:val="it-IT"/>
+        </w:rPr>
+      </w:pPr>
       <w:r>
         <w:rPr>
           <w:lang w:val="it-IT"/>
@@ -2028,7 +2899,19 @@
         <w:rPr>
           <w:lang w:val="it-IT"/>
         </w:rPr>
-        <w:t xml:space="preserve"> prende i dati dai sensori</w:t>
+        <w:t xml:space="preserve"> rileva in real-time i vari </w:t>
+      </w:r>
+      <w:r>
+        <w:rPr>
+          <w:lang w:val="it-IT"/>
+        </w:rPr>
+        <w:t>dati dai sensori</w:t>
+      </w:r>
+      <w:r>
+        <w:rPr>
+          <w:lang w:val="it-IT"/>
+        </w:rPr>
+        <w:t xml:space="preserve"> installati all’interno delle cassette. In particolare:</w:t>
       </w:r>
     </w:p>
     <w:p>
@@ -2114,136 +2997,415 @@
         <w:rPr>
           <w:lang w:val="it-IT"/>
         </w:rPr>
-        <w:t xml:space="preserve">Se in modalità IDLE (e quindi non in SAFE MODE) </w:t>
-      </w:r>
-      <w:r>
-        <w:rPr>
-          <w:lang w:val="it-IT"/>
-        </w:rPr>
-        <w:t>Tutti questi dati vengono mandati ad ogni ciclo</w:t>
-      </w:r>
-      <w:r>
-        <w:rPr>
-          <w:lang w:val="it-IT"/>
-        </w:rPr>
-        <w:t xml:space="preserve"> al bridge in un pacchetto di 7 byte.</w:t>
-      </w:r>
-    </w:p>
-    <w:p>
-      <w:pPr>
-        <w:ind w:left="360"/>
-        <w:rPr>
-          <w:lang w:val="it-IT"/>
-        </w:rPr>
-      </w:pPr>
-      <w:r>
-        <w:rPr>
-          <w:noProof/>
+        <w:t xml:space="preserve">I </w:t>
+      </w:r>
+      <w:r>
+        <w:rPr>
+          <w:lang w:val="it-IT"/>
+        </w:rPr>
+        <w:t xml:space="preserve">dati vengono mandati </w:t>
+      </w:r>
+      <w:r>
+        <w:rPr>
+          <w:lang w:val="it-IT"/>
+        </w:rPr>
+        <w:t xml:space="preserve">sulla seriale </w:t>
+      </w:r>
+      <w:r>
+        <w:rPr>
+          <w:lang w:val="it-IT"/>
+        </w:rPr>
+        <w:t xml:space="preserve">ad ogni ciclo al </w:t>
+      </w:r>
+      <w:r>
+        <w:rPr>
+          <w:lang w:val="it-IT"/>
+        </w:rPr>
+        <w:t>BRIDGE</w:t>
+      </w:r>
+      <w:r>
+        <w:rPr>
+          <w:lang w:val="it-IT"/>
+        </w:rPr>
+        <w:t xml:space="preserve"> in un pacchetto di 7 byte</w:t>
+      </w:r>
+      <w:r>
+        <w:rPr>
+          <w:lang w:val="it-IT"/>
+        </w:rPr>
+        <w:t>:</w:t>
+      </w:r>
+    </w:p>
+    <w:tbl>
+      <w:tblPr>
+        <w:tblW w:w="7910" w:type="dxa"/>
+        <w:jc w:val="center"/>
+        <w:tblLook w:val="04A0" w:firstRow="1" w:lastRow="0" w:firstColumn="1" w:lastColumn="0" w:noHBand="0" w:noVBand="1"/>
+      </w:tblPr>
+      <w:tblGrid>
+        <w:gridCol w:w="1018"/>
+        <w:gridCol w:w="1342"/>
+        <w:gridCol w:w="1414"/>
+        <w:gridCol w:w="1059"/>
+        <w:gridCol w:w="1019"/>
+        <w:gridCol w:w="1029"/>
+        <w:gridCol w:w="1029"/>
+      </w:tblGrid>
+      <w:tr>
+        <w:trPr>
+          <w:trHeight w:val="922"/>
+          <w:jc w:val="center"/>
+        </w:trPr>
+        <w:tc>
+          <w:tcPr>
+            <w:tcW w:w="1038" w:type="dxa"/>
+            <w:tcBorders>
+              <w:top w:val="single" w:sz="4" w:space="0" w:color="000000"/>
+              <w:left w:val="single" w:sz="4" w:space="0" w:color="000000"/>
+              <w:bottom w:val="single" w:sz="4" w:space="0" w:color="000000"/>
+              <w:right w:val="single" w:sz="4" w:space="0" w:color="000000"/>
+            </w:tcBorders>
+          </w:tcPr>
+          <w:p>
+            <w:pPr>
+              <w:rPr>
+                <w:b/>
+                <w:bCs/>
+                <w:lang w:val="it-IT"/>
+              </w:rPr>
+            </w:pPr>
+          </w:p>
+          <w:p>
+            <w:pPr>
+              <w:rPr>
+                <w:b/>
+                <w:bCs/>
+              </w:rPr>
+            </w:pPr>
+            <w:r>
+              <w:rPr>
+                <w:b/>
+                <w:bCs/>
+              </w:rPr>
+              <w:t>ID</w:t>
+            </w:r>
+            <w:r>
+              <w:rPr>
+                <w:b/>
+                <w:bCs/>
+              </w:rPr>
+              <w:br/>
+              <w:t>(1 byte)</w:t>
+            </w:r>
+          </w:p>
+        </w:tc>
+        <w:tc>
+          <w:tcPr>
+            <w:tcW w:w="1360" w:type="dxa"/>
+            <w:tcBorders>
+              <w:top w:val="single" w:sz="4" w:space="0" w:color="000000"/>
+              <w:left w:val="single" w:sz="4" w:space="0" w:color="000000"/>
+              <w:bottom w:val="single" w:sz="4" w:space="0" w:color="000000"/>
+              <w:right w:val="single" w:sz="4" w:space="0" w:color="000000"/>
+            </w:tcBorders>
+          </w:tcPr>
+          <w:p>
+            <w:pPr>
+              <w:rPr>
+                <w:b/>
+                <w:bCs/>
+              </w:rPr>
+            </w:pPr>
+          </w:p>
+          <w:p>
+            <w:pPr>
+              <w:rPr>
+                <w:b/>
+                <w:bCs/>
+              </w:rPr>
+            </w:pPr>
+            <w:r>
+              <w:rPr>
+                <w:b/>
+                <w:bCs/>
+              </w:rPr>
+              <w:t>Presence</w:t>
+            </w:r>
+            <w:r>
+              <w:rPr>
+                <w:b/>
+                <w:bCs/>
+              </w:rPr>
+              <w:br/>
+              <w:t>(1 byte)</w:t>
+            </w:r>
+          </w:p>
+        </w:tc>
+        <w:tc>
+          <w:tcPr>
+            <w:tcW w:w="1360" w:type="dxa"/>
+            <w:tcBorders>
+              <w:top w:val="single" w:sz="4" w:space="0" w:color="000000"/>
+              <w:left w:val="single" w:sz="4" w:space="0" w:color="000000"/>
+              <w:bottom w:val="single" w:sz="4" w:space="0" w:color="000000"/>
+              <w:right w:val="single" w:sz="4" w:space="0" w:color="000000"/>
+            </w:tcBorders>
+          </w:tcPr>
+          <w:p>
+            <w:pPr>
+              <w:rPr>
+                <w:b/>
+                <w:bCs/>
+              </w:rPr>
+            </w:pPr>
+          </w:p>
+          <w:p>
+            <w:pPr>
+              <w:rPr>
+                <w:b/>
+                <w:bCs/>
+              </w:rPr>
+            </w:pPr>
+            <w:r>
+              <w:rPr>
+                <w:b/>
+                <w:bCs/>
+              </w:rPr>
+              <w:t>Temperature</w:t>
+            </w:r>
+            <w:r>
+              <w:rPr>
+                <w:b/>
+                <w:bCs/>
+              </w:rPr>
+              <w:br/>
+              <w:t>(1 byte)</w:t>
+            </w:r>
+          </w:p>
+          <w:p/>
+        </w:tc>
+        <w:tc>
+          <w:tcPr>
+            <w:tcW w:w="1038" w:type="dxa"/>
+            <w:tcBorders>
+              <w:top w:val="single" w:sz="4" w:space="0" w:color="000000"/>
+              <w:left w:val="single" w:sz="4" w:space="0" w:color="000000"/>
+              <w:bottom w:val="single" w:sz="4" w:space="0" w:color="000000"/>
+              <w:right w:val="single" w:sz="4" w:space="0" w:color="000000"/>
+            </w:tcBorders>
+          </w:tcPr>
+          <w:p>
+            <w:pPr>
+              <w:rPr>
+                <w:b/>
+                <w:bCs/>
+              </w:rPr>
+            </w:pPr>
+          </w:p>
+          <w:p>
+            <w:pPr>
+              <w:rPr>
+                <w:b/>
+                <w:bCs/>
+              </w:rPr>
+            </w:pPr>
+            <w:r>
+              <w:rPr>
+                <w:b/>
+                <w:bCs/>
+              </w:rPr>
+              <w:t>Humidity</w:t>
+            </w:r>
+            <w:r>
+              <w:rPr>
+                <w:b/>
+                <w:bCs/>
+              </w:rPr>
+              <w:br/>
+              <w:t>(1 byte)</w:t>
+            </w:r>
+          </w:p>
+        </w:tc>
+        <w:tc>
+          <w:tcPr>
+            <w:tcW w:w="1038" w:type="dxa"/>
+            <w:tcBorders>
+              <w:top w:val="single" w:sz="4" w:space="0" w:color="000000"/>
+              <w:left w:val="single" w:sz="4" w:space="0" w:color="000000"/>
+              <w:bottom w:val="single" w:sz="4" w:space="0" w:color="000000"/>
+              <w:right w:val="single" w:sz="4" w:space="0" w:color="000000"/>
+            </w:tcBorders>
+          </w:tcPr>
+          <w:p>
+            <w:pPr>
+              <w:rPr>
+                <w:b/>
+                <w:bCs/>
+              </w:rPr>
+            </w:pPr>
+          </w:p>
+          <w:p>
+            <w:pPr>
+              <w:rPr>
+                <w:b/>
+                <w:bCs/>
+              </w:rPr>
+            </w:pPr>
+            <w:r>
+              <w:rPr>
+                <w:b/>
+                <w:bCs/>
+              </w:rPr>
+              <w:t>Infra</w:t>
+            </w:r>
+            <w:r>
+              <w:rPr>
+                <w:b/>
+                <w:bCs/>
+              </w:rPr>
+              <w:br/>
+              <w:t>(1 byte)</w:t>
+            </w:r>
+          </w:p>
+        </w:tc>
+        <w:tc>
+          <w:tcPr>
+            <w:tcW w:w="1038" w:type="dxa"/>
+            <w:tcBorders>
+              <w:top w:val="single" w:sz="4" w:space="0" w:color="000000"/>
+              <w:left w:val="single" w:sz="4" w:space="0" w:color="000000"/>
+              <w:bottom w:val="single" w:sz="4" w:space="0" w:color="000000"/>
+              <w:right w:val="single" w:sz="4" w:space="0" w:color="000000"/>
+            </w:tcBorders>
+          </w:tcPr>
+          <w:p>
+            <w:pPr>
+              <w:rPr>
+                <w:b/>
+                <w:bCs/>
+              </w:rPr>
+            </w:pPr>
+          </w:p>
+          <w:p>
+            <w:pPr>
+              <w:rPr>
+                <w:b/>
+                <w:bCs/>
+              </w:rPr>
+            </w:pPr>
+            <w:r>
+              <w:rPr>
+                <w:b/>
+                <w:bCs/>
+              </w:rPr>
+              <w:t>Lock (1byte)</w:t>
+            </w:r>
+          </w:p>
+        </w:tc>
+        <w:tc>
+          <w:tcPr>
+            <w:tcW w:w="1038" w:type="dxa"/>
+            <w:tcBorders>
+              <w:top w:val="single" w:sz="4" w:space="0" w:color="000000"/>
+              <w:left w:val="single" w:sz="4" w:space="0" w:color="000000"/>
+              <w:bottom w:val="single" w:sz="4" w:space="0" w:color="000000"/>
+              <w:right w:val="single" w:sz="4" w:space="0" w:color="000000"/>
+            </w:tcBorders>
+          </w:tcPr>
+          <w:p>
+            <w:pPr>
+              <w:rPr>
+                <w:b/>
+                <w:bCs/>
+              </w:rPr>
+            </w:pPr>
+          </w:p>
+          <w:p>
+            <w:r>
+              <w:rPr>
+                <w:b/>
+                <w:bCs/>
+              </w:rPr>
+              <w:t>Open</w:t>
+            </w:r>
+            <w:r>
+              <w:rPr>
+                <w:b/>
+                <w:bCs/>
+              </w:rPr>
+              <w:t xml:space="preserve"> (1byte)</w:t>
+            </w:r>
+          </w:p>
+        </w:tc>
+      </w:tr>
+    </w:tbl>
+    <w:p>
+      <w:pPr>
+        <w:ind w:left="360"/>
+        <w:rPr>
+          <w:lang w:val="it-IT"/>
+        </w:rPr>
+      </w:pPr>
+    </w:p>
+    <w:p>
+      <w:pPr>
+        <w:ind w:left="360"/>
+        <w:rPr>
+          <w:lang w:val="it-IT"/>
+        </w:rPr>
+      </w:pPr>
+      <w:r>
+        <w:rPr>
+          <w:lang w:val="it-IT"/>
         </w:rPr>
         <w:lastRenderedPageBreak/>
-        <w:drawing>
-          <wp:inline distT="0" distB="0" distL="0" distR="0" wp14:anchorId="25F7E323" wp14:editId="31D18298">
-            <wp:extent cx="5638800" cy="866775"/>
-            <wp:effectExtent l="0" t="0" r="0" b="9525"/>
-            <wp:docPr id="349453848" name="Immagine 1"/>
-            <wp:cNvGraphicFramePr>
-              <a:graphicFrameLocks xmlns:a="http://schemas.openxmlformats.org/drawingml/2006/main" noChangeAspect="1"/>
-            </wp:cNvGraphicFramePr>
-            <a:graphic xmlns:a="http://schemas.openxmlformats.org/drawingml/2006/main">
-              <a:graphicData uri="http://schemas.openxmlformats.org/drawingml/2006/picture">
-                <pic:pic xmlns:pic="http://schemas.openxmlformats.org/drawingml/2006/picture">
-                  <pic:nvPicPr>
-                    <pic:cNvPr id="349453848" name=""/>
-                    <pic:cNvPicPr/>
-                  </pic:nvPicPr>
-                  <pic:blipFill>
-                    <a:blip r:embed="rId8"/>
-                    <a:stretch>
-                      <a:fillRect/>
-                    </a:stretch>
-                  </pic:blipFill>
-                  <pic:spPr>
-                    <a:xfrm>
-                      <a:off x="0" y="0"/>
-                      <a:ext cx="5638800" cy="866775"/>
-                    </a:xfrm>
-                    <a:prstGeom prst="rect">
-                      <a:avLst/>
-                    </a:prstGeom>
-                  </pic:spPr>
-                </pic:pic>
-              </a:graphicData>
-            </a:graphic>
-          </wp:inline>
-        </w:drawing>
-      </w:r>
-    </w:p>
-    <w:p>
-      <w:pPr>
-        <w:ind w:left="360"/>
-        <w:rPr>
-          <w:lang w:val="it-IT"/>
-        </w:rPr>
-      </w:pPr>
-      <w:r>
-        <w:rPr>
-          <w:lang w:val="it-IT"/>
-        </w:rPr>
-        <w:t xml:space="preserve">Altrimenti, SAFE MODE </w:t>
-      </w:r>
-      <w:r>
-        <w:rPr>
-          <w:lang w:val="it-IT"/>
-        </w:rPr>
-        <w:t>vuol dire che il pacchetto sarà costituito da 7 byte, ma tutti a 0 tranne il lock uguale a 1.</w:t>
-      </w:r>
-    </w:p>
-    <w:p>
-      <w:pPr>
-        <w:ind w:left="360"/>
-        <w:rPr>
-          <w:lang w:val="it-IT"/>
-        </w:rPr>
-      </w:pPr>
-      <w:r>
-        <w:rPr>
-          <w:noProof/>
-        </w:rPr>
-        <w:drawing>
-          <wp:inline distT="0" distB="0" distL="0" distR="0" wp14:anchorId="5705FCBE" wp14:editId="1BBDF844">
-            <wp:extent cx="5410200" cy="466725"/>
-            <wp:effectExtent l="0" t="0" r="0" b="9525"/>
-            <wp:docPr id="1268329819" name="Immagine 1"/>
-            <wp:cNvGraphicFramePr>
-              <a:graphicFrameLocks xmlns:a="http://schemas.openxmlformats.org/drawingml/2006/main" noChangeAspect="1"/>
-            </wp:cNvGraphicFramePr>
-            <a:graphic xmlns:a="http://schemas.openxmlformats.org/drawingml/2006/main">
-              <a:graphicData uri="http://schemas.openxmlformats.org/drawingml/2006/picture">
-                <pic:pic xmlns:pic="http://schemas.openxmlformats.org/drawingml/2006/picture">
-                  <pic:nvPicPr>
-                    <pic:cNvPr id="1268329819" name=""/>
-                    <pic:cNvPicPr/>
-                  </pic:nvPicPr>
-                  <pic:blipFill>
-                    <a:blip r:embed="rId9"/>
-                    <a:stretch>
-                      <a:fillRect/>
-                    </a:stretch>
-                  </pic:blipFill>
-                  <pic:spPr>
-                    <a:xfrm>
-                      <a:off x="0" y="0"/>
-                      <a:ext cx="5410200" cy="466725"/>
-                    </a:xfrm>
-                    <a:prstGeom prst="rect">
-                      <a:avLst/>
-                    </a:prstGeom>
-                  </pic:spPr>
-                </pic:pic>
-              </a:graphicData>
-            </a:graphic>
-          </wp:inline>
-        </w:drawing>
+        <w:t xml:space="preserve">Il </w:t>
+      </w:r>
+      <w:proofErr w:type="spellStart"/>
+      <w:r>
+        <w:rPr>
+          <w:lang w:val="it-IT"/>
+        </w:rPr>
+        <w:t>main</w:t>
+      </w:r>
+      <w:proofErr w:type="spellEnd"/>
+      <w:r>
+        <w:rPr>
+          <w:lang w:val="it-IT"/>
+        </w:rPr>
+        <w:t xml:space="preserve"> loop di </w:t>
+      </w:r>
+      <w:r>
+        <w:rPr>
+          <w:lang w:val="it-IT"/>
+        </w:rPr>
+        <w:t xml:space="preserve">acquisizione è continuo, alla fine di ogni ciclo verranno comunque spediti al BRIDGE i 7 byte. Quello che può cambiare è il contenuto di questo pacchetto, sia nella rilevazione (i dati cambiano in maniera naturale sulla base di quello che devono rilevare), oppure se si è in modalità SAFE MODE. </w:t>
+      </w:r>
+    </w:p>
+    <w:p>
+      <w:pPr>
+        <w:ind w:left="360"/>
+        <w:rPr>
+          <w:b/>
+          <w:bCs/>
+          <w:lang w:val="it-IT"/>
+        </w:rPr>
+      </w:pPr>
+      <w:r>
+        <w:rPr>
+          <w:b/>
+          <w:bCs/>
+          <w:lang w:val="it-IT"/>
+        </w:rPr>
+        <w:t xml:space="preserve">MAIN LOOP </w:t>
+      </w:r>
+      <w:r>
+        <w:rPr>
+          <w:b/>
+          <w:bCs/>
+          <w:lang w:val="it-IT"/>
+        </w:rPr>
+        <w:t>CENTRAL:</w:t>
       </w:r>
     </w:p>
     <w:p>
@@ -2259,756 +3421,350 @@
         <w:pStyle w:val="Sottotitolo"/>
         <w:jc w:val="both"/>
         <w:rPr>
-          <w:lang w:val="it-IT"/>
-        </w:rPr>
-      </w:pPr>
-      <w:r>
-        <w:rPr>
-          <w:lang w:val="it-IT"/>
-        </w:rPr>
-        <w:t xml:space="preserve">      3.</w:t>
-      </w:r>
-      <w:r>
-        <w:rPr>
-          <w:lang w:val="it-IT"/>
-        </w:rPr>
-        <w:t>4</w:t>
-      </w:r>
-      <w:r>
-        <w:rPr>
-          <w:lang w:val="it-IT"/>
-        </w:rPr>
-        <w:t xml:space="preserve"> FINGERPRINT MODE (CHECK)</w:t>
-      </w:r>
-    </w:p>
-    <w:p>
-      <w:pPr>
-        <w:ind w:left="360"/>
-        <w:rPr>
-          <w:lang w:val="it-IT"/>
-        </w:rPr>
-      </w:pPr>
-      <w:r>
-        <w:rPr>
-          <w:lang w:val="it-IT"/>
-        </w:rPr>
-        <w:t xml:space="preserve">A questo punto </w:t>
-      </w:r>
-      <w:r>
-        <w:rPr>
-          <w:lang w:val="it-IT"/>
-        </w:rPr>
-        <w:t xml:space="preserve">Central </w:t>
-      </w:r>
-      <w:r>
-        <w:rPr>
-          <w:lang w:val="it-IT"/>
-        </w:rPr>
-        <w:t xml:space="preserve">aspetta che qualcuno voglia sbloccare le cassette tramite il </w:t>
-      </w:r>
-      <w:r>
-        <w:rPr>
-          <w:lang w:val="it-IT"/>
-        </w:rPr>
-        <w:t xml:space="preserve">riconoscimento </w:t>
-      </w:r>
-      <w:r>
-        <w:rPr>
-          <w:lang w:val="it-IT"/>
-        </w:rPr>
-        <w:t xml:space="preserve">di un impronta digitale. Una volta appoggiato il dito sul sensore, la cassetta </w:t>
-      </w:r>
-      <w:r>
-        <w:rPr>
-          <w:lang w:val="it-IT"/>
-        </w:rPr>
-        <w:t>verrà</w:t>
-      </w:r>
-      <w:r>
-        <w:rPr>
-          <w:lang w:val="it-IT"/>
-        </w:rPr>
-        <w:t xml:space="preserve"> sbloccata sulla base di quale dito è stato </w:t>
-      </w:r>
-      <w:r>
-        <w:rPr>
-          <w:lang w:val="it-IT"/>
-        </w:rPr>
-        <w:t>registrato</w:t>
-      </w:r>
-      <w:r>
-        <w:rPr>
-          <w:lang w:val="it-IT"/>
-        </w:rPr>
-        <w:t xml:space="preserve"> (ricordando che ogni dito simula un</w:t>
-      </w:r>
-      <w:r>
-        <w:rPr>
-          <w:lang w:val="it-IT"/>
-        </w:rPr>
-        <w:t xml:space="preserve"> cliente di una </w:t>
-      </w:r>
-      <w:r>
-        <w:rPr>
-          <w:lang w:val="it-IT"/>
-        </w:rPr>
-        <w:t>cassetta).</w:t>
-      </w:r>
-    </w:p>
-    <w:p>
-      <w:pPr>
-        <w:ind w:left="360"/>
-        <w:rPr>
-          <w:lang w:val="it-IT"/>
-        </w:rPr>
-      </w:pPr>
-      <w:r>
-        <w:rPr>
-          <w:lang w:val="it-IT"/>
-        </w:rPr>
-        <w:t xml:space="preserve">Una volta sbloccata, una cassetta si apre </w:t>
-      </w:r>
-      <w:r>
-        <w:rPr>
-          <w:lang w:val="it-IT"/>
-        </w:rPr>
-        <w:t>e il LED assegnato a tale cassetta è acceso. Si può simulare la presenza dell’oggetto</w:t>
-      </w:r>
-      <w:r>
-        <w:rPr>
-          <w:lang w:val="it-IT"/>
-        </w:rPr>
-        <w:t xml:space="preserve"> inserendo al proprio interno un ostacolo da rilevare</w:t>
-      </w:r>
-      <w:r>
-        <w:rPr>
-          <w:lang w:val="it-IT"/>
-        </w:rPr>
-        <w:t xml:space="preserve">. La cassetta va aperta (sensore di apertura riconosce che lo sportello è stato aperto solo se è molto aperto) a questo punto il magnete si riattiva, pronto per la richiusura. </w:t>
-      </w:r>
-    </w:p>
-    <w:p>
-      <w:pPr>
-        <w:ind w:left="360"/>
-        <w:rPr>
-          <w:lang w:val="it-IT"/>
-        </w:rPr>
-      </w:pPr>
-    </w:p>
-    <w:p>
-      <w:pPr>
-        <w:ind w:left="360"/>
-        <w:rPr>
-          <w:lang w:val="it-IT"/>
-        </w:rPr>
-      </w:pPr>
-    </w:p>
-    <w:p>
-      <w:pPr>
-        <w:ind w:left="360"/>
-        <w:rPr>
-          <w:lang w:val="it-IT"/>
-        </w:rPr>
-      </w:pPr>
-    </w:p>
-    <w:p>
-      <w:pPr>
-        <w:ind w:left="360"/>
-        <w:rPr>
-          <w:lang w:val="it-IT"/>
-        </w:rPr>
-      </w:pPr>
-    </w:p>
-    <w:p>
-      <w:pPr>
-        <w:ind w:left="360"/>
-        <w:rPr>
-          <w:lang w:val="it-IT"/>
-        </w:rPr>
-      </w:pPr>
-    </w:p>
-    <w:p>
-      <w:pPr>
-        <w:ind w:left="360"/>
-        <w:rPr>
-          <w:lang w:val="it-IT"/>
-        </w:rPr>
-      </w:pPr>
+          <w:b/>
+          <w:bCs/>
+          <w:lang w:val="en-GB"/>
+        </w:rPr>
+      </w:pPr>
+      <w:r>
+        <w:rPr>
+          <w:b/>
+          <w:bCs/>
+          <w:lang w:val="it-IT"/>
+        </w:rPr>
+        <w:t xml:space="preserve">      </w:t>
+      </w:r>
+      <w:r>
+        <w:rPr>
+          <w:b/>
+          <w:bCs/>
+          <w:lang w:val="en-GB"/>
+        </w:rPr>
+        <w:t>3.</w:t>
+      </w:r>
+      <w:r>
+        <w:rPr>
+          <w:b/>
+          <w:bCs/>
+          <w:lang w:val="en-GB"/>
+        </w:rPr>
+        <w:t>2</w:t>
+      </w:r>
+      <w:r>
+        <w:rPr>
+          <w:b/>
+          <w:bCs/>
+          <w:lang w:val="en-GB"/>
+        </w:rPr>
+        <w:t xml:space="preserve"> SAFE MODE</w:t>
+      </w:r>
+    </w:p>
+    <w:p>
+      <w:pPr>
+        <w:ind w:left="360"/>
+        <w:rPr>
+          <w:lang w:val="it-IT"/>
+        </w:rPr>
+      </w:pPr>
+      <w:r>
+        <w:rPr>
+          <w:lang w:val="it-IT"/>
+        </w:rPr>
+        <w:t>Le cassette e il CNTRL funzionano in due modalità</w:t>
+      </w:r>
+    </w:p>
+    <w:p>
+      <w:pPr>
+        <w:pStyle w:val="Paragrafoelenco"/>
+        <w:numPr>
+          <w:ilvl w:val="0"/>
+          <w:numId w:val="28"/>
+        </w:numPr>
+        <w:rPr>
+          <w:lang w:val="it-IT"/>
+        </w:rPr>
+      </w:pPr>
+      <w:r>
+        <w:rPr>
+          <w:lang w:val="it-IT"/>
+        </w:rPr>
+        <w:t>IDLE (funzionamento normale)</w:t>
+      </w:r>
+    </w:p>
+    <w:p>
+      <w:pPr>
+        <w:pStyle w:val="Paragrafoelenco"/>
+        <w:numPr>
+          <w:ilvl w:val="0"/>
+          <w:numId w:val="28"/>
+        </w:numPr>
+        <w:rPr>
+          <w:lang w:val="it-IT"/>
+        </w:rPr>
+      </w:pPr>
+      <w:r>
+        <w:rPr>
+          <w:lang w:val="it-IT"/>
+        </w:rPr>
+        <w:t>SAFE MODE (caso di allarme)</w:t>
+      </w:r>
+    </w:p>
+    <w:p>
+      <w:pPr>
+        <w:ind w:left="360"/>
+        <w:rPr>
+          <w:lang w:val="it-IT"/>
+        </w:rPr>
+      </w:pPr>
+      <w:r>
+        <w:rPr>
+          <w:lang w:val="it-IT"/>
+        </w:rPr>
+        <w:t xml:space="preserve">Il secondo caso viene triggerato dal server: quando i dati di ACQ giungono al server, questi vengono controllati. In particolare, se viene effettuata una manomissione (accelerometro mosso) oppure temperatura e umidità superano alcune soglie, tramite un messaggio MQTT viene inviato al BRIDGE che lo raccoglie e questo notifica la parte </w:t>
+      </w:r>
+      <w:proofErr w:type="spellStart"/>
+      <w:r>
+        <w:rPr>
+          <w:lang w:val="it-IT"/>
+        </w:rPr>
+        <w:t>local</w:t>
+      </w:r>
+      <w:proofErr w:type="spellEnd"/>
+      <w:r>
+        <w:rPr>
+          <w:lang w:val="it-IT"/>
+        </w:rPr>
+        <w:t xml:space="preserve">: sia CNTRL che ACQ. La prima si mette in modalità SAFE MODE da cui si può uscire soltanto con una operazione manuale da parte di un operatore (simulato con un </w:t>
+      </w:r>
+      <w:proofErr w:type="spellStart"/>
+      <w:r>
+        <w:rPr>
+          <w:lang w:val="it-IT"/>
+        </w:rPr>
+        <w:t>push</w:t>
+      </w:r>
+      <w:proofErr w:type="spellEnd"/>
+      <w:r>
+        <w:rPr>
+          <w:lang w:val="it-IT"/>
+        </w:rPr>
+        <w:t xml:space="preserve"> </w:t>
+      </w:r>
+      <w:proofErr w:type="spellStart"/>
+      <w:r>
+        <w:rPr>
+          <w:lang w:val="it-IT"/>
+        </w:rPr>
+        <w:t>button</w:t>
+      </w:r>
+      <w:proofErr w:type="spellEnd"/>
+      <w:r>
+        <w:rPr>
+          <w:lang w:val="it-IT"/>
+        </w:rPr>
+        <w:t xml:space="preserve"> sul retro). Le seconde entrano anch’esse in modalità </w:t>
+      </w:r>
+      <w:r>
+        <w:rPr>
+          <w:lang w:val="it-IT"/>
+        </w:rPr>
+        <w:t>SAFE MODE (led lampeggianti) in cui il pacchetto viene riempito da tutti 0 tranne il Lock.</w:t>
+      </w:r>
+      <w:r>
+        <w:rPr>
+          <w:lang w:val="it-IT"/>
+        </w:rPr>
+        <w:t xml:space="preserve"> </w:t>
+      </w:r>
+    </w:p>
+    <w:p>
+      <w:pPr>
+        <w:ind w:left="360"/>
+        <w:rPr>
+          <w:lang w:val="it-IT"/>
+        </w:rPr>
+      </w:pPr>
+      <w:r>
+        <w:rPr>
+          <w:lang w:val="it-IT"/>
+        </w:rPr>
+        <w:t>Un messaggio di allarme viene inviato anche al BOT</w:t>
+      </w:r>
+      <w:r>
+        <w:rPr>
+          <w:lang w:val="it-IT"/>
+        </w:rPr>
+        <w:t>TG</w:t>
+      </w:r>
+      <w:r>
+        <w:rPr>
+          <w:lang w:val="it-IT"/>
+        </w:rPr>
+        <w:t>.</w:t>
+      </w:r>
     </w:p>
     <w:p>
       <w:pPr>
         <w:pStyle w:val="Sottotitolo"/>
         <w:jc w:val="both"/>
         <w:rPr>
-          <w:lang w:val="it-IT"/>
-        </w:rPr>
-      </w:pPr>
-    </w:p>
-    <w:p>
-      <w:pPr>
-        <w:pStyle w:val="Sottotitolo"/>
-        <w:jc w:val="both"/>
-        <w:rPr>
-          <w:lang w:val="it-IT"/>
-        </w:rPr>
-      </w:pPr>
-      <w:r>
-        <w:rPr>
-          <w:lang w:val="it-IT"/>
-        </w:rPr>
-        <w:t xml:space="preserve">      3.1 VALID AUTH</w:t>
-      </w:r>
-    </w:p>
-    <w:p>
-      <w:pPr>
-        <w:ind w:left="360"/>
-        <w:rPr>
-          <w:lang w:val="it-IT"/>
-        </w:rPr>
-      </w:pPr>
-      <w:r>
-        <w:rPr>
-          <w:u w:val="single"/>
-          <w:lang w:val="it-IT"/>
-        </w:rPr>
-        <w:t>Nel primo caso</w:t>
-      </w:r>
-      <w:r>
-        <w:rPr>
-          <w:lang w:val="it-IT"/>
-        </w:rPr>
-        <w:t xml:space="preserve"> il BRIDGE legge la risposta</w:t>
-      </w:r>
-      <w:r>
-        <w:rPr>
-          <w:lang w:val="it-IT"/>
-        </w:rPr>
-        <w:t xml:space="preserve"> che sarà composta da una coppia (ID_CLIENTE + NUMERO CASSETTA) </w:t>
-      </w:r>
-      <w:r>
-        <w:rPr>
-          <w:lang w:val="it-IT"/>
-        </w:rPr>
-        <w:t>e manda l’update al CENTRAL</w:t>
-      </w:r>
-      <w:r>
-        <w:rPr>
-          <w:lang w:val="it-IT"/>
-        </w:rPr>
-        <w:t>. Se esiste il cliente, CENTRAL attende il fee</w:t>
-      </w:r>
-      <w:r>
-        <w:rPr>
-          <w:lang w:val="it-IT"/>
-        </w:rPr>
-        <w:t>d</w:t>
-      </w:r>
-      <w:r>
-        <w:rPr>
-          <w:lang w:val="it-IT"/>
-        </w:rPr>
-        <w:t xml:space="preserve">back della camera per verificare che effettivamente c’è corrispondenza tra cliente e numero. </w:t>
-      </w:r>
-      <w:r>
-        <w:rPr>
-          <w:lang w:val="it-IT"/>
-        </w:rPr>
-        <w:t>Lato ACQUISITION, BRIDGE manderà lo sblocco solo alla cassetta associata con l’ID</w:t>
-      </w:r>
-      <w:r>
-        <w:rPr>
-          <w:lang w:val="it-IT"/>
-        </w:rPr>
-        <w:t>(ACQUISITION_X)</w:t>
-      </w:r>
-      <w:r>
-        <w:rPr>
-          <w:lang w:val="it-IT"/>
-        </w:rPr>
-        <w:t>. Lo sblocco può essere soltanto fatto dal BRIDGE, l’utente non può (altrimenti rientriamo in manomissione)</w:t>
-      </w:r>
-      <w:r>
-        <w:rPr>
-          <w:lang w:val="it-IT"/>
-        </w:rPr>
-        <w:t xml:space="preserve">. Lato THINGS deve aggiornare lo stato del Digital Twin in maniera che sia notificato il fatto che </w:t>
-      </w:r>
-      <w:proofErr w:type="gramStart"/>
-      <w:r>
-        <w:rPr>
-          <w:lang w:val="it-IT"/>
-        </w:rPr>
-        <w:t>sia</w:t>
-      </w:r>
-      <w:proofErr w:type="gramEnd"/>
-      <w:r>
-        <w:rPr>
-          <w:lang w:val="it-IT"/>
-        </w:rPr>
-        <w:t xml:space="preserve"> aperta.</w:t>
-      </w:r>
-    </w:p>
-    <w:p>
-      <w:pPr>
-        <w:ind w:left="360"/>
-        <w:rPr>
-          <w:lang w:val="it-IT"/>
-        </w:rPr>
-      </w:pPr>
-      <w:r>
-        <w:rPr>
-          <w:lang w:val="it-IT"/>
-        </w:rPr>
-        <w:t xml:space="preserve">Quando termina l’operazione e quindi la chiusura manuale, </w:t>
-      </w:r>
-      <w:r>
-        <w:rPr>
-          <w:lang w:val="it-IT"/>
-        </w:rPr>
-        <w:t xml:space="preserve">ACQUISITON_X manda un </w:t>
-      </w:r>
-      <w:proofErr w:type="gramStart"/>
-      <w:r>
-        <w:rPr>
-          <w:lang w:val="it-IT"/>
-        </w:rPr>
-        <w:t>feedback</w:t>
-      </w:r>
-      <w:proofErr w:type="gramEnd"/>
-      <w:r>
-        <w:rPr>
-          <w:lang w:val="it-IT"/>
-        </w:rPr>
-        <w:t xml:space="preserve"> di avvenuta chiusura</w:t>
-      </w:r>
-      <w:r>
-        <w:rPr>
-          <w:lang w:val="it-IT"/>
-        </w:rPr>
-        <w:t xml:space="preserve"> (tramite sensore di luce?)</w:t>
-      </w:r>
-      <w:r>
-        <w:rPr>
-          <w:lang w:val="it-IT"/>
-        </w:rPr>
-        <w:t xml:space="preserve">, BRIDGE aggiorna CENTRAL </w:t>
-      </w:r>
-      <w:r>
-        <w:rPr>
-          <w:lang w:val="it-IT"/>
-        </w:rPr>
-        <w:t xml:space="preserve">(che torna in stato IDLE) </w:t>
-      </w:r>
-      <w:r>
-        <w:rPr>
-          <w:lang w:val="it-IT"/>
-        </w:rPr>
-        <w:t>e THINGS</w:t>
-      </w:r>
-      <w:r>
-        <w:rPr>
-          <w:lang w:val="it-IT"/>
-        </w:rPr>
-        <w:t>.</w:t>
-      </w:r>
-    </w:p>
-    <w:p>
-      <w:pPr>
-        <w:pStyle w:val="Sottotitolo"/>
-        <w:jc w:val="both"/>
-        <w:rPr>
-          <w:lang w:val="it-IT"/>
-        </w:rPr>
-      </w:pPr>
-      <w:r>
-        <w:rPr>
-          <w:lang w:val="it-IT"/>
-        </w:rPr>
-        <w:lastRenderedPageBreak/>
+          <w:b/>
+          <w:bCs/>
+          <w:lang w:val="it-IT"/>
+        </w:rPr>
+      </w:pPr>
+      <w:r>
+        <w:rPr>
+          <w:b/>
+          <w:bCs/>
+          <w:lang w:val="it-IT"/>
+        </w:rPr>
+        <w:t xml:space="preserve">      3.</w:t>
+      </w:r>
+      <w:r>
+        <w:rPr>
+          <w:b/>
+          <w:bCs/>
+          <w:lang w:val="it-IT"/>
+        </w:rPr>
+        <w:t>3</w:t>
+      </w:r>
+      <w:r>
+        <w:rPr>
+          <w:b/>
+          <w:bCs/>
+          <w:lang w:val="it-IT"/>
+        </w:rPr>
+        <w:t xml:space="preserve"> ACQUISITION</w:t>
+      </w:r>
+    </w:p>
+    <w:p>
+      <w:pPr>
+        <w:rPr>
+          <w:lang w:val="it-IT"/>
+        </w:rPr>
+      </w:pPr>
+      <w:r>
+        <w:rPr>
+          <w:lang w:val="it-IT"/>
+        </w:rPr>
         <w:t xml:space="preserve">      </w:t>
       </w:r>
-      <w:bookmarkStart w:id="0" w:name="_Hlk182730759"/>
-      <w:r>
-        <w:rPr>
-          <w:lang w:val="it-IT"/>
-        </w:rPr>
-        <w:t>3.2 INVALID AUTH</w:t>
-      </w:r>
-      <w:bookmarkEnd w:id="0"/>
-    </w:p>
-    <w:p>
-      <w:pPr>
-        <w:ind w:left="360"/>
-        <w:rPr>
-          <w:lang w:val="it-IT"/>
-        </w:rPr>
-      </w:pPr>
-      <w:r>
-        <w:rPr>
-          <w:u w:val="single"/>
-          <w:lang w:val="it-IT"/>
-        </w:rPr>
-        <w:t>Nel secondo caso</w:t>
-      </w:r>
-      <w:r>
-        <w:rPr>
-          <w:lang w:val="it-IT"/>
-        </w:rPr>
-        <w:t>, se viene negato l’autorizzazione BRIDGE manda a CENTRAL un errore e viene notificato e torna in IDLE. ACQUISITION non viene coinvolto.</w:t>
-      </w:r>
-    </w:p>
-    <w:p>
-      <w:pPr>
-        <w:pStyle w:val="Sottotitolo"/>
-        <w:jc w:val="both"/>
-        <w:rPr>
-          <w:lang w:val="it-IT"/>
-        </w:rPr>
-      </w:pPr>
-      <w:r>
-        <w:rPr>
-          <w:lang w:val="it-IT"/>
-        </w:rPr>
-        <w:t xml:space="preserve">       3.3 SAFE MODE</w:t>
-      </w:r>
-    </w:p>
-    <w:p>
-      <w:pPr>
-        <w:ind w:left="360"/>
-        <w:rPr>
-          <w:lang w:val="it-IT"/>
-        </w:rPr>
-      </w:pPr>
-      <w:r>
-        <w:rPr>
-          <w:lang w:val="it-IT"/>
-        </w:rPr>
-        <w:t xml:space="preserve">Lo stato di monitoring deve essere sempre attivo. ACQUISITION deve continuamente mandare i dati ogni x secondi (TBD quanti). BRIDGE spacchetta i dati e aggiorna i campi su THINGS. </w:t>
-      </w:r>
-      <w:r>
-        <w:rPr>
-          <w:lang w:val="it-IT"/>
-        </w:rPr>
-        <w:t xml:space="preserve">Se viene superata una qualsiasi soglia si entra in </w:t>
-      </w:r>
-      <w:proofErr w:type="spellStart"/>
-      <w:r>
-        <w:rPr>
-          <w:i/>
-          <w:iCs/>
-          <w:lang w:val="it-IT"/>
-        </w:rPr>
-        <w:t>SafeMode</w:t>
-      </w:r>
-      <w:proofErr w:type="spellEnd"/>
-      <w:r>
-        <w:rPr>
-          <w:lang w:val="it-IT"/>
-        </w:rPr>
-        <w:t>.</w:t>
-      </w:r>
-    </w:p>
-    <w:p>
-      <w:pPr>
-        <w:ind w:left="360"/>
-        <w:rPr>
-          <w:lang w:val="it-IT"/>
-        </w:rPr>
-      </w:pPr>
-      <w:r>
-        <w:rPr>
-          <w:lang w:val="it-IT"/>
-        </w:rPr>
-        <w:t>Quando viene innescata,</w:t>
-      </w:r>
-      <w:r>
-        <w:rPr>
-          <w:lang w:val="it-IT"/>
-        </w:rPr>
-        <w:t xml:space="preserve"> </w:t>
-      </w:r>
-      <w:r>
-        <w:rPr>
-          <w:lang w:val="it-IT"/>
-        </w:rPr>
-        <w:t xml:space="preserve">viene inviato un messaggio MQTT su un server esterno (MQTT) che viene prelevato dal bridge. </w:t>
-      </w:r>
-      <w:r>
-        <w:rPr>
-          <w:lang w:val="it-IT"/>
-        </w:rPr>
-        <w:t>A questo punto,</w:t>
-      </w:r>
-      <w:r>
-        <w:rPr>
-          <w:lang w:val="it-IT"/>
-        </w:rPr>
-        <w:t xml:space="preserve"> le cassette devono </w:t>
-      </w:r>
-      <w:r>
-        <w:rPr>
-          <w:lang w:val="it-IT"/>
-        </w:rPr>
-        <w:t>entrare in lock</w:t>
-      </w:r>
-      <w:r>
-        <w:rPr>
-          <w:lang w:val="it-IT"/>
-        </w:rPr>
-        <w:t xml:space="preserve"> e non possono essere apert</w:t>
-      </w:r>
-      <w:r>
-        <w:rPr>
-          <w:lang w:val="it-IT"/>
-        </w:rPr>
-        <w:t xml:space="preserve">e. </w:t>
-      </w:r>
-      <w:r>
-        <w:rPr>
-          <w:lang w:val="it-IT"/>
-        </w:rPr>
-        <w:t xml:space="preserve">L’innesco </w:t>
-      </w:r>
-      <w:r>
-        <w:rPr>
-          <w:lang w:val="it-IT"/>
-        </w:rPr>
-        <w:t xml:space="preserve">provoca un </w:t>
-      </w:r>
-      <w:r>
-        <w:rPr>
-          <w:lang w:val="it-IT"/>
-        </w:rPr>
-        <w:t>inoltr</w:t>
-      </w:r>
-      <w:r>
-        <w:rPr>
-          <w:lang w:val="it-IT"/>
-        </w:rPr>
-        <w:t xml:space="preserve">o del comando ricevuto da BRIDGE verso </w:t>
-      </w:r>
-      <w:r>
-        <w:rPr>
-          <w:lang w:val="it-IT"/>
-        </w:rPr>
-        <w:t>CENTRAL (in stato PROTECTION o BUSY</w:t>
-      </w:r>
-      <w:r>
-        <w:rPr>
-          <w:lang w:val="it-IT"/>
-        </w:rPr>
-        <w:t xml:space="preserve"> in modo che non avvenga nessuna identificazione su FINGERPRINT</w:t>
-      </w:r>
-      <w:r>
-        <w:rPr>
-          <w:lang w:val="it-IT"/>
-        </w:rPr>
-        <w:t xml:space="preserve">) e </w:t>
-      </w:r>
-      <w:r>
-        <w:rPr>
-          <w:lang w:val="it-IT"/>
-        </w:rPr>
-        <w:t>verso</w:t>
-      </w:r>
-      <w:r>
-        <w:rPr>
-          <w:lang w:val="it-IT"/>
-        </w:rPr>
-        <w:t xml:space="preserve"> </w:t>
-      </w:r>
-      <w:r>
-        <w:rPr>
-          <w:u w:val="single"/>
-          <w:lang w:val="it-IT"/>
-        </w:rPr>
-        <w:t>tutte</w:t>
-      </w:r>
-      <w:r>
-        <w:rPr>
-          <w:lang w:val="it-IT"/>
-        </w:rPr>
-        <w:t xml:space="preserve"> </w:t>
-      </w:r>
-      <w:r>
-        <w:rPr>
-          <w:lang w:val="it-IT"/>
-        </w:rPr>
-        <w:t>le ACQUISITION</w:t>
-      </w:r>
-      <w:r>
-        <w:rPr>
-          <w:lang w:val="it-IT"/>
-        </w:rPr>
-        <w:t xml:space="preserve">, che </w:t>
-      </w:r>
-      <w:r>
-        <w:rPr>
-          <w:lang w:val="it-IT"/>
-        </w:rPr>
-        <w:t xml:space="preserve">devono essere </w:t>
-      </w:r>
-      <w:proofErr w:type="spellStart"/>
-      <w:r>
-        <w:rPr>
-          <w:lang w:val="it-IT"/>
-        </w:rPr>
-        <w:t>lockate</w:t>
-      </w:r>
-      <w:proofErr w:type="spellEnd"/>
-      <w:r>
-        <w:rPr>
-          <w:lang w:val="it-IT"/>
-        </w:rPr>
-        <w:t xml:space="preserve">. </w:t>
-      </w:r>
-      <w:r>
-        <w:rPr>
-          <w:lang w:val="it-IT"/>
-        </w:rPr>
-        <w:t>Si esce da questa modalità solo un uno sblocco su CENTRAL (pulsante manuale ad esempio)</w:t>
-      </w:r>
-      <w:r>
-        <w:rPr>
-          <w:lang w:val="it-IT"/>
-        </w:rPr>
-        <w:t xml:space="preserve">. </w:t>
-      </w:r>
-      <w:r>
-        <w:rPr>
-          <w:lang w:val="it-IT"/>
-        </w:rPr>
-        <w:t>Lo sblocco manuale da CENTRAL (stato IDLE a quel punto)</w:t>
-      </w:r>
-      <w:r>
-        <w:rPr>
-          <w:lang w:val="it-IT"/>
-        </w:rPr>
-        <w:t xml:space="preserve"> manda una notifica a BRIDGE che sblocca</w:t>
-      </w:r>
-      <w:r>
-        <w:rPr>
-          <w:lang w:val="it-IT"/>
-        </w:rPr>
-        <w:t xml:space="preserve"> la possibilità di essere aperte</w:t>
-      </w:r>
-      <w:r>
-        <w:rPr>
-          <w:lang w:val="it-IT"/>
-        </w:rPr>
-        <w:t xml:space="preserve"> </w:t>
-      </w:r>
-      <w:r>
-        <w:rPr>
-          <w:lang w:val="it-IT"/>
-        </w:rPr>
-        <w:t xml:space="preserve">tutte le </w:t>
-      </w:r>
-      <w:r>
-        <w:rPr>
-          <w:lang w:val="it-IT"/>
-        </w:rPr>
-        <w:t>ACQUISITION.</w:t>
-      </w:r>
-      <w:r>
-        <w:rPr>
-          <w:lang w:val="it-IT"/>
-        </w:rPr>
-        <w:t xml:space="preserve"> </w:t>
-      </w:r>
-      <w:r>
-        <w:rPr>
-          <w:lang w:val="it-IT"/>
-        </w:rPr>
-        <w:t xml:space="preserve">Automaticamente, aggiornando lo stato delle </w:t>
-      </w:r>
-      <w:proofErr w:type="spellStart"/>
-      <w:r>
-        <w:rPr>
-          <w:lang w:val="it-IT"/>
-        </w:rPr>
-        <w:t>acquisition</w:t>
-      </w:r>
-      <w:proofErr w:type="spellEnd"/>
-      <w:r>
-        <w:rPr>
-          <w:lang w:val="it-IT"/>
-        </w:rPr>
-        <w:t xml:space="preserve">, </w:t>
-      </w:r>
-      <w:proofErr w:type="spellStart"/>
-      <w:r>
-        <w:rPr>
-          <w:lang w:val="it-IT"/>
-        </w:rPr>
-        <w:t>thingsboard</w:t>
-      </w:r>
-      <w:proofErr w:type="spellEnd"/>
-      <w:r>
-        <w:rPr>
-          <w:lang w:val="it-IT"/>
-        </w:rPr>
-        <w:t xml:space="preserve"> si aggiornerà in automatico.</w:t>
-      </w:r>
-    </w:p>
-    <w:p>
-      <w:pPr>
-        <w:pStyle w:val="Titolo1"/>
+      <w:r>
+        <w:rPr>
+          <w:lang w:val="it-IT"/>
+        </w:rPr>
+        <w:t>Una volta</w:t>
+      </w:r>
+      <w:r>
+        <w:rPr>
+          <w:lang w:val="it-IT"/>
+        </w:rPr>
+        <w:t xml:space="preserve"> che il CNTRL ha assegnato l’ID, ogni singola ACQ</w:t>
+      </w:r>
+      <w:r>
+        <w:rPr>
+          <w:lang w:val="it-IT"/>
+        </w:rPr>
+        <w:t xml:space="preserve"> prende i dati dai sensori</w:t>
+      </w:r>
+    </w:p>
+    <w:p>
+      <w:pPr>
+        <w:pStyle w:val="Paragrafoelenco"/>
         <w:numPr>
           <w:ilvl w:val="0"/>
-          <w:numId w:val="25"/>
+          <w:numId w:val="28"/>
         </w:numPr>
         <w:rPr>
-          <w:rStyle w:val="Titolodellibro"/>
-          <w:sz w:val="32"/>
-          <w:szCs w:val="32"/>
-          <w:lang w:val="it-IT"/>
-        </w:rPr>
-      </w:pPr>
-      <w:r>
-        <w:rPr>
-          <w:rStyle w:val="Titolodellibro"/>
-          <w:sz w:val="32"/>
-          <w:szCs w:val="32"/>
-          <w:lang w:val="it-IT"/>
-        </w:rPr>
-        <w:t>PROTOCOLLO ACQUISITION</w:t>
-      </w:r>
-      <w:r>
-        <w:rPr>
-          <w:rStyle w:val="Titolodellibro"/>
-          <w:sz w:val="32"/>
-          <w:szCs w:val="32"/>
-          <w:lang w:val="it-IT"/>
-        </w:rPr>
-        <w:t xml:space="preserve"> -&gt; BRIDGE</w:t>
-      </w:r>
-    </w:p>
-    <w:p>
-      <w:pPr>
-        <w:rPr>
-          <w:lang w:val="it-IT"/>
-        </w:rPr>
-      </w:pPr>
-    </w:p>
-    <w:p>
-      <w:pPr>
-        <w:ind w:left="360"/>
-        <w:rPr>
-          <w:lang w:val="it-IT"/>
-        </w:rPr>
-      </w:pPr>
-      <w:r>
-        <w:rPr>
-          <w:lang w:val="it-IT"/>
-        </w:rPr>
-        <w:t>L’idea è di mandare un pacchetto unico di dati che comunichi tutto il monitoring</w:t>
-      </w:r>
-      <w:r>
-        <w:rPr>
-          <w:lang w:val="it-IT"/>
-        </w:rPr>
-        <w:t>. I vari campi potrebbero avere tipi di dato diversi (anche per più blocchi)</w:t>
+          <w:lang w:val="it-IT"/>
+        </w:rPr>
+      </w:pPr>
+      <w:r>
+        <w:rPr>
+          <w:lang w:val="it-IT"/>
+        </w:rPr>
+        <w:t>Temperatura + Umidità</w:t>
+      </w:r>
+    </w:p>
+    <w:p>
+      <w:pPr>
+        <w:pStyle w:val="Paragrafoelenco"/>
+        <w:numPr>
+          <w:ilvl w:val="0"/>
+          <w:numId w:val="28"/>
+        </w:numPr>
+        <w:rPr>
+          <w:lang w:val="it-IT"/>
+        </w:rPr>
+      </w:pPr>
+      <w:r>
+        <w:rPr>
+          <w:lang w:val="it-IT"/>
+        </w:rPr>
+        <w:t>Accelerometro</w:t>
+      </w:r>
+    </w:p>
+    <w:p>
+      <w:pPr>
+        <w:pStyle w:val="Paragrafoelenco"/>
+        <w:numPr>
+          <w:ilvl w:val="0"/>
+          <w:numId w:val="28"/>
+        </w:numPr>
+        <w:rPr>
+          <w:lang w:val="it-IT"/>
+        </w:rPr>
+      </w:pPr>
+      <w:r>
+        <w:rPr>
+          <w:lang w:val="it-IT"/>
+        </w:rPr>
+        <w:t>Presenza oggetto</w:t>
+      </w:r>
+    </w:p>
+    <w:p>
+      <w:pPr>
+        <w:pStyle w:val="Paragrafoelenco"/>
+        <w:numPr>
+          <w:ilvl w:val="0"/>
+          <w:numId w:val="28"/>
+        </w:numPr>
+        <w:rPr>
+          <w:lang w:val="it-IT"/>
+        </w:rPr>
+      </w:pPr>
+      <w:r>
+        <w:rPr>
+          <w:lang w:val="it-IT"/>
+        </w:rPr>
+        <w:t xml:space="preserve">Rilevamento sportello aperto o no </w:t>
+      </w:r>
+    </w:p>
+    <w:p>
+      <w:pPr>
+        <w:ind w:left="360"/>
+        <w:rPr>
+          <w:lang w:val="it-IT"/>
+        </w:rPr>
+      </w:pPr>
+      <w:r>
+        <w:rPr>
+          <w:lang w:val="it-IT"/>
+        </w:rPr>
+        <w:t xml:space="preserve">Se in modalità IDLE (e quindi non in SAFE MODE) </w:t>
+      </w:r>
+      <w:r>
+        <w:rPr>
+          <w:lang w:val="it-IT"/>
+        </w:rPr>
+        <w:t>Tutti questi dati vengono mandati ad ogni ciclo</w:t>
+      </w:r>
+      <w:r>
+        <w:rPr>
+          <w:lang w:val="it-IT"/>
+        </w:rPr>
+        <w:t xml:space="preserve"> al bridge in un pacchetto di 7 byte.</w:t>
       </w:r>
     </w:p>
     <w:p>
@@ -3021,12 +3777,13 @@
     </w:p>
     <w:tbl>
       <w:tblPr>
-        <w:tblW w:w="0" w:type="auto"/>
+        <w:tblW w:w="8228" w:type="dxa"/>
         <w:jc w:val="center"/>
         <w:tblLook w:val="04A0" w:firstRow="1" w:lastRow="0" w:firstColumn="1" w:lastColumn="0" w:noHBand="0" w:noVBand="1"/>
       </w:tblPr>
       <w:tblGrid>
         <w:gridCol w:w="1080"/>
+        <w:gridCol w:w="1414"/>
         <w:gridCol w:w="1414"/>
         <w:gridCol w:w="1080"/>
         <w:gridCol w:w="1080"/>
@@ -3035,6 +3792,7 @@
       </w:tblGrid>
       <w:tr>
         <w:trPr>
+          <w:trHeight w:val="983"/>
           <w:jc w:val="center"/>
         </w:trPr>
         <w:tc>
@@ -3068,7 +3826,7 @@
                 <w:b/>
                 <w:bCs/>
               </w:rPr>
-              <w:t>START BYTE</w:t>
+              <w:t>ID</w:t>
             </w:r>
             <w:r>
               <w:rPr>
@@ -3076,13 +3834,55 @@
                 <w:bCs/>
               </w:rPr>
               <w:br/>
-              <w:t>0x1D</w:t>
+              <w:t>(1 byte)</w:t>
             </w:r>
           </w:p>
         </w:tc>
         <w:tc>
           <w:tcPr>
-            <w:tcW w:w="1391" w:type="dxa"/>
+            <w:tcW w:w="1414" w:type="dxa"/>
+            <w:tcBorders>
+              <w:top w:val="single" w:sz="4" w:space="0" w:color="000000"/>
+              <w:left w:val="single" w:sz="4" w:space="0" w:color="000000"/>
+              <w:bottom w:val="single" w:sz="4" w:space="0" w:color="000000"/>
+              <w:right w:val="single" w:sz="4" w:space="0" w:color="000000"/>
+            </w:tcBorders>
+          </w:tcPr>
+          <w:p>
+            <w:pPr>
+              <w:rPr>
+                <w:b/>
+                <w:bCs/>
+              </w:rPr>
+            </w:pPr>
+          </w:p>
+          <w:p>
+            <w:pPr>
+              <w:rPr>
+                <w:b/>
+                <w:bCs/>
+              </w:rPr>
+            </w:pPr>
+            <w:r>
+              <w:rPr>
+                <w:b/>
+                <w:bCs/>
+              </w:rPr>
+              <w:t>Presence</w:t>
+            </w:r>
+            <w:r>
+              <w:rPr>
+                <w:b/>
+                <w:bCs/>
+              </w:rPr>
+              <w:br/>
+              <w:t>(1 byte)</w:t>
+            </w:r>
+          </w:p>
+        </w:tc>
+        <w:tc>
+          <w:tcPr>
+            <w:tcW w:w="1414" w:type="dxa"/>
             <w:tcBorders>
               <w:top w:val="single" w:sz="4" w:space="0" w:color="000000"/>
               <w:left w:val="single" w:sz="4" w:space="0" w:color="000000"/>
@@ -3111,6 +3911,20 @@
                 <w:bCs/>
               </w:rPr>
               <w:t>Temperature</w:t>
+            </w:r>
+            <w:r>
+              <w:rPr>
+                <w:b/>
+                <w:bCs/>
+              </w:rPr>
+              <w:br/>
+            </w:r>
+            <w:r>
+              <w:rPr>
+                <w:b/>
+                <w:bCs/>
+              </w:rPr>
+              <w:t>(1 byte)</w:t>
             </w:r>
           </w:p>
           <w:p/>
@@ -3145,7 +3959,21 @@
                 <w:b/>
                 <w:bCs/>
               </w:rPr>
-              <w:t>Accel</w:t>
+              <w:t>Humidity</w:t>
+            </w:r>
+            <w:r>
+              <w:rPr>
+                <w:b/>
+                <w:bCs/>
+              </w:rPr>
+              <w:br/>
+            </w:r>
+            <w:r>
+              <w:rPr>
+                <w:b/>
+                <w:bCs/>
+              </w:rPr>
+              <w:t>(1 byte)</w:t>
             </w:r>
           </w:p>
         </w:tc>
@@ -3179,7 +4007,15 @@
                 <w:b/>
                 <w:bCs/>
               </w:rPr>
-              <w:t>Presence</w:t>
+              <w:t>Infra</w:t>
+            </w:r>
+            <w:r>
+              <w:rPr>
+                <w:b/>
+                <w:bCs/>
+              </w:rPr>
+              <w:br/>
+              <w:t>(1 byte)</w:t>
             </w:r>
           </w:p>
         </w:tc>
@@ -3236,27 +4072,19 @@
             </w:pPr>
           </w:p>
           <w:p>
-            <w:pPr>
-              <w:rPr>
-                <w:b/>
-                <w:bCs/>
-              </w:rPr>
-            </w:pPr>
             <w:r>
               <w:rPr>
                 <w:b/>
                 <w:bCs/>
               </w:rPr>
-              <w:t>END BYTE</w:t>
+              <w:t>Open</w:t>
             </w:r>
-          </w:p>
-          <w:p>
             <w:r>
               <w:rPr>
                 <w:b/>
                 <w:bCs/>
               </w:rPr>
-              <w:t>0xFF</w:t>
+              <w:t xml:space="preserve"> (1byte)</w:t>
             </w:r>
           </w:p>
         </w:tc>
@@ -3264,98 +4092,455 @@
     </w:tbl>
     <w:p>
       <w:pPr>
-        <w:rPr>
-          <w:lang w:val="it-IT"/>
-        </w:rPr>
-      </w:pPr>
-    </w:p>
-    <w:p>
-      <w:pPr>
-        <w:ind w:left="360"/>
-        <w:rPr>
-          <w:lang w:val="it-IT"/>
-        </w:rPr>
-      </w:pPr>
-      <w:r>
-        <w:rPr>
-          <w:lang w:val="it-IT"/>
-        </w:rPr>
-        <w:t>/* TODO: Aggiungere qui la descrizione di cosa si riceve dai vari sensori</w:t>
-      </w:r>
-      <w:r>
-        <w:rPr>
-          <w:lang w:val="it-IT"/>
-        </w:rPr>
-        <w:t xml:space="preserve">, </w:t>
-      </w:r>
-      <w:r>
-        <w:rPr>
-          <w:lang w:val="it-IT"/>
-        </w:rPr>
-        <w:t>come viene acquisito</w:t>
-      </w:r>
-      <w:r>
-        <w:rPr>
-          <w:lang w:val="it-IT"/>
-        </w:rPr>
-        <w:t xml:space="preserve"> e tutto quello che serve da descrivere</w:t>
-      </w:r>
-      <w:r>
-        <w:rPr>
-          <w:lang w:val="it-IT"/>
-        </w:rPr>
-        <w:t xml:space="preserve"> */</w:t>
-      </w:r>
-    </w:p>
-    <w:p>
-      <w:pPr>
-        <w:ind w:left="360"/>
-        <w:rPr>
-          <w:lang w:val="it-IT"/>
-        </w:rPr>
-      </w:pPr>
-    </w:p>
-    <w:p>
-      <w:pPr>
-        <w:ind w:left="360"/>
-        <w:rPr>
-          <w:lang w:val="it-IT"/>
-        </w:rPr>
-      </w:pPr>
-    </w:p>
-    <w:p>
-      <w:pPr>
-        <w:pStyle w:val="Titolo1"/>
-        <w:numPr>
-          <w:ilvl w:val="0"/>
-          <w:numId w:val="25"/>
-        </w:numPr>
-        <w:rPr>
-          <w:rStyle w:val="Titolodellibro"/>
-          <w:sz w:val="32"/>
-          <w:szCs w:val="32"/>
-          <w:lang w:val="it-IT"/>
-        </w:rPr>
-      </w:pPr>
-      <w:r>
-        <w:rPr>
-          <w:rStyle w:val="Titolodellibro"/>
-          <w:sz w:val="32"/>
-          <w:szCs w:val="32"/>
-          <w:lang w:val="it-IT"/>
-        </w:rPr>
-        <w:t>CLIENT</w:t>
-      </w:r>
-    </w:p>
-    <w:p>
-      <w:pPr>
-        <w:rPr>
-          <w:lang w:val="it-IT"/>
-        </w:rPr>
-      </w:pPr>
-    </w:p>
-    <w:p>
-      <w:pPr>
+        <w:ind w:left="360"/>
+        <w:rPr>
+          <w:lang w:val="it-IT"/>
+        </w:rPr>
+      </w:pPr>
+    </w:p>
+    <w:p>
+      <w:pPr>
+        <w:ind w:left="360"/>
+        <w:rPr>
+          <w:lang w:val="it-IT"/>
+        </w:rPr>
+      </w:pPr>
+      <w:r>
+        <w:rPr>
+          <w:lang w:val="it-IT"/>
+        </w:rPr>
+        <w:t>ESEMPIO DAL TERMINALE:</w:t>
+      </w:r>
+    </w:p>
+    <w:p>
+      <w:pPr>
+        <w:ind w:left="360"/>
+        <w:rPr>
+          <w:lang w:val="it-IT"/>
+        </w:rPr>
+      </w:pPr>
+      <w:r>
+        <w:rPr>
+          <w:noProof/>
+        </w:rPr>
+        <w:lastRenderedPageBreak/>
+        <w:drawing>
+          <wp:inline distT="0" distB="0" distL="0" distR="0" wp14:anchorId="25F7E323" wp14:editId="31D18298">
+            <wp:extent cx="5638800" cy="866775"/>
+            <wp:effectExtent l="0" t="0" r="0" b="9525"/>
+            <wp:docPr id="349453848" name="Immagine 1"/>
+            <wp:cNvGraphicFramePr>
+              <a:graphicFrameLocks xmlns:a="http://schemas.openxmlformats.org/drawingml/2006/main" noChangeAspect="1"/>
+            </wp:cNvGraphicFramePr>
+            <a:graphic xmlns:a="http://schemas.openxmlformats.org/drawingml/2006/main">
+              <a:graphicData uri="http://schemas.openxmlformats.org/drawingml/2006/picture">
+                <pic:pic xmlns:pic="http://schemas.openxmlformats.org/drawingml/2006/picture">
+                  <pic:nvPicPr>
+                    <pic:cNvPr id="349453848" name=""/>
+                    <pic:cNvPicPr/>
+                  </pic:nvPicPr>
+                  <pic:blipFill>
+                    <a:blip r:embed="rId8"/>
+                    <a:stretch>
+                      <a:fillRect/>
+                    </a:stretch>
+                  </pic:blipFill>
+                  <pic:spPr>
+                    <a:xfrm>
+                      <a:off x="0" y="0"/>
+                      <a:ext cx="5638800" cy="866775"/>
+                    </a:xfrm>
+                    <a:prstGeom prst="rect">
+                      <a:avLst/>
+                    </a:prstGeom>
+                  </pic:spPr>
+                </pic:pic>
+              </a:graphicData>
+            </a:graphic>
+          </wp:inline>
+        </w:drawing>
+      </w:r>
+    </w:p>
+    <w:p>
+      <w:pPr>
+        <w:ind w:left="360"/>
+        <w:rPr>
+          <w:lang w:val="it-IT"/>
+        </w:rPr>
+      </w:pPr>
+      <w:r>
+        <w:rPr>
+          <w:lang w:val="it-IT"/>
+        </w:rPr>
+        <w:t xml:space="preserve">Altrimenti, SAFE MODE </w:t>
+      </w:r>
+      <w:r>
+        <w:rPr>
+          <w:lang w:val="it-IT"/>
+        </w:rPr>
+        <w:t>vuol dire che il pacchetto sarà costituito da 7 byte, ma tutti a 0 tranne il lock uguale a 1.</w:t>
+      </w:r>
+    </w:p>
+    <w:p>
+      <w:pPr>
+        <w:ind w:left="360"/>
+        <w:rPr>
+          <w:lang w:val="it-IT"/>
+        </w:rPr>
+      </w:pPr>
+      <w:r>
+        <w:rPr>
+          <w:noProof/>
+        </w:rPr>
+        <w:drawing>
+          <wp:inline distT="0" distB="0" distL="0" distR="0" wp14:anchorId="5705FCBE" wp14:editId="1BBDF844">
+            <wp:extent cx="5410200" cy="466725"/>
+            <wp:effectExtent l="0" t="0" r="0" b="9525"/>
+            <wp:docPr id="1268329819" name="Immagine 1"/>
+            <wp:cNvGraphicFramePr>
+              <a:graphicFrameLocks xmlns:a="http://schemas.openxmlformats.org/drawingml/2006/main" noChangeAspect="1"/>
+            </wp:cNvGraphicFramePr>
+            <a:graphic xmlns:a="http://schemas.openxmlformats.org/drawingml/2006/main">
+              <a:graphicData uri="http://schemas.openxmlformats.org/drawingml/2006/picture">
+                <pic:pic xmlns:pic="http://schemas.openxmlformats.org/drawingml/2006/picture">
+                  <pic:nvPicPr>
+                    <pic:cNvPr id="1268329819" name=""/>
+                    <pic:cNvPicPr/>
+                  </pic:nvPicPr>
+                  <pic:blipFill>
+                    <a:blip r:embed="rId9"/>
+                    <a:stretch>
+                      <a:fillRect/>
+                    </a:stretch>
+                  </pic:blipFill>
+                  <pic:spPr>
+                    <a:xfrm>
+                      <a:off x="0" y="0"/>
+                      <a:ext cx="5410200" cy="466725"/>
+                    </a:xfrm>
+                    <a:prstGeom prst="rect">
+                      <a:avLst/>
+                    </a:prstGeom>
+                  </pic:spPr>
+                </pic:pic>
+              </a:graphicData>
+            </a:graphic>
+          </wp:inline>
+        </w:drawing>
+      </w:r>
+    </w:p>
+    <w:p>
+      <w:pPr>
+        <w:ind w:left="360"/>
+        <w:rPr>
+          <w:lang w:val="it-IT"/>
+        </w:rPr>
+      </w:pPr>
+    </w:p>
+    <w:p>
+      <w:pPr>
+        <w:pStyle w:val="Sottotitolo"/>
+        <w:jc w:val="both"/>
+        <w:rPr>
+          <w:b/>
+          <w:bCs/>
+          <w:lang w:val="it-IT"/>
+        </w:rPr>
+      </w:pPr>
+      <w:r>
+        <w:rPr>
+          <w:lang w:val="it-IT"/>
+        </w:rPr>
+        <w:t xml:space="preserve">      </w:t>
+      </w:r>
+      <w:r>
+        <w:rPr>
+          <w:b/>
+          <w:bCs/>
+          <w:lang w:val="it-IT"/>
+        </w:rPr>
+        <w:t>3.</w:t>
+      </w:r>
+      <w:r>
+        <w:rPr>
+          <w:b/>
+          <w:bCs/>
+          <w:lang w:val="it-IT"/>
+        </w:rPr>
+        <w:t>4</w:t>
+      </w:r>
+      <w:r>
+        <w:rPr>
+          <w:b/>
+          <w:bCs/>
+          <w:lang w:val="it-IT"/>
+        </w:rPr>
+        <w:t xml:space="preserve"> FINGERPRINT MODE (CHECK)</w:t>
+      </w:r>
+    </w:p>
+    <w:p>
+      <w:pPr>
+        <w:ind w:left="360"/>
+        <w:rPr>
+          <w:lang w:val="it-IT"/>
+        </w:rPr>
+      </w:pPr>
+      <w:r>
+        <w:rPr>
+          <w:lang w:val="it-IT"/>
+        </w:rPr>
+        <w:t xml:space="preserve">A questo punto </w:t>
+      </w:r>
+      <w:r>
+        <w:rPr>
+          <w:lang w:val="it-IT"/>
+        </w:rPr>
+        <w:t xml:space="preserve">Central </w:t>
+      </w:r>
+      <w:r>
+        <w:rPr>
+          <w:lang w:val="it-IT"/>
+        </w:rPr>
+        <w:t xml:space="preserve">aspetta che qualcuno voglia sbloccare le cassette tramite il </w:t>
+      </w:r>
+      <w:r>
+        <w:rPr>
+          <w:lang w:val="it-IT"/>
+        </w:rPr>
+        <w:t xml:space="preserve">riconoscimento </w:t>
+      </w:r>
+      <w:r>
+        <w:rPr>
+          <w:lang w:val="it-IT"/>
+        </w:rPr>
+        <w:t xml:space="preserve">di un impronta digitale. Una volta appoggiato il dito sul sensore, la cassetta </w:t>
+      </w:r>
+      <w:r>
+        <w:rPr>
+          <w:lang w:val="it-IT"/>
+        </w:rPr>
+        <w:t>verrà</w:t>
+      </w:r>
+      <w:r>
+        <w:rPr>
+          <w:lang w:val="it-IT"/>
+        </w:rPr>
+        <w:t xml:space="preserve"> sbloccata sulla base di quale dito è stato </w:t>
+      </w:r>
+      <w:r>
+        <w:rPr>
+          <w:lang w:val="it-IT"/>
+        </w:rPr>
+        <w:t>registrato</w:t>
+      </w:r>
+      <w:r>
+        <w:rPr>
+          <w:lang w:val="it-IT"/>
+        </w:rPr>
+        <w:t xml:space="preserve"> (ricordando che ogni dito simula un</w:t>
+      </w:r>
+      <w:r>
+        <w:rPr>
+          <w:lang w:val="it-IT"/>
+        </w:rPr>
+        <w:t xml:space="preserve"> cliente di una </w:t>
+      </w:r>
+      <w:r>
+        <w:rPr>
+          <w:lang w:val="it-IT"/>
+        </w:rPr>
+        <w:t>cassetta).</w:t>
+      </w:r>
+    </w:p>
+    <w:p>
+      <w:pPr>
+        <w:ind w:left="360"/>
+        <w:rPr>
+          <w:lang w:val="it-IT"/>
+        </w:rPr>
+      </w:pPr>
+      <w:r>
+        <w:rPr>
+          <w:lang w:val="it-IT"/>
+        </w:rPr>
+        <w:t xml:space="preserve">Una volta sbloccata, una cassetta si apre </w:t>
+      </w:r>
+      <w:r>
+        <w:rPr>
+          <w:lang w:val="it-IT"/>
+        </w:rPr>
+        <w:t>e il LED assegnato a tale cassetta è acceso. Si può simulare la presenza dell’oggetto</w:t>
+      </w:r>
+      <w:r>
+        <w:rPr>
+          <w:lang w:val="it-IT"/>
+        </w:rPr>
+        <w:t xml:space="preserve"> inserendo al proprio interno un ostacolo da rilevare</w:t>
+      </w:r>
+      <w:r>
+        <w:rPr>
+          <w:lang w:val="it-IT"/>
+        </w:rPr>
+        <w:t xml:space="preserve">. La cassetta va aperta (sensore di apertura riconosce che lo sportello è stato aperto solo se è molto aperto) a questo punto il magnete si riattiva, pronto per la richiusura. </w:t>
+      </w:r>
+    </w:p>
+    <w:p>
+      <w:pPr>
+        <w:ind w:left="360"/>
+        <w:rPr>
+          <w:lang w:val="it-IT"/>
+        </w:rPr>
+      </w:pPr>
+      <w:r>
+        <w:rPr>
+          <w:lang w:val="it-IT"/>
+        </w:rPr>
+        <w:t xml:space="preserve">Lo sblocco avviene quando il </w:t>
+      </w:r>
+      <w:proofErr w:type="spellStart"/>
+      <w:r>
+        <w:rPr>
+          <w:lang w:val="it-IT"/>
+        </w:rPr>
+        <w:t>central</w:t>
+      </w:r>
+      <w:proofErr w:type="spellEnd"/>
+      <w:r>
+        <w:rPr>
+          <w:lang w:val="it-IT"/>
+        </w:rPr>
+        <w:t xml:space="preserve"> riconosce che esiste una delle cassette registrate. Se c’è questo match, allora </w:t>
+      </w:r>
+    </w:p>
+    <w:p>
+      <w:pPr>
+        <w:ind w:left="360"/>
+        <w:rPr>
+          <w:lang w:val="it-IT"/>
+        </w:rPr>
+      </w:pPr>
+    </w:p>
+    <w:p>
+      <w:pPr>
+        <w:pStyle w:val="Sottotitolo"/>
+        <w:ind w:firstLine="360"/>
+        <w:jc w:val="both"/>
+        <w:rPr>
+          <w:b/>
+          <w:bCs/>
+          <w:lang w:val="it-IT"/>
+        </w:rPr>
+      </w:pPr>
+      <w:r>
+        <w:rPr>
+          <w:b/>
+          <w:bCs/>
+          <w:lang w:val="it-IT"/>
+        </w:rPr>
+        <w:t>3.4</w:t>
+      </w:r>
+      <w:r>
+        <w:rPr>
+          <w:b/>
+          <w:bCs/>
+          <w:lang w:val="it-IT"/>
+        </w:rPr>
+        <w:t xml:space="preserve"> ALLARMI PER SAFE MODE</w:t>
+      </w:r>
+      <w:r>
+        <w:rPr>
+          <w:b/>
+          <w:bCs/>
+          <w:lang w:val="it-IT"/>
+        </w:rPr>
+        <w:t xml:space="preserve"> </w:t>
+      </w:r>
+    </w:p>
+    <w:p>
+      <w:pPr>
+        <w:ind w:left="360"/>
+        <w:rPr>
+          <w:lang w:val="it-IT"/>
+        </w:rPr>
+      </w:pPr>
+      <w:r>
+        <w:rPr>
+          <w:lang w:val="it-IT"/>
+        </w:rPr>
+        <w:t>Durante l’acquisizione dei dati</w:t>
+      </w:r>
+      <w:r>
+        <w:rPr>
+          <w:lang w:val="it-IT"/>
+        </w:rPr>
+        <w:t>, il server può elaborare alcuni campi per triggerare un allarme.</w:t>
+      </w:r>
+      <w:r>
+        <w:rPr>
+          <w:lang w:val="it-IT"/>
+        </w:rPr>
+        <w:t xml:space="preserve"> </w:t>
+      </w:r>
+      <w:r>
+        <w:rPr>
+          <w:lang w:val="it-IT"/>
+        </w:rPr>
+        <w:t>In particolare, viene armato un warning quando i campi della temperature e di manomissione (</w:t>
+      </w:r>
+      <w:proofErr w:type="spellStart"/>
+      <w:r>
+        <w:rPr>
+          <w:lang w:val="it-IT"/>
+        </w:rPr>
+        <w:t>infrangment</w:t>
+      </w:r>
+      <w:proofErr w:type="spellEnd"/>
+      <w:r>
+        <w:rPr>
+          <w:lang w:val="it-IT"/>
+        </w:rPr>
+        <w:t xml:space="preserve">) vagliano una soglia predefinita. Da </w:t>
+      </w:r>
+      <w:proofErr w:type="gramStart"/>
+      <w:r>
+        <w:rPr>
+          <w:lang w:val="it-IT"/>
+        </w:rPr>
+        <w:t>ACQ infatti</w:t>
+      </w:r>
+      <w:proofErr w:type="gramEnd"/>
+      <w:r>
+        <w:rPr>
+          <w:lang w:val="it-IT"/>
+        </w:rPr>
+        <w:t xml:space="preserve"> verranno spediti i dati in presi in </w:t>
+      </w:r>
+      <w:proofErr w:type="spellStart"/>
+      <w:r>
+        <w:rPr>
+          <w:lang w:val="it-IT"/>
+        </w:rPr>
+        <w:t>real</w:t>
+      </w:r>
+      <w:proofErr w:type="spellEnd"/>
+      <w:r>
+        <w:rPr>
+          <w:lang w:val="it-IT"/>
+        </w:rPr>
+        <w:t xml:space="preserve"> time, e il server una volta elaborati, verificherà se ci sono gli estremi per l’invio.</w:t>
+      </w:r>
+    </w:p>
+    <w:p>
+      <w:pPr>
+        <w:ind w:left="360"/>
+        <w:rPr>
+          <w:lang w:val="it-IT"/>
+        </w:rPr>
+      </w:pPr>
+    </w:p>
+    <w:p>
+      <w:pPr>
+        <w:ind w:left="360"/>
         <w:rPr>
           <w:lang w:val="it-IT"/>
         </w:rPr>
@@ -5442,7 +6627,6 @@
   <w:style w:type="character" w:default="1" w:styleId="Carpredefinitoparagrafo">
     <w:name w:val="Default Paragraph Font"/>
     <w:uiPriority w:val="1"/>
-    <w:semiHidden/>
     <w:unhideWhenUsed/>
   </w:style>
   <w:style w:type="table" w:default="1" w:styleId="Tabellanormale">

</xml_diff>

<commit_message>
doc: update main loop acquisition doc
</commit_message>
<xml_diff>
--- a/Doc/SMASHBOX.docx
+++ b/Doc/SMASHBOX.docx
@@ -92,7 +92,21 @@
         <w:rPr>
           <w:lang w:val="it-IT"/>
         </w:rPr>
-        <w:t>per notificare il cliente in caso di tentativo di furto (manomissione) o di pericolo (aumento temperatura). Inoltre viene fornito un log con le diverse date e orari di apertura.</w:t>
+        <w:t xml:space="preserve">per notificare il cliente in caso di tentativo di furto (manomissione) o di pericolo (aumento temperatura). </w:t>
+      </w:r>
+      <w:proofErr w:type="gramStart"/>
+      <w:r>
+        <w:rPr>
+          <w:lang w:val="it-IT"/>
+        </w:rPr>
+        <w:t>Inoltre</w:t>
+      </w:r>
+      <w:proofErr w:type="gramEnd"/>
+      <w:r>
+        <w:rPr>
+          <w:lang w:val="it-IT"/>
+        </w:rPr>
+        <w:t xml:space="preserve"> viene fornito un log con le diverse date e orari di apertura.</w:t>
       </w:r>
     </w:p>
     <w:p>
@@ -595,11 +609,19 @@
           <w:lang w:val="it-IT"/>
         </w:rPr>
       </w:pPr>
-      <w:r>
-        <w:rPr>
-          <w:lang w:val="it-IT"/>
-        </w:rPr>
-        <w:t>2 sensori di presenza (sportello e presenza oggetto)</w:t>
+      <w:proofErr w:type="gramStart"/>
+      <w:r>
+        <w:rPr>
+          <w:lang w:val="it-IT"/>
+        </w:rPr>
+        <w:t>2</w:t>
+      </w:r>
+      <w:proofErr w:type="gramEnd"/>
+      <w:r>
+        <w:rPr>
+          <w:lang w:val="it-IT"/>
+        </w:rPr>
+        <w:t xml:space="preserve"> sensori di presenza (sportello e presenza oggetto)</w:t>
       </w:r>
     </w:p>
     <w:p>
@@ -1005,12 +1027,34 @@
           <w:lang w:val="it-IT"/>
         </w:rPr>
       </w:pPr>
+      <w:proofErr w:type="gramStart"/>
       <w:r>
         <w:rPr>
           <w:lang w:val="it-IT"/>
         </w:rPr>
         <w:lastRenderedPageBreak/>
-        <w:t>E’ un endpoint in cui l’utente viene notificato di aperture della propria cassetta, di eventuali allarmi. Inoltre viene data la possibilità al cliente tramite comando al bot di capire quali sono stati i vari log della propria cassetta registrata.</w:t>
+        <w:t>E’</w:t>
+      </w:r>
+      <w:proofErr w:type="gramEnd"/>
+      <w:r>
+        <w:rPr>
+          <w:lang w:val="it-IT"/>
+        </w:rPr>
+        <w:t xml:space="preserve"> un endpoint in cui l’utente viene notificato di aperture della propria cassetta, di eventuali allarmi. </w:t>
+      </w:r>
+      <w:proofErr w:type="gramStart"/>
+      <w:r>
+        <w:rPr>
+          <w:lang w:val="it-IT"/>
+        </w:rPr>
+        <w:t>Inoltre</w:t>
+      </w:r>
+      <w:proofErr w:type="gramEnd"/>
+      <w:r>
+        <w:rPr>
+          <w:lang w:val="it-IT"/>
+        </w:rPr>
+        <w:t xml:space="preserve"> viene data la possibilità al cliente tramite comando al bot di capire quali sono stati i vari log della propria cassetta registrata.</w:t>
       </w:r>
     </w:p>
     <w:p>
@@ -1863,8 +1907,17 @@
           <w:color w:val="4472C4" w:themeColor="accent1"/>
           <w:lang w:val="en-GB"/>
         </w:rPr>
-        <w:t>));</w:t>
-      </w:r>
+        <w:t>)</w:t>
+      </w:r>
+      <w:proofErr w:type="gramStart"/>
+      <w:r>
+        <w:rPr>
+          <w:color w:val="4472C4" w:themeColor="accent1"/>
+          <w:lang w:val="en-GB"/>
+        </w:rPr>
+        <w:t>);</w:t>
+      </w:r>
+      <w:proofErr w:type="gramEnd"/>
     </w:p>
     <w:p>
       <w:pPr>
@@ -2142,7 +2195,21 @@
         <w:rPr>
           <w:lang w:val="it-IT"/>
         </w:rPr>
-        <w:t>Come si nota, ogni singola ACQ aspetta un pacchetto identificativo di 10 byte da parte del BRIDGE, con il primo valore (buffer[0]) contenente l’ID stesso. Fino a quando non arriva questo pacchetto, il sensore non è partito.</w:t>
+        <w:t>Come si nota, ogni singola ACQ aspetta un pacchetto identificativo di 10 byte da parte del BRIDGE, con il primo valore (</w:t>
+      </w:r>
+      <w:proofErr w:type="gramStart"/>
+      <w:r>
+        <w:rPr>
+          <w:lang w:val="it-IT"/>
+        </w:rPr>
+        <w:t>buffer[</w:t>
+      </w:r>
+      <w:proofErr w:type="gramEnd"/>
+      <w:r>
+        <w:rPr>
+          <w:lang w:val="it-IT"/>
+        </w:rPr>
+        <w:t>0]) contenente l’ID stesso. Fino a quando non arriva questo pacchetto, il sensore non è partito.</w:t>
       </w:r>
     </w:p>
     <w:p>
@@ -2214,13 +2281,27 @@
         <w:rPr>
           <w:lang w:val="it-IT"/>
         </w:rPr>
-        <w:t xml:space="preserve">un pacchetto con </w:t>
-      </w:r>
-      <w:r>
-        <w:rPr>
-          <w:lang w:val="it-IT"/>
-        </w:rPr>
-        <w:t>di 2</w:t>
+        <w:t xml:space="preserve">un pacchetto </w:t>
+      </w:r>
+      <w:proofErr w:type="gramStart"/>
+      <w:r>
+        <w:rPr>
+          <w:lang w:val="it-IT"/>
+        </w:rPr>
+        <w:t xml:space="preserve">con </w:t>
+      </w:r>
+      <w:r>
+        <w:rPr>
+          <w:lang w:val="it-IT"/>
+        </w:rPr>
+        <w:t>di</w:t>
+      </w:r>
+      <w:proofErr w:type="gramEnd"/>
+      <w:r>
+        <w:rPr>
+          <w:lang w:val="it-IT"/>
+        </w:rPr>
+        <w:t xml:space="preserve"> 2</w:t>
       </w:r>
       <w:r>
         <w:rPr>
@@ -2366,21 +2447,63 @@
         <w:rPr>
           <w:lang w:val="it-IT"/>
         </w:rPr>
-        <w:t>A questo punto ACQ riceve i 10 byte, assegna l’ID  e termine la sua routine di setup().</w:t>
-      </w:r>
-    </w:p>
-    <w:p>
-      <w:pPr>
-        <w:ind w:left="360"/>
-        <w:rPr>
-          <w:lang w:val="it-IT"/>
-        </w:rPr>
-      </w:pPr>
-      <w:r>
-        <w:rPr>
-          <w:lang w:val="it-IT"/>
-        </w:rPr>
-        <w:t>Anche CNTRL termina la sua routine di setup().</w:t>
+        <w:t xml:space="preserve">A questo punto ACQ riceve i 10 byte, assegna </w:t>
+      </w:r>
+      <w:proofErr w:type="gramStart"/>
+      <w:r>
+        <w:rPr>
+          <w:lang w:val="it-IT"/>
+        </w:rPr>
+        <w:t>l’ID  e</w:t>
+      </w:r>
+      <w:proofErr w:type="gramEnd"/>
+      <w:r>
+        <w:rPr>
+          <w:lang w:val="it-IT"/>
+        </w:rPr>
+        <w:t xml:space="preserve"> termine la sua routine di </w:t>
+      </w:r>
+      <w:proofErr w:type="gramStart"/>
+      <w:r>
+        <w:rPr>
+          <w:lang w:val="it-IT"/>
+        </w:rPr>
+        <w:t>setup(</w:t>
+      </w:r>
+      <w:proofErr w:type="gramEnd"/>
+      <w:r>
+        <w:rPr>
+          <w:lang w:val="it-IT"/>
+        </w:rPr>
+        <w:t>).</w:t>
+      </w:r>
+    </w:p>
+    <w:p>
+      <w:pPr>
+        <w:ind w:left="360"/>
+        <w:rPr>
+          <w:lang w:val="it-IT"/>
+        </w:rPr>
+      </w:pPr>
+      <w:r>
+        <w:rPr>
+          <w:lang w:val="it-IT"/>
+        </w:rPr>
+        <w:t xml:space="preserve">Anche CNTRL termina la sua routine di </w:t>
+      </w:r>
+      <w:proofErr w:type="gramStart"/>
+      <w:r>
+        <w:rPr>
+          <w:lang w:val="it-IT"/>
+        </w:rPr>
+        <w:t>setup(</w:t>
+      </w:r>
+      <w:proofErr w:type="gramEnd"/>
+      <w:r>
+        <w:rPr>
+          <w:lang w:val="it-IT"/>
+        </w:rPr>
+        <w:t>).</w:t>
       </w:r>
     </w:p>
     <w:p>
@@ -2711,22 +2834,56 @@
         <w:rPr>
           <w:lang w:val="it-IT"/>
         </w:rPr>
-        <w:t xml:space="preserve"> </w:t>
-      </w:r>
-    </w:p>
-    <w:p>
-      <w:pPr>
-        <w:ind w:left="360"/>
-        <w:rPr>
-          <w:lang w:val="it-IT"/>
-        </w:rPr>
-      </w:pPr>
-      <w:r>
-        <w:rPr>
-          <w:lang w:val="it-IT"/>
-        </w:rPr>
-        <w:t>Un messaggio di allarme viene inviato anche al BOTTG.</w:t>
-      </w:r>
+        <w:t>Un messaggio di allarme viene inviato anche al BOTTG</w:t>
+      </w:r>
+      <w:r>
+        <w:rPr>
+          <w:lang w:val="it-IT"/>
+        </w:rPr>
+        <w:t xml:space="preserve"> nel momento in cui viene triggerato un allarme da parte del server</w:t>
+      </w:r>
+      <w:r>
+        <w:rPr>
+          <w:lang w:val="it-IT"/>
+        </w:rPr>
+        <w:t>.</w:t>
+      </w:r>
+    </w:p>
+    <w:p>
+      <w:pPr>
+        <w:rPr>
+          <w:lang w:val="it-IT"/>
+        </w:rPr>
+      </w:pPr>
+      <w:r>
+        <w:rPr>
+          <w:lang w:val="it-IT"/>
+        </w:rPr>
+        <w:tab/>
+      </w:r>
+    </w:p>
+    <w:p>
+      <w:pPr>
+        <w:rPr>
+          <w:lang w:val="it-IT"/>
+        </w:rPr>
+      </w:pPr>
+    </w:p>
+    <w:p>
+      <w:pPr>
+        <w:ind w:left="360"/>
+        <w:rPr>
+          <w:lang w:val="it-IT"/>
+        </w:rPr>
+      </w:pPr>
+    </w:p>
+    <w:p>
+      <w:pPr>
+        <w:ind w:left="360"/>
+        <w:rPr>
+          <w:lang w:val="it-IT"/>
+        </w:rPr>
+      </w:pPr>
     </w:p>
     <w:p>
       <w:pPr>
@@ -2848,7 +3005,6 @@
         <w:rPr>
           <w:lang w:val="it-IT"/>
         </w:rPr>
-        <w:lastRenderedPageBreak/>
         <w:t>Temperatura + Umidità</w:t>
       </w:r>
     </w:p>
@@ -3305,8 +3461,60 @@
       <w:pPr>
         <w:ind w:left="360"/>
         <w:rPr>
+          <w:lang w:val="it-IT"/>
+        </w:rPr>
+      </w:pPr>
+      <w:r>
+        <w:rPr>
+          <w:lang w:val="it-IT"/>
+        </w:rPr>
+        <w:t>Nel</w:t>
+      </w:r>
+      <w:r>
+        <w:rPr>
+          <w:lang w:val="it-IT"/>
+        </w:rPr>
+        <w:t xml:space="preserve"> caso normale, i 7 byte saranno quelli che descriveranno cosa è stato acquisito durante la rilevazione dei sensori. Al BRIDGE poi il compito di girarli verso il server.</w:t>
+      </w:r>
+    </w:p>
+    <w:p>
+      <w:pPr>
+        <w:ind w:left="360"/>
+        <w:rPr>
+          <w:lang w:val="it-IT"/>
+        </w:rPr>
+      </w:pPr>
+      <w:r>
+        <w:rPr>
+          <w:lang w:val="it-IT"/>
+        </w:rPr>
+        <w:t>Se altrimenti la modalità è SAFE MODE, i 7 byte saranno tutti a 0, eccetto per il campo “Lock” che avrà valore 1. Fin quando tale modalità non viene rilasciata, ciclicamente il BRIDGE riceverà questo tipo di pacchetto</w:t>
+      </w:r>
+      <w:r>
+        <w:rPr>
+          <w:lang w:val="it-IT"/>
+        </w:rPr>
+        <w:t>.</w:t>
+      </w:r>
+    </w:p>
+    <w:p>
+      <w:pPr>
+        <w:ind w:left="360"/>
+        <w:rPr>
+          <w:color w:val="FF0000"/>
+          <w:lang w:val="it-IT"/>
+        </w:rPr>
+      </w:pPr>
+    </w:p>
+    <w:p>
+      <w:pPr>
+        <w:ind w:firstLine="360"/>
+        <w:jc w:val="center"/>
+        <w:rPr>
           <w:b/>
           <w:bCs/>
+          <w:color w:val="FF0000"/>
+          <w:u w:val="single"/>
           <w:lang w:val="it-IT"/>
         </w:rPr>
       </w:pPr>
@@ -3314,8 +3522,723 @@
         <w:rPr>
           <w:b/>
           <w:bCs/>
-          <w:lang w:val="it-IT"/>
-        </w:rPr>
+          <w:color w:val="FF0000"/>
+          <w:u w:val="single"/>
+          <w:lang w:val="it-IT"/>
+        </w:rPr>
+        <w:t>0000010</w:t>
+      </w:r>
+    </w:p>
+    <w:p>
+      <w:pPr>
+        <w:ind w:firstLine="360"/>
+        <w:jc w:val="left"/>
+        <w:rPr>
+          <w:b/>
+          <w:bCs/>
+          <w:sz w:val="20"/>
+          <w:szCs w:val="20"/>
+          <w:u w:val="single"/>
+          <w:lang w:val="it-IT"/>
+        </w:rPr>
+      </w:pPr>
+      <w:r>
+        <w:rPr>
+          <w:b/>
+          <w:bCs/>
+          <w:sz w:val="20"/>
+          <w:szCs w:val="20"/>
+          <w:u w:val="single"/>
+          <w:lang w:val="it-IT"/>
+        </w:rPr>
+        <w:t>GESTIONE DEL CAMPO INFR:</w:t>
+      </w:r>
+    </w:p>
+    <w:p>
+      <w:pPr>
+        <w:ind w:left="360"/>
+        <w:jc w:val="left"/>
+        <w:rPr>
+          <w:lang w:val="it-IT"/>
+        </w:rPr>
+      </w:pPr>
+      <w:r>
+        <w:rPr>
+          <w:lang w:val="it-IT"/>
+        </w:rPr>
+        <w:t>Nella simulazione dell’evento di m</w:t>
+      </w:r>
+      <w:r>
+        <w:rPr>
+          <w:lang w:val="it-IT"/>
+        </w:rPr>
+        <w:t>anomissione (si scuote la scatola) la ACQ che rileva tale infrazione(accelerometro), setta</w:t>
+      </w:r>
+      <w:r>
+        <w:rPr>
+          <w:lang w:val="it-IT"/>
+        </w:rPr>
+        <w:t>sse</w:t>
+      </w:r>
+      <w:r>
+        <w:rPr>
+          <w:lang w:val="it-IT"/>
+        </w:rPr>
+        <w:t xml:space="preserve"> il campo “Infra”, che una volta elaborato dal server triggera</w:t>
+      </w:r>
+      <w:r>
+        <w:rPr>
+          <w:lang w:val="it-IT"/>
+        </w:rPr>
+        <w:t>va</w:t>
+      </w:r>
+      <w:r>
+        <w:rPr>
+          <w:lang w:val="it-IT"/>
+        </w:rPr>
+        <w:t xml:space="preserve"> il pacchetto che serve per entrare in SAFE MODE.</w:t>
+      </w:r>
+      <w:r>
+        <w:rPr>
+          <w:lang w:val="it-IT"/>
+        </w:rPr>
+        <w:t xml:space="preserve">  </w:t>
+      </w:r>
+    </w:p>
+    <w:p>
+      <w:pPr>
+        <w:ind w:left="360"/>
+        <w:jc w:val="left"/>
+        <w:rPr>
+          <w:lang w:val="it-IT"/>
+        </w:rPr>
+      </w:pPr>
+      <w:r>
+        <w:rPr>
+          <w:lang w:val="it-IT"/>
+        </w:rPr>
+        <w:t xml:space="preserve">Essendo il ciclo di ACQ molto </w:t>
+      </w:r>
+      <w:r>
+        <w:rPr>
+          <w:lang w:val="it-IT"/>
+        </w:rPr>
+        <w:t xml:space="preserve">più </w:t>
+      </w:r>
+      <w:r>
+        <w:rPr>
+          <w:lang w:val="it-IT"/>
+        </w:rPr>
+        <w:t>veloce</w:t>
+      </w:r>
+      <w:r>
+        <w:rPr>
+          <w:lang w:val="it-IT"/>
+        </w:rPr>
+        <w:t xml:space="preserve"> del tempo necessario per settare il flag </w:t>
+      </w:r>
+      <w:proofErr w:type="spellStart"/>
+      <w:r>
+        <w:rPr>
+          <w:i/>
+          <w:iCs/>
+          <w:lang w:val="it-IT"/>
+        </w:rPr>
+        <w:t>safe_mode</w:t>
+      </w:r>
+      <w:proofErr w:type="spellEnd"/>
+      <w:r>
+        <w:rPr>
+          <w:lang w:val="it-IT"/>
+        </w:rPr>
+        <w:t xml:space="preserve">, quello che accadeva era che il BRIDGE vedesse arrivare in ricezione </w:t>
+      </w:r>
+      <w:r>
+        <w:rPr>
+          <w:lang w:val="it-IT"/>
+        </w:rPr>
+        <w:t xml:space="preserve">più </w:t>
+      </w:r>
+      <w:r>
+        <w:rPr>
+          <w:lang w:val="it-IT"/>
+        </w:rPr>
+        <w:t xml:space="preserve">pacchetti con il campo “Infra” settato a 1, con conseguente invio di due pacchetti di allarmi consecutivi. </w:t>
+      </w:r>
+    </w:p>
+    <w:p>
+      <w:pPr>
+        <w:ind w:left="360"/>
+        <w:jc w:val="left"/>
+        <w:rPr>
+          <w:lang w:val="it-IT"/>
+        </w:rPr>
+      </w:pPr>
+      <w:r>
+        <w:rPr>
+          <w:lang w:val="it-IT"/>
+        </w:rPr>
+        <w:t>Per evitare tutto ciò, alla prima rilevazione di manomissione</w:t>
+      </w:r>
+      <w:r>
+        <w:rPr>
+          <w:lang w:val="it-IT"/>
+        </w:rPr>
+        <w:t xml:space="preserve"> da parte di ACQ</w:t>
+      </w:r>
+      <w:r>
+        <w:rPr>
+          <w:lang w:val="it-IT"/>
+        </w:rPr>
+        <w:t>, viene settato un flag booleano (</w:t>
+      </w:r>
+      <w:proofErr w:type="spellStart"/>
+      <w:r>
+        <w:rPr>
+          <w:i/>
+          <w:iCs/>
+          <w:lang w:val="it-IT"/>
+        </w:rPr>
+        <w:t>active_infr</w:t>
+      </w:r>
+      <w:proofErr w:type="spellEnd"/>
+      <w:r>
+        <w:rPr>
+          <w:lang w:val="it-IT"/>
+        </w:rPr>
+        <w:t xml:space="preserve">) che permette di effettuare o meno all’interno del loop di </w:t>
+      </w:r>
+      <w:proofErr w:type="spellStart"/>
+      <w:r>
+        <w:rPr>
+          <w:lang w:val="it-IT"/>
+        </w:rPr>
+        <w:t>acquisition</w:t>
+      </w:r>
+      <w:proofErr w:type="spellEnd"/>
+      <w:r>
+        <w:rPr>
+          <w:lang w:val="it-IT"/>
+        </w:rPr>
+        <w:t>, la acquisizione dei valori dell’accelerometro:</w:t>
+      </w:r>
+    </w:p>
+    <w:p>
+      <w:pPr>
+        <w:ind w:left="360"/>
+        <w:jc w:val="left"/>
+        <w:rPr>
+          <w:lang w:val="it-IT"/>
+        </w:rPr>
+      </w:pPr>
+      <w:r>
+        <w:rPr>
+          <w:lang w:val="it-IT"/>
+        </w:rPr>
+        <w:lastRenderedPageBreak/>
+        <w:t xml:space="preserve">Come si nota, a riga 97, dopo la spedizione del pacchetto ciclico, si analizza il valore del campo di </w:t>
+      </w:r>
+      <w:proofErr w:type="spellStart"/>
+      <w:r>
+        <w:rPr>
+          <w:lang w:val="it-IT"/>
+        </w:rPr>
+        <w:t>infr</w:t>
+      </w:r>
+      <w:proofErr w:type="spellEnd"/>
+      <w:r>
+        <w:rPr>
+          <w:lang w:val="it-IT"/>
+        </w:rPr>
+        <w:t>:</w:t>
+      </w:r>
+    </w:p>
+    <w:p>
+      <w:pPr>
+        <w:ind w:left="360"/>
+        <w:jc w:val="left"/>
+        <w:rPr>
+          <w:lang w:val="it-IT"/>
+        </w:rPr>
+      </w:pPr>
+      <w:r>
+        <w:rPr>
+          <w:lang w:val="it-IT"/>
+        </w:rPr>
+        <w:t>Nel momento in cui</w:t>
+      </w:r>
+      <w:r>
+        <w:rPr>
+          <w:lang w:val="it-IT"/>
+        </w:rPr>
+        <w:t xml:space="preserve"> viene rilevato una manomissione, si setta il booleano. </w:t>
+      </w:r>
+    </w:p>
+    <w:p>
+      <w:pPr>
+        <w:ind w:left="360"/>
+        <w:jc w:val="left"/>
+        <w:rPr>
+          <w:lang w:val="it-IT"/>
+        </w:rPr>
+      </w:pPr>
+    </w:p>
+    <w:p>
+      <w:pPr>
+        <w:ind w:firstLine="360"/>
+        <w:jc w:val="center"/>
+        <w:rPr>
+          <w:b/>
+          <w:bCs/>
+          <w:color w:val="FF0000"/>
+          <w:u w:val="single"/>
+          <w:lang w:val="it-IT"/>
+        </w:rPr>
+      </w:pPr>
+      <w:r>
+        <w:rPr>
+          <w:noProof/>
+        </w:rPr>
+        <w:drawing>
+          <wp:inline distT="0" distB="0" distL="0" distR="0" wp14:anchorId="5DF0D449" wp14:editId="13059E99">
+            <wp:extent cx="3631721" cy="1436392"/>
+            <wp:effectExtent l="0" t="0" r="6985" b="0"/>
+            <wp:docPr id="1148434979" name="Immagine 1" descr="Immagine che contiene testo, schermata, Carattere&#10;&#10;Il contenuto generato dall'IA potrebbe non essere corretto."/>
+            <wp:cNvGraphicFramePr>
+              <a:graphicFrameLocks xmlns:a="http://schemas.openxmlformats.org/drawingml/2006/main" noChangeAspect="1"/>
+            </wp:cNvGraphicFramePr>
+            <a:graphic xmlns:a="http://schemas.openxmlformats.org/drawingml/2006/main">
+              <a:graphicData uri="http://schemas.openxmlformats.org/drawingml/2006/picture">
+                <pic:pic xmlns:pic="http://schemas.openxmlformats.org/drawingml/2006/picture">
+                  <pic:nvPicPr>
+                    <pic:cNvPr id="1148434979" name="Immagine 1" descr="Immagine che contiene testo, schermata, Carattere&#10;&#10;Il contenuto generato dall'IA potrebbe non essere corretto."/>
+                    <pic:cNvPicPr/>
+                  </pic:nvPicPr>
+                  <pic:blipFill>
+                    <a:blip r:embed="rId8"/>
+                    <a:stretch>
+                      <a:fillRect/>
+                    </a:stretch>
+                  </pic:blipFill>
+                  <pic:spPr>
+                    <a:xfrm>
+                      <a:off x="0" y="0"/>
+                      <a:ext cx="3637195" cy="1438557"/>
+                    </a:xfrm>
+                    <a:prstGeom prst="rect">
+                      <a:avLst/>
+                    </a:prstGeom>
+                  </pic:spPr>
+                </pic:pic>
+              </a:graphicData>
+            </a:graphic>
+          </wp:inline>
+        </w:drawing>
+      </w:r>
+    </w:p>
+    <w:p>
+      <w:pPr>
+        <w:ind w:firstLine="360"/>
+        <w:rPr>
+          <w:b/>
+          <w:bCs/>
+          <w:color w:val="FF0000"/>
+          <w:u w:val="single"/>
+          <w:lang w:val="it-IT"/>
+        </w:rPr>
+      </w:pPr>
+    </w:p>
+    <w:p>
+      <w:pPr>
+        <w:ind w:left="360"/>
+        <w:rPr>
+          <w:lang w:val="it-IT"/>
+        </w:rPr>
+      </w:pPr>
+      <w:r>
+        <w:rPr>
+          <w:lang w:val="it-IT"/>
+        </w:rPr>
+        <w:t xml:space="preserve">Una volta tornati </w:t>
+      </w:r>
+      <w:r>
+        <w:rPr>
+          <w:lang w:val="it-IT"/>
+        </w:rPr>
+        <w:t>nel loop principale, l’update dell’accelerometro avverrà soltanto se tale flag non è stato appunto settato in precedenza</w:t>
+      </w:r>
+      <w:r>
+        <w:rPr>
+          <w:lang w:val="it-IT"/>
+        </w:rPr>
+        <w:t>.</w:t>
+      </w:r>
+    </w:p>
+    <w:p>
+      <w:pPr>
+        <w:ind w:left="360"/>
+        <w:jc w:val="center"/>
+        <w:rPr>
+          <w:lang w:val="it-IT"/>
+        </w:rPr>
+      </w:pPr>
+      <w:r>
+        <w:rPr>
+          <w:noProof/>
+        </w:rPr>
+        <w:drawing>
+          <wp:inline distT="0" distB="0" distL="0" distR="0" wp14:anchorId="66D9A91E" wp14:editId="558EE0A3">
+            <wp:extent cx="3950616" cy="1673525"/>
+            <wp:effectExtent l="0" t="0" r="0" b="3175"/>
+            <wp:docPr id="1033984846" name="Immagine 1" descr="Immagine che contiene testo, schermata, software, Software multimediale&#10;&#10;Il contenuto generato dall'IA potrebbe non essere corretto."/>
+            <wp:cNvGraphicFramePr>
+              <a:graphicFrameLocks xmlns:a="http://schemas.openxmlformats.org/drawingml/2006/main" noChangeAspect="1"/>
+            </wp:cNvGraphicFramePr>
+            <a:graphic xmlns:a="http://schemas.openxmlformats.org/drawingml/2006/main">
+              <a:graphicData uri="http://schemas.openxmlformats.org/drawingml/2006/picture">
+                <pic:pic xmlns:pic="http://schemas.openxmlformats.org/drawingml/2006/picture">
+                  <pic:nvPicPr>
+                    <pic:cNvPr id="1033984846" name="Immagine 1" descr="Immagine che contiene testo, schermata, software, Software multimediale&#10;&#10;Il contenuto generato dall'IA potrebbe non essere corretto."/>
+                    <pic:cNvPicPr/>
+                  </pic:nvPicPr>
+                  <pic:blipFill>
+                    <a:blip r:embed="rId9"/>
+                    <a:stretch>
+                      <a:fillRect/>
+                    </a:stretch>
+                  </pic:blipFill>
+                  <pic:spPr>
+                    <a:xfrm>
+                      <a:off x="0" y="0"/>
+                      <a:ext cx="3951935" cy="1674084"/>
+                    </a:xfrm>
+                    <a:prstGeom prst="rect">
+                      <a:avLst/>
+                    </a:prstGeom>
+                  </pic:spPr>
+                </pic:pic>
+              </a:graphicData>
+            </a:graphic>
+          </wp:inline>
+        </w:drawing>
+      </w:r>
+    </w:p>
+    <w:p>
+      <w:pPr>
+        <w:ind w:left="360"/>
+        <w:rPr>
+          <w:lang w:val="it-IT"/>
+        </w:rPr>
+      </w:pPr>
+    </w:p>
+    <w:p>
+      <w:pPr>
+        <w:ind w:left="360"/>
+        <w:rPr>
+          <w:lang w:val="it-IT"/>
+        </w:rPr>
+      </w:pPr>
+      <w:r>
+        <w:rPr>
+          <w:lang w:val="it-IT"/>
+        </w:rPr>
+        <w:t>A completare questo ciclo, l’</w:t>
+      </w:r>
+      <w:r>
+        <w:rPr>
+          <w:lang w:val="it-IT"/>
+        </w:rPr>
+        <w:t>operazione che si effettua (</w:t>
+      </w:r>
+      <w:proofErr w:type="spellStart"/>
+      <w:r>
+        <w:rPr>
+          <w:lang w:val="it-IT"/>
+        </w:rPr>
+        <w:t>update_lock_field</w:t>
+      </w:r>
+      <w:proofErr w:type="spellEnd"/>
+      <w:r>
+        <w:rPr>
+          <w:lang w:val="it-IT"/>
+        </w:rPr>
+        <w:t xml:space="preserve">) ha lo scopo di mettersi in ascolto del BRIDGE. </w:t>
+      </w:r>
+      <w:r>
+        <w:rPr>
+          <w:lang w:val="it-IT"/>
+        </w:rPr>
+        <w:t>In particolare,</w:t>
+      </w:r>
+      <w:r>
+        <w:rPr>
+          <w:lang w:val="it-IT"/>
+        </w:rPr>
+        <w:t xml:space="preserve"> ACQ aspetta 1 singolo carattere, sulla base del quale verranno prese diverse azioni:</w:t>
+      </w:r>
+    </w:p>
+    <w:p>
+      <w:pPr>
+        <w:pStyle w:val="Paragrafoelenco"/>
+        <w:numPr>
+          <w:ilvl w:val="0"/>
+          <w:numId w:val="28"/>
+        </w:numPr>
+        <w:rPr>
+          <w:lang w:val="it-IT"/>
+        </w:rPr>
+      </w:pPr>
+      <w:r>
+        <w:rPr>
+          <w:lang w:val="it-IT"/>
+        </w:rPr>
+        <w:t xml:space="preserve">CHAR_UNLOCK (‘&amp;’): </w:t>
+      </w:r>
+      <w:proofErr w:type="gramStart"/>
+      <w:r>
+        <w:rPr>
+          <w:lang w:val="it-IT"/>
+        </w:rPr>
+        <w:t>E’</w:t>
+      </w:r>
+      <w:proofErr w:type="gramEnd"/>
+      <w:r>
+        <w:rPr>
+          <w:lang w:val="it-IT"/>
+        </w:rPr>
+        <w:t xml:space="preserve"> il carattere che permette lo “sblocco” da parte dell’utente dopo che è </w:t>
+      </w:r>
+      <w:proofErr w:type="spellStart"/>
+      <w:r>
+        <w:rPr>
+          <w:lang w:val="it-IT"/>
+        </w:rPr>
+        <w:t>stato</w:t>
+      </w:r>
+      <w:proofErr w:type="spellEnd"/>
+      <w:r>
+        <w:rPr>
+          <w:lang w:val="it-IT"/>
+        </w:rPr>
+        <w:t xml:space="preserve"> riconosciuta una impronta digitale. Si rilascia il magnete (porta apribile, flag </w:t>
+      </w:r>
+      <w:r>
+        <w:rPr>
+          <w:i/>
+          <w:iCs/>
+          <w:lang w:val="it-IT"/>
+        </w:rPr>
+        <w:t>lock = 0</w:t>
+      </w:r>
+      <w:r>
+        <w:rPr>
+          <w:lang w:val="it-IT"/>
+        </w:rPr>
+        <w:t xml:space="preserve">) e si accende il led di servizio della cassetta. </w:t>
+      </w:r>
+    </w:p>
+    <w:p>
+      <w:pPr>
+        <w:pStyle w:val="Paragrafoelenco"/>
+        <w:numPr>
+          <w:ilvl w:val="0"/>
+          <w:numId w:val="28"/>
+        </w:numPr>
+        <w:rPr>
+          <w:lang w:val="it-IT"/>
+        </w:rPr>
+      </w:pPr>
+      <w:r>
+        <w:rPr>
+          <w:lang w:val="it-IT"/>
+        </w:rPr>
+        <w:t>CHAR_SAFE_MODE (‘*’): Carattere i</w:t>
+      </w:r>
+      <w:r>
+        <w:rPr>
+          <w:lang w:val="it-IT"/>
+        </w:rPr>
+        <w:t>nviato nel caso il server triggeri un allarme legato o alla soglia di temperatura o alla rilevazione di una manomissione.</w:t>
+      </w:r>
+      <w:r>
+        <w:rPr>
+          <w:lang w:val="it-IT"/>
+        </w:rPr>
+        <w:t xml:space="preserve"> </w:t>
+      </w:r>
+      <w:r>
+        <w:rPr>
+          <w:lang w:val="it-IT"/>
+        </w:rPr>
+        <w:t>Si attiva il magnete (porta apribile) e si accende il led di servizio della cassetta.</w:t>
+      </w:r>
+      <w:r>
+        <w:rPr>
+          <w:lang w:val="it-IT"/>
+        </w:rPr>
+        <w:t xml:space="preserve"> </w:t>
+      </w:r>
+      <w:r>
+        <w:rPr>
+          <w:lang w:val="it-IT"/>
+        </w:rPr>
+        <w:t xml:space="preserve">In questo momento, viene settato il flag </w:t>
+      </w:r>
+      <w:proofErr w:type="spellStart"/>
+      <w:r>
+        <w:rPr>
+          <w:i/>
+          <w:iCs/>
+          <w:lang w:val="it-IT"/>
+        </w:rPr>
+        <w:t>safe_mode</w:t>
+      </w:r>
+      <w:proofErr w:type="spellEnd"/>
+      <w:r>
+        <w:rPr>
+          <w:i/>
+          <w:iCs/>
+          <w:lang w:val="it-IT"/>
+        </w:rPr>
+        <w:t xml:space="preserve"> e lock, </w:t>
+      </w:r>
+      <w:r>
+        <w:rPr>
+          <w:lang w:val="it-IT"/>
+        </w:rPr>
+        <w:t>che serviranno poi nel loop principale per decidere di mandare il pacchetto dedicato a questa modalità.</w:t>
+      </w:r>
+    </w:p>
+    <w:p>
+      <w:pPr>
+        <w:pStyle w:val="Paragrafoelenco"/>
+        <w:numPr>
+          <w:ilvl w:val="0"/>
+          <w:numId w:val="28"/>
+        </w:numPr>
+        <w:rPr>
+          <w:lang w:val="it-IT"/>
+        </w:rPr>
+      </w:pPr>
+      <w:r>
+        <w:rPr>
+          <w:lang w:val="it-IT"/>
+        </w:rPr>
+        <w:t>CHAR_RE_SAFE (‘/’): per rile</w:t>
+      </w:r>
+      <w:r>
+        <w:rPr>
+          <w:lang w:val="it-IT"/>
+        </w:rPr>
+        <w:t>vazione di uno sblocco manuale da parte di un operatore dalla modalità SAFE_MODE. Viene resettato (false) il booleano per l’</w:t>
+      </w:r>
+      <w:proofErr w:type="spellStart"/>
+      <w:r>
+        <w:rPr>
+          <w:lang w:val="it-IT"/>
+        </w:rPr>
+        <w:t>infrangment</w:t>
+      </w:r>
+      <w:proofErr w:type="spellEnd"/>
+      <w:r>
+        <w:rPr>
+          <w:lang w:val="it-IT"/>
+        </w:rPr>
+        <w:t xml:space="preserve"> (</w:t>
+      </w:r>
+      <w:proofErr w:type="spellStart"/>
+      <w:r>
+        <w:rPr>
+          <w:i/>
+          <w:iCs/>
+          <w:lang w:val="it-IT"/>
+        </w:rPr>
+        <w:t>active_infr</w:t>
+      </w:r>
+      <w:proofErr w:type="spellEnd"/>
+      <w:r>
+        <w:rPr>
+          <w:i/>
+          <w:iCs/>
+          <w:lang w:val="it-IT"/>
+        </w:rPr>
+        <w:t xml:space="preserve"> = false),</w:t>
+      </w:r>
+      <w:r>
+        <w:rPr>
+          <w:lang w:val="it-IT"/>
+        </w:rPr>
+        <w:t xml:space="preserve"> così come resettato </w:t>
+      </w:r>
+      <w:proofErr w:type="spellStart"/>
+      <w:r>
+        <w:rPr>
+          <w:i/>
+          <w:iCs/>
+          <w:lang w:val="it-IT"/>
+        </w:rPr>
+        <w:t>safe_mode</w:t>
+      </w:r>
+      <w:proofErr w:type="spellEnd"/>
+      <w:r>
+        <w:rPr>
+          <w:i/>
+          <w:iCs/>
+          <w:lang w:val="it-IT"/>
+        </w:rPr>
+        <w:t xml:space="preserve">. </w:t>
+      </w:r>
+      <w:r>
+        <w:rPr>
+          <w:lang w:val="it-IT"/>
+        </w:rPr>
+        <w:t xml:space="preserve">Il magnete viene attivato in modo che la cassetta una volta </w:t>
+      </w:r>
+      <w:proofErr w:type="spellStart"/>
+      <w:r>
+        <w:rPr>
+          <w:lang w:val="it-IT"/>
+        </w:rPr>
+        <w:t>appoggiatta</w:t>
+      </w:r>
+      <w:proofErr w:type="spellEnd"/>
+      <w:r>
+        <w:rPr>
+          <w:lang w:val="it-IT"/>
+        </w:rPr>
+        <w:t xml:space="preserve"> si possa </w:t>
+      </w:r>
+      <w:proofErr w:type="spellStart"/>
+      <w:r>
+        <w:rPr>
+          <w:lang w:val="it-IT"/>
+        </w:rPr>
+        <w:t>lockare</w:t>
+      </w:r>
+      <w:proofErr w:type="spellEnd"/>
+      <w:r>
+        <w:rPr>
+          <w:lang w:val="it-IT"/>
+        </w:rPr>
+        <w:t>.</w:t>
+      </w:r>
+    </w:p>
+    <w:p>
+      <w:pPr>
+        <w:ind w:left="360"/>
+        <w:rPr>
+          <w:b/>
+          <w:bCs/>
+          <w:lang w:val="it-IT"/>
+        </w:rPr>
+      </w:pPr>
+      <w:r>
+        <w:rPr>
+          <w:b/>
+          <w:bCs/>
+          <w:lang w:val="it-IT"/>
+        </w:rPr>
+        <w:lastRenderedPageBreak/>
         <w:t>MAIN LOOP CENTRAL:</w:t>
       </w:r>
     </w:p>
@@ -4038,7 +4961,7 @@
                     <pic:cNvPicPr/>
                   </pic:nvPicPr>
                   <pic:blipFill>
-                    <a:blip r:embed="rId8"/>
+                    <a:blip r:embed="rId10"/>
                     <a:stretch>
                       <a:fillRect/>
                     </a:stretch>
@@ -4070,6 +4993,7 @@
         <w:rPr>
           <w:lang w:val="it-IT"/>
         </w:rPr>
+        <w:lastRenderedPageBreak/>
         <w:t xml:space="preserve">Altrimenti, SAFE MODE </w:t>
       </w:r>
       <w:r>
@@ -4106,7 +5030,7 @@
                     <pic:cNvPicPr/>
                   </pic:nvPicPr>
                   <pic:blipFill>
-                    <a:blip r:embed="rId9"/>
+                    <a:blip r:embed="rId11"/>
                     <a:stretch>
                       <a:fillRect/>
                     </a:stretch>
@@ -4397,7 +5321,21 @@
         <w:rPr>
           <w:lang w:val="it-IT"/>
         </w:rPr>
-        <w:t xml:space="preserve">) vagliano una soglia predefinita. Da ACQ infatti verranno spediti i dati in presi in </w:t>
+        <w:t xml:space="preserve">) vagliano una soglia predefinita. Da </w:t>
+      </w:r>
+      <w:proofErr w:type="gramStart"/>
+      <w:r>
+        <w:rPr>
+          <w:lang w:val="it-IT"/>
+        </w:rPr>
+        <w:t>ACQ infatti</w:t>
+      </w:r>
+      <w:proofErr w:type="gramEnd"/>
+      <w:r>
+        <w:rPr>
+          <w:lang w:val="it-IT"/>
+        </w:rPr>
+        <w:t xml:space="preserve"> verranno spediti i dati in presi in </w:t>
       </w:r>
       <w:proofErr w:type="spellStart"/>
       <w:r>
@@ -4431,9 +5369,9 @@
       </w:pPr>
     </w:p>
     <w:sectPr>
-      <w:footerReference w:type="even" r:id="rId10"/>
-      <w:footerReference w:type="default" r:id="rId11"/>
-      <w:footerReference w:type="first" r:id="rId12"/>
+      <w:footerReference w:type="even" r:id="rId12"/>
+      <w:footerReference w:type="default" r:id="rId13"/>
+      <w:footerReference w:type="first" r:id="rId14"/>
       <w:pgSz w:w="12240" w:h="15840"/>
       <w:pgMar w:top="1440" w:right="1440" w:bottom="1440" w:left="1440" w:header="708" w:footer="708" w:gutter="0"/>
       <w:cols w:space="708"/>

</xml_diff>

<commit_message>
doc: update documentation and blocks
</commit_message>
<xml_diff>
--- a/Doc/SMASHBOX.docx
+++ b/Doc/SMASHBOX.docx
@@ -92,21 +92,7 @@
         <w:rPr>
           <w:lang w:val="it-IT"/>
         </w:rPr>
-        <w:t xml:space="preserve">per notificare il cliente in caso di tentativo di furto (manomissione) o di pericolo (aumento temperatura). </w:t>
-      </w:r>
-      <w:proofErr w:type="gramStart"/>
-      <w:r>
-        <w:rPr>
-          <w:lang w:val="it-IT"/>
-        </w:rPr>
-        <w:t>Inoltre</w:t>
-      </w:r>
-      <w:proofErr w:type="gramEnd"/>
-      <w:r>
-        <w:rPr>
-          <w:lang w:val="it-IT"/>
-        </w:rPr>
-        <w:t xml:space="preserve"> viene fornito un log con le diverse date e orari di apertura.</w:t>
+        <w:t>per notificare il cliente in caso di tentativo di furto (manomissione) o di pericolo (aumento temperatura). Inoltre viene fornito un log con le diverse date e orari di apertura.</w:t>
       </w:r>
     </w:p>
     <w:p>
@@ -609,19 +595,11 @@
           <w:lang w:val="it-IT"/>
         </w:rPr>
       </w:pPr>
-      <w:proofErr w:type="gramStart"/>
-      <w:r>
-        <w:rPr>
-          <w:lang w:val="it-IT"/>
-        </w:rPr>
-        <w:t>2</w:t>
-      </w:r>
-      <w:proofErr w:type="gramEnd"/>
-      <w:r>
-        <w:rPr>
-          <w:lang w:val="it-IT"/>
-        </w:rPr>
-        <w:t xml:space="preserve"> sensori di presenza (sportello e presenza oggetto)</w:t>
+      <w:r>
+        <w:rPr>
+          <w:lang w:val="it-IT"/>
+        </w:rPr>
+        <w:t>2 sensori di presenza (sportello e presenza oggetto)</w:t>
       </w:r>
     </w:p>
     <w:p>
@@ -1027,34 +1005,12 @@
           <w:lang w:val="it-IT"/>
         </w:rPr>
       </w:pPr>
-      <w:proofErr w:type="gramStart"/>
       <w:r>
         <w:rPr>
           <w:lang w:val="it-IT"/>
         </w:rPr>
         <w:lastRenderedPageBreak/>
-        <w:t>E’</w:t>
-      </w:r>
-      <w:proofErr w:type="gramEnd"/>
-      <w:r>
-        <w:rPr>
-          <w:lang w:val="it-IT"/>
-        </w:rPr>
-        <w:t xml:space="preserve"> un endpoint in cui l’utente viene notificato di aperture della propria cassetta, di eventuali allarmi. </w:t>
-      </w:r>
-      <w:proofErr w:type="gramStart"/>
-      <w:r>
-        <w:rPr>
-          <w:lang w:val="it-IT"/>
-        </w:rPr>
-        <w:t>Inoltre</w:t>
-      </w:r>
-      <w:proofErr w:type="gramEnd"/>
-      <w:r>
-        <w:rPr>
-          <w:lang w:val="it-IT"/>
-        </w:rPr>
-        <w:t xml:space="preserve"> viene data la possibilità al cliente tramite comando al bot di capire quali sono stati i vari log della propria cassetta registrata.</w:t>
+        <w:t>E’ un endpoint in cui l’utente viene notificato di aperture della propria cassetta, di eventuali allarmi. Inoltre viene data la possibilità al cliente tramite comando al bot di capire quali sono stati i vari log della propria cassetta registrata.</w:t>
       </w:r>
     </w:p>
     <w:p>
@@ -1621,21 +1577,7 @@
         <w:rPr>
           <w:lang w:val="it-IT"/>
         </w:rPr>
-        <w:t>Il sistema avviene su fasi che si succedono una dietro l’altra. Il seguente schema a blocchi descrive il processo delle varie parti.</w:t>
-      </w:r>
-    </w:p>
-    <w:p>
-      <w:pPr>
-        <w:ind w:left="360"/>
-        <w:rPr>
-          <w:lang w:val="it-IT"/>
-        </w:rPr>
-      </w:pPr>
-      <w:r>
-        <w:rPr>
-          <w:lang w:val="it-IT"/>
-        </w:rPr>
-        <w:t>// TODO: INSERIRE UNO SCHEMA A BLOCCHI</w:t>
+        <w:t>Il sistema avviene su fasi che si succedono una dietro l’altra.</w:t>
       </w:r>
     </w:p>
     <w:p>
@@ -1754,6 +1696,369 @@
           <w:lang w:val="it-IT"/>
         </w:rPr>
         <w:t xml:space="preserve"> pacchetto identificativo, BRIDGE riesce a capire quali sono le seriali delle cassette, e quale quella di CNTRL.</w:t>
+      </w:r>
+    </w:p>
+    <w:p>
+      <w:pPr>
+        <w:ind w:firstLine="360"/>
+        <w:rPr>
+          <w:i/>
+          <w:iCs/>
+          <w:color w:val="00B050"/>
+          <w:lang w:val="it-IT"/>
+        </w:rPr>
+      </w:pPr>
+      <w:r>
+        <w:rPr>
+          <w:i/>
+          <w:iCs/>
+          <w:color w:val="00B050"/>
+          <w:lang w:val="it-IT"/>
+        </w:rPr>
+        <w:t xml:space="preserve">from </w:t>
+      </w:r>
+      <w:proofErr w:type="spellStart"/>
+      <w:r>
+        <w:rPr>
+          <w:i/>
+          <w:iCs/>
+          <w:color w:val="00B050"/>
+          <w:lang w:val="it-IT"/>
+        </w:rPr>
+        <w:t>central_proto.in</w:t>
+      </w:r>
+      <w:r>
+        <w:rPr>
+          <w:i/>
+          <w:iCs/>
+          <w:color w:val="00B050"/>
+          <w:lang w:val="it-IT"/>
+        </w:rPr>
+        <w:t>o</w:t>
+      </w:r>
+      <w:proofErr w:type="spellEnd"/>
+      <w:r>
+        <w:rPr>
+          <w:i/>
+          <w:iCs/>
+          <w:color w:val="00B050"/>
+          <w:lang w:val="it-IT"/>
+        </w:rPr>
+        <w:t>, in setup ()</w:t>
+      </w:r>
+    </w:p>
+    <w:p>
+      <w:pPr>
+        <w:ind w:left="360"/>
+        <w:rPr>
+          <w:color w:val="4472C4" w:themeColor="accent1"/>
+          <w:lang w:val="it-IT"/>
+        </w:rPr>
+      </w:pPr>
+      <w:r>
+        <w:rPr>
+          <w:color w:val="4472C4" w:themeColor="accent1"/>
+          <w:lang w:val="it-IT"/>
+        </w:rPr>
+        <w:t xml:space="preserve">  /* </w:t>
+      </w:r>
+      <w:proofErr w:type="spellStart"/>
+      <w:r>
+        <w:rPr>
+          <w:color w:val="4472C4" w:themeColor="accent1"/>
+          <w:lang w:val="it-IT"/>
+        </w:rPr>
+        <w:t>Sending</w:t>
+      </w:r>
+      <w:proofErr w:type="spellEnd"/>
+      <w:r>
+        <w:rPr>
+          <w:color w:val="4472C4" w:themeColor="accent1"/>
+          <w:lang w:val="it-IT"/>
+        </w:rPr>
+        <w:t xml:space="preserve"> a "0" to </w:t>
+      </w:r>
+      <w:proofErr w:type="spellStart"/>
+      <w:r>
+        <w:rPr>
+          <w:color w:val="4472C4" w:themeColor="accent1"/>
+          <w:lang w:val="it-IT"/>
+        </w:rPr>
+        <w:t>let</w:t>
+      </w:r>
+      <w:proofErr w:type="spellEnd"/>
+      <w:r>
+        <w:rPr>
+          <w:color w:val="4472C4" w:themeColor="accent1"/>
+          <w:lang w:val="it-IT"/>
+        </w:rPr>
+        <w:t xml:space="preserve"> the bridge </w:t>
+      </w:r>
+      <w:proofErr w:type="spellStart"/>
+      <w:r>
+        <w:rPr>
+          <w:color w:val="4472C4" w:themeColor="accent1"/>
+          <w:lang w:val="it-IT"/>
+        </w:rPr>
+        <w:t>recognize</w:t>
+      </w:r>
+      <w:proofErr w:type="spellEnd"/>
+      <w:r>
+        <w:rPr>
+          <w:color w:val="4472C4" w:themeColor="accent1"/>
+          <w:lang w:val="it-IT"/>
+        </w:rPr>
+        <w:t xml:space="preserve"> Central */</w:t>
+      </w:r>
+    </w:p>
+    <w:p>
+      <w:pPr>
+        <w:ind w:left="360"/>
+        <w:rPr>
+          <w:color w:val="4472C4" w:themeColor="accent1"/>
+          <w:lang w:val="it-IT"/>
+        </w:rPr>
+      </w:pPr>
+      <w:r>
+        <w:rPr>
+          <w:color w:val="4472C4" w:themeColor="accent1"/>
+          <w:lang w:val="it-IT"/>
+        </w:rPr>
+        <w:t xml:space="preserve"> </w:t>
+      </w:r>
+      <w:proofErr w:type="spellStart"/>
+      <w:r>
+        <w:rPr>
+          <w:color w:val="4472C4" w:themeColor="accent1"/>
+          <w:lang w:val="it-IT"/>
+        </w:rPr>
+        <w:t>Serial.write</w:t>
+      </w:r>
+      <w:proofErr w:type="spellEnd"/>
+      <w:r>
+        <w:rPr>
+          <w:color w:val="4472C4" w:themeColor="accent1"/>
+          <w:lang w:val="it-IT"/>
+        </w:rPr>
+        <w:t>(</w:t>
+      </w:r>
+      <w:proofErr w:type="spellStart"/>
+      <w:r>
+        <w:rPr>
+          <w:color w:val="4472C4" w:themeColor="accent1"/>
+          <w:lang w:val="it-IT"/>
+        </w:rPr>
+        <w:t>idle_packet_init</w:t>
+      </w:r>
+      <w:proofErr w:type="spellEnd"/>
+      <w:r>
+        <w:rPr>
+          <w:color w:val="4472C4" w:themeColor="accent1"/>
+          <w:lang w:val="it-IT"/>
+        </w:rPr>
+        <w:t xml:space="preserve">, </w:t>
+      </w:r>
+      <w:proofErr w:type="spellStart"/>
+      <w:r>
+        <w:rPr>
+          <w:color w:val="4472C4" w:themeColor="accent1"/>
+          <w:lang w:val="it-IT"/>
+        </w:rPr>
+        <w:t>sizeof</w:t>
+      </w:r>
+      <w:proofErr w:type="spellEnd"/>
+      <w:r>
+        <w:rPr>
+          <w:color w:val="4472C4" w:themeColor="accent1"/>
+          <w:lang w:val="it-IT"/>
+        </w:rPr>
+        <w:t>(</w:t>
+      </w:r>
+      <w:proofErr w:type="spellStart"/>
+      <w:r>
+        <w:rPr>
+          <w:color w:val="4472C4" w:themeColor="accent1"/>
+          <w:lang w:val="it-IT"/>
+        </w:rPr>
+        <w:t>idle_packet_init</w:t>
+      </w:r>
+      <w:proofErr w:type="spellEnd"/>
+      <w:r>
+        <w:rPr>
+          <w:color w:val="4472C4" w:themeColor="accent1"/>
+          <w:lang w:val="it-IT"/>
+        </w:rPr>
+        <w:t>));</w:t>
+      </w:r>
+    </w:p>
+    <w:p>
+      <w:pPr>
+        <w:ind w:left="360"/>
+        <w:rPr>
+          <w:lang w:val="it-IT"/>
+        </w:rPr>
+      </w:pPr>
+      <w:r>
+        <w:rPr>
+          <w:lang w:val="it-IT"/>
+        </w:rPr>
+        <w:t>A</w:t>
+      </w:r>
+      <w:r>
+        <w:rPr>
+          <w:lang w:val="it-IT"/>
+        </w:rPr>
+        <w:t xml:space="preserve"> questo punto, la parte </w:t>
+      </w:r>
+      <w:r>
+        <w:rPr>
+          <w:lang w:val="it-IT"/>
+        </w:rPr>
+        <w:t xml:space="preserve">CNTRL </w:t>
+      </w:r>
+      <w:r>
+        <w:rPr>
+          <w:lang w:val="it-IT"/>
+        </w:rPr>
+        <w:t xml:space="preserve">che era in attesa viene risvegliata </w:t>
+      </w:r>
+      <w:r>
+        <w:rPr>
+          <w:lang w:val="it-IT"/>
+        </w:rPr>
+        <w:t>dal bridge tramite l’invio sulla seriale (</w:t>
+      </w:r>
+      <w:r>
+        <w:rPr>
+          <w:lang w:val="it-IT"/>
+        </w:rPr>
+        <w:t>quella appunto riconosciuta</w:t>
+      </w:r>
+      <w:r>
+        <w:rPr>
+          <w:lang w:val="it-IT"/>
+        </w:rPr>
+        <w:t>) un carattere identificativo per procedere</w:t>
+      </w:r>
+      <w:r>
+        <w:rPr>
+          <w:lang w:val="it-IT"/>
+        </w:rPr>
+        <w:t xml:space="preserve"> (“@”) </w:t>
+      </w:r>
+      <w:r>
+        <w:rPr>
+          <w:lang w:val="it-IT"/>
+        </w:rPr>
+        <w:t>. Le ACQ restano ancora in attesa.</w:t>
+      </w:r>
+    </w:p>
+    <w:p>
+      <w:pPr>
+        <w:ind w:left="360"/>
+        <w:rPr>
+          <w:lang w:val="it-IT"/>
+        </w:rPr>
+      </w:pPr>
+      <w:r>
+        <w:rPr>
+          <w:lang w:val="it-IT"/>
+        </w:rPr>
+        <w:t>Se Central viene alimentato prima dell’avvio del bridge stesso, verrà visualizzato il messaggio seguente sul display di servizio:</w:t>
+      </w:r>
+    </w:p>
+    <w:p>
+      <w:pPr>
+        <w:ind w:left="360"/>
+        <w:rPr>
+          <w:color w:val="4472C4" w:themeColor="accent1"/>
+          <w:lang w:val="it-IT"/>
+        </w:rPr>
+      </w:pPr>
+      <w:r>
+        <w:rPr>
+          <w:color w:val="4472C4" w:themeColor="accent1"/>
+          <w:lang w:val="it-IT"/>
+        </w:rPr>
+        <w:t>“</w:t>
+      </w:r>
+      <w:proofErr w:type="spellStart"/>
+      <w:r>
+        <w:rPr>
+          <w:color w:val="4472C4" w:themeColor="accent1"/>
+          <w:lang w:val="it-IT"/>
+        </w:rPr>
+        <w:t>Wait</w:t>
+      </w:r>
+      <w:proofErr w:type="spellEnd"/>
+      <w:r>
+        <w:rPr>
+          <w:color w:val="4472C4" w:themeColor="accent1"/>
+          <w:lang w:val="it-IT"/>
+        </w:rPr>
+        <w:t xml:space="preserve"> for bridge…”</w:t>
+      </w:r>
+    </w:p>
+    <w:p>
+      <w:pPr>
+        <w:ind w:left="360"/>
+        <w:rPr>
+          <w:b/>
+          <w:bCs/>
+          <w:lang w:val="it-IT"/>
+        </w:rPr>
+      </w:pPr>
+      <w:r>
+        <w:rPr>
+          <w:b/>
+          <w:bCs/>
+          <w:lang w:val="it-IT"/>
+        </w:rPr>
+        <w:t>ENROLL</w:t>
+      </w:r>
+    </w:p>
+    <w:p>
+      <w:pPr>
+        <w:ind w:left="360"/>
+        <w:rPr>
+          <w:lang w:val="it-IT"/>
+        </w:rPr>
+      </w:pPr>
+      <w:r>
+        <w:rPr>
+          <w:lang w:val="it-IT"/>
+        </w:rPr>
+        <w:t xml:space="preserve">Quello che </w:t>
+      </w:r>
+      <w:r>
+        <w:rPr>
+          <w:lang w:val="it-IT"/>
+        </w:rPr>
+        <w:t xml:space="preserve">le ACQ </w:t>
+      </w:r>
+      <w:r>
+        <w:rPr>
+          <w:lang w:val="it-IT"/>
+        </w:rPr>
+        <w:t>stanno attendendo è l’ID. Poiché si sta simulando il primo power</w:t>
+      </w:r>
+      <w:r>
+        <w:rPr>
+          <w:lang w:val="it-IT"/>
+        </w:rPr>
+        <w:t>-</w:t>
+      </w:r>
+      <w:r>
+        <w:rPr>
+          <w:lang w:val="it-IT"/>
+        </w:rPr>
+        <w:t>on del sistema, le cassette fin quando non sono registrate, non possono partire</w:t>
+      </w:r>
+      <w:r>
+        <w:rPr>
+          <w:lang w:val="it-IT"/>
+        </w:rPr>
+        <w:t xml:space="preserve"> ad acquisire i dati. </w:t>
       </w:r>
     </w:p>
     <w:p>
@@ -1783,7 +2088,7 @@
           <w:color w:val="00B050"/>
           <w:lang w:val="en-GB"/>
         </w:rPr>
-        <w:t>central_proto.in</w:t>
+        <w:t>acquisition</w:t>
       </w:r>
       <w:r>
         <w:rPr>
@@ -1792,7 +2097,7 @@
           <w:color w:val="00B050"/>
           <w:lang w:val="en-GB"/>
         </w:rPr>
-        <w:t>o</w:t>
+        <w:t>.ino</w:t>
       </w:r>
       <w:proofErr w:type="spellEnd"/>
       <w:r>
@@ -1802,343 +2107,21 @@
           <w:color w:val="00B050"/>
           <w:lang w:val="en-GB"/>
         </w:rPr>
-        <w:t>, in set</w:t>
-      </w:r>
-      <w:r>
-        <w:rPr>
-          <w:i/>
-          <w:iCs/>
-          <w:color w:val="00B050"/>
+        <w:t>, in setup ()</w:t>
+      </w:r>
+    </w:p>
+    <w:p>
+      <w:pPr>
+        <w:ind w:left="360"/>
+        <w:jc w:val="center"/>
+        <w:rPr>
           <w:lang w:val="en-GB"/>
         </w:rPr>
-        <w:t>up ()</w:t>
-      </w:r>
-    </w:p>
-    <w:p>
-      <w:pPr>
-        <w:ind w:left="360"/>
-        <w:rPr>
-          <w:color w:val="4472C4" w:themeColor="accent1"/>
-          <w:lang w:val="en-GB"/>
-        </w:rPr>
-      </w:pPr>
-      <w:r>
-        <w:rPr>
-          <w:color w:val="4472C4" w:themeColor="accent1"/>
-          <w:lang w:val="en-GB"/>
-        </w:rPr>
-        <w:t>  /* Sending a "0" to let the bridge recognize Central */</w:t>
-      </w:r>
-    </w:p>
-    <w:p>
-      <w:pPr>
-        <w:ind w:left="360"/>
-        <w:rPr>
-          <w:color w:val="4472C4" w:themeColor="accent1"/>
-          <w:lang w:val="en-GB"/>
-        </w:rPr>
-      </w:pPr>
-      <w:r>
-        <w:rPr>
-          <w:color w:val="4472C4" w:themeColor="accent1"/>
-          <w:lang w:val="en-GB"/>
-        </w:rPr>
-        <w:t xml:space="preserve"> </w:t>
-      </w:r>
-      <w:proofErr w:type="spellStart"/>
-      <w:r>
-        <w:rPr>
-          <w:color w:val="4472C4" w:themeColor="accent1"/>
-          <w:lang w:val="en-GB"/>
-        </w:rPr>
-        <w:t>Serial.write</w:t>
-      </w:r>
-      <w:proofErr w:type="spellEnd"/>
-      <w:r>
-        <w:rPr>
-          <w:color w:val="4472C4" w:themeColor="accent1"/>
-          <w:lang w:val="en-GB"/>
-        </w:rPr>
-        <w:t>(</w:t>
-      </w:r>
-      <w:proofErr w:type="spellStart"/>
-      <w:r>
-        <w:rPr>
-          <w:color w:val="4472C4" w:themeColor="accent1"/>
-          <w:lang w:val="en-GB"/>
-        </w:rPr>
-        <w:t>idle_packet_init</w:t>
-      </w:r>
-      <w:proofErr w:type="spellEnd"/>
-      <w:r>
-        <w:rPr>
-          <w:color w:val="4472C4" w:themeColor="accent1"/>
-          <w:lang w:val="en-GB"/>
-        </w:rPr>
-        <w:t xml:space="preserve">, </w:t>
-      </w:r>
-      <w:proofErr w:type="spellStart"/>
-      <w:r>
-        <w:rPr>
-          <w:color w:val="4472C4" w:themeColor="accent1"/>
-          <w:lang w:val="en-GB"/>
-        </w:rPr>
-        <w:t>sizeof</w:t>
-      </w:r>
-      <w:proofErr w:type="spellEnd"/>
-      <w:r>
-        <w:rPr>
-          <w:color w:val="4472C4" w:themeColor="accent1"/>
-          <w:lang w:val="en-GB"/>
-        </w:rPr>
-        <w:t>(</w:t>
-      </w:r>
-      <w:proofErr w:type="spellStart"/>
-      <w:r>
-        <w:rPr>
-          <w:color w:val="4472C4" w:themeColor="accent1"/>
-          <w:lang w:val="en-GB"/>
-        </w:rPr>
-        <w:t>idle_packet_init</w:t>
-      </w:r>
-      <w:proofErr w:type="spellEnd"/>
-      <w:r>
-        <w:rPr>
-          <w:color w:val="4472C4" w:themeColor="accent1"/>
-          <w:lang w:val="en-GB"/>
-        </w:rPr>
-        <w:t>)</w:t>
-      </w:r>
-      <w:proofErr w:type="gramStart"/>
-      <w:r>
-        <w:rPr>
-          <w:color w:val="4472C4" w:themeColor="accent1"/>
-          <w:lang w:val="en-GB"/>
-        </w:rPr>
-        <w:t>);</w:t>
-      </w:r>
-      <w:proofErr w:type="gramEnd"/>
-    </w:p>
-    <w:p>
-      <w:pPr>
-        <w:ind w:left="360"/>
-        <w:rPr>
-          <w:lang w:val="it-IT"/>
-        </w:rPr>
-      </w:pPr>
-      <w:r>
-        <w:rPr>
-          <w:lang w:val="it-IT"/>
-        </w:rPr>
-        <w:t>A</w:t>
-      </w:r>
-      <w:r>
-        <w:rPr>
-          <w:lang w:val="it-IT"/>
-        </w:rPr>
-        <w:t xml:space="preserve"> questo punto, la parte </w:t>
-      </w:r>
-      <w:r>
-        <w:rPr>
-          <w:lang w:val="it-IT"/>
-        </w:rPr>
-        <w:t xml:space="preserve">CNTRL </w:t>
-      </w:r>
-      <w:r>
-        <w:rPr>
-          <w:lang w:val="it-IT"/>
-        </w:rPr>
-        <w:t xml:space="preserve">che era in attesa viene risvegliata </w:t>
-      </w:r>
-      <w:r>
-        <w:rPr>
-          <w:lang w:val="it-IT"/>
-        </w:rPr>
-        <w:t>dal bridge tramite l’invio sulla seriale (</w:t>
-      </w:r>
-      <w:r>
-        <w:rPr>
-          <w:lang w:val="it-IT"/>
-        </w:rPr>
-        <w:t>quella appunto riconosciuta</w:t>
-      </w:r>
-      <w:r>
-        <w:rPr>
-          <w:lang w:val="it-IT"/>
-        </w:rPr>
-        <w:t>) un carattere identificativo per procedere. Le ACQ restano ancora in attesa.</w:t>
-      </w:r>
-    </w:p>
-    <w:p>
-      <w:pPr>
-        <w:ind w:left="360"/>
-        <w:rPr>
-          <w:lang w:val="it-IT"/>
-        </w:rPr>
-      </w:pPr>
-      <w:r>
-        <w:rPr>
-          <w:lang w:val="it-IT"/>
-        </w:rPr>
-        <w:t>Se Central viene alimentato prima dell’avvio del bridge stesso, verrà visualizzato il messaggio seguente sul display di servizio:</w:t>
-      </w:r>
-    </w:p>
-    <w:p>
-      <w:pPr>
-        <w:ind w:left="360"/>
-        <w:rPr>
-          <w:color w:val="4472C4" w:themeColor="accent1"/>
-          <w:lang w:val="it-IT"/>
-        </w:rPr>
-      </w:pPr>
-      <w:r>
-        <w:rPr>
-          <w:color w:val="4472C4" w:themeColor="accent1"/>
-          <w:lang w:val="it-IT"/>
-        </w:rPr>
-        <w:t>“</w:t>
-      </w:r>
-      <w:proofErr w:type="spellStart"/>
-      <w:r>
-        <w:rPr>
-          <w:color w:val="4472C4" w:themeColor="accent1"/>
-          <w:lang w:val="it-IT"/>
-        </w:rPr>
-        <w:t>Wait</w:t>
-      </w:r>
-      <w:proofErr w:type="spellEnd"/>
-      <w:r>
-        <w:rPr>
-          <w:color w:val="4472C4" w:themeColor="accent1"/>
-          <w:lang w:val="it-IT"/>
-        </w:rPr>
-        <w:t xml:space="preserve"> for bridge…”</w:t>
-      </w:r>
-    </w:p>
-    <w:p>
-      <w:pPr>
-        <w:ind w:left="360"/>
-        <w:rPr>
-          <w:b/>
-          <w:bCs/>
-          <w:lang w:val="it-IT"/>
-        </w:rPr>
-      </w:pPr>
-      <w:r>
-        <w:rPr>
-          <w:b/>
-          <w:bCs/>
-          <w:lang w:val="it-IT"/>
-        </w:rPr>
-        <w:t>ENROLL</w:t>
-      </w:r>
-    </w:p>
-    <w:p>
-      <w:pPr>
-        <w:ind w:left="360"/>
-        <w:rPr>
-          <w:lang w:val="it-IT"/>
-        </w:rPr>
-      </w:pPr>
-      <w:r>
-        <w:rPr>
-          <w:lang w:val="it-IT"/>
-        </w:rPr>
-        <w:t xml:space="preserve">Quello che </w:t>
-      </w:r>
-      <w:r>
-        <w:rPr>
-          <w:lang w:val="it-IT"/>
-        </w:rPr>
-        <w:t xml:space="preserve">le ACQ </w:t>
-      </w:r>
-      <w:r>
-        <w:rPr>
-          <w:lang w:val="it-IT"/>
-        </w:rPr>
-        <w:t>stanno attendendo è l’ID. Poiché si sta simulando il primo power</w:t>
-      </w:r>
-      <w:r>
-        <w:rPr>
-          <w:lang w:val="it-IT"/>
-        </w:rPr>
-        <w:t>-</w:t>
-      </w:r>
-      <w:r>
-        <w:rPr>
-          <w:lang w:val="it-IT"/>
-        </w:rPr>
-        <w:t>on del sistema, le cassette fin quando non sono registrate, non possono partire</w:t>
-      </w:r>
-      <w:r>
-        <w:rPr>
-          <w:lang w:val="it-IT"/>
-        </w:rPr>
-        <w:t xml:space="preserve"> ad acquisire i dati. </w:t>
-      </w:r>
-    </w:p>
-    <w:p>
-      <w:pPr>
-        <w:ind w:firstLine="360"/>
-        <w:rPr>
-          <w:i/>
-          <w:iCs/>
-          <w:color w:val="00B050"/>
-          <w:lang w:val="en-GB"/>
-        </w:rPr>
-      </w:pPr>
-      <w:r>
-        <w:rPr>
-          <w:i/>
-          <w:iCs/>
-          <w:color w:val="00B050"/>
-          <w:lang w:val="en-GB"/>
-        </w:rPr>
-        <w:t xml:space="preserve">from </w:t>
-      </w:r>
-      <w:proofErr w:type="spellStart"/>
-      <w:r>
-        <w:rPr>
-          <w:i/>
-          <w:iCs/>
-          <w:color w:val="00B050"/>
-          <w:lang w:val="en-GB"/>
-        </w:rPr>
-        <w:t>acquisition</w:t>
-      </w:r>
-      <w:r>
-        <w:rPr>
-          <w:i/>
-          <w:iCs/>
-          <w:color w:val="00B050"/>
-          <w:lang w:val="en-GB"/>
-        </w:rPr>
-        <w:t>.ino</w:t>
-      </w:r>
-      <w:proofErr w:type="spellEnd"/>
-      <w:r>
-        <w:rPr>
-          <w:i/>
-          <w:iCs/>
-          <w:color w:val="00B050"/>
-          <w:lang w:val="en-GB"/>
-        </w:rPr>
-        <w:t>, in setup ()</w:t>
-      </w:r>
-    </w:p>
-    <w:p>
-      <w:pPr>
-        <w:ind w:left="360"/>
-        <w:jc w:val="center"/>
-        <w:rPr>
-          <w:lang w:val="en-GB"/>
-        </w:rPr>
       </w:pPr>
       <w:r>
         <w:rPr>
           <w:noProof/>
         </w:rPr>
-        <w:lastRenderedPageBreak/>
         <w:drawing>
           <wp:inline distT="0" distB="0" distL="0" distR="0" wp14:anchorId="565541DF" wp14:editId="01766947">
             <wp:extent cx="3267986" cy="2941912"/>
@@ -2195,21 +2178,7 @@
         <w:rPr>
           <w:lang w:val="it-IT"/>
         </w:rPr>
-        <w:t>Come si nota, ogni singola ACQ aspetta un pacchetto identificativo di 10 byte da parte del BRIDGE, con il primo valore (</w:t>
-      </w:r>
-      <w:proofErr w:type="gramStart"/>
-      <w:r>
-        <w:rPr>
-          <w:lang w:val="it-IT"/>
-        </w:rPr>
-        <w:t>buffer[</w:t>
-      </w:r>
-      <w:proofErr w:type="gramEnd"/>
-      <w:r>
-        <w:rPr>
-          <w:lang w:val="it-IT"/>
-        </w:rPr>
-        <w:t>0]) contenente l’ID stesso. Fino a quando non arriva questo pacchetto, il sensore non è partito.</w:t>
+        <w:t>Come si nota, ogni singola ACQ aspetta un pacchetto identificativo di 10 byte da parte del BRIDGE, con il primo valore (buffer[0]) contenente l’ID stesso. Fino a quando non arriva questo pacchetto, il sensore non è partito.</w:t>
       </w:r>
     </w:p>
     <w:p>
@@ -2281,27 +2250,13 @@
         <w:rPr>
           <w:lang w:val="it-IT"/>
         </w:rPr>
-        <w:t xml:space="preserve">un pacchetto </w:t>
-      </w:r>
-      <w:proofErr w:type="gramStart"/>
-      <w:r>
-        <w:rPr>
-          <w:lang w:val="it-IT"/>
-        </w:rPr>
-        <w:t xml:space="preserve">con </w:t>
-      </w:r>
-      <w:r>
-        <w:rPr>
-          <w:lang w:val="it-IT"/>
-        </w:rPr>
-        <w:t>di</w:t>
-      </w:r>
-      <w:proofErr w:type="gramEnd"/>
-      <w:r>
-        <w:rPr>
-          <w:lang w:val="it-IT"/>
-        </w:rPr>
-        <w:t xml:space="preserve"> 2</w:t>
+        <w:t xml:space="preserve">un pacchetto con </w:t>
+      </w:r>
+      <w:r>
+        <w:rPr>
+          <w:lang w:val="it-IT"/>
+        </w:rPr>
+        <w:t>di 2</w:t>
       </w:r>
       <w:r>
         <w:rPr>
@@ -2447,80 +2402,95 @@
         <w:rPr>
           <w:lang w:val="it-IT"/>
         </w:rPr>
-        <w:t xml:space="preserve">A questo punto ACQ riceve i 10 byte, assegna </w:t>
-      </w:r>
-      <w:proofErr w:type="gramStart"/>
-      <w:r>
-        <w:rPr>
-          <w:lang w:val="it-IT"/>
-        </w:rPr>
-        <w:t>l’ID  e</w:t>
-      </w:r>
-      <w:proofErr w:type="gramEnd"/>
-      <w:r>
-        <w:rPr>
-          <w:lang w:val="it-IT"/>
-        </w:rPr>
-        <w:t xml:space="preserve"> termine la sua routine di </w:t>
-      </w:r>
-      <w:proofErr w:type="gramStart"/>
-      <w:r>
-        <w:rPr>
-          <w:lang w:val="it-IT"/>
-        </w:rPr>
-        <w:t>setup(</w:t>
-      </w:r>
-      <w:proofErr w:type="gramEnd"/>
-      <w:r>
-        <w:rPr>
-          <w:lang w:val="it-IT"/>
-        </w:rPr>
-        <w:t>).</w:t>
-      </w:r>
-    </w:p>
-    <w:p>
-      <w:pPr>
-        <w:ind w:left="360"/>
-        <w:rPr>
-          <w:lang w:val="it-IT"/>
-        </w:rPr>
-      </w:pPr>
-      <w:r>
-        <w:rPr>
-          <w:lang w:val="it-IT"/>
-        </w:rPr>
-        <w:t xml:space="preserve">Anche CNTRL termina la sua routine di </w:t>
-      </w:r>
-      <w:proofErr w:type="gramStart"/>
-      <w:r>
-        <w:rPr>
-          <w:lang w:val="it-IT"/>
-        </w:rPr>
-        <w:t>setup(</w:t>
-      </w:r>
-      <w:proofErr w:type="gramEnd"/>
-      <w:r>
-        <w:rPr>
-          <w:lang w:val="it-IT"/>
-        </w:rPr>
-        <w:t>).</w:t>
-      </w:r>
-    </w:p>
-    <w:p>
-      <w:pPr>
-        <w:ind w:left="360"/>
-        <w:rPr>
-          <w:lang w:val="it-IT"/>
-        </w:rPr>
-      </w:pPr>
-    </w:p>
-    <w:p>
-      <w:pPr>
-        <w:ind w:left="360"/>
-        <w:rPr>
-          <w:lang w:val="it-IT"/>
-        </w:rPr>
-      </w:pPr>
+        <w:t>A questo punto ACQ riceve i 10 byte, assegna l’ID  e termine la sua routine di setup().</w:t>
+      </w:r>
+    </w:p>
+    <w:p>
+      <w:pPr>
+        <w:ind w:left="360"/>
+        <w:rPr>
+          <w:lang w:val="it-IT"/>
+        </w:rPr>
+      </w:pPr>
+      <w:r>
+        <w:rPr>
+          <w:lang w:val="it-IT"/>
+        </w:rPr>
+        <w:t xml:space="preserve">Anche CNTRL termina la sua </w:t>
+      </w:r>
+      <w:r>
+        <w:rPr>
+          <w:lang w:val="it-IT"/>
+        </w:rPr>
+        <w:t xml:space="preserve">prima parte della </w:t>
+      </w:r>
+      <w:r>
+        <w:rPr>
+          <w:lang w:val="it-IT"/>
+        </w:rPr>
+        <w:t>routine di setup().</w:t>
+      </w:r>
+      <w:r>
+        <w:rPr>
+          <w:lang w:val="it-IT"/>
+        </w:rPr>
+        <w:t xml:space="preserve"> </w:t>
+      </w:r>
+    </w:p>
+    <w:p>
+      <w:pPr>
+        <w:rPr>
+          <w:lang w:val="it-IT"/>
+        </w:rPr>
+      </w:pPr>
+    </w:p>
+    <w:p>
+      <w:pPr>
+        <w:ind w:left="360"/>
+        <w:rPr>
+          <w:lang w:val="it-IT"/>
+        </w:rPr>
+      </w:pPr>
+      <w:r>
+        <w:rPr>
+          <w:noProof/>
+        </w:rPr>
+        <w:drawing>
+          <wp:inline distT="0" distB="0" distL="0" distR="0" wp14:anchorId="7D8F70E1" wp14:editId="49D21F31">
+            <wp:extent cx="5943600" cy="2939415"/>
+            <wp:effectExtent l="0" t="0" r="0" b="0"/>
+            <wp:docPr id="1737494251" name="Immagine 1" descr="Immagine che contiene testo, diagramma, schermata, linea&#10;&#10;Il contenuto generato dall'IA potrebbe non essere corretto."/>
+            <wp:cNvGraphicFramePr>
+              <a:graphicFrameLocks xmlns:a="http://schemas.openxmlformats.org/drawingml/2006/main" noChangeAspect="1"/>
+            </wp:cNvGraphicFramePr>
+            <a:graphic xmlns:a="http://schemas.openxmlformats.org/drawingml/2006/main">
+              <a:graphicData uri="http://schemas.openxmlformats.org/drawingml/2006/picture">
+                <pic:pic xmlns:pic="http://schemas.openxmlformats.org/drawingml/2006/picture">
+                  <pic:nvPicPr>
+                    <pic:cNvPr id="1737494251" name="Immagine 1" descr="Immagine che contiene testo, diagramma, schermata, linea&#10;&#10;Il contenuto generato dall'IA potrebbe non essere corretto."/>
+                    <pic:cNvPicPr/>
+                  </pic:nvPicPr>
+                  <pic:blipFill>
+                    <a:blip r:embed="rId8"/>
+                    <a:stretch>
+                      <a:fillRect/>
+                    </a:stretch>
+                  </pic:blipFill>
+                  <pic:spPr>
+                    <a:xfrm>
+                      <a:off x="0" y="0"/>
+                      <a:ext cx="5943600" cy="2939415"/>
+                    </a:xfrm>
+                    <a:prstGeom prst="rect">
+                      <a:avLst/>
+                    </a:prstGeom>
+                  </pic:spPr>
+                </pic:pic>
+              </a:graphicData>
+            </a:graphic>
+          </wp:inline>
+        </w:drawing>
+      </w:r>
     </w:p>
     <w:p>
       <w:pPr>
@@ -2570,6 +2540,7 @@
           <w:bCs/>
           <w:lang w:val="it-IT"/>
         </w:rPr>
+        <w:lastRenderedPageBreak/>
         <w:t xml:space="preserve">      </w:t>
       </w:r>
       <w:r>
@@ -2851,63 +2822,61 @@
     </w:p>
     <w:p>
       <w:pPr>
-        <w:rPr>
-          <w:lang w:val="it-IT"/>
-        </w:rPr>
-      </w:pPr>
-      <w:r>
-        <w:rPr>
-          <w:lang w:val="it-IT"/>
-        </w:rPr>
-        <w:tab/>
-      </w:r>
-    </w:p>
-    <w:p>
-      <w:pPr>
-        <w:rPr>
-          <w:lang w:val="it-IT"/>
-        </w:rPr>
-      </w:pPr>
-    </w:p>
-    <w:p>
-      <w:pPr>
-        <w:ind w:left="360"/>
-        <w:rPr>
-          <w:lang w:val="it-IT"/>
-        </w:rPr>
-      </w:pPr>
-    </w:p>
-    <w:p>
-      <w:pPr>
-        <w:ind w:left="360"/>
-        <w:rPr>
-          <w:lang w:val="it-IT"/>
-        </w:rPr>
-      </w:pPr>
-    </w:p>
-    <w:p>
-      <w:pPr>
-        <w:ind w:left="360"/>
-        <w:rPr>
-          <w:lang w:val="it-IT"/>
-        </w:rPr>
-      </w:pPr>
-    </w:p>
-    <w:p>
-      <w:pPr>
-        <w:ind w:left="360"/>
-        <w:rPr>
-          <w:lang w:val="it-IT"/>
-        </w:rPr>
-      </w:pPr>
-    </w:p>
-    <w:p>
-      <w:pPr>
-        <w:ind w:left="360"/>
-        <w:rPr>
-          <w:lang w:val="it-IT"/>
-        </w:rPr>
-      </w:pPr>
+        <w:ind w:left="360"/>
+        <w:rPr>
+          <w:lang w:val="it-IT"/>
+        </w:rPr>
+      </w:pPr>
+    </w:p>
+    <w:p>
+      <w:pPr>
+        <w:ind w:left="360"/>
+        <w:jc w:val="center"/>
+        <w:rPr>
+          <w:lang w:val="it-IT"/>
+        </w:rPr>
+      </w:pPr>
+      <w:r>
+        <w:rPr>
+          <w:noProof/>
+        </w:rPr>
+        <w:lastRenderedPageBreak/>
+        <w:drawing>
+          <wp:inline distT="0" distB="0" distL="0" distR="0" wp14:anchorId="51765D46" wp14:editId="34A3A4FC">
+            <wp:extent cx="5963826" cy="3554083"/>
+            <wp:effectExtent l="0" t="0" r="0" b="8890"/>
+            <wp:docPr id="309433615" name="Immagine 1" descr="Immagine che contiene testo, diagramma, schermata, linea&#10;&#10;Il contenuto generato dall'IA potrebbe non essere corretto."/>
+            <wp:cNvGraphicFramePr>
+              <a:graphicFrameLocks xmlns:a="http://schemas.openxmlformats.org/drawingml/2006/main" noChangeAspect="1"/>
+            </wp:cNvGraphicFramePr>
+            <a:graphic xmlns:a="http://schemas.openxmlformats.org/drawingml/2006/main">
+              <a:graphicData uri="http://schemas.openxmlformats.org/drawingml/2006/picture">
+                <pic:pic xmlns:pic="http://schemas.openxmlformats.org/drawingml/2006/picture">
+                  <pic:nvPicPr>
+                    <pic:cNvPr id="309433615" name="Immagine 1" descr="Immagine che contiene testo, diagramma, schermata, linea&#10;&#10;Il contenuto generato dall'IA potrebbe non essere corretto."/>
+                    <pic:cNvPicPr/>
+                  </pic:nvPicPr>
+                  <pic:blipFill>
+                    <a:blip r:embed="rId9"/>
+                    <a:stretch>
+                      <a:fillRect/>
+                    </a:stretch>
+                  </pic:blipFill>
+                  <pic:spPr>
+                    <a:xfrm>
+                      <a:off x="0" y="0"/>
+                      <a:ext cx="5972395" cy="3559190"/>
+                    </a:xfrm>
+                    <a:prstGeom prst="rect">
+                      <a:avLst/>
+                    </a:prstGeom>
+                  </pic:spPr>
+                </pic:pic>
+              </a:graphicData>
+            </a:graphic>
+          </wp:inline>
+        </w:drawing>
+      </w:r>
     </w:p>
     <w:p>
       <w:pPr>
@@ -3468,6 +3437,7 @@
         <w:rPr>
           <w:lang w:val="it-IT"/>
         </w:rPr>
+        <w:lastRenderedPageBreak/>
         <w:t>Nel</w:t>
       </w:r>
       <w:r>
@@ -3735,7 +3705,6 @@
         <w:rPr>
           <w:lang w:val="it-IT"/>
         </w:rPr>
-        <w:lastRenderedPageBreak/>
         <w:t xml:space="preserve">Come si nota, a riga 97, dopo la spedizione del pacchetto ciclico, si analizza il valore del campo di </w:t>
       </w:r>
       <w:proofErr w:type="spellStart"/>
@@ -3815,7 +3784,7 @@
                     <pic:cNvPicPr/>
                   </pic:nvPicPr>
                   <pic:blipFill>
-                    <a:blip r:embed="rId8"/>
+                    <a:blip r:embed="rId10"/>
                     <a:stretch>
                       <a:fillRect/>
                     </a:stretch>
@@ -3886,6 +3855,7 @@
         <w:rPr>
           <w:noProof/>
         </w:rPr>
+        <w:lastRenderedPageBreak/>
         <w:drawing>
           <wp:inline distT="0" distB="0" distL="0" distR="0" wp14:anchorId="66D9A91E" wp14:editId="558EE0A3">
             <wp:extent cx="3950616" cy="1673525"/>
@@ -3902,7 +3872,7 @@
                     <pic:cNvPicPr/>
                   </pic:nvPicPr>
                   <pic:blipFill>
-                    <a:blip r:embed="rId9"/>
+                    <a:blip r:embed="rId11"/>
                     <a:stretch>
                       <a:fillRect/>
                     </a:stretch>
@@ -3948,7 +3918,19 @@
         <w:rPr>
           <w:lang w:val="it-IT"/>
         </w:rPr>
-        <w:t>operazione che si effettua (</w:t>
+        <w:t xml:space="preserve">operazione </w:t>
+      </w:r>
+      <w:r>
+        <w:rPr>
+          <w:lang w:val="it-IT"/>
+        </w:rPr>
+        <w:t xml:space="preserve">(che in realtà è la prima di tutte) </w:t>
+      </w:r>
+      <w:r>
+        <w:rPr>
+          <w:lang w:val="it-IT"/>
+        </w:rPr>
+        <w:t>che si effettua (</w:t>
       </w:r>
       <w:proofErr w:type="spellStart"/>
       <w:r>
@@ -3992,21 +3974,7 @@
         <w:rPr>
           <w:lang w:val="it-IT"/>
         </w:rPr>
-        <w:t xml:space="preserve">CHAR_UNLOCK (‘&amp;’): </w:t>
-      </w:r>
-      <w:proofErr w:type="gramStart"/>
-      <w:r>
-        <w:rPr>
-          <w:lang w:val="it-IT"/>
-        </w:rPr>
-        <w:t>E’</w:t>
-      </w:r>
-      <w:proofErr w:type="gramEnd"/>
-      <w:r>
-        <w:rPr>
-          <w:lang w:val="it-IT"/>
-        </w:rPr>
-        <w:t xml:space="preserve"> il carattere che permette lo “sblocco” da parte dell’utente dopo che è </w:t>
+        <w:t xml:space="preserve">CHAR_UNLOCK (‘&amp;’): E’ il carattere che permette lo “sblocco” da parte dell’utente dopo che è </w:t>
       </w:r>
       <w:proofErr w:type="spellStart"/>
       <w:r>
@@ -4238,7 +4206,6 @@
           <w:bCs/>
           <w:lang w:val="it-IT"/>
         </w:rPr>
-        <w:lastRenderedPageBreak/>
         <w:t>MAIN LOOP CENTRAL:</w:t>
       </w:r>
     </w:p>
@@ -4246,65 +4213,134 @@
       <w:pPr>
         <w:ind w:left="360"/>
         <w:rPr>
-          <w:lang w:val="it-IT"/>
-        </w:rPr>
-      </w:pPr>
-    </w:p>
-    <w:p>
-      <w:pPr>
-        <w:pStyle w:val="Sottotitolo"/>
-        <w:jc w:val="both"/>
-        <w:rPr>
-          <w:b/>
-          <w:bCs/>
-          <w:lang w:val="it-IT"/>
-        </w:rPr>
-      </w:pPr>
-      <w:r>
-        <w:rPr>
-          <w:b/>
-          <w:bCs/>
-          <w:lang w:val="it-IT"/>
-        </w:rPr>
-        <w:t xml:space="preserve">      </w:t>
-      </w:r>
-      <w:r>
-        <w:rPr>
-          <w:b/>
-          <w:bCs/>
-          <w:lang w:val="it-IT"/>
-        </w:rPr>
-        <w:t>3.</w:t>
-      </w:r>
-      <w:r>
-        <w:rPr>
-          <w:b/>
-          <w:bCs/>
-          <w:lang w:val="it-IT"/>
-        </w:rPr>
-        <w:t>2</w:t>
-      </w:r>
-      <w:r>
-        <w:rPr>
-          <w:b/>
-          <w:bCs/>
-          <w:lang w:val="it-IT"/>
-        </w:rPr>
-        <w:t xml:space="preserve"> SAFE MODE</w:t>
-      </w:r>
-    </w:p>
-    <w:p>
-      <w:pPr>
-        <w:ind w:left="360"/>
-        <w:rPr>
-          <w:lang w:val="it-IT"/>
-        </w:rPr>
-      </w:pPr>
-      <w:r>
-        <w:rPr>
-          <w:lang w:val="it-IT"/>
-        </w:rPr>
-        <w:t>Le cassette e il CNTRL funzionano in due modalità</w:t>
+          <w:i/>
+          <w:iCs/>
+          <w:lang w:val="it-IT"/>
+        </w:rPr>
+      </w:pPr>
+      <w:r>
+        <w:rPr>
+          <w:lang w:val="it-IT"/>
+        </w:rPr>
+        <w:t xml:space="preserve">Il CNTRL gestisce più operazioni all’interno del </w:t>
+      </w:r>
+      <w:proofErr w:type="spellStart"/>
+      <w:r>
+        <w:rPr>
+          <w:lang w:val="it-IT"/>
+        </w:rPr>
+        <w:t>main</w:t>
+      </w:r>
+      <w:proofErr w:type="spellEnd"/>
+      <w:r>
+        <w:rPr>
+          <w:lang w:val="it-IT"/>
+        </w:rPr>
+        <w:t xml:space="preserve"> loop.</w:t>
+      </w:r>
+      <w:r>
+        <w:rPr>
+          <w:lang w:val="it-IT"/>
+        </w:rPr>
+        <w:t xml:space="preserve"> </w:t>
+      </w:r>
+      <w:r>
+        <w:rPr>
+          <w:lang w:val="it-IT"/>
+        </w:rPr>
+        <w:t>Possiamo dividere tali operazioni</w:t>
+      </w:r>
+      <w:r>
+        <w:rPr>
+          <w:lang w:val="it-IT"/>
+        </w:rPr>
+        <w:t xml:space="preserve"> (sostanzialmente di richiesta di azione da parte di CNTRL verso il BRIDGE)</w:t>
+      </w:r>
+      <w:r>
+        <w:rPr>
+          <w:lang w:val="it-IT"/>
+        </w:rPr>
+        <w:t xml:space="preserve"> in 3 possibilità</w:t>
+      </w:r>
+      <w:r>
+        <w:rPr>
+          <w:lang w:val="it-IT"/>
+        </w:rPr>
+        <w:t xml:space="preserve"> (descritte più sotto). Nel caso però in cui, nessuna di queste 3 azioni venga richiesta, CNTRL notifica ciclicamente il bridge di essere nello stato IDLE, con un pacchetto </w:t>
+      </w:r>
+      <w:r>
+        <w:rPr>
+          <w:lang w:val="it-IT"/>
+        </w:rPr>
+        <w:t xml:space="preserve">di 2 byte. </w:t>
+      </w:r>
+      <w:r>
+        <w:rPr>
+          <w:i/>
+          <w:iCs/>
+          <w:lang w:val="it-IT"/>
+        </w:rPr>
+        <w:t>(d’ora in avanti questi 2 byte di CNTRL verranno definiti come ACTION_PACKET, che contengono 1 byte per l’</w:t>
+      </w:r>
+      <w:proofErr w:type="spellStart"/>
+      <w:r>
+        <w:rPr>
+          <w:i/>
+          <w:iCs/>
+          <w:lang w:val="it-IT"/>
+        </w:rPr>
+        <w:t>header</w:t>
+      </w:r>
+      <w:proofErr w:type="spellEnd"/>
+      <w:r>
+        <w:rPr>
+          <w:i/>
+          <w:iCs/>
+          <w:lang w:val="it-IT"/>
+        </w:rPr>
+        <w:t xml:space="preserve"> dell’operazione richiesta e 1 byte per i dati che servono per quell’operazione)</w:t>
+      </w:r>
+    </w:p>
+    <w:p>
+      <w:pPr>
+        <w:ind w:left="360"/>
+        <w:rPr>
+          <w:lang w:val="it-IT"/>
+        </w:rPr>
+      </w:pPr>
+      <w:r>
+        <w:rPr>
+          <w:lang w:val="it-IT"/>
+        </w:rPr>
+        <w:t>Nel caso IDLE, l’</w:t>
+      </w:r>
+      <w:proofErr w:type="spellStart"/>
+      <w:r>
+        <w:rPr>
+          <w:lang w:val="it-IT"/>
+        </w:rPr>
+        <w:t>header</w:t>
+      </w:r>
+      <w:proofErr w:type="spellEnd"/>
+      <w:r>
+        <w:rPr>
+          <w:lang w:val="it-IT"/>
+        </w:rPr>
+        <w:t xml:space="preserve"> è identificativo della modalità (PACKET_IDLE) e il campo dati 0.</w:t>
+      </w:r>
+    </w:p>
+    <w:p>
+      <w:pPr>
+        <w:ind w:left="360"/>
+        <w:rPr>
+          <w:lang w:val="it-IT"/>
+        </w:rPr>
+      </w:pPr>
+      <w:r>
+        <w:rPr>
+          <w:lang w:val="it-IT"/>
+        </w:rPr>
+        <w:t>Le  altre 3 modalità (di richiesta), sono invece le seguenti</w:t>
       </w:r>
     </w:p>
     <w:p>
@@ -4318,11 +4354,260 @@
           <w:lang w:val="it-IT"/>
         </w:rPr>
       </w:pPr>
-      <w:r>
-        <w:rPr>
-          <w:lang w:val="it-IT"/>
-        </w:rPr>
-        <w:t>IDLE (funzionamento normale)</w:t>
+      <w:proofErr w:type="spellStart"/>
+      <w:r>
+        <w:rPr>
+          <w:lang w:val="it-IT"/>
+        </w:rPr>
+        <w:t>Enroll</w:t>
+      </w:r>
+      <w:proofErr w:type="spellEnd"/>
+      <w:r>
+        <w:rPr>
+          <w:lang w:val="it-IT"/>
+        </w:rPr>
+        <w:t xml:space="preserve"> Mode:</w:t>
+      </w:r>
+      <w:r>
+        <w:rPr>
+          <w:lang w:val="it-IT"/>
+        </w:rPr>
+        <w:t xml:space="preserve"> questa modalità in realtà è l’ultimo step a conclusione della routine di setup(). Sostanzialmente il sistema è in attesa di 2 registrazioni di impronte digitali che simulino due clienti. Se non vengono registrate, l’applicativo di CNTRL non parte. </w:t>
+      </w:r>
+    </w:p>
+    <w:p>
+      <w:pPr>
+        <w:pStyle w:val="Paragrafoelenco"/>
+        <w:rPr>
+          <w:lang w:val="it-IT"/>
+        </w:rPr>
+      </w:pPr>
+      <w:r>
+        <w:rPr>
+          <w:lang w:val="it-IT"/>
+        </w:rPr>
+        <w:t>Sul display:</w:t>
+      </w:r>
+    </w:p>
+    <w:p>
+      <w:pPr>
+        <w:ind w:left="360" w:firstLine="360"/>
+        <w:rPr>
+          <w:color w:val="4472C4" w:themeColor="accent1"/>
+          <w:lang w:val="it-IT"/>
+        </w:rPr>
+      </w:pPr>
+      <w:proofErr w:type="spellStart"/>
+      <w:r>
+        <w:rPr>
+          <w:color w:val="4472C4" w:themeColor="accent1"/>
+          <w:lang w:val="it-IT"/>
+        </w:rPr>
+        <w:t>Waiting</w:t>
+      </w:r>
+      <w:proofErr w:type="spellEnd"/>
+      <w:r>
+        <w:rPr>
+          <w:color w:val="4472C4" w:themeColor="accent1"/>
+          <w:lang w:val="it-IT"/>
+        </w:rPr>
+        <w:t xml:space="preserve"> </w:t>
+      </w:r>
+      <w:proofErr w:type="spellStart"/>
+      <w:r>
+        <w:rPr>
+          <w:color w:val="4472C4" w:themeColor="accent1"/>
+          <w:lang w:val="it-IT"/>
+        </w:rPr>
+        <w:t>enroll</w:t>
+      </w:r>
+      <w:proofErr w:type="spellEnd"/>
+      <w:r>
+        <w:rPr>
+          <w:color w:val="4472C4" w:themeColor="accent1"/>
+          <w:lang w:val="it-IT"/>
+        </w:rPr>
+        <w:t>...</w:t>
+      </w:r>
+    </w:p>
+    <w:p>
+      <w:pPr>
+        <w:ind w:left="360" w:firstLine="360"/>
+        <w:rPr>
+          <w:lang w:val="it-IT"/>
+        </w:rPr>
+      </w:pPr>
+      <w:r>
+        <w:rPr>
+          <w:lang w:val="it-IT"/>
+        </w:rPr>
+        <w:lastRenderedPageBreak/>
+        <w:t>Nel caso in cui c’è una corretta registrazione:</w:t>
+      </w:r>
+    </w:p>
+    <w:p>
+      <w:pPr>
+        <w:ind w:left="360" w:firstLine="360"/>
+        <w:rPr>
+          <w:color w:val="4472C4" w:themeColor="accent1"/>
+          <w:lang w:val="en-GB"/>
+        </w:rPr>
+      </w:pPr>
+      <w:r>
+        <w:rPr>
+          <w:color w:val="4472C4" w:themeColor="accent1"/>
+          <w:lang w:val="en-GB"/>
+        </w:rPr>
+        <w:t>"Enrolled!"</w:t>
+      </w:r>
+    </w:p>
+    <w:p>
+      <w:pPr>
+        <w:ind w:left="720"/>
+        <w:rPr>
+          <w:color w:val="4472C4" w:themeColor="accent1"/>
+          <w:lang w:val="it-IT"/>
+        </w:rPr>
+      </w:pPr>
+      <w:r>
+        <w:rPr>
+          <w:lang w:val="it-IT"/>
+        </w:rPr>
+        <w:t xml:space="preserve">Questo è collegato a quanto già citato nella sezione ENROLL per l’ACQUISITION. </w:t>
+      </w:r>
+      <w:r>
+        <w:rPr>
+          <w:lang w:val="it-IT"/>
+        </w:rPr>
+        <w:t>E’</w:t>
+      </w:r>
+      <w:r>
+        <w:rPr>
+          <w:lang w:val="it-IT"/>
+        </w:rPr>
+        <w:t xml:space="preserve"> il momento in cui c’è una registrazione completata con successo,</w:t>
+      </w:r>
+      <w:r>
+        <w:rPr>
+          <w:lang w:val="it-IT"/>
+        </w:rPr>
+        <w:t xml:space="preserve"> con conseguente invio </w:t>
+      </w:r>
+      <w:r>
+        <w:rPr>
+          <w:lang w:val="it-IT"/>
+        </w:rPr>
+        <w:t>verso il BRIDGE con</w:t>
+      </w:r>
+      <w:r>
+        <w:rPr>
+          <w:lang w:val="it-IT"/>
+        </w:rPr>
+        <w:t xml:space="preserve"> </w:t>
+      </w:r>
+      <w:r>
+        <w:rPr>
+          <w:lang w:val="it-IT"/>
+        </w:rPr>
+        <w:t xml:space="preserve">un </w:t>
+      </w:r>
+      <w:r>
+        <w:rPr>
+          <w:lang w:val="it-IT"/>
+        </w:rPr>
+        <w:t xml:space="preserve">ACTION_PACKET </w:t>
+      </w:r>
+      <w:r>
+        <w:rPr>
+          <w:lang w:val="it-IT"/>
+        </w:rPr>
+        <w:t>(</w:t>
+      </w:r>
+      <w:r>
+        <w:rPr>
+          <w:lang w:val="it-IT"/>
+        </w:rPr>
+        <w:t xml:space="preserve">2 byte) contenente </w:t>
+      </w:r>
+      <w:r>
+        <w:rPr>
+          <w:lang w:val="it-IT"/>
+        </w:rPr>
+        <w:t>l’</w:t>
+      </w:r>
+      <w:proofErr w:type="spellStart"/>
+      <w:r>
+        <w:rPr>
+          <w:lang w:val="it-IT"/>
+        </w:rPr>
+        <w:t>header</w:t>
+      </w:r>
+      <w:proofErr w:type="spellEnd"/>
+      <w:r>
+        <w:rPr>
+          <w:lang w:val="it-IT"/>
+        </w:rPr>
+        <w:t xml:space="preserve"> identificativo dell’azione in corso (PACKET_ENROLL) e </w:t>
+      </w:r>
+      <w:r>
+        <w:rPr>
+          <w:lang w:val="it-IT"/>
+        </w:rPr>
+        <w:t>l’id generato randomicamente</w:t>
+      </w:r>
+      <w:r>
+        <w:rPr>
+          <w:lang w:val="it-IT"/>
+        </w:rPr>
+        <w:t xml:space="preserve"> in quel momento</w:t>
+      </w:r>
+      <w:r>
+        <w:rPr>
+          <w:lang w:val="it-IT"/>
+        </w:rPr>
+        <w:t xml:space="preserve"> nel campo dati</w:t>
+      </w:r>
+      <w:r>
+        <w:rPr>
+          <w:lang w:val="it-IT"/>
+        </w:rPr>
+        <w:t>. Il BRIDGE</w:t>
+      </w:r>
+      <w:r>
+        <w:rPr>
+          <w:lang w:val="it-IT"/>
+        </w:rPr>
+        <w:t xml:space="preserve">, dopo averlo ricevuto, </w:t>
+      </w:r>
+      <w:r>
+        <w:rPr>
+          <w:lang w:val="it-IT"/>
+        </w:rPr>
+        <w:t xml:space="preserve">lo girerà </w:t>
+      </w:r>
+      <w:r>
+        <w:rPr>
+          <w:lang w:val="it-IT"/>
+        </w:rPr>
+        <w:t xml:space="preserve">poi </w:t>
+      </w:r>
+      <w:r>
+        <w:rPr>
+          <w:lang w:val="it-IT"/>
+        </w:rPr>
+        <w:t>in uno da 10</w:t>
+      </w:r>
+      <w:r>
+        <w:rPr>
+          <w:lang w:val="it-IT"/>
+        </w:rPr>
+        <w:t xml:space="preserve"> byte</w:t>
+      </w:r>
+      <w:r>
+        <w:rPr>
+          <w:lang w:val="it-IT"/>
+        </w:rPr>
+        <w:t xml:space="preserve"> verso ACQ.</w:t>
       </w:r>
     </w:p>
     <w:p>
@@ -4336,171 +4621,67 @@
           <w:lang w:val="it-IT"/>
         </w:rPr>
       </w:pPr>
-      <w:r>
-        <w:rPr>
-          <w:lang w:val="it-IT"/>
-        </w:rPr>
-        <w:t>SAFE MODE (caso di allarme)</w:t>
-      </w:r>
-    </w:p>
-    <w:p>
-      <w:pPr>
-        <w:ind w:left="360"/>
-        <w:rPr>
-          <w:lang w:val="it-IT"/>
-        </w:rPr>
-      </w:pPr>
-      <w:r>
-        <w:rPr>
-          <w:lang w:val="it-IT"/>
-        </w:rPr>
-        <w:t xml:space="preserve">Il secondo caso viene triggerato dal server: quando i dati di ACQ giungono al server, questi vengono controllati. In particolare, se viene effettuata una manomissione (accelerometro mosso) oppure temperatura e umidità superano alcune soglie, tramite un messaggio MQTT viene inviato al BRIDGE che lo raccoglie e questo notifica la parte </w:t>
-      </w:r>
       <w:proofErr w:type="spellStart"/>
       <w:r>
         <w:rPr>
           <w:lang w:val="it-IT"/>
         </w:rPr>
-        <w:t>local</w:t>
+        <w:t>Fingerprint</w:t>
       </w:r>
       <w:proofErr w:type="spellEnd"/>
       <w:r>
         <w:rPr>
           <w:lang w:val="it-IT"/>
         </w:rPr>
-        <w:t xml:space="preserve">: sia CNTRL che ACQ. La prima si mette in modalità SAFE MODE da cui si può uscire soltanto con una operazione manuale da parte di un operatore (simulato con un </w:t>
-      </w:r>
-      <w:proofErr w:type="spellStart"/>
-      <w:r>
-        <w:rPr>
-          <w:lang w:val="it-IT"/>
-        </w:rPr>
-        <w:t>push</w:t>
-      </w:r>
-      <w:proofErr w:type="spellEnd"/>
+        <w:t xml:space="preserve"> Mode:</w:t>
+      </w:r>
       <w:r>
         <w:rPr>
           <w:lang w:val="it-IT"/>
         </w:rPr>
         <w:t xml:space="preserve"> </w:t>
       </w:r>
-      <w:proofErr w:type="spellStart"/>
-      <w:r>
-        <w:rPr>
-          <w:lang w:val="it-IT"/>
-        </w:rPr>
-        <w:t>button</w:t>
-      </w:r>
-      <w:proofErr w:type="spellEnd"/>
-      <w:r>
-        <w:rPr>
-          <w:lang w:val="it-IT"/>
-        </w:rPr>
-        <w:t xml:space="preserve"> sul retro). Le seconde entrano anch’esse in modalità </w:t>
-      </w:r>
-      <w:r>
-        <w:rPr>
-          <w:lang w:val="it-IT"/>
-        </w:rPr>
-        <w:t>SAFE MODE (led lampeggianti) in cui il pacchetto viene riempito da tutti 0 tranne il Lock.</w:t>
-      </w:r>
-      <w:r>
-        <w:rPr>
-          <w:lang w:val="it-IT"/>
-        </w:rPr>
-        <w:t xml:space="preserve"> </w:t>
-      </w:r>
-    </w:p>
-    <w:p>
-      <w:pPr>
-        <w:ind w:left="360"/>
-        <w:rPr>
-          <w:lang w:val="it-IT"/>
-        </w:rPr>
-      </w:pPr>
-      <w:r>
-        <w:rPr>
-          <w:lang w:val="it-IT"/>
-        </w:rPr>
-        <w:t>Un messaggio di allarme viene inviato anche al BOT</w:t>
-      </w:r>
-      <w:r>
-        <w:rPr>
-          <w:lang w:val="it-IT"/>
-        </w:rPr>
-        <w:t>TG</w:t>
-      </w:r>
-      <w:r>
-        <w:rPr>
-          <w:lang w:val="it-IT"/>
-        </w:rPr>
-        <w:t>.</w:t>
-      </w:r>
-    </w:p>
-    <w:p>
-      <w:pPr>
-        <w:pStyle w:val="Sottotitolo"/>
-        <w:jc w:val="both"/>
-        <w:rPr>
-          <w:b/>
-          <w:bCs/>
-          <w:lang w:val="it-IT"/>
-        </w:rPr>
-      </w:pPr>
-      <w:r>
-        <w:rPr>
-          <w:b/>
-          <w:bCs/>
-          <w:lang w:val="it-IT"/>
-        </w:rPr>
-        <w:t xml:space="preserve">      3.</w:t>
-      </w:r>
-      <w:r>
-        <w:rPr>
-          <w:b/>
-          <w:bCs/>
-          <w:lang w:val="it-IT"/>
-        </w:rPr>
-        <w:t>3</w:t>
-      </w:r>
-      <w:r>
-        <w:rPr>
-          <w:b/>
-          <w:bCs/>
-          <w:lang w:val="it-IT"/>
-        </w:rPr>
-        <w:t xml:space="preserve"> ACQUISITION</w:t>
-      </w:r>
-    </w:p>
-    <w:p>
-      <w:pPr>
-        <w:rPr>
-          <w:lang w:val="it-IT"/>
-        </w:rPr>
-      </w:pPr>
-      <w:r>
-        <w:rPr>
-          <w:lang w:val="it-IT"/>
-        </w:rPr>
-        <w:t xml:space="preserve">      </w:t>
-      </w:r>
-      <w:r>
-        <w:rPr>
-          <w:lang w:val="it-IT"/>
-        </w:rPr>
-        <w:t>Una volta</w:t>
-      </w:r>
-      <w:r>
-        <w:rPr>
-          <w:lang w:val="it-IT"/>
-        </w:rPr>
-        <w:t xml:space="preserve"> che il CNTRL ha assegnato l’ID, ogni singola ACQ</w:t>
-      </w:r>
-      <w:r>
-        <w:rPr>
-          <w:lang w:val="it-IT"/>
-        </w:rPr>
-        <w:t xml:space="preserve"> prende i dati dai sensori</w:t>
+      <w:r>
+        <w:rPr>
+          <w:lang w:val="it-IT"/>
+        </w:rPr>
+        <w:t>È</w:t>
+      </w:r>
+      <w:r>
+        <w:rPr>
+          <w:lang w:val="it-IT"/>
+        </w:rPr>
+        <w:t xml:space="preserve"> la modalità in cui CNTRL passa la maggior parte del tempo. E’ l’attesa per cui si mette in ascolto di un riconoscimento di una impronta digitale.</w:t>
+      </w:r>
+    </w:p>
+    <w:p>
+      <w:pPr>
+        <w:pStyle w:val="Paragrafoelenco"/>
+        <w:rPr>
+          <w:lang w:val="it-IT"/>
+        </w:rPr>
+      </w:pPr>
+      <w:r>
+        <w:rPr>
+          <w:lang w:val="it-IT"/>
+        </w:rPr>
+        <w:t>Sul display:</w:t>
+      </w:r>
+    </w:p>
+    <w:p>
+      <w:pPr>
+        <w:ind w:left="360" w:firstLine="360"/>
+        <w:rPr>
+          <w:color w:val="4472C4" w:themeColor="accent1"/>
+          <w:lang w:val="en-GB"/>
+        </w:rPr>
+      </w:pPr>
+      <w:r>
+        <w:rPr>
+          <w:color w:val="4472C4" w:themeColor="accent1"/>
+          <w:lang w:val="en-GB"/>
+        </w:rPr>
+        <w:t>Waiting finger..</w:t>
       </w:r>
     </w:p>
     <w:p>
@@ -4518,425 +4699,214 @@
         <w:rPr>
           <w:lang w:val="it-IT"/>
         </w:rPr>
-        <w:t>Temperatura + Umidità</w:t>
+        <w:t>Check Mode</w:t>
+      </w:r>
+      <w:r>
+        <w:rPr>
+          <w:lang w:val="it-IT"/>
+        </w:rPr>
+        <w:t>:</w:t>
+      </w:r>
+      <w:r>
+        <w:rPr>
+          <w:lang w:val="it-IT"/>
+        </w:rPr>
+        <w:t xml:space="preserve"> q</w:t>
+      </w:r>
+      <w:r>
+        <w:rPr>
+          <w:lang w:val="it-IT"/>
+        </w:rPr>
+        <w:t>uando un utente appoggia il dito, si procede con la fase di riconoscimento. Se c’è match tra quelle che sono state registrate, allora si entra nella modalità sotto descritta. In quest’ultimo caso, viene inviato un pacchetto ACTION_PACKET contenente l’</w:t>
+      </w:r>
+      <w:proofErr w:type="spellStart"/>
+      <w:r>
+        <w:rPr>
+          <w:lang w:val="it-IT"/>
+        </w:rPr>
+        <w:t>header</w:t>
+      </w:r>
+      <w:proofErr w:type="spellEnd"/>
+      <w:r>
+        <w:rPr>
+          <w:lang w:val="it-IT"/>
+        </w:rPr>
+        <w:t xml:space="preserve"> identificativo dell’azione in corso (PACKET_CHECK) e l’id della cassetta che è stata riconosciuta, ovvero che si vuole sbloccare.</w:t>
       </w:r>
     </w:p>
     <w:p>
       <w:pPr>
         <w:pStyle w:val="Paragrafoelenco"/>
-        <w:numPr>
-          <w:ilvl w:val="0"/>
-          <w:numId w:val="28"/>
-        </w:numPr>
-        <w:rPr>
-          <w:lang w:val="it-IT"/>
-        </w:rPr>
-      </w:pPr>
-      <w:r>
-        <w:rPr>
-          <w:lang w:val="it-IT"/>
-        </w:rPr>
-        <w:t>Accelerometro</w:t>
-      </w:r>
-    </w:p>
-    <w:p>
-      <w:pPr>
-        <w:pStyle w:val="Paragrafoelenco"/>
-        <w:numPr>
-          <w:ilvl w:val="0"/>
-          <w:numId w:val="28"/>
-        </w:numPr>
-        <w:rPr>
-          <w:lang w:val="it-IT"/>
-        </w:rPr>
-      </w:pPr>
-      <w:r>
-        <w:rPr>
-          <w:lang w:val="it-IT"/>
-        </w:rPr>
-        <w:t>Presenza oggetto</w:t>
-      </w:r>
-    </w:p>
-    <w:p>
-      <w:pPr>
-        <w:pStyle w:val="Paragrafoelenco"/>
-        <w:numPr>
-          <w:ilvl w:val="0"/>
-          <w:numId w:val="28"/>
-        </w:numPr>
-        <w:rPr>
-          <w:lang w:val="it-IT"/>
-        </w:rPr>
-      </w:pPr>
-      <w:r>
-        <w:rPr>
-          <w:lang w:val="it-IT"/>
-        </w:rPr>
-        <w:t xml:space="preserve">Rilevamento sportello aperto o no </w:t>
-      </w:r>
-    </w:p>
-    <w:p>
-      <w:pPr>
-        <w:ind w:left="360"/>
-        <w:rPr>
-          <w:lang w:val="it-IT"/>
-        </w:rPr>
-      </w:pPr>
-      <w:r>
-        <w:rPr>
-          <w:lang w:val="it-IT"/>
-        </w:rPr>
-        <w:t xml:space="preserve">Se in modalità IDLE (e quindi non in SAFE MODE) </w:t>
-      </w:r>
-      <w:r>
-        <w:rPr>
-          <w:lang w:val="it-IT"/>
-        </w:rPr>
-        <w:t>Tutti questi dati vengono mandati ad ogni ciclo</w:t>
-      </w:r>
-      <w:r>
-        <w:rPr>
-          <w:lang w:val="it-IT"/>
-        </w:rPr>
-        <w:t xml:space="preserve"> al bridge in un pacchetto di 7 byte.</w:t>
-      </w:r>
-    </w:p>
-    <w:p>
-      <w:pPr>
-        <w:ind w:left="360"/>
-        <w:rPr>
-          <w:lang w:val="it-IT"/>
-        </w:rPr>
-      </w:pPr>
-    </w:p>
-    <w:tbl>
-      <w:tblPr>
-        <w:tblW w:w="8228" w:type="dxa"/>
+        <w:rPr>
+          <w:lang w:val="it-IT"/>
+        </w:rPr>
+      </w:pPr>
+      <w:r>
+        <w:rPr>
+          <w:lang w:val="it-IT"/>
+        </w:rPr>
+        <w:t>Sul display verrà visualizzato per un istante l’ID della cassetta sbloccata.</w:t>
+      </w:r>
+    </w:p>
+    <w:p>
+      <w:pPr>
+        <w:rPr>
+          <w:lang w:val="it-IT"/>
+        </w:rPr>
+      </w:pPr>
+    </w:p>
+    <w:p>
+      <w:pPr>
+        <w:pStyle w:val="Sottotitolo"/>
+        <w:jc w:val="both"/>
+        <w:rPr>
+          <w:b/>
+          <w:bCs/>
+          <w:lang w:val="it-IT"/>
+        </w:rPr>
+      </w:pPr>
+      <w:r>
+        <w:rPr>
+          <w:b/>
+          <w:bCs/>
+          <w:lang w:val="it-IT"/>
+        </w:rPr>
+        <w:t>CLOUD:</w:t>
+      </w:r>
+    </w:p>
+    <w:p>
+      <w:pPr>
+        <w:rPr>
+          <w:lang w:val="it-IT"/>
+        </w:rPr>
+      </w:pPr>
+      <w:r>
+        <w:rPr>
+          <w:lang w:val="it-IT"/>
+        </w:rPr>
+        <w:t xml:space="preserve">Per la fase di recupero e monitoraggio dei dati provenienti dal bridge, ho scelto di utilizzare la piattaforma </w:t>
+      </w:r>
+      <w:proofErr w:type="spellStart"/>
+      <w:r>
+        <w:rPr>
+          <w:lang w:val="it-IT"/>
+        </w:rPr>
+        <w:t>ThingsBoard</w:t>
+      </w:r>
+      <w:proofErr w:type="spellEnd"/>
+      <w:r>
+        <w:rPr>
+          <w:lang w:val="it-IT"/>
+        </w:rPr>
+        <w:t xml:space="preserve"> in modalità "Live Demo". Questa scelta ha permesso di sfruttare un ambiente già predisposto per l’acquisizione in tempo reale, senza la necessità di configurazioni server complesse. </w:t>
+      </w:r>
+    </w:p>
+    <w:p>
+      <w:pPr>
+        <w:rPr>
+          <w:lang w:val="it-IT"/>
+        </w:rPr>
+      </w:pPr>
+      <w:proofErr w:type="spellStart"/>
+      <w:r>
+        <w:rPr>
+          <w:lang w:val="it-IT"/>
+        </w:rPr>
+        <w:t>ThingsBoard</w:t>
+      </w:r>
+      <w:proofErr w:type="spellEnd"/>
+      <w:r>
+        <w:rPr>
+          <w:lang w:val="it-IT"/>
+        </w:rPr>
+        <w:t xml:space="preserve"> si è rivelato particolarmente utile per visualizzare i dati raccolti, applicare soglie in modo dinamico e inviare automaticamente un messaggio MQTT quando tali soglie venivano superate. In questo modo </w:t>
+      </w:r>
+      <w:r>
+        <w:rPr>
+          <w:lang w:val="it-IT"/>
+        </w:rPr>
+        <w:t>si è</w:t>
+      </w:r>
+      <w:r>
+        <w:rPr>
+          <w:lang w:val="it-IT"/>
+        </w:rPr>
+        <w:t xml:space="preserve"> potuto testare e validare rapidamente il meccanismo di notifica e controllo, riducendo i tempi di sviluppo e mantenendo un elevato livello di flessibilità.</w:t>
+      </w:r>
+    </w:p>
+    <w:p>
+      <w:pPr>
+        <w:rPr>
+          <w:lang w:val="it-IT"/>
+        </w:rPr>
+      </w:pPr>
+      <w:r>
+        <w:rPr>
+          <w:lang w:val="it-IT"/>
+        </w:rPr>
+        <w:t>Per la fase di prototipazione, sono stati creati due dispositivi virtuali sulla piattaforma, ciascun</w:t>
+      </w:r>
+      <w:r>
+        <w:rPr>
+          <w:lang w:val="it-IT"/>
+        </w:rPr>
+        <w:t xml:space="preserve">o </w:t>
+      </w:r>
+      <w:r>
+        <w:rPr>
+          <w:lang w:val="it-IT"/>
+        </w:rPr>
+        <w:t xml:space="preserve">configurato con il proprio access token per </w:t>
+      </w:r>
+      <w:r>
+        <w:rPr>
+          <w:lang w:val="it-IT"/>
+        </w:rPr>
+        <w:t xml:space="preserve">poter </w:t>
+      </w:r>
+      <w:r>
+        <w:rPr>
+          <w:lang w:val="it-IT"/>
+        </w:rPr>
+        <w:t>comunicare con il broker MQTT integrato. Questi dispositivi inviano periodicamente dati simulati al broker, rappresentando il flusso proveniente da sensori reali.</w:t>
+      </w:r>
+    </w:p>
+    <w:p>
+      <w:pPr>
+        <w:rPr>
+          <w:lang w:val="it-IT"/>
+        </w:rPr>
+      </w:pPr>
+      <w:r>
+        <w:rPr>
+          <w:lang w:val="it-IT"/>
+        </w:rPr>
+        <w:t>È stata realizzata una Dashboard personalizzata per la visualizzazione in tempo reale dei dati raccolti, facilitando il monitoraggio dello stato dei dispositivi</w:t>
+      </w:r>
+      <w:r>
+        <w:rPr>
+          <w:lang w:val="it-IT"/>
+        </w:rPr>
+        <w:t xml:space="preserve"> anche in fase di Debug.</w:t>
+      </w:r>
+    </w:p>
+    <w:p>
+      <w:pPr>
+        <w:rPr>
+          <w:lang w:val="it-IT"/>
+        </w:rPr>
+      </w:pPr>
+    </w:p>
+    <w:p>
+      <w:pPr>
+        <w:rPr>
+          <w:lang w:val="it-IT"/>
+        </w:rPr>
+      </w:pPr>
+    </w:p>
+    <w:p>
+      <w:pPr>
         <w:jc w:val="center"/>
-        <w:tblLook w:val="04A0" w:firstRow="1" w:lastRow="0" w:firstColumn="1" w:lastColumn="0" w:noHBand="0" w:noVBand="1"/>
-      </w:tblPr>
-      <w:tblGrid>
-        <w:gridCol w:w="1080"/>
-        <w:gridCol w:w="1414"/>
-        <w:gridCol w:w="1414"/>
-        <w:gridCol w:w="1080"/>
-        <w:gridCol w:w="1080"/>
-        <w:gridCol w:w="1080"/>
-        <w:gridCol w:w="1080"/>
-      </w:tblGrid>
-      <w:tr>
-        <w:trPr>
-          <w:trHeight w:val="983"/>
-          <w:jc w:val="center"/>
-        </w:trPr>
-        <w:tc>
-          <w:tcPr>
-            <w:tcW w:w="1080" w:type="dxa"/>
-            <w:tcBorders>
-              <w:top w:val="single" w:sz="4" w:space="0" w:color="000000"/>
-              <w:left w:val="single" w:sz="4" w:space="0" w:color="000000"/>
-              <w:bottom w:val="single" w:sz="4" w:space="0" w:color="000000"/>
-              <w:right w:val="single" w:sz="4" w:space="0" w:color="000000"/>
-            </w:tcBorders>
-          </w:tcPr>
-          <w:p>
-            <w:pPr>
-              <w:rPr>
-                <w:b/>
-                <w:bCs/>
-                <w:lang w:val="it-IT"/>
-              </w:rPr>
-            </w:pPr>
-          </w:p>
-          <w:p>
-            <w:pPr>
-              <w:rPr>
-                <w:b/>
-                <w:bCs/>
-              </w:rPr>
-            </w:pPr>
-            <w:r>
-              <w:rPr>
-                <w:b/>
-                <w:bCs/>
-              </w:rPr>
-              <w:t>ID</w:t>
-            </w:r>
-            <w:r>
-              <w:rPr>
-                <w:b/>
-                <w:bCs/>
-              </w:rPr>
-              <w:br/>
-              <w:t>(1 byte)</w:t>
-            </w:r>
-          </w:p>
-        </w:tc>
-        <w:tc>
-          <w:tcPr>
-            <w:tcW w:w="1414" w:type="dxa"/>
-            <w:tcBorders>
-              <w:top w:val="single" w:sz="4" w:space="0" w:color="000000"/>
-              <w:left w:val="single" w:sz="4" w:space="0" w:color="000000"/>
-              <w:bottom w:val="single" w:sz="4" w:space="0" w:color="000000"/>
-              <w:right w:val="single" w:sz="4" w:space="0" w:color="000000"/>
-            </w:tcBorders>
-          </w:tcPr>
-          <w:p>
-            <w:pPr>
-              <w:rPr>
-                <w:b/>
-                <w:bCs/>
-              </w:rPr>
-            </w:pPr>
-          </w:p>
-          <w:p>
-            <w:pPr>
-              <w:rPr>
-                <w:b/>
-                <w:bCs/>
-              </w:rPr>
-            </w:pPr>
-            <w:r>
-              <w:rPr>
-                <w:b/>
-                <w:bCs/>
-              </w:rPr>
-              <w:t>Presence</w:t>
-            </w:r>
-            <w:r>
-              <w:rPr>
-                <w:b/>
-                <w:bCs/>
-              </w:rPr>
-              <w:br/>
-              <w:t>(1 byte)</w:t>
-            </w:r>
-          </w:p>
-        </w:tc>
-        <w:tc>
-          <w:tcPr>
-            <w:tcW w:w="1414" w:type="dxa"/>
-            <w:tcBorders>
-              <w:top w:val="single" w:sz="4" w:space="0" w:color="000000"/>
-              <w:left w:val="single" w:sz="4" w:space="0" w:color="000000"/>
-              <w:bottom w:val="single" w:sz="4" w:space="0" w:color="000000"/>
-              <w:right w:val="single" w:sz="4" w:space="0" w:color="000000"/>
-            </w:tcBorders>
-          </w:tcPr>
-          <w:p>
-            <w:pPr>
-              <w:rPr>
-                <w:b/>
-                <w:bCs/>
-              </w:rPr>
-            </w:pPr>
-          </w:p>
-          <w:p>
-            <w:pPr>
-              <w:rPr>
-                <w:b/>
-                <w:bCs/>
-              </w:rPr>
-            </w:pPr>
-            <w:r>
-              <w:rPr>
-                <w:b/>
-                <w:bCs/>
-              </w:rPr>
-              <w:t>Temperature</w:t>
-            </w:r>
-            <w:r>
-              <w:rPr>
-                <w:b/>
-                <w:bCs/>
-              </w:rPr>
-              <w:br/>
-              <w:t>(1 byte)</w:t>
-            </w:r>
-          </w:p>
-          <w:p/>
-        </w:tc>
-        <w:tc>
-          <w:tcPr>
-            <w:tcW w:w="1080" w:type="dxa"/>
-            <w:tcBorders>
-              <w:top w:val="single" w:sz="4" w:space="0" w:color="000000"/>
-              <w:left w:val="single" w:sz="4" w:space="0" w:color="000000"/>
-              <w:bottom w:val="single" w:sz="4" w:space="0" w:color="000000"/>
-              <w:right w:val="single" w:sz="4" w:space="0" w:color="000000"/>
-            </w:tcBorders>
-          </w:tcPr>
-          <w:p>
-            <w:pPr>
-              <w:rPr>
-                <w:b/>
-                <w:bCs/>
-              </w:rPr>
-            </w:pPr>
-          </w:p>
-          <w:p>
-            <w:pPr>
-              <w:rPr>
-                <w:b/>
-                <w:bCs/>
-              </w:rPr>
-            </w:pPr>
-            <w:r>
-              <w:rPr>
-                <w:b/>
-                <w:bCs/>
-              </w:rPr>
-              <w:t>Humidity</w:t>
-            </w:r>
-            <w:r>
-              <w:rPr>
-                <w:b/>
-                <w:bCs/>
-              </w:rPr>
-              <w:br/>
-              <w:t>(1 byte)</w:t>
-            </w:r>
-          </w:p>
-        </w:tc>
-        <w:tc>
-          <w:tcPr>
-            <w:tcW w:w="1080" w:type="dxa"/>
-            <w:tcBorders>
-              <w:top w:val="single" w:sz="4" w:space="0" w:color="000000"/>
-              <w:left w:val="single" w:sz="4" w:space="0" w:color="000000"/>
-              <w:bottom w:val="single" w:sz="4" w:space="0" w:color="000000"/>
-              <w:right w:val="single" w:sz="4" w:space="0" w:color="000000"/>
-            </w:tcBorders>
-          </w:tcPr>
-          <w:p>
-            <w:pPr>
-              <w:rPr>
-                <w:b/>
-                <w:bCs/>
-              </w:rPr>
-            </w:pPr>
-          </w:p>
-          <w:p>
-            <w:pPr>
-              <w:rPr>
-                <w:b/>
-                <w:bCs/>
-              </w:rPr>
-            </w:pPr>
-            <w:r>
-              <w:rPr>
-                <w:b/>
-                <w:bCs/>
-              </w:rPr>
-              <w:t>Infra</w:t>
-            </w:r>
-            <w:r>
-              <w:rPr>
-                <w:b/>
-                <w:bCs/>
-              </w:rPr>
-              <w:br/>
-              <w:t>(1 byte)</w:t>
-            </w:r>
-          </w:p>
-        </w:tc>
-        <w:tc>
-          <w:tcPr>
-            <w:tcW w:w="1080" w:type="dxa"/>
-            <w:tcBorders>
-              <w:top w:val="single" w:sz="4" w:space="0" w:color="000000"/>
-              <w:left w:val="single" w:sz="4" w:space="0" w:color="000000"/>
-              <w:bottom w:val="single" w:sz="4" w:space="0" w:color="000000"/>
-              <w:right w:val="single" w:sz="4" w:space="0" w:color="000000"/>
-            </w:tcBorders>
-          </w:tcPr>
-          <w:p>
-            <w:pPr>
-              <w:rPr>
-                <w:b/>
-                <w:bCs/>
-              </w:rPr>
-            </w:pPr>
-          </w:p>
-          <w:p>
-            <w:pPr>
-              <w:rPr>
-                <w:b/>
-                <w:bCs/>
-              </w:rPr>
-            </w:pPr>
-            <w:r>
-              <w:rPr>
-                <w:b/>
-                <w:bCs/>
-              </w:rPr>
-              <w:t>Lock (1byte)</w:t>
-            </w:r>
-          </w:p>
-        </w:tc>
-        <w:tc>
-          <w:tcPr>
-            <w:tcW w:w="1080" w:type="dxa"/>
-            <w:tcBorders>
-              <w:top w:val="single" w:sz="4" w:space="0" w:color="000000"/>
-              <w:left w:val="single" w:sz="4" w:space="0" w:color="000000"/>
-              <w:bottom w:val="single" w:sz="4" w:space="0" w:color="000000"/>
-              <w:right w:val="single" w:sz="4" w:space="0" w:color="000000"/>
-            </w:tcBorders>
-          </w:tcPr>
-          <w:p>
-            <w:pPr>
-              <w:rPr>
-                <w:b/>
-                <w:bCs/>
-              </w:rPr>
-            </w:pPr>
-          </w:p>
-          <w:p>
-            <w:r>
-              <w:rPr>
-                <w:b/>
-                <w:bCs/>
-              </w:rPr>
-              <w:t>Open</w:t>
-            </w:r>
-            <w:r>
-              <w:rPr>
-                <w:b/>
-                <w:bCs/>
-              </w:rPr>
-              <w:t xml:space="preserve"> (1byte)</w:t>
-            </w:r>
-          </w:p>
-        </w:tc>
-      </w:tr>
-    </w:tbl>
-    <w:p>
-      <w:pPr>
-        <w:ind w:left="360"/>
-        <w:rPr>
-          <w:lang w:val="it-IT"/>
-        </w:rPr>
-      </w:pPr>
-    </w:p>
-    <w:p>
-      <w:pPr>
-        <w:ind w:left="360"/>
-        <w:rPr>
-          <w:lang w:val="it-IT"/>
-        </w:rPr>
-      </w:pPr>
-      <w:r>
-        <w:rPr>
-          <w:lang w:val="it-IT"/>
-        </w:rPr>
-        <w:t>ESEMPIO DAL TERMINALE:</w:t>
-      </w:r>
-    </w:p>
-    <w:p>
-      <w:pPr>
-        <w:ind w:left="360"/>
         <w:rPr>
           <w:lang w:val="it-IT"/>
         </w:rPr>
@@ -4945,11 +4915,12 @@
         <w:rPr>
           <w:noProof/>
         </w:rPr>
+        <w:lastRenderedPageBreak/>
         <w:drawing>
-          <wp:inline distT="0" distB="0" distL="0" distR="0" wp14:anchorId="25F7E323" wp14:editId="31D18298">
-            <wp:extent cx="5638800" cy="866775"/>
-            <wp:effectExtent l="0" t="0" r="0" b="9525"/>
-            <wp:docPr id="349453848" name="Immagine 1"/>
+          <wp:inline distT="0" distB="0" distL="0" distR="0" wp14:anchorId="69003AC7" wp14:editId="48DBC16E">
+            <wp:extent cx="4637837" cy="2713333"/>
+            <wp:effectExtent l="0" t="0" r="0" b="0"/>
+            <wp:docPr id="746769838" name="Immagine 1" descr="Immagine che contiene testo, schermata, software, Software multimediale&#10;&#10;Il contenuto generato dall'IA potrebbe non essere corretto."/>
             <wp:cNvGraphicFramePr>
               <a:graphicFrameLocks xmlns:a="http://schemas.openxmlformats.org/drawingml/2006/main" noChangeAspect="1"/>
             </wp:cNvGraphicFramePr>
@@ -4957,11 +4928,11 @@
               <a:graphicData uri="http://schemas.openxmlformats.org/drawingml/2006/picture">
                 <pic:pic xmlns:pic="http://schemas.openxmlformats.org/drawingml/2006/picture">
                   <pic:nvPicPr>
-                    <pic:cNvPr id="349453848" name=""/>
+                    <pic:cNvPr id="746769838" name="Immagine 1" descr="Immagine che contiene testo, schermata, software, Software multimediale&#10;&#10;Il contenuto generato dall'IA potrebbe non essere corretto."/>
                     <pic:cNvPicPr/>
                   </pic:nvPicPr>
                   <pic:blipFill>
-                    <a:blip r:embed="rId10"/>
+                    <a:blip r:embed="rId12"/>
                     <a:stretch>
                       <a:fillRect/>
                     </a:stretch>
@@ -4969,7 +4940,7 @@
                   <pic:spPr>
                     <a:xfrm>
                       <a:off x="0" y="0"/>
-                      <a:ext cx="5638800" cy="866775"/>
+                      <a:ext cx="4648498" cy="2719570"/>
                     </a:xfrm>
                     <a:prstGeom prst="rect">
                       <a:avLst/>
@@ -4984,28 +4955,120 @@
     </w:p>
     <w:p>
       <w:pPr>
-        <w:ind w:left="360"/>
-        <w:rPr>
-          <w:lang w:val="it-IT"/>
-        </w:rPr>
-      </w:pPr>
-      <w:r>
-        <w:rPr>
-          <w:lang w:val="it-IT"/>
-        </w:rPr>
-        <w:lastRenderedPageBreak/>
-        <w:t xml:space="preserve">Altrimenti, SAFE MODE </w:t>
-      </w:r>
-      <w:r>
-        <w:rPr>
-          <w:lang w:val="it-IT"/>
-        </w:rPr>
-        <w:t>vuol dire che il pacchetto sarà costituito da 7 byte, ma tutti a 0 tranne il lock uguale a 1.</w:t>
-      </w:r>
-    </w:p>
-    <w:p>
-      <w:pPr>
-        <w:ind w:left="360"/>
+        <w:jc w:val="center"/>
+        <w:rPr>
+          <w:lang w:val="it-IT"/>
+        </w:rPr>
+      </w:pPr>
+    </w:p>
+    <w:p>
+      <w:pPr>
+        <w:rPr>
+          <w:lang w:val="it-IT"/>
+        </w:rPr>
+      </w:pPr>
+      <w:r>
+        <w:rPr>
+          <w:lang w:val="it-IT"/>
+        </w:rPr>
+        <w:t xml:space="preserve">Infine grazie ad una </w:t>
+      </w:r>
+      <w:r>
+        <w:rPr>
+          <w:lang w:val="it-IT"/>
+        </w:rPr>
+        <w:t xml:space="preserve">Rule Chain, è stato possibile definire le condizioni di trigger in base al superamento di soglie preimpostate. Quando una condizione di allarme viene rilevata, la Rule Chain genera un messaggio MQTT in uscita, inviato a un broker esterno </w:t>
+      </w:r>
+      <w:r>
+        <w:rPr>
+          <w:lang w:val="it-IT"/>
+        </w:rPr>
+        <w:t>(</w:t>
+      </w:r>
+      <w:proofErr w:type="spellStart"/>
+      <w:r>
+        <w:rPr>
+          <w:lang w:val="it-IT"/>
+        </w:rPr>
+        <w:t>Mosquitto</w:t>
+      </w:r>
+      <w:proofErr w:type="spellEnd"/>
+      <w:r>
+        <w:rPr>
+          <w:lang w:val="it-IT"/>
+        </w:rPr>
+        <w:t>)</w:t>
+      </w:r>
+      <w:r>
+        <w:rPr>
+          <w:lang w:val="it-IT"/>
+        </w:rPr>
+        <w:t>.</w:t>
+      </w:r>
+    </w:p>
+    <w:p>
+      <w:pPr>
+        <w:rPr>
+          <w:lang w:val="it-IT"/>
+        </w:rPr>
+      </w:pPr>
+      <w:r>
+        <w:rPr>
+          <w:lang w:val="it-IT"/>
+        </w:rPr>
+        <w:t xml:space="preserve">Il bridge, iscritto come </w:t>
+      </w:r>
+      <w:proofErr w:type="spellStart"/>
+      <w:r>
+        <w:rPr>
+          <w:lang w:val="it-IT"/>
+        </w:rPr>
+        <w:t>subscriber</w:t>
+      </w:r>
+      <w:proofErr w:type="spellEnd"/>
+      <w:r>
+        <w:rPr>
+          <w:lang w:val="it-IT"/>
+        </w:rPr>
+        <w:t xml:space="preserve"> a</w:t>
+      </w:r>
+      <w:r>
+        <w:rPr>
+          <w:lang w:val="it-IT"/>
+        </w:rPr>
+        <w:t xml:space="preserve"> tale broker</w:t>
+      </w:r>
+      <w:r>
+        <w:rPr>
+          <w:lang w:val="it-IT"/>
+        </w:rPr>
+        <w:t>, riceve questi messaggi e agisce di conseguenza, completando così il ciclo di notifica e risposta</w:t>
+      </w:r>
+      <w:r>
+        <w:rPr>
+          <w:lang w:val="it-IT"/>
+        </w:rPr>
+        <w:t xml:space="preserve"> descritto precedentemente</w:t>
+      </w:r>
+      <w:r>
+        <w:rPr>
+          <w:lang w:val="it-IT"/>
+        </w:rPr>
+        <w:t>.</w:t>
+      </w:r>
+    </w:p>
+    <w:p>
+      <w:pPr>
+        <w:ind w:left="360"/>
+        <w:rPr>
+          <w:lang w:val="it-IT"/>
+        </w:rPr>
+      </w:pPr>
+    </w:p>
+    <w:p>
+      <w:pPr>
+        <w:ind w:left="360"/>
+        <w:jc w:val="left"/>
         <w:rPr>
           <w:lang w:val="it-IT"/>
         </w:rPr>
@@ -5015,10 +5078,10 @@
           <w:noProof/>
         </w:rPr>
         <w:drawing>
-          <wp:inline distT="0" distB="0" distL="0" distR="0" wp14:anchorId="5705FCBE" wp14:editId="1BBDF844">
-            <wp:extent cx="5410200" cy="466725"/>
-            <wp:effectExtent l="0" t="0" r="0" b="9525"/>
-            <wp:docPr id="1268329819" name="Immagine 1"/>
+          <wp:inline distT="0" distB="0" distL="0" distR="0" wp14:anchorId="73735019" wp14:editId="1560A575">
+            <wp:extent cx="6472092" cy="3182112"/>
+            <wp:effectExtent l="0" t="0" r="5080" b="0"/>
+            <wp:docPr id="145832099" name="Immagine 1" descr="Immagine che contiene testo, schermata, diagramma, mappa&#10;&#10;Il contenuto generato dall'IA potrebbe non essere corretto."/>
             <wp:cNvGraphicFramePr>
               <a:graphicFrameLocks xmlns:a="http://schemas.openxmlformats.org/drawingml/2006/main" noChangeAspect="1"/>
             </wp:cNvGraphicFramePr>
@@ -5026,11 +5089,11 @@
               <a:graphicData uri="http://schemas.openxmlformats.org/drawingml/2006/picture">
                 <pic:pic xmlns:pic="http://schemas.openxmlformats.org/drawingml/2006/picture">
                   <pic:nvPicPr>
-                    <pic:cNvPr id="1268329819" name=""/>
+                    <pic:cNvPr id="145832099" name="Immagine 1" descr="Immagine che contiene testo, schermata, diagramma, mappa&#10;&#10;Il contenuto generato dall'IA potrebbe non essere corretto."/>
                     <pic:cNvPicPr/>
                   </pic:nvPicPr>
                   <pic:blipFill>
-                    <a:blip r:embed="rId11"/>
+                    <a:blip r:embed="rId13"/>
                     <a:stretch>
                       <a:fillRect/>
                     </a:stretch>
@@ -5038,7 +5101,7 @@
                   <pic:spPr>
                     <a:xfrm>
                       <a:off x="0" y="0"/>
-                      <a:ext cx="5410200" cy="466725"/>
+                      <a:ext cx="6481739" cy="3186855"/>
                     </a:xfrm>
                     <a:prstGeom prst="rect">
                       <a:avLst/>
@@ -5051,327 +5114,10 @@
         </w:drawing>
       </w:r>
     </w:p>
-    <w:p>
-      <w:pPr>
-        <w:ind w:left="360"/>
-        <w:rPr>
-          <w:lang w:val="it-IT"/>
-        </w:rPr>
-      </w:pPr>
-    </w:p>
-    <w:p>
-      <w:pPr>
-        <w:pStyle w:val="Sottotitolo"/>
-        <w:jc w:val="both"/>
-        <w:rPr>
-          <w:b/>
-          <w:bCs/>
-          <w:lang w:val="it-IT"/>
-        </w:rPr>
-      </w:pPr>
-      <w:r>
-        <w:rPr>
-          <w:lang w:val="it-IT"/>
-        </w:rPr>
-        <w:t xml:space="preserve">      </w:t>
-      </w:r>
-      <w:r>
-        <w:rPr>
-          <w:b/>
-          <w:bCs/>
-          <w:lang w:val="it-IT"/>
-        </w:rPr>
-        <w:t>3.</w:t>
-      </w:r>
-      <w:r>
-        <w:rPr>
-          <w:b/>
-          <w:bCs/>
-          <w:lang w:val="it-IT"/>
-        </w:rPr>
-        <w:t>4</w:t>
-      </w:r>
-      <w:r>
-        <w:rPr>
-          <w:b/>
-          <w:bCs/>
-          <w:lang w:val="it-IT"/>
-        </w:rPr>
-        <w:t xml:space="preserve"> FINGERPRINT MODE (CHECK)</w:t>
-      </w:r>
-    </w:p>
-    <w:p>
-      <w:pPr>
-        <w:ind w:left="360"/>
-        <w:rPr>
-          <w:lang w:val="it-IT"/>
-        </w:rPr>
-      </w:pPr>
-      <w:r>
-        <w:rPr>
-          <w:lang w:val="it-IT"/>
-        </w:rPr>
-        <w:t xml:space="preserve">A questo punto </w:t>
-      </w:r>
-      <w:r>
-        <w:rPr>
-          <w:lang w:val="it-IT"/>
-        </w:rPr>
-        <w:t xml:space="preserve">Central </w:t>
-      </w:r>
-      <w:r>
-        <w:rPr>
-          <w:lang w:val="it-IT"/>
-        </w:rPr>
-        <w:t xml:space="preserve">aspetta che qualcuno voglia sbloccare le cassette tramite il </w:t>
-      </w:r>
-      <w:r>
-        <w:rPr>
-          <w:lang w:val="it-IT"/>
-        </w:rPr>
-        <w:t xml:space="preserve">riconoscimento </w:t>
-      </w:r>
-      <w:r>
-        <w:rPr>
-          <w:lang w:val="it-IT"/>
-        </w:rPr>
-        <w:t xml:space="preserve">di un impronta digitale. Una volta appoggiato il dito sul sensore, la cassetta </w:t>
-      </w:r>
-      <w:r>
-        <w:rPr>
-          <w:lang w:val="it-IT"/>
-        </w:rPr>
-        <w:t>verrà</w:t>
-      </w:r>
-      <w:r>
-        <w:rPr>
-          <w:lang w:val="it-IT"/>
-        </w:rPr>
-        <w:t xml:space="preserve"> sbloccata sulla base di quale dito è stato </w:t>
-      </w:r>
-      <w:r>
-        <w:rPr>
-          <w:lang w:val="it-IT"/>
-        </w:rPr>
-        <w:t>registrato</w:t>
-      </w:r>
-      <w:r>
-        <w:rPr>
-          <w:lang w:val="it-IT"/>
-        </w:rPr>
-        <w:t xml:space="preserve"> (ricordando che ogni dito simula un</w:t>
-      </w:r>
-      <w:r>
-        <w:rPr>
-          <w:lang w:val="it-IT"/>
-        </w:rPr>
-        <w:t xml:space="preserve"> cliente di una </w:t>
-      </w:r>
-      <w:r>
-        <w:rPr>
-          <w:lang w:val="it-IT"/>
-        </w:rPr>
-        <w:t>cassetta).</w:t>
-      </w:r>
-    </w:p>
-    <w:p>
-      <w:pPr>
-        <w:ind w:left="360"/>
-        <w:rPr>
-          <w:lang w:val="it-IT"/>
-        </w:rPr>
-      </w:pPr>
-      <w:r>
-        <w:rPr>
-          <w:lang w:val="it-IT"/>
-        </w:rPr>
-        <w:t xml:space="preserve">Una volta sbloccata, una cassetta si apre </w:t>
-      </w:r>
-      <w:r>
-        <w:rPr>
-          <w:lang w:val="it-IT"/>
-        </w:rPr>
-        <w:t>e il LED assegnato a tale cassetta è acceso. Si può simulare la presenza dell’oggetto</w:t>
-      </w:r>
-      <w:r>
-        <w:rPr>
-          <w:lang w:val="it-IT"/>
-        </w:rPr>
-        <w:t xml:space="preserve"> inserendo al proprio interno un ostacolo da rilevare</w:t>
-      </w:r>
-      <w:r>
-        <w:rPr>
-          <w:lang w:val="it-IT"/>
-        </w:rPr>
-        <w:t xml:space="preserve">. La cassetta va aperta (sensore di apertura riconosce che lo sportello è stato aperto solo se è molto aperto) a questo punto il magnete si riattiva, pronto per la richiusura. </w:t>
-      </w:r>
-    </w:p>
-    <w:p>
-      <w:pPr>
-        <w:ind w:left="360"/>
-        <w:rPr>
-          <w:lang w:val="it-IT"/>
-        </w:rPr>
-      </w:pPr>
-      <w:r>
-        <w:rPr>
-          <w:lang w:val="it-IT"/>
-        </w:rPr>
-        <w:t xml:space="preserve">Lo sblocco avviene quando il </w:t>
-      </w:r>
-      <w:proofErr w:type="spellStart"/>
-      <w:r>
-        <w:rPr>
-          <w:lang w:val="it-IT"/>
-        </w:rPr>
-        <w:t>central</w:t>
-      </w:r>
-      <w:proofErr w:type="spellEnd"/>
-      <w:r>
-        <w:rPr>
-          <w:lang w:val="it-IT"/>
-        </w:rPr>
-        <w:t xml:space="preserve"> riconosce che esiste una delle cassette registrate. Se c’è questo match, allora </w:t>
-      </w:r>
-    </w:p>
-    <w:p>
-      <w:pPr>
-        <w:ind w:left="360"/>
-        <w:rPr>
-          <w:lang w:val="it-IT"/>
-        </w:rPr>
-      </w:pPr>
-    </w:p>
-    <w:p>
-      <w:pPr>
-        <w:pStyle w:val="Sottotitolo"/>
-        <w:ind w:firstLine="360"/>
-        <w:jc w:val="both"/>
-        <w:rPr>
-          <w:b/>
-          <w:bCs/>
-          <w:lang w:val="it-IT"/>
-        </w:rPr>
-      </w:pPr>
-      <w:r>
-        <w:rPr>
-          <w:b/>
-          <w:bCs/>
-          <w:lang w:val="it-IT"/>
-        </w:rPr>
-        <w:t>3.4</w:t>
-      </w:r>
-      <w:r>
-        <w:rPr>
-          <w:b/>
-          <w:bCs/>
-          <w:lang w:val="it-IT"/>
-        </w:rPr>
-        <w:t xml:space="preserve"> ALLARMI PER SAFE MODE</w:t>
-      </w:r>
-      <w:r>
-        <w:rPr>
-          <w:b/>
-          <w:bCs/>
-          <w:lang w:val="it-IT"/>
-        </w:rPr>
-        <w:t xml:space="preserve"> </w:t>
-      </w:r>
-    </w:p>
-    <w:p>
-      <w:pPr>
-        <w:ind w:left="360"/>
-        <w:rPr>
-          <w:lang w:val="it-IT"/>
-        </w:rPr>
-      </w:pPr>
-      <w:r>
-        <w:rPr>
-          <w:lang w:val="it-IT"/>
-        </w:rPr>
-        <w:t>Durante l’acquisizione dei dati</w:t>
-      </w:r>
-      <w:r>
-        <w:rPr>
-          <w:lang w:val="it-IT"/>
-        </w:rPr>
-        <w:t>, il server può elaborare alcuni campi per triggerare un allarme.</w:t>
-      </w:r>
-      <w:r>
-        <w:rPr>
-          <w:lang w:val="it-IT"/>
-        </w:rPr>
-        <w:t xml:space="preserve"> </w:t>
-      </w:r>
-      <w:r>
-        <w:rPr>
-          <w:lang w:val="it-IT"/>
-        </w:rPr>
-        <w:t>In particolare, viene armato un warning quando i campi della temperature e di manomissione (</w:t>
-      </w:r>
-      <w:proofErr w:type="spellStart"/>
-      <w:r>
-        <w:rPr>
-          <w:lang w:val="it-IT"/>
-        </w:rPr>
-        <w:t>infrangment</w:t>
-      </w:r>
-      <w:proofErr w:type="spellEnd"/>
-      <w:r>
-        <w:rPr>
-          <w:lang w:val="it-IT"/>
-        </w:rPr>
-        <w:t xml:space="preserve">) vagliano una soglia predefinita. Da </w:t>
-      </w:r>
-      <w:proofErr w:type="gramStart"/>
-      <w:r>
-        <w:rPr>
-          <w:lang w:val="it-IT"/>
-        </w:rPr>
-        <w:t>ACQ infatti</w:t>
-      </w:r>
-      <w:proofErr w:type="gramEnd"/>
-      <w:r>
-        <w:rPr>
-          <w:lang w:val="it-IT"/>
-        </w:rPr>
-        <w:t xml:space="preserve"> verranno spediti i dati in presi in </w:t>
-      </w:r>
-      <w:proofErr w:type="spellStart"/>
-      <w:r>
-        <w:rPr>
-          <w:lang w:val="it-IT"/>
-        </w:rPr>
-        <w:t>real</w:t>
-      </w:r>
-      <w:proofErr w:type="spellEnd"/>
-      <w:r>
-        <w:rPr>
-          <w:lang w:val="it-IT"/>
-        </w:rPr>
-        <w:t xml:space="preserve"> time, e il server una volta elaborati, verificherà se ci sono gli estremi per l’invio.</w:t>
-      </w:r>
-    </w:p>
-    <w:p>
-      <w:pPr>
-        <w:ind w:left="360"/>
-        <w:rPr>
-          <w:lang w:val="it-IT"/>
-        </w:rPr>
-      </w:pPr>
-    </w:p>
-    <w:p>
-      <w:pPr>
-        <w:ind w:left="360"/>
-        <w:rPr>
-          <w:lang w:val="it-IT"/>
-        </w:rPr>
-      </w:pPr>
-    </w:p>
     <w:sectPr>
-      <w:footerReference w:type="even" r:id="rId12"/>
-      <w:footerReference w:type="default" r:id="rId13"/>
-      <w:footerReference w:type="first" r:id="rId14"/>
+      <w:footerReference w:type="even" r:id="rId14"/>
+      <w:footerReference w:type="default" r:id="rId15"/>
+      <w:footerReference w:type="first" r:id="rId16"/>
       <w:pgSz w:w="12240" w:h="15840"/>
       <w:pgMar w:top="1440" w:right="1440" w:bottom="1440" w:left="1440" w:header="708" w:footer="708" w:gutter="0"/>
       <w:cols w:space="708"/>

</xml_diff>

<commit_message>
doc: update future points
</commit_message>
<xml_diff>
--- a/Doc/SMASHBOX.docx
+++ b/Doc/SMASHBOX.docx
@@ -1,10 +1,10 @@
 
 <file path=word/document.xml><?xml version="1.0" encoding="utf-8"?>
-<w:document xmlns:wpc="http://schemas.microsoft.com/office/word/2010/wordprocessingCanvas" xmlns:cx="http://schemas.microsoft.com/office/drawing/2014/chartex" xmlns:cx1="http://schemas.microsoft.com/office/drawing/2015/9/8/chartex" xmlns:cx2="http://schemas.microsoft.com/office/drawing/2015/10/21/chartex" xmlns:cx3="http://schemas.microsoft.com/office/drawing/2016/5/9/chartex" xmlns:cx4="http://schemas.microsoft.com/office/drawing/2016/5/10/chartex" xmlns:cx5="http://schemas.microsoft.com/office/drawing/2016/5/11/chartex" xmlns:cx6="http://schemas.microsoft.com/office/drawing/2016/5/12/chartex" xmlns:cx7="http://schemas.microsoft.com/office/drawing/2016/5/13/chartex" xmlns:cx8="http://schemas.microsoft.com/office/drawing/2016/5/14/chartex" xmlns:mc="http://schemas.openxmlformats.org/markup-compatibility/2006" xmlns:aink="http://schemas.microsoft.com/office/drawing/2016/ink" xmlns:am3d="http://schemas.microsoft.com/office/drawing/2017/model3d" xmlns:o="urn:schemas-microsoft-com:office:office" xmlns:oel="http://schemas.microsoft.com/office/2019/extlst" xmlns:r="http://schemas.openxmlformats.org/officeDocument/2006/relationships" xmlns:m="http://schemas.openxmlformats.org/officeDocument/2006/math" xmlns:v="urn:schemas-microsoft-com:vml" xmlns:wp14="http://schemas.microsoft.com/office/word/2010/wordprocessingDrawing" xmlns:wp="http://schemas.openxmlformats.org/drawingml/2006/wordprocessingDrawing" xmlns:w10="urn:schemas-microsoft-com:office:word" xmlns:w="http://schemas.openxmlformats.org/wordprocessingml/2006/main" xmlns:w14="http://schemas.microsoft.com/office/word/2010/wordml" xmlns:w15="http://schemas.microsoft.com/office/word/2012/wordml" xmlns:w16cex="http://schemas.microsoft.com/office/word/2018/wordml/cex" xmlns:w16cid="http://schemas.microsoft.com/office/word/2016/wordml/cid" xmlns:w16="http://schemas.microsoft.com/office/word/2018/wordml" xmlns:w16du="http://schemas.microsoft.com/office/word/2023/wordml/word16du" xmlns:w16sdtdh="http://schemas.microsoft.com/office/word/2020/wordml/sdtdatahash" xmlns:w16sdtfl="http://schemas.microsoft.com/office/word/2024/wordml/sdtformatlock" xmlns:w16se="http://schemas.microsoft.com/office/word/2015/wordml/symex" xmlns:wpg="http://schemas.microsoft.com/office/word/2010/wordprocessingGroup" xmlns:wpi="http://schemas.microsoft.com/office/word/2010/wordprocessingInk" xmlns:wne="http://schemas.microsoft.com/office/word/2006/wordml" xmlns:wps="http://schemas.microsoft.com/office/word/2010/wordprocessingShape" mc:Ignorable="w14 w15 w16se w16cid w16 w16cex w16sdtdh w16sdtfl w16du wp14">
+<w:document xmlns:wpc="http://schemas.microsoft.com/office/word/2010/wordprocessingCanvas" xmlns:cx="http://schemas.microsoft.com/office/drawing/2014/chartex" xmlns:cx1="http://schemas.microsoft.com/office/drawing/2015/9/8/chartex" xmlns:cx2="http://schemas.microsoft.com/office/drawing/2015/10/21/chartex" xmlns:cx3="http://schemas.microsoft.com/office/drawing/2016/5/9/chartex" xmlns:cx4="http://schemas.microsoft.com/office/drawing/2016/5/10/chartex" xmlns:cx5="http://schemas.microsoft.com/office/drawing/2016/5/11/chartex" xmlns:cx6="http://schemas.microsoft.com/office/drawing/2016/5/12/chartex" xmlns:cx7="http://schemas.microsoft.com/office/drawing/2016/5/13/chartex" xmlns:cx8="http://schemas.microsoft.com/office/drawing/2016/5/14/chartex" xmlns:mc="http://schemas.openxmlformats.org/markup-compatibility/2006" xmlns:aink="http://schemas.microsoft.com/office/drawing/2016/ink" xmlns:am3d="http://schemas.microsoft.com/office/drawing/2017/model3d" xmlns:o="urn:schemas-microsoft-com:office:office" xmlns:oel="http://schemas.microsoft.com/office/2019/extlst" xmlns:r="http://schemas.openxmlformats.org/officeDocument/2006/relationships" xmlns:m="http://schemas.openxmlformats.org/officeDocument/2006/math" xmlns:v="urn:schemas-microsoft-com:vml" xmlns:wp14="http://schemas.microsoft.com/office/word/2010/wordprocessingDrawing" xmlns:wp="http://schemas.openxmlformats.org/drawingml/2006/wordprocessingDrawing" xmlns:w10="urn:schemas-microsoft-com:office:word" xmlns:w="http://schemas.openxmlformats.org/wordprocessingml/2006/main" xmlns:w14="http://schemas.microsoft.com/office/word/2010/wordml" xmlns:w15="http://schemas.microsoft.com/office/word/2012/wordml" xmlns:w16cex="http://schemas.microsoft.com/office/word/2018/wordml/cex" xmlns:w16cid="http://schemas.microsoft.com/office/word/2016/wordml/cid" xmlns:w16="http://schemas.microsoft.com/office/word/2018/wordml" xmlns:w16sdtdh="http://schemas.microsoft.com/office/word/2020/wordml/sdtdatahash" xmlns:w16se="http://schemas.microsoft.com/office/word/2015/wordml/symex" xmlns:wpg="http://schemas.microsoft.com/office/word/2010/wordprocessingGroup" xmlns:wpi="http://schemas.microsoft.com/office/word/2010/wordprocessingInk" xmlns:wne="http://schemas.microsoft.com/office/word/2006/wordml" xmlns:wps="http://schemas.microsoft.com/office/word/2010/wordprocessingShape" mc:Ignorable="w14 w15 w16se w16cid w16 w16cex w16sdtdh wp14">
   <w:body>
     <w:p>
       <w:pPr>
-        <w:pStyle w:val="Titolo"/>
+        <w:pStyle w:val="Title"/>
         <w:rPr>
           <w:color w:val="4472C4" w:themeColor="accent1"/>
           <w:lang w:val="it-IT"/>
@@ -156,13 +156,13 @@
     </w:p>
     <w:p>
       <w:pPr>
-        <w:pStyle w:val="Titolo1"/>
+        <w:pStyle w:val="Heading1"/>
         <w:numPr>
           <w:ilvl w:val="0"/>
           <w:numId w:val="25"/>
         </w:numPr>
         <w:rPr>
-          <w:rStyle w:val="Titolodellibro"/>
+          <w:rStyle w:val="BookTitle"/>
           <w:sz w:val="32"/>
           <w:szCs w:val="32"/>
           <w:lang w:val="it-IT"/>
@@ -170,7 +170,7 @@
       </w:pPr>
       <w:r>
         <w:rPr>
-          <w:rStyle w:val="Titolodellibro"/>
+          <w:rStyle w:val="BookTitle"/>
           <w:sz w:val="32"/>
           <w:szCs w:val="32"/>
           <w:lang w:val="it-IT"/>
@@ -187,7 +187,7 @@
     </w:p>
     <w:p>
       <w:pPr>
-        <w:pStyle w:val="Paragrafoelenco"/>
+        <w:pStyle w:val="ListParagraph"/>
         <w:numPr>
           <w:ilvl w:val="0"/>
           <w:numId w:val="26"/>
@@ -219,7 +219,7 @@
     </w:p>
     <w:p>
       <w:pPr>
-        <w:pStyle w:val="Paragrafoelenco"/>
+        <w:pStyle w:val="ListParagraph"/>
         <w:numPr>
           <w:ilvl w:val="0"/>
           <w:numId w:val="26"/>
@@ -245,7 +245,7 @@
     </w:p>
     <w:p>
       <w:pPr>
-        <w:pStyle w:val="Paragrafoelenco"/>
+        <w:pStyle w:val="ListParagraph"/>
         <w:numPr>
           <w:ilvl w:val="0"/>
           <w:numId w:val="26"/>
@@ -271,7 +271,7 @@
     </w:p>
     <w:p>
       <w:pPr>
-        <w:pStyle w:val="Paragrafoelenco"/>
+        <w:pStyle w:val="ListParagraph"/>
         <w:numPr>
           <w:ilvl w:val="0"/>
           <w:numId w:val="26"/>
@@ -304,13 +304,13 @@
     </w:p>
     <w:p>
       <w:pPr>
-        <w:pStyle w:val="Titolo1"/>
+        <w:pStyle w:val="Heading1"/>
         <w:numPr>
           <w:ilvl w:val="0"/>
           <w:numId w:val="25"/>
         </w:numPr>
         <w:rPr>
-          <w:rStyle w:val="Titolodellibro"/>
+          <w:rStyle w:val="BookTitle"/>
           <w:sz w:val="32"/>
           <w:szCs w:val="32"/>
           <w:lang w:val="it-IT"/>
@@ -318,7 +318,7 @@
       </w:pPr>
       <w:r>
         <w:rPr>
-          <w:rStyle w:val="Titolodellibro"/>
+          <w:rStyle w:val="BookTitle"/>
           <w:sz w:val="32"/>
           <w:szCs w:val="32"/>
           <w:lang w:val="it-IT"/>
@@ -376,7 +376,7 @@
     </w:p>
     <w:p>
       <w:pPr>
-        <w:pStyle w:val="Paragrafoelenco"/>
+        <w:pStyle w:val="ListParagraph"/>
         <w:numPr>
           <w:ilvl w:val="0"/>
           <w:numId w:val="28"/>
@@ -390,7 +390,6 @@
         <w:rPr>
           <w:lang w:val="it-IT"/>
         </w:rPr>
-        <w:lastRenderedPageBreak/>
         <w:t>Acquisition</w:t>
       </w:r>
       <w:proofErr w:type="spellEnd"/>
@@ -427,7 +426,7 @@
     </w:p>
     <w:p>
       <w:pPr>
-        <w:pStyle w:val="Paragrafoelenco"/>
+        <w:pStyle w:val="ListParagraph"/>
         <w:numPr>
           <w:ilvl w:val="0"/>
           <w:numId w:val="28"/>
@@ -514,7 +513,7 @@
     </w:p>
     <w:p>
       <w:pPr>
-        <w:pStyle w:val="Paragrafoelenco"/>
+        <w:pStyle w:val="ListParagraph"/>
         <w:numPr>
           <w:ilvl w:val="0"/>
           <w:numId w:val="28"/>
@@ -532,7 +531,7 @@
     </w:p>
     <w:p>
       <w:pPr>
-        <w:pStyle w:val="Paragrafoelenco"/>
+        <w:pStyle w:val="ListParagraph"/>
         <w:numPr>
           <w:ilvl w:val="0"/>
           <w:numId w:val="28"/>
@@ -556,7 +555,7 @@
     </w:p>
     <w:p>
       <w:pPr>
-        <w:pStyle w:val="Paragrafoelenco"/>
+        <w:pStyle w:val="ListParagraph"/>
         <w:numPr>
           <w:ilvl w:val="0"/>
           <w:numId w:val="28"/>
@@ -586,7 +585,7 @@
     </w:p>
     <w:p>
       <w:pPr>
-        <w:pStyle w:val="Paragrafoelenco"/>
+        <w:pStyle w:val="ListParagraph"/>
         <w:numPr>
           <w:ilvl w:val="0"/>
           <w:numId w:val="28"/>
@@ -604,7 +603,7 @@
     </w:p>
     <w:p>
       <w:pPr>
-        <w:pStyle w:val="Paragrafoelenco"/>
+        <w:pStyle w:val="ListParagraph"/>
         <w:numPr>
           <w:ilvl w:val="0"/>
           <w:numId w:val="28"/>
@@ -706,7 +705,7 @@
     </w:p>
     <w:p>
       <w:pPr>
-        <w:pStyle w:val="Paragrafoelenco"/>
+        <w:pStyle w:val="ListParagraph"/>
         <w:numPr>
           <w:ilvl w:val="0"/>
           <w:numId w:val="28"/>
@@ -754,7 +753,7 @@
     </w:p>
     <w:p>
       <w:pPr>
-        <w:pStyle w:val="Paragrafoelenco"/>
+        <w:pStyle w:val="ListParagraph"/>
         <w:numPr>
           <w:ilvl w:val="0"/>
           <w:numId w:val="28"/>
@@ -776,7 +775,7 @@
     </w:p>
     <w:p>
       <w:pPr>
-        <w:pStyle w:val="Paragrafoelenco"/>
+        <w:pStyle w:val="ListParagraph"/>
         <w:numPr>
           <w:ilvl w:val="0"/>
           <w:numId w:val="28"/>
@@ -1009,7 +1008,6 @@
         <w:rPr>
           <w:lang w:val="it-IT"/>
         </w:rPr>
-        <w:lastRenderedPageBreak/>
         <w:t>E’ un endpoint in cui l’utente viene notificato di aperture della propria cassetta, di eventuali allarmi. Inoltre viene data la possibilità al cliente tramite comando al bot di capire quali sono stati i vari log della propria cassetta registrata.</w:t>
       </w:r>
     </w:p>
@@ -1375,13 +1373,13 @@
     </w:p>
     <w:p>
       <w:pPr>
-        <w:pStyle w:val="Titolo1"/>
+        <w:pStyle w:val="Heading1"/>
         <w:numPr>
           <w:ilvl w:val="0"/>
           <w:numId w:val="25"/>
         </w:numPr>
         <w:rPr>
-          <w:rStyle w:val="Titolodellibro"/>
+          <w:rStyle w:val="BookTitle"/>
           <w:sz w:val="32"/>
           <w:szCs w:val="32"/>
           <w:lang w:val="it-IT"/>
@@ -1389,7 +1387,7 @@
       </w:pPr>
       <w:r>
         <w:rPr>
-          <w:rStyle w:val="Titolodellibro"/>
+          <w:rStyle w:val="BookTitle"/>
           <w:sz w:val="32"/>
           <w:szCs w:val="32"/>
           <w:lang w:val="it-IT"/>
@@ -1442,6 +1440,7 @@
         <w:rPr>
           <w:lang w:val="it-IT"/>
         </w:rPr>
+        <w:lastRenderedPageBreak/>
         <w:t>Il sistema è composto da tre componenti principali: due cassette di sicurezza (ACQUISITION), una cassetta centralizzata (CENTRAL), un bridge software (scritto in Python) e un bot Telegram.</w:t>
       </w:r>
       <w:r>
@@ -1554,7 +1553,6 @@
           <w:bCs/>
           <w:lang w:val="it-IT"/>
         </w:rPr>
-        <w:lastRenderedPageBreak/>
         <w:t xml:space="preserve">ANALISI TENICA </w:t>
       </w:r>
       <w:r>
@@ -1705,7 +1703,6 @@
           <w:i/>
           <w:iCs/>
           <w:color w:val="00B050"/>
-          <w:lang w:val="it-IT"/>
         </w:rPr>
       </w:pPr>
       <w:r>
@@ -1713,7 +1710,6 @@
           <w:i/>
           <w:iCs/>
           <w:color w:val="00B050"/>
-          <w:lang w:val="it-IT"/>
         </w:rPr>
         <w:t xml:space="preserve">from </w:t>
       </w:r>
@@ -1723,7 +1719,6 @@
           <w:i/>
           <w:iCs/>
           <w:color w:val="00B050"/>
-          <w:lang w:val="it-IT"/>
         </w:rPr>
         <w:t>central_proto.in</w:t>
       </w:r>
@@ -1732,7 +1727,6 @@
           <w:i/>
           <w:iCs/>
           <w:color w:val="00B050"/>
-          <w:lang w:val="it-IT"/>
         </w:rPr>
         <w:t>o</w:t>
       </w:r>
@@ -1742,7 +1736,6 @@
           <w:i/>
           <w:iCs/>
           <w:color w:val="00B050"/>
-          <w:lang w:val="it-IT"/>
         </w:rPr>
         <w:t>, in setup ()</w:t>
       </w:r>
@@ -1752,141 +1745,81 @@
         <w:ind w:left="360"/>
         <w:rPr>
           <w:color w:val="4472C4" w:themeColor="accent1"/>
-          <w:lang w:val="it-IT"/>
         </w:rPr>
       </w:pPr>
       <w:r>
         <w:rPr>
           <w:color w:val="4472C4" w:themeColor="accent1"/>
-          <w:lang w:val="it-IT"/>
-        </w:rPr>
-        <w:t xml:space="preserve">  /* </w:t>
+        </w:rPr>
+        <w:t>  /* Sending a "0" to let the bridge recognize Central */</w:t>
+      </w:r>
+    </w:p>
+    <w:p>
+      <w:pPr>
+        <w:ind w:left="360"/>
+        <w:rPr>
+          <w:color w:val="4472C4" w:themeColor="accent1"/>
+        </w:rPr>
+      </w:pPr>
+      <w:r>
+        <w:rPr>
+          <w:color w:val="4472C4" w:themeColor="accent1"/>
+        </w:rPr>
+        <w:t xml:space="preserve"> </w:t>
       </w:r>
       <w:proofErr w:type="spellStart"/>
       <w:r>
         <w:rPr>
           <w:color w:val="4472C4" w:themeColor="accent1"/>
-          <w:lang w:val="it-IT"/>
-        </w:rPr>
-        <w:t>Sending</w:t>
+        </w:rPr>
+        <w:t>Serial.write</w:t>
       </w:r>
       <w:proofErr w:type="spellEnd"/>
       <w:r>
         <w:rPr>
           <w:color w:val="4472C4" w:themeColor="accent1"/>
-          <w:lang w:val="it-IT"/>
-        </w:rPr>
-        <w:t xml:space="preserve"> a "0" to </w:t>
+        </w:rPr>
+        <w:t>(</w:t>
       </w:r>
       <w:proofErr w:type="spellStart"/>
       <w:r>
         <w:rPr>
           <w:color w:val="4472C4" w:themeColor="accent1"/>
-          <w:lang w:val="it-IT"/>
-        </w:rPr>
-        <w:t>let</w:t>
+        </w:rPr>
+        <w:t>idle_packet_init</w:t>
       </w:r>
       <w:proofErr w:type="spellEnd"/>
       <w:r>
         <w:rPr>
           <w:color w:val="4472C4" w:themeColor="accent1"/>
-          <w:lang w:val="it-IT"/>
-        </w:rPr>
-        <w:t xml:space="preserve"> the bridge </w:t>
+        </w:rPr>
+        <w:t xml:space="preserve">, </w:t>
       </w:r>
       <w:proofErr w:type="spellStart"/>
       <w:r>
         <w:rPr>
           <w:color w:val="4472C4" w:themeColor="accent1"/>
-          <w:lang w:val="it-IT"/>
-        </w:rPr>
-        <w:t>recognize</w:t>
+        </w:rPr>
+        <w:t>sizeof</w:t>
       </w:r>
       <w:proofErr w:type="spellEnd"/>
       <w:r>
         <w:rPr>
           <w:color w:val="4472C4" w:themeColor="accent1"/>
-          <w:lang w:val="it-IT"/>
-        </w:rPr>
-        <w:t xml:space="preserve"> Central */</w:t>
-      </w:r>
-    </w:p>
-    <w:p>
-      <w:pPr>
-        <w:ind w:left="360"/>
+        </w:rPr>
+        <w:t>(</w:t>
+      </w:r>
+      <w:proofErr w:type="spellStart"/>
+      <w:r>
         <w:rPr>
           <w:color w:val="4472C4" w:themeColor="accent1"/>
-          <w:lang w:val="it-IT"/>
-        </w:rPr>
-      </w:pPr>
+        </w:rPr>
+        <w:t>idle_packet_init</w:t>
+      </w:r>
+      <w:proofErr w:type="spellEnd"/>
       <w:r>
         <w:rPr>
           <w:color w:val="4472C4" w:themeColor="accent1"/>
-          <w:lang w:val="it-IT"/>
-        </w:rPr>
-        <w:t xml:space="preserve"> </w:t>
-      </w:r>
-      <w:proofErr w:type="spellStart"/>
-      <w:r>
-        <w:rPr>
-          <w:color w:val="4472C4" w:themeColor="accent1"/>
-          <w:lang w:val="it-IT"/>
-        </w:rPr>
-        <w:t>Serial.write</w:t>
-      </w:r>
-      <w:proofErr w:type="spellEnd"/>
-      <w:r>
-        <w:rPr>
-          <w:color w:val="4472C4" w:themeColor="accent1"/>
-          <w:lang w:val="it-IT"/>
-        </w:rPr>
-        <w:t>(</w:t>
-      </w:r>
-      <w:proofErr w:type="spellStart"/>
-      <w:r>
-        <w:rPr>
-          <w:color w:val="4472C4" w:themeColor="accent1"/>
-          <w:lang w:val="it-IT"/>
-        </w:rPr>
-        <w:t>idle_packet_init</w:t>
-      </w:r>
-      <w:proofErr w:type="spellEnd"/>
-      <w:r>
-        <w:rPr>
-          <w:color w:val="4472C4" w:themeColor="accent1"/>
-          <w:lang w:val="it-IT"/>
-        </w:rPr>
-        <w:t xml:space="preserve">, </w:t>
-      </w:r>
-      <w:proofErr w:type="spellStart"/>
-      <w:r>
-        <w:rPr>
-          <w:color w:val="4472C4" w:themeColor="accent1"/>
-          <w:lang w:val="it-IT"/>
-        </w:rPr>
-        <w:t>sizeof</w:t>
-      </w:r>
-      <w:proofErr w:type="spellEnd"/>
-      <w:r>
-        <w:rPr>
-          <w:color w:val="4472C4" w:themeColor="accent1"/>
-          <w:lang w:val="it-IT"/>
-        </w:rPr>
-        <w:t>(</w:t>
-      </w:r>
-      <w:proofErr w:type="spellStart"/>
-      <w:r>
-        <w:rPr>
-          <w:color w:val="4472C4" w:themeColor="accent1"/>
-          <w:lang w:val="it-IT"/>
-        </w:rPr>
-        <w:t>idle_packet_init</w:t>
-      </w:r>
-      <w:proofErr w:type="spellEnd"/>
-      <w:r>
-        <w:rPr>
-          <w:color w:val="4472C4" w:themeColor="accent1"/>
-          <w:lang w:val="it-IT"/>
         </w:rPr>
         <w:t>));</w:t>
       </w:r>
@@ -2028,6 +1961,7 @@
         <w:rPr>
           <w:lang w:val="it-IT"/>
         </w:rPr>
+        <w:lastRenderedPageBreak/>
         <w:t xml:space="preserve">Quello che </w:t>
       </w:r>
       <w:r>
@@ -2286,21 +2220,7 @@
         <w:rPr>
           <w:lang w:val="it-IT"/>
         </w:rPr>
-        <w:t>l’</w:t>
-      </w:r>
-      <w:proofErr w:type="spellStart"/>
-      <w:r>
-        <w:rPr>
-          <w:lang w:val="it-IT"/>
-        </w:rPr>
-        <w:t>header</w:t>
-      </w:r>
-      <w:proofErr w:type="spellEnd"/>
-      <w:r>
-        <w:rPr>
-          <w:lang w:val="it-IT"/>
-        </w:rPr>
-        <w:t xml:space="preserve"> (PACKET_ENROLL) e l’altro byte l’ID stesso.</w:t>
+        <w:t>l’header (PACKET_ENROLL) e l’altro byte l’ID stesso.</w:t>
       </w:r>
       <w:r>
         <w:rPr>
@@ -2455,6 +2375,7 @@
         <w:rPr>
           <w:noProof/>
         </w:rPr>
+        <w:lastRenderedPageBreak/>
         <w:drawing>
           <wp:inline distT="0" distB="0" distL="0" distR="0" wp14:anchorId="7D8F70E1" wp14:editId="49D21F31">
             <wp:extent cx="5943600" cy="2939415"/>
@@ -2526,7 +2447,7 @@
     </w:p>
     <w:p>
       <w:pPr>
-        <w:pStyle w:val="Sottotitolo"/>
+        <w:pStyle w:val="Subtitle"/>
         <w:jc w:val="both"/>
         <w:rPr>
           <w:b/>
@@ -2540,7 +2461,6 @@
           <w:bCs/>
           <w:lang w:val="it-IT"/>
         </w:rPr>
-        <w:lastRenderedPageBreak/>
         <w:t xml:space="preserve">      </w:t>
       </w:r>
       <w:r>
@@ -2568,7 +2488,7 @@
     </w:p>
     <w:p>
       <w:pPr>
-        <w:pStyle w:val="Paragrafoelenco"/>
+        <w:pStyle w:val="ListParagraph"/>
         <w:numPr>
           <w:ilvl w:val="0"/>
           <w:numId w:val="28"/>
@@ -2586,7 +2506,7 @@
     </w:p>
     <w:p>
       <w:pPr>
-        <w:pStyle w:val="Paragrafoelenco"/>
+        <w:pStyle w:val="ListParagraph"/>
         <w:numPr>
           <w:ilvl w:val="0"/>
           <w:numId w:val="28"/>
@@ -2759,6 +2679,7 @@
         <w:rPr>
           <w:lang w:val="it-IT"/>
         </w:rPr>
+        <w:lastRenderedPageBreak/>
         <w:t xml:space="preserve">Tale operazione </w:t>
       </w:r>
       <w:r>
@@ -2840,7 +2761,6 @@
         <w:rPr>
           <w:noProof/>
         </w:rPr>
-        <w:lastRenderedPageBreak/>
         <w:drawing>
           <wp:inline distT="0" distB="0" distL="0" distR="0" wp14:anchorId="51765D46" wp14:editId="34A3A4FC">
             <wp:extent cx="5963826" cy="3554083"/>
@@ -2896,7 +2816,7 @@
     </w:p>
     <w:p>
       <w:pPr>
-        <w:pStyle w:val="Sottotitolo"/>
+        <w:pStyle w:val="Subtitle"/>
         <w:jc w:val="both"/>
         <w:rPr>
           <w:b/>
@@ -2961,7 +2881,7 @@
     </w:p>
     <w:p>
       <w:pPr>
-        <w:pStyle w:val="Paragrafoelenco"/>
+        <w:pStyle w:val="ListParagraph"/>
         <w:numPr>
           <w:ilvl w:val="0"/>
           <w:numId w:val="28"/>
@@ -2979,7 +2899,7 @@
     </w:p>
     <w:p>
       <w:pPr>
-        <w:pStyle w:val="Paragrafoelenco"/>
+        <w:pStyle w:val="ListParagraph"/>
         <w:numPr>
           <w:ilvl w:val="0"/>
           <w:numId w:val="28"/>
@@ -2997,7 +2917,7 @@
     </w:p>
     <w:p>
       <w:pPr>
-        <w:pStyle w:val="Paragrafoelenco"/>
+        <w:pStyle w:val="ListParagraph"/>
         <w:numPr>
           <w:ilvl w:val="0"/>
           <w:numId w:val="28"/>
@@ -3015,7 +2935,7 @@
     </w:p>
     <w:p>
       <w:pPr>
-        <w:pStyle w:val="Paragrafoelenco"/>
+        <w:pStyle w:val="ListParagraph"/>
         <w:numPr>
           <w:ilvl w:val="0"/>
           <w:numId w:val="28"/>
@@ -3437,7 +3357,6 @@
         <w:rPr>
           <w:lang w:val="it-IT"/>
         </w:rPr>
-        <w:lastRenderedPageBreak/>
         <w:t>Nel</w:t>
       </w:r>
       <w:r>
@@ -3768,6 +3687,7 @@
         <w:rPr>
           <w:noProof/>
         </w:rPr>
+        <w:lastRenderedPageBreak/>
         <w:drawing>
           <wp:inline distT="0" distB="0" distL="0" distR="0" wp14:anchorId="5DF0D449" wp14:editId="13059E99">
             <wp:extent cx="3631721" cy="1436392"/>
@@ -3834,13 +3754,7 @@
         <w:rPr>
           <w:lang w:val="it-IT"/>
         </w:rPr>
-        <w:t>nel loop principale, l’update dell’accelerometro avverrà soltanto se tale flag non è stato appunto settato in precedenza</w:t>
-      </w:r>
-      <w:r>
-        <w:rPr>
-          <w:lang w:val="it-IT"/>
-        </w:rPr>
-        <w:t>.</w:t>
+        <w:t>nel loop principale, l’update dell’accelerometro avverrà soltanto se tale flag non è stato appunto settato in precedenza.</w:t>
       </w:r>
     </w:p>
     <w:p>
@@ -3855,7 +3769,6 @@
         <w:rPr>
           <w:noProof/>
         </w:rPr>
-        <w:lastRenderedPageBreak/>
         <w:drawing>
           <wp:inline distT="0" distB="0" distL="0" distR="0" wp14:anchorId="66D9A91E" wp14:editId="558EE0A3">
             <wp:extent cx="3950616" cy="1673525"/>
@@ -3912,13 +3825,7 @@
         <w:rPr>
           <w:lang w:val="it-IT"/>
         </w:rPr>
-        <w:t>A completare questo ciclo, l’</w:t>
-      </w:r>
-      <w:r>
-        <w:rPr>
-          <w:lang w:val="it-IT"/>
-        </w:rPr>
-        <w:t xml:space="preserve">operazione </w:t>
+        <w:t xml:space="preserve">A completare questo ciclo, l’operazione </w:t>
       </w:r>
       <w:r>
         <w:rPr>
@@ -3944,24 +3851,12 @@
         <w:rPr>
           <w:lang w:val="it-IT"/>
         </w:rPr>
-        <w:t xml:space="preserve">) ha lo scopo di mettersi in ascolto del BRIDGE. </w:t>
-      </w:r>
-      <w:r>
-        <w:rPr>
-          <w:lang w:val="it-IT"/>
-        </w:rPr>
-        <w:t>In particolare,</w:t>
-      </w:r>
-      <w:r>
-        <w:rPr>
-          <w:lang w:val="it-IT"/>
-        </w:rPr>
-        <w:t xml:space="preserve"> ACQ aspetta 1 singolo carattere, sulla base del quale verranno prese diverse azioni:</w:t>
-      </w:r>
-    </w:p>
-    <w:p>
-      <w:pPr>
-        <w:pStyle w:val="Paragrafoelenco"/>
+        <w:t>) ha lo scopo di mettersi in ascolto del BRIDGE. In particolare, ACQ aspetta 1 singolo carattere, sulla base del quale verranno prese diverse azioni:</w:t>
+      </w:r>
+    </w:p>
+    <w:p>
+      <w:pPr>
+        <w:pStyle w:val="ListParagraph"/>
         <w:numPr>
           <w:ilvl w:val="0"/>
           <w:numId w:val="28"/>
@@ -4007,7 +3902,7 @@
     </w:p>
     <w:p>
       <w:pPr>
-        <w:pStyle w:val="Paragrafoelenco"/>
+        <w:pStyle w:val="ListParagraph"/>
         <w:numPr>
           <w:ilvl w:val="0"/>
           <w:numId w:val="28"/>
@@ -4079,7 +3974,7 @@
     </w:p>
     <w:p>
       <w:pPr>
-        <w:pStyle w:val="Paragrafoelenco"/>
+        <w:pStyle w:val="ListParagraph"/>
         <w:numPr>
           <w:ilvl w:val="0"/>
           <w:numId w:val="28"/>
@@ -4266,7 +4161,14 @@
         <w:rPr>
           <w:lang w:val="it-IT"/>
         </w:rPr>
-        <w:t xml:space="preserve"> (descritte più sotto). Nel caso però in cui, nessuna di queste 3 azioni venga richiesta, CNTRL notifica ciclicamente il bridge di essere nello stato IDLE, con un pacchetto </w:t>
+        <w:t xml:space="preserve"> (descritte più sotto). Nel caso però in cui, nessuna di queste 3 azioni venga richiesta, CNTRL notifica ciclicamente il </w:t>
+      </w:r>
+      <w:r>
+        <w:rPr>
+          <w:lang w:val="it-IT"/>
+        </w:rPr>
+        <w:lastRenderedPageBreak/>
+        <w:t xml:space="preserve">bridge di essere nello stato IDLE, con un pacchetto </w:t>
       </w:r>
       <w:r>
         <w:rPr>
@@ -4280,53 +4182,21 @@
           <w:iCs/>
           <w:lang w:val="it-IT"/>
         </w:rPr>
-        <w:t>(d’ora in avanti questi 2 byte di CNTRL verranno definiti come ACTION_PACKET, che contengono 1 byte per l’</w:t>
-      </w:r>
-      <w:proofErr w:type="spellStart"/>
-      <w:r>
-        <w:rPr>
-          <w:i/>
-          <w:iCs/>
-          <w:lang w:val="it-IT"/>
-        </w:rPr>
-        <w:t>header</w:t>
-      </w:r>
-      <w:proofErr w:type="spellEnd"/>
-      <w:r>
-        <w:rPr>
-          <w:i/>
-          <w:iCs/>
-          <w:lang w:val="it-IT"/>
-        </w:rPr>
-        <w:t xml:space="preserve"> dell’operazione richiesta e 1 byte per i dati che servono per quell’operazione)</w:t>
-      </w:r>
-    </w:p>
-    <w:p>
-      <w:pPr>
-        <w:ind w:left="360"/>
-        <w:rPr>
-          <w:lang w:val="it-IT"/>
-        </w:rPr>
-      </w:pPr>
-      <w:r>
-        <w:rPr>
-          <w:lang w:val="it-IT"/>
-        </w:rPr>
-        <w:t>Nel caso IDLE, l’</w:t>
-      </w:r>
-      <w:proofErr w:type="spellStart"/>
-      <w:r>
-        <w:rPr>
-          <w:lang w:val="it-IT"/>
-        </w:rPr>
-        <w:t>header</w:t>
-      </w:r>
-      <w:proofErr w:type="spellEnd"/>
-      <w:r>
-        <w:rPr>
-          <w:lang w:val="it-IT"/>
-        </w:rPr>
-        <w:t xml:space="preserve"> è identificativo della modalità (PACKET_IDLE) e il campo dati 0.</w:t>
+        <w:t>(d’ora in avanti questi 2 byte di CNTRL verranno definiti come ACTION_PACKET, che contengono 1 byte per l’header dell’operazione richiesta e 1 byte per i dati che servono per quell’operazione)</w:t>
+      </w:r>
+    </w:p>
+    <w:p>
+      <w:pPr>
+        <w:ind w:left="360"/>
+        <w:rPr>
+          <w:lang w:val="it-IT"/>
+        </w:rPr>
+      </w:pPr>
+      <w:r>
+        <w:rPr>
+          <w:lang w:val="it-IT"/>
+        </w:rPr>
+        <w:t>Nel caso IDLE, l’header è identificativo della modalità (PACKET_IDLE) e il campo dati 0.</w:t>
       </w:r>
     </w:p>
     <w:p>
@@ -4345,7 +4215,7 @@
     </w:p>
     <w:p>
       <w:pPr>
-        <w:pStyle w:val="Paragrafoelenco"/>
+        <w:pStyle w:val="ListParagraph"/>
         <w:numPr>
           <w:ilvl w:val="0"/>
           <w:numId w:val="28"/>
@@ -4366,18 +4236,12 @@
         <w:rPr>
           <w:lang w:val="it-IT"/>
         </w:rPr>
-        <w:t xml:space="preserve"> Mode:</w:t>
-      </w:r>
-      <w:r>
-        <w:rPr>
-          <w:lang w:val="it-IT"/>
-        </w:rPr>
-        <w:t xml:space="preserve"> questa modalità in realtà è l’ultimo step a conclusione della routine di setup(). Sostanzialmente il sistema è in attesa di 2 registrazioni di impronte digitali che simulino due clienti. Se non vengono registrate, l’applicativo di CNTRL non parte. </w:t>
-      </w:r>
-    </w:p>
-    <w:p>
-      <w:pPr>
-        <w:pStyle w:val="Paragrafoelenco"/>
+        <w:t xml:space="preserve"> Mode: questa modalità in realtà è l’ultimo step a conclusione della routine di setup(). Sostanzialmente il sistema è in attesa di 2 registrazioni di impronte digitali che simulino due clienti. Se non vengono registrate, l’applicativo di CNTRL non parte. </w:t>
+      </w:r>
+    </w:p>
+    <w:p>
+      <w:pPr>
+        <w:pStyle w:val="ListParagraph"/>
         <w:rPr>
           <w:lang w:val="it-IT"/>
         </w:rPr>
@@ -4441,7 +4305,6 @@
         <w:rPr>
           <w:lang w:val="it-IT"/>
         </w:rPr>
-        <w:lastRenderedPageBreak/>
         <w:t>Nel caso in cui c’è una corretta registrazione:</w:t>
       </w:r>
     </w:p>
@@ -4450,15 +4313,31 @@
         <w:ind w:left="360" w:firstLine="360"/>
         <w:rPr>
           <w:color w:val="4472C4" w:themeColor="accent1"/>
-          <w:lang w:val="en-GB"/>
+          <w:lang w:val="it-IT"/>
         </w:rPr>
       </w:pPr>
       <w:r>
         <w:rPr>
           <w:color w:val="4472C4" w:themeColor="accent1"/>
-          <w:lang w:val="en-GB"/>
-        </w:rPr>
-        <w:t>"Enrolled!"</w:t>
+          <w:lang w:val="it-IT"/>
+        </w:rPr>
+        <w:t>"</w:t>
+      </w:r>
+      <w:proofErr w:type="spellStart"/>
+      <w:r>
+        <w:rPr>
+          <w:color w:val="4472C4" w:themeColor="accent1"/>
+          <w:lang w:val="it-IT"/>
+        </w:rPr>
+        <w:t>Enrolled</w:t>
+      </w:r>
+      <w:proofErr w:type="spellEnd"/>
+      <w:r>
+        <w:rPr>
+          <w:color w:val="4472C4" w:themeColor="accent1"/>
+          <w:lang w:val="it-IT"/>
+        </w:rPr>
+        <w:t>!"</w:t>
       </w:r>
     </w:p>
     <w:p>
@@ -4473,31 +4352,7 @@
         <w:rPr>
           <w:lang w:val="it-IT"/>
         </w:rPr>
-        <w:t xml:space="preserve">Questo è collegato a quanto già citato nella sezione ENROLL per l’ACQUISITION. </w:t>
-      </w:r>
-      <w:r>
-        <w:rPr>
-          <w:lang w:val="it-IT"/>
-        </w:rPr>
-        <w:t>E’</w:t>
-      </w:r>
-      <w:r>
-        <w:rPr>
-          <w:lang w:val="it-IT"/>
-        </w:rPr>
-        <w:t xml:space="preserve"> il momento in cui c’è una registrazione completata con successo,</w:t>
-      </w:r>
-      <w:r>
-        <w:rPr>
-          <w:lang w:val="it-IT"/>
-        </w:rPr>
-        <w:t xml:space="preserve"> con conseguente invio </w:t>
-      </w:r>
-      <w:r>
-        <w:rPr>
-          <w:lang w:val="it-IT"/>
-        </w:rPr>
-        <w:t>verso il BRIDGE con</w:t>
+        <w:t>Questo è collegato a quanto già citato nella sezione ENROLL per l’ACQUISITION. E’ il momento in cui c’è una registrazione completata con successo, con conseguente invio verso il BRIDGE con</w:t>
       </w:r>
       <w:r>
         <w:rPr>
@@ -4515,51 +4370,7 @@
         <w:rPr>
           <w:lang w:val="it-IT"/>
         </w:rPr>
-        <w:t xml:space="preserve">ACTION_PACKET </w:t>
-      </w:r>
-      <w:r>
-        <w:rPr>
-          <w:lang w:val="it-IT"/>
-        </w:rPr>
-        <w:t>(</w:t>
-      </w:r>
-      <w:r>
-        <w:rPr>
-          <w:lang w:val="it-IT"/>
-        </w:rPr>
-        <w:t xml:space="preserve">2 byte) contenente </w:t>
-      </w:r>
-      <w:r>
-        <w:rPr>
-          <w:lang w:val="it-IT"/>
-        </w:rPr>
-        <w:t>l’</w:t>
-      </w:r>
-      <w:proofErr w:type="spellStart"/>
-      <w:r>
-        <w:rPr>
-          <w:lang w:val="it-IT"/>
-        </w:rPr>
-        <w:t>header</w:t>
-      </w:r>
-      <w:proofErr w:type="spellEnd"/>
-      <w:r>
-        <w:rPr>
-          <w:lang w:val="it-IT"/>
-        </w:rPr>
-        <w:t xml:space="preserve"> identificativo dell’azione in corso (PACKET_ENROLL) e </w:t>
-      </w:r>
-      <w:r>
-        <w:rPr>
-          <w:lang w:val="it-IT"/>
-        </w:rPr>
-        <w:t>l’id generato randomicamente</w:t>
-      </w:r>
-      <w:r>
-        <w:rPr>
-          <w:lang w:val="it-IT"/>
-        </w:rPr>
-        <w:t xml:space="preserve"> in quel momento</w:t>
+        <w:t>ACTION_PACKET (2 byte) contenente l’header identificativo dell’azione in corso (PACKET_ENROLL) e l’id generato randomicamente in quel momento</w:t>
       </w:r>
       <w:r>
         <w:rPr>
@@ -4571,48 +4382,12 @@
         <w:rPr>
           <w:lang w:val="it-IT"/>
         </w:rPr>
-        <w:t>. Il BRIDGE</w:t>
-      </w:r>
-      <w:r>
-        <w:rPr>
-          <w:lang w:val="it-IT"/>
-        </w:rPr>
-        <w:t xml:space="preserve">, dopo averlo ricevuto, </w:t>
-      </w:r>
-      <w:r>
-        <w:rPr>
-          <w:lang w:val="it-IT"/>
-        </w:rPr>
-        <w:t xml:space="preserve">lo girerà </w:t>
-      </w:r>
-      <w:r>
-        <w:rPr>
-          <w:lang w:val="it-IT"/>
-        </w:rPr>
-        <w:t xml:space="preserve">poi </w:t>
-      </w:r>
-      <w:r>
-        <w:rPr>
-          <w:lang w:val="it-IT"/>
-        </w:rPr>
-        <w:t>in uno da 10</w:t>
-      </w:r>
-      <w:r>
-        <w:rPr>
-          <w:lang w:val="it-IT"/>
-        </w:rPr>
-        <w:t xml:space="preserve"> byte</w:t>
-      </w:r>
-      <w:r>
-        <w:rPr>
-          <w:lang w:val="it-IT"/>
-        </w:rPr>
-        <w:t xml:space="preserve"> verso ACQ.</w:t>
-      </w:r>
-    </w:p>
-    <w:p>
-      <w:pPr>
-        <w:pStyle w:val="Paragrafoelenco"/>
+        <w:t>. Il BRIDGE, dopo averlo ricevuto, lo girerà poi in uno da 10 byte verso ACQ.</w:t>
+      </w:r>
+    </w:p>
+    <w:p>
+      <w:pPr>
+        <w:pStyle w:val="ListParagraph"/>
         <w:numPr>
           <w:ilvl w:val="0"/>
           <w:numId w:val="28"/>
@@ -4656,7 +4431,7 @@
     </w:p>
     <w:p>
       <w:pPr>
-        <w:pStyle w:val="Paragrafoelenco"/>
+        <w:pStyle w:val="ListParagraph"/>
         <w:rPr>
           <w:lang w:val="it-IT"/>
         </w:rPr>
@@ -4686,7 +4461,7 @@
     </w:p>
     <w:p>
       <w:pPr>
-        <w:pStyle w:val="Paragrafoelenco"/>
+        <w:pStyle w:val="ListParagraph"/>
         <w:numPr>
           <w:ilvl w:val="0"/>
           <w:numId w:val="28"/>
@@ -4711,32 +4486,12 @@
         <w:rPr>
           <w:lang w:val="it-IT"/>
         </w:rPr>
-        <w:t xml:space="preserve"> q</w:t>
-      </w:r>
-      <w:r>
-        <w:rPr>
-          <w:lang w:val="it-IT"/>
-        </w:rPr>
-        <w:t>uando un utente appoggia il dito, si procede con la fase di riconoscimento. Se c’è match tra quelle che sono state registrate, allora si entra nella modalità sotto descritta. In quest’ultimo caso, viene inviato un pacchetto ACTION_PACKET contenente l’</w:t>
-      </w:r>
-      <w:proofErr w:type="spellStart"/>
-      <w:r>
-        <w:rPr>
-          <w:lang w:val="it-IT"/>
-        </w:rPr>
-        <w:t>header</w:t>
-      </w:r>
-      <w:proofErr w:type="spellEnd"/>
-      <w:r>
-        <w:rPr>
-          <w:lang w:val="it-IT"/>
-        </w:rPr>
-        <w:t xml:space="preserve"> identificativo dell’azione in corso (PACKET_CHECK) e l’id della cassetta che è stata riconosciuta, ovvero che si vuole sbloccare.</w:t>
-      </w:r>
-    </w:p>
-    <w:p>
-      <w:pPr>
-        <w:pStyle w:val="Paragrafoelenco"/>
+        <w:t xml:space="preserve"> quando un utente appoggia il dito, si procede con la fase di riconoscimento. Se c’è match tra quelle che sono state registrate, allora si entra nella modalità sotto descritta. In quest’ultimo caso, viene inviato un pacchetto ACTION_PACKET contenente l’header identificativo dell’azione in corso (PACKET_CHECK) e l’id della cassetta che è stata riconosciuta, ovvero che si vuole sbloccare.</w:t>
+      </w:r>
+    </w:p>
+    <w:p>
+      <w:pPr>
+        <w:pStyle w:val="ListParagraph"/>
         <w:rPr>
           <w:lang w:val="it-IT"/>
         </w:rPr>
@@ -4757,7 +4512,7 @@
     </w:p>
     <w:p>
       <w:pPr>
-        <w:pStyle w:val="Sottotitolo"/>
+        <w:pStyle w:val="Subtitle"/>
         <w:jc w:val="both"/>
         <w:rPr>
           <w:b/>
@@ -4844,6 +4599,7 @@
         <w:rPr>
           <w:lang w:val="it-IT"/>
         </w:rPr>
+        <w:lastRenderedPageBreak/>
         <w:t>Per la fase di prototipazione, sono stati creati due dispositivi virtuali sulla piattaforma, ciascun</w:t>
       </w:r>
       <w:r>
@@ -4915,7 +4671,6 @@
         <w:rPr>
           <w:noProof/>
         </w:rPr>
-        <w:lastRenderedPageBreak/>
         <w:drawing>
           <wp:inline distT="0" distB="0" distL="0" distR="0" wp14:anchorId="69003AC7" wp14:editId="48DBC16E">
             <wp:extent cx="4637837" cy="2713333"/>
@@ -5077,6 +4832,7 @@
         <w:rPr>
           <w:noProof/>
         </w:rPr>
+        <w:lastRenderedPageBreak/>
         <w:drawing>
           <wp:inline distT="0" distB="0" distL="0" distR="0" wp14:anchorId="73735019" wp14:editId="1560A575">
             <wp:extent cx="6472092" cy="3182112"/>
@@ -5114,6 +4870,368 @@
         </w:drawing>
       </w:r>
     </w:p>
+    <w:p>
+      <w:pPr>
+        <w:ind w:left="360"/>
+        <w:jc w:val="left"/>
+        <w:rPr>
+          <w:lang w:val="it-IT"/>
+        </w:rPr>
+      </w:pPr>
+    </w:p>
+    <w:p>
+      <w:pPr>
+        <w:ind w:left="360"/>
+        <w:jc w:val="left"/>
+        <w:rPr>
+          <w:lang w:val="it-IT"/>
+        </w:rPr>
+      </w:pPr>
+    </w:p>
+    <w:p>
+      <w:pPr>
+        <w:ind w:left="360"/>
+        <w:jc w:val="left"/>
+        <w:rPr>
+          <w:lang w:val="it-IT"/>
+        </w:rPr>
+      </w:pPr>
+    </w:p>
+    <w:p>
+      <w:pPr>
+        <w:pStyle w:val="Heading1"/>
+        <w:numPr>
+          <w:ilvl w:val="0"/>
+          <w:numId w:val="25"/>
+        </w:numPr>
+        <w:rPr>
+          <w:b w:val="0"/>
+          <w:bCs w:val="0"/>
+          <w:smallCaps/>
+          <w:sz w:val="32"/>
+          <w:szCs w:val="32"/>
+          <w:lang w:val="it-IT"/>
+        </w:rPr>
+      </w:pPr>
+      <w:r>
+        <w:rPr>
+          <w:rStyle w:val="BookTitle"/>
+          <w:sz w:val="32"/>
+          <w:szCs w:val="32"/>
+          <w:lang w:val="it-IT"/>
+        </w:rPr>
+        <w:t>SVILUPPI FUTURI</w:t>
+      </w:r>
+    </w:p>
+    <w:p>
+      <w:pPr>
+        <w:rPr>
+          <w:lang w:val="it-IT"/>
+        </w:rPr>
+      </w:pPr>
+    </w:p>
+    <w:p>
+      <w:pPr>
+        <w:ind w:left="360"/>
+        <w:rPr>
+          <w:b/>
+          <w:bCs/>
+          <w:lang w:val="it-IT"/>
+        </w:rPr>
+      </w:pPr>
+      <w:r>
+        <w:rPr>
+          <w:b/>
+          <w:bCs/>
+          <w:lang w:val="it-IT"/>
+        </w:rPr>
+        <w:t>HARDWARE</w:t>
+      </w:r>
+      <w:r>
+        <w:rPr>
+          <w:b/>
+          <w:bCs/>
+          <w:lang w:val="it-IT"/>
+        </w:rPr>
+        <w:t>:</w:t>
+      </w:r>
+    </w:p>
+    <w:p>
+      <w:pPr>
+        <w:pStyle w:val="ListParagraph"/>
+        <w:numPr>
+          <w:ilvl w:val="0"/>
+          <w:numId w:val="28"/>
+        </w:numPr>
+        <w:rPr>
+          <w:lang w:val="it-IT"/>
+        </w:rPr>
+      </w:pPr>
+      <w:r>
+        <w:rPr>
+          <w:lang w:val="it-IT"/>
+        </w:rPr>
+        <w:t>Trasferimento da scheda filata a PCB</w:t>
+      </w:r>
+    </w:p>
+    <w:p>
+      <w:pPr>
+        <w:pStyle w:val="ListParagraph"/>
+        <w:numPr>
+          <w:ilvl w:val="1"/>
+          <w:numId w:val="28"/>
+        </w:numPr>
+        <w:rPr>
+          <w:lang w:val="it-IT"/>
+        </w:rPr>
+      </w:pPr>
+      <w:r>
+        <w:rPr>
+          <w:lang w:val="it-IT"/>
+        </w:rPr>
+        <w:t>PCB CAD designer</w:t>
+      </w:r>
+    </w:p>
+    <w:p>
+      <w:pPr>
+        <w:pStyle w:val="ListParagraph"/>
+        <w:numPr>
+          <w:ilvl w:val="1"/>
+          <w:numId w:val="28"/>
+        </w:numPr>
+        <w:rPr>
+          <w:lang w:val="it-IT"/>
+        </w:rPr>
+      </w:pPr>
+      <w:r>
+        <w:rPr>
+          <w:lang w:val="it-IT"/>
+        </w:rPr>
+        <w:t>Da Arduino a un microcontrollore/ASIC</w:t>
+      </w:r>
+    </w:p>
+    <w:p>
+      <w:pPr>
+        <w:pStyle w:val="ListParagraph"/>
+        <w:numPr>
+          <w:ilvl w:val="0"/>
+          <w:numId w:val="28"/>
+        </w:numPr>
+        <w:rPr>
+          <w:lang w:val="it-IT"/>
+        </w:rPr>
+      </w:pPr>
+      <w:r>
+        <w:rPr>
+          <w:lang w:val="it-IT"/>
+        </w:rPr>
+        <w:t xml:space="preserve">Comunicazione Wireless: tramite </w:t>
+      </w:r>
+      <w:proofErr w:type="spellStart"/>
+      <w:r>
+        <w:rPr>
+          <w:lang w:val="it-IT"/>
+        </w:rPr>
+        <w:t>transceiver</w:t>
+      </w:r>
+      <w:proofErr w:type="spellEnd"/>
+      <w:r>
+        <w:rPr>
+          <w:lang w:val="it-IT"/>
+        </w:rPr>
+        <w:t xml:space="preserve"> </w:t>
+      </w:r>
+      <w:proofErr w:type="spellStart"/>
+      <w:r>
+        <w:rPr>
+          <w:lang w:val="it-IT"/>
+        </w:rPr>
+        <w:t>Wifi</w:t>
+      </w:r>
+      <w:proofErr w:type="spellEnd"/>
+      <w:r>
+        <w:rPr>
+          <w:lang w:val="it-IT"/>
+        </w:rPr>
+        <w:t xml:space="preserve"> effettuare la comunicazione CNTRL-ACQ senza l’utilizzo dei cavi fisici, impossibile in una produzione reale del prodotto.</w:t>
+      </w:r>
+    </w:p>
+    <w:p>
+      <w:pPr>
+        <w:pStyle w:val="ListParagraph"/>
+        <w:numPr>
+          <w:ilvl w:val="0"/>
+          <w:numId w:val="28"/>
+        </w:numPr>
+        <w:rPr>
+          <w:lang w:val="it-IT"/>
+        </w:rPr>
+      </w:pPr>
+      <w:r>
+        <w:rPr>
+          <w:lang w:val="it-IT"/>
+        </w:rPr>
+        <w:t xml:space="preserve">Efficienza </w:t>
+      </w:r>
+      <w:r>
+        <w:rPr>
+          <w:lang w:val="it-IT"/>
+        </w:rPr>
+        <w:t xml:space="preserve">energetica: soluzioni di risparmio energetico (cassetta non è in modalità </w:t>
+      </w:r>
+      <w:proofErr w:type="spellStart"/>
+      <w:r>
+        <w:rPr>
+          <w:lang w:val="it-IT"/>
+        </w:rPr>
+        <w:t>sleep</w:t>
+      </w:r>
+      <w:proofErr w:type="spellEnd"/>
+      <w:r>
+        <w:rPr>
+          <w:lang w:val="it-IT"/>
+        </w:rPr>
+        <w:t>)</w:t>
+      </w:r>
+    </w:p>
+    <w:p>
+      <w:pPr>
+        <w:ind w:left="360"/>
+        <w:rPr>
+          <w:b/>
+          <w:bCs/>
+          <w:lang w:val="it-IT"/>
+        </w:rPr>
+      </w:pPr>
+      <w:r>
+        <w:rPr>
+          <w:b/>
+          <w:bCs/>
+          <w:lang w:val="it-IT"/>
+        </w:rPr>
+        <w:t>SOFTWARE</w:t>
+      </w:r>
+      <w:r>
+        <w:rPr>
+          <w:b/>
+          <w:bCs/>
+          <w:lang w:val="it-IT"/>
+        </w:rPr>
+        <w:t>:</w:t>
+      </w:r>
+    </w:p>
+    <w:p>
+      <w:pPr>
+        <w:pStyle w:val="ListParagraph"/>
+        <w:numPr>
+          <w:ilvl w:val="0"/>
+          <w:numId w:val="28"/>
+        </w:numPr>
+        <w:rPr>
+          <w:lang w:val="it-IT"/>
+        </w:rPr>
+      </w:pPr>
+      <w:proofErr w:type="spellStart"/>
+      <w:r>
+        <w:rPr>
+          <w:lang w:val="it-IT"/>
+        </w:rPr>
+        <w:t>Refactoring</w:t>
+      </w:r>
+      <w:proofErr w:type="spellEnd"/>
+      <w:r>
+        <w:rPr>
+          <w:lang w:val="it-IT"/>
+        </w:rPr>
+        <w:t xml:space="preserve"> dell’architettura sulla base di HAL</w:t>
+      </w:r>
+    </w:p>
+    <w:p>
+      <w:pPr>
+        <w:pStyle w:val="ListParagraph"/>
+        <w:numPr>
+          <w:ilvl w:val="1"/>
+          <w:numId w:val="28"/>
+        </w:numPr>
+        <w:rPr>
+          <w:lang w:val="it-IT"/>
+        </w:rPr>
+      </w:pPr>
+      <w:r>
+        <w:rPr>
+          <w:lang w:val="it-IT"/>
+        </w:rPr>
+        <w:t>Protezione dall’obsolescenza</w:t>
+      </w:r>
+    </w:p>
+    <w:p>
+      <w:pPr>
+        <w:pStyle w:val="ListParagraph"/>
+        <w:numPr>
+          <w:ilvl w:val="1"/>
+          <w:numId w:val="28"/>
+        </w:numPr>
+        <w:rPr>
+          <w:lang w:val="it-IT"/>
+        </w:rPr>
+      </w:pPr>
+      <w:r>
+        <w:rPr>
+          <w:lang w:val="it-IT"/>
+        </w:rPr>
+        <w:t>Flessibilità e modularità fortemente aumentata</w:t>
+      </w:r>
+    </w:p>
+    <w:p>
+      <w:pPr>
+        <w:pStyle w:val="ListParagraph"/>
+        <w:numPr>
+          <w:ilvl w:val="0"/>
+          <w:numId w:val="28"/>
+        </w:numPr>
+        <w:rPr>
+          <w:lang w:val="it-IT"/>
+        </w:rPr>
+      </w:pPr>
+      <w:proofErr w:type="spellStart"/>
+      <w:r>
+        <w:rPr>
+          <w:lang w:val="it-IT"/>
+        </w:rPr>
+        <w:t>Fw</w:t>
+      </w:r>
+      <w:proofErr w:type="spellEnd"/>
+      <w:r>
+        <w:rPr>
+          <w:lang w:val="it-IT"/>
+        </w:rPr>
+        <w:t xml:space="preserve"> update da remoto </w:t>
+      </w:r>
+    </w:p>
+    <w:p>
+      <w:pPr>
+        <w:rPr>
+          <w:lang w:val="it-IT"/>
+        </w:rPr>
+      </w:pPr>
+    </w:p>
+    <w:p>
+      <w:pPr>
+        <w:ind w:left="360"/>
+        <w:rPr>
+          <w:lang w:val="it-IT"/>
+        </w:rPr>
+      </w:pPr>
+    </w:p>
+    <w:p>
+      <w:pPr>
+        <w:ind w:left="360"/>
+        <w:jc w:val="left"/>
+        <w:rPr>
+          <w:lang w:val="it-IT"/>
+        </w:rPr>
+      </w:pPr>
+    </w:p>
     <w:sectPr>
       <w:footerReference w:type="even" r:id="rId14"/>
       <w:footerReference w:type="default" r:id="rId15"/>
@@ -5128,7 +5246,7 @@
 </file>
 
 <file path=word/endnotes.xml><?xml version="1.0" encoding="utf-8"?>
-<w:endnotes xmlns:wpc="http://schemas.microsoft.com/office/word/2010/wordprocessingCanvas" xmlns:cx="http://schemas.microsoft.com/office/drawing/2014/chartex" xmlns:cx1="http://schemas.microsoft.com/office/drawing/2015/9/8/chartex" xmlns:cx2="http://schemas.microsoft.com/office/drawing/2015/10/21/chartex" xmlns:cx3="http://schemas.microsoft.com/office/drawing/2016/5/9/chartex" xmlns:cx4="http://schemas.microsoft.com/office/drawing/2016/5/10/chartex" xmlns:cx5="http://schemas.microsoft.com/office/drawing/2016/5/11/chartex" xmlns:cx6="http://schemas.microsoft.com/office/drawing/2016/5/12/chartex" xmlns:cx7="http://schemas.microsoft.com/office/drawing/2016/5/13/chartex" xmlns:cx8="http://schemas.microsoft.com/office/drawing/2016/5/14/chartex" xmlns:mc="http://schemas.openxmlformats.org/markup-compatibility/2006" xmlns:aink="http://schemas.microsoft.com/office/drawing/2016/ink" xmlns:am3d="http://schemas.microsoft.com/office/drawing/2017/model3d" xmlns:o="urn:schemas-microsoft-com:office:office" xmlns:oel="http://schemas.microsoft.com/office/2019/extlst" xmlns:r="http://schemas.openxmlformats.org/officeDocument/2006/relationships" xmlns:m="http://schemas.openxmlformats.org/officeDocument/2006/math" xmlns:v="urn:schemas-microsoft-com:vml" xmlns:wp14="http://schemas.microsoft.com/office/word/2010/wordprocessingDrawing" xmlns:wp="http://schemas.openxmlformats.org/drawingml/2006/wordprocessingDrawing" xmlns:w10="urn:schemas-microsoft-com:office:word" xmlns:w="http://schemas.openxmlformats.org/wordprocessingml/2006/main" xmlns:w14="http://schemas.microsoft.com/office/word/2010/wordml" xmlns:w15="http://schemas.microsoft.com/office/word/2012/wordml" xmlns:w16cex="http://schemas.microsoft.com/office/word/2018/wordml/cex" xmlns:w16cid="http://schemas.microsoft.com/office/word/2016/wordml/cid" xmlns:w16="http://schemas.microsoft.com/office/word/2018/wordml" xmlns:w16du="http://schemas.microsoft.com/office/word/2023/wordml/word16du" xmlns:w16sdtdh="http://schemas.microsoft.com/office/word/2020/wordml/sdtdatahash" xmlns:w16sdtfl="http://schemas.microsoft.com/office/word/2024/wordml/sdtformatlock" xmlns:w16se="http://schemas.microsoft.com/office/word/2015/wordml/symex" xmlns:wpg="http://schemas.microsoft.com/office/word/2010/wordprocessingGroup" xmlns:wpi="http://schemas.microsoft.com/office/word/2010/wordprocessingInk" xmlns:wne="http://schemas.microsoft.com/office/word/2006/wordml" xmlns:wps="http://schemas.microsoft.com/office/word/2010/wordprocessingShape" mc:Ignorable="w14 w15 w16se w16cid w16 w16cex w16sdtdh w16sdtfl w16du wp14">
+<w:endnotes xmlns:wpc="http://schemas.microsoft.com/office/word/2010/wordprocessingCanvas" xmlns:cx="http://schemas.microsoft.com/office/drawing/2014/chartex" xmlns:cx1="http://schemas.microsoft.com/office/drawing/2015/9/8/chartex" xmlns:cx2="http://schemas.microsoft.com/office/drawing/2015/10/21/chartex" xmlns:cx3="http://schemas.microsoft.com/office/drawing/2016/5/9/chartex" xmlns:cx4="http://schemas.microsoft.com/office/drawing/2016/5/10/chartex" xmlns:cx5="http://schemas.microsoft.com/office/drawing/2016/5/11/chartex" xmlns:cx6="http://schemas.microsoft.com/office/drawing/2016/5/12/chartex" xmlns:cx7="http://schemas.microsoft.com/office/drawing/2016/5/13/chartex" xmlns:cx8="http://schemas.microsoft.com/office/drawing/2016/5/14/chartex" xmlns:mc="http://schemas.openxmlformats.org/markup-compatibility/2006" xmlns:aink="http://schemas.microsoft.com/office/drawing/2016/ink" xmlns:am3d="http://schemas.microsoft.com/office/drawing/2017/model3d" xmlns:o="urn:schemas-microsoft-com:office:office" xmlns:oel="http://schemas.microsoft.com/office/2019/extlst" xmlns:r="http://schemas.openxmlformats.org/officeDocument/2006/relationships" xmlns:m="http://schemas.openxmlformats.org/officeDocument/2006/math" xmlns:v="urn:schemas-microsoft-com:vml" xmlns:wp14="http://schemas.microsoft.com/office/word/2010/wordprocessingDrawing" xmlns:wp="http://schemas.openxmlformats.org/drawingml/2006/wordprocessingDrawing" xmlns:w10="urn:schemas-microsoft-com:office:word" xmlns:w="http://schemas.openxmlformats.org/wordprocessingml/2006/main" xmlns:w14="http://schemas.microsoft.com/office/word/2010/wordml" xmlns:w15="http://schemas.microsoft.com/office/word/2012/wordml" xmlns:w16cex="http://schemas.microsoft.com/office/word/2018/wordml/cex" xmlns:w16cid="http://schemas.microsoft.com/office/word/2016/wordml/cid" xmlns:w16="http://schemas.microsoft.com/office/word/2018/wordml" xmlns:w16sdtdh="http://schemas.microsoft.com/office/word/2020/wordml/sdtdatahash" xmlns:w16se="http://schemas.microsoft.com/office/word/2015/wordml/symex" xmlns:wpg="http://schemas.microsoft.com/office/word/2010/wordprocessingGroup" xmlns:wpi="http://schemas.microsoft.com/office/word/2010/wordprocessingInk" xmlns:wne="http://schemas.microsoft.com/office/word/2006/wordml" xmlns:wps="http://schemas.microsoft.com/office/word/2010/wordprocessingShape" mc:Ignorable="w14 w15 w16se w16cid w16 w16cex w16sdtdh wp14">
   <w:endnote w:type="separator" w:id="-1">
     <w:p>
       <w:pPr>
@@ -5153,10 +5271,10 @@
 </file>
 
 <file path=word/footer1.xml><?xml version="1.0" encoding="utf-8"?>
-<w:ftr xmlns:wpc="http://schemas.microsoft.com/office/word/2010/wordprocessingCanvas" xmlns:cx="http://schemas.microsoft.com/office/drawing/2014/chartex" xmlns:cx1="http://schemas.microsoft.com/office/drawing/2015/9/8/chartex" xmlns:cx2="http://schemas.microsoft.com/office/drawing/2015/10/21/chartex" xmlns:cx3="http://schemas.microsoft.com/office/drawing/2016/5/9/chartex" xmlns:cx4="http://schemas.microsoft.com/office/drawing/2016/5/10/chartex" xmlns:cx5="http://schemas.microsoft.com/office/drawing/2016/5/11/chartex" xmlns:cx6="http://schemas.microsoft.com/office/drawing/2016/5/12/chartex" xmlns:cx7="http://schemas.microsoft.com/office/drawing/2016/5/13/chartex" xmlns:cx8="http://schemas.microsoft.com/office/drawing/2016/5/14/chartex" xmlns:mc="http://schemas.openxmlformats.org/markup-compatibility/2006" xmlns:aink="http://schemas.microsoft.com/office/drawing/2016/ink" xmlns:am3d="http://schemas.microsoft.com/office/drawing/2017/model3d" xmlns:o="urn:schemas-microsoft-com:office:office" xmlns:oel="http://schemas.microsoft.com/office/2019/extlst" xmlns:r="http://schemas.openxmlformats.org/officeDocument/2006/relationships" xmlns:m="http://schemas.openxmlformats.org/officeDocument/2006/math" xmlns:v="urn:schemas-microsoft-com:vml" xmlns:wp14="http://schemas.microsoft.com/office/word/2010/wordprocessingDrawing" xmlns:wp="http://schemas.openxmlformats.org/drawingml/2006/wordprocessingDrawing" xmlns:w10="urn:schemas-microsoft-com:office:word" xmlns:w="http://schemas.openxmlformats.org/wordprocessingml/2006/main" xmlns:w14="http://schemas.microsoft.com/office/word/2010/wordml" xmlns:w15="http://schemas.microsoft.com/office/word/2012/wordml" xmlns:w16cex="http://schemas.microsoft.com/office/word/2018/wordml/cex" xmlns:w16cid="http://schemas.microsoft.com/office/word/2016/wordml/cid" xmlns:w16="http://schemas.microsoft.com/office/word/2018/wordml" xmlns:w16du="http://schemas.microsoft.com/office/word/2023/wordml/word16du" xmlns:w16sdtdh="http://schemas.microsoft.com/office/word/2020/wordml/sdtdatahash" xmlns:w16sdtfl="http://schemas.microsoft.com/office/word/2024/wordml/sdtformatlock" xmlns:w16se="http://schemas.microsoft.com/office/word/2015/wordml/symex" xmlns:wpg="http://schemas.microsoft.com/office/word/2010/wordprocessingGroup" xmlns:wpi="http://schemas.microsoft.com/office/word/2010/wordprocessingInk" xmlns:wne="http://schemas.microsoft.com/office/word/2006/wordml" xmlns:wps="http://schemas.microsoft.com/office/word/2010/wordprocessingShape" mc:Ignorable="w14 w15 w16se w16cid w16 w16cex w16sdtdh w16sdtfl w16du wp14">
+<w:ftr xmlns:wpc="http://schemas.microsoft.com/office/word/2010/wordprocessingCanvas" xmlns:cx="http://schemas.microsoft.com/office/drawing/2014/chartex" xmlns:cx1="http://schemas.microsoft.com/office/drawing/2015/9/8/chartex" xmlns:cx2="http://schemas.microsoft.com/office/drawing/2015/10/21/chartex" xmlns:cx3="http://schemas.microsoft.com/office/drawing/2016/5/9/chartex" xmlns:cx4="http://schemas.microsoft.com/office/drawing/2016/5/10/chartex" xmlns:cx5="http://schemas.microsoft.com/office/drawing/2016/5/11/chartex" xmlns:cx6="http://schemas.microsoft.com/office/drawing/2016/5/12/chartex" xmlns:cx7="http://schemas.microsoft.com/office/drawing/2016/5/13/chartex" xmlns:cx8="http://schemas.microsoft.com/office/drawing/2016/5/14/chartex" xmlns:mc="http://schemas.openxmlformats.org/markup-compatibility/2006" xmlns:aink="http://schemas.microsoft.com/office/drawing/2016/ink" xmlns:am3d="http://schemas.microsoft.com/office/drawing/2017/model3d" xmlns:o="urn:schemas-microsoft-com:office:office" xmlns:oel="http://schemas.microsoft.com/office/2019/extlst" xmlns:r="http://schemas.openxmlformats.org/officeDocument/2006/relationships" xmlns:m="http://schemas.openxmlformats.org/officeDocument/2006/math" xmlns:v="urn:schemas-microsoft-com:vml" xmlns:wp14="http://schemas.microsoft.com/office/word/2010/wordprocessingDrawing" xmlns:wp="http://schemas.openxmlformats.org/drawingml/2006/wordprocessingDrawing" xmlns:w10="urn:schemas-microsoft-com:office:word" xmlns:w="http://schemas.openxmlformats.org/wordprocessingml/2006/main" xmlns:w14="http://schemas.microsoft.com/office/word/2010/wordml" xmlns:w15="http://schemas.microsoft.com/office/word/2012/wordml" xmlns:w16cex="http://schemas.microsoft.com/office/word/2018/wordml/cex" xmlns:w16cid="http://schemas.microsoft.com/office/word/2016/wordml/cid" xmlns:w16="http://schemas.microsoft.com/office/word/2018/wordml" xmlns:w16sdtdh="http://schemas.microsoft.com/office/word/2020/wordml/sdtdatahash" xmlns:w16se="http://schemas.microsoft.com/office/word/2015/wordml/symex" xmlns:wpg="http://schemas.microsoft.com/office/word/2010/wordprocessingGroup" xmlns:wpi="http://schemas.microsoft.com/office/word/2010/wordprocessingInk" xmlns:wne="http://schemas.microsoft.com/office/word/2006/wordml" xmlns:wps="http://schemas.microsoft.com/office/word/2010/wordprocessingShape" mc:Ignorable="w14 w15 w16se w16cid w16 w16cex w16sdtdh wp14">
   <w:p>
     <w:pPr>
-      <w:pStyle w:val="Pidipagina"/>
+      <w:pStyle w:val="Footer"/>
     </w:pPr>
     <w:r>
       <w:rPr>
@@ -5283,10 +5401,10 @@
 </file>
 
 <file path=word/footer2.xml><?xml version="1.0" encoding="utf-8"?>
-<w:ftr xmlns:wpc="http://schemas.microsoft.com/office/word/2010/wordprocessingCanvas" xmlns:cx="http://schemas.microsoft.com/office/drawing/2014/chartex" xmlns:cx1="http://schemas.microsoft.com/office/drawing/2015/9/8/chartex" xmlns:cx2="http://schemas.microsoft.com/office/drawing/2015/10/21/chartex" xmlns:cx3="http://schemas.microsoft.com/office/drawing/2016/5/9/chartex" xmlns:cx4="http://schemas.microsoft.com/office/drawing/2016/5/10/chartex" xmlns:cx5="http://schemas.microsoft.com/office/drawing/2016/5/11/chartex" xmlns:cx6="http://schemas.microsoft.com/office/drawing/2016/5/12/chartex" xmlns:cx7="http://schemas.microsoft.com/office/drawing/2016/5/13/chartex" xmlns:cx8="http://schemas.microsoft.com/office/drawing/2016/5/14/chartex" xmlns:mc="http://schemas.openxmlformats.org/markup-compatibility/2006" xmlns:aink="http://schemas.microsoft.com/office/drawing/2016/ink" xmlns:am3d="http://schemas.microsoft.com/office/drawing/2017/model3d" xmlns:o="urn:schemas-microsoft-com:office:office" xmlns:oel="http://schemas.microsoft.com/office/2019/extlst" xmlns:r="http://schemas.openxmlformats.org/officeDocument/2006/relationships" xmlns:m="http://schemas.openxmlformats.org/officeDocument/2006/math" xmlns:v="urn:schemas-microsoft-com:vml" xmlns:wp14="http://schemas.microsoft.com/office/word/2010/wordprocessingDrawing" xmlns:wp="http://schemas.openxmlformats.org/drawingml/2006/wordprocessingDrawing" xmlns:w10="urn:schemas-microsoft-com:office:word" xmlns:w="http://schemas.openxmlformats.org/wordprocessingml/2006/main" xmlns:w14="http://schemas.microsoft.com/office/word/2010/wordml" xmlns:w15="http://schemas.microsoft.com/office/word/2012/wordml" xmlns:w16cex="http://schemas.microsoft.com/office/word/2018/wordml/cex" xmlns:w16cid="http://schemas.microsoft.com/office/word/2016/wordml/cid" xmlns:w16="http://schemas.microsoft.com/office/word/2018/wordml" xmlns:w16du="http://schemas.microsoft.com/office/word/2023/wordml/word16du" xmlns:w16sdtdh="http://schemas.microsoft.com/office/word/2020/wordml/sdtdatahash" xmlns:w16sdtfl="http://schemas.microsoft.com/office/word/2024/wordml/sdtformatlock" xmlns:w16se="http://schemas.microsoft.com/office/word/2015/wordml/symex" xmlns:wpg="http://schemas.microsoft.com/office/word/2010/wordprocessingGroup" xmlns:wpi="http://schemas.microsoft.com/office/word/2010/wordprocessingInk" xmlns:wne="http://schemas.microsoft.com/office/word/2006/wordml" xmlns:wps="http://schemas.microsoft.com/office/word/2010/wordprocessingShape" mc:Ignorable="w14 w15 w16se w16cid w16 w16cex w16sdtdh w16sdtfl w16du wp14">
+<w:ftr xmlns:wpc="http://schemas.microsoft.com/office/word/2010/wordprocessingCanvas" xmlns:cx="http://schemas.microsoft.com/office/drawing/2014/chartex" xmlns:cx1="http://schemas.microsoft.com/office/drawing/2015/9/8/chartex" xmlns:cx2="http://schemas.microsoft.com/office/drawing/2015/10/21/chartex" xmlns:cx3="http://schemas.microsoft.com/office/drawing/2016/5/9/chartex" xmlns:cx4="http://schemas.microsoft.com/office/drawing/2016/5/10/chartex" xmlns:cx5="http://schemas.microsoft.com/office/drawing/2016/5/11/chartex" xmlns:cx6="http://schemas.microsoft.com/office/drawing/2016/5/12/chartex" xmlns:cx7="http://schemas.microsoft.com/office/drawing/2016/5/13/chartex" xmlns:cx8="http://schemas.microsoft.com/office/drawing/2016/5/14/chartex" xmlns:mc="http://schemas.openxmlformats.org/markup-compatibility/2006" xmlns:aink="http://schemas.microsoft.com/office/drawing/2016/ink" xmlns:am3d="http://schemas.microsoft.com/office/drawing/2017/model3d" xmlns:o="urn:schemas-microsoft-com:office:office" xmlns:oel="http://schemas.microsoft.com/office/2019/extlst" xmlns:r="http://schemas.openxmlformats.org/officeDocument/2006/relationships" xmlns:m="http://schemas.openxmlformats.org/officeDocument/2006/math" xmlns:v="urn:schemas-microsoft-com:vml" xmlns:wp14="http://schemas.microsoft.com/office/word/2010/wordprocessingDrawing" xmlns:wp="http://schemas.openxmlformats.org/drawingml/2006/wordprocessingDrawing" xmlns:w10="urn:schemas-microsoft-com:office:word" xmlns:w="http://schemas.openxmlformats.org/wordprocessingml/2006/main" xmlns:w14="http://schemas.microsoft.com/office/word/2010/wordml" xmlns:w15="http://schemas.microsoft.com/office/word/2012/wordml" xmlns:w16cex="http://schemas.microsoft.com/office/word/2018/wordml/cex" xmlns:w16cid="http://schemas.microsoft.com/office/word/2016/wordml/cid" xmlns:w16="http://schemas.microsoft.com/office/word/2018/wordml" xmlns:w16sdtdh="http://schemas.microsoft.com/office/word/2020/wordml/sdtdatahash" xmlns:w16se="http://schemas.microsoft.com/office/word/2015/wordml/symex" xmlns:wpg="http://schemas.microsoft.com/office/word/2010/wordprocessingGroup" xmlns:wpi="http://schemas.microsoft.com/office/word/2010/wordprocessingInk" xmlns:wne="http://schemas.microsoft.com/office/word/2006/wordml" xmlns:wps="http://schemas.microsoft.com/office/word/2010/wordprocessingShape" mc:Ignorable="w14 w15 w16se w16cid w16 w16cex w16sdtdh wp14">
   <w:p>
     <w:pPr>
-      <w:pStyle w:val="Pidipagina"/>
+      <w:pStyle w:val="Footer"/>
     </w:pPr>
     <w:r>
       <w:rPr>
@@ -5413,10 +5531,10 @@
 </file>
 
 <file path=word/footer3.xml><?xml version="1.0" encoding="utf-8"?>
-<w:ftr xmlns:wpc="http://schemas.microsoft.com/office/word/2010/wordprocessingCanvas" xmlns:cx="http://schemas.microsoft.com/office/drawing/2014/chartex" xmlns:cx1="http://schemas.microsoft.com/office/drawing/2015/9/8/chartex" xmlns:cx2="http://schemas.microsoft.com/office/drawing/2015/10/21/chartex" xmlns:cx3="http://schemas.microsoft.com/office/drawing/2016/5/9/chartex" xmlns:cx4="http://schemas.microsoft.com/office/drawing/2016/5/10/chartex" xmlns:cx5="http://schemas.microsoft.com/office/drawing/2016/5/11/chartex" xmlns:cx6="http://schemas.microsoft.com/office/drawing/2016/5/12/chartex" xmlns:cx7="http://schemas.microsoft.com/office/drawing/2016/5/13/chartex" xmlns:cx8="http://schemas.microsoft.com/office/drawing/2016/5/14/chartex" xmlns:mc="http://schemas.openxmlformats.org/markup-compatibility/2006" xmlns:aink="http://schemas.microsoft.com/office/drawing/2016/ink" xmlns:am3d="http://schemas.microsoft.com/office/drawing/2017/model3d" xmlns:o="urn:schemas-microsoft-com:office:office" xmlns:oel="http://schemas.microsoft.com/office/2019/extlst" xmlns:r="http://schemas.openxmlformats.org/officeDocument/2006/relationships" xmlns:m="http://schemas.openxmlformats.org/officeDocument/2006/math" xmlns:v="urn:schemas-microsoft-com:vml" xmlns:wp14="http://schemas.microsoft.com/office/word/2010/wordprocessingDrawing" xmlns:wp="http://schemas.openxmlformats.org/drawingml/2006/wordprocessingDrawing" xmlns:w10="urn:schemas-microsoft-com:office:word" xmlns:w="http://schemas.openxmlformats.org/wordprocessingml/2006/main" xmlns:w14="http://schemas.microsoft.com/office/word/2010/wordml" xmlns:w15="http://schemas.microsoft.com/office/word/2012/wordml" xmlns:w16cex="http://schemas.microsoft.com/office/word/2018/wordml/cex" xmlns:w16cid="http://schemas.microsoft.com/office/word/2016/wordml/cid" xmlns:w16="http://schemas.microsoft.com/office/word/2018/wordml" xmlns:w16du="http://schemas.microsoft.com/office/word/2023/wordml/word16du" xmlns:w16sdtdh="http://schemas.microsoft.com/office/word/2020/wordml/sdtdatahash" xmlns:w16sdtfl="http://schemas.microsoft.com/office/word/2024/wordml/sdtformatlock" xmlns:w16se="http://schemas.microsoft.com/office/word/2015/wordml/symex" xmlns:wpg="http://schemas.microsoft.com/office/word/2010/wordprocessingGroup" xmlns:wpi="http://schemas.microsoft.com/office/word/2010/wordprocessingInk" xmlns:wne="http://schemas.microsoft.com/office/word/2006/wordml" xmlns:wps="http://schemas.microsoft.com/office/word/2010/wordprocessingShape" mc:Ignorable="w14 w15 w16se w16cid w16 w16cex w16sdtdh w16sdtfl w16du wp14">
+<w:ftr xmlns:wpc="http://schemas.microsoft.com/office/word/2010/wordprocessingCanvas" xmlns:cx="http://schemas.microsoft.com/office/drawing/2014/chartex" xmlns:cx1="http://schemas.microsoft.com/office/drawing/2015/9/8/chartex" xmlns:cx2="http://schemas.microsoft.com/office/drawing/2015/10/21/chartex" xmlns:cx3="http://schemas.microsoft.com/office/drawing/2016/5/9/chartex" xmlns:cx4="http://schemas.microsoft.com/office/drawing/2016/5/10/chartex" xmlns:cx5="http://schemas.microsoft.com/office/drawing/2016/5/11/chartex" xmlns:cx6="http://schemas.microsoft.com/office/drawing/2016/5/12/chartex" xmlns:cx7="http://schemas.microsoft.com/office/drawing/2016/5/13/chartex" xmlns:cx8="http://schemas.microsoft.com/office/drawing/2016/5/14/chartex" xmlns:mc="http://schemas.openxmlformats.org/markup-compatibility/2006" xmlns:aink="http://schemas.microsoft.com/office/drawing/2016/ink" xmlns:am3d="http://schemas.microsoft.com/office/drawing/2017/model3d" xmlns:o="urn:schemas-microsoft-com:office:office" xmlns:oel="http://schemas.microsoft.com/office/2019/extlst" xmlns:r="http://schemas.openxmlformats.org/officeDocument/2006/relationships" xmlns:m="http://schemas.openxmlformats.org/officeDocument/2006/math" xmlns:v="urn:schemas-microsoft-com:vml" xmlns:wp14="http://schemas.microsoft.com/office/word/2010/wordprocessingDrawing" xmlns:wp="http://schemas.openxmlformats.org/drawingml/2006/wordprocessingDrawing" xmlns:w10="urn:schemas-microsoft-com:office:word" xmlns:w="http://schemas.openxmlformats.org/wordprocessingml/2006/main" xmlns:w14="http://schemas.microsoft.com/office/word/2010/wordml" xmlns:w15="http://schemas.microsoft.com/office/word/2012/wordml" xmlns:w16cex="http://schemas.microsoft.com/office/word/2018/wordml/cex" xmlns:w16cid="http://schemas.microsoft.com/office/word/2016/wordml/cid" xmlns:w16="http://schemas.microsoft.com/office/word/2018/wordml" xmlns:w16sdtdh="http://schemas.microsoft.com/office/word/2020/wordml/sdtdatahash" xmlns:w16se="http://schemas.microsoft.com/office/word/2015/wordml/symex" xmlns:wpg="http://schemas.microsoft.com/office/word/2010/wordprocessingGroup" xmlns:wpi="http://schemas.microsoft.com/office/word/2010/wordprocessingInk" xmlns:wne="http://schemas.microsoft.com/office/word/2006/wordml" xmlns:wps="http://schemas.microsoft.com/office/word/2010/wordprocessingShape" mc:Ignorable="w14 w15 w16se w16cid w16 w16cex w16sdtdh wp14">
   <w:p>
     <w:pPr>
-      <w:pStyle w:val="Pidipagina"/>
+      <w:pStyle w:val="Footer"/>
     </w:pPr>
     <w:r>
       <w:rPr>
@@ -5543,7 +5661,7 @@
 </file>
 
 <file path=word/footnotes.xml><?xml version="1.0" encoding="utf-8"?>
-<w:footnotes xmlns:wpc="http://schemas.microsoft.com/office/word/2010/wordprocessingCanvas" xmlns:cx="http://schemas.microsoft.com/office/drawing/2014/chartex" xmlns:cx1="http://schemas.microsoft.com/office/drawing/2015/9/8/chartex" xmlns:cx2="http://schemas.microsoft.com/office/drawing/2015/10/21/chartex" xmlns:cx3="http://schemas.microsoft.com/office/drawing/2016/5/9/chartex" xmlns:cx4="http://schemas.microsoft.com/office/drawing/2016/5/10/chartex" xmlns:cx5="http://schemas.microsoft.com/office/drawing/2016/5/11/chartex" xmlns:cx6="http://schemas.microsoft.com/office/drawing/2016/5/12/chartex" xmlns:cx7="http://schemas.microsoft.com/office/drawing/2016/5/13/chartex" xmlns:cx8="http://schemas.microsoft.com/office/drawing/2016/5/14/chartex" xmlns:mc="http://schemas.openxmlformats.org/markup-compatibility/2006" xmlns:aink="http://schemas.microsoft.com/office/drawing/2016/ink" xmlns:am3d="http://schemas.microsoft.com/office/drawing/2017/model3d" xmlns:o="urn:schemas-microsoft-com:office:office" xmlns:oel="http://schemas.microsoft.com/office/2019/extlst" xmlns:r="http://schemas.openxmlformats.org/officeDocument/2006/relationships" xmlns:m="http://schemas.openxmlformats.org/officeDocument/2006/math" xmlns:v="urn:schemas-microsoft-com:vml" xmlns:wp14="http://schemas.microsoft.com/office/word/2010/wordprocessingDrawing" xmlns:wp="http://schemas.openxmlformats.org/drawingml/2006/wordprocessingDrawing" xmlns:w10="urn:schemas-microsoft-com:office:word" xmlns:w="http://schemas.openxmlformats.org/wordprocessingml/2006/main" xmlns:w14="http://schemas.microsoft.com/office/word/2010/wordml" xmlns:w15="http://schemas.microsoft.com/office/word/2012/wordml" xmlns:w16cex="http://schemas.microsoft.com/office/word/2018/wordml/cex" xmlns:w16cid="http://schemas.microsoft.com/office/word/2016/wordml/cid" xmlns:w16="http://schemas.microsoft.com/office/word/2018/wordml" xmlns:w16du="http://schemas.microsoft.com/office/word/2023/wordml/word16du" xmlns:w16sdtdh="http://schemas.microsoft.com/office/word/2020/wordml/sdtdatahash" xmlns:w16sdtfl="http://schemas.microsoft.com/office/word/2024/wordml/sdtformatlock" xmlns:w16se="http://schemas.microsoft.com/office/word/2015/wordml/symex" xmlns:wpg="http://schemas.microsoft.com/office/word/2010/wordprocessingGroup" xmlns:wpi="http://schemas.microsoft.com/office/word/2010/wordprocessingInk" xmlns:wne="http://schemas.microsoft.com/office/word/2006/wordml" xmlns:wps="http://schemas.microsoft.com/office/word/2010/wordprocessingShape" mc:Ignorable="w14 w15 w16se w16cid w16 w16cex w16sdtdh w16sdtfl w16du wp14">
+<w:footnotes xmlns:wpc="http://schemas.microsoft.com/office/word/2010/wordprocessingCanvas" xmlns:cx="http://schemas.microsoft.com/office/drawing/2014/chartex" xmlns:cx1="http://schemas.microsoft.com/office/drawing/2015/9/8/chartex" xmlns:cx2="http://schemas.microsoft.com/office/drawing/2015/10/21/chartex" xmlns:cx3="http://schemas.microsoft.com/office/drawing/2016/5/9/chartex" xmlns:cx4="http://schemas.microsoft.com/office/drawing/2016/5/10/chartex" xmlns:cx5="http://schemas.microsoft.com/office/drawing/2016/5/11/chartex" xmlns:cx6="http://schemas.microsoft.com/office/drawing/2016/5/12/chartex" xmlns:cx7="http://schemas.microsoft.com/office/drawing/2016/5/13/chartex" xmlns:cx8="http://schemas.microsoft.com/office/drawing/2016/5/14/chartex" xmlns:mc="http://schemas.openxmlformats.org/markup-compatibility/2006" xmlns:aink="http://schemas.microsoft.com/office/drawing/2016/ink" xmlns:am3d="http://schemas.microsoft.com/office/drawing/2017/model3d" xmlns:o="urn:schemas-microsoft-com:office:office" xmlns:oel="http://schemas.microsoft.com/office/2019/extlst" xmlns:r="http://schemas.openxmlformats.org/officeDocument/2006/relationships" xmlns:m="http://schemas.openxmlformats.org/officeDocument/2006/math" xmlns:v="urn:schemas-microsoft-com:vml" xmlns:wp14="http://schemas.microsoft.com/office/word/2010/wordprocessingDrawing" xmlns:wp="http://schemas.openxmlformats.org/drawingml/2006/wordprocessingDrawing" xmlns:w10="urn:schemas-microsoft-com:office:word" xmlns:w="http://schemas.openxmlformats.org/wordprocessingml/2006/main" xmlns:w14="http://schemas.microsoft.com/office/word/2010/wordml" xmlns:w15="http://schemas.microsoft.com/office/word/2012/wordml" xmlns:w16cex="http://schemas.microsoft.com/office/word/2018/wordml/cex" xmlns:w16cid="http://schemas.microsoft.com/office/word/2016/wordml/cid" xmlns:w16="http://schemas.microsoft.com/office/word/2018/wordml" xmlns:w16sdtdh="http://schemas.microsoft.com/office/word/2020/wordml/sdtdatahash" xmlns:w16se="http://schemas.microsoft.com/office/word/2015/wordml/symex" xmlns:wpg="http://schemas.microsoft.com/office/word/2010/wordprocessingGroup" xmlns:wpi="http://schemas.microsoft.com/office/word/2010/wordprocessingInk" xmlns:wne="http://schemas.microsoft.com/office/word/2006/wordml" xmlns:wps="http://schemas.microsoft.com/office/word/2010/wordprocessingShape" mc:Ignorable="w14 w15 w16se w16cid w16 w16cex w16sdtdh wp14">
   <w:footnote w:type="separator" w:id="-1">
     <w:p>
       <w:pPr>
@@ -5568,7 +5686,7 @@
 </file>
 
 <file path=word/numbering.xml><?xml version="1.0" encoding="utf-8"?>
-<w:numbering xmlns:wpc="http://schemas.microsoft.com/office/word/2010/wordprocessingCanvas" xmlns:cx="http://schemas.microsoft.com/office/drawing/2014/chartex" xmlns:cx1="http://schemas.microsoft.com/office/drawing/2015/9/8/chartex" xmlns:cx2="http://schemas.microsoft.com/office/drawing/2015/10/21/chartex" xmlns:cx3="http://schemas.microsoft.com/office/drawing/2016/5/9/chartex" xmlns:cx4="http://schemas.microsoft.com/office/drawing/2016/5/10/chartex" xmlns:cx5="http://schemas.microsoft.com/office/drawing/2016/5/11/chartex" xmlns:cx6="http://schemas.microsoft.com/office/drawing/2016/5/12/chartex" xmlns:cx7="http://schemas.microsoft.com/office/drawing/2016/5/13/chartex" xmlns:cx8="http://schemas.microsoft.com/office/drawing/2016/5/14/chartex" xmlns:mc="http://schemas.openxmlformats.org/markup-compatibility/2006" xmlns:aink="http://schemas.microsoft.com/office/drawing/2016/ink" xmlns:am3d="http://schemas.microsoft.com/office/drawing/2017/model3d" xmlns:o="urn:schemas-microsoft-com:office:office" xmlns:oel="http://schemas.microsoft.com/office/2019/extlst" xmlns:r="http://schemas.openxmlformats.org/officeDocument/2006/relationships" xmlns:m="http://schemas.openxmlformats.org/officeDocument/2006/math" xmlns:v="urn:schemas-microsoft-com:vml" xmlns:wp14="http://schemas.microsoft.com/office/word/2010/wordprocessingDrawing" xmlns:wp="http://schemas.openxmlformats.org/drawingml/2006/wordprocessingDrawing" xmlns:w10="urn:schemas-microsoft-com:office:word" xmlns:w="http://schemas.openxmlformats.org/wordprocessingml/2006/main" xmlns:w14="http://schemas.microsoft.com/office/word/2010/wordml" xmlns:w15="http://schemas.microsoft.com/office/word/2012/wordml" xmlns:w16cex="http://schemas.microsoft.com/office/word/2018/wordml/cex" xmlns:w16cid="http://schemas.microsoft.com/office/word/2016/wordml/cid" xmlns:w16="http://schemas.microsoft.com/office/word/2018/wordml" xmlns:w16du="http://schemas.microsoft.com/office/word/2023/wordml/word16du" xmlns:w16sdtdh="http://schemas.microsoft.com/office/word/2020/wordml/sdtdatahash" xmlns:w16sdtfl="http://schemas.microsoft.com/office/word/2024/wordml/sdtformatlock" xmlns:w16se="http://schemas.microsoft.com/office/word/2015/wordml/symex" xmlns:wpg="http://schemas.microsoft.com/office/word/2010/wordprocessingGroup" xmlns:wpi="http://schemas.microsoft.com/office/word/2010/wordprocessingInk" xmlns:wne="http://schemas.microsoft.com/office/word/2006/wordml" xmlns:wps="http://schemas.microsoft.com/office/word/2010/wordprocessingShape" mc:Ignorable="w14 w15 w16se w16cid w16 w16cex w16sdtdh w16sdtfl w16du wp14">
+<w:numbering xmlns:wpc="http://schemas.microsoft.com/office/word/2010/wordprocessingCanvas" xmlns:cx="http://schemas.microsoft.com/office/drawing/2014/chartex" xmlns:cx1="http://schemas.microsoft.com/office/drawing/2015/9/8/chartex" xmlns:cx2="http://schemas.microsoft.com/office/drawing/2015/10/21/chartex" xmlns:cx3="http://schemas.microsoft.com/office/drawing/2016/5/9/chartex" xmlns:cx4="http://schemas.microsoft.com/office/drawing/2016/5/10/chartex" xmlns:cx5="http://schemas.microsoft.com/office/drawing/2016/5/11/chartex" xmlns:cx6="http://schemas.microsoft.com/office/drawing/2016/5/12/chartex" xmlns:cx7="http://schemas.microsoft.com/office/drawing/2016/5/13/chartex" xmlns:cx8="http://schemas.microsoft.com/office/drawing/2016/5/14/chartex" xmlns:mc="http://schemas.openxmlformats.org/markup-compatibility/2006" xmlns:aink="http://schemas.microsoft.com/office/drawing/2016/ink" xmlns:am3d="http://schemas.microsoft.com/office/drawing/2017/model3d" xmlns:o="urn:schemas-microsoft-com:office:office" xmlns:oel="http://schemas.microsoft.com/office/2019/extlst" xmlns:r="http://schemas.openxmlformats.org/officeDocument/2006/relationships" xmlns:m="http://schemas.openxmlformats.org/officeDocument/2006/math" xmlns:v="urn:schemas-microsoft-com:vml" xmlns:wp14="http://schemas.microsoft.com/office/word/2010/wordprocessingDrawing" xmlns:wp="http://schemas.openxmlformats.org/drawingml/2006/wordprocessingDrawing" xmlns:w10="urn:schemas-microsoft-com:office:word" xmlns:w="http://schemas.openxmlformats.org/wordprocessingml/2006/main" xmlns:w14="http://schemas.microsoft.com/office/word/2010/wordml" xmlns:w15="http://schemas.microsoft.com/office/word/2012/wordml" xmlns:w16cex="http://schemas.microsoft.com/office/word/2018/wordml/cex" xmlns:w16cid="http://schemas.microsoft.com/office/word/2016/wordml/cid" xmlns:w16="http://schemas.microsoft.com/office/word/2018/wordml" xmlns:w16sdtdh="http://schemas.microsoft.com/office/word/2020/wordml/sdtdatahash" xmlns:w16se="http://schemas.microsoft.com/office/word/2015/wordml/symex" xmlns:wpg="http://schemas.microsoft.com/office/word/2010/wordprocessingGroup" xmlns:wpi="http://schemas.microsoft.com/office/word/2010/wordprocessingInk" xmlns:wne="http://schemas.microsoft.com/office/word/2006/wordml" xmlns:wps="http://schemas.microsoft.com/office/word/2010/wordprocessingShape" mc:Ignorable="w14 w15 w16se w16cid w16 w16cex w16sdtdh wp14">
   <w:abstractNum w:abstractNumId="0" w15:restartNumberingAfterBreak="0">
     <w:nsid w:val="093D27AD"/>
     <w:multiLevelType w:val="multilevel"/>
@@ -6112,7 +6230,7 @@
         <w:lang w:val="it-IT"/>
       </w:rPr>
     </w:lvl>
-    <w:lvl w:ilvl="1" w:tplc="08090003" w:tentative="1">
+    <w:lvl w:ilvl="1" w:tplc="08090003">
       <w:start w:val="1"/>
       <w:numFmt w:val="bullet"/>
       <w:lvlText w:val="o"/>
@@ -6588,7 +6706,7 @@
 </file>
 
 <file path=word/styles.xml><?xml version="1.0" encoding="utf-8"?>
-<w:styles xmlns:mc="http://schemas.openxmlformats.org/markup-compatibility/2006" xmlns:r="http://schemas.openxmlformats.org/officeDocument/2006/relationships" xmlns:w="http://schemas.openxmlformats.org/wordprocessingml/2006/main" xmlns:w14="http://schemas.microsoft.com/office/word/2010/wordml" xmlns:w15="http://schemas.microsoft.com/office/word/2012/wordml" xmlns:w16cex="http://schemas.microsoft.com/office/word/2018/wordml/cex" xmlns:w16cid="http://schemas.microsoft.com/office/word/2016/wordml/cid" xmlns:w16="http://schemas.microsoft.com/office/word/2018/wordml" xmlns:w16du="http://schemas.microsoft.com/office/word/2023/wordml/word16du" xmlns:w16sdtdh="http://schemas.microsoft.com/office/word/2020/wordml/sdtdatahash" xmlns:w16sdtfl="http://schemas.microsoft.com/office/word/2024/wordml/sdtformatlock" xmlns:w16se="http://schemas.microsoft.com/office/word/2015/wordml/symex" mc:Ignorable="w14 w15 w16se w16cid w16 w16cex w16sdtdh w16sdtfl w16du">
+<w:styles xmlns:mc="http://schemas.openxmlformats.org/markup-compatibility/2006" xmlns:r="http://schemas.openxmlformats.org/officeDocument/2006/relationships" xmlns:w="http://schemas.openxmlformats.org/wordprocessingml/2006/main" xmlns:w14="http://schemas.microsoft.com/office/word/2010/wordml" xmlns:w15="http://schemas.microsoft.com/office/word/2012/wordml" xmlns:w16cex="http://schemas.microsoft.com/office/word/2018/wordml/cex" xmlns:w16cid="http://schemas.microsoft.com/office/word/2016/wordml/cid" xmlns:w16="http://schemas.microsoft.com/office/word/2018/wordml" xmlns:w16sdtdh="http://schemas.microsoft.com/office/word/2020/wordml/sdtdatahash" xmlns:w16se="http://schemas.microsoft.com/office/word/2015/wordml/symex" mc:Ignorable="w14 w15 w16se w16cid w16 w16cex w16sdtdh">
   <w:docDefaults>
     <w:rPrDefault>
       <w:rPr>
@@ -6983,16 +7101,16 @@
     <w:lsdException w:name="Unresolved Mention" w:semiHidden="1" w:unhideWhenUsed="1"/>
     <w:lsdException w:name="Smart Link" w:semiHidden="1" w:unhideWhenUsed="1"/>
   </w:latentStyles>
-  <w:style w:type="paragraph" w:default="1" w:styleId="Normale">
+  <w:style w:type="paragraph" w:default="1" w:styleId="Normal">
     <w:name w:val="Normal"/>
     <w:qFormat/>
     <w:rsid w:val="002F5CCB"/>
   </w:style>
-  <w:style w:type="paragraph" w:styleId="Titolo1">
+  <w:style w:type="paragraph" w:styleId="Heading1">
     <w:name w:val="heading 1"/>
-    <w:basedOn w:val="Normale"/>
-    <w:next w:val="Normale"/>
-    <w:link w:val="Titolo1Carattere"/>
+    <w:basedOn w:val="Normal"/>
+    <w:next w:val="Normal"/>
+    <w:link w:val="Heading1Char"/>
     <w:uiPriority w:val="9"/>
     <w:qFormat/>
     <w:rsid w:val="002F5CCB"/>
@@ -7012,11 +7130,11 @@
       <w:szCs w:val="28"/>
     </w:rPr>
   </w:style>
-  <w:style w:type="paragraph" w:styleId="Titolo2">
+  <w:style w:type="paragraph" w:styleId="Heading2">
     <w:name w:val="heading 2"/>
-    <w:basedOn w:val="Normale"/>
-    <w:next w:val="Normale"/>
-    <w:link w:val="Titolo2Carattere"/>
+    <w:basedOn w:val="Normal"/>
+    <w:next w:val="Normal"/>
+    <w:link w:val="Heading2Char"/>
     <w:uiPriority w:val="9"/>
     <w:semiHidden/>
     <w:unhideWhenUsed/>
@@ -7036,11 +7154,11 @@
       <w:szCs w:val="28"/>
     </w:rPr>
   </w:style>
-  <w:style w:type="paragraph" w:styleId="Titolo3">
+  <w:style w:type="paragraph" w:styleId="Heading3">
     <w:name w:val="heading 3"/>
-    <w:basedOn w:val="Normale"/>
-    <w:next w:val="Normale"/>
-    <w:link w:val="Titolo3Carattere"/>
+    <w:basedOn w:val="Normal"/>
+    <w:next w:val="Normal"/>
+    <w:link w:val="Heading3Char"/>
     <w:uiPriority w:val="9"/>
     <w:semiHidden/>
     <w:unhideWhenUsed/>
@@ -7059,11 +7177,11 @@
       <w:szCs w:val="24"/>
     </w:rPr>
   </w:style>
-  <w:style w:type="paragraph" w:styleId="Titolo4">
+  <w:style w:type="paragraph" w:styleId="Heading4">
     <w:name w:val="heading 4"/>
-    <w:basedOn w:val="Normale"/>
-    <w:next w:val="Normale"/>
-    <w:link w:val="Titolo4Carattere"/>
+    <w:basedOn w:val="Normal"/>
+    <w:next w:val="Normal"/>
+    <w:link w:val="Heading4Char"/>
     <w:uiPriority w:val="9"/>
     <w:semiHidden/>
     <w:unhideWhenUsed/>
@@ -7083,11 +7201,11 @@
       <w:szCs w:val="24"/>
     </w:rPr>
   </w:style>
-  <w:style w:type="paragraph" w:styleId="Titolo5">
+  <w:style w:type="paragraph" w:styleId="Heading5">
     <w:name w:val="heading 5"/>
-    <w:basedOn w:val="Normale"/>
-    <w:next w:val="Normale"/>
-    <w:link w:val="Titolo5Carattere"/>
+    <w:basedOn w:val="Normal"/>
+    <w:next w:val="Normal"/>
+    <w:link w:val="Heading5Char"/>
     <w:uiPriority w:val="9"/>
     <w:semiHidden/>
     <w:unhideWhenUsed/>
@@ -7105,11 +7223,11 @@
       <w:bCs/>
     </w:rPr>
   </w:style>
-  <w:style w:type="paragraph" w:styleId="Titolo6">
+  <w:style w:type="paragraph" w:styleId="Heading6">
     <w:name w:val="heading 6"/>
-    <w:basedOn w:val="Normale"/>
-    <w:next w:val="Normale"/>
-    <w:link w:val="Titolo6Carattere"/>
+    <w:basedOn w:val="Normal"/>
+    <w:next w:val="Normal"/>
+    <w:link w:val="Heading6Char"/>
     <w:uiPriority w:val="9"/>
     <w:semiHidden/>
     <w:unhideWhenUsed/>
@@ -7129,11 +7247,11 @@
       <w:iCs/>
     </w:rPr>
   </w:style>
-  <w:style w:type="paragraph" w:styleId="Titolo7">
+  <w:style w:type="paragraph" w:styleId="Heading7">
     <w:name w:val="heading 7"/>
-    <w:basedOn w:val="Normale"/>
-    <w:next w:val="Normale"/>
-    <w:link w:val="Titolo7Carattere"/>
+    <w:basedOn w:val="Normal"/>
+    <w:next w:val="Normal"/>
+    <w:link w:val="Heading7Char"/>
     <w:uiPriority w:val="9"/>
     <w:semiHidden/>
     <w:unhideWhenUsed/>
@@ -7150,11 +7268,11 @@
       <w:iCs/>
     </w:rPr>
   </w:style>
-  <w:style w:type="paragraph" w:styleId="Titolo8">
+  <w:style w:type="paragraph" w:styleId="Heading8">
     <w:name w:val="heading 8"/>
-    <w:basedOn w:val="Normale"/>
-    <w:next w:val="Normale"/>
-    <w:link w:val="Titolo8Carattere"/>
+    <w:basedOn w:val="Normal"/>
+    <w:next w:val="Normal"/>
+    <w:link w:val="Heading8Char"/>
     <w:uiPriority w:val="9"/>
     <w:semiHidden/>
     <w:unhideWhenUsed/>
@@ -7171,11 +7289,11 @@
       <w:bCs/>
     </w:rPr>
   </w:style>
-  <w:style w:type="paragraph" w:styleId="Titolo9">
+  <w:style w:type="paragraph" w:styleId="Heading9">
     <w:name w:val="heading 9"/>
-    <w:basedOn w:val="Normale"/>
-    <w:next w:val="Normale"/>
-    <w:link w:val="Titolo9Carattere"/>
+    <w:basedOn w:val="Normal"/>
+    <w:next w:val="Normal"/>
+    <w:link w:val="Heading9Char"/>
     <w:uiPriority w:val="9"/>
     <w:semiHidden/>
     <w:unhideWhenUsed/>
@@ -7192,12 +7310,12 @@
       <w:iCs/>
     </w:rPr>
   </w:style>
-  <w:style w:type="character" w:default="1" w:styleId="Carpredefinitoparagrafo">
+  <w:style w:type="character" w:default="1" w:styleId="DefaultParagraphFont">
     <w:name w:val="Default Paragraph Font"/>
     <w:uiPriority w:val="1"/>
     <w:unhideWhenUsed/>
   </w:style>
-  <w:style w:type="table" w:default="1" w:styleId="Tabellanormale">
+  <w:style w:type="table" w:default="1" w:styleId="TableNormal">
     <w:name w:val="Normal Table"/>
     <w:uiPriority w:val="99"/>
     <w:semiHidden/>
@@ -7212,16 +7330,16 @@
       </w:tblCellMar>
     </w:tblPr>
   </w:style>
-  <w:style w:type="numbering" w:default="1" w:styleId="Nessunelenco">
+  <w:style w:type="numbering" w:default="1" w:styleId="NoList">
     <w:name w:val="No List"/>
     <w:uiPriority w:val="99"/>
     <w:semiHidden/>
     <w:unhideWhenUsed/>
   </w:style>
-  <w:style w:type="character" w:customStyle="1" w:styleId="Titolo1Carattere">
-    <w:name w:val="Titolo 1 Carattere"/>
-    <w:basedOn w:val="Carpredefinitoparagrafo"/>
-    <w:link w:val="Titolo1"/>
+  <w:style w:type="character" w:customStyle="1" w:styleId="Heading1Char">
+    <w:name w:val="Heading 1 Char"/>
+    <w:basedOn w:val="DefaultParagraphFont"/>
+    <w:link w:val="Heading1"/>
     <w:uiPriority w:val="9"/>
     <w:rsid w:val="002F5CCB"/>
     <w:rPr>
@@ -7234,10 +7352,10 @@
       <w:szCs w:val="28"/>
     </w:rPr>
   </w:style>
-  <w:style w:type="character" w:customStyle="1" w:styleId="Titolo2Carattere">
-    <w:name w:val="Titolo 2 Carattere"/>
-    <w:basedOn w:val="Carpredefinitoparagrafo"/>
-    <w:link w:val="Titolo2"/>
+  <w:style w:type="character" w:customStyle="1" w:styleId="Heading2Char">
+    <w:name w:val="Heading 2 Char"/>
+    <w:basedOn w:val="DefaultParagraphFont"/>
+    <w:link w:val="Heading2"/>
     <w:uiPriority w:val="9"/>
     <w:semiHidden/>
     <w:rsid w:val="002F5CCB"/>
@@ -7249,10 +7367,10 @@
       <w:szCs w:val="28"/>
     </w:rPr>
   </w:style>
-  <w:style w:type="character" w:customStyle="1" w:styleId="Titolo3Carattere">
-    <w:name w:val="Titolo 3 Carattere"/>
-    <w:basedOn w:val="Carpredefinitoparagrafo"/>
-    <w:link w:val="Titolo3"/>
+  <w:style w:type="character" w:customStyle="1" w:styleId="Heading3Char">
+    <w:name w:val="Heading 3 Char"/>
+    <w:basedOn w:val="DefaultParagraphFont"/>
+    <w:link w:val="Heading3"/>
     <w:uiPriority w:val="9"/>
     <w:semiHidden/>
     <w:rsid w:val="002F5CCB"/>
@@ -7263,10 +7381,10 @@
       <w:szCs w:val="24"/>
     </w:rPr>
   </w:style>
-  <w:style w:type="character" w:customStyle="1" w:styleId="Titolo4Carattere">
-    <w:name w:val="Titolo 4 Carattere"/>
-    <w:basedOn w:val="Carpredefinitoparagrafo"/>
-    <w:link w:val="Titolo4"/>
+  <w:style w:type="character" w:customStyle="1" w:styleId="Heading4Char">
+    <w:name w:val="Heading 4 Char"/>
+    <w:basedOn w:val="DefaultParagraphFont"/>
+    <w:link w:val="Heading4"/>
     <w:uiPriority w:val="9"/>
     <w:semiHidden/>
     <w:rsid w:val="002F5CCB"/>
@@ -7278,10 +7396,10 @@
       <w:szCs w:val="24"/>
     </w:rPr>
   </w:style>
-  <w:style w:type="character" w:customStyle="1" w:styleId="Titolo5Carattere">
-    <w:name w:val="Titolo 5 Carattere"/>
-    <w:basedOn w:val="Carpredefinitoparagrafo"/>
-    <w:link w:val="Titolo5"/>
+  <w:style w:type="character" w:customStyle="1" w:styleId="Heading5Char">
+    <w:name w:val="Heading 5 Char"/>
+    <w:basedOn w:val="DefaultParagraphFont"/>
+    <w:link w:val="Heading5"/>
     <w:uiPriority w:val="9"/>
     <w:semiHidden/>
     <w:rsid w:val="002F5CCB"/>
@@ -7291,10 +7409,10 @@
       <w:bCs/>
     </w:rPr>
   </w:style>
-  <w:style w:type="character" w:customStyle="1" w:styleId="Titolo6Carattere">
-    <w:name w:val="Titolo 6 Carattere"/>
-    <w:basedOn w:val="Carpredefinitoparagrafo"/>
-    <w:link w:val="Titolo6"/>
+  <w:style w:type="character" w:customStyle="1" w:styleId="Heading6Char">
+    <w:name w:val="Heading 6 Char"/>
+    <w:basedOn w:val="DefaultParagraphFont"/>
+    <w:link w:val="Heading6"/>
     <w:uiPriority w:val="9"/>
     <w:semiHidden/>
     <w:rsid w:val="002F5CCB"/>
@@ -7306,10 +7424,10 @@
       <w:iCs/>
     </w:rPr>
   </w:style>
-  <w:style w:type="character" w:customStyle="1" w:styleId="Titolo7Carattere">
-    <w:name w:val="Titolo 7 Carattere"/>
-    <w:basedOn w:val="Carpredefinitoparagrafo"/>
-    <w:link w:val="Titolo7"/>
+  <w:style w:type="character" w:customStyle="1" w:styleId="Heading7Char">
+    <w:name w:val="Heading 7 Char"/>
+    <w:basedOn w:val="DefaultParagraphFont"/>
+    <w:link w:val="Heading7"/>
     <w:uiPriority w:val="9"/>
     <w:semiHidden/>
     <w:rsid w:val="002F5CCB"/>
@@ -7318,10 +7436,10 @@
       <w:iCs/>
     </w:rPr>
   </w:style>
-  <w:style w:type="character" w:customStyle="1" w:styleId="Titolo8Carattere">
-    <w:name w:val="Titolo 8 Carattere"/>
-    <w:basedOn w:val="Carpredefinitoparagrafo"/>
-    <w:link w:val="Titolo8"/>
+  <w:style w:type="character" w:customStyle="1" w:styleId="Heading8Char">
+    <w:name w:val="Heading 8 Char"/>
+    <w:basedOn w:val="DefaultParagraphFont"/>
+    <w:link w:val="Heading8"/>
     <w:uiPriority w:val="9"/>
     <w:semiHidden/>
     <w:rsid w:val="002F5CCB"/>
@@ -7330,10 +7448,10 @@
       <w:bCs/>
     </w:rPr>
   </w:style>
-  <w:style w:type="character" w:customStyle="1" w:styleId="Titolo9Carattere">
-    <w:name w:val="Titolo 9 Carattere"/>
-    <w:basedOn w:val="Carpredefinitoparagrafo"/>
-    <w:link w:val="Titolo9"/>
+  <w:style w:type="character" w:customStyle="1" w:styleId="Heading9Char">
+    <w:name w:val="Heading 9 Char"/>
+    <w:basedOn w:val="DefaultParagraphFont"/>
+    <w:link w:val="Heading9"/>
     <w:uiPriority w:val="9"/>
     <w:semiHidden/>
     <w:rsid w:val="002F5CCB"/>
@@ -7342,10 +7460,10 @@
       <w:iCs/>
     </w:rPr>
   </w:style>
-  <w:style w:type="paragraph" w:styleId="Didascalia">
+  <w:style w:type="paragraph" w:styleId="Caption">
     <w:name w:val="caption"/>
-    <w:basedOn w:val="Normale"/>
-    <w:next w:val="Normale"/>
+    <w:basedOn w:val="Normal"/>
+    <w:next w:val="Normal"/>
     <w:uiPriority w:val="35"/>
     <w:semiHidden/>
     <w:unhideWhenUsed/>
@@ -7358,11 +7476,11 @@
       <w:szCs w:val="18"/>
     </w:rPr>
   </w:style>
-  <w:style w:type="paragraph" w:styleId="Titolo">
+  <w:style w:type="paragraph" w:styleId="Title">
     <w:name w:val="Title"/>
-    <w:basedOn w:val="Normale"/>
-    <w:next w:val="Normale"/>
-    <w:link w:val="TitoloCarattere"/>
+    <w:basedOn w:val="Normal"/>
+    <w:next w:val="Normal"/>
+    <w:link w:val="TitleChar"/>
     <w:uiPriority w:val="10"/>
     <w:qFormat/>
     <w:rsid w:val="002F5CCB"/>
@@ -7380,10 +7498,10 @@
       <w:szCs w:val="48"/>
     </w:rPr>
   </w:style>
-  <w:style w:type="character" w:customStyle="1" w:styleId="TitoloCarattere">
-    <w:name w:val="Titolo Carattere"/>
-    <w:basedOn w:val="Carpredefinitoparagrafo"/>
-    <w:link w:val="Titolo"/>
+  <w:style w:type="character" w:customStyle="1" w:styleId="TitleChar">
+    <w:name w:val="Title Char"/>
+    <w:basedOn w:val="DefaultParagraphFont"/>
+    <w:link w:val="Title"/>
     <w:uiPriority w:val="10"/>
     <w:rsid w:val="002F5CCB"/>
     <w:rPr>
@@ -7395,11 +7513,11 @@
       <w:szCs w:val="48"/>
     </w:rPr>
   </w:style>
-  <w:style w:type="paragraph" w:styleId="Sottotitolo">
+  <w:style w:type="paragraph" w:styleId="Subtitle">
     <w:name w:val="Subtitle"/>
-    <w:basedOn w:val="Normale"/>
-    <w:next w:val="Normale"/>
-    <w:link w:val="SottotitoloCarattere"/>
+    <w:basedOn w:val="Normal"/>
+    <w:next w:val="Normal"/>
+    <w:link w:val="SubtitleChar"/>
     <w:uiPriority w:val="11"/>
     <w:qFormat/>
     <w:rsid w:val="002F5CCB"/>
@@ -7416,10 +7534,10 @@
       <w:szCs w:val="24"/>
     </w:rPr>
   </w:style>
-  <w:style w:type="character" w:customStyle="1" w:styleId="SottotitoloCarattere">
-    <w:name w:val="Sottotitolo Carattere"/>
-    <w:basedOn w:val="Carpredefinitoparagrafo"/>
-    <w:link w:val="Sottotitolo"/>
+  <w:style w:type="character" w:customStyle="1" w:styleId="SubtitleChar">
+    <w:name w:val="Subtitle Char"/>
+    <w:basedOn w:val="DefaultParagraphFont"/>
+    <w:link w:val="Subtitle"/>
     <w:uiPriority w:val="11"/>
     <w:rsid w:val="002F5CCB"/>
     <w:rPr>
@@ -7428,9 +7546,9 @@
       <w:szCs w:val="24"/>
     </w:rPr>
   </w:style>
-  <w:style w:type="character" w:styleId="Enfasigrassetto">
+  <w:style w:type="character" w:styleId="Strong">
     <w:name w:val="Strong"/>
-    <w:basedOn w:val="Carpredefinitoparagrafo"/>
+    <w:basedOn w:val="DefaultParagraphFont"/>
     <w:uiPriority w:val="22"/>
     <w:qFormat/>
     <w:rsid w:val="002F5CCB"/>
@@ -7440,9 +7558,9 @@
       <w:color w:val="auto"/>
     </w:rPr>
   </w:style>
-  <w:style w:type="character" w:styleId="Enfasicorsivo">
+  <w:style w:type="character" w:styleId="Emphasis">
     <w:name w:val="Emphasis"/>
-    <w:basedOn w:val="Carpredefinitoparagrafo"/>
+    <w:basedOn w:val="DefaultParagraphFont"/>
     <w:uiPriority w:val="20"/>
     <w:qFormat/>
     <w:rsid w:val="002F5CCB"/>
@@ -7452,7 +7570,7 @@
       <w:color w:val="auto"/>
     </w:rPr>
   </w:style>
-  <w:style w:type="paragraph" w:styleId="Nessunaspaziatura">
+  <w:style w:type="paragraph" w:styleId="NoSpacing">
     <w:name w:val="No Spacing"/>
     <w:uiPriority w:val="1"/>
     <w:qFormat/>
@@ -7461,11 +7579,11 @@
       <w:spacing w:after="0" w:line="240" w:lineRule="auto"/>
     </w:pPr>
   </w:style>
-  <w:style w:type="paragraph" w:styleId="Citazione">
+  <w:style w:type="paragraph" w:styleId="Quote">
     <w:name w:val="Quote"/>
-    <w:basedOn w:val="Normale"/>
-    <w:next w:val="Normale"/>
-    <w:link w:val="CitazioneCarattere"/>
+    <w:basedOn w:val="Normal"/>
+    <w:next w:val="Normal"/>
+    <w:link w:val="QuoteChar"/>
     <w:uiPriority w:val="29"/>
     <w:qFormat/>
     <w:rsid w:val="002F5CCB"/>
@@ -7482,10 +7600,10 @@
       <w:szCs w:val="24"/>
     </w:rPr>
   </w:style>
-  <w:style w:type="character" w:customStyle="1" w:styleId="CitazioneCarattere">
-    <w:name w:val="Citazione Carattere"/>
-    <w:basedOn w:val="Carpredefinitoparagrafo"/>
-    <w:link w:val="Citazione"/>
+  <w:style w:type="character" w:customStyle="1" w:styleId="QuoteChar">
+    <w:name w:val="Quote Char"/>
+    <w:basedOn w:val="DefaultParagraphFont"/>
+    <w:link w:val="Quote"/>
     <w:uiPriority w:val="29"/>
     <w:rsid w:val="002F5CCB"/>
     <w:rPr>
@@ -7496,11 +7614,11 @@
       <w:szCs w:val="24"/>
     </w:rPr>
   </w:style>
-  <w:style w:type="paragraph" w:styleId="Citazioneintensa">
+  <w:style w:type="paragraph" w:styleId="IntenseQuote">
     <w:name w:val="Intense Quote"/>
-    <w:basedOn w:val="Normale"/>
-    <w:next w:val="Normale"/>
-    <w:link w:val="CitazioneintensaCarattere"/>
+    <w:basedOn w:val="Normal"/>
+    <w:next w:val="Normal"/>
+    <w:link w:val="IntenseQuoteChar"/>
     <w:uiPriority w:val="30"/>
     <w:qFormat/>
     <w:rsid w:val="002F5CCB"/>
@@ -7515,10 +7633,10 @@
       <w:szCs w:val="26"/>
     </w:rPr>
   </w:style>
-  <w:style w:type="character" w:customStyle="1" w:styleId="CitazioneintensaCarattere">
-    <w:name w:val="Citazione intensa Carattere"/>
-    <w:basedOn w:val="Carpredefinitoparagrafo"/>
-    <w:link w:val="Citazioneintensa"/>
+  <w:style w:type="character" w:customStyle="1" w:styleId="IntenseQuoteChar">
+    <w:name w:val="Intense Quote Char"/>
+    <w:basedOn w:val="DefaultParagraphFont"/>
+    <w:link w:val="IntenseQuote"/>
     <w:uiPriority w:val="30"/>
     <w:rsid w:val="002F5CCB"/>
     <w:rPr>
@@ -7527,9 +7645,9 @@
       <w:szCs w:val="26"/>
     </w:rPr>
   </w:style>
-  <w:style w:type="character" w:styleId="Enfasidelicata">
+  <w:style w:type="character" w:styleId="SubtleEmphasis">
     <w:name w:val="Subtle Emphasis"/>
-    <w:basedOn w:val="Carpredefinitoparagrafo"/>
+    <w:basedOn w:val="DefaultParagraphFont"/>
     <w:uiPriority w:val="19"/>
     <w:qFormat/>
     <w:rsid w:val="002F5CCB"/>
@@ -7539,9 +7657,9 @@
       <w:color w:val="auto"/>
     </w:rPr>
   </w:style>
-  <w:style w:type="character" w:styleId="Enfasiintensa">
+  <w:style w:type="character" w:styleId="IntenseEmphasis">
     <w:name w:val="Intense Emphasis"/>
-    <w:basedOn w:val="Carpredefinitoparagrafo"/>
+    <w:basedOn w:val="DefaultParagraphFont"/>
     <w:uiPriority w:val="21"/>
     <w:qFormat/>
     <w:rsid w:val="002F5CCB"/>
@@ -7553,9 +7671,9 @@
       <w:color w:val="auto"/>
     </w:rPr>
   </w:style>
-  <w:style w:type="character" w:styleId="Riferimentodelicato">
+  <w:style w:type="character" w:styleId="SubtleReference">
     <w:name w:val="Subtle Reference"/>
-    <w:basedOn w:val="Carpredefinitoparagrafo"/>
+    <w:basedOn w:val="DefaultParagraphFont"/>
     <w:uiPriority w:val="31"/>
     <w:qFormat/>
     <w:rsid w:val="002F5CCB"/>
@@ -7565,9 +7683,9 @@
       <w:u w:val="single" w:color="7F7F7F" w:themeColor="text1" w:themeTint="80"/>
     </w:rPr>
   </w:style>
-  <w:style w:type="character" w:styleId="Riferimentointenso">
+  <w:style w:type="character" w:styleId="IntenseReference">
     <w:name w:val="Intense Reference"/>
-    <w:basedOn w:val="Carpredefinitoparagrafo"/>
+    <w:basedOn w:val="DefaultParagraphFont"/>
     <w:uiPriority w:val="32"/>
     <w:qFormat/>
     <w:rsid w:val="002F5CCB"/>
@@ -7579,9 +7697,9 @@
       <w:u w:val="single"/>
     </w:rPr>
   </w:style>
-  <w:style w:type="character" w:styleId="Titolodellibro">
+  <w:style w:type="character" w:styleId="BookTitle">
     <w:name w:val="Book Title"/>
-    <w:basedOn w:val="Carpredefinitoparagrafo"/>
+    <w:basedOn w:val="DefaultParagraphFont"/>
     <w:uiPriority w:val="33"/>
     <w:qFormat/>
     <w:rsid w:val="002F5CCB"/>
@@ -7592,10 +7710,10 @@
       <w:color w:val="auto"/>
     </w:rPr>
   </w:style>
-  <w:style w:type="paragraph" w:styleId="Titolosommario">
+  <w:style w:type="paragraph" w:styleId="TOCHeading">
     <w:name w:val="TOC Heading"/>
-    <w:basedOn w:val="Titolo1"/>
-    <w:next w:val="Normale"/>
+    <w:basedOn w:val="Heading1"/>
+    <w:next w:val="Normal"/>
     <w:uiPriority w:val="39"/>
     <w:semiHidden/>
     <w:unhideWhenUsed/>
@@ -7605,10 +7723,10 @@
       <w:outlineLvl w:val="9"/>
     </w:pPr>
   </w:style>
-  <w:style w:type="paragraph" w:styleId="Intestazione">
+  <w:style w:type="paragraph" w:styleId="Header">
     <w:name w:val="header"/>
-    <w:basedOn w:val="Normale"/>
-    <w:link w:val="IntestazioneCarattere"/>
+    <w:basedOn w:val="Normal"/>
+    <w:link w:val="HeaderChar"/>
     <w:uiPriority w:val="99"/>
     <w:unhideWhenUsed/>
     <w:rsid w:val="002F5CCB"/>
@@ -7620,17 +7738,17 @@
       <w:spacing w:after="0" w:line="240" w:lineRule="auto"/>
     </w:pPr>
   </w:style>
-  <w:style w:type="character" w:customStyle="1" w:styleId="IntestazioneCarattere">
-    <w:name w:val="Intestazione Carattere"/>
-    <w:basedOn w:val="Carpredefinitoparagrafo"/>
-    <w:link w:val="Intestazione"/>
+  <w:style w:type="character" w:customStyle="1" w:styleId="HeaderChar">
+    <w:name w:val="Header Char"/>
+    <w:basedOn w:val="DefaultParagraphFont"/>
+    <w:link w:val="Header"/>
     <w:uiPriority w:val="99"/>
     <w:rsid w:val="002F5CCB"/>
   </w:style>
-  <w:style w:type="paragraph" w:styleId="Pidipagina">
+  <w:style w:type="paragraph" w:styleId="Footer">
     <w:name w:val="footer"/>
-    <w:basedOn w:val="Normale"/>
-    <w:link w:val="PidipaginaCarattere"/>
+    <w:basedOn w:val="Normal"/>
+    <w:link w:val="FooterChar"/>
     <w:uiPriority w:val="99"/>
     <w:unhideWhenUsed/>
     <w:rsid w:val="002F5CCB"/>
@@ -7642,16 +7760,16 @@
       <w:spacing w:after="0" w:line="240" w:lineRule="auto"/>
     </w:pPr>
   </w:style>
-  <w:style w:type="character" w:customStyle="1" w:styleId="PidipaginaCarattere">
-    <w:name w:val="Piè di pagina Carattere"/>
-    <w:basedOn w:val="Carpredefinitoparagrafo"/>
-    <w:link w:val="Pidipagina"/>
+  <w:style w:type="character" w:customStyle="1" w:styleId="FooterChar">
+    <w:name w:val="Footer Char"/>
+    <w:basedOn w:val="DefaultParagraphFont"/>
+    <w:link w:val="Footer"/>
     <w:uiPriority w:val="99"/>
     <w:rsid w:val="002F5CCB"/>
   </w:style>
-  <w:style w:type="paragraph" w:styleId="Paragrafoelenco">
+  <w:style w:type="paragraph" w:styleId="ListParagraph">
     <w:name w:val="List Paragraph"/>
-    <w:basedOn w:val="Normale"/>
+    <w:basedOn w:val="Normal"/>
     <w:uiPriority w:val="34"/>
     <w:qFormat/>
     <w:rsid w:val="002F5CCB"/>

</xml_diff>

<commit_message>
doc: update with Multilayer approach
</commit_message>
<xml_diff>
--- a/Doc/SMASHBOX.docx
+++ b/Doc/SMASHBOX.docx
@@ -1,10 +1,10 @@
 
 <file path=word/document.xml><?xml version="1.0" encoding="utf-8"?>
-<w:document xmlns:wpc="http://schemas.microsoft.com/office/word/2010/wordprocessingCanvas" xmlns:cx="http://schemas.microsoft.com/office/drawing/2014/chartex" xmlns:cx1="http://schemas.microsoft.com/office/drawing/2015/9/8/chartex" xmlns:cx2="http://schemas.microsoft.com/office/drawing/2015/10/21/chartex" xmlns:cx3="http://schemas.microsoft.com/office/drawing/2016/5/9/chartex" xmlns:cx4="http://schemas.microsoft.com/office/drawing/2016/5/10/chartex" xmlns:cx5="http://schemas.microsoft.com/office/drawing/2016/5/11/chartex" xmlns:cx6="http://schemas.microsoft.com/office/drawing/2016/5/12/chartex" xmlns:cx7="http://schemas.microsoft.com/office/drawing/2016/5/13/chartex" xmlns:cx8="http://schemas.microsoft.com/office/drawing/2016/5/14/chartex" xmlns:mc="http://schemas.openxmlformats.org/markup-compatibility/2006" xmlns:aink="http://schemas.microsoft.com/office/drawing/2016/ink" xmlns:am3d="http://schemas.microsoft.com/office/drawing/2017/model3d" xmlns:o="urn:schemas-microsoft-com:office:office" xmlns:oel="http://schemas.microsoft.com/office/2019/extlst" xmlns:r="http://schemas.openxmlformats.org/officeDocument/2006/relationships" xmlns:m="http://schemas.openxmlformats.org/officeDocument/2006/math" xmlns:v="urn:schemas-microsoft-com:vml" xmlns:wp14="http://schemas.microsoft.com/office/word/2010/wordprocessingDrawing" xmlns:wp="http://schemas.openxmlformats.org/drawingml/2006/wordprocessingDrawing" xmlns:w10="urn:schemas-microsoft-com:office:word" xmlns:w="http://schemas.openxmlformats.org/wordprocessingml/2006/main" xmlns:w14="http://schemas.microsoft.com/office/word/2010/wordml" xmlns:w15="http://schemas.microsoft.com/office/word/2012/wordml" xmlns:w16cex="http://schemas.microsoft.com/office/word/2018/wordml/cex" xmlns:w16cid="http://schemas.microsoft.com/office/word/2016/wordml/cid" xmlns:w16="http://schemas.microsoft.com/office/word/2018/wordml" xmlns:w16sdtdh="http://schemas.microsoft.com/office/word/2020/wordml/sdtdatahash" xmlns:w16se="http://schemas.microsoft.com/office/word/2015/wordml/symex" xmlns:wpg="http://schemas.microsoft.com/office/word/2010/wordprocessingGroup" xmlns:wpi="http://schemas.microsoft.com/office/word/2010/wordprocessingInk" xmlns:wne="http://schemas.microsoft.com/office/word/2006/wordml" xmlns:wps="http://schemas.microsoft.com/office/word/2010/wordprocessingShape" mc:Ignorable="w14 w15 w16se w16cid w16 w16cex w16sdtdh wp14">
+<w:document xmlns:wpc="http://schemas.microsoft.com/office/word/2010/wordprocessingCanvas" xmlns:cx="http://schemas.microsoft.com/office/drawing/2014/chartex" xmlns:cx1="http://schemas.microsoft.com/office/drawing/2015/9/8/chartex" xmlns:cx2="http://schemas.microsoft.com/office/drawing/2015/10/21/chartex" xmlns:cx3="http://schemas.microsoft.com/office/drawing/2016/5/9/chartex" xmlns:cx4="http://schemas.microsoft.com/office/drawing/2016/5/10/chartex" xmlns:cx5="http://schemas.microsoft.com/office/drawing/2016/5/11/chartex" xmlns:cx6="http://schemas.microsoft.com/office/drawing/2016/5/12/chartex" xmlns:cx7="http://schemas.microsoft.com/office/drawing/2016/5/13/chartex" xmlns:cx8="http://schemas.microsoft.com/office/drawing/2016/5/14/chartex" xmlns:mc="http://schemas.openxmlformats.org/markup-compatibility/2006" xmlns:aink="http://schemas.microsoft.com/office/drawing/2016/ink" xmlns:am3d="http://schemas.microsoft.com/office/drawing/2017/model3d" xmlns:o="urn:schemas-microsoft-com:office:office" xmlns:oel="http://schemas.microsoft.com/office/2019/extlst" xmlns:r="http://schemas.openxmlformats.org/officeDocument/2006/relationships" xmlns:m="http://schemas.openxmlformats.org/officeDocument/2006/math" xmlns:v="urn:schemas-microsoft-com:vml" xmlns:wp14="http://schemas.microsoft.com/office/word/2010/wordprocessingDrawing" xmlns:wp="http://schemas.openxmlformats.org/drawingml/2006/wordprocessingDrawing" xmlns:w10="urn:schemas-microsoft-com:office:word" xmlns:w="http://schemas.openxmlformats.org/wordprocessingml/2006/main" xmlns:w14="http://schemas.microsoft.com/office/word/2010/wordml" xmlns:w15="http://schemas.microsoft.com/office/word/2012/wordml" xmlns:w16cex="http://schemas.microsoft.com/office/word/2018/wordml/cex" xmlns:w16cid="http://schemas.microsoft.com/office/word/2016/wordml/cid" xmlns:w16="http://schemas.microsoft.com/office/word/2018/wordml" xmlns:w16du="http://schemas.microsoft.com/office/word/2023/wordml/word16du" xmlns:w16sdtdh="http://schemas.microsoft.com/office/word/2020/wordml/sdtdatahash" xmlns:w16sdtfl="http://schemas.microsoft.com/office/word/2024/wordml/sdtformatlock" xmlns:w16se="http://schemas.microsoft.com/office/word/2015/wordml/symex" xmlns:wpg="http://schemas.microsoft.com/office/word/2010/wordprocessingGroup" xmlns:wpi="http://schemas.microsoft.com/office/word/2010/wordprocessingInk" xmlns:wne="http://schemas.microsoft.com/office/word/2006/wordml" xmlns:wps="http://schemas.microsoft.com/office/word/2010/wordprocessingShape" mc:Ignorable="w14 w15 w16se w16cid w16 w16cex w16sdtdh w16sdtfl w16du wp14">
   <w:body>
     <w:p>
       <w:pPr>
-        <w:pStyle w:val="Title"/>
+        <w:pStyle w:val="Titolo"/>
         <w:rPr>
           <w:color w:val="4472C4" w:themeColor="accent1"/>
           <w:lang w:val="it-IT"/>
@@ -156,13 +156,13 @@
     </w:p>
     <w:p>
       <w:pPr>
-        <w:pStyle w:val="Heading1"/>
+        <w:pStyle w:val="Titolo1"/>
         <w:numPr>
           <w:ilvl w:val="0"/>
           <w:numId w:val="25"/>
         </w:numPr>
         <w:rPr>
-          <w:rStyle w:val="BookTitle"/>
+          <w:rStyle w:val="Titolodellibro"/>
           <w:sz w:val="32"/>
           <w:szCs w:val="32"/>
           <w:lang w:val="it-IT"/>
@@ -170,7 +170,7 @@
       </w:pPr>
       <w:r>
         <w:rPr>
-          <w:rStyle w:val="BookTitle"/>
+          <w:rStyle w:val="Titolodellibro"/>
           <w:sz w:val="32"/>
           <w:szCs w:val="32"/>
           <w:lang w:val="it-IT"/>
@@ -187,7 +187,7 @@
     </w:p>
     <w:p>
       <w:pPr>
-        <w:pStyle w:val="ListParagraph"/>
+        <w:pStyle w:val="Paragrafoelenco"/>
         <w:numPr>
           <w:ilvl w:val="0"/>
           <w:numId w:val="26"/>
@@ -219,7 +219,7 @@
     </w:p>
     <w:p>
       <w:pPr>
-        <w:pStyle w:val="ListParagraph"/>
+        <w:pStyle w:val="Paragrafoelenco"/>
         <w:numPr>
           <w:ilvl w:val="0"/>
           <w:numId w:val="26"/>
@@ -245,7 +245,7 @@
     </w:p>
     <w:p>
       <w:pPr>
-        <w:pStyle w:val="ListParagraph"/>
+        <w:pStyle w:val="Paragrafoelenco"/>
         <w:numPr>
           <w:ilvl w:val="0"/>
           <w:numId w:val="26"/>
@@ -271,7 +271,7 @@
     </w:p>
     <w:p>
       <w:pPr>
-        <w:pStyle w:val="ListParagraph"/>
+        <w:pStyle w:val="Paragrafoelenco"/>
         <w:numPr>
           <w:ilvl w:val="0"/>
           <w:numId w:val="26"/>
@@ -304,13 +304,13 @@
     </w:p>
     <w:p>
       <w:pPr>
-        <w:pStyle w:val="Heading1"/>
+        <w:pStyle w:val="Titolo1"/>
         <w:numPr>
           <w:ilvl w:val="0"/>
           <w:numId w:val="25"/>
         </w:numPr>
         <w:rPr>
-          <w:rStyle w:val="BookTitle"/>
+          <w:rStyle w:val="Titolodellibro"/>
           <w:sz w:val="32"/>
           <w:szCs w:val="32"/>
           <w:lang w:val="it-IT"/>
@@ -318,7 +318,7 @@
       </w:pPr>
       <w:r>
         <w:rPr>
-          <w:rStyle w:val="BookTitle"/>
+          <w:rStyle w:val="Titolodellibro"/>
           <w:sz w:val="32"/>
           <w:szCs w:val="32"/>
           <w:lang w:val="it-IT"/>
@@ -376,7 +376,7 @@
     </w:p>
     <w:p>
       <w:pPr>
-        <w:pStyle w:val="ListParagraph"/>
+        <w:pStyle w:val="Paragrafoelenco"/>
         <w:numPr>
           <w:ilvl w:val="0"/>
           <w:numId w:val="28"/>
@@ -385,19 +385,12 @@
           <w:lang w:val="it-IT"/>
         </w:rPr>
       </w:pPr>
-      <w:proofErr w:type="spellStart"/>
-      <w:r>
-        <w:rPr>
-          <w:lang w:val="it-IT"/>
-        </w:rPr>
-        <w:t>Acquisition</w:t>
-      </w:r>
-      <w:proofErr w:type="spellEnd"/>
-      <w:r>
-        <w:rPr>
-          <w:lang w:val="it-IT"/>
-        </w:rPr>
-        <w:t xml:space="preserve">: </w:t>
+      <w:r>
+        <w:rPr>
+          <w:lang w:val="it-IT"/>
+        </w:rPr>
+        <w:lastRenderedPageBreak/>
+        <w:t xml:space="preserve">Acquisition: </w:t>
       </w:r>
       <w:r>
         <w:rPr>
@@ -426,7 +419,7 @@
     </w:p>
     <w:p>
       <w:pPr>
-        <w:pStyle w:val="ListParagraph"/>
+        <w:pStyle w:val="Paragrafoelenco"/>
         <w:numPr>
           <w:ilvl w:val="0"/>
           <w:numId w:val="28"/>
@@ -513,7 +506,7 @@
     </w:p>
     <w:p>
       <w:pPr>
-        <w:pStyle w:val="ListParagraph"/>
+        <w:pStyle w:val="Paragrafoelenco"/>
         <w:numPr>
           <w:ilvl w:val="0"/>
           <w:numId w:val="28"/>
@@ -531,7 +524,7 @@
     </w:p>
     <w:p>
       <w:pPr>
-        <w:pStyle w:val="ListParagraph"/>
+        <w:pStyle w:val="Paragrafoelenco"/>
         <w:numPr>
           <w:ilvl w:val="0"/>
           <w:numId w:val="28"/>
@@ -555,7 +548,7 @@
     </w:p>
     <w:p>
       <w:pPr>
-        <w:pStyle w:val="ListParagraph"/>
+        <w:pStyle w:val="Paragrafoelenco"/>
         <w:numPr>
           <w:ilvl w:val="0"/>
           <w:numId w:val="28"/>
@@ -585,7 +578,7 @@
     </w:p>
     <w:p>
       <w:pPr>
-        <w:pStyle w:val="ListParagraph"/>
+        <w:pStyle w:val="Paragrafoelenco"/>
         <w:numPr>
           <w:ilvl w:val="0"/>
           <w:numId w:val="28"/>
@@ -603,7 +596,7 @@
     </w:p>
     <w:p>
       <w:pPr>
-        <w:pStyle w:val="ListParagraph"/>
+        <w:pStyle w:val="Paragrafoelenco"/>
         <w:numPr>
           <w:ilvl w:val="0"/>
           <w:numId w:val="28"/>
@@ -705,7 +698,7 @@
     </w:p>
     <w:p>
       <w:pPr>
-        <w:pStyle w:val="ListParagraph"/>
+        <w:pStyle w:val="Paragrafoelenco"/>
         <w:numPr>
           <w:ilvl w:val="0"/>
           <w:numId w:val="28"/>
@@ -732,7 +725,6 @@
         </w:rPr>
         <w:t>ensore di impronte (</w:t>
       </w:r>
-      <w:proofErr w:type="spellStart"/>
       <w:r>
         <w:rPr>
           <w:sz w:val="24"/>
@@ -741,7 +733,6 @@
         </w:rPr>
         <w:t>Adafruit_Fingerprint</w:t>
       </w:r>
-      <w:proofErr w:type="spellEnd"/>
       <w:r>
         <w:rPr>
           <w:sz w:val="24"/>
@@ -753,7 +744,7 @@
     </w:p>
     <w:p>
       <w:pPr>
-        <w:pStyle w:val="ListParagraph"/>
+        <w:pStyle w:val="Paragrafoelenco"/>
         <w:numPr>
           <w:ilvl w:val="0"/>
           <w:numId w:val="28"/>
@@ -775,7 +766,7 @@
     </w:p>
     <w:p>
       <w:pPr>
-        <w:pStyle w:val="ListParagraph"/>
+        <w:pStyle w:val="Paragrafoelenco"/>
         <w:numPr>
           <w:ilvl w:val="0"/>
           <w:numId w:val="28"/>
@@ -930,21 +921,7 @@
         <w:rPr>
           <w:lang w:val="it-IT"/>
         </w:rPr>
-        <w:t xml:space="preserve">La piattaforma scelta per il Cloud è </w:t>
-      </w:r>
-      <w:proofErr w:type="spellStart"/>
-      <w:r>
-        <w:rPr>
-          <w:lang w:val="it-IT"/>
-        </w:rPr>
-        <w:t>Thingsboard</w:t>
-      </w:r>
-      <w:proofErr w:type="spellEnd"/>
-      <w:r>
-        <w:rPr>
-          <w:lang w:val="it-IT"/>
-        </w:rPr>
-        <w:t xml:space="preserve">. Qui </w:t>
+        <w:t xml:space="preserve">La piattaforma scelta per il Cloud è Thingsboard. Qui </w:t>
       </w:r>
       <w:r>
         <w:rPr>
@@ -1008,6 +985,7 @@
         <w:rPr>
           <w:lang w:val="it-IT"/>
         </w:rPr>
+        <w:lastRenderedPageBreak/>
         <w:t>E’ un endpoint in cui l’utente viene notificato di aperture della propria cassetta, di eventuali allarmi. Inoltre viene data la possibilità al cliente tramite comando al bot di capire quali sono stati i vari log della propria cassetta registrata.</w:t>
       </w:r>
     </w:p>
@@ -1063,27 +1041,7 @@
           <w:color w:val="70AD47" w:themeColor="accent6"/>
           <w:lang w:val="it-IT"/>
         </w:rPr>
-        <w:t xml:space="preserve">C’è un ulteriore blocco, che sarà un broker MQTT sul server dove appoggiarsi per scambiare dati tra BRIDGE e THINGS. L’idea è che i trigger di allarme siano mandati su questo server (test.mosquitto.org) e recuperati dal BRIDGE sullo stesso. Questo perché </w:t>
-      </w:r>
-      <w:proofErr w:type="spellStart"/>
-      <w:r>
-        <w:rPr>
-          <w:i/>
-          <w:iCs/>
-          <w:color w:val="70AD47" w:themeColor="accent6"/>
-          <w:lang w:val="it-IT"/>
-        </w:rPr>
-        <w:t>Thingsboard</w:t>
-      </w:r>
-      <w:proofErr w:type="spellEnd"/>
-      <w:r>
-        <w:rPr>
-          <w:i/>
-          <w:iCs/>
-          <w:color w:val="70AD47" w:themeColor="accent6"/>
-          <w:lang w:val="it-IT"/>
-        </w:rPr>
-        <w:t xml:space="preserve"> </w:t>
+        <w:t xml:space="preserve">C’è un ulteriore blocco, che sarà un broker MQTT sul server dove appoggiarsi per scambiare dati tra BRIDGE e THINGS. L’idea è che i trigger di allarme siano mandati su questo server (test.mosquitto.org) e recuperati dal BRIDGE sullo stesso. Questo perché Thingsboard </w:t>
       </w:r>
       <w:r>
         <w:rPr>
@@ -1252,9 +1210,8 @@
           <w:color w:val="70AD47" w:themeColor="accent6"/>
           <w:lang w:val="it-IT"/>
         </w:rPr>
-        <w:t xml:space="preserve"> Questo non solo può essere usato per il log, ma anche come backup dei clienti registrati sul </w:t>
-      </w:r>
-      <w:proofErr w:type="spellStart"/>
+        <w:t xml:space="preserve"> Questo non solo può essere usato per il log, ma anche come backup dei clienti registrati sul central per accedere alle cassette.</w:t>
+      </w:r>
       <w:r>
         <w:rPr>
           <w:i/>
@@ -1262,9 +1219,8 @@
           <w:color w:val="70AD47" w:themeColor="accent6"/>
           <w:lang w:val="it-IT"/>
         </w:rPr>
-        <w:t>central</w:t>
-      </w:r>
-      <w:proofErr w:type="spellEnd"/>
+        <w:t xml:space="preserve"> </w:t>
+      </w:r>
       <w:r>
         <w:rPr>
           <w:i/>
@@ -1272,7 +1228,7 @@
           <w:color w:val="70AD47" w:themeColor="accent6"/>
           <w:lang w:val="it-IT"/>
         </w:rPr>
-        <w:t xml:space="preserve"> per accedere alle cassette.</w:t>
+        <w:t xml:space="preserve">Tutto </w:t>
       </w:r>
       <w:r>
         <w:rPr>
@@ -1281,7 +1237,7 @@
           <w:color w:val="70AD47" w:themeColor="accent6"/>
           <w:lang w:val="it-IT"/>
         </w:rPr>
-        <w:t xml:space="preserve"> </w:t>
+        <w:t xml:space="preserve">questo sarà gestito con </w:t>
       </w:r>
       <w:r>
         <w:rPr>
@@ -1290,7 +1246,7 @@
           <w:color w:val="70AD47" w:themeColor="accent6"/>
           <w:lang w:val="it-IT"/>
         </w:rPr>
-        <w:t xml:space="preserve">Tutto </w:t>
+        <w:t>un Real Time Database di Firebase</w:t>
       </w:r>
       <w:r>
         <w:rPr>
@@ -1299,18 +1255,19 @@
           <w:color w:val="70AD47" w:themeColor="accent6"/>
           <w:lang w:val="it-IT"/>
         </w:rPr>
-        <w:t xml:space="preserve">questo sarà gestito con </w:t>
-      </w:r>
-      <w:r>
+        <w:t>.</w:t>
+      </w:r>
+    </w:p>
+    <w:p>
+      <w:pPr>
+        <w:ind w:left="360"/>
         <w:rPr>
           <w:i/>
           <w:iCs/>
           <w:color w:val="70AD47" w:themeColor="accent6"/>
           <w:lang w:val="it-IT"/>
         </w:rPr>
-        <w:t xml:space="preserve">un Real Time Database di </w:t>
-      </w:r>
-      <w:proofErr w:type="spellStart"/>
+      </w:pPr>
       <w:r>
         <w:rPr>
           <w:i/>
@@ -1318,9 +1275,8 @@
           <w:color w:val="70AD47" w:themeColor="accent6"/>
           <w:lang w:val="it-IT"/>
         </w:rPr>
-        <w:t>Firebase</w:t>
-      </w:r>
-      <w:proofErr w:type="spellEnd"/>
+        <w:t>Lo schema generale potrebbe essere quello linkato al repository: \Doc\Blocks</w:t>
+      </w:r>
       <w:r>
         <w:rPr>
           <w:i/>
@@ -1328,58 +1284,18 @@
           <w:color w:val="70AD47" w:themeColor="accent6"/>
           <w:lang w:val="it-IT"/>
         </w:rPr>
-        <w:t>.</w:t>
-      </w:r>
-    </w:p>
-    <w:p>
-      <w:pPr>
-        <w:ind w:left="360"/>
-        <w:rPr>
-          <w:i/>
-          <w:iCs/>
-          <w:color w:val="70AD47" w:themeColor="accent6"/>
-          <w:lang w:val="it-IT"/>
-        </w:rPr>
-      </w:pPr>
-      <w:r>
-        <w:rPr>
-          <w:i/>
-          <w:iCs/>
-          <w:color w:val="70AD47" w:themeColor="accent6"/>
-          <w:lang w:val="it-IT"/>
-        </w:rPr>
-        <w:t>Lo schema generale potrebbe essere quello linkato al repository: \Doc\</w:t>
-      </w:r>
-      <w:proofErr w:type="spellStart"/>
-      <w:r>
-        <w:rPr>
-          <w:i/>
-          <w:iCs/>
-          <w:color w:val="70AD47" w:themeColor="accent6"/>
-          <w:lang w:val="it-IT"/>
-        </w:rPr>
-        <w:t>Blocks</w:t>
-      </w:r>
-      <w:proofErr w:type="spellEnd"/>
-      <w:r>
-        <w:rPr>
-          <w:i/>
-          <w:iCs/>
-          <w:color w:val="70AD47" w:themeColor="accent6"/>
-          <w:lang w:val="it-IT"/>
-        </w:rPr>
         <w:t xml:space="preserve"> */</w:t>
       </w:r>
     </w:p>
     <w:p>
       <w:pPr>
-        <w:pStyle w:val="Heading1"/>
+        <w:pStyle w:val="Titolo1"/>
         <w:numPr>
           <w:ilvl w:val="0"/>
           <w:numId w:val="25"/>
         </w:numPr>
         <w:rPr>
-          <w:rStyle w:val="BookTitle"/>
+          <w:rStyle w:val="Titolodellibro"/>
           <w:sz w:val="32"/>
           <w:szCs w:val="32"/>
           <w:lang w:val="it-IT"/>
@@ -1387,7 +1303,7 @@
       </w:pPr>
       <w:r>
         <w:rPr>
-          <w:rStyle w:val="BookTitle"/>
+          <w:rStyle w:val="Titolodellibro"/>
           <w:sz w:val="32"/>
           <w:szCs w:val="32"/>
           <w:lang w:val="it-IT"/>
@@ -1440,7 +1356,6 @@
         <w:rPr>
           <w:lang w:val="it-IT"/>
         </w:rPr>
-        <w:lastRenderedPageBreak/>
         <w:t>Il sistema è composto da tre componenti principali: due cassette di sicurezza (ACQUISITION), una cassetta centralizzata (CENTRAL), un bridge software (scritto in Python) e un bot Telegram.</w:t>
       </w:r>
       <w:r>
@@ -1553,6 +1468,7 @@
           <w:bCs/>
           <w:lang w:val="it-IT"/>
         </w:rPr>
+        <w:lastRenderedPageBreak/>
         <w:t xml:space="preserve">ANALISI TENICA </w:t>
       </w:r>
       <w:r>
@@ -1711,33 +1627,15 @@
           <w:iCs/>
           <w:color w:val="00B050"/>
         </w:rPr>
-        <w:t xml:space="preserve">from </w:t>
-      </w:r>
-      <w:proofErr w:type="spellStart"/>
+        <w:t>from central_proto.in</w:t>
+      </w:r>
       <w:r>
         <w:rPr>
           <w:i/>
           <w:iCs/>
           <w:color w:val="00B050"/>
         </w:rPr>
-        <w:t>central_proto.in</w:t>
-      </w:r>
-      <w:r>
-        <w:rPr>
-          <w:i/>
-          <w:iCs/>
-          <w:color w:val="00B050"/>
-        </w:rPr>
-        <w:t>o</w:t>
-      </w:r>
-      <w:proofErr w:type="spellEnd"/>
-      <w:r>
-        <w:rPr>
-          <w:i/>
-          <w:iCs/>
-          <w:color w:val="00B050"/>
-        </w:rPr>
-        <w:t>, in setup ()</w:t>
+        <w:t>o, in setup ()</w:t>
       </w:r>
     </w:p>
     <w:p>
@@ -1765,171 +1663,99 @@
         <w:rPr>
           <w:color w:val="4472C4" w:themeColor="accent1"/>
         </w:rPr>
-        <w:t xml:space="preserve"> </w:t>
-      </w:r>
-      <w:proofErr w:type="spellStart"/>
-      <w:r>
+        <w:t xml:space="preserve"> Serial.write(idle_packet_init, sizeof(idle_packet_init));</w:t>
+      </w:r>
+    </w:p>
+    <w:p>
+      <w:pPr>
+        <w:ind w:left="360"/>
+        <w:rPr>
+          <w:lang w:val="it-IT"/>
+        </w:rPr>
+      </w:pPr>
+      <w:r>
+        <w:rPr>
+          <w:lang w:val="it-IT"/>
+        </w:rPr>
+        <w:t>A</w:t>
+      </w:r>
+      <w:r>
+        <w:rPr>
+          <w:lang w:val="it-IT"/>
+        </w:rPr>
+        <w:t xml:space="preserve"> questo punto, la parte </w:t>
+      </w:r>
+      <w:r>
+        <w:rPr>
+          <w:lang w:val="it-IT"/>
+        </w:rPr>
+        <w:t xml:space="preserve">CNTRL </w:t>
+      </w:r>
+      <w:r>
+        <w:rPr>
+          <w:lang w:val="it-IT"/>
+        </w:rPr>
+        <w:t xml:space="preserve">che era in attesa viene risvegliata </w:t>
+      </w:r>
+      <w:r>
+        <w:rPr>
+          <w:lang w:val="it-IT"/>
+        </w:rPr>
+        <w:t>dal bridge tramite l’invio sulla seriale (</w:t>
+      </w:r>
+      <w:r>
+        <w:rPr>
+          <w:lang w:val="it-IT"/>
+        </w:rPr>
+        <w:t>quella appunto riconosciuta</w:t>
+      </w:r>
+      <w:r>
+        <w:rPr>
+          <w:lang w:val="it-IT"/>
+        </w:rPr>
+        <w:t>) un carattere identificativo per procedere</w:t>
+      </w:r>
+      <w:r>
+        <w:rPr>
+          <w:lang w:val="it-IT"/>
+        </w:rPr>
+        <w:t xml:space="preserve"> (“@”) </w:t>
+      </w:r>
+      <w:r>
+        <w:rPr>
+          <w:lang w:val="it-IT"/>
+        </w:rPr>
+        <w:t>. Le ACQ restano ancora in attesa.</w:t>
+      </w:r>
+    </w:p>
+    <w:p>
+      <w:pPr>
+        <w:ind w:left="360"/>
+        <w:rPr>
+          <w:lang w:val="it-IT"/>
+        </w:rPr>
+      </w:pPr>
+      <w:r>
+        <w:rPr>
+          <w:lang w:val="it-IT"/>
+        </w:rPr>
+        <w:t>Se Central viene alimentato prima dell’avvio del bridge stesso, verrà visualizzato il messaggio seguente sul display di servizio:</w:t>
+      </w:r>
+    </w:p>
+    <w:p>
+      <w:pPr>
+        <w:ind w:left="360"/>
         <w:rPr>
           <w:color w:val="4472C4" w:themeColor="accent1"/>
-        </w:rPr>
-        <w:t>Serial.write</w:t>
-      </w:r>
-      <w:proofErr w:type="spellEnd"/>
+          <w:lang w:val="it-IT"/>
+        </w:rPr>
+      </w:pPr>
       <w:r>
         <w:rPr>
           <w:color w:val="4472C4" w:themeColor="accent1"/>
-        </w:rPr>
-        <w:t>(</w:t>
-      </w:r>
-      <w:proofErr w:type="spellStart"/>
-      <w:r>
-        <w:rPr>
-          <w:color w:val="4472C4" w:themeColor="accent1"/>
-        </w:rPr>
-        <w:t>idle_packet_init</w:t>
-      </w:r>
-      <w:proofErr w:type="spellEnd"/>
-      <w:r>
-        <w:rPr>
-          <w:color w:val="4472C4" w:themeColor="accent1"/>
-        </w:rPr>
-        <w:t xml:space="preserve">, </w:t>
-      </w:r>
-      <w:proofErr w:type="spellStart"/>
-      <w:r>
-        <w:rPr>
-          <w:color w:val="4472C4" w:themeColor="accent1"/>
-        </w:rPr>
-        <w:t>sizeof</w:t>
-      </w:r>
-      <w:proofErr w:type="spellEnd"/>
-      <w:r>
-        <w:rPr>
-          <w:color w:val="4472C4" w:themeColor="accent1"/>
-        </w:rPr>
-        <w:t>(</w:t>
-      </w:r>
-      <w:proofErr w:type="spellStart"/>
-      <w:r>
-        <w:rPr>
-          <w:color w:val="4472C4" w:themeColor="accent1"/>
-        </w:rPr>
-        <w:t>idle_packet_init</w:t>
-      </w:r>
-      <w:proofErr w:type="spellEnd"/>
-      <w:r>
-        <w:rPr>
-          <w:color w:val="4472C4" w:themeColor="accent1"/>
-        </w:rPr>
-        <w:t>));</w:t>
-      </w:r>
-    </w:p>
-    <w:p>
-      <w:pPr>
-        <w:ind w:left="360"/>
-        <w:rPr>
-          <w:lang w:val="it-IT"/>
-        </w:rPr>
-      </w:pPr>
-      <w:r>
-        <w:rPr>
-          <w:lang w:val="it-IT"/>
-        </w:rPr>
-        <w:t>A</w:t>
-      </w:r>
-      <w:r>
-        <w:rPr>
-          <w:lang w:val="it-IT"/>
-        </w:rPr>
-        <w:t xml:space="preserve"> questo punto, la parte </w:t>
-      </w:r>
-      <w:r>
-        <w:rPr>
-          <w:lang w:val="it-IT"/>
-        </w:rPr>
-        <w:t xml:space="preserve">CNTRL </w:t>
-      </w:r>
-      <w:r>
-        <w:rPr>
-          <w:lang w:val="it-IT"/>
-        </w:rPr>
-        <w:t xml:space="preserve">che era in attesa viene risvegliata </w:t>
-      </w:r>
-      <w:r>
-        <w:rPr>
-          <w:lang w:val="it-IT"/>
-        </w:rPr>
-        <w:t>dal bridge tramite l’invio sulla seriale (</w:t>
-      </w:r>
-      <w:r>
-        <w:rPr>
-          <w:lang w:val="it-IT"/>
-        </w:rPr>
-        <w:t>quella appunto riconosciuta</w:t>
-      </w:r>
-      <w:r>
-        <w:rPr>
-          <w:lang w:val="it-IT"/>
-        </w:rPr>
-        <w:t>) un carattere identificativo per procedere</w:t>
-      </w:r>
-      <w:r>
-        <w:rPr>
-          <w:lang w:val="it-IT"/>
-        </w:rPr>
-        <w:t xml:space="preserve"> (“@”) </w:t>
-      </w:r>
-      <w:r>
-        <w:rPr>
-          <w:lang w:val="it-IT"/>
-        </w:rPr>
-        <w:t>. Le ACQ restano ancora in attesa.</w:t>
-      </w:r>
-    </w:p>
-    <w:p>
-      <w:pPr>
-        <w:ind w:left="360"/>
-        <w:rPr>
-          <w:lang w:val="it-IT"/>
-        </w:rPr>
-      </w:pPr>
-      <w:r>
-        <w:rPr>
-          <w:lang w:val="it-IT"/>
-        </w:rPr>
-        <w:t>Se Central viene alimentato prima dell’avvio del bridge stesso, verrà visualizzato il messaggio seguente sul display di servizio:</w:t>
-      </w:r>
-    </w:p>
-    <w:p>
-      <w:pPr>
-        <w:ind w:left="360"/>
-        <w:rPr>
-          <w:color w:val="4472C4" w:themeColor="accent1"/>
-          <w:lang w:val="it-IT"/>
-        </w:rPr>
-      </w:pPr>
-      <w:r>
-        <w:rPr>
-          <w:color w:val="4472C4" w:themeColor="accent1"/>
-          <w:lang w:val="it-IT"/>
-        </w:rPr>
-        <w:t>“</w:t>
-      </w:r>
-      <w:proofErr w:type="spellStart"/>
-      <w:r>
-        <w:rPr>
-          <w:color w:val="4472C4" w:themeColor="accent1"/>
-          <w:lang w:val="it-IT"/>
-        </w:rPr>
-        <w:t>Wait</w:t>
-      </w:r>
-      <w:proofErr w:type="spellEnd"/>
-      <w:r>
-        <w:rPr>
-          <w:color w:val="4472C4" w:themeColor="accent1"/>
-          <w:lang w:val="it-IT"/>
-        </w:rPr>
-        <w:t xml:space="preserve"> for bridge…”</w:t>
+          <w:lang w:val="it-IT"/>
+        </w:rPr>
+        <w:t>“Wait for bridge…”</w:t>
       </w:r>
     </w:p>
     <w:p>
@@ -1961,7 +1787,6 @@
         <w:rPr>
           <w:lang w:val="it-IT"/>
         </w:rPr>
-        <w:lastRenderedPageBreak/>
         <w:t xml:space="preserve">Quello che </w:t>
       </w:r>
       <w:r>
@@ -2014,7 +1839,6 @@
         </w:rPr>
         <w:t xml:space="preserve">from </w:t>
       </w:r>
-      <w:proofErr w:type="spellStart"/>
       <w:r>
         <w:rPr>
           <w:i/>
@@ -2033,7 +1857,6 @@
         </w:rPr>
         <w:t>.ino</w:t>
       </w:r>
-      <w:proofErr w:type="spellEnd"/>
       <w:r>
         <w:rPr>
           <w:i/>
@@ -2126,21 +1949,7 @@
         <w:rPr>
           <w:lang w:val="it-IT"/>
         </w:rPr>
-        <w:t xml:space="preserve">Il CNTRL, risvegliato, entra in fase di </w:t>
-      </w:r>
-      <w:proofErr w:type="spellStart"/>
-      <w:r>
-        <w:rPr>
-          <w:lang w:val="it-IT"/>
-        </w:rPr>
-        <w:t>enroll</w:t>
-      </w:r>
-      <w:proofErr w:type="spellEnd"/>
-      <w:r>
-        <w:rPr>
-          <w:lang w:val="it-IT"/>
-        </w:rPr>
-        <w:t>, dove aspetta due registrazioni</w:t>
+        <w:t>Il CNTRL, risvegliato, entra in fase di enroll, dove aspetta due registrazioni</w:t>
       </w:r>
       <w:r>
         <w:rPr>
@@ -2375,7 +2184,6 @@
         <w:rPr>
           <w:noProof/>
         </w:rPr>
-        <w:lastRenderedPageBreak/>
         <w:drawing>
           <wp:inline distT="0" distB="0" distL="0" distR="0" wp14:anchorId="7D8F70E1" wp14:editId="49D21F31">
             <wp:extent cx="5943600" cy="2939415"/>
@@ -2447,7 +2255,7 @@
     </w:p>
     <w:p>
       <w:pPr>
-        <w:pStyle w:val="Subtitle"/>
+        <w:pStyle w:val="Sottotitolo"/>
         <w:jc w:val="both"/>
         <w:rPr>
           <w:b/>
@@ -2461,6 +2269,7 @@
           <w:bCs/>
           <w:lang w:val="it-IT"/>
         </w:rPr>
+        <w:lastRenderedPageBreak/>
         <w:t xml:space="preserve">      </w:t>
       </w:r>
       <w:r>
@@ -2488,7 +2297,7 @@
     </w:p>
     <w:p>
       <w:pPr>
-        <w:pStyle w:val="ListParagraph"/>
+        <w:pStyle w:val="Paragrafoelenco"/>
         <w:numPr>
           <w:ilvl w:val="0"/>
           <w:numId w:val="28"/>
@@ -2506,7 +2315,7 @@
     </w:p>
     <w:p>
       <w:pPr>
-        <w:pStyle w:val="ListParagraph"/>
+        <w:pStyle w:val="Paragrafoelenco"/>
         <w:numPr>
           <w:ilvl w:val="0"/>
           <w:numId w:val="28"/>
@@ -2533,21 +2342,7 @@
         <w:rPr>
           <w:lang w:val="it-IT"/>
         </w:rPr>
-        <w:t>Il secondo caso viene triggerato dal server: quando i dati di ACQ giungono a questo, vengono elaborati. In particolare, se viene effettuata una manomissione (accelerometro) oppure temperatura e umidità superano alcune soglie, tramite un broker MQTT viene inviato al BRIDGE un messaggio, il quale notifica l’intera parte “</w:t>
-      </w:r>
-      <w:proofErr w:type="spellStart"/>
-      <w:r>
-        <w:rPr>
-          <w:lang w:val="it-IT"/>
-        </w:rPr>
-        <w:t>local</w:t>
-      </w:r>
-      <w:proofErr w:type="spellEnd"/>
-      <w:r>
-        <w:rPr>
-          <w:lang w:val="it-IT"/>
-        </w:rPr>
-        <w:t>”: sia CNTRL che ACQ.</w:t>
+        <w:t>Il secondo caso viene triggerato dal server: quando i dati di ACQ giungono a questo, vengono elaborati. In particolare, se viene effettuata una manomissione (accelerometro) oppure temperatura e umidità superano alcune soglie, tramite un broker MQTT viene inviato al BRIDGE un messaggio, il quale notifica l’intera parte “local”: sia CNTRL che ACQ.</w:t>
       </w:r>
     </w:p>
     <w:p>
@@ -2579,49 +2374,7 @@
         <w:rPr>
           <w:lang w:val="it-IT"/>
         </w:rPr>
-        <w:t xml:space="preserve">e mandando da BRIDGE a LOCAL un carattere speciale (uno per CNTRL che sarà “_” e uno per ACQ che sarà “*”) che nei vari </w:t>
-      </w:r>
-      <w:proofErr w:type="spellStart"/>
-      <w:r>
-        <w:rPr>
-          <w:lang w:val="it-IT"/>
-        </w:rPr>
-        <w:t>main</w:t>
-      </w:r>
-      <w:proofErr w:type="spellEnd"/>
-      <w:r>
-        <w:rPr>
-          <w:lang w:val="it-IT"/>
-        </w:rPr>
-        <w:t xml:space="preserve"> loop degli applicativi </w:t>
-      </w:r>
-      <w:proofErr w:type="spellStart"/>
-      <w:r>
-        <w:rPr>
-          <w:lang w:val="it-IT"/>
-        </w:rPr>
-        <w:t>verra</w:t>
-      </w:r>
-      <w:proofErr w:type="spellEnd"/>
-      <w:r>
-        <w:rPr>
-          <w:lang w:val="it-IT"/>
-        </w:rPr>
-        <w:t xml:space="preserve"> catturato e farà in modo che si comportino nella modalità SAFE MODE (dettagli nelle sezioni successive, descritti all’interno dei </w:t>
-      </w:r>
-      <w:proofErr w:type="spellStart"/>
-      <w:r>
-        <w:rPr>
-          <w:lang w:val="it-IT"/>
-        </w:rPr>
-        <w:t>main</w:t>
-      </w:r>
-      <w:proofErr w:type="spellEnd"/>
-      <w:r>
-        <w:rPr>
-          <w:lang w:val="it-IT"/>
-        </w:rPr>
-        <w:t xml:space="preserve"> loop). </w:t>
+        <w:t xml:space="preserve">e mandando da BRIDGE a LOCAL un carattere speciale (uno per CNTRL che sarà “_” e uno per ACQ che sarà “*”) che nei vari main loop degli applicativi verra catturato e farà in modo che si comportino nella modalità SAFE MODE (dettagli nelle sezioni successive, descritti all’interno dei main loop). </w:t>
       </w:r>
     </w:p>
     <w:p>
@@ -2679,88 +2432,88 @@
         <w:rPr>
           <w:lang w:val="it-IT"/>
         </w:rPr>
+        <w:t xml:space="preserve">Tale operazione </w:t>
+      </w:r>
+      <w:r>
+        <w:rPr>
+          <w:lang w:val="it-IT"/>
+        </w:rPr>
+        <w:t>richiesta, è la pressione di un pulsante da parte di un operatore (previo codice identificativo, che non è stato concepito ma si può aggiungere) che notifica il sistema della risoluzione dei problemi che hanno indotto a scaturire l’allarme.</w:t>
+      </w:r>
+    </w:p>
+    <w:p>
+      <w:pPr>
+        <w:ind w:left="360"/>
+        <w:rPr>
+          <w:lang w:val="it-IT"/>
+        </w:rPr>
+      </w:pPr>
+      <w:r>
+        <w:rPr>
+          <w:lang w:val="it-IT"/>
+        </w:rPr>
+        <w:t xml:space="preserve">Per quanto riguarda le ACQ, </w:t>
+      </w:r>
+      <w:r>
+        <w:rPr>
+          <w:lang w:val="it-IT"/>
+        </w:rPr>
+        <w:t>anch’esse in modalità SAFE MODE</w:t>
+      </w:r>
+      <w:r>
+        <w:rPr>
+          <w:lang w:val="it-IT"/>
+        </w:rPr>
+        <w:t>, notificano l’utente tramite il lampeggio dei led e modificano il contenuto del pacchetto di 7 byte che ciclicamente inviano.</w:t>
+      </w:r>
+    </w:p>
+    <w:p>
+      <w:pPr>
+        <w:ind w:left="360"/>
+        <w:rPr>
+          <w:lang w:val="it-IT"/>
+        </w:rPr>
+      </w:pPr>
+      <w:r>
+        <w:rPr>
+          <w:lang w:val="it-IT"/>
+        </w:rPr>
+        <w:t>Un messaggio di allarme viene inviato anche al BOTTG</w:t>
+      </w:r>
+      <w:r>
+        <w:rPr>
+          <w:lang w:val="it-IT"/>
+        </w:rPr>
+        <w:t xml:space="preserve"> nel momento in cui viene triggerato un allarme da parte del server</w:t>
+      </w:r>
+      <w:r>
+        <w:rPr>
+          <w:lang w:val="it-IT"/>
+        </w:rPr>
+        <w:t>.</w:t>
+      </w:r>
+    </w:p>
+    <w:p>
+      <w:pPr>
+        <w:ind w:left="360"/>
+        <w:rPr>
+          <w:lang w:val="it-IT"/>
+        </w:rPr>
+      </w:pPr>
+    </w:p>
+    <w:p>
+      <w:pPr>
+        <w:ind w:left="360"/>
+        <w:jc w:val="center"/>
+        <w:rPr>
+          <w:lang w:val="it-IT"/>
+        </w:rPr>
+      </w:pPr>
+      <w:r>
+        <w:rPr>
+          <w:noProof/>
+        </w:rPr>
         <w:lastRenderedPageBreak/>
-        <w:t xml:space="preserve">Tale operazione </w:t>
-      </w:r>
-      <w:r>
-        <w:rPr>
-          <w:lang w:val="it-IT"/>
-        </w:rPr>
-        <w:t>richiesta, è la pressione di un pulsante da parte di un operatore (previo codice identificativo, che non è stato concepito ma si può aggiungere) che notifica il sistema della risoluzione dei problemi che hanno indotto a scaturire l’allarme.</w:t>
-      </w:r>
-    </w:p>
-    <w:p>
-      <w:pPr>
-        <w:ind w:left="360"/>
-        <w:rPr>
-          <w:lang w:val="it-IT"/>
-        </w:rPr>
-      </w:pPr>
-      <w:r>
-        <w:rPr>
-          <w:lang w:val="it-IT"/>
-        </w:rPr>
-        <w:t xml:space="preserve">Per quanto riguarda le ACQ, </w:t>
-      </w:r>
-      <w:r>
-        <w:rPr>
-          <w:lang w:val="it-IT"/>
-        </w:rPr>
-        <w:t>anch’esse in modalità SAFE MODE</w:t>
-      </w:r>
-      <w:r>
-        <w:rPr>
-          <w:lang w:val="it-IT"/>
-        </w:rPr>
-        <w:t>, notificano l’utente tramite il lampeggio dei led e modificano il contenuto del pacchetto di 7 byte che ciclicamente inviano.</w:t>
-      </w:r>
-    </w:p>
-    <w:p>
-      <w:pPr>
-        <w:ind w:left="360"/>
-        <w:rPr>
-          <w:lang w:val="it-IT"/>
-        </w:rPr>
-      </w:pPr>
-      <w:r>
-        <w:rPr>
-          <w:lang w:val="it-IT"/>
-        </w:rPr>
-        <w:t>Un messaggio di allarme viene inviato anche al BOTTG</w:t>
-      </w:r>
-      <w:r>
-        <w:rPr>
-          <w:lang w:val="it-IT"/>
-        </w:rPr>
-        <w:t xml:space="preserve"> nel momento in cui viene triggerato un allarme da parte del server</w:t>
-      </w:r>
-      <w:r>
-        <w:rPr>
-          <w:lang w:val="it-IT"/>
-        </w:rPr>
-        <w:t>.</w:t>
-      </w:r>
-    </w:p>
-    <w:p>
-      <w:pPr>
-        <w:ind w:left="360"/>
-        <w:rPr>
-          <w:lang w:val="it-IT"/>
-        </w:rPr>
-      </w:pPr>
-    </w:p>
-    <w:p>
-      <w:pPr>
-        <w:ind w:left="360"/>
-        <w:jc w:val="center"/>
-        <w:rPr>
-          <w:lang w:val="it-IT"/>
-        </w:rPr>
-      </w:pPr>
-      <w:r>
-        <w:rPr>
-          <w:noProof/>
-        </w:rPr>
         <w:drawing>
           <wp:inline distT="0" distB="0" distL="0" distR="0" wp14:anchorId="51765D46" wp14:editId="34A3A4FC">
             <wp:extent cx="5963826" cy="3554083"/>
@@ -2816,7 +2569,7 @@
     </w:p>
     <w:p>
       <w:pPr>
-        <w:pStyle w:val="Subtitle"/>
+        <w:pStyle w:val="Sottotitolo"/>
         <w:jc w:val="both"/>
         <w:rPr>
           <w:b/>
@@ -2881,7 +2634,7 @@
     </w:p>
     <w:p>
       <w:pPr>
-        <w:pStyle w:val="ListParagraph"/>
+        <w:pStyle w:val="Paragrafoelenco"/>
         <w:numPr>
           <w:ilvl w:val="0"/>
           <w:numId w:val="28"/>
@@ -2899,7 +2652,7 @@
     </w:p>
     <w:p>
       <w:pPr>
-        <w:pStyle w:val="ListParagraph"/>
+        <w:pStyle w:val="Paragrafoelenco"/>
         <w:numPr>
           <w:ilvl w:val="0"/>
           <w:numId w:val="28"/>
@@ -2917,7 +2670,7 @@
     </w:p>
     <w:p>
       <w:pPr>
-        <w:pStyle w:val="ListParagraph"/>
+        <w:pStyle w:val="Paragrafoelenco"/>
         <w:numPr>
           <w:ilvl w:val="0"/>
           <w:numId w:val="28"/>
@@ -2935,7 +2688,7 @@
     </w:p>
     <w:p>
       <w:pPr>
-        <w:pStyle w:val="ListParagraph"/>
+        <w:pStyle w:val="Paragrafoelenco"/>
         <w:numPr>
           <w:ilvl w:val="0"/>
           <w:numId w:val="28"/>
@@ -3323,21 +3076,7 @@
         <w:rPr>
           <w:lang w:val="it-IT"/>
         </w:rPr>
-        <w:t xml:space="preserve">Il </w:t>
-      </w:r>
-      <w:proofErr w:type="spellStart"/>
-      <w:r>
-        <w:rPr>
-          <w:lang w:val="it-IT"/>
-        </w:rPr>
-        <w:t>main</w:t>
-      </w:r>
-      <w:proofErr w:type="spellEnd"/>
-      <w:r>
-        <w:rPr>
-          <w:lang w:val="it-IT"/>
-        </w:rPr>
-        <w:t xml:space="preserve"> loop di </w:t>
+        <w:t xml:space="preserve">Il main loop di </w:t>
       </w:r>
       <w:r>
         <w:rPr>
@@ -3357,6 +3096,7 @@
         <w:rPr>
           <w:lang w:val="it-IT"/>
         </w:rPr>
+        <w:lastRenderedPageBreak/>
         <w:t>Nel</w:t>
       </w:r>
       <w:r>
@@ -3526,7 +3266,6 @@
         </w:rPr>
         <w:t xml:space="preserve"> del tempo necessario per settare il flag </w:t>
       </w:r>
-      <w:proofErr w:type="spellStart"/>
       <w:r>
         <w:rPr>
           <w:i/>
@@ -3535,7 +3274,6 @@
         </w:rPr>
         <w:t>safe_mode</w:t>
       </w:r>
-      <w:proofErr w:type="spellEnd"/>
       <w:r>
         <w:rPr>
           <w:lang w:val="it-IT"/>
@@ -3581,7 +3319,6 @@
         </w:rPr>
         <w:t>, viene settato un flag booleano (</w:t>
       </w:r>
-      <w:proofErr w:type="spellStart"/>
       <w:r>
         <w:rPr>
           <w:i/>
@@ -3590,26 +3327,11 @@
         </w:rPr>
         <w:t>active_infr</w:t>
       </w:r>
-      <w:proofErr w:type="spellEnd"/>
-      <w:r>
-        <w:rPr>
-          <w:lang w:val="it-IT"/>
-        </w:rPr>
-        <w:t xml:space="preserve">) che permette di effettuare o meno all’interno del loop di </w:t>
-      </w:r>
-      <w:proofErr w:type="spellStart"/>
-      <w:r>
-        <w:rPr>
-          <w:lang w:val="it-IT"/>
-        </w:rPr>
-        <w:t>acquisition</w:t>
-      </w:r>
-      <w:proofErr w:type="spellEnd"/>
-      <w:r>
-        <w:rPr>
-          <w:lang w:val="it-IT"/>
-        </w:rPr>
-        <w:t>, la acquisizione dei valori dell’accelerometro:</w:t>
+      <w:r>
+        <w:rPr>
+          <w:lang w:val="it-IT"/>
+        </w:rPr>
+        <w:t>) che permette di effettuare o meno all’interno del loop di acquisition, la acquisizione dei valori dell’accelerometro:</w:t>
       </w:r>
     </w:p>
     <w:p>
@@ -3624,21 +3346,7 @@
         <w:rPr>
           <w:lang w:val="it-IT"/>
         </w:rPr>
-        <w:t xml:space="preserve">Come si nota, a riga 97, dopo la spedizione del pacchetto ciclico, si analizza il valore del campo di </w:t>
-      </w:r>
-      <w:proofErr w:type="spellStart"/>
-      <w:r>
-        <w:rPr>
-          <w:lang w:val="it-IT"/>
-        </w:rPr>
-        <w:t>infr</w:t>
-      </w:r>
-      <w:proofErr w:type="spellEnd"/>
-      <w:r>
-        <w:rPr>
-          <w:lang w:val="it-IT"/>
-        </w:rPr>
-        <w:t>:</w:t>
+        <w:t>Come si nota, a riga 97, dopo la spedizione del pacchetto ciclico, si analizza il valore del campo di infr:</w:t>
       </w:r>
     </w:p>
     <w:p>
@@ -3687,7 +3395,6 @@
         <w:rPr>
           <w:noProof/>
         </w:rPr>
-        <w:lastRenderedPageBreak/>
         <w:drawing>
           <wp:inline distT="0" distB="0" distL="0" distR="0" wp14:anchorId="5DF0D449" wp14:editId="13059E99">
             <wp:extent cx="3631721" cy="1436392"/>
@@ -3769,6 +3476,7 @@
         <w:rPr>
           <w:noProof/>
         </w:rPr>
+        <w:lastRenderedPageBreak/>
         <w:drawing>
           <wp:inline distT="0" distB="0" distL="0" distR="0" wp14:anchorId="66D9A91E" wp14:editId="558EE0A3">
             <wp:extent cx="3950616" cy="1673525"/>
@@ -3839,14 +3547,12 @@
         </w:rPr>
         <w:t>che si effettua (</w:t>
       </w:r>
-      <w:proofErr w:type="spellStart"/>
       <w:r>
         <w:rPr>
           <w:lang w:val="it-IT"/>
         </w:rPr>
         <w:t>update_lock_field</w:t>
       </w:r>
-      <w:proofErr w:type="spellEnd"/>
       <w:r>
         <w:rPr>
           <w:lang w:val="it-IT"/>
@@ -3856,7 +3562,7 @@
     </w:p>
     <w:p>
       <w:pPr>
-        <w:pStyle w:val="ListParagraph"/>
+        <w:pStyle w:val="Paragrafoelenco"/>
         <w:numPr>
           <w:ilvl w:val="0"/>
           <w:numId w:val="28"/>
@@ -3869,21 +3575,7 @@
         <w:rPr>
           <w:lang w:val="it-IT"/>
         </w:rPr>
-        <w:t xml:space="preserve">CHAR_UNLOCK (‘&amp;’): E’ il carattere che permette lo “sblocco” da parte dell’utente dopo che è </w:t>
-      </w:r>
-      <w:proofErr w:type="spellStart"/>
-      <w:r>
-        <w:rPr>
-          <w:lang w:val="it-IT"/>
-        </w:rPr>
-        <w:t>stato</w:t>
-      </w:r>
-      <w:proofErr w:type="spellEnd"/>
-      <w:r>
-        <w:rPr>
-          <w:lang w:val="it-IT"/>
-        </w:rPr>
-        <w:t xml:space="preserve"> riconosciuta una impronta digitale. Si rilascia il magnete (porta apribile, flag </w:t>
+        <w:t xml:space="preserve">CHAR_UNLOCK (‘&amp;’): E’ il carattere che permette lo “sblocco” da parte dell’utente dopo che è stato riconosciuta una impronta digitale. Si rilascia il magnete (porta apribile, flag </w:t>
       </w:r>
       <w:r>
         <w:rPr>
@@ -3902,7 +3594,7 @@
     </w:p>
     <w:p>
       <w:pPr>
-        <w:pStyle w:val="ListParagraph"/>
+        <w:pStyle w:val="Paragrafoelenco"/>
         <w:numPr>
           <w:ilvl w:val="0"/>
           <w:numId w:val="28"/>
@@ -3947,23 +3639,13 @@
         </w:rPr>
         <w:t xml:space="preserve">In questo momento, viene settato il flag </w:t>
       </w:r>
-      <w:proofErr w:type="spellStart"/>
       <w:r>
         <w:rPr>
           <w:i/>
           <w:iCs/>
           <w:lang w:val="it-IT"/>
         </w:rPr>
-        <w:t>safe_mode</w:t>
-      </w:r>
-      <w:proofErr w:type="spellEnd"/>
-      <w:r>
-        <w:rPr>
-          <w:i/>
-          <w:iCs/>
-          <w:lang w:val="it-IT"/>
-        </w:rPr>
-        <w:t xml:space="preserve"> e lock, </w:t>
+        <w:t xml:space="preserve">safe_mode e lock, </w:t>
       </w:r>
       <w:r>
         <w:rPr>
@@ -3974,7 +3656,7 @@
     </w:p>
     <w:p>
       <w:pPr>
-        <w:pStyle w:val="ListParagraph"/>
+        <w:pStyle w:val="Paragrafoelenco"/>
         <w:numPr>
           <w:ilvl w:val="0"/>
           <w:numId w:val="28"/>
@@ -3993,195 +3675,112 @@
         <w:rPr>
           <w:lang w:val="it-IT"/>
         </w:rPr>
-        <w:t>vazione di uno sblocco manuale da parte di un operatore dalla modalità SAFE_MODE. Viene resettato (false) il booleano per l’</w:t>
-      </w:r>
-      <w:proofErr w:type="spellStart"/>
-      <w:r>
-        <w:rPr>
-          <w:lang w:val="it-IT"/>
-        </w:rPr>
-        <w:t>infrangment</w:t>
-      </w:r>
-      <w:proofErr w:type="spellEnd"/>
-      <w:r>
-        <w:rPr>
-          <w:lang w:val="it-IT"/>
-        </w:rPr>
-        <w:t xml:space="preserve"> (</w:t>
-      </w:r>
-      <w:proofErr w:type="spellStart"/>
+        <w:t>vazione di uno sblocco manuale da parte di un operatore dalla modalità SAFE_MODE. Viene resettato (false) il booleano per l’infrangment (</w:t>
+      </w:r>
       <w:r>
         <w:rPr>
           <w:i/>
           <w:iCs/>
           <w:lang w:val="it-IT"/>
         </w:rPr>
-        <w:t>active_infr</w:t>
-      </w:r>
-      <w:proofErr w:type="spellEnd"/>
+        <w:t>active_infr = false),</w:t>
+      </w:r>
+      <w:r>
+        <w:rPr>
+          <w:lang w:val="it-IT"/>
+        </w:rPr>
+        <w:t xml:space="preserve"> così come resettato </w:t>
+      </w:r>
       <w:r>
         <w:rPr>
           <w:i/>
           <w:iCs/>
           <w:lang w:val="it-IT"/>
         </w:rPr>
-        <w:t xml:space="preserve"> = false),</w:t>
-      </w:r>
-      <w:r>
-        <w:rPr>
-          <w:lang w:val="it-IT"/>
-        </w:rPr>
-        <w:t xml:space="preserve"> così come resettato </w:t>
-      </w:r>
-      <w:proofErr w:type="spellStart"/>
-      <w:r>
+        <w:t xml:space="preserve">safe_mode. </w:t>
+      </w:r>
+      <w:r>
+        <w:rPr>
+          <w:lang w:val="it-IT"/>
+        </w:rPr>
+        <w:t>Il magnete viene attivato in modo che la cassetta una volta appoggiatta si possa lockare.</w:t>
+      </w:r>
+    </w:p>
+    <w:p>
+      <w:pPr>
+        <w:ind w:left="360"/>
+        <w:rPr>
+          <w:b/>
+          <w:bCs/>
+          <w:lang w:val="it-IT"/>
+        </w:rPr>
+      </w:pPr>
+      <w:r>
+        <w:rPr>
+          <w:b/>
+          <w:bCs/>
+          <w:lang w:val="it-IT"/>
+        </w:rPr>
+        <w:t>MAIN LOOP CENTRAL:</w:t>
+      </w:r>
+    </w:p>
+    <w:p>
+      <w:pPr>
+        <w:ind w:left="360"/>
         <w:rPr>
           <w:i/>
           <w:iCs/>
           <w:lang w:val="it-IT"/>
         </w:rPr>
-        <w:t>safe_mode</w:t>
-      </w:r>
-      <w:proofErr w:type="spellEnd"/>
+      </w:pPr>
+      <w:r>
+        <w:rPr>
+          <w:lang w:val="it-IT"/>
+        </w:rPr>
+        <w:t>Il CNTRL gestisce più operazioni all’interno del main loop.</w:t>
+      </w:r>
+      <w:r>
+        <w:rPr>
+          <w:lang w:val="it-IT"/>
+        </w:rPr>
+        <w:t xml:space="preserve"> </w:t>
+      </w:r>
+      <w:r>
+        <w:rPr>
+          <w:lang w:val="it-IT"/>
+        </w:rPr>
+        <w:t>Possiamo dividere tali operazioni</w:t>
+      </w:r>
+      <w:r>
+        <w:rPr>
+          <w:lang w:val="it-IT"/>
+        </w:rPr>
+        <w:t xml:space="preserve"> (sostanzialmente di richiesta di azione da parte di CNTRL verso il BRIDGE)</w:t>
+      </w:r>
+      <w:r>
+        <w:rPr>
+          <w:lang w:val="it-IT"/>
+        </w:rPr>
+        <w:t xml:space="preserve"> in 3 possibilità</w:t>
+      </w:r>
+      <w:r>
+        <w:rPr>
+          <w:lang w:val="it-IT"/>
+        </w:rPr>
+        <w:t xml:space="preserve"> (descritte più sotto). Nel caso però in cui, nessuna di queste 3 azioni venga richiesta, CNTRL notifica ciclicamente il bridge di essere nello stato IDLE, con un pacchetto </w:t>
+      </w:r>
+      <w:r>
+        <w:rPr>
+          <w:lang w:val="it-IT"/>
+        </w:rPr>
+        <w:t xml:space="preserve">di 2 byte. </w:t>
+      </w:r>
       <w:r>
         <w:rPr>
           <w:i/>
           <w:iCs/>
           <w:lang w:val="it-IT"/>
         </w:rPr>
-        <w:t xml:space="preserve">. </w:t>
-      </w:r>
-      <w:r>
-        <w:rPr>
-          <w:lang w:val="it-IT"/>
-        </w:rPr>
-        <w:t xml:space="preserve">Il magnete viene attivato in modo che la cassetta una volta </w:t>
-      </w:r>
-      <w:proofErr w:type="spellStart"/>
-      <w:r>
-        <w:rPr>
-          <w:lang w:val="it-IT"/>
-        </w:rPr>
-        <w:t>appoggiatta</w:t>
-      </w:r>
-      <w:proofErr w:type="spellEnd"/>
-      <w:r>
-        <w:rPr>
-          <w:lang w:val="it-IT"/>
-        </w:rPr>
-        <w:t xml:space="preserve"> si possa </w:t>
-      </w:r>
-      <w:proofErr w:type="spellStart"/>
-      <w:r>
-        <w:rPr>
-          <w:lang w:val="it-IT"/>
-        </w:rPr>
-        <w:t>lockare</w:t>
-      </w:r>
-      <w:proofErr w:type="spellEnd"/>
-      <w:r>
-        <w:rPr>
-          <w:lang w:val="it-IT"/>
-        </w:rPr>
-        <w:t>.</w:t>
-      </w:r>
-    </w:p>
-    <w:p>
-      <w:pPr>
-        <w:ind w:left="360"/>
-        <w:rPr>
-          <w:b/>
-          <w:bCs/>
-          <w:lang w:val="it-IT"/>
-        </w:rPr>
-      </w:pPr>
-      <w:r>
-        <w:rPr>
-          <w:b/>
-          <w:bCs/>
-          <w:lang w:val="it-IT"/>
-        </w:rPr>
-        <w:t>MAIN LOOP CENTRAL:</w:t>
-      </w:r>
-    </w:p>
-    <w:p>
-      <w:pPr>
-        <w:ind w:left="360"/>
-        <w:rPr>
-          <w:i/>
-          <w:iCs/>
-          <w:lang w:val="it-IT"/>
-        </w:rPr>
-      </w:pPr>
-      <w:r>
-        <w:rPr>
-          <w:lang w:val="it-IT"/>
-        </w:rPr>
-        <w:t xml:space="preserve">Il CNTRL gestisce più operazioni all’interno del </w:t>
-      </w:r>
-      <w:proofErr w:type="spellStart"/>
-      <w:r>
-        <w:rPr>
-          <w:lang w:val="it-IT"/>
-        </w:rPr>
-        <w:t>main</w:t>
-      </w:r>
-      <w:proofErr w:type="spellEnd"/>
-      <w:r>
-        <w:rPr>
-          <w:lang w:val="it-IT"/>
-        </w:rPr>
-        <w:t xml:space="preserve"> loop.</w:t>
-      </w:r>
-      <w:r>
-        <w:rPr>
-          <w:lang w:val="it-IT"/>
-        </w:rPr>
-        <w:t xml:space="preserve"> </w:t>
-      </w:r>
-      <w:r>
-        <w:rPr>
-          <w:lang w:val="it-IT"/>
-        </w:rPr>
-        <w:t>Possiamo dividere tali operazioni</w:t>
-      </w:r>
-      <w:r>
-        <w:rPr>
-          <w:lang w:val="it-IT"/>
-        </w:rPr>
-        <w:t xml:space="preserve"> (sostanzialmente di richiesta di azione da parte di CNTRL verso il BRIDGE)</w:t>
-      </w:r>
-      <w:r>
-        <w:rPr>
-          <w:lang w:val="it-IT"/>
-        </w:rPr>
-        <w:t xml:space="preserve"> in 3 possibilità</w:t>
-      </w:r>
-      <w:r>
-        <w:rPr>
-          <w:lang w:val="it-IT"/>
-        </w:rPr>
-        <w:t xml:space="preserve"> (descritte più sotto). Nel caso però in cui, nessuna di queste 3 azioni venga richiesta, CNTRL notifica ciclicamente il </w:t>
-      </w:r>
-      <w:r>
-        <w:rPr>
-          <w:lang w:val="it-IT"/>
-        </w:rPr>
-        <w:lastRenderedPageBreak/>
-        <w:t xml:space="preserve">bridge di essere nello stato IDLE, con un pacchetto </w:t>
-      </w:r>
-      <w:r>
-        <w:rPr>
-          <w:lang w:val="it-IT"/>
-        </w:rPr>
-        <w:t xml:space="preserve">di 2 byte. </w:t>
-      </w:r>
-      <w:r>
-        <w:rPr>
-          <w:i/>
-          <w:iCs/>
-          <w:lang w:val="it-IT"/>
-        </w:rPr>
         <w:t>(d’ora in avanti questi 2 byte di CNTRL verranno definiti come ACTION_PACKET, che contengono 1 byte per l’header dell’operazione richiesta e 1 byte per i dati che servono per quell’operazione)</w:t>
       </w:r>
     </w:p>
@@ -4215,7 +3814,7 @@
     </w:p>
     <w:p>
       <w:pPr>
-        <w:pStyle w:val="ListParagraph"/>
+        <w:pStyle w:val="Paragrafoelenco"/>
         <w:numPr>
           <w:ilvl w:val="0"/>
           <w:numId w:val="28"/>
@@ -4224,24 +3823,16 @@
           <w:lang w:val="it-IT"/>
         </w:rPr>
       </w:pPr>
-      <w:proofErr w:type="spellStart"/>
-      <w:r>
-        <w:rPr>
-          <w:lang w:val="it-IT"/>
-        </w:rPr>
-        <w:t>Enroll</w:t>
-      </w:r>
-      <w:proofErr w:type="spellEnd"/>
-      <w:r>
-        <w:rPr>
-          <w:lang w:val="it-IT"/>
-        </w:rPr>
-        <w:t xml:space="preserve"> Mode: questa modalità in realtà è l’ultimo step a conclusione della routine di setup(). Sostanzialmente il sistema è in attesa di 2 registrazioni di impronte digitali che simulino due clienti. Se non vengono registrate, l’applicativo di CNTRL non parte. </w:t>
-      </w:r>
-    </w:p>
-    <w:p>
-      <w:pPr>
-        <w:pStyle w:val="ListParagraph"/>
+      <w:r>
+        <w:rPr>
+          <w:lang w:val="it-IT"/>
+        </w:rPr>
+        <w:t xml:space="preserve">Enroll Mode: questa modalità in realtà è l’ultimo step a conclusione della routine di setup(). Sostanzialmente il sistema è in attesa di 2 registrazioni di impronte digitali che simulino due clienti. Se non vengono registrate, l’applicativo di CNTRL non parte. </w:t>
+      </w:r>
+    </w:p>
+    <w:p>
+      <w:pPr>
+        <w:pStyle w:val="Paragrafoelenco"/>
         <w:rPr>
           <w:lang w:val="it-IT"/>
         </w:rPr>
@@ -4261,105 +3852,65 @@
           <w:lang w:val="it-IT"/>
         </w:rPr>
       </w:pPr>
-      <w:proofErr w:type="spellStart"/>
       <w:r>
         <w:rPr>
           <w:color w:val="4472C4" w:themeColor="accent1"/>
           <w:lang w:val="it-IT"/>
         </w:rPr>
-        <w:t>Waiting</w:t>
-      </w:r>
-      <w:proofErr w:type="spellEnd"/>
-      <w:r>
+        <w:t>Waiting enroll...</w:t>
+      </w:r>
+    </w:p>
+    <w:p>
+      <w:pPr>
+        <w:ind w:left="360" w:firstLine="360"/>
+        <w:rPr>
+          <w:lang w:val="it-IT"/>
+        </w:rPr>
+      </w:pPr>
+      <w:r>
+        <w:rPr>
+          <w:lang w:val="it-IT"/>
+        </w:rPr>
+        <w:lastRenderedPageBreak/>
+        <w:t>Nel caso in cui c’è una corretta registrazione:</w:t>
+      </w:r>
+    </w:p>
+    <w:p>
+      <w:pPr>
+        <w:ind w:left="360" w:firstLine="360"/>
         <w:rPr>
           <w:color w:val="4472C4" w:themeColor="accent1"/>
           <w:lang w:val="it-IT"/>
         </w:rPr>
+      </w:pPr>
+      <w:r>
+        <w:rPr>
+          <w:color w:val="4472C4" w:themeColor="accent1"/>
+          <w:lang w:val="it-IT"/>
+        </w:rPr>
+        <w:t>"Enrolled!"</w:t>
+      </w:r>
+    </w:p>
+    <w:p>
+      <w:pPr>
+        <w:ind w:left="720"/>
+        <w:rPr>
+          <w:color w:val="4472C4" w:themeColor="accent1"/>
+          <w:lang w:val="it-IT"/>
+        </w:rPr>
+      </w:pPr>
+      <w:r>
+        <w:rPr>
+          <w:lang w:val="it-IT"/>
+        </w:rPr>
+        <w:t>Questo è collegato a quanto già citato nella sezione ENROLL per l’ACQUISITION. E’ il momento in cui c’è una registrazione completata con successo, con conseguente invio verso il BRIDGE con</w:t>
+      </w:r>
+      <w:r>
+        <w:rPr>
+          <w:lang w:val="it-IT"/>
+        </w:rPr>
         <w:t xml:space="preserve"> </w:t>
       </w:r>
-      <w:proofErr w:type="spellStart"/>
-      <w:r>
-        <w:rPr>
-          <w:color w:val="4472C4" w:themeColor="accent1"/>
-          <w:lang w:val="it-IT"/>
-        </w:rPr>
-        <w:t>enroll</w:t>
-      </w:r>
-      <w:proofErr w:type="spellEnd"/>
-      <w:r>
-        <w:rPr>
-          <w:color w:val="4472C4" w:themeColor="accent1"/>
-          <w:lang w:val="it-IT"/>
-        </w:rPr>
-        <w:t>...</w:t>
-      </w:r>
-    </w:p>
-    <w:p>
-      <w:pPr>
-        <w:ind w:left="360" w:firstLine="360"/>
-        <w:rPr>
-          <w:lang w:val="it-IT"/>
-        </w:rPr>
-      </w:pPr>
-      <w:r>
-        <w:rPr>
-          <w:lang w:val="it-IT"/>
-        </w:rPr>
-        <w:t>Nel caso in cui c’è una corretta registrazione:</w:t>
-      </w:r>
-    </w:p>
-    <w:p>
-      <w:pPr>
-        <w:ind w:left="360" w:firstLine="360"/>
-        <w:rPr>
-          <w:color w:val="4472C4" w:themeColor="accent1"/>
-          <w:lang w:val="it-IT"/>
-        </w:rPr>
-      </w:pPr>
-      <w:r>
-        <w:rPr>
-          <w:color w:val="4472C4" w:themeColor="accent1"/>
-          <w:lang w:val="it-IT"/>
-        </w:rPr>
-        <w:t>"</w:t>
-      </w:r>
-      <w:proofErr w:type="spellStart"/>
-      <w:r>
-        <w:rPr>
-          <w:color w:val="4472C4" w:themeColor="accent1"/>
-          <w:lang w:val="it-IT"/>
-        </w:rPr>
-        <w:t>Enrolled</w:t>
-      </w:r>
-      <w:proofErr w:type="spellEnd"/>
-      <w:r>
-        <w:rPr>
-          <w:color w:val="4472C4" w:themeColor="accent1"/>
-          <w:lang w:val="it-IT"/>
-        </w:rPr>
-        <w:t>!"</w:t>
-      </w:r>
-    </w:p>
-    <w:p>
-      <w:pPr>
-        <w:ind w:left="720"/>
-        <w:rPr>
-          <w:color w:val="4472C4" w:themeColor="accent1"/>
-          <w:lang w:val="it-IT"/>
-        </w:rPr>
-      </w:pPr>
-      <w:r>
-        <w:rPr>
-          <w:lang w:val="it-IT"/>
-        </w:rPr>
-        <w:t>Questo è collegato a quanto già citato nella sezione ENROLL per l’ACQUISITION. E’ il momento in cui c’è una registrazione completata con successo, con conseguente invio verso il BRIDGE con</w:t>
-      </w:r>
-      <w:r>
-        <w:rPr>
-          <w:lang w:val="it-IT"/>
-        </w:rPr>
-        <w:t xml:space="preserve"> </w:t>
-      </w:r>
       <w:r>
         <w:rPr>
           <w:lang w:val="it-IT"/>
@@ -4387,7 +3938,7 @@
     </w:p>
     <w:p>
       <w:pPr>
-        <w:pStyle w:val="ListParagraph"/>
+        <w:pStyle w:val="Paragrafoelenco"/>
         <w:numPr>
           <w:ilvl w:val="0"/>
           <w:numId w:val="28"/>
@@ -4396,19 +3947,11 @@
           <w:lang w:val="it-IT"/>
         </w:rPr>
       </w:pPr>
-      <w:proofErr w:type="spellStart"/>
-      <w:r>
-        <w:rPr>
-          <w:lang w:val="it-IT"/>
-        </w:rPr>
-        <w:t>Fingerprint</w:t>
-      </w:r>
-      <w:proofErr w:type="spellEnd"/>
-      <w:r>
-        <w:rPr>
-          <w:lang w:val="it-IT"/>
-        </w:rPr>
-        <w:t xml:space="preserve"> Mode:</w:t>
+      <w:r>
+        <w:rPr>
+          <w:lang w:val="it-IT"/>
+        </w:rPr>
+        <w:t>Fingerprint Mode:</w:t>
       </w:r>
       <w:r>
         <w:rPr>
@@ -4431,7 +3974,7 @@
     </w:p>
     <w:p>
       <w:pPr>
-        <w:pStyle w:val="ListParagraph"/>
+        <w:pStyle w:val="Paragrafoelenco"/>
         <w:rPr>
           <w:lang w:val="it-IT"/>
         </w:rPr>
@@ -4461,7 +4004,7 @@
     </w:p>
     <w:p>
       <w:pPr>
-        <w:pStyle w:val="ListParagraph"/>
+        <w:pStyle w:val="Paragrafoelenco"/>
         <w:numPr>
           <w:ilvl w:val="0"/>
           <w:numId w:val="28"/>
@@ -4491,7 +4034,7 @@
     </w:p>
     <w:p>
       <w:pPr>
-        <w:pStyle w:val="ListParagraph"/>
+        <w:pStyle w:val="Paragrafoelenco"/>
         <w:rPr>
           <w:lang w:val="it-IT"/>
         </w:rPr>
@@ -4512,7 +4055,7 @@
     </w:p>
     <w:p>
       <w:pPr>
-        <w:pStyle w:val="Subtitle"/>
+        <w:pStyle w:val="Sottotitolo"/>
         <w:jc w:val="both"/>
         <w:rPr>
           <w:b/>
@@ -4539,42 +4082,20 @@
         <w:rPr>
           <w:lang w:val="it-IT"/>
         </w:rPr>
-        <w:t xml:space="preserve">Per la fase di recupero e monitoraggio dei dati provenienti dal bridge, ho scelto di utilizzare la piattaforma </w:t>
-      </w:r>
-      <w:proofErr w:type="spellStart"/>
-      <w:r>
-        <w:rPr>
-          <w:lang w:val="it-IT"/>
-        </w:rPr>
-        <w:t>ThingsBoard</w:t>
-      </w:r>
-      <w:proofErr w:type="spellEnd"/>
-      <w:r>
-        <w:rPr>
-          <w:lang w:val="it-IT"/>
-        </w:rPr>
-        <w:t xml:space="preserve"> in modalità "Live Demo". Questa scelta ha permesso di sfruttare un ambiente già predisposto per l’acquisizione in tempo reale, senza la necessità di configurazioni server complesse. </w:t>
-      </w:r>
-    </w:p>
-    <w:p>
-      <w:pPr>
-        <w:rPr>
-          <w:lang w:val="it-IT"/>
-        </w:rPr>
-      </w:pPr>
-      <w:proofErr w:type="spellStart"/>
-      <w:r>
-        <w:rPr>
-          <w:lang w:val="it-IT"/>
-        </w:rPr>
-        <w:t>ThingsBoard</w:t>
-      </w:r>
-      <w:proofErr w:type="spellEnd"/>
-      <w:r>
-        <w:rPr>
-          <w:lang w:val="it-IT"/>
-        </w:rPr>
-        <w:t xml:space="preserve"> si è rivelato particolarmente utile per visualizzare i dati raccolti, applicare soglie in modo dinamico e inviare automaticamente un messaggio MQTT quando tali soglie venivano superate. In questo modo </w:t>
+        <w:t xml:space="preserve">Per la fase di recupero e monitoraggio dei dati provenienti dal bridge, ho scelto di utilizzare la piattaforma ThingsBoard in modalità "Live Demo". Questa scelta ha permesso di sfruttare un ambiente già predisposto per l’acquisizione in tempo reale, senza la necessità di configurazioni server complesse. </w:t>
+      </w:r>
+    </w:p>
+    <w:p>
+      <w:pPr>
+        <w:rPr>
+          <w:lang w:val="it-IT"/>
+        </w:rPr>
+      </w:pPr>
+      <w:r>
+        <w:rPr>
+          <w:lang w:val="it-IT"/>
+        </w:rPr>
+        <w:t xml:space="preserve">ThingsBoard si è rivelato particolarmente utile per visualizzare i dati raccolti, applicare soglie in modo dinamico e inviare automaticamente un messaggio MQTT quando tali soglie venivano superate. In questo modo </w:t>
       </w:r>
       <w:r>
         <w:rPr>
@@ -4599,78 +4120,78 @@
         <w:rPr>
           <w:lang w:val="it-IT"/>
         </w:rPr>
+        <w:t>Per la fase di prototipazione, sono stati creati due dispositivi virtuali sulla piattaforma, ciascun</w:t>
+      </w:r>
+      <w:r>
+        <w:rPr>
+          <w:lang w:val="it-IT"/>
+        </w:rPr>
+        <w:t xml:space="preserve">o </w:t>
+      </w:r>
+      <w:r>
+        <w:rPr>
+          <w:lang w:val="it-IT"/>
+        </w:rPr>
+        <w:t xml:space="preserve">configurato con il proprio access token per </w:t>
+      </w:r>
+      <w:r>
+        <w:rPr>
+          <w:lang w:val="it-IT"/>
+        </w:rPr>
+        <w:t xml:space="preserve">poter </w:t>
+      </w:r>
+      <w:r>
+        <w:rPr>
+          <w:lang w:val="it-IT"/>
+        </w:rPr>
+        <w:t>comunicare con il broker MQTT integrato. Questi dispositivi inviano periodicamente dati simulati al broker, rappresentando il flusso proveniente da sensori reali.</w:t>
+      </w:r>
+    </w:p>
+    <w:p>
+      <w:pPr>
+        <w:rPr>
+          <w:lang w:val="it-IT"/>
+        </w:rPr>
+      </w:pPr>
+      <w:r>
+        <w:rPr>
+          <w:lang w:val="it-IT"/>
+        </w:rPr>
+        <w:t>È stata realizzata una Dashboard personalizzata per la visualizzazione in tempo reale dei dati raccolti, facilitando il monitoraggio dello stato dei dispositivi</w:t>
+      </w:r>
+      <w:r>
+        <w:rPr>
+          <w:lang w:val="it-IT"/>
+        </w:rPr>
+        <w:t xml:space="preserve"> anche in fase di Debug.</w:t>
+      </w:r>
+    </w:p>
+    <w:p>
+      <w:pPr>
+        <w:rPr>
+          <w:lang w:val="it-IT"/>
+        </w:rPr>
+      </w:pPr>
+    </w:p>
+    <w:p>
+      <w:pPr>
+        <w:rPr>
+          <w:lang w:val="it-IT"/>
+        </w:rPr>
+      </w:pPr>
+    </w:p>
+    <w:p>
+      <w:pPr>
+        <w:jc w:val="center"/>
+        <w:rPr>
+          <w:lang w:val="it-IT"/>
+        </w:rPr>
+      </w:pPr>
+      <w:r>
+        <w:rPr>
+          <w:noProof/>
+        </w:rPr>
         <w:lastRenderedPageBreak/>
-        <w:t>Per la fase di prototipazione, sono stati creati due dispositivi virtuali sulla piattaforma, ciascun</w:t>
-      </w:r>
-      <w:r>
-        <w:rPr>
-          <w:lang w:val="it-IT"/>
-        </w:rPr>
-        <w:t xml:space="preserve">o </w:t>
-      </w:r>
-      <w:r>
-        <w:rPr>
-          <w:lang w:val="it-IT"/>
-        </w:rPr>
-        <w:t xml:space="preserve">configurato con il proprio access token per </w:t>
-      </w:r>
-      <w:r>
-        <w:rPr>
-          <w:lang w:val="it-IT"/>
-        </w:rPr>
-        <w:t xml:space="preserve">poter </w:t>
-      </w:r>
-      <w:r>
-        <w:rPr>
-          <w:lang w:val="it-IT"/>
-        </w:rPr>
-        <w:t>comunicare con il broker MQTT integrato. Questi dispositivi inviano periodicamente dati simulati al broker, rappresentando il flusso proveniente da sensori reali.</w:t>
-      </w:r>
-    </w:p>
-    <w:p>
-      <w:pPr>
-        <w:rPr>
-          <w:lang w:val="it-IT"/>
-        </w:rPr>
-      </w:pPr>
-      <w:r>
-        <w:rPr>
-          <w:lang w:val="it-IT"/>
-        </w:rPr>
-        <w:t>È stata realizzata una Dashboard personalizzata per la visualizzazione in tempo reale dei dati raccolti, facilitando il monitoraggio dello stato dei dispositivi</w:t>
-      </w:r>
-      <w:r>
-        <w:rPr>
-          <w:lang w:val="it-IT"/>
-        </w:rPr>
-        <w:t xml:space="preserve"> anche in fase di Debug.</w:t>
-      </w:r>
-    </w:p>
-    <w:p>
-      <w:pPr>
-        <w:rPr>
-          <w:lang w:val="it-IT"/>
-        </w:rPr>
-      </w:pPr>
-    </w:p>
-    <w:p>
-      <w:pPr>
-        <w:rPr>
-          <w:lang w:val="it-IT"/>
-        </w:rPr>
-      </w:pPr>
-    </w:p>
-    <w:p>
-      <w:pPr>
-        <w:jc w:val="center"/>
-        <w:rPr>
-          <w:lang w:val="it-IT"/>
-        </w:rPr>
-      </w:pPr>
-      <w:r>
-        <w:rPr>
-          <w:noProof/>
-        </w:rPr>
         <w:drawing>
           <wp:inline distT="0" distB="0" distL="0" distR="0" wp14:anchorId="69003AC7" wp14:editId="48DBC16E">
             <wp:extent cx="4637837" cy="2713333"/>
@@ -4740,14 +4261,12 @@
         </w:rPr>
         <w:t>(</w:t>
       </w:r>
-      <w:proofErr w:type="spellStart"/>
       <w:r>
         <w:rPr>
           <w:lang w:val="it-IT"/>
         </w:rPr>
         <w:t>Mosquitto</w:t>
       </w:r>
-      <w:proofErr w:type="spellEnd"/>
       <w:r>
         <w:rPr>
           <w:lang w:val="it-IT"/>
@@ -4771,21 +4290,7 @@
         <w:rPr>
           <w:lang w:val="it-IT"/>
         </w:rPr>
-        <w:t xml:space="preserve">Il bridge, iscritto come </w:t>
-      </w:r>
-      <w:proofErr w:type="spellStart"/>
-      <w:r>
-        <w:rPr>
-          <w:lang w:val="it-IT"/>
-        </w:rPr>
-        <w:t>subscriber</w:t>
-      </w:r>
-      <w:proofErr w:type="spellEnd"/>
-      <w:r>
-        <w:rPr>
-          <w:lang w:val="it-IT"/>
-        </w:rPr>
-        <w:t xml:space="preserve"> a</w:t>
+        <w:t>Il bridge, iscritto come subscriber a</w:t>
       </w:r>
       <w:r>
         <w:rPr>
@@ -4832,7 +4337,6 @@
         <w:rPr>
           <w:noProof/>
         </w:rPr>
-        <w:lastRenderedPageBreak/>
         <w:drawing>
           <wp:inline distT="0" distB="0" distL="0" distR="0" wp14:anchorId="73735019" wp14:editId="1560A575">
             <wp:extent cx="6472092" cy="3182112"/>
@@ -4899,7 +4403,7 @@
     </w:p>
     <w:p>
       <w:pPr>
-        <w:pStyle w:val="Heading1"/>
+        <w:pStyle w:val="Titolo1"/>
         <w:numPr>
           <w:ilvl w:val="0"/>
           <w:numId w:val="25"/>
@@ -4915,7 +4419,7 @@
       </w:pPr>
       <w:r>
         <w:rPr>
-          <w:rStyle w:val="BookTitle"/>
+          <w:rStyle w:val="Titolodellibro"/>
           <w:sz w:val="32"/>
           <w:szCs w:val="32"/>
           <w:lang w:val="it-IT"/>
@@ -4958,7 +4462,7 @@
     </w:p>
     <w:p>
       <w:pPr>
-        <w:pStyle w:val="ListParagraph"/>
+        <w:pStyle w:val="Paragrafoelenco"/>
         <w:numPr>
           <w:ilvl w:val="0"/>
           <w:numId w:val="28"/>
@@ -4976,7 +4480,7 @@
     </w:p>
     <w:p>
       <w:pPr>
-        <w:pStyle w:val="ListParagraph"/>
+        <w:pStyle w:val="Paragrafoelenco"/>
         <w:numPr>
           <w:ilvl w:val="1"/>
           <w:numId w:val="28"/>
@@ -4994,7 +4498,7 @@
     </w:p>
     <w:p>
       <w:pPr>
-        <w:pStyle w:val="ListParagraph"/>
+        <w:pStyle w:val="Paragrafoelenco"/>
         <w:numPr>
           <w:ilvl w:val="1"/>
           <w:numId w:val="28"/>
@@ -5012,7 +4516,7 @@
     </w:p>
     <w:p>
       <w:pPr>
-        <w:pStyle w:val="ListParagraph"/>
+        <w:pStyle w:val="Paragrafoelenco"/>
         <w:numPr>
           <w:ilvl w:val="0"/>
           <w:numId w:val="28"/>
@@ -5025,40 +4529,12 @@
         <w:rPr>
           <w:lang w:val="it-IT"/>
         </w:rPr>
-        <w:t xml:space="preserve">Comunicazione Wireless: tramite </w:t>
-      </w:r>
-      <w:proofErr w:type="spellStart"/>
-      <w:r>
-        <w:rPr>
-          <w:lang w:val="it-IT"/>
-        </w:rPr>
-        <w:t>transceiver</w:t>
-      </w:r>
-      <w:proofErr w:type="spellEnd"/>
-      <w:r>
-        <w:rPr>
-          <w:lang w:val="it-IT"/>
-        </w:rPr>
-        <w:t xml:space="preserve"> </w:t>
-      </w:r>
-      <w:proofErr w:type="spellStart"/>
-      <w:r>
-        <w:rPr>
-          <w:lang w:val="it-IT"/>
-        </w:rPr>
-        <w:t>Wifi</w:t>
-      </w:r>
-      <w:proofErr w:type="spellEnd"/>
-      <w:r>
-        <w:rPr>
-          <w:lang w:val="it-IT"/>
-        </w:rPr>
-        <w:t xml:space="preserve"> effettuare la comunicazione CNTRL-ACQ senza l’utilizzo dei cavi fisici, impossibile in una produzione reale del prodotto.</w:t>
-      </w:r>
-    </w:p>
-    <w:p>
-      <w:pPr>
-        <w:pStyle w:val="ListParagraph"/>
+        <w:t>Comunicazione Wireless: tramite transceiver Wifi effettuare la comunicazione CNTRL-ACQ senza l’utilizzo dei cavi fisici, impossibile in una produzione reale del prodotto.</w:t>
+      </w:r>
+    </w:p>
+    <w:p>
+      <w:pPr>
+        <w:pStyle w:val="Paragrafoelenco"/>
         <w:numPr>
           <w:ilvl w:val="0"/>
           <w:numId w:val="28"/>
@@ -5077,21 +4553,7 @@
         <w:rPr>
           <w:lang w:val="it-IT"/>
         </w:rPr>
-        <w:t xml:space="preserve">energetica: soluzioni di risparmio energetico (cassetta non è in modalità </w:t>
-      </w:r>
-      <w:proofErr w:type="spellStart"/>
-      <w:r>
-        <w:rPr>
-          <w:lang w:val="it-IT"/>
-        </w:rPr>
-        <w:t>sleep</w:t>
-      </w:r>
-      <w:proofErr w:type="spellEnd"/>
-      <w:r>
-        <w:rPr>
-          <w:lang w:val="it-IT"/>
-        </w:rPr>
-        <w:t>)</w:t>
+        <w:t>energetica: soluzioni di risparmio energetico (cassetta non è in modalità sleep)</w:t>
       </w:r>
     </w:p>
     <w:p>
@@ -5122,7 +4584,7 @@
     </w:p>
     <w:p>
       <w:pPr>
-        <w:pStyle w:val="ListParagraph"/>
+        <w:pStyle w:val="Paragrafoelenco"/>
         <w:numPr>
           <w:ilvl w:val="0"/>
           <w:numId w:val="28"/>
@@ -5131,24 +4593,16 @@
           <w:lang w:val="it-IT"/>
         </w:rPr>
       </w:pPr>
-      <w:proofErr w:type="spellStart"/>
-      <w:r>
-        <w:rPr>
-          <w:lang w:val="it-IT"/>
-        </w:rPr>
-        <w:t>Refactoring</w:t>
-      </w:r>
-      <w:proofErr w:type="spellEnd"/>
-      <w:r>
-        <w:rPr>
-          <w:lang w:val="it-IT"/>
-        </w:rPr>
-        <w:t xml:space="preserve"> dell’architettura sulla base di HAL</w:t>
-      </w:r>
-    </w:p>
-    <w:p>
-      <w:pPr>
-        <w:pStyle w:val="ListParagraph"/>
+      <w:r>
+        <w:rPr>
+          <w:lang w:val="it-IT"/>
+        </w:rPr>
+        <w:t>Refactoring dell’architettura sulla base di HAL</w:t>
+      </w:r>
+    </w:p>
+    <w:p>
+      <w:pPr>
+        <w:pStyle w:val="Paragrafoelenco"/>
         <w:numPr>
           <w:ilvl w:val="1"/>
           <w:numId w:val="28"/>
@@ -5166,7 +4620,7 @@
     </w:p>
     <w:p>
       <w:pPr>
-        <w:pStyle w:val="ListParagraph"/>
+        <w:pStyle w:val="Paragrafoelenco"/>
         <w:numPr>
           <w:ilvl w:val="1"/>
           <w:numId w:val="28"/>
@@ -5184,7 +4638,208 @@
     </w:p>
     <w:p>
       <w:pPr>
-        <w:pStyle w:val="ListParagraph"/>
+        <w:ind w:left="360"/>
+        <w:rPr>
+          <w:lang w:val="it-IT"/>
+        </w:rPr>
+      </w:pPr>
+      <w:r>
+        <w:rPr>
+          <w:lang w:val="it-IT"/>
+        </w:rPr>
+        <w:t>L’obiettivo è rendersi indipendente dalla piattaforma. In un contesto di mercato in cui l’obsolescenza dei prodotto elettronici (non solo microcontrollori</w:t>
+      </w:r>
+      <w:r>
+        <w:rPr>
+          <w:lang w:val="it-IT"/>
+        </w:rPr>
+        <w:t>) è all’ordine del giorno, l’idea è di cercare di avere un software più flessibile e modulare per cercare di raggiungere il massimo del riutilizzo del codice.</w:t>
+      </w:r>
+    </w:p>
+    <w:p>
+      <w:pPr>
+        <w:ind w:left="360"/>
+        <w:rPr>
+          <w:lang w:val="it-IT"/>
+        </w:rPr>
+      </w:pPr>
+      <w:r>
+        <w:rPr>
+          <w:lang w:val="it-IT"/>
+        </w:rPr>
+        <w:t>Attualmente il codice dell’applicativo e di basso livello è tutto appartenente ad Arduino.</w:t>
+      </w:r>
+      <w:r>
+        <w:rPr>
+          <w:lang w:val="it-IT"/>
+        </w:rPr>
+        <w:t xml:space="preserve"> Se Arduino (o il microcontrollore in generale) viene dismesso dalla produzione, si è costretti a riscrivere tutto il codice.</w:t>
+      </w:r>
+    </w:p>
+    <w:p>
+      <w:pPr>
+        <w:ind w:left="360"/>
+        <w:rPr>
+          <w:lang w:val="it-IT"/>
+        </w:rPr>
+      </w:pPr>
+      <w:r>
+        <w:rPr>
+          <w:lang w:val="it-IT"/>
+        </w:rPr>
+        <w:t>Passando ad una architettura Multi</w:t>
+      </w:r>
+      <w:r>
+        <w:rPr>
+          <w:lang w:val="it-IT"/>
+        </w:rPr>
+        <w:t>l</w:t>
+      </w:r>
+      <w:r>
+        <w:rPr>
+          <w:lang w:val="it-IT"/>
+        </w:rPr>
+        <w:t>ayer, l’applicativo utilizzare un interfaccia comune (</w:t>
+      </w:r>
+      <w:r>
+        <w:rPr>
+          <w:lang w:val="it-IT"/>
+        </w:rPr>
+        <w:t>INT</w:t>
+      </w:r>
+      <w:r>
+        <w:rPr>
+          <w:lang w:val="it-IT"/>
+        </w:rPr>
+        <w:t>) che viene concretizzata in file appartenenti alla piattaforma, con i suoi driver specifici.</w:t>
+      </w:r>
+      <w:r>
+        <w:rPr>
+          <w:lang w:val="it-IT"/>
+        </w:rPr>
+        <w:t xml:space="preserve"> Se cambia la piattaforma, la parte di applicativo non cambia, rimane invariata. Verrà solo riscritta soltanto la parte di basso livello legata alla nuova macchina.</w:t>
+      </w:r>
+    </w:p>
+    <w:p>
+      <w:pPr>
+        <w:ind w:left="360"/>
+        <w:rPr>
+          <w:lang w:val="it-IT"/>
+        </w:rPr>
+      </w:pPr>
+      <w:r>
+        <w:rPr>
+          <w:noProof/>
+        </w:rPr>
+        <w:drawing>
+          <wp:inline distT="0" distB="0" distL="0" distR="0" wp14:anchorId="78EA5940" wp14:editId="24625D85">
+            <wp:extent cx="5943600" cy="2414905"/>
+            <wp:effectExtent l="0" t="0" r="0" b="4445"/>
+            <wp:docPr id="886061625" name="Immagine 1" descr="Immagine che contiene testo, schermata, Rettangolo, Carattere&#10;&#10;Il contenuto generato dall'IA potrebbe non essere corretto."/>
+            <wp:cNvGraphicFramePr>
+              <a:graphicFrameLocks xmlns:a="http://schemas.openxmlformats.org/drawingml/2006/main" noChangeAspect="1"/>
+            </wp:cNvGraphicFramePr>
+            <a:graphic xmlns:a="http://schemas.openxmlformats.org/drawingml/2006/main">
+              <a:graphicData uri="http://schemas.openxmlformats.org/drawingml/2006/picture">
+                <pic:pic xmlns:pic="http://schemas.openxmlformats.org/drawingml/2006/picture">
+                  <pic:nvPicPr>
+                    <pic:cNvPr id="886061625" name="Immagine 1" descr="Immagine che contiene testo, schermata, Rettangolo, Carattere&#10;&#10;Il contenuto generato dall'IA potrebbe non essere corretto."/>
+                    <pic:cNvPicPr/>
+                  </pic:nvPicPr>
+                  <pic:blipFill>
+                    <a:blip r:embed="rId14"/>
+                    <a:stretch>
+                      <a:fillRect/>
+                    </a:stretch>
+                  </pic:blipFill>
+                  <pic:spPr>
+                    <a:xfrm>
+                      <a:off x="0" y="0"/>
+                      <a:ext cx="5943600" cy="2414905"/>
+                    </a:xfrm>
+                    <a:prstGeom prst="rect">
+                      <a:avLst/>
+                    </a:prstGeom>
+                  </pic:spPr>
+                </pic:pic>
+              </a:graphicData>
+            </a:graphic>
+          </wp:inline>
+        </w:drawing>
+      </w:r>
+    </w:p>
+    <w:p>
+      <w:pPr>
+        <w:ind w:left="360"/>
+        <w:rPr>
+          <w:lang w:val="it-IT"/>
+        </w:rPr>
+      </w:pPr>
+    </w:p>
+    <w:p>
+      <w:pPr>
+        <w:ind w:left="360"/>
+        <w:rPr>
+          <w:lang w:val="it-IT"/>
+        </w:rPr>
+      </w:pPr>
+      <w:r>
+        <w:rPr>
+          <w:lang w:val="it-IT"/>
+        </w:rPr>
+        <w:lastRenderedPageBreak/>
+        <w:t>ESEMPIO RAPIDO:</w:t>
+      </w:r>
+    </w:p>
+    <w:p>
+      <w:pPr>
+        <w:ind w:left="360"/>
+        <w:rPr>
+          <w:lang w:val="it-IT"/>
+        </w:rPr>
+      </w:pPr>
+    </w:p>
+    <w:p>
+      <w:pPr>
+        <w:ind w:left="360"/>
+        <w:rPr>
+          <w:lang w:val="it-IT"/>
+        </w:rPr>
+      </w:pPr>
+      <w:r>
+        <w:rPr>
+          <w:lang w:val="it-IT"/>
+        </w:rPr>
+        <w:t>(vedi ppt)</w:t>
+      </w:r>
+    </w:p>
+    <w:p>
+      <w:pPr>
+        <w:ind w:left="360"/>
+        <w:rPr>
+          <w:lang w:val="it-IT"/>
+        </w:rPr>
+      </w:pPr>
+    </w:p>
+    <w:p>
+      <w:pPr>
+        <w:ind w:left="360"/>
+        <w:rPr>
+          <w:lang w:val="it-IT"/>
+        </w:rPr>
+      </w:pPr>
+    </w:p>
+    <w:p>
+      <w:pPr>
+        <w:ind w:left="360"/>
+        <w:rPr>
+          <w:lang w:val="it-IT"/>
+        </w:rPr>
+      </w:pPr>
+    </w:p>
+    <w:p>
+      <w:pPr>
+        <w:pStyle w:val="Paragrafoelenco"/>
         <w:numPr>
           <w:ilvl w:val="0"/>
           <w:numId w:val="28"/>
@@ -5193,19 +4848,11 @@
           <w:lang w:val="it-IT"/>
         </w:rPr>
       </w:pPr>
-      <w:proofErr w:type="spellStart"/>
-      <w:r>
-        <w:rPr>
-          <w:lang w:val="it-IT"/>
-        </w:rPr>
-        <w:t>Fw</w:t>
-      </w:r>
-      <w:proofErr w:type="spellEnd"/>
-      <w:r>
-        <w:rPr>
-          <w:lang w:val="it-IT"/>
-        </w:rPr>
-        <w:t xml:space="preserve"> update da remoto </w:t>
+      <w:r>
+        <w:rPr>
+          <w:lang w:val="it-IT"/>
+        </w:rPr>
+        <w:t xml:space="preserve">Fw update da remoto </w:t>
       </w:r>
     </w:p>
     <w:p>
@@ -5233,9 +4880,9 @@
       </w:pPr>
     </w:p>
     <w:sectPr>
-      <w:footerReference w:type="even" r:id="rId14"/>
-      <w:footerReference w:type="default" r:id="rId15"/>
-      <w:footerReference w:type="first" r:id="rId16"/>
+      <w:footerReference w:type="even" r:id="rId15"/>
+      <w:footerReference w:type="default" r:id="rId16"/>
+      <w:footerReference w:type="first" r:id="rId17"/>
       <w:pgSz w:w="12240" w:h="15840"/>
       <w:pgMar w:top="1440" w:right="1440" w:bottom="1440" w:left="1440" w:header="708" w:footer="708" w:gutter="0"/>
       <w:cols w:space="708"/>
@@ -5246,7 +4893,7 @@
 </file>
 
 <file path=word/endnotes.xml><?xml version="1.0" encoding="utf-8"?>
-<w:endnotes xmlns:wpc="http://schemas.microsoft.com/office/word/2010/wordprocessingCanvas" xmlns:cx="http://schemas.microsoft.com/office/drawing/2014/chartex" xmlns:cx1="http://schemas.microsoft.com/office/drawing/2015/9/8/chartex" xmlns:cx2="http://schemas.microsoft.com/office/drawing/2015/10/21/chartex" xmlns:cx3="http://schemas.microsoft.com/office/drawing/2016/5/9/chartex" xmlns:cx4="http://schemas.microsoft.com/office/drawing/2016/5/10/chartex" xmlns:cx5="http://schemas.microsoft.com/office/drawing/2016/5/11/chartex" xmlns:cx6="http://schemas.microsoft.com/office/drawing/2016/5/12/chartex" xmlns:cx7="http://schemas.microsoft.com/office/drawing/2016/5/13/chartex" xmlns:cx8="http://schemas.microsoft.com/office/drawing/2016/5/14/chartex" xmlns:mc="http://schemas.openxmlformats.org/markup-compatibility/2006" xmlns:aink="http://schemas.microsoft.com/office/drawing/2016/ink" xmlns:am3d="http://schemas.microsoft.com/office/drawing/2017/model3d" xmlns:o="urn:schemas-microsoft-com:office:office" xmlns:oel="http://schemas.microsoft.com/office/2019/extlst" xmlns:r="http://schemas.openxmlformats.org/officeDocument/2006/relationships" xmlns:m="http://schemas.openxmlformats.org/officeDocument/2006/math" xmlns:v="urn:schemas-microsoft-com:vml" xmlns:wp14="http://schemas.microsoft.com/office/word/2010/wordprocessingDrawing" xmlns:wp="http://schemas.openxmlformats.org/drawingml/2006/wordprocessingDrawing" xmlns:w10="urn:schemas-microsoft-com:office:word" xmlns:w="http://schemas.openxmlformats.org/wordprocessingml/2006/main" xmlns:w14="http://schemas.microsoft.com/office/word/2010/wordml" xmlns:w15="http://schemas.microsoft.com/office/word/2012/wordml" xmlns:w16cex="http://schemas.microsoft.com/office/word/2018/wordml/cex" xmlns:w16cid="http://schemas.microsoft.com/office/word/2016/wordml/cid" xmlns:w16="http://schemas.microsoft.com/office/word/2018/wordml" xmlns:w16sdtdh="http://schemas.microsoft.com/office/word/2020/wordml/sdtdatahash" xmlns:w16se="http://schemas.microsoft.com/office/word/2015/wordml/symex" xmlns:wpg="http://schemas.microsoft.com/office/word/2010/wordprocessingGroup" xmlns:wpi="http://schemas.microsoft.com/office/word/2010/wordprocessingInk" xmlns:wne="http://schemas.microsoft.com/office/word/2006/wordml" xmlns:wps="http://schemas.microsoft.com/office/word/2010/wordprocessingShape" mc:Ignorable="w14 w15 w16se w16cid w16 w16cex w16sdtdh wp14">
+<w:endnotes xmlns:wpc="http://schemas.microsoft.com/office/word/2010/wordprocessingCanvas" xmlns:cx="http://schemas.microsoft.com/office/drawing/2014/chartex" xmlns:cx1="http://schemas.microsoft.com/office/drawing/2015/9/8/chartex" xmlns:cx2="http://schemas.microsoft.com/office/drawing/2015/10/21/chartex" xmlns:cx3="http://schemas.microsoft.com/office/drawing/2016/5/9/chartex" xmlns:cx4="http://schemas.microsoft.com/office/drawing/2016/5/10/chartex" xmlns:cx5="http://schemas.microsoft.com/office/drawing/2016/5/11/chartex" xmlns:cx6="http://schemas.microsoft.com/office/drawing/2016/5/12/chartex" xmlns:cx7="http://schemas.microsoft.com/office/drawing/2016/5/13/chartex" xmlns:cx8="http://schemas.microsoft.com/office/drawing/2016/5/14/chartex" xmlns:mc="http://schemas.openxmlformats.org/markup-compatibility/2006" xmlns:aink="http://schemas.microsoft.com/office/drawing/2016/ink" xmlns:am3d="http://schemas.microsoft.com/office/drawing/2017/model3d" xmlns:o="urn:schemas-microsoft-com:office:office" xmlns:oel="http://schemas.microsoft.com/office/2019/extlst" xmlns:r="http://schemas.openxmlformats.org/officeDocument/2006/relationships" xmlns:m="http://schemas.openxmlformats.org/officeDocument/2006/math" xmlns:v="urn:schemas-microsoft-com:vml" xmlns:wp14="http://schemas.microsoft.com/office/word/2010/wordprocessingDrawing" xmlns:wp="http://schemas.openxmlformats.org/drawingml/2006/wordprocessingDrawing" xmlns:w10="urn:schemas-microsoft-com:office:word" xmlns:w="http://schemas.openxmlformats.org/wordprocessingml/2006/main" xmlns:w14="http://schemas.microsoft.com/office/word/2010/wordml" xmlns:w15="http://schemas.microsoft.com/office/word/2012/wordml" xmlns:w16cex="http://schemas.microsoft.com/office/word/2018/wordml/cex" xmlns:w16cid="http://schemas.microsoft.com/office/word/2016/wordml/cid" xmlns:w16="http://schemas.microsoft.com/office/word/2018/wordml" xmlns:w16du="http://schemas.microsoft.com/office/word/2023/wordml/word16du" xmlns:w16sdtdh="http://schemas.microsoft.com/office/word/2020/wordml/sdtdatahash" xmlns:w16sdtfl="http://schemas.microsoft.com/office/word/2024/wordml/sdtformatlock" xmlns:w16se="http://schemas.microsoft.com/office/word/2015/wordml/symex" xmlns:wpg="http://schemas.microsoft.com/office/word/2010/wordprocessingGroup" xmlns:wpi="http://schemas.microsoft.com/office/word/2010/wordprocessingInk" xmlns:wne="http://schemas.microsoft.com/office/word/2006/wordml" xmlns:wps="http://schemas.microsoft.com/office/word/2010/wordprocessingShape" mc:Ignorable="w14 w15 w16se w16cid w16 w16cex w16sdtdh w16sdtfl w16du wp14">
   <w:endnote w:type="separator" w:id="-1">
     <w:p>
       <w:pPr>
@@ -5271,10 +4918,10 @@
 </file>
 
 <file path=word/footer1.xml><?xml version="1.0" encoding="utf-8"?>
-<w:ftr xmlns:wpc="http://schemas.microsoft.com/office/word/2010/wordprocessingCanvas" xmlns:cx="http://schemas.microsoft.com/office/drawing/2014/chartex" xmlns:cx1="http://schemas.microsoft.com/office/drawing/2015/9/8/chartex" xmlns:cx2="http://schemas.microsoft.com/office/drawing/2015/10/21/chartex" xmlns:cx3="http://schemas.microsoft.com/office/drawing/2016/5/9/chartex" xmlns:cx4="http://schemas.microsoft.com/office/drawing/2016/5/10/chartex" xmlns:cx5="http://schemas.microsoft.com/office/drawing/2016/5/11/chartex" xmlns:cx6="http://schemas.microsoft.com/office/drawing/2016/5/12/chartex" xmlns:cx7="http://schemas.microsoft.com/office/drawing/2016/5/13/chartex" xmlns:cx8="http://schemas.microsoft.com/office/drawing/2016/5/14/chartex" xmlns:mc="http://schemas.openxmlformats.org/markup-compatibility/2006" xmlns:aink="http://schemas.microsoft.com/office/drawing/2016/ink" xmlns:am3d="http://schemas.microsoft.com/office/drawing/2017/model3d" xmlns:o="urn:schemas-microsoft-com:office:office" xmlns:oel="http://schemas.microsoft.com/office/2019/extlst" xmlns:r="http://schemas.openxmlformats.org/officeDocument/2006/relationships" xmlns:m="http://schemas.openxmlformats.org/officeDocument/2006/math" xmlns:v="urn:schemas-microsoft-com:vml" xmlns:wp14="http://schemas.microsoft.com/office/word/2010/wordprocessingDrawing" xmlns:wp="http://schemas.openxmlformats.org/drawingml/2006/wordprocessingDrawing" xmlns:w10="urn:schemas-microsoft-com:office:word" xmlns:w="http://schemas.openxmlformats.org/wordprocessingml/2006/main" xmlns:w14="http://schemas.microsoft.com/office/word/2010/wordml" xmlns:w15="http://schemas.microsoft.com/office/word/2012/wordml" xmlns:w16cex="http://schemas.microsoft.com/office/word/2018/wordml/cex" xmlns:w16cid="http://schemas.microsoft.com/office/word/2016/wordml/cid" xmlns:w16="http://schemas.microsoft.com/office/word/2018/wordml" xmlns:w16sdtdh="http://schemas.microsoft.com/office/word/2020/wordml/sdtdatahash" xmlns:w16se="http://schemas.microsoft.com/office/word/2015/wordml/symex" xmlns:wpg="http://schemas.microsoft.com/office/word/2010/wordprocessingGroup" xmlns:wpi="http://schemas.microsoft.com/office/word/2010/wordprocessingInk" xmlns:wne="http://schemas.microsoft.com/office/word/2006/wordml" xmlns:wps="http://schemas.microsoft.com/office/word/2010/wordprocessingShape" mc:Ignorable="w14 w15 w16se w16cid w16 w16cex w16sdtdh wp14">
+<w:ftr xmlns:wpc="http://schemas.microsoft.com/office/word/2010/wordprocessingCanvas" xmlns:cx="http://schemas.microsoft.com/office/drawing/2014/chartex" xmlns:cx1="http://schemas.microsoft.com/office/drawing/2015/9/8/chartex" xmlns:cx2="http://schemas.microsoft.com/office/drawing/2015/10/21/chartex" xmlns:cx3="http://schemas.microsoft.com/office/drawing/2016/5/9/chartex" xmlns:cx4="http://schemas.microsoft.com/office/drawing/2016/5/10/chartex" xmlns:cx5="http://schemas.microsoft.com/office/drawing/2016/5/11/chartex" xmlns:cx6="http://schemas.microsoft.com/office/drawing/2016/5/12/chartex" xmlns:cx7="http://schemas.microsoft.com/office/drawing/2016/5/13/chartex" xmlns:cx8="http://schemas.microsoft.com/office/drawing/2016/5/14/chartex" xmlns:mc="http://schemas.openxmlformats.org/markup-compatibility/2006" xmlns:aink="http://schemas.microsoft.com/office/drawing/2016/ink" xmlns:am3d="http://schemas.microsoft.com/office/drawing/2017/model3d" xmlns:o="urn:schemas-microsoft-com:office:office" xmlns:oel="http://schemas.microsoft.com/office/2019/extlst" xmlns:r="http://schemas.openxmlformats.org/officeDocument/2006/relationships" xmlns:m="http://schemas.openxmlformats.org/officeDocument/2006/math" xmlns:v="urn:schemas-microsoft-com:vml" xmlns:wp14="http://schemas.microsoft.com/office/word/2010/wordprocessingDrawing" xmlns:wp="http://schemas.openxmlformats.org/drawingml/2006/wordprocessingDrawing" xmlns:w10="urn:schemas-microsoft-com:office:word" xmlns:w="http://schemas.openxmlformats.org/wordprocessingml/2006/main" xmlns:w14="http://schemas.microsoft.com/office/word/2010/wordml" xmlns:w15="http://schemas.microsoft.com/office/word/2012/wordml" xmlns:w16cex="http://schemas.microsoft.com/office/word/2018/wordml/cex" xmlns:w16cid="http://schemas.microsoft.com/office/word/2016/wordml/cid" xmlns:w16="http://schemas.microsoft.com/office/word/2018/wordml" xmlns:w16du="http://schemas.microsoft.com/office/word/2023/wordml/word16du" xmlns:w16sdtdh="http://schemas.microsoft.com/office/word/2020/wordml/sdtdatahash" xmlns:w16sdtfl="http://schemas.microsoft.com/office/word/2024/wordml/sdtformatlock" xmlns:w16se="http://schemas.microsoft.com/office/word/2015/wordml/symex" xmlns:wpg="http://schemas.microsoft.com/office/word/2010/wordprocessingGroup" xmlns:wpi="http://schemas.microsoft.com/office/word/2010/wordprocessingInk" xmlns:wne="http://schemas.microsoft.com/office/word/2006/wordml" xmlns:wps="http://schemas.microsoft.com/office/word/2010/wordprocessingShape" mc:Ignorable="w14 w15 w16se w16cid w16 w16cex w16sdtdh w16sdtfl w16du wp14">
   <w:p>
     <w:pPr>
-      <w:pStyle w:val="Footer"/>
+      <w:pStyle w:val="Pidipagina"/>
     </w:pPr>
     <w:r>
       <w:rPr>
@@ -5401,10 +5048,10 @@
 </file>
 
 <file path=word/footer2.xml><?xml version="1.0" encoding="utf-8"?>
-<w:ftr xmlns:wpc="http://schemas.microsoft.com/office/word/2010/wordprocessingCanvas" xmlns:cx="http://schemas.microsoft.com/office/drawing/2014/chartex" xmlns:cx1="http://schemas.microsoft.com/office/drawing/2015/9/8/chartex" xmlns:cx2="http://schemas.microsoft.com/office/drawing/2015/10/21/chartex" xmlns:cx3="http://schemas.microsoft.com/office/drawing/2016/5/9/chartex" xmlns:cx4="http://schemas.microsoft.com/office/drawing/2016/5/10/chartex" xmlns:cx5="http://schemas.microsoft.com/office/drawing/2016/5/11/chartex" xmlns:cx6="http://schemas.microsoft.com/office/drawing/2016/5/12/chartex" xmlns:cx7="http://schemas.microsoft.com/office/drawing/2016/5/13/chartex" xmlns:cx8="http://schemas.microsoft.com/office/drawing/2016/5/14/chartex" xmlns:mc="http://schemas.openxmlformats.org/markup-compatibility/2006" xmlns:aink="http://schemas.microsoft.com/office/drawing/2016/ink" xmlns:am3d="http://schemas.microsoft.com/office/drawing/2017/model3d" xmlns:o="urn:schemas-microsoft-com:office:office" xmlns:oel="http://schemas.microsoft.com/office/2019/extlst" xmlns:r="http://schemas.openxmlformats.org/officeDocument/2006/relationships" xmlns:m="http://schemas.openxmlformats.org/officeDocument/2006/math" xmlns:v="urn:schemas-microsoft-com:vml" xmlns:wp14="http://schemas.microsoft.com/office/word/2010/wordprocessingDrawing" xmlns:wp="http://schemas.openxmlformats.org/drawingml/2006/wordprocessingDrawing" xmlns:w10="urn:schemas-microsoft-com:office:word" xmlns:w="http://schemas.openxmlformats.org/wordprocessingml/2006/main" xmlns:w14="http://schemas.microsoft.com/office/word/2010/wordml" xmlns:w15="http://schemas.microsoft.com/office/word/2012/wordml" xmlns:w16cex="http://schemas.microsoft.com/office/word/2018/wordml/cex" xmlns:w16cid="http://schemas.microsoft.com/office/word/2016/wordml/cid" xmlns:w16="http://schemas.microsoft.com/office/word/2018/wordml" xmlns:w16sdtdh="http://schemas.microsoft.com/office/word/2020/wordml/sdtdatahash" xmlns:w16se="http://schemas.microsoft.com/office/word/2015/wordml/symex" xmlns:wpg="http://schemas.microsoft.com/office/word/2010/wordprocessingGroup" xmlns:wpi="http://schemas.microsoft.com/office/word/2010/wordprocessingInk" xmlns:wne="http://schemas.microsoft.com/office/word/2006/wordml" xmlns:wps="http://schemas.microsoft.com/office/word/2010/wordprocessingShape" mc:Ignorable="w14 w15 w16se w16cid w16 w16cex w16sdtdh wp14">
+<w:ftr xmlns:wpc="http://schemas.microsoft.com/office/word/2010/wordprocessingCanvas" xmlns:cx="http://schemas.microsoft.com/office/drawing/2014/chartex" xmlns:cx1="http://schemas.microsoft.com/office/drawing/2015/9/8/chartex" xmlns:cx2="http://schemas.microsoft.com/office/drawing/2015/10/21/chartex" xmlns:cx3="http://schemas.microsoft.com/office/drawing/2016/5/9/chartex" xmlns:cx4="http://schemas.microsoft.com/office/drawing/2016/5/10/chartex" xmlns:cx5="http://schemas.microsoft.com/office/drawing/2016/5/11/chartex" xmlns:cx6="http://schemas.microsoft.com/office/drawing/2016/5/12/chartex" xmlns:cx7="http://schemas.microsoft.com/office/drawing/2016/5/13/chartex" xmlns:cx8="http://schemas.microsoft.com/office/drawing/2016/5/14/chartex" xmlns:mc="http://schemas.openxmlformats.org/markup-compatibility/2006" xmlns:aink="http://schemas.microsoft.com/office/drawing/2016/ink" xmlns:am3d="http://schemas.microsoft.com/office/drawing/2017/model3d" xmlns:o="urn:schemas-microsoft-com:office:office" xmlns:oel="http://schemas.microsoft.com/office/2019/extlst" xmlns:r="http://schemas.openxmlformats.org/officeDocument/2006/relationships" xmlns:m="http://schemas.openxmlformats.org/officeDocument/2006/math" xmlns:v="urn:schemas-microsoft-com:vml" xmlns:wp14="http://schemas.microsoft.com/office/word/2010/wordprocessingDrawing" xmlns:wp="http://schemas.openxmlformats.org/drawingml/2006/wordprocessingDrawing" xmlns:w10="urn:schemas-microsoft-com:office:word" xmlns:w="http://schemas.openxmlformats.org/wordprocessingml/2006/main" xmlns:w14="http://schemas.microsoft.com/office/word/2010/wordml" xmlns:w15="http://schemas.microsoft.com/office/word/2012/wordml" xmlns:w16cex="http://schemas.microsoft.com/office/word/2018/wordml/cex" xmlns:w16cid="http://schemas.microsoft.com/office/word/2016/wordml/cid" xmlns:w16="http://schemas.microsoft.com/office/word/2018/wordml" xmlns:w16du="http://schemas.microsoft.com/office/word/2023/wordml/word16du" xmlns:w16sdtdh="http://schemas.microsoft.com/office/word/2020/wordml/sdtdatahash" xmlns:w16sdtfl="http://schemas.microsoft.com/office/word/2024/wordml/sdtformatlock" xmlns:w16se="http://schemas.microsoft.com/office/word/2015/wordml/symex" xmlns:wpg="http://schemas.microsoft.com/office/word/2010/wordprocessingGroup" xmlns:wpi="http://schemas.microsoft.com/office/word/2010/wordprocessingInk" xmlns:wne="http://schemas.microsoft.com/office/word/2006/wordml" xmlns:wps="http://schemas.microsoft.com/office/word/2010/wordprocessingShape" mc:Ignorable="w14 w15 w16se w16cid w16 w16cex w16sdtdh w16sdtfl w16du wp14">
   <w:p>
     <w:pPr>
-      <w:pStyle w:val="Footer"/>
+      <w:pStyle w:val="Pidipagina"/>
     </w:pPr>
     <w:r>
       <w:rPr>
@@ -5531,10 +5178,10 @@
 </file>
 
 <file path=word/footer3.xml><?xml version="1.0" encoding="utf-8"?>
-<w:ftr xmlns:wpc="http://schemas.microsoft.com/office/word/2010/wordprocessingCanvas" xmlns:cx="http://schemas.microsoft.com/office/drawing/2014/chartex" xmlns:cx1="http://schemas.microsoft.com/office/drawing/2015/9/8/chartex" xmlns:cx2="http://schemas.microsoft.com/office/drawing/2015/10/21/chartex" xmlns:cx3="http://schemas.microsoft.com/office/drawing/2016/5/9/chartex" xmlns:cx4="http://schemas.microsoft.com/office/drawing/2016/5/10/chartex" xmlns:cx5="http://schemas.microsoft.com/office/drawing/2016/5/11/chartex" xmlns:cx6="http://schemas.microsoft.com/office/drawing/2016/5/12/chartex" xmlns:cx7="http://schemas.microsoft.com/office/drawing/2016/5/13/chartex" xmlns:cx8="http://schemas.microsoft.com/office/drawing/2016/5/14/chartex" xmlns:mc="http://schemas.openxmlformats.org/markup-compatibility/2006" xmlns:aink="http://schemas.microsoft.com/office/drawing/2016/ink" xmlns:am3d="http://schemas.microsoft.com/office/drawing/2017/model3d" xmlns:o="urn:schemas-microsoft-com:office:office" xmlns:oel="http://schemas.microsoft.com/office/2019/extlst" xmlns:r="http://schemas.openxmlformats.org/officeDocument/2006/relationships" xmlns:m="http://schemas.openxmlformats.org/officeDocument/2006/math" xmlns:v="urn:schemas-microsoft-com:vml" xmlns:wp14="http://schemas.microsoft.com/office/word/2010/wordprocessingDrawing" xmlns:wp="http://schemas.openxmlformats.org/drawingml/2006/wordprocessingDrawing" xmlns:w10="urn:schemas-microsoft-com:office:word" xmlns:w="http://schemas.openxmlformats.org/wordprocessingml/2006/main" xmlns:w14="http://schemas.microsoft.com/office/word/2010/wordml" xmlns:w15="http://schemas.microsoft.com/office/word/2012/wordml" xmlns:w16cex="http://schemas.microsoft.com/office/word/2018/wordml/cex" xmlns:w16cid="http://schemas.microsoft.com/office/word/2016/wordml/cid" xmlns:w16="http://schemas.microsoft.com/office/word/2018/wordml" xmlns:w16sdtdh="http://schemas.microsoft.com/office/word/2020/wordml/sdtdatahash" xmlns:w16se="http://schemas.microsoft.com/office/word/2015/wordml/symex" xmlns:wpg="http://schemas.microsoft.com/office/word/2010/wordprocessingGroup" xmlns:wpi="http://schemas.microsoft.com/office/word/2010/wordprocessingInk" xmlns:wne="http://schemas.microsoft.com/office/word/2006/wordml" xmlns:wps="http://schemas.microsoft.com/office/word/2010/wordprocessingShape" mc:Ignorable="w14 w15 w16se w16cid w16 w16cex w16sdtdh wp14">
+<w:ftr xmlns:wpc="http://schemas.microsoft.com/office/word/2010/wordprocessingCanvas" xmlns:cx="http://schemas.microsoft.com/office/drawing/2014/chartex" xmlns:cx1="http://schemas.microsoft.com/office/drawing/2015/9/8/chartex" xmlns:cx2="http://schemas.microsoft.com/office/drawing/2015/10/21/chartex" xmlns:cx3="http://schemas.microsoft.com/office/drawing/2016/5/9/chartex" xmlns:cx4="http://schemas.microsoft.com/office/drawing/2016/5/10/chartex" xmlns:cx5="http://schemas.microsoft.com/office/drawing/2016/5/11/chartex" xmlns:cx6="http://schemas.microsoft.com/office/drawing/2016/5/12/chartex" xmlns:cx7="http://schemas.microsoft.com/office/drawing/2016/5/13/chartex" xmlns:cx8="http://schemas.microsoft.com/office/drawing/2016/5/14/chartex" xmlns:mc="http://schemas.openxmlformats.org/markup-compatibility/2006" xmlns:aink="http://schemas.microsoft.com/office/drawing/2016/ink" xmlns:am3d="http://schemas.microsoft.com/office/drawing/2017/model3d" xmlns:o="urn:schemas-microsoft-com:office:office" xmlns:oel="http://schemas.microsoft.com/office/2019/extlst" xmlns:r="http://schemas.openxmlformats.org/officeDocument/2006/relationships" xmlns:m="http://schemas.openxmlformats.org/officeDocument/2006/math" xmlns:v="urn:schemas-microsoft-com:vml" xmlns:wp14="http://schemas.microsoft.com/office/word/2010/wordprocessingDrawing" xmlns:wp="http://schemas.openxmlformats.org/drawingml/2006/wordprocessingDrawing" xmlns:w10="urn:schemas-microsoft-com:office:word" xmlns:w="http://schemas.openxmlformats.org/wordprocessingml/2006/main" xmlns:w14="http://schemas.microsoft.com/office/word/2010/wordml" xmlns:w15="http://schemas.microsoft.com/office/word/2012/wordml" xmlns:w16cex="http://schemas.microsoft.com/office/word/2018/wordml/cex" xmlns:w16cid="http://schemas.microsoft.com/office/word/2016/wordml/cid" xmlns:w16="http://schemas.microsoft.com/office/word/2018/wordml" xmlns:w16du="http://schemas.microsoft.com/office/word/2023/wordml/word16du" xmlns:w16sdtdh="http://schemas.microsoft.com/office/word/2020/wordml/sdtdatahash" xmlns:w16sdtfl="http://schemas.microsoft.com/office/word/2024/wordml/sdtformatlock" xmlns:w16se="http://schemas.microsoft.com/office/word/2015/wordml/symex" xmlns:wpg="http://schemas.microsoft.com/office/word/2010/wordprocessingGroup" xmlns:wpi="http://schemas.microsoft.com/office/word/2010/wordprocessingInk" xmlns:wne="http://schemas.microsoft.com/office/word/2006/wordml" xmlns:wps="http://schemas.microsoft.com/office/word/2010/wordprocessingShape" mc:Ignorable="w14 w15 w16se w16cid w16 w16cex w16sdtdh w16sdtfl w16du wp14">
   <w:p>
     <w:pPr>
-      <w:pStyle w:val="Footer"/>
+      <w:pStyle w:val="Pidipagina"/>
     </w:pPr>
     <w:r>
       <w:rPr>
@@ -5661,7 +5308,7 @@
 </file>
 
 <file path=word/footnotes.xml><?xml version="1.0" encoding="utf-8"?>
-<w:footnotes xmlns:wpc="http://schemas.microsoft.com/office/word/2010/wordprocessingCanvas" xmlns:cx="http://schemas.microsoft.com/office/drawing/2014/chartex" xmlns:cx1="http://schemas.microsoft.com/office/drawing/2015/9/8/chartex" xmlns:cx2="http://schemas.microsoft.com/office/drawing/2015/10/21/chartex" xmlns:cx3="http://schemas.microsoft.com/office/drawing/2016/5/9/chartex" xmlns:cx4="http://schemas.microsoft.com/office/drawing/2016/5/10/chartex" xmlns:cx5="http://schemas.microsoft.com/office/drawing/2016/5/11/chartex" xmlns:cx6="http://schemas.microsoft.com/office/drawing/2016/5/12/chartex" xmlns:cx7="http://schemas.microsoft.com/office/drawing/2016/5/13/chartex" xmlns:cx8="http://schemas.microsoft.com/office/drawing/2016/5/14/chartex" xmlns:mc="http://schemas.openxmlformats.org/markup-compatibility/2006" xmlns:aink="http://schemas.microsoft.com/office/drawing/2016/ink" xmlns:am3d="http://schemas.microsoft.com/office/drawing/2017/model3d" xmlns:o="urn:schemas-microsoft-com:office:office" xmlns:oel="http://schemas.microsoft.com/office/2019/extlst" xmlns:r="http://schemas.openxmlformats.org/officeDocument/2006/relationships" xmlns:m="http://schemas.openxmlformats.org/officeDocument/2006/math" xmlns:v="urn:schemas-microsoft-com:vml" xmlns:wp14="http://schemas.microsoft.com/office/word/2010/wordprocessingDrawing" xmlns:wp="http://schemas.openxmlformats.org/drawingml/2006/wordprocessingDrawing" xmlns:w10="urn:schemas-microsoft-com:office:word" xmlns:w="http://schemas.openxmlformats.org/wordprocessingml/2006/main" xmlns:w14="http://schemas.microsoft.com/office/word/2010/wordml" xmlns:w15="http://schemas.microsoft.com/office/word/2012/wordml" xmlns:w16cex="http://schemas.microsoft.com/office/word/2018/wordml/cex" xmlns:w16cid="http://schemas.microsoft.com/office/word/2016/wordml/cid" xmlns:w16="http://schemas.microsoft.com/office/word/2018/wordml" xmlns:w16sdtdh="http://schemas.microsoft.com/office/word/2020/wordml/sdtdatahash" xmlns:w16se="http://schemas.microsoft.com/office/word/2015/wordml/symex" xmlns:wpg="http://schemas.microsoft.com/office/word/2010/wordprocessingGroup" xmlns:wpi="http://schemas.microsoft.com/office/word/2010/wordprocessingInk" xmlns:wne="http://schemas.microsoft.com/office/word/2006/wordml" xmlns:wps="http://schemas.microsoft.com/office/word/2010/wordprocessingShape" mc:Ignorable="w14 w15 w16se w16cid w16 w16cex w16sdtdh wp14">
+<w:footnotes xmlns:wpc="http://schemas.microsoft.com/office/word/2010/wordprocessingCanvas" xmlns:cx="http://schemas.microsoft.com/office/drawing/2014/chartex" xmlns:cx1="http://schemas.microsoft.com/office/drawing/2015/9/8/chartex" xmlns:cx2="http://schemas.microsoft.com/office/drawing/2015/10/21/chartex" xmlns:cx3="http://schemas.microsoft.com/office/drawing/2016/5/9/chartex" xmlns:cx4="http://schemas.microsoft.com/office/drawing/2016/5/10/chartex" xmlns:cx5="http://schemas.microsoft.com/office/drawing/2016/5/11/chartex" xmlns:cx6="http://schemas.microsoft.com/office/drawing/2016/5/12/chartex" xmlns:cx7="http://schemas.microsoft.com/office/drawing/2016/5/13/chartex" xmlns:cx8="http://schemas.microsoft.com/office/drawing/2016/5/14/chartex" xmlns:mc="http://schemas.openxmlformats.org/markup-compatibility/2006" xmlns:aink="http://schemas.microsoft.com/office/drawing/2016/ink" xmlns:am3d="http://schemas.microsoft.com/office/drawing/2017/model3d" xmlns:o="urn:schemas-microsoft-com:office:office" xmlns:oel="http://schemas.microsoft.com/office/2019/extlst" xmlns:r="http://schemas.openxmlformats.org/officeDocument/2006/relationships" xmlns:m="http://schemas.openxmlformats.org/officeDocument/2006/math" xmlns:v="urn:schemas-microsoft-com:vml" xmlns:wp14="http://schemas.microsoft.com/office/word/2010/wordprocessingDrawing" xmlns:wp="http://schemas.openxmlformats.org/drawingml/2006/wordprocessingDrawing" xmlns:w10="urn:schemas-microsoft-com:office:word" xmlns:w="http://schemas.openxmlformats.org/wordprocessingml/2006/main" xmlns:w14="http://schemas.microsoft.com/office/word/2010/wordml" xmlns:w15="http://schemas.microsoft.com/office/word/2012/wordml" xmlns:w16cex="http://schemas.microsoft.com/office/word/2018/wordml/cex" xmlns:w16cid="http://schemas.microsoft.com/office/word/2016/wordml/cid" xmlns:w16="http://schemas.microsoft.com/office/word/2018/wordml" xmlns:w16du="http://schemas.microsoft.com/office/word/2023/wordml/word16du" xmlns:w16sdtdh="http://schemas.microsoft.com/office/word/2020/wordml/sdtdatahash" xmlns:w16sdtfl="http://schemas.microsoft.com/office/word/2024/wordml/sdtformatlock" xmlns:w16se="http://schemas.microsoft.com/office/word/2015/wordml/symex" xmlns:wpg="http://schemas.microsoft.com/office/word/2010/wordprocessingGroup" xmlns:wpi="http://schemas.microsoft.com/office/word/2010/wordprocessingInk" xmlns:wne="http://schemas.microsoft.com/office/word/2006/wordml" xmlns:wps="http://schemas.microsoft.com/office/word/2010/wordprocessingShape" mc:Ignorable="w14 w15 w16se w16cid w16 w16cex w16sdtdh w16sdtfl w16du wp14">
   <w:footnote w:type="separator" w:id="-1">
     <w:p>
       <w:pPr>
@@ -5686,7 +5333,7 @@
 </file>
 
 <file path=word/numbering.xml><?xml version="1.0" encoding="utf-8"?>
-<w:numbering xmlns:wpc="http://schemas.microsoft.com/office/word/2010/wordprocessingCanvas" xmlns:cx="http://schemas.microsoft.com/office/drawing/2014/chartex" xmlns:cx1="http://schemas.microsoft.com/office/drawing/2015/9/8/chartex" xmlns:cx2="http://schemas.microsoft.com/office/drawing/2015/10/21/chartex" xmlns:cx3="http://schemas.microsoft.com/office/drawing/2016/5/9/chartex" xmlns:cx4="http://schemas.microsoft.com/office/drawing/2016/5/10/chartex" xmlns:cx5="http://schemas.microsoft.com/office/drawing/2016/5/11/chartex" xmlns:cx6="http://schemas.microsoft.com/office/drawing/2016/5/12/chartex" xmlns:cx7="http://schemas.microsoft.com/office/drawing/2016/5/13/chartex" xmlns:cx8="http://schemas.microsoft.com/office/drawing/2016/5/14/chartex" xmlns:mc="http://schemas.openxmlformats.org/markup-compatibility/2006" xmlns:aink="http://schemas.microsoft.com/office/drawing/2016/ink" xmlns:am3d="http://schemas.microsoft.com/office/drawing/2017/model3d" xmlns:o="urn:schemas-microsoft-com:office:office" xmlns:oel="http://schemas.microsoft.com/office/2019/extlst" xmlns:r="http://schemas.openxmlformats.org/officeDocument/2006/relationships" xmlns:m="http://schemas.openxmlformats.org/officeDocument/2006/math" xmlns:v="urn:schemas-microsoft-com:vml" xmlns:wp14="http://schemas.microsoft.com/office/word/2010/wordprocessingDrawing" xmlns:wp="http://schemas.openxmlformats.org/drawingml/2006/wordprocessingDrawing" xmlns:w10="urn:schemas-microsoft-com:office:word" xmlns:w="http://schemas.openxmlformats.org/wordprocessingml/2006/main" xmlns:w14="http://schemas.microsoft.com/office/word/2010/wordml" xmlns:w15="http://schemas.microsoft.com/office/word/2012/wordml" xmlns:w16cex="http://schemas.microsoft.com/office/word/2018/wordml/cex" xmlns:w16cid="http://schemas.microsoft.com/office/word/2016/wordml/cid" xmlns:w16="http://schemas.microsoft.com/office/word/2018/wordml" xmlns:w16sdtdh="http://schemas.microsoft.com/office/word/2020/wordml/sdtdatahash" xmlns:w16se="http://schemas.microsoft.com/office/word/2015/wordml/symex" xmlns:wpg="http://schemas.microsoft.com/office/word/2010/wordprocessingGroup" xmlns:wpi="http://schemas.microsoft.com/office/word/2010/wordprocessingInk" xmlns:wne="http://schemas.microsoft.com/office/word/2006/wordml" xmlns:wps="http://schemas.microsoft.com/office/word/2010/wordprocessingShape" mc:Ignorable="w14 w15 w16se w16cid w16 w16cex w16sdtdh wp14">
+<w:numbering xmlns:wpc="http://schemas.microsoft.com/office/word/2010/wordprocessingCanvas" xmlns:cx="http://schemas.microsoft.com/office/drawing/2014/chartex" xmlns:cx1="http://schemas.microsoft.com/office/drawing/2015/9/8/chartex" xmlns:cx2="http://schemas.microsoft.com/office/drawing/2015/10/21/chartex" xmlns:cx3="http://schemas.microsoft.com/office/drawing/2016/5/9/chartex" xmlns:cx4="http://schemas.microsoft.com/office/drawing/2016/5/10/chartex" xmlns:cx5="http://schemas.microsoft.com/office/drawing/2016/5/11/chartex" xmlns:cx6="http://schemas.microsoft.com/office/drawing/2016/5/12/chartex" xmlns:cx7="http://schemas.microsoft.com/office/drawing/2016/5/13/chartex" xmlns:cx8="http://schemas.microsoft.com/office/drawing/2016/5/14/chartex" xmlns:mc="http://schemas.openxmlformats.org/markup-compatibility/2006" xmlns:aink="http://schemas.microsoft.com/office/drawing/2016/ink" xmlns:am3d="http://schemas.microsoft.com/office/drawing/2017/model3d" xmlns:o="urn:schemas-microsoft-com:office:office" xmlns:oel="http://schemas.microsoft.com/office/2019/extlst" xmlns:r="http://schemas.openxmlformats.org/officeDocument/2006/relationships" xmlns:m="http://schemas.openxmlformats.org/officeDocument/2006/math" xmlns:v="urn:schemas-microsoft-com:vml" xmlns:wp14="http://schemas.microsoft.com/office/word/2010/wordprocessingDrawing" xmlns:wp="http://schemas.openxmlformats.org/drawingml/2006/wordprocessingDrawing" xmlns:w10="urn:schemas-microsoft-com:office:word" xmlns:w="http://schemas.openxmlformats.org/wordprocessingml/2006/main" xmlns:w14="http://schemas.microsoft.com/office/word/2010/wordml" xmlns:w15="http://schemas.microsoft.com/office/word/2012/wordml" xmlns:w16cex="http://schemas.microsoft.com/office/word/2018/wordml/cex" xmlns:w16cid="http://schemas.microsoft.com/office/word/2016/wordml/cid" xmlns:w16="http://schemas.microsoft.com/office/word/2018/wordml" xmlns:w16du="http://schemas.microsoft.com/office/word/2023/wordml/word16du" xmlns:w16sdtdh="http://schemas.microsoft.com/office/word/2020/wordml/sdtdatahash" xmlns:w16sdtfl="http://schemas.microsoft.com/office/word/2024/wordml/sdtformatlock" xmlns:w16se="http://schemas.microsoft.com/office/word/2015/wordml/symex" xmlns:wpg="http://schemas.microsoft.com/office/word/2010/wordprocessingGroup" xmlns:wpi="http://schemas.microsoft.com/office/word/2010/wordprocessingInk" xmlns:wne="http://schemas.microsoft.com/office/word/2006/wordml" xmlns:wps="http://schemas.microsoft.com/office/word/2010/wordprocessingShape" mc:Ignorable="w14 w15 w16se w16cid w16 w16cex w16sdtdh w16sdtfl w16du wp14">
   <w:abstractNum w:abstractNumId="0" w15:restartNumberingAfterBreak="0">
     <w:nsid w:val="093D27AD"/>
     <w:multiLevelType w:val="multilevel"/>
@@ -6706,7 +6353,7 @@
 </file>
 
 <file path=word/styles.xml><?xml version="1.0" encoding="utf-8"?>
-<w:styles xmlns:mc="http://schemas.openxmlformats.org/markup-compatibility/2006" xmlns:r="http://schemas.openxmlformats.org/officeDocument/2006/relationships" xmlns:w="http://schemas.openxmlformats.org/wordprocessingml/2006/main" xmlns:w14="http://schemas.microsoft.com/office/word/2010/wordml" xmlns:w15="http://schemas.microsoft.com/office/word/2012/wordml" xmlns:w16cex="http://schemas.microsoft.com/office/word/2018/wordml/cex" xmlns:w16cid="http://schemas.microsoft.com/office/word/2016/wordml/cid" xmlns:w16="http://schemas.microsoft.com/office/word/2018/wordml" xmlns:w16sdtdh="http://schemas.microsoft.com/office/word/2020/wordml/sdtdatahash" xmlns:w16se="http://schemas.microsoft.com/office/word/2015/wordml/symex" mc:Ignorable="w14 w15 w16se w16cid w16 w16cex w16sdtdh">
+<w:styles xmlns:mc="http://schemas.openxmlformats.org/markup-compatibility/2006" xmlns:r="http://schemas.openxmlformats.org/officeDocument/2006/relationships" xmlns:w="http://schemas.openxmlformats.org/wordprocessingml/2006/main" xmlns:w14="http://schemas.microsoft.com/office/word/2010/wordml" xmlns:w15="http://schemas.microsoft.com/office/word/2012/wordml" xmlns:w16cex="http://schemas.microsoft.com/office/word/2018/wordml/cex" xmlns:w16cid="http://schemas.microsoft.com/office/word/2016/wordml/cid" xmlns:w16="http://schemas.microsoft.com/office/word/2018/wordml" xmlns:w16du="http://schemas.microsoft.com/office/word/2023/wordml/word16du" xmlns:w16sdtdh="http://schemas.microsoft.com/office/word/2020/wordml/sdtdatahash" xmlns:w16sdtfl="http://schemas.microsoft.com/office/word/2024/wordml/sdtformatlock" xmlns:w16se="http://schemas.microsoft.com/office/word/2015/wordml/symex" mc:Ignorable="w14 w15 w16se w16cid w16 w16cex w16sdtdh w16sdtfl w16du">
   <w:docDefaults>
     <w:rPrDefault>
       <w:rPr>
@@ -7101,16 +6748,16 @@
     <w:lsdException w:name="Unresolved Mention" w:semiHidden="1" w:unhideWhenUsed="1"/>
     <w:lsdException w:name="Smart Link" w:semiHidden="1" w:unhideWhenUsed="1"/>
   </w:latentStyles>
-  <w:style w:type="paragraph" w:default="1" w:styleId="Normal">
+  <w:style w:type="paragraph" w:default="1" w:styleId="Normale">
     <w:name w:val="Normal"/>
     <w:qFormat/>
     <w:rsid w:val="002F5CCB"/>
   </w:style>
-  <w:style w:type="paragraph" w:styleId="Heading1">
+  <w:style w:type="paragraph" w:styleId="Titolo1">
     <w:name w:val="heading 1"/>
-    <w:basedOn w:val="Normal"/>
-    <w:next w:val="Normal"/>
-    <w:link w:val="Heading1Char"/>
+    <w:basedOn w:val="Normale"/>
+    <w:next w:val="Normale"/>
+    <w:link w:val="Titolo1Carattere"/>
     <w:uiPriority w:val="9"/>
     <w:qFormat/>
     <w:rsid w:val="002F5CCB"/>
@@ -7130,11 +6777,11 @@
       <w:szCs w:val="28"/>
     </w:rPr>
   </w:style>
-  <w:style w:type="paragraph" w:styleId="Heading2">
+  <w:style w:type="paragraph" w:styleId="Titolo2">
     <w:name w:val="heading 2"/>
-    <w:basedOn w:val="Normal"/>
-    <w:next w:val="Normal"/>
-    <w:link w:val="Heading2Char"/>
+    <w:basedOn w:val="Normale"/>
+    <w:next w:val="Normale"/>
+    <w:link w:val="Titolo2Carattere"/>
     <w:uiPriority w:val="9"/>
     <w:semiHidden/>
     <w:unhideWhenUsed/>
@@ -7154,11 +6801,11 @@
       <w:szCs w:val="28"/>
     </w:rPr>
   </w:style>
-  <w:style w:type="paragraph" w:styleId="Heading3">
+  <w:style w:type="paragraph" w:styleId="Titolo3">
     <w:name w:val="heading 3"/>
-    <w:basedOn w:val="Normal"/>
-    <w:next w:val="Normal"/>
-    <w:link w:val="Heading3Char"/>
+    <w:basedOn w:val="Normale"/>
+    <w:next w:val="Normale"/>
+    <w:link w:val="Titolo3Carattere"/>
     <w:uiPriority w:val="9"/>
     <w:semiHidden/>
     <w:unhideWhenUsed/>
@@ -7177,11 +6824,11 @@
       <w:szCs w:val="24"/>
     </w:rPr>
   </w:style>
-  <w:style w:type="paragraph" w:styleId="Heading4">
+  <w:style w:type="paragraph" w:styleId="Titolo4">
     <w:name w:val="heading 4"/>
-    <w:basedOn w:val="Normal"/>
-    <w:next w:val="Normal"/>
-    <w:link w:val="Heading4Char"/>
+    <w:basedOn w:val="Normale"/>
+    <w:next w:val="Normale"/>
+    <w:link w:val="Titolo4Carattere"/>
     <w:uiPriority w:val="9"/>
     <w:semiHidden/>
     <w:unhideWhenUsed/>
@@ -7201,11 +6848,11 @@
       <w:szCs w:val="24"/>
     </w:rPr>
   </w:style>
-  <w:style w:type="paragraph" w:styleId="Heading5">
+  <w:style w:type="paragraph" w:styleId="Titolo5">
     <w:name w:val="heading 5"/>
-    <w:basedOn w:val="Normal"/>
-    <w:next w:val="Normal"/>
-    <w:link w:val="Heading5Char"/>
+    <w:basedOn w:val="Normale"/>
+    <w:next w:val="Normale"/>
+    <w:link w:val="Titolo5Carattere"/>
     <w:uiPriority w:val="9"/>
     <w:semiHidden/>
     <w:unhideWhenUsed/>
@@ -7223,11 +6870,11 @@
       <w:bCs/>
     </w:rPr>
   </w:style>
-  <w:style w:type="paragraph" w:styleId="Heading6">
+  <w:style w:type="paragraph" w:styleId="Titolo6">
     <w:name w:val="heading 6"/>
-    <w:basedOn w:val="Normal"/>
-    <w:next w:val="Normal"/>
-    <w:link w:val="Heading6Char"/>
+    <w:basedOn w:val="Normale"/>
+    <w:next w:val="Normale"/>
+    <w:link w:val="Titolo6Carattere"/>
     <w:uiPriority w:val="9"/>
     <w:semiHidden/>
     <w:unhideWhenUsed/>
@@ -7247,11 +6894,11 @@
       <w:iCs/>
     </w:rPr>
   </w:style>
-  <w:style w:type="paragraph" w:styleId="Heading7">
+  <w:style w:type="paragraph" w:styleId="Titolo7">
     <w:name w:val="heading 7"/>
-    <w:basedOn w:val="Normal"/>
-    <w:next w:val="Normal"/>
-    <w:link w:val="Heading7Char"/>
+    <w:basedOn w:val="Normale"/>
+    <w:next w:val="Normale"/>
+    <w:link w:val="Titolo7Carattere"/>
     <w:uiPriority w:val="9"/>
     <w:semiHidden/>
     <w:unhideWhenUsed/>
@@ -7268,11 +6915,11 @@
       <w:iCs/>
     </w:rPr>
   </w:style>
-  <w:style w:type="paragraph" w:styleId="Heading8">
+  <w:style w:type="paragraph" w:styleId="Titolo8">
     <w:name w:val="heading 8"/>
-    <w:basedOn w:val="Normal"/>
-    <w:next w:val="Normal"/>
-    <w:link w:val="Heading8Char"/>
+    <w:basedOn w:val="Normale"/>
+    <w:next w:val="Normale"/>
+    <w:link w:val="Titolo8Carattere"/>
     <w:uiPriority w:val="9"/>
     <w:semiHidden/>
     <w:unhideWhenUsed/>
@@ -7289,11 +6936,11 @@
       <w:bCs/>
     </w:rPr>
   </w:style>
-  <w:style w:type="paragraph" w:styleId="Heading9">
+  <w:style w:type="paragraph" w:styleId="Titolo9">
     <w:name w:val="heading 9"/>
-    <w:basedOn w:val="Normal"/>
-    <w:next w:val="Normal"/>
-    <w:link w:val="Heading9Char"/>
+    <w:basedOn w:val="Normale"/>
+    <w:next w:val="Normale"/>
+    <w:link w:val="Titolo9Carattere"/>
     <w:uiPriority w:val="9"/>
     <w:semiHidden/>
     <w:unhideWhenUsed/>
@@ -7310,12 +6957,13 @@
       <w:iCs/>
     </w:rPr>
   </w:style>
-  <w:style w:type="character" w:default="1" w:styleId="DefaultParagraphFont">
+  <w:style w:type="character" w:default="1" w:styleId="Carpredefinitoparagrafo">
     <w:name w:val="Default Paragraph Font"/>
     <w:uiPriority w:val="1"/>
+    <w:semiHidden/>
     <w:unhideWhenUsed/>
   </w:style>
-  <w:style w:type="table" w:default="1" w:styleId="TableNormal">
+  <w:style w:type="table" w:default="1" w:styleId="Tabellanormale">
     <w:name w:val="Normal Table"/>
     <w:uiPriority w:val="99"/>
     <w:semiHidden/>
@@ -7330,16 +6978,16 @@
       </w:tblCellMar>
     </w:tblPr>
   </w:style>
-  <w:style w:type="numbering" w:default="1" w:styleId="NoList">
+  <w:style w:type="numbering" w:default="1" w:styleId="Nessunelenco">
     <w:name w:val="No List"/>
     <w:uiPriority w:val="99"/>
     <w:semiHidden/>
     <w:unhideWhenUsed/>
   </w:style>
-  <w:style w:type="character" w:customStyle="1" w:styleId="Heading1Char">
-    <w:name w:val="Heading 1 Char"/>
-    <w:basedOn w:val="DefaultParagraphFont"/>
-    <w:link w:val="Heading1"/>
+  <w:style w:type="character" w:customStyle="1" w:styleId="Titolo1Carattere">
+    <w:name w:val="Titolo 1 Carattere"/>
+    <w:basedOn w:val="Carpredefinitoparagrafo"/>
+    <w:link w:val="Titolo1"/>
     <w:uiPriority w:val="9"/>
     <w:rsid w:val="002F5CCB"/>
     <w:rPr>
@@ -7352,10 +7000,10 @@
       <w:szCs w:val="28"/>
     </w:rPr>
   </w:style>
-  <w:style w:type="character" w:customStyle="1" w:styleId="Heading2Char">
-    <w:name w:val="Heading 2 Char"/>
-    <w:basedOn w:val="DefaultParagraphFont"/>
-    <w:link w:val="Heading2"/>
+  <w:style w:type="character" w:customStyle="1" w:styleId="Titolo2Carattere">
+    <w:name w:val="Titolo 2 Carattere"/>
+    <w:basedOn w:val="Carpredefinitoparagrafo"/>
+    <w:link w:val="Titolo2"/>
     <w:uiPriority w:val="9"/>
     <w:semiHidden/>
     <w:rsid w:val="002F5CCB"/>
@@ -7367,10 +7015,10 @@
       <w:szCs w:val="28"/>
     </w:rPr>
   </w:style>
-  <w:style w:type="character" w:customStyle="1" w:styleId="Heading3Char">
-    <w:name w:val="Heading 3 Char"/>
-    <w:basedOn w:val="DefaultParagraphFont"/>
-    <w:link w:val="Heading3"/>
+  <w:style w:type="character" w:customStyle="1" w:styleId="Titolo3Carattere">
+    <w:name w:val="Titolo 3 Carattere"/>
+    <w:basedOn w:val="Carpredefinitoparagrafo"/>
+    <w:link w:val="Titolo3"/>
     <w:uiPriority w:val="9"/>
     <w:semiHidden/>
     <w:rsid w:val="002F5CCB"/>
@@ -7381,10 +7029,10 @@
       <w:szCs w:val="24"/>
     </w:rPr>
   </w:style>
-  <w:style w:type="character" w:customStyle="1" w:styleId="Heading4Char">
-    <w:name w:val="Heading 4 Char"/>
-    <w:basedOn w:val="DefaultParagraphFont"/>
-    <w:link w:val="Heading4"/>
+  <w:style w:type="character" w:customStyle="1" w:styleId="Titolo4Carattere">
+    <w:name w:val="Titolo 4 Carattere"/>
+    <w:basedOn w:val="Carpredefinitoparagrafo"/>
+    <w:link w:val="Titolo4"/>
     <w:uiPriority w:val="9"/>
     <w:semiHidden/>
     <w:rsid w:val="002F5CCB"/>
@@ -7396,10 +7044,10 @@
       <w:szCs w:val="24"/>
     </w:rPr>
   </w:style>
-  <w:style w:type="character" w:customStyle="1" w:styleId="Heading5Char">
-    <w:name w:val="Heading 5 Char"/>
-    <w:basedOn w:val="DefaultParagraphFont"/>
-    <w:link w:val="Heading5"/>
+  <w:style w:type="character" w:customStyle="1" w:styleId="Titolo5Carattere">
+    <w:name w:val="Titolo 5 Carattere"/>
+    <w:basedOn w:val="Carpredefinitoparagrafo"/>
+    <w:link w:val="Titolo5"/>
     <w:uiPriority w:val="9"/>
     <w:semiHidden/>
     <w:rsid w:val="002F5CCB"/>
@@ -7409,10 +7057,10 @@
       <w:bCs/>
     </w:rPr>
   </w:style>
-  <w:style w:type="character" w:customStyle="1" w:styleId="Heading6Char">
-    <w:name w:val="Heading 6 Char"/>
-    <w:basedOn w:val="DefaultParagraphFont"/>
-    <w:link w:val="Heading6"/>
+  <w:style w:type="character" w:customStyle="1" w:styleId="Titolo6Carattere">
+    <w:name w:val="Titolo 6 Carattere"/>
+    <w:basedOn w:val="Carpredefinitoparagrafo"/>
+    <w:link w:val="Titolo6"/>
     <w:uiPriority w:val="9"/>
     <w:semiHidden/>
     <w:rsid w:val="002F5CCB"/>
@@ -7424,10 +7072,10 @@
       <w:iCs/>
     </w:rPr>
   </w:style>
-  <w:style w:type="character" w:customStyle="1" w:styleId="Heading7Char">
-    <w:name w:val="Heading 7 Char"/>
-    <w:basedOn w:val="DefaultParagraphFont"/>
-    <w:link w:val="Heading7"/>
+  <w:style w:type="character" w:customStyle="1" w:styleId="Titolo7Carattere">
+    <w:name w:val="Titolo 7 Carattere"/>
+    <w:basedOn w:val="Carpredefinitoparagrafo"/>
+    <w:link w:val="Titolo7"/>
     <w:uiPriority w:val="9"/>
     <w:semiHidden/>
     <w:rsid w:val="002F5CCB"/>
@@ -7436,10 +7084,10 @@
       <w:iCs/>
     </w:rPr>
   </w:style>
-  <w:style w:type="character" w:customStyle="1" w:styleId="Heading8Char">
-    <w:name w:val="Heading 8 Char"/>
-    <w:basedOn w:val="DefaultParagraphFont"/>
-    <w:link w:val="Heading8"/>
+  <w:style w:type="character" w:customStyle="1" w:styleId="Titolo8Carattere">
+    <w:name w:val="Titolo 8 Carattere"/>
+    <w:basedOn w:val="Carpredefinitoparagrafo"/>
+    <w:link w:val="Titolo8"/>
     <w:uiPriority w:val="9"/>
     <w:semiHidden/>
     <w:rsid w:val="002F5CCB"/>
@@ -7448,10 +7096,10 @@
       <w:bCs/>
     </w:rPr>
   </w:style>
-  <w:style w:type="character" w:customStyle="1" w:styleId="Heading9Char">
-    <w:name w:val="Heading 9 Char"/>
-    <w:basedOn w:val="DefaultParagraphFont"/>
-    <w:link w:val="Heading9"/>
+  <w:style w:type="character" w:customStyle="1" w:styleId="Titolo9Carattere">
+    <w:name w:val="Titolo 9 Carattere"/>
+    <w:basedOn w:val="Carpredefinitoparagrafo"/>
+    <w:link w:val="Titolo9"/>
     <w:uiPriority w:val="9"/>
     <w:semiHidden/>
     <w:rsid w:val="002F5CCB"/>
@@ -7460,10 +7108,10 @@
       <w:iCs/>
     </w:rPr>
   </w:style>
-  <w:style w:type="paragraph" w:styleId="Caption">
+  <w:style w:type="paragraph" w:styleId="Didascalia">
     <w:name w:val="caption"/>
-    <w:basedOn w:val="Normal"/>
-    <w:next w:val="Normal"/>
+    <w:basedOn w:val="Normale"/>
+    <w:next w:val="Normale"/>
     <w:uiPriority w:val="35"/>
     <w:semiHidden/>
     <w:unhideWhenUsed/>
@@ -7476,11 +7124,11 @@
       <w:szCs w:val="18"/>
     </w:rPr>
   </w:style>
-  <w:style w:type="paragraph" w:styleId="Title">
+  <w:style w:type="paragraph" w:styleId="Titolo">
     <w:name w:val="Title"/>
-    <w:basedOn w:val="Normal"/>
-    <w:next w:val="Normal"/>
-    <w:link w:val="TitleChar"/>
+    <w:basedOn w:val="Normale"/>
+    <w:next w:val="Normale"/>
+    <w:link w:val="TitoloCarattere"/>
     <w:uiPriority w:val="10"/>
     <w:qFormat/>
     <w:rsid w:val="002F5CCB"/>
@@ -7498,10 +7146,10 @@
       <w:szCs w:val="48"/>
     </w:rPr>
   </w:style>
-  <w:style w:type="character" w:customStyle="1" w:styleId="TitleChar">
-    <w:name w:val="Title Char"/>
-    <w:basedOn w:val="DefaultParagraphFont"/>
-    <w:link w:val="Title"/>
+  <w:style w:type="character" w:customStyle="1" w:styleId="TitoloCarattere">
+    <w:name w:val="Titolo Carattere"/>
+    <w:basedOn w:val="Carpredefinitoparagrafo"/>
+    <w:link w:val="Titolo"/>
     <w:uiPriority w:val="10"/>
     <w:rsid w:val="002F5CCB"/>
     <w:rPr>
@@ -7513,11 +7161,11 @@
       <w:szCs w:val="48"/>
     </w:rPr>
   </w:style>
-  <w:style w:type="paragraph" w:styleId="Subtitle">
+  <w:style w:type="paragraph" w:styleId="Sottotitolo">
     <w:name w:val="Subtitle"/>
-    <w:basedOn w:val="Normal"/>
-    <w:next w:val="Normal"/>
-    <w:link w:val="SubtitleChar"/>
+    <w:basedOn w:val="Normale"/>
+    <w:next w:val="Normale"/>
+    <w:link w:val="SottotitoloCarattere"/>
     <w:uiPriority w:val="11"/>
     <w:qFormat/>
     <w:rsid w:val="002F5CCB"/>
@@ -7534,10 +7182,10 @@
       <w:szCs w:val="24"/>
     </w:rPr>
   </w:style>
-  <w:style w:type="character" w:customStyle="1" w:styleId="SubtitleChar">
-    <w:name w:val="Subtitle Char"/>
-    <w:basedOn w:val="DefaultParagraphFont"/>
-    <w:link w:val="Subtitle"/>
+  <w:style w:type="character" w:customStyle="1" w:styleId="SottotitoloCarattere">
+    <w:name w:val="Sottotitolo Carattere"/>
+    <w:basedOn w:val="Carpredefinitoparagrafo"/>
+    <w:link w:val="Sottotitolo"/>
     <w:uiPriority w:val="11"/>
     <w:rsid w:val="002F5CCB"/>
     <w:rPr>
@@ -7546,9 +7194,9 @@
       <w:szCs w:val="24"/>
     </w:rPr>
   </w:style>
-  <w:style w:type="character" w:styleId="Strong">
+  <w:style w:type="character" w:styleId="Enfasigrassetto">
     <w:name w:val="Strong"/>
-    <w:basedOn w:val="DefaultParagraphFont"/>
+    <w:basedOn w:val="Carpredefinitoparagrafo"/>
     <w:uiPriority w:val="22"/>
     <w:qFormat/>
     <w:rsid w:val="002F5CCB"/>
@@ -7558,9 +7206,9 @@
       <w:color w:val="auto"/>
     </w:rPr>
   </w:style>
-  <w:style w:type="character" w:styleId="Emphasis">
+  <w:style w:type="character" w:styleId="Enfasicorsivo">
     <w:name w:val="Emphasis"/>
-    <w:basedOn w:val="DefaultParagraphFont"/>
+    <w:basedOn w:val="Carpredefinitoparagrafo"/>
     <w:uiPriority w:val="20"/>
     <w:qFormat/>
     <w:rsid w:val="002F5CCB"/>
@@ -7570,7 +7218,7 @@
       <w:color w:val="auto"/>
     </w:rPr>
   </w:style>
-  <w:style w:type="paragraph" w:styleId="NoSpacing">
+  <w:style w:type="paragraph" w:styleId="Nessunaspaziatura">
     <w:name w:val="No Spacing"/>
     <w:uiPriority w:val="1"/>
     <w:qFormat/>
@@ -7579,11 +7227,11 @@
       <w:spacing w:after="0" w:line="240" w:lineRule="auto"/>
     </w:pPr>
   </w:style>
-  <w:style w:type="paragraph" w:styleId="Quote">
+  <w:style w:type="paragraph" w:styleId="Citazione">
     <w:name w:val="Quote"/>
-    <w:basedOn w:val="Normal"/>
-    <w:next w:val="Normal"/>
-    <w:link w:val="QuoteChar"/>
+    <w:basedOn w:val="Normale"/>
+    <w:next w:val="Normale"/>
+    <w:link w:val="CitazioneCarattere"/>
     <w:uiPriority w:val="29"/>
     <w:qFormat/>
     <w:rsid w:val="002F5CCB"/>
@@ -7600,10 +7248,10 @@
       <w:szCs w:val="24"/>
     </w:rPr>
   </w:style>
-  <w:style w:type="character" w:customStyle="1" w:styleId="QuoteChar">
-    <w:name w:val="Quote Char"/>
-    <w:basedOn w:val="DefaultParagraphFont"/>
-    <w:link w:val="Quote"/>
+  <w:style w:type="character" w:customStyle="1" w:styleId="CitazioneCarattere">
+    <w:name w:val="Citazione Carattere"/>
+    <w:basedOn w:val="Carpredefinitoparagrafo"/>
+    <w:link w:val="Citazione"/>
     <w:uiPriority w:val="29"/>
     <w:rsid w:val="002F5CCB"/>
     <w:rPr>
@@ -7614,11 +7262,11 @@
       <w:szCs w:val="24"/>
     </w:rPr>
   </w:style>
-  <w:style w:type="paragraph" w:styleId="IntenseQuote">
+  <w:style w:type="paragraph" w:styleId="Citazioneintensa">
     <w:name w:val="Intense Quote"/>
-    <w:basedOn w:val="Normal"/>
-    <w:next w:val="Normal"/>
-    <w:link w:val="IntenseQuoteChar"/>
+    <w:basedOn w:val="Normale"/>
+    <w:next w:val="Normale"/>
+    <w:link w:val="CitazioneintensaCarattere"/>
     <w:uiPriority w:val="30"/>
     <w:qFormat/>
     <w:rsid w:val="002F5CCB"/>
@@ -7633,10 +7281,10 @@
       <w:szCs w:val="26"/>
     </w:rPr>
   </w:style>
-  <w:style w:type="character" w:customStyle="1" w:styleId="IntenseQuoteChar">
-    <w:name w:val="Intense Quote Char"/>
-    <w:basedOn w:val="DefaultParagraphFont"/>
-    <w:link w:val="IntenseQuote"/>
+  <w:style w:type="character" w:customStyle="1" w:styleId="CitazioneintensaCarattere">
+    <w:name w:val="Citazione intensa Carattere"/>
+    <w:basedOn w:val="Carpredefinitoparagrafo"/>
+    <w:link w:val="Citazioneintensa"/>
     <w:uiPriority w:val="30"/>
     <w:rsid w:val="002F5CCB"/>
     <w:rPr>
@@ -7645,9 +7293,9 @@
       <w:szCs w:val="26"/>
     </w:rPr>
   </w:style>
-  <w:style w:type="character" w:styleId="SubtleEmphasis">
+  <w:style w:type="character" w:styleId="Enfasidelicata">
     <w:name w:val="Subtle Emphasis"/>
-    <w:basedOn w:val="DefaultParagraphFont"/>
+    <w:basedOn w:val="Carpredefinitoparagrafo"/>
     <w:uiPriority w:val="19"/>
     <w:qFormat/>
     <w:rsid w:val="002F5CCB"/>
@@ -7657,9 +7305,9 @@
       <w:color w:val="auto"/>
     </w:rPr>
   </w:style>
-  <w:style w:type="character" w:styleId="IntenseEmphasis">
+  <w:style w:type="character" w:styleId="Enfasiintensa">
     <w:name w:val="Intense Emphasis"/>
-    <w:basedOn w:val="DefaultParagraphFont"/>
+    <w:basedOn w:val="Carpredefinitoparagrafo"/>
     <w:uiPriority w:val="21"/>
     <w:qFormat/>
     <w:rsid w:val="002F5CCB"/>
@@ -7671,9 +7319,9 @@
       <w:color w:val="auto"/>
     </w:rPr>
   </w:style>
-  <w:style w:type="character" w:styleId="SubtleReference">
+  <w:style w:type="character" w:styleId="Riferimentodelicato">
     <w:name w:val="Subtle Reference"/>
-    <w:basedOn w:val="DefaultParagraphFont"/>
+    <w:basedOn w:val="Carpredefinitoparagrafo"/>
     <w:uiPriority w:val="31"/>
     <w:qFormat/>
     <w:rsid w:val="002F5CCB"/>
@@ -7683,9 +7331,9 @@
       <w:u w:val="single" w:color="7F7F7F" w:themeColor="text1" w:themeTint="80"/>
     </w:rPr>
   </w:style>
-  <w:style w:type="character" w:styleId="IntenseReference">
+  <w:style w:type="character" w:styleId="Riferimentointenso">
     <w:name w:val="Intense Reference"/>
-    <w:basedOn w:val="DefaultParagraphFont"/>
+    <w:basedOn w:val="Carpredefinitoparagrafo"/>
     <w:uiPriority w:val="32"/>
     <w:qFormat/>
     <w:rsid w:val="002F5CCB"/>
@@ -7697,9 +7345,9 @@
       <w:u w:val="single"/>
     </w:rPr>
   </w:style>
-  <w:style w:type="character" w:styleId="BookTitle">
+  <w:style w:type="character" w:styleId="Titolodellibro">
     <w:name w:val="Book Title"/>
-    <w:basedOn w:val="DefaultParagraphFont"/>
+    <w:basedOn w:val="Carpredefinitoparagrafo"/>
     <w:uiPriority w:val="33"/>
     <w:qFormat/>
     <w:rsid w:val="002F5CCB"/>
@@ -7710,10 +7358,10 @@
       <w:color w:val="auto"/>
     </w:rPr>
   </w:style>
-  <w:style w:type="paragraph" w:styleId="TOCHeading">
+  <w:style w:type="paragraph" w:styleId="Titolosommario">
     <w:name w:val="TOC Heading"/>
-    <w:basedOn w:val="Heading1"/>
-    <w:next w:val="Normal"/>
+    <w:basedOn w:val="Titolo1"/>
+    <w:next w:val="Normale"/>
     <w:uiPriority w:val="39"/>
     <w:semiHidden/>
     <w:unhideWhenUsed/>
@@ -7723,10 +7371,10 @@
       <w:outlineLvl w:val="9"/>
     </w:pPr>
   </w:style>
-  <w:style w:type="paragraph" w:styleId="Header">
+  <w:style w:type="paragraph" w:styleId="Intestazione">
     <w:name w:val="header"/>
-    <w:basedOn w:val="Normal"/>
-    <w:link w:val="HeaderChar"/>
+    <w:basedOn w:val="Normale"/>
+    <w:link w:val="IntestazioneCarattere"/>
     <w:uiPriority w:val="99"/>
     <w:unhideWhenUsed/>
     <w:rsid w:val="002F5CCB"/>
@@ -7738,17 +7386,17 @@
       <w:spacing w:after="0" w:line="240" w:lineRule="auto"/>
     </w:pPr>
   </w:style>
-  <w:style w:type="character" w:customStyle="1" w:styleId="HeaderChar">
-    <w:name w:val="Header Char"/>
-    <w:basedOn w:val="DefaultParagraphFont"/>
-    <w:link w:val="Header"/>
+  <w:style w:type="character" w:customStyle="1" w:styleId="IntestazioneCarattere">
+    <w:name w:val="Intestazione Carattere"/>
+    <w:basedOn w:val="Carpredefinitoparagrafo"/>
+    <w:link w:val="Intestazione"/>
     <w:uiPriority w:val="99"/>
     <w:rsid w:val="002F5CCB"/>
   </w:style>
-  <w:style w:type="paragraph" w:styleId="Footer">
+  <w:style w:type="paragraph" w:styleId="Pidipagina">
     <w:name w:val="footer"/>
-    <w:basedOn w:val="Normal"/>
-    <w:link w:val="FooterChar"/>
+    <w:basedOn w:val="Normale"/>
+    <w:link w:val="PidipaginaCarattere"/>
     <w:uiPriority w:val="99"/>
     <w:unhideWhenUsed/>
     <w:rsid w:val="002F5CCB"/>
@@ -7760,16 +7408,16 @@
       <w:spacing w:after="0" w:line="240" w:lineRule="auto"/>
     </w:pPr>
   </w:style>
-  <w:style w:type="character" w:customStyle="1" w:styleId="FooterChar">
-    <w:name w:val="Footer Char"/>
-    <w:basedOn w:val="DefaultParagraphFont"/>
-    <w:link w:val="Footer"/>
+  <w:style w:type="character" w:customStyle="1" w:styleId="PidipaginaCarattere">
+    <w:name w:val="Piè di pagina Carattere"/>
+    <w:basedOn w:val="Carpredefinitoparagrafo"/>
+    <w:link w:val="Pidipagina"/>
     <w:uiPriority w:val="99"/>
     <w:rsid w:val="002F5CCB"/>
   </w:style>
-  <w:style w:type="paragraph" w:styleId="ListParagraph">
+  <w:style w:type="paragraph" w:styleId="Paragrafoelenco">
     <w:name w:val="List Paragraph"/>
-    <w:basedOn w:val="Normal"/>
+    <w:basedOn w:val="Normale"/>
     <w:uiPriority w:val="34"/>
     <w:qFormat/>
     <w:rsid w:val="002F5CCB"/>

</xml_diff>